<commit_message>
5 nisan 2024 güncelleme
</commit_message>
<xml_diff>
--- a/tez.docx
+++ b/tez.docx
@@ -557,27 +557,7 @@
           <w:szCs w:val="24"/>
           <w:lang w:eastAsia="tr-TR"/>
         </w:rPr>
-        <w:t xml:space="preserve">n olduğunu onaylarım. </w:t>
-      </w:r>
-      <w:proofErr w:type="gramStart"/>
-      <w:r>
-        <w:rPr>
-          <w:rFonts w:ascii="Times New Roman" w:hAnsi="Times New Roman"/>
-          <w:sz w:val="24"/>
-          <w:szCs w:val="24"/>
-          <w:lang w:eastAsia="tr-TR"/>
-        </w:rPr>
-        <w:t>….</w:t>
-      </w:r>
-      <w:proofErr w:type="gramEnd"/>
-      <w:r>
-        <w:rPr>
-          <w:rFonts w:ascii="Times New Roman" w:hAnsi="Times New Roman"/>
-          <w:sz w:val="24"/>
-          <w:szCs w:val="24"/>
-          <w:lang w:eastAsia="tr-TR"/>
-        </w:rPr>
-        <w:t>/…./2024</w:t>
+        <w:t>n olduğunu onaylarım. …./…./2024</w:t>
       </w:r>
     </w:p>
     <w:p>
@@ -1687,25 +1667,14 @@
           <w:lang w:eastAsia="tr-TR"/>
         </w:rPr>
       </w:pPr>
-      <w:proofErr w:type="gramStart"/>
-      <w:r>
-        <w:rPr>
-          <w:rFonts w:ascii="Times New Roman" w:hAnsi="Times New Roman"/>
-          <w:sz w:val="24"/>
-          <w:szCs w:val="24"/>
-          <w:lang w:eastAsia="tr-TR"/>
-        </w:rPr>
-        <w:t>Tarih: ….</w:t>
-      </w:r>
-      <w:proofErr w:type="gramEnd"/>
-      <w:r>
-        <w:rPr>
-          <w:rFonts w:ascii="Times New Roman" w:hAnsi="Times New Roman"/>
-          <w:sz w:val="24"/>
-          <w:szCs w:val="24"/>
-          <w:lang w:eastAsia="tr-TR"/>
-        </w:rPr>
-        <w:t>/…./………</w:t>
+      <w:r>
+        <w:rPr>
+          <w:rFonts w:ascii="Times New Roman" w:hAnsi="Times New Roman"/>
+          <w:sz w:val="24"/>
+          <w:szCs w:val="24"/>
+          <w:lang w:eastAsia="tr-TR"/>
+        </w:rPr>
+        <w:t>Tarih: …./…./………</w:t>
       </w:r>
     </w:p>
     <w:p>
@@ -5478,23 +5447,7 @@
           <w:rFonts w:ascii="Times New Roman" w:hAnsi="Times New Roman"/>
           <w:sz w:val="24"/>
         </w:rPr>
-        <w:t xml:space="preserve">Günümüzün hızla gelişen ve değişen teknoloji ortamında yazılım geliştirme süreç ve yöntemleri ihtiyaçlara cevap verebilmek için sürekli bir dönüşüm içindedir. Hız, performans ve depolama kapasiteleri artan bilgisayar sistemleri daha karmaşık ve güçlü yazılımların geliştirilmesine </w:t>
-      </w:r>
-      <w:proofErr w:type="gramStart"/>
-      <w:r>
-        <w:rPr>
-          <w:rFonts w:ascii="Times New Roman" w:hAnsi="Times New Roman"/>
-          <w:sz w:val="24"/>
-        </w:rPr>
-        <w:t>imkan</w:t>
-      </w:r>
-      <w:proofErr w:type="gramEnd"/>
-      <w:r>
-        <w:rPr>
-          <w:rFonts w:ascii="Times New Roman" w:hAnsi="Times New Roman"/>
-          <w:sz w:val="24"/>
-        </w:rPr>
-        <w:t xml:space="preserve"> sağlamıştır. Bunun sonucunda üretilen büyük ölçekli yazılımları geliştirmek ve yönetmek için yeni mimari yaklaşımlar ortaya çıkmıştır.</w:t>
+        <w:t>Günümüzün hızla gelişen ve değişen teknoloji ortamında yazılım geliştirme süreç ve yöntemleri ihtiyaçlara cevap verebilmek için sürekli bir dönüşüm içindedir. Hız, performans ve depolama kapasiteleri artan bilgisayar sistemleri daha karmaşık ve güçlü yazılımların geliştirilmesine imkan sağlamıştır. Bunun sonucunda üretilen büyük ölçekli yazılımları geliştirmek ve yönetmek için yeni mimari yaklaşımlar ortaya çıkmıştır.</w:t>
       </w:r>
     </w:p>
     <w:p>
@@ -5552,7 +5505,70 @@
           <w:rFonts w:ascii="Times New Roman" w:hAnsi="Times New Roman"/>
           <w:sz w:val="24"/>
         </w:rPr>
-        <w:t>Mikroservis mimarisinin kullanımı Netflix, Amazon, Spotify gibi dünyadaki önemli kurumsal şirketlerin bu mimariyi kullanmada öncülük etmesiyle yazılım dünyasında yaygınlaşmıştır. Bu mimari büyük monolitik uygulamaların yerine küçük, bağımsız ve birbiri ile entegre çalışabilen servislerden oluşan bir uygulama yapısı önermektedir. Her bir mikroservis, belirli bir işlevi gerçekleştirir ve bu servisler bir araya gelerek büyük uygulamaları oluşturur.</w:t>
+        <w:t>Mikroservis mimarisinin kullanımı Netflix, Amazon, Spotify gibi dünyadaki önemli kurumsal şirketlerin bu mimariyi kullanmada öncülük etmesiyle yazılım dünyasında yaygınlaşmıştır</w:t>
+      </w:r>
+      <w:sdt>
+        <w:sdtPr>
+          <w:rPr>
+            <w:rFonts w:ascii="Times New Roman" w:hAnsi="Times New Roman"/>
+            <w:sz w:val="24"/>
+          </w:rPr>
+          <w:id w:val="-1067341227"/>
+          <w:citation/>
+        </w:sdtPr>
+        <w:sdtContent>
+          <w:r>
+            <w:rPr>
+              <w:rFonts w:ascii="Times New Roman" w:hAnsi="Times New Roman"/>
+              <w:sz w:val="24"/>
+            </w:rPr>
+            <w:fldChar w:fldCharType="begin"/>
+          </w:r>
+          <w:r>
+            <w:rPr>
+              <w:rFonts w:ascii="Times New Roman" w:hAnsi="Times New Roman"/>
+              <w:sz w:val="24"/>
+            </w:rPr>
+            <w:instrText xml:space="preserve"> CITATION Ceb20 \l 1055 </w:instrText>
+          </w:r>
+          <w:r>
+            <w:rPr>
+              <w:rFonts w:ascii="Times New Roman" w:hAnsi="Times New Roman"/>
+              <w:sz w:val="24"/>
+            </w:rPr>
+            <w:fldChar w:fldCharType="separate"/>
+          </w:r>
+          <w:r>
+            <w:rPr>
+              <w:rFonts w:ascii="Times New Roman" w:hAnsi="Times New Roman"/>
+              <w:noProof/>
+              <w:sz w:val="24"/>
+            </w:rPr>
+            <w:t xml:space="preserve"> </w:t>
+          </w:r>
+          <w:r>
+            <w:rPr>
+              <w:rFonts w:ascii="Times New Roman" w:hAnsi="Times New Roman"/>
+              <w:noProof/>
+              <w:sz w:val="24"/>
+            </w:rPr>
+            <w:t>(Cebeci &amp; Korçak, 2020)</w:t>
+          </w:r>
+          <w:r>
+            <w:rPr>
+              <w:rFonts w:ascii="Times New Roman" w:hAnsi="Times New Roman"/>
+              <w:sz w:val="24"/>
+            </w:rPr>
+            <w:fldChar w:fldCharType="end"/>
+          </w:r>
+        </w:sdtContent>
+      </w:sdt>
+      <w:r>
+        <w:rPr>
+          <w:rFonts w:ascii="Times New Roman" w:hAnsi="Times New Roman"/>
+          <w:sz w:val="24"/>
+        </w:rPr>
+        <w:t>. Bu mimari büyük monolitik uygulamaların yerine küçük, bağımsız ve birbiri ile entegre çalışabilen servislerden oluşan bir uygulama yapısı önermektedir. Her bir mikroservis, belirli bir işlevi gerçekleştirir ve bu servisler bir araya gelerek büyük uygulamaları oluşturur.</w:t>
       </w:r>
     </w:p>
     <w:p>
@@ -5602,7 +5618,77 @@
           <w:rFonts w:ascii="Times New Roman" w:hAnsi="Times New Roman"/>
           <w:sz w:val="24"/>
         </w:rPr>
-        <w:t xml:space="preserve"> hem kurumun işleyişi hem de hizmet verilen vatandaşlar için büyük önem taşımaktadır. Gerek büyük uygulama yazılımlarının karmaşıklığının üstesinden gelmek gerekse yazılım ekiplerinin rahat ve uyumlu bir şekilde çalışabilmesini sağlamak için mikroservis mimarisi değerlendirilecektir. Avantajları ve dezavantajları göz önüne alınarak kurumun kullanımına uygunluğu hem teknik açıdan hem kültürel açıdan ele alınacaktı</w:t>
+        <w:t xml:space="preserve"> hem kurumun işleyişi hem de hizmet verilen vatandaşlar için büyük önem taşımaktadır. Gerek büyük uygulama yazılımlarının karmaşıklığının üstesinden gelmek gerekse yazılım ekiplerinin rahat ve uyumlu bir şekilde çalışabilmesini sağlamak için </w:t>
+      </w:r>
+      <w:r>
+        <w:rPr>
+          <w:rFonts w:ascii="Times New Roman" w:hAnsi="Times New Roman"/>
+          <w:sz w:val="24"/>
+        </w:rPr>
+        <w:t>sunulan</w:t>
+      </w:r>
+      <w:r>
+        <w:rPr>
+          <w:rFonts w:ascii="Times New Roman" w:hAnsi="Times New Roman"/>
+          <w:sz w:val="24"/>
+        </w:rPr>
+        <w:t xml:space="preserve"> bir çözüm olan</w:t>
+      </w:r>
+      <w:r>
+        <w:rPr>
+          <w:rFonts w:ascii="Times New Roman" w:hAnsi="Times New Roman"/>
+          <w:sz w:val="24"/>
+        </w:rPr>
+        <w:t xml:space="preserve"> </w:t>
+      </w:r>
+      <w:r>
+        <w:rPr>
+          <w:rFonts w:ascii="Times New Roman" w:hAnsi="Times New Roman"/>
+          <w:sz w:val="24"/>
+        </w:rPr>
+        <w:t>mikroservis mimarisi</w:t>
+      </w:r>
+      <w:r>
+        <w:rPr>
+          <w:rFonts w:ascii="Times New Roman" w:hAnsi="Times New Roman"/>
+          <w:sz w:val="24"/>
+        </w:rPr>
+        <w:t>nin</w:t>
+      </w:r>
+      <w:r>
+        <w:rPr>
+          <w:rFonts w:ascii="Times New Roman" w:hAnsi="Times New Roman"/>
+          <w:sz w:val="24"/>
+        </w:rPr>
+        <w:t xml:space="preserve"> </w:t>
+      </w:r>
+      <w:r>
+        <w:rPr>
+          <w:rFonts w:ascii="Times New Roman" w:hAnsi="Times New Roman"/>
+          <w:sz w:val="24"/>
+        </w:rPr>
+        <w:t xml:space="preserve">kurum yapısına uygunluğu ve kullanılabilirliği </w:t>
+      </w:r>
+      <w:r>
+        <w:rPr>
+          <w:rFonts w:ascii="Times New Roman" w:hAnsi="Times New Roman"/>
+          <w:sz w:val="24"/>
+        </w:rPr>
+        <w:t xml:space="preserve">değerlendirilecektir. Avantajları ve dezavantajları göz önüne alınarak </w:t>
+      </w:r>
+      <w:r>
+        <w:rPr>
+          <w:rFonts w:ascii="Times New Roman" w:hAnsi="Times New Roman"/>
+          <w:sz w:val="24"/>
+        </w:rPr>
+        <w:t>ne kadar optimize bir çözüm olduğu</w:t>
+      </w:r>
+      <w:r>
+        <w:rPr>
+          <w:rFonts w:ascii="Times New Roman" w:hAnsi="Times New Roman"/>
+          <w:sz w:val="24"/>
+        </w:rPr>
+        <w:t xml:space="preserve"> hem teknik açıdan hem kültürel açıdan ele alınacaktı</w:t>
       </w:r>
       <w:r>
         <w:rPr>
@@ -5658,11 +5744,9 @@
       <w:pPr>
         <w:pStyle w:val="TezMetni"/>
       </w:pPr>
-      <w:proofErr w:type="gramStart"/>
       <w:r>
         <w:t>Xxxxxxxxxxxxxxxxxxxxxxxxxxxxxxxxxxxxxxxxxxxxxxxxxxxxxxxxxxxxxxxxxxxxxxxxxxxxxxxxxxxxxxxxxxxxxxxxxxxxxxxxxxxxxxxxxxxxxxxxxxxxxxxxxxxxxxxxxxxxxxxxxxxxxxxxxxxxxxxxxxxxxxxxxxxxxxxxxxxxxxxxxxxxxxxxxxxxxxxxxxxxxxxxxxxxxxxxxxxxx</w:t>
       </w:r>
-      <w:proofErr w:type="gramEnd"/>
     </w:p>
     <w:p>
       <w:pPr>
@@ -5719,11 +5803,9 @@
       <w:pPr>
         <w:pStyle w:val="TezMetni"/>
       </w:pPr>
-      <w:proofErr w:type="gramStart"/>
       <w:r>
         <w:t>Xxxxxxxxxxxxxxxxxxxxxxxxxxxxxxxxxxxxxxxxxxxxxxxxxxxxxxxxxxxxxxxxxxxxxxxxxxxxxxxxxxxxxxxxxxxxxxxxxxxxxxxxxxxxxxxxxxxxxxxxxxxxxxxxxxxxxxxxxxxxxxxxxxxxxxxxxxxxxxxxxxxxxxxxxxxxxxxxxxxxxxxxxxxxxxxxxxxxxxxxxxxxxxxxxxxxxxxxxxxxx</w:t>
       </w:r>
-      <w:proofErr w:type="gramEnd"/>
     </w:p>
     <w:p>
       <w:pPr>
@@ -5734,11 +5816,9 @@
       <w:pPr>
         <w:pStyle w:val="TezMetni"/>
       </w:pPr>
-      <w:proofErr w:type="gramStart"/>
       <w:r>
         <w:t>Xxxxxxxxxxxxxxxxxxxxxxxxxxxxxxxxxxxxxxxxxxxxxxxxxxxxxxxxxxxxxxxxxxxxxxxxxxxxxxxxxxxxxxxxxxxxxxxxxxxxxxxxxxxxxxxxxxxxxxxxxxxxxxxxxxxxxxxxxxxxxxxxxxxxxxxxxxxxxxxxxxxxxxxxxxxxxxxxxxxxxxxxxxxxxxxxxxxxxxxxxxxxxxxxxxxxxxxxxxx</w:t>
       </w:r>
-      <w:proofErr w:type="gramEnd"/>
       <w:r>
         <w:t>.</w:t>
       </w:r>
@@ -5772,11 +5852,9 @@
       <w:pPr>
         <w:pStyle w:val="TezMetni"/>
       </w:pPr>
-      <w:proofErr w:type="gramStart"/>
       <w:r>
         <w:t>Xxxxxxxxxxxxxxxxxxxxxxxxxxxxxxxxxxxxxxxxxxxxxxxxxxxxxxxxxxxxxxxxxxxxxxxxxxxxxxxxxxxxxxxxxxxxxxxxxxxxxxxxxxxxxxxxxxxxxxxxxxxxxxxxxxxxxxxxxxxxxxxxxxxxxxxxxxxxxxxxxxxxxxxxxxxxxxxxxxxxxxxxxxxxxxxxxxxxxxxxxxxxxxxxxxxxxxxxxxx</w:t>
       </w:r>
-      <w:proofErr w:type="gramEnd"/>
     </w:p>
     <w:p>
       <w:pPr>
@@ -5833,11 +5911,9 @@
       <w:pPr>
         <w:pStyle w:val="TezMetni"/>
       </w:pPr>
-      <w:proofErr w:type="gramStart"/>
       <w:r>
         <w:t>xxxxxxxxxxxxxxxxxxxxxxxxxxxxxxxxxxxxxxxxxxxxxxxxxxxxxxxxxxxxxxxxxxxxxxxxxxxxxxxxxxxxxxxxxxxxxxxxxxxxxxxxxxxxxxxxxxxxxxxxxxxxxxx</w:t>
       </w:r>
-      <w:proofErr w:type="gramEnd"/>
       <w:r>
         <w:t>.</w:t>
       </w:r>
@@ -7530,13 +7606,40 @@
       </b:Author>
     </b:Author>
     <b:LCID>tr-TR</b:LCID>
+    <b:RefOrder>2</b:RefOrder>
+  </b:Source>
+  <b:Source>
+    <b:Tag>Ceb20</b:Tag>
+    <b:SourceType>JournalArticle</b:SourceType>
+    <b:Guid>{BC31F1D4-296F-4EE9-8700-34C09A104622}</b:Guid>
+    <b:Title>Design of an Enterprise Level Architecture Based on Microservices</b:Title>
+    <b:Year>2020</b:Year>
+    <b:JournalName>Bilişim Teknolojileri Dergisi</b:JournalName>
+    <b:Pages>357-371</b:Pages>
+    <b:Volume>13</b:Volume>
+    <b:Issue>4</b:Issue>
+    <b:LCID>tr-TR</b:LCID>
+    <b:Author>
+      <b:Author>
+        <b:NameList>
+          <b:Person>
+            <b:Last>Cebeci</b:Last>
+            <b:First>Kenan</b:First>
+          </b:Person>
+          <b:Person>
+            <b:Last>Korçak</b:Last>
+            <b:First>Ömer</b:First>
+          </b:Person>
+        </b:NameList>
+      </b:Author>
+    </b:Author>
     <b:RefOrder>1</b:RefOrder>
   </b:Source>
 </b:Sources>
 </file>
 
 <file path=customXml/itemProps1.xml><?xml version="1.0" encoding="utf-8"?>
-<ds:datastoreItem xmlns:ds="http://schemas.openxmlformats.org/officeDocument/2006/customXml" ds:itemID="{73DFF094-91AD-40BE-8290-5CC4ECC6FC52}">
+<ds:datastoreItem xmlns:ds="http://schemas.openxmlformats.org/officeDocument/2006/customXml" ds:itemID="{9A5728DB-555F-4C55-95F7-0F66B85C1362}">
   <ds:schemaRefs>
     <ds:schemaRef ds:uri="http://schemas.openxmlformats.org/officeDocument/2006/bibliography"/>
   </ds:schemaRefs>

</xml_diff>

<commit_message>
9 haziran 22 56
</commit_message>
<xml_diff>
--- a/tez.docx
+++ b/tez.docx
@@ -557,27 +557,7 @@
           <w:szCs w:val="24"/>
           <w:lang w:eastAsia="tr-TR"/>
         </w:rPr>
-        <w:t xml:space="preserve">n olduğunu onaylarım. </w:t>
-      </w:r>
-      <w:proofErr w:type="gramStart"/>
-      <w:r>
-        <w:rPr>
-          <w:rFonts w:ascii="Times New Roman" w:hAnsi="Times New Roman"/>
-          <w:sz w:val="24"/>
-          <w:szCs w:val="24"/>
-          <w:lang w:eastAsia="tr-TR"/>
-        </w:rPr>
-        <w:t>….</w:t>
-      </w:r>
-      <w:proofErr w:type="gramEnd"/>
-      <w:r>
-        <w:rPr>
-          <w:rFonts w:ascii="Times New Roman" w:hAnsi="Times New Roman"/>
-          <w:sz w:val="24"/>
-          <w:szCs w:val="24"/>
-          <w:lang w:eastAsia="tr-TR"/>
-        </w:rPr>
-        <w:t>/…./2024</w:t>
+        <w:t>n olduğunu onaylarım. …./…./2024</w:t>
       </w:r>
     </w:p>
     <w:p>
@@ -1687,7 +1667,6 @@
           <w:lang w:eastAsia="tr-TR"/>
         </w:rPr>
       </w:pPr>
-      <w:proofErr w:type="gramStart"/>
       <w:r>
         <w:rPr>
           <w:rFonts w:ascii="Times New Roman" w:hAnsi="Times New Roman"/>
@@ -1695,17 +1674,7 @@
           <w:szCs w:val="24"/>
           <w:lang w:eastAsia="tr-TR"/>
         </w:rPr>
-        <w:t>Tarih: ….</w:t>
-      </w:r>
-      <w:proofErr w:type="gramEnd"/>
-      <w:r>
-        <w:rPr>
-          <w:rFonts w:ascii="Times New Roman" w:hAnsi="Times New Roman"/>
-          <w:sz w:val="24"/>
-          <w:szCs w:val="24"/>
-          <w:lang w:eastAsia="tr-TR"/>
-        </w:rPr>
-        <w:t>/…./………</w:t>
+        <w:t>Tarih: …./…./………</w:t>
       </w:r>
     </w:p>
     <w:p>
@@ -1859,9 +1828,8 @@
           <w:szCs w:val="24"/>
           <w:lang w:eastAsia="tr-TR"/>
         </w:rPr>
-        <w:t xml:space="preserve">anışmanım Emre </w:t>
-      </w:r>
-      <w:proofErr w:type="spellStart"/>
+        <w:t>anışmanım Emre MUTLU’ya,</w:t>
+      </w:r>
       <w:r>
         <w:rPr>
           <w:rFonts w:ascii="Times New Roman" w:hAnsi="Times New Roman"/>
@@ -1869,9 +1837,8 @@
           <w:szCs w:val="24"/>
           <w:lang w:eastAsia="tr-TR"/>
         </w:rPr>
-        <w:t>MUTLU’ya</w:t>
-      </w:r>
-      <w:proofErr w:type="spellEnd"/>
+        <w:t xml:space="preserve"> ihtiyaç duyduğum konularda desteklerini esirgemeyen çalışma arkadaşlarım Hasan İ</w:t>
+      </w:r>
       <w:r>
         <w:rPr>
           <w:rFonts w:ascii="Times New Roman" w:hAnsi="Times New Roman"/>
@@ -1879,7 +1846,7 @@
           <w:szCs w:val="24"/>
           <w:lang w:eastAsia="tr-TR"/>
         </w:rPr>
-        <w:t>,</w:t>
+        <w:t>brahim KOÇAK’a ve Ramazan SARIALTIN</w:t>
       </w:r>
       <w:r>
         <w:rPr>
@@ -1888,65 +1855,7 @@
           <w:szCs w:val="24"/>
           <w:lang w:eastAsia="tr-TR"/>
         </w:rPr>
-        <w:t xml:space="preserve"> ihtiyaç duyduğum konularda desteklerini esirgemeyen çalışma arkadaşlarım Hasan İ</w:t>
-      </w:r>
-      <w:r>
-        <w:rPr>
-          <w:rFonts w:ascii="Times New Roman" w:hAnsi="Times New Roman"/>
-          <w:sz w:val="24"/>
-          <w:szCs w:val="24"/>
-          <w:lang w:eastAsia="tr-TR"/>
-        </w:rPr>
-        <w:t xml:space="preserve">brahim </w:t>
-      </w:r>
-      <w:proofErr w:type="spellStart"/>
-      <w:r>
-        <w:rPr>
-          <w:rFonts w:ascii="Times New Roman" w:hAnsi="Times New Roman"/>
-          <w:sz w:val="24"/>
-          <w:szCs w:val="24"/>
-          <w:lang w:eastAsia="tr-TR"/>
-        </w:rPr>
-        <w:t>KOÇAK’a</w:t>
-      </w:r>
-      <w:proofErr w:type="spellEnd"/>
-      <w:r>
-        <w:rPr>
-          <w:rFonts w:ascii="Times New Roman" w:hAnsi="Times New Roman"/>
-          <w:sz w:val="24"/>
-          <w:szCs w:val="24"/>
-          <w:lang w:eastAsia="tr-TR"/>
-        </w:rPr>
-        <w:t xml:space="preserve"> ve Ramazan </w:t>
-      </w:r>
-      <w:proofErr w:type="spellStart"/>
-      <w:r>
-        <w:rPr>
-          <w:rFonts w:ascii="Times New Roman" w:hAnsi="Times New Roman"/>
-          <w:sz w:val="24"/>
-          <w:szCs w:val="24"/>
-          <w:lang w:eastAsia="tr-TR"/>
-        </w:rPr>
-        <w:t>SARIALTIN</w:t>
-      </w:r>
-      <w:r>
-        <w:rPr>
-          <w:rFonts w:ascii="Times New Roman" w:hAnsi="Times New Roman"/>
-          <w:sz w:val="24"/>
-          <w:szCs w:val="24"/>
-          <w:lang w:eastAsia="tr-TR"/>
-        </w:rPr>
-        <w:t>’a</w:t>
-      </w:r>
-      <w:proofErr w:type="spellEnd"/>
-      <w:r>
-        <w:rPr>
-          <w:rFonts w:ascii="Times New Roman" w:hAnsi="Times New Roman"/>
-          <w:sz w:val="24"/>
-          <w:szCs w:val="24"/>
-          <w:lang w:eastAsia="tr-TR"/>
-        </w:rPr>
-        <w:t xml:space="preserve">, ayrıca her koşulda yanımda olan </w:t>
+        <w:t xml:space="preserve">’a, ayrıca her koşulda yanımda olan </w:t>
       </w:r>
       <w:r>
         <w:rPr>
@@ -2940,7 +2849,6 @@
           <w:szCs w:val="24"/>
         </w:rPr>
       </w:pPr>
-      <w:proofErr w:type="spellStart"/>
       <w:r>
         <w:rPr>
           <w:rFonts w:ascii="Times New Roman" w:hAnsi="Times New Roman"/>
@@ -2948,49 +2856,8 @@
           <w:sz w:val="24"/>
           <w:szCs w:val="24"/>
         </w:rPr>
-        <w:t>Social</w:t>
-      </w:r>
-      <w:proofErr w:type="spellEnd"/>
-      <w:r>
-        <w:rPr>
-          <w:rFonts w:ascii="Times New Roman" w:hAnsi="Times New Roman"/>
-          <w:b/>
-          <w:sz w:val="24"/>
-          <w:szCs w:val="24"/>
-        </w:rPr>
-        <w:t xml:space="preserve"> Security </w:t>
-      </w:r>
-      <w:proofErr w:type="spellStart"/>
-      <w:r>
-        <w:rPr>
-          <w:rFonts w:ascii="Times New Roman" w:hAnsi="Times New Roman"/>
-          <w:b/>
-          <w:sz w:val="24"/>
-          <w:szCs w:val="24"/>
-        </w:rPr>
-        <w:t>Expertise</w:t>
-      </w:r>
-      <w:proofErr w:type="spellEnd"/>
-      <w:r>
-        <w:rPr>
-          <w:rFonts w:ascii="Times New Roman" w:hAnsi="Times New Roman"/>
-          <w:b/>
-          <w:sz w:val="24"/>
-          <w:szCs w:val="24"/>
-        </w:rPr>
-        <w:t xml:space="preserve"> </w:t>
-      </w:r>
-      <w:proofErr w:type="spellStart"/>
-      <w:r>
-        <w:rPr>
-          <w:rFonts w:ascii="Times New Roman" w:hAnsi="Times New Roman"/>
-          <w:b/>
-          <w:sz w:val="24"/>
-          <w:szCs w:val="24"/>
-        </w:rPr>
-        <w:t>Thesis</w:t>
-      </w:r>
-      <w:proofErr w:type="spellEnd"/>
+        <w:t>Social Security Expertise Thesis</w:t>
+      </w:r>
     </w:p>
     <w:p>
       <w:pPr>
@@ -12807,15 +12674,7 @@
         <w:t xml:space="preserve"> 2014 yılında</w:t>
       </w:r>
       <w:r>
-        <w:t xml:space="preserve"> </w:t>
-      </w:r>
-      <w:proofErr w:type="gramStart"/>
-      <w:r>
-        <w:t>Martin</w:t>
-      </w:r>
-      <w:proofErr w:type="gramEnd"/>
-      <w:r>
-        <w:t xml:space="preserve"> Fowler ve ThoughtWorks’teki meslektaşlarının bu kavramı sağlam ve ölçeklenebilir sistemler oluşturmanın bir yolu olarak tartışmasıyla önem kazan</w:t>
+        <w:t xml:space="preserve"> Martin Fowler ve ThoughtWorks’teki meslektaşlarının bu kavramı sağlam ve ölçeklenebilir sistemler oluşturmanın bir yolu olarak tartışmasıyla önem kazan</w:t>
       </w:r>
       <w:r>
         <w:t>mıştır</w:t>
@@ -14244,15 +14103,7 @@
         <w:t xml:space="preserve"> arasında ortak bir kelime dağarcığı olan </w:t>
       </w:r>
       <w:r>
-        <w:t xml:space="preserve">her yerde bulunan </w:t>
-      </w:r>
-      <w:proofErr w:type="gramStart"/>
-      <w:r>
-        <w:t>dil(</w:t>
-      </w:r>
-      <w:proofErr w:type="gramEnd"/>
-      <w:r>
-        <w:t>Ubiquitous Language) oluştur</w:t>
+        <w:t>her yerde bulunan dil(Ubiquitous Language) oluştur</w:t>
       </w:r>
       <w:r>
         <w:t>ulmasını</w:t>
@@ -17657,15 +17508,7 @@
         <w:t xml:space="preserve">bağımsız olarak güncellenmesine olanak tanır ve mevzuat değişikliklerinin yapılmasıyla ilgili zaman ve maliyeti azaltır. </w:t>
       </w:r>
       <w:r>
-        <w:t xml:space="preserve">Yazılım siteminin tümünün güncellemeden bölüm </w:t>
-      </w:r>
-      <w:proofErr w:type="spellStart"/>
-      <w:r>
-        <w:t>bölüm</w:t>
-      </w:r>
-      <w:proofErr w:type="spellEnd"/>
-      <w:r>
-        <w:t xml:space="preserve"> güncellenebilmesi sık değişen bir mevzuatı olan bir kurum için önemlidir.</w:t>
+        <w:t>Yazılım siteminin tümünün güncellemeden bölüm bölüm güncellenebilmesi sık değişen bir mevzuatı olan bir kurum için önemlidir.</w:t>
       </w:r>
     </w:p>
     <w:p>
@@ -17771,7 +17614,19 @@
         <w:t xml:space="preserve"> Dolayısıyla mikroservis mimarisi ile oluşturulmuş bir uygulama da mevcut durumda çalışacaktır. </w:t>
       </w:r>
       <w:r>
-        <w:t>Mikroservis mimarisi için bunların dışında herhangi bir altyapıya ihtiyaç bulunmamaktadır.</w:t>
+        <w:t xml:space="preserve">Mikroservis mimarisi için </w:t>
+      </w:r>
+      <w:r>
+        <w:t xml:space="preserve">gerekli </w:t>
+      </w:r>
+      <w:r>
+        <w:t xml:space="preserve">altyapı </w:t>
+      </w:r>
+      <w:r>
+        <w:t>mevcuttur</w:t>
+      </w:r>
+      <w:r>
+        <w:t>.</w:t>
       </w:r>
     </w:p>
     <w:p>
@@ -17794,13 +17649,8 @@
       <w:r>
         <w:t xml:space="preserve"> </w:t>
       </w:r>
-      <w:proofErr w:type="gramStart"/>
-      <w:r>
-        <w:t>Bir</w:t>
-      </w:r>
-      <w:proofErr w:type="gramEnd"/>
-      <w:r>
-        <w:t xml:space="preserve"> işe başlamadan önce yapılan plan, gerçekleştirilecek işin başarıya ulaşması hakkında ve başlanması gereken işin doğru bir atılım olup olmadığı konusunda bizlere fikir vermektedir. Fizibilite, oluşabilecek risk değerlendirmesinin yapılması ve bu risklere çözüm bulunmasına denir. Bu çalışmayı bir işe başlamadan önce yapılması gereken önemli bir ön hazırlık olarak da nitelendirebiliriz.</w:t>
+      <w:r>
+        <w:t>Bir işe başlamadan önce yapılan plan, gerçekleştirilecek işin başarıya ulaşması hakkında ve başlanması gereken işin doğru bir atılım olup olmadığı konusunda bizlere fikir vermektedir. Fizibilite, oluşabilecek risk değerlendirmesinin yapılması ve bu risklere çözüm bulunmasına denir. Bu çalışmayı bir işe başlamadan önce yapılması gereken önemli bir ön hazırlık olarak da nitelendirebiliriz.</w:t>
       </w:r>
     </w:p>
     <w:p>
@@ -17919,11 +17769,9 @@
       <w:pPr>
         <w:pStyle w:val="TezMetni"/>
       </w:pPr>
-      <w:proofErr w:type="gramStart"/>
       <w:r>
         <w:t>Xxxxxxxxxxxxxxxxxxxxxxxxxxxxxxxxxxxxxxxxxxxxxxxxxxxxxxxxxxxxxxxxxxxxxxxxxxxxxxxxxxxxxxxxxxxxxxxxxxxxxxxxxxxxxxxxxxxxxxxxxxxxxxxxxxxxxxxxxxxxxxxxxxxxxxxxxxxxxxxxxxxxxxxxxxxxxxxxxxxxxxxxxxxxxxxxxxxxxxxxxxxxxxxxxxxxxxxxxxxxx</w:t>
       </w:r>
-      <w:proofErr w:type="gramEnd"/>
     </w:p>
     <w:p>
       <w:pPr>
@@ -17961,57 +17809,35 @@
       <w:bookmarkStart w:id="203" w:name="_Toc167695697"/>
       <w:bookmarkStart w:id="204" w:name="_Toc167711448"/>
       <w:bookmarkStart w:id="205" w:name="_Toc168402805"/>
-      <w:proofErr w:type="spellStart"/>
-      <w:r>
-        <w:t>Aaaaaa</w:t>
-      </w:r>
-      <w:proofErr w:type="spellEnd"/>
-      <w:r>
-        <w:t xml:space="preserve"> </w:t>
-      </w:r>
-      <w:proofErr w:type="spellStart"/>
-      <w:r>
-        <w:t>aaaaaaaaa</w:t>
-      </w:r>
-      <w:proofErr w:type="spellEnd"/>
-      <w:r>
-        <w:t xml:space="preserve"> </w:t>
-      </w:r>
-      <w:proofErr w:type="spellStart"/>
-      <w:r>
-        <w:t>aaaaaaaaa</w:t>
+      <w:r>
+        <w:t>Aaaaaa aaaaaaaaa aaaaaaaaa</w:t>
       </w:r>
       <w:bookmarkEnd w:id="201"/>
       <w:bookmarkEnd w:id="202"/>
       <w:bookmarkEnd w:id="203"/>
       <w:bookmarkEnd w:id="204"/>
       <w:bookmarkEnd w:id="205"/>
-      <w:proofErr w:type="spellEnd"/>
-    </w:p>
-    <w:p>
-      <w:pPr>
-        <w:pStyle w:val="TezMetni"/>
-      </w:pPr>
-      <w:proofErr w:type="gramStart"/>
+    </w:p>
+    <w:p>
+      <w:pPr>
+        <w:pStyle w:val="TezMetni"/>
+      </w:pPr>
       <w:r>
         <w:t>Xxxxxxxxxxxxxxxxxxxxxxxxxxxxxxxxxxxxxxxxxxxxxxxxxxxxxxxxxxxxxxxxxxxxxxxxxxxxxxxxxxxxxxxxxxxxxxxxxxxxxxxxxxxxxxxxxxxxxxxxxxxxxxxxxxxxxxxxxxxxxxxxxxxxxxxxxxxxxxxxxxxxxxxxxxxxxxxxxxxxxxxxxxxxxxxxxxxxxxxxxxxxxxxxxxxxxxxxxxxxx</w:t>
       </w:r>
-      <w:proofErr w:type="gramEnd"/>
-    </w:p>
-    <w:p>
-      <w:pPr>
-        <w:pStyle w:val="TezMetni"/>
-      </w:pPr>
-    </w:p>
-    <w:p>
-      <w:pPr>
-        <w:pStyle w:val="TezMetni"/>
-      </w:pPr>
-      <w:proofErr w:type="gramStart"/>
+    </w:p>
+    <w:p>
+      <w:pPr>
+        <w:pStyle w:val="TezMetni"/>
+      </w:pPr>
+    </w:p>
+    <w:p>
+      <w:pPr>
+        <w:pStyle w:val="TezMetni"/>
+      </w:pPr>
       <w:r>
         <w:t>Xxxxxxxxxxxxxxxxxxxxxxxxxxxxxxxxxxxxxxxxxxxxxxxxxxxxxxxxxxxxxxxxxxxxxxxxxxxxxxxxxxxxxxxxxxxxxxxxxxxxxxxxxxxxxxxxxxxxxxxxxxxxxxxxxxxxxxxxxxxxxxxxxxxxxxxxxxxxxxxxxxxxxxxxxxxxxxxxxxxxxxxxxxxxxxxxxxxxxxxxxxxxxxxxxxxxxxxxxxx</w:t>
       </w:r>
-      <w:proofErr w:type="gramEnd"/>
       <w:r>
         <w:t>.</w:t>
       </w:r>
@@ -18030,34 +17856,22 @@
       <w:bookmarkStart w:id="208" w:name="_Toc167695698"/>
       <w:bookmarkStart w:id="209" w:name="_Toc167711449"/>
       <w:bookmarkStart w:id="210" w:name="_Toc168402806"/>
-      <w:proofErr w:type="spellStart"/>
-      <w:r>
-        <w:t>Bbbbbbbbb</w:t>
-      </w:r>
-      <w:proofErr w:type="spellEnd"/>
-      <w:r>
-        <w:t xml:space="preserve"> </w:t>
-      </w:r>
-      <w:proofErr w:type="spellStart"/>
-      <w:r>
-        <w:t>bbbbbb</w:t>
+      <w:r>
+        <w:t>Bbbbbbbbb bbbbbb</w:t>
       </w:r>
       <w:bookmarkEnd w:id="206"/>
       <w:bookmarkEnd w:id="207"/>
       <w:bookmarkEnd w:id="208"/>
       <w:bookmarkEnd w:id="209"/>
       <w:bookmarkEnd w:id="210"/>
-      <w:proofErr w:type="spellEnd"/>
-    </w:p>
-    <w:p>
-      <w:pPr>
-        <w:pStyle w:val="TezMetni"/>
-      </w:pPr>
-      <w:proofErr w:type="gramStart"/>
+    </w:p>
+    <w:p>
+      <w:pPr>
+        <w:pStyle w:val="TezMetni"/>
+      </w:pPr>
       <w:r>
         <w:t>Xxxxxxxxxxxxxxxxxxxxxxxxxxxxxxxxxxxxxxxxxxxxxxxxxxxxxxxxxxxxxxxxxxxxxxxxxxxxxxxxxxxxxxxxxxxxxxxxxxxxxxxxxxxxxxxxxxxxxxxxxxxxxxxxxxxxxxxxxxxxxxxxxxxxxxxxxxxxxxxxxxxxxxxxxxxxxxxxxxxxxxxxxxxxxxxxxxxxxxxxxxxxxxxxxxxxxxxxxxx</w:t>
       </w:r>
-      <w:proofErr w:type="gramEnd"/>
     </w:p>
     <w:p>
       <w:pPr>
@@ -18079,53 +17893,20 @@
       </w:r>
       <w:r>
         <w:tab/>
-      </w:r>
-      <w:proofErr w:type="spellStart"/>
-      <w:r>
-        <w:t>Ccccccc</w:t>
-      </w:r>
-      <w:proofErr w:type="spellEnd"/>
-      <w:r>
-        <w:t xml:space="preserve"> </w:t>
-      </w:r>
-      <w:proofErr w:type="spellStart"/>
-      <w:r>
-        <w:t>cccccc</w:t>
-      </w:r>
-      <w:proofErr w:type="spellEnd"/>
-      <w:r>
-        <w:t xml:space="preserve"> </w:t>
-      </w:r>
-      <w:proofErr w:type="spellStart"/>
-      <w:r>
-        <w:t>cccccccc</w:t>
-      </w:r>
-      <w:proofErr w:type="spellEnd"/>
-      <w:r>
-        <w:t xml:space="preserve"> </w:t>
-      </w:r>
-      <w:proofErr w:type="spellStart"/>
-      <w:r>
-        <w:t>ccccccccccccccccccc</w:t>
+        <w:t>Ccccccc cccccc cccccccc ccccccccccccccccccc</w:t>
       </w:r>
       <w:bookmarkEnd w:id="211"/>
       <w:bookmarkEnd w:id="212"/>
       <w:bookmarkEnd w:id="213"/>
       <w:bookmarkEnd w:id="214"/>
       <w:bookmarkEnd w:id="215"/>
-      <w:proofErr w:type="spellEnd"/>
-    </w:p>
-    <w:p>
-      <w:pPr>
-        <w:pStyle w:val="TezMetni"/>
-      </w:pPr>
-      <w:proofErr w:type="gramStart"/>
-      <w:r>
-        <w:t>xxxxxxxxxxxxxxxxxxxxxxxxxxxxxxxxxxxxxxxxxxxxxxxxxxxxxxxxxxxxxxxxxxxxxxxxxxxxxxxxxxxxxxxxxxxxxxxxxxxxxxxxxxxxxxxxxxxxxxxxxxxxxxx</w:t>
-      </w:r>
-      <w:proofErr w:type="gramEnd"/>
-      <w:r>
-        <w:t>.</w:t>
+    </w:p>
+    <w:p>
+      <w:pPr>
+        <w:pStyle w:val="TezMetni"/>
+      </w:pPr>
+      <w:r>
+        <w:t>xxxxxxxxxxxxxxxxxxxxxxxxxxxxxxxxxxxxxxxxxxxxxxxxxxxxxxxxxxxxxxxxxxxxxxxxxxxxxxxxxxxxxxxxxxxxxxxxxxxxxxxxxxxxxxxxxxxxxxxxxxxxxxx.</w:t>
       </w:r>
     </w:p>
     <w:p>
@@ -18156,7 +17937,6 @@
       <w:r>
         <w:tab/>
       </w:r>
-      <w:proofErr w:type="spellStart"/>
       <w:r>
         <w:t>Ddddddddddd</w:t>
       </w:r>
@@ -18165,7 +17945,6 @@
       <w:bookmarkEnd w:id="218"/>
       <w:bookmarkEnd w:id="219"/>
       <w:bookmarkEnd w:id="220"/>
-      <w:proofErr w:type="spellEnd"/>
     </w:p>
     <w:p>
       <w:pPr>
@@ -18183,7 +17962,6 @@
       <w:r>
         <w:tab/>
       </w:r>
-      <w:proofErr w:type="spellStart"/>
       <w:r>
         <w:t>Ddddddddddd</w:t>
       </w:r>
@@ -18192,7 +17970,6 @@
       <w:bookmarkEnd w:id="223"/>
       <w:bookmarkEnd w:id="224"/>
       <w:bookmarkEnd w:id="225"/>
-      <w:proofErr w:type="spellEnd"/>
     </w:p>
     <w:p/>
     <w:p/>
@@ -18285,79 +18062,53 @@
         <w:t>d</w:t>
       </w:r>
       <w:r>
-        <w:t xml:space="preserve">ağıtık sistemlerde veri bütünlüğünü sağlamak önemli. Bu yüzden 2PC ve </w:t>
-      </w:r>
-      <w:proofErr w:type="spellStart"/>
-      <w:r>
-        <w:t>sga</w:t>
-      </w:r>
-      <w:proofErr w:type="spellEnd"/>
-      <w:r>
-        <w:t xml:space="preserve"> yöntemi bunu sağlamaya yöneliktir. </w:t>
-      </w:r>
-      <w:proofErr w:type="spellStart"/>
-      <w:proofErr w:type="gramStart"/>
+        <w:t xml:space="preserve">ağıtık sistemlerde veri bütünlüğünü sağlamak önemli. Bu yüzden 2PC ve sga yöntemi bunu sağlamaya yöneliktir. </w:t>
+      </w:r>
       <w:r>
         <w:t>xxxxxxxx</w:t>
       </w:r>
-      <w:proofErr w:type="spellEnd"/>
-      <w:proofErr w:type="gramEnd"/>
       <w:r>
         <w:t xml:space="preserve"> </w:t>
       </w:r>
-      <w:proofErr w:type="spellStart"/>
       <w:r>
         <w:t>xxxxxxxxxxxxx</w:t>
       </w:r>
-      <w:proofErr w:type="spellEnd"/>
       <w:r>
         <w:t xml:space="preserve"> </w:t>
       </w:r>
-      <w:proofErr w:type="spellStart"/>
       <w:r>
         <w:t>xxxxxxx</w:t>
       </w:r>
-      <w:proofErr w:type="spellEnd"/>
       <w:r>
         <w:t xml:space="preserve"> </w:t>
       </w:r>
-      <w:proofErr w:type="spellStart"/>
       <w:r>
         <w:t>xxxxxxxxxxx</w:t>
       </w:r>
-      <w:proofErr w:type="spellEnd"/>
       <w:r>
         <w:t xml:space="preserve"> </w:t>
       </w:r>
-      <w:proofErr w:type="spellStart"/>
       <w:r>
         <w:t>xxxxxxxxxxxxxxxx</w:t>
       </w:r>
-      <w:proofErr w:type="spellEnd"/>
       <w:r>
         <w:t xml:space="preserve"> </w:t>
       </w:r>
-      <w:proofErr w:type="spellStart"/>
       <w:r>
         <w:t>xxxxxxxxxxxxxxxxxxx</w:t>
       </w:r>
-      <w:proofErr w:type="spellEnd"/>
       <w:r>
         <w:t xml:space="preserve"> </w:t>
       </w:r>
-      <w:proofErr w:type="spellStart"/>
       <w:r>
         <w:t>xxxxxxxxxxxxxxxxxxxxx</w:t>
       </w:r>
-      <w:proofErr w:type="spellEnd"/>
       <w:r>
         <w:t xml:space="preserve"> </w:t>
       </w:r>
-      <w:proofErr w:type="spellStart"/>
       <w:r>
         <w:t>xxxxxxxxxxxxxxxxxxxxxxxxxxxxx</w:t>
       </w:r>
-      <w:proofErr w:type="spellEnd"/>
     </w:p>
     <w:p>
       <w:pPr>
@@ -18395,57 +18146,35 @@
       <w:bookmarkStart w:id="244" w:name="_Toc167695705"/>
       <w:bookmarkStart w:id="245" w:name="_Toc167711456"/>
       <w:bookmarkStart w:id="246" w:name="_Toc168402813"/>
-      <w:proofErr w:type="spellStart"/>
-      <w:r>
-        <w:t>Aaaaaa</w:t>
-      </w:r>
-      <w:proofErr w:type="spellEnd"/>
-      <w:r>
-        <w:t xml:space="preserve"> </w:t>
-      </w:r>
-      <w:proofErr w:type="spellStart"/>
-      <w:r>
-        <w:t>aaaaaaaaa</w:t>
-      </w:r>
-      <w:proofErr w:type="spellEnd"/>
-      <w:r>
-        <w:t xml:space="preserve"> </w:t>
-      </w:r>
-      <w:proofErr w:type="spellStart"/>
-      <w:r>
-        <w:t>aaaaaaaaa</w:t>
+      <w:r>
+        <w:t>Aaaaaa aaaaaaaaa aaaaaaaaa</w:t>
       </w:r>
       <w:bookmarkEnd w:id="242"/>
       <w:bookmarkEnd w:id="243"/>
       <w:bookmarkEnd w:id="244"/>
       <w:bookmarkEnd w:id="245"/>
       <w:bookmarkEnd w:id="246"/>
-      <w:proofErr w:type="spellEnd"/>
-    </w:p>
-    <w:p>
-      <w:pPr>
-        <w:pStyle w:val="TezMetni"/>
-      </w:pPr>
-      <w:proofErr w:type="gramStart"/>
+    </w:p>
+    <w:p>
+      <w:pPr>
+        <w:pStyle w:val="TezMetni"/>
+      </w:pPr>
       <w:r>
         <w:t>Xxxxxxxxxxxxxxxxxxxxxxxxxxxxxxxxxxxxxxxxxxxxxxxxxxxxxxxxxxxxxxxxxxxxxxxxxxxxxxxxxxxxxxxxxxxxxxxxxxxxxxxxxxxxxxxxxxxxxxxxxxxxxxxxxxxxxxxxxxxxxxxxxxxxxxxxxxxxxxxxxxxxxxxxxxxxxxxxxxxxxxxxxxxxxxxxxxxxxxxxxxxxxxxxxxxxxxxxxxxxx</w:t>
       </w:r>
-      <w:proofErr w:type="gramEnd"/>
-    </w:p>
-    <w:p>
-      <w:pPr>
-        <w:pStyle w:val="TezMetni"/>
-      </w:pPr>
-    </w:p>
-    <w:p>
-      <w:pPr>
-        <w:pStyle w:val="TezMetni"/>
-      </w:pPr>
-      <w:proofErr w:type="gramStart"/>
+    </w:p>
+    <w:p>
+      <w:pPr>
+        <w:pStyle w:val="TezMetni"/>
+      </w:pPr>
+    </w:p>
+    <w:p>
+      <w:pPr>
+        <w:pStyle w:val="TezMetni"/>
+      </w:pPr>
       <w:r>
         <w:t>Xxxxxxxxxxxxxxxxxxxxxxxxxxxxxxxxxxxxxxxxxxxxxxxxxxxxxxxxxxxxxxxxxxxxxxxxxxxxxxxxxxxxxxxxxxxxxxxxxxxxxxxxxxxxxxxxxxxxxxxxxxxxxxxxxxxxxxxxxxxxxxxxxxxxxxxxxxxxxxxxxxxxxxxxxxxxxxxxxxxxxxxxxxxxxxxxxxxxxxxxxxxxxxxxxxxxxxxxxxx</w:t>
       </w:r>
-      <w:proofErr w:type="gramEnd"/>
       <w:r>
         <w:t>.</w:t>
       </w:r>
@@ -18464,34 +18193,22 @@
       <w:bookmarkStart w:id="249" w:name="_Toc167695706"/>
       <w:bookmarkStart w:id="250" w:name="_Toc167711457"/>
       <w:bookmarkStart w:id="251" w:name="_Toc168402814"/>
-      <w:proofErr w:type="spellStart"/>
-      <w:r>
-        <w:t>Bbbbbbbbb</w:t>
-      </w:r>
-      <w:proofErr w:type="spellEnd"/>
-      <w:r>
-        <w:t xml:space="preserve"> </w:t>
-      </w:r>
-      <w:proofErr w:type="spellStart"/>
-      <w:r>
-        <w:t>bbbbbb</w:t>
+      <w:r>
+        <w:t>Bbbbbbbbb bbbbbb</w:t>
       </w:r>
       <w:bookmarkEnd w:id="247"/>
       <w:bookmarkEnd w:id="248"/>
       <w:bookmarkEnd w:id="249"/>
       <w:bookmarkEnd w:id="250"/>
       <w:bookmarkEnd w:id="251"/>
-      <w:proofErr w:type="spellEnd"/>
-    </w:p>
-    <w:p>
-      <w:pPr>
-        <w:pStyle w:val="TezMetni"/>
-      </w:pPr>
-      <w:proofErr w:type="gramStart"/>
+    </w:p>
+    <w:p>
+      <w:pPr>
+        <w:pStyle w:val="TezMetni"/>
+      </w:pPr>
       <w:r>
         <w:t>Xxxxxxxxxxxxxxxxxxxxxxxxxxxxxxxxxxxxxxxxxxxxxxxxxxxxxxxxxxxxxxxxxxxxxxxxxxxxxxxxxxxxxxxxxxxxxxxxxxxxxxxxxxxxxxxxxxxxxxxxxxxxxxxxxxxxxxxxxxxxxxxxxxxxxxxxxxxxxxxxxxxxxxxxxxxxxxxxxxxxxxxxxxxxxxxxxxxxxxxxxxxxxxxxxxxxxxxxxxx</w:t>
       </w:r>
-      <w:proofErr w:type="gramEnd"/>
     </w:p>
     <w:p>
       <w:pPr>
@@ -18513,53 +18230,20 @@
       </w:r>
       <w:r>
         <w:tab/>
-      </w:r>
-      <w:proofErr w:type="spellStart"/>
-      <w:r>
-        <w:t>Ccccccc</w:t>
-      </w:r>
-      <w:proofErr w:type="spellEnd"/>
-      <w:r>
-        <w:t xml:space="preserve"> </w:t>
-      </w:r>
-      <w:proofErr w:type="spellStart"/>
-      <w:r>
-        <w:t>cccccc</w:t>
-      </w:r>
-      <w:proofErr w:type="spellEnd"/>
-      <w:r>
-        <w:t xml:space="preserve"> </w:t>
-      </w:r>
-      <w:proofErr w:type="spellStart"/>
-      <w:r>
-        <w:t>cccccccc</w:t>
-      </w:r>
-      <w:proofErr w:type="spellEnd"/>
-      <w:r>
-        <w:t xml:space="preserve"> </w:t>
-      </w:r>
-      <w:proofErr w:type="spellStart"/>
-      <w:r>
-        <w:t>ccccccccccccccccccc</w:t>
+        <w:t>Ccccccc cccccc cccccccc ccccccccccccccccccc</w:t>
       </w:r>
       <w:bookmarkEnd w:id="252"/>
       <w:bookmarkEnd w:id="253"/>
       <w:bookmarkEnd w:id="254"/>
       <w:bookmarkEnd w:id="255"/>
       <w:bookmarkEnd w:id="256"/>
-      <w:proofErr w:type="spellEnd"/>
-    </w:p>
-    <w:p>
-      <w:pPr>
-        <w:pStyle w:val="TezMetni"/>
-      </w:pPr>
-      <w:proofErr w:type="gramStart"/>
-      <w:r>
-        <w:t>xxxxxxxxxxxxxxxxxxxxxxxxxxxxxxxxxxxxxxxxxxxxxxxxxxxxxxxxxxxxxxxxxxxxxxxxxxxxxxxxxxxxxxxxxxxxxxxxxxxxxxxxxxxxxxxxxxxxxxxxxxxxxxx</w:t>
-      </w:r>
-      <w:proofErr w:type="gramEnd"/>
-      <w:r>
-        <w:t>.</w:t>
+    </w:p>
+    <w:p>
+      <w:pPr>
+        <w:pStyle w:val="TezMetni"/>
+      </w:pPr>
+      <w:r>
+        <w:t>xxxxxxxxxxxxxxxxxxxxxxxxxxxxxxxxxxxxxxxxxxxxxxxxxxxxxxxxxxxxxxxxxxxxxxxxxxxxxxxxxxxxxxxxxxxxxxxxxxxxxxxxxxxxxxxxxxxxxxxxxxxxxxx.</w:t>
       </w:r>
     </w:p>
     <w:p>
@@ -18590,7 +18274,6 @@
       <w:r>
         <w:tab/>
       </w:r>
-      <w:proofErr w:type="spellStart"/>
       <w:r>
         <w:t>Ddddddddddd</w:t>
       </w:r>
@@ -18599,7 +18282,6 @@
       <w:bookmarkEnd w:id="259"/>
       <w:bookmarkEnd w:id="260"/>
       <w:bookmarkEnd w:id="261"/>
-      <w:proofErr w:type="spellEnd"/>
     </w:p>
     <w:p>
       <w:pPr>
@@ -18617,7 +18299,6 @@
       <w:r>
         <w:tab/>
       </w:r>
-      <w:proofErr w:type="spellStart"/>
       <w:r>
         <w:t>Ddddddddddd</w:t>
       </w:r>
@@ -18626,7 +18307,6 @@
       <w:bookmarkEnd w:id="264"/>
       <w:bookmarkEnd w:id="265"/>
       <w:bookmarkEnd w:id="266"/>
-      <w:proofErr w:type="spellEnd"/>
     </w:p>
     <w:p>
       <w:pPr>

</xml_diff>

<commit_message>
Fizibilite başlığı altında uygulamanın mevcut durumunu anlatıyorum
</commit_message>
<xml_diff>
--- a/tez.docx
+++ b/tez.docx
@@ -557,27 +557,7 @@
           <w:szCs w:val="24"/>
           <w:lang w:eastAsia="tr-TR"/>
         </w:rPr>
-        <w:t xml:space="preserve">n olduğunu onaylarım. </w:t>
-      </w:r>
-      <w:proofErr w:type="gramStart"/>
-      <w:r>
-        <w:rPr>
-          <w:rFonts w:ascii="Times New Roman" w:hAnsi="Times New Roman"/>
-          <w:sz w:val="24"/>
-          <w:szCs w:val="24"/>
-          <w:lang w:eastAsia="tr-TR"/>
-        </w:rPr>
-        <w:t>….</w:t>
-      </w:r>
-      <w:proofErr w:type="gramEnd"/>
-      <w:r>
-        <w:rPr>
-          <w:rFonts w:ascii="Times New Roman" w:hAnsi="Times New Roman"/>
-          <w:sz w:val="24"/>
-          <w:szCs w:val="24"/>
-          <w:lang w:eastAsia="tr-TR"/>
-        </w:rPr>
-        <w:t>/…./2024</w:t>
+        <w:t>n olduğunu onaylarım. …./…./2024</w:t>
       </w:r>
     </w:p>
     <w:p>
@@ -1687,7 +1667,6 @@
           <w:lang w:eastAsia="tr-TR"/>
         </w:rPr>
       </w:pPr>
-      <w:proofErr w:type="gramStart"/>
       <w:r>
         <w:rPr>
           <w:rFonts w:ascii="Times New Roman" w:hAnsi="Times New Roman"/>
@@ -1695,17 +1674,7 @@
           <w:szCs w:val="24"/>
           <w:lang w:eastAsia="tr-TR"/>
         </w:rPr>
-        <w:t>Tarih: ….</w:t>
-      </w:r>
-      <w:proofErr w:type="gramEnd"/>
-      <w:r>
-        <w:rPr>
-          <w:rFonts w:ascii="Times New Roman" w:hAnsi="Times New Roman"/>
-          <w:sz w:val="24"/>
-          <w:szCs w:val="24"/>
-          <w:lang w:eastAsia="tr-TR"/>
-        </w:rPr>
-        <w:t>/…./………</w:t>
+        <w:t>Tarih: …./…./………</w:t>
       </w:r>
     </w:p>
     <w:p>
@@ -1859,9 +1828,8 @@
           <w:szCs w:val="24"/>
           <w:lang w:eastAsia="tr-TR"/>
         </w:rPr>
-        <w:t xml:space="preserve">anışmanım Emre </w:t>
-      </w:r>
-      <w:proofErr w:type="spellStart"/>
+        <w:t>anışmanım Emre MUTLU’ya,</w:t>
+      </w:r>
       <w:r>
         <w:rPr>
           <w:rFonts w:ascii="Times New Roman" w:hAnsi="Times New Roman"/>
@@ -1869,9 +1837,8 @@
           <w:szCs w:val="24"/>
           <w:lang w:eastAsia="tr-TR"/>
         </w:rPr>
-        <w:t>MUTLU’ya</w:t>
-      </w:r>
-      <w:proofErr w:type="spellEnd"/>
+        <w:t xml:space="preserve"> ihtiyaç duyduğum konularda desteklerini esirgemeyen çalışma arkadaşlarım Hasan İ</w:t>
+      </w:r>
       <w:r>
         <w:rPr>
           <w:rFonts w:ascii="Times New Roman" w:hAnsi="Times New Roman"/>
@@ -1879,7 +1846,7 @@
           <w:szCs w:val="24"/>
           <w:lang w:eastAsia="tr-TR"/>
         </w:rPr>
-        <w:t>,</w:t>
+        <w:t>brahim KOÇAK’a ve Ramazan SARIALTIN</w:t>
       </w:r>
       <w:r>
         <w:rPr>
@@ -1888,65 +1855,7 @@
           <w:szCs w:val="24"/>
           <w:lang w:eastAsia="tr-TR"/>
         </w:rPr>
-        <w:t xml:space="preserve"> ihtiyaç duyduğum konularda desteklerini esirgemeyen çalışma arkadaşlarım Hasan İ</w:t>
-      </w:r>
-      <w:r>
-        <w:rPr>
-          <w:rFonts w:ascii="Times New Roman" w:hAnsi="Times New Roman"/>
-          <w:sz w:val="24"/>
-          <w:szCs w:val="24"/>
-          <w:lang w:eastAsia="tr-TR"/>
-        </w:rPr>
-        <w:t xml:space="preserve">brahim </w:t>
-      </w:r>
-      <w:proofErr w:type="spellStart"/>
-      <w:r>
-        <w:rPr>
-          <w:rFonts w:ascii="Times New Roman" w:hAnsi="Times New Roman"/>
-          <w:sz w:val="24"/>
-          <w:szCs w:val="24"/>
-          <w:lang w:eastAsia="tr-TR"/>
-        </w:rPr>
-        <w:t>KOÇAK’a</w:t>
-      </w:r>
-      <w:proofErr w:type="spellEnd"/>
-      <w:r>
-        <w:rPr>
-          <w:rFonts w:ascii="Times New Roman" w:hAnsi="Times New Roman"/>
-          <w:sz w:val="24"/>
-          <w:szCs w:val="24"/>
-          <w:lang w:eastAsia="tr-TR"/>
-        </w:rPr>
-        <w:t xml:space="preserve"> ve Ramazan </w:t>
-      </w:r>
-      <w:proofErr w:type="spellStart"/>
-      <w:r>
-        <w:rPr>
-          <w:rFonts w:ascii="Times New Roman" w:hAnsi="Times New Roman"/>
-          <w:sz w:val="24"/>
-          <w:szCs w:val="24"/>
-          <w:lang w:eastAsia="tr-TR"/>
-        </w:rPr>
-        <w:t>SARIALTIN</w:t>
-      </w:r>
-      <w:r>
-        <w:rPr>
-          <w:rFonts w:ascii="Times New Roman" w:hAnsi="Times New Roman"/>
-          <w:sz w:val="24"/>
-          <w:szCs w:val="24"/>
-          <w:lang w:eastAsia="tr-TR"/>
-        </w:rPr>
-        <w:t>’a</w:t>
-      </w:r>
-      <w:proofErr w:type="spellEnd"/>
-      <w:r>
-        <w:rPr>
-          <w:rFonts w:ascii="Times New Roman" w:hAnsi="Times New Roman"/>
-          <w:sz w:val="24"/>
-          <w:szCs w:val="24"/>
-          <w:lang w:eastAsia="tr-TR"/>
-        </w:rPr>
-        <w:t xml:space="preserve">, ayrıca her koşulda yanımda olan </w:t>
+        <w:t xml:space="preserve">’a, ayrıca her koşulda yanımda olan </w:t>
       </w:r>
       <w:r>
         <w:rPr>
@@ -2940,7 +2849,6 @@
           <w:szCs w:val="24"/>
         </w:rPr>
       </w:pPr>
-      <w:proofErr w:type="spellStart"/>
       <w:r>
         <w:rPr>
           <w:rFonts w:ascii="Times New Roman" w:hAnsi="Times New Roman"/>
@@ -2948,49 +2856,8 @@
           <w:sz w:val="24"/>
           <w:szCs w:val="24"/>
         </w:rPr>
-        <w:t>Social</w:t>
-      </w:r>
-      <w:proofErr w:type="spellEnd"/>
-      <w:r>
-        <w:rPr>
-          <w:rFonts w:ascii="Times New Roman" w:hAnsi="Times New Roman"/>
-          <w:b/>
-          <w:sz w:val="24"/>
-          <w:szCs w:val="24"/>
-        </w:rPr>
-        <w:t xml:space="preserve"> Security </w:t>
-      </w:r>
-      <w:proofErr w:type="spellStart"/>
-      <w:r>
-        <w:rPr>
-          <w:rFonts w:ascii="Times New Roman" w:hAnsi="Times New Roman"/>
-          <w:b/>
-          <w:sz w:val="24"/>
-          <w:szCs w:val="24"/>
-        </w:rPr>
-        <w:t>Expertise</w:t>
-      </w:r>
-      <w:proofErr w:type="spellEnd"/>
-      <w:r>
-        <w:rPr>
-          <w:rFonts w:ascii="Times New Roman" w:hAnsi="Times New Roman"/>
-          <w:b/>
-          <w:sz w:val="24"/>
-          <w:szCs w:val="24"/>
-        </w:rPr>
-        <w:t xml:space="preserve"> </w:t>
-      </w:r>
-      <w:proofErr w:type="spellStart"/>
-      <w:r>
-        <w:rPr>
-          <w:rFonts w:ascii="Times New Roman" w:hAnsi="Times New Roman"/>
-          <w:b/>
-          <w:sz w:val="24"/>
-          <w:szCs w:val="24"/>
-        </w:rPr>
-        <w:t>Thesis</w:t>
-      </w:r>
-      <w:proofErr w:type="spellEnd"/>
+        <w:t>Social Security Expertise Thesis</w:t>
+      </w:r>
     </w:p>
     <w:p>
       <w:pPr>
@@ -10665,6 +10532,27 @@
     <w:p>
       <w:pPr>
         <w:pStyle w:val="TezMetni"/>
+        <w:ind w:hanging="709"/>
+        <w:jc w:val="left"/>
+      </w:pPr>
+      <w:r>
+        <w:t>4/1-(b)</w:t>
+      </w:r>
+      <w:r>
+        <w:tab/>
+      </w:r>
+      <w:r>
+        <w:tab/>
+      </w:r>
+      <w:r>
+        <w:tab/>
+        <w:t>5510 sayılı Kanunun 4 üncü maddesinin 1 inci fıkrasının (b) bendi</w:t>
+      </w:r>
+    </w:p>
+    <w:p>
+      <w:pPr>
+        <w:pStyle w:val="TezMetni"/>
+        <w:ind w:hanging="709"/>
         <w:jc w:val="left"/>
       </w:pPr>
       <w:r>
@@ -10687,6 +10575,7 @@
     <w:p>
       <w:pPr>
         <w:pStyle w:val="TezMetni"/>
+        <w:ind w:hanging="709"/>
         <w:jc w:val="left"/>
       </w:pPr>
       <w:r>
@@ -10705,6 +10594,7 @@
     <w:p>
       <w:pPr>
         <w:pStyle w:val="TezMetni"/>
+        <w:ind w:hanging="709"/>
         <w:jc w:val="left"/>
       </w:pPr>
       <w:r>
@@ -10724,6 +10614,7 @@
     <w:p>
       <w:pPr>
         <w:pStyle w:val="TezMetni"/>
+        <w:ind w:hanging="709"/>
         <w:jc w:val="left"/>
       </w:pPr>
       <w:r>
@@ -10743,6 +10634,7 @@
     <w:p>
       <w:pPr>
         <w:pStyle w:val="TezMetni"/>
+        <w:ind w:hanging="709"/>
         <w:jc w:val="left"/>
       </w:pPr>
       <w:r>
@@ -10765,6 +10657,7 @@
     <w:p>
       <w:pPr>
         <w:pStyle w:val="TezMetni"/>
+        <w:ind w:hanging="709"/>
         <w:jc w:val="left"/>
       </w:pPr>
       <w:r>
@@ -10781,6 +10674,7 @@
     <w:p>
       <w:pPr>
         <w:pStyle w:val="TezMetni"/>
+        <w:ind w:hanging="709"/>
         <w:jc w:val="left"/>
       </w:pPr>
       <w:r>
@@ -10800,6 +10694,7 @@
     <w:p>
       <w:pPr>
         <w:pStyle w:val="TezMetni"/>
+        <w:ind w:hanging="709"/>
         <w:jc w:val="left"/>
       </w:pPr>
       <w:r>
@@ -10822,6 +10717,7 @@
     <w:p>
       <w:pPr>
         <w:pStyle w:val="TezMetni"/>
+        <w:ind w:hanging="709"/>
         <w:jc w:val="left"/>
       </w:pPr>
       <w:r>
@@ -10841,6 +10737,7 @@
     <w:p>
       <w:pPr>
         <w:pStyle w:val="TezMetni"/>
+        <w:ind w:hanging="709"/>
         <w:jc w:val="left"/>
       </w:pPr>
       <w:r>
@@ -10860,6 +10757,7 @@
     <w:p>
       <w:pPr>
         <w:pStyle w:val="TezMetni"/>
+        <w:ind w:hanging="709"/>
         <w:jc w:val="left"/>
       </w:pPr>
       <w:r>
@@ -10879,6 +10777,7 @@
     <w:p>
       <w:pPr>
         <w:pStyle w:val="TezMetni"/>
+        <w:ind w:hanging="709"/>
         <w:jc w:val="left"/>
       </w:pPr>
       <w:r>
@@ -10901,6 +10800,7 @@
     <w:p>
       <w:pPr>
         <w:pStyle w:val="TezMetni"/>
+        <w:ind w:hanging="709"/>
         <w:jc w:val="left"/>
       </w:pPr>
       <w:r>
@@ -10920,6 +10820,7 @@
     <w:p>
       <w:pPr>
         <w:pStyle w:val="TezMetni"/>
+        <w:ind w:hanging="709"/>
         <w:jc w:val="left"/>
       </w:pPr>
       <w:r>
@@ -10939,6 +10840,7 @@
     <w:p>
       <w:pPr>
         <w:pStyle w:val="TezMetni"/>
+        <w:ind w:hanging="709"/>
         <w:jc w:val="left"/>
       </w:pPr>
       <w:r>
@@ -10958,6 +10860,7 @@
     <w:p>
       <w:pPr>
         <w:pStyle w:val="TezMetni"/>
+        <w:ind w:hanging="709"/>
         <w:jc w:val="left"/>
       </w:pPr>
       <w:r>
@@ -10977,6 +10880,7 @@
     <w:p>
       <w:pPr>
         <w:pStyle w:val="TezMetni"/>
+        <w:ind w:hanging="709"/>
         <w:jc w:val="left"/>
       </w:pPr>
       <w:r>
@@ -10996,6 +10900,7 @@
     <w:p>
       <w:pPr>
         <w:pStyle w:val="TezMetni"/>
+        <w:ind w:hanging="709"/>
         <w:jc w:val="left"/>
         <w:sectPr>
           <w:pgSz w:w="11906" w:h="16838" w:code="9"/>
@@ -12587,7 +12492,7 @@
           <w14:ligatures w14:val="standardContextual"/>
         </w:rPr>
         <w:drawing>
-          <wp:inline distT="0" distB="0" distL="0" distR="0" wp14:anchorId="76C494E8" wp14:editId="76C0227C">
+          <wp:inline distT="0" distB="0" distL="0" distR="0" wp14:anchorId="76C494E8" wp14:editId="5DAF5564">
             <wp:extent cx="5219700" cy="2232660"/>
             <wp:effectExtent l="0" t="0" r="0" b="0"/>
             <wp:docPr id="1585877269" name="Resim 1"/>
@@ -12807,15 +12712,7 @@
         <w:t xml:space="preserve"> 2014 yılında</w:t>
       </w:r>
       <w:r>
-        <w:t xml:space="preserve"> </w:t>
-      </w:r>
-      <w:proofErr w:type="gramStart"/>
-      <w:r>
-        <w:t>Martin</w:t>
-      </w:r>
-      <w:proofErr w:type="gramEnd"/>
-      <w:r>
-        <w:t xml:space="preserve"> Fowler ve ThoughtWorks’teki meslektaşlarının bu kavramı sağlam ve ölçeklenebilir sistemler oluşturmanın bir yolu olarak tartışmasıyla önem kazan</w:t>
+        <w:t xml:space="preserve"> Martin Fowler ve ThoughtWorks’teki meslektaşlarının bu kavramı sağlam ve ölçeklenebilir sistemler oluşturmanın bir yolu olarak tartışmasıyla önem kazan</w:t>
       </w:r>
       <w:r>
         <w:t>mıştır</w:t>
@@ -14244,15 +14141,7 @@
         <w:t xml:space="preserve"> arasında ortak bir kelime dağarcığı olan </w:t>
       </w:r>
       <w:r>
-        <w:t xml:space="preserve">her yerde bulunan </w:t>
-      </w:r>
-      <w:proofErr w:type="gramStart"/>
-      <w:r>
-        <w:t>dil(</w:t>
-      </w:r>
-      <w:proofErr w:type="gramEnd"/>
-      <w:r>
-        <w:t>Ubiquitous Language) oluştur</w:t>
+        <w:t>her yerde bulunan dil(Ubiquitous Language) oluştur</w:t>
       </w:r>
       <w:r>
         <w:t>ulmasını</w:t>
@@ -17657,15 +17546,7 @@
         <w:t xml:space="preserve">bağımsız olarak güncellenmesine olanak tanır ve mevzuat değişikliklerinin yapılmasıyla ilgili zaman ve maliyeti azaltır. </w:t>
       </w:r>
       <w:r>
-        <w:t xml:space="preserve">Yazılım siteminin tümünün güncellemeden bölüm </w:t>
-      </w:r>
-      <w:proofErr w:type="spellStart"/>
-      <w:r>
-        <w:t>bölüm</w:t>
-      </w:r>
-      <w:proofErr w:type="spellEnd"/>
-      <w:r>
-        <w:t xml:space="preserve"> güncellenebilmesi sık değişen bir mevzuatı olan bir kurum için önemlidir.</w:t>
+        <w:t>Yazılım siteminin tümünün güncellemeden bölüm bölüm güncellenebilmesi sık değişen bir mevzuatı olan bir kurum için önemlidir.</w:t>
       </w:r>
     </w:p>
     <w:p>
@@ -17812,26 +17693,115 @@
         </w:sdtContent>
       </w:sdt>
       <w:r>
-        <w:t>. Bu uygulamaları çalıştırmak için gerekli olan donanım, işlemci gücü, ağ hızı bulunmaktadır.</w:t>
-      </w:r>
-      <w:r>
-        <w:t xml:space="preserve"> Dolayısıyla mikroservis mimarisi ile oluşturulmuş bir uygulama da mevcut durumda çalışacaktır. </w:t>
-      </w:r>
-      <w:r>
-        <w:t xml:space="preserve">Mikroservis mimarisi için </w:t>
-      </w:r>
-      <w:r>
-        <w:t xml:space="preserve">gerekli </w:t>
-      </w:r>
-      <w:r>
-        <w:t xml:space="preserve">altyapı </w:t>
-      </w:r>
-      <w:r>
-        <w:t>mevcuttur</w:t>
-      </w:r>
-      <w:r>
-        <w:t>.</w:t>
-      </w:r>
+        <w:t xml:space="preserve">. Bu uygulamaları çalıştırmak için gerekli olan donanım, işlemci gücü, ağ </w:t>
+      </w:r>
+      <w:r>
+        <w:t>kapasitesi</w:t>
+      </w:r>
+      <w:r>
+        <w:t xml:space="preserve"> bulunmaktadır.</w:t>
+      </w:r>
+      <w:r>
+        <w:t xml:space="preserve"> Dolayısıyla mikroservis mimarisi ile oluşturulmuş bir uygulama</w:t>
+      </w:r>
+      <w:r>
+        <w:t>nın</w:t>
+      </w:r>
+      <w:r>
+        <w:t xml:space="preserve"> da</w:t>
+      </w:r>
+      <w:r>
+        <w:t xml:space="preserve"> çalışabilmesi için gerekli donanım, işlemci gücü ve ağ hızı mevcuttur.</w:t>
+      </w:r>
+      <w:r>
+        <w:t xml:space="preserve"> </w:t>
+      </w:r>
+    </w:p>
+    <w:p>
+      <w:pPr>
+        <w:pStyle w:val="TezMetni"/>
+      </w:pPr>
+    </w:p>
+    <w:p>
+      <w:pPr>
+        <w:pStyle w:val="TezMetni"/>
+      </w:pPr>
+      <w:r>
+        <w:t>Mikroservis mimarisinin SGK için düzgün bir şekilde değerlendirilebilmesi ve sisteme neler katabileceğinin gösterilebilmesi için mevcut bir sistem olan Emektar4B uygulaması üzerinden ele almanın daha iyi bir yaklaşım olacağı düşünülmektedir. Emektar4B</w:t>
+      </w:r>
+      <w:r>
+        <w:t xml:space="preserve">, 4/1-(b) kapsamındaki kişilerin aylık tahsis işlemlerinin yapıldığı </w:t>
+      </w:r>
+      <w:r>
+        <w:t>web tabanlı</w:t>
+      </w:r>
+      <w:r>
+        <w:t xml:space="preserve"> bir </w:t>
+      </w:r>
+      <w:r>
+        <w:t>uygulama</w:t>
+      </w:r>
+      <w:r>
+        <w:t>dır.</w:t>
+      </w:r>
+      <w:r>
+        <w:t xml:space="preserve"> </w:t>
+      </w:r>
+      <w:r>
+        <w:t xml:space="preserve">Açık kaynaklı bir web uygulaması çerçevesi olan Apache </w:t>
+      </w:r>
+      <w:r>
+        <w:t>Struts 1</w:t>
+      </w:r>
+      <w:r>
+        <w:t xml:space="preserve"> kullanılarak geliştirilmiştir. Emektar4B, 2011 yılında yayımlanmıştır ve bu zamana kadar geliştirilmesi sürdürülmektedir.</w:t>
+      </w:r>
+    </w:p>
+    <w:p>
+      <w:pPr>
+        <w:pStyle w:val="TezMetni"/>
+      </w:pPr>
+    </w:p>
+    <w:p>
+      <w:pPr>
+        <w:pStyle w:val="TezMetni"/>
+      </w:pPr>
+      <w:r>
+        <w:lastRenderedPageBreak/>
+        <w:t xml:space="preserve">Emektar4B uygulamasının 2011 yılından bugüne kadar geliştirildiği göz önüne alındığında kod karmaşıklığı sürekli artmış ve hala artmaktadır. Farklı geliştiriciler tarafından yapılan değişiklikler, </w:t>
+      </w:r>
+      <w:r>
+        <w:t xml:space="preserve">uygulama kodlarının </w:t>
+      </w:r>
+      <w:r>
+        <w:t>anlaşılması</w:t>
+      </w:r>
+      <w:r>
+        <w:t>nı</w:t>
+      </w:r>
+      <w:r>
+        <w:t xml:space="preserve"> ve </w:t>
+      </w:r>
+      <w:r>
+        <w:t xml:space="preserve">uygulamanın </w:t>
+      </w:r>
+      <w:r>
+        <w:t>bakımı</w:t>
+      </w:r>
+      <w:r>
+        <w:t xml:space="preserve">nı zorlaştırmıştır. </w:t>
+      </w:r>
+      <w:r>
+        <w:t xml:space="preserve">Ayrıca uygulamanın eski bir teknoloji ile geliştirilmesi </w:t>
+      </w:r>
+      <w:r>
+        <w:t>doküman ve örnek eksikliğine yol açmaktadır. Bu da yeni gelen ve bu teknolojiye aşina olmayan geliştirici için büyük bir zorluk ortaya çıkarmaktadır.</w:t>
+      </w:r>
+    </w:p>
+    <w:p>
+      <w:pPr>
+        <w:pStyle w:val="TezMetni"/>
+      </w:pPr>
     </w:p>
     <w:p>
       <w:pPr>
@@ -17893,19 +17863,7 @@
         <w:t xml:space="preserve"> </w:t>
       </w:r>
       <w:r>
-        <w:t xml:space="preserve">Bir işe başlamadan önce yapılan plan, gerçekleştirilecek işin başarıya ulaşması hakkında ve başlanması gereken işin doğru bir atılım olup olmadığı konusunda bizlere fikir vermektedir. Fizibilite, oluşabilecek risk değerlendirmesinin </w:t>
-      </w:r>
-      <w:r>
-        <w:lastRenderedPageBreak/>
-        <w:t xml:space="preserve">yapılması ve bu risklere çözüm bulunmasına denir. Bu </w:t>
-      </w:r>
-      <w:proofErr w:type="gramStart"/>
-      <w:r>
-        <w:t>çalışmayı</w:t>
-      </w:r>
-      <w:proofErr w:type="gramEnd"/>
-      <w:r>
-        <w:t xml:space="preserve"> bir işe başlamadan önce yapılması gereken önemli bir ön hazırlık olarak da nitelendirebiliriz.</w:t>
+        <w:t>Bir işe başlamadan önce yapılan plan, gerçekleştirilecek işin başarıya ulaşması hakkında ve başlanması gereken işin doğru bir atılım olup olmadığı konusunda bizlere fikir vermektedir. Fizibilite, oluşabilecek risk değerlendirmesinin yapılması ve bu risklere çözüm bulunmasına denir. Bu çalışmayı bir işe başlamadan önce yapılması gereken önemli bir ön hazırlık olarak da nitelendirebiliriz.</w:t>
       </w:r>
     </w:p>
     <w:p>
@@ -17990,11 +17948,9 @@
       <w:pPr>
         <w:pStyle w:val="TezMetni"/>
       </w:pPr>
-      <w:proofErr w:type="gramStart"/>
       <w:r>
         <w:t>Xxxxxxxxxxxxxxxxxxxxxxxxxxxxxxxxxxxxxxxxxxxxxxxxxxxxxxxxxxxxxxxxxxxxxxxxxxxxxxxxxxxxxxxxxxxxxxxxxxxxxxxxxxxxxxxxxxxxxxxxxxxxxxxxxxxxxxxxxxxxxxxxxxxxxxxxxxxxxxxxxxxxxxxxxxxxxxxxxxxxxxxxxxxxxxxxxxxxxxxxxxxxxxxxxxxxxxxxxxxxx</w:t>
       </w:r>
-      <w:proofErr w:type="gramEnd"/>
     </w:p>
     <w:p>
       <w:pPr>
@@ -18032,57 +17988,35 @@
       <w:bookmarkStart w:id="203" w:name="_Toc167695697"/>
       <w:bookmarkStart w:id="204" w:name="_Toc167711448"/>
       <w:bookmarkStart w:id="205" w:name="_Toc168402805"/>
-      <w:proofErr w:type="spellStart"/>
-      <w:r>
-        <w:t>Aaaaaa</w:t>
-      </w:r>
-      <w:proofErr w:type="spellEnd"/>
-      <w:r>
-        <w:t xml:space="preserve"> </w:t>
-      </w:r>
-      <w:proofErr w:type="spellStart"/>
-      <w:r>
-        <w:t>aaaaaaaaa</w:t>
-      </w:r>
-      <w:proofErr w:type="spellEnd"/>
-      <w:r>
-        <w:t xml:space="preserve"> </w:t>
-      </w:r>
-      <w:proofErr w:type="spellStart"/>
-      <w:r>
-        <w:t>aaaaaaaaa</w:t>
+      <w:r>
+        <w:t>Aaaaaa aaaaaaaaa aaaaaaaaa</w:t>
       </w:r>
       <w:bookmarkEnd w:id="201"/>
       <w:bookmarkEnd w:id="202"/>
       <w:bookmarkEnd w:id="203"/>
       <w:bookmarkEnd w:id="204"/>
       <w:bookmarkEnd w:id="205"/>
-      <w:proofErr w:type="spellEnd"/>
-    </w:p>
-    <w:p>
-      <w:pPr>
-        <w:pStyle w:val="TezMetni"/>
-      </w:pPr>
-      <w:proofErr w:type="gramStart"/>
+    </w:p>
+    <w:p>
+      <w:pPr>
+        <w:pStyle w:val="TezMetni"/>
+      </w:pPr>
       <w:r>
         <w:t>Xxxxxxxxxxxxxxxxxxxxxxxxxxxxxxxxxxxxxxxxxxxxxxxxxxxxxxxxxxxxxxxxxxxxxxxxxxxxxxxxxxxxxxxxxxxxxxxxxxxxxxxxxxxxxxxxxxxxxxxxxxxxxxxxxxxxxxxxxxxxxxxxxxxxxxxxxxxxxxxxxxxxxxxxxxxxxxxxxxxxxxxxxxxxxxxxxxxxxxxxxxxxxxxxxxxxxxxxxxxxx</w:t>
       </w:r>
-      <w:proofErr w:type="gramEnd"/>
-    </w:p>
-    <w:p>
-      <w:pPr>
-        <w:pStyle w:val="TezMetni"/>
-      </w:pPr>
-    </w:p>
-    <w:p>
-      <w:pPr>
-        <w:pStyle w:val="TezMetni"/>
-      </w:pPr>
-      <w:proofErr w:type="gramStart"/>
+    </w:p>
+    <w:p>
+      <w:pPr>
+        <w:pStyle w:val="TezMetni"/>
+      </w:pPr>
+    </w:p>
+    <w:p>
+      <w:pPr>
+        <w:pStyle w:val="TezMetni"/>
+      </w:pPr>
       <w:r>
         <w:t>Xxxxxxxxxxxxxxxxxxxxxxxxxxxxxxxxxxxxxxxxxxxxxxxxxxxxxxxxxxxxxxxxxxxxxxxxxxxxxxxxxxxxxxxxxxxxxxxxxxxxxxxxxxxxxxxxxxxxxxxxxxxxxxxxxxxxxxxxxxxxxxxxxxxxxxxxxxxxxxxxxxxxxxxxxxxxxxxxxxxxxxxxxxxxxxxxxxxxxxxxxxxxxxxxxxxxxxxxxxx</w:t>
       </w:r>
-      <w:proofErr w:type="gramEnd"/>
       <w:r>
         <w:t>.</w:t>
       </w:r>
@@ -18101,34 +18035,22 @@
       <w:bookmarkStart w:id="208" w:name="_Toc167695698"/>
       <w:bookmarkStart w:id="209" w:name="_Toc167711449"/>
       <w:bookmarkStart w:id="210" w:name="_Toc168402806"/>
-      <w:proofErr w:type="spellStart"/>
-      <w:r>
-        <w:t>Bbbbbbbbb</w:t>
-      </w:r>
-      <w:proofErr w:type="spellEnd"/>
-      <w:r>
-        <w:t xml:space="preserve"> </w:t>
-      </w:r>
-      <w:proofErr w:type="spellStart"/>
-      <w:r>
-        <w:t>bbbbbb</w:t>
+      <w:r>
+        <w:t>Bbbbbbbbb bbbbbb</w:t>
       </w:r>
       <w:bookmarkEnd w:id="206"/>
       <w:bookmarkEnd w:id="207"/>
       <w:bookmarkEnd w:id="208"/>
       <w:bookmarkEnd w:id="209"/>
       <w:bookmarkEnd w:id="210"/>
-      <w:proofErr w:type="spellEnd"/>
-    </w:p>
-    <w:p>
-      <w:pPr>
-        <w:pStyle w:val="TezMetni"/>
-      </w:pPr>
-      <w:proofErr w:type="gramStart"/>
+    </w:p>
+    <w:p>
+      <w:pPr>
+        <w:pStyle w:val="TezMetni"/>
+      </w:pPr>
       <w:r>
         <w:t>Xxxxxxxxxxxxxxxxxxxxxxxxxxxxxxxxxxxxxxxxxxxxxxxxxxxxxxxxxxxxxxxxxxxxxxxxxxxxxxxxxxxxxxxxxxxxxxxxxxxxxxxxxxxxxxxxxxxxxxxxxxxxxxxxxxxxxxxxxxxxxxxxxxxxxxxxxxxxxxxxxxxxxxxxxxxxxxxxxxxxxxxxxxxxxxxxxxxxxxxxxxxxxxxxxxxxxxxxxxx</w:t>
       </w:r>
-      <w:proofErr w:type="gramEnd"/>
     </w:p>
     <w:p>
       <w:pPr>
@@ -18150,53 +18072,20 @@
       </w:r>
       <w:r>
         <w:tab/>
-      </w:r>
-      <w:proofErr w:type="spellStart"/>
-      <w:r>
-        <w:t>Ccccccc</w:t>
-      </w:r>
-      <w:proofErr w:type="spellEnd"/>
-      <w:r>
-        <w:t xml:space="preserve"> </w:t>
-      </w:r>
-      <w:proofErr w:type="spellStart"/>
-      <w:r>
-        <w:t>cccccc</w:t>
-      </w:r>
-      <w:proofErr w:type="spellEnd"/>
-      <w:r>
-        <w:t xml:space="preserve"> </w:t>
-      </w:r>
-      <w:proofErr w:type="spellStart"/>
-      <w:r>
-        <w:t>cccccccc</w:t>
-      </w:r>
-      <w:proofErr w:type="spellEnd"/>
-      <w:r>
-        <w:t xml:space="preserve"> </w:t>
-      </w:r>
-      <w:proofErr w:type="spellStart"/>
-      <w:r>
-        <w:t>ccccccccccccccccccc</w:t>
+        <w:t>Ccccccc cccccc cccccccc ccccccccccccccccccc</w:t>
       </w:r>
       <w:bookmarkEnd w:id="211"/>
       <w:bookmarkEnd w:id="212"/>
       <w:bookmarkEnd w:id="213"/>
       <w:bookmarkEnd w:id="214"/>
       <w:bookmarkEnd w:id="215"/>
-      <w:proofErr w:type="spellEnd"/>
-    </w:p>
-    <w:p>
-      <w:pPr>
-        <w:pStyle w:val="TezMetni"/>
-      </w:pPr>
-      <w:proofErr w:type="gramStart"/>
-      <w:r>
-        <w:t>xxxxxxxxxxxxxxxxxxxxxxxxxxxxxxxxxxxxxxxxxxxxxxxxxxxxxxxxxxxxxxxxxxxxxxxxxxxxxxxxxxxxxxxxxxxxxxxxxxxxxxxxxxxxxxxxxxxxxxxxxxxxxxx</w:t>
-      </w:r>
-      <w:proofErr w:type="gramEnd"/>
-      <w:r>
-        <w:t>.</w:t>
+    </w:p>
+    <w:p>
+      <w:pPr>
+        <w:pStyle w:val="TezMetni"/>
+      </w:pPr>
+      <w:r>
+        <w:t>xxxxxxxxxxxxxxxxxxxxxxxxxxxxxxxxxxxxxxxxxxxxxxxxxxxxxxxxxxxxxxxxxxxxxxxxxxxxxxxxxxxxxxxxxxxxxxxxxxxxxxxxxxxxxxxxxxxxxxxxxxxxxxx.</w:t>
       </w:r>
     </w:p>
     <w:p>
@@ -18227,7 +18116,6 @@
       <w:r>
         <w:tab/>
       </w:r>
-      <w:proofErr w:type="spellStart"/>
       <w:r>
         <w:t>Ddddddddddd</w:t>
       </w:r>
@@ -18236,7 +18124,6 @@
       <w:bookmarkEnd w:id="218"/>
       <w:bookmarkEnd w:id="219"/>
       <w:bookmarkEnd w:id="220"/>
-      <w:proofErr w:type="spellEnd"/>
     </w:p>
     <w:p>
       <w:pPr>
@@ -18254,7 +18141,6 @@
       <w:r>
         <w:tab/>
       </w:r>
-      <w:proofErr w:type="spellStart"/>
       <w:r>
         <w:t>Ddddddddddd</w:t>
       </w:r>
@@ -18263,7 +18149,6 @@
       <w:bookmarkEnd w:id="223"/>
       <w:bookmarkEnd w:id="224"/>
       <w:bookmarkEnd w:id="225"/>
-      <w:proofErr w:type="spellEnd"/>
     </w:p>
     <w:p/>
     <w:p/>
@@ -18356,79 +18241,53 @@
         <w:t>d</w:t>
       </w:r>
       <w:r>
-        <w:t xml:space="preserve">ağıtık sistemlerde veri bütünlüğünü sağlamak önemli. Bu yüzden 2PC ve </w:t>
-      </w:r>
-      <w:proofErr w:type="spellStart"/>
-      <w:r>
-        <w:t>sga</w:t>
-      </w:r>
-      <w:proofErr w:type="spellEnd"/>
-      <w:r>
-        <w:t xml:space="preserve"> yöntemi bunu sağlamaya yöneliktir. </w:t>
-      </w:r>
-      <w:proofErr w:type="spellStart"/>
-      <w:proofErr w:type="gramStart"/>
+        <w:t xml:space="preserve">ağıtık sistemlerde veri bütünlüğünü sağlamak önemli. Bu yüzden 2PC ve sga yöntemi bunu sağlamaya yöneliktir. </w:t>
+      </w:r>
       <w:r>
         <w:t>xxxxxxxx</w:t>
       </w:r>
-      <w:proofErr w:type="spellEnd"/>
-      <w:proofErr w:type="gramEnd"/>
       <w:r>
         <w:t xml:space="preserve"> </w:t>
       </w:r>
-      <w:proofErr w:type="spellStart"/>
       <w:r>
         <w:t>xxxxxxxxxxxxx</w:t>
       </w:r>
-      <w:proofErr w:type="spellEnd"/>
       <w:r>
         <w:t xml:space="preserve"> </w:t>
       </w:r>
-      <w:proofErr w:type="spellStart"/>
       <w:r>
         <w:t>xxxxxxx</w:t>
       </w:r>
-      <w:proofErr w:type="spellEnd"/>
       <w:r>
         <w:t xml:space="preserve"> </w:t>
       </w:r>
-      <w:proofErr w:type="spellStart"/>
       <w:r>
         <w:t>xxxxxxxxxxx</w:t>
       </w:r>
-      <w:proofErr w:type="spellEnd"/>
       <w:r>
         <w:t xml:space="preserve"> </w:t>
       </w:r>
-      <w:proofErr w:type="spellStart"/>
       <w:r>
         <w:t>xxxxxxxxxxxxxxxx</w:t>
       </w:r>
-      <w:proofErr w:type="spellEnd"/>
       <w:r>
         <w:t xml:space="preserve"> </w:t>
       </w:r>
-      <w:proofErr w:type="spellStart"/>
       <w:r>
         <w:t>xxxxxxxxxxxxxxxxxxx</w:t>
       </w:r>
-      <w:proofErr w:type="spellEnd"/>
       <w:r>
         <w:t xml:space="preserve"> </w:t>
       </w:r>
-      <w:proofErr w:type="spellStart"/>
       <w:r>
         <w:t>xxxxxxxxxxxxxxxxxxxxx</w:t>
       </w:r>
-      <w:proofErr w:type="spellEnd"/>
       <w:r>
         <w:t xml:space="preserve"> </w:t>
       </w:r>
-      <w:proofErr w:type="spellStart"/>
       <w:r>
         <w:t>xxxxxxxxxxxxxxxxxxxxxxxxxxxxx</w:t>
       </w:r>
-      <w:proofErr w:type="spellEnd"/>
     </w:p>
     <w:p>
       <w:pPr>
@@ -18466,57 +18325,35 @@
       <w:bookmarkStart w:id="244" w:name="_Toc167695705"/>
       <w:bookmarkStart w:id="245" w:name="_Toc167711456"/>
       <w:bookmarkStart w:id="246" w:name="_Toc168402813"/>
-      <w:proofErr w:type="spellStart"/>
-      <w:r>
-        <w:t>Aaaaaa</w:t>
-      </w:r>
-      <w:proofErr w:type="spellEnd"/>
-      <w:r>
-        <w:t xml:space="preserve"> </w:t>
-      </w:r>
-      <w:proofErr w:type="spellStart"/>
-      <w:r>
-        <w:t>aaaaaaaaa</w:t>
-      </w:r>
-      <w:proofErr w:type="spellEnd"/>
-      <w:r>
-        <w:t xml:space="preserve"> </w:t>
-      </w:r>
-      <w:proofErr w:type="spellStart"/>
-      <w:r>
-        <w:t>aaaaaaaaa</w:t>
+      <w:r>
+        <w:t>Aaaaaa aaaaaaaaa aaaaaaaaa</w:t>
       </w:r>
       <w:bookmarkEnd w:id="242"/>
       <w:bookmarkEnd w:id="243"/>
       <w:bookmarkEnd w:id="244"/>
       <w:bookmarkEnd w:id="245"/>
       <w:bookmarkEnd w:id="246"/>
-      <w:proofErr w:type="spellEnd"/>
-    </w:p>
-    <w:p>
-      <w:pPr>
-        <w:pStyle w:val="TezMetni"/>
-      </w:pPr>
-      <w:proofErr w:type="gramStart"/>
+    </w:p>
+    <w:p>
+      <w:pPr>
+        <w:pStyle w:val="TezMetni"/>
+      </w:pPr>
       <w:r>
         <w:t>Xxxxxxxxxxxxxxxxxxxxxxxxxxxxxxxxxxxxxxxxxxxxxxxxxxxxxxxxxxxxxxxxxxxxxxxxxxxxxxxxxxxxxxxxxxxxxxxxxxxxxxxxxxxxxxxxxxxxxxxxxxxxxxxxxxxxxxxxxxxxxxxxxxxxxxxxxxxxxxxxxxxxxxxxxxxxxxxxxxxxxxxxxxxxxxxxxxxxxxxxxxxxxxxxxxxxxxxxxxxxx</w:t>
       </w:r>
-      <w:proofErr w:type="gramEnd"/>
-    </w:p>
-    <w:p>
-      <w:pPr>
-        <w:pStyle w:val="TezMetni"/>
-      </w:pPr>
-    </w:p>
-    <w:p>
-      <w:pPr>
-        <w:pStyle w:val="TezMetni"/>
-      </w:pPr>
-      <w:proofErr w:type="gramStart"/>
+    </w:p>
+    <w:p>
+      <w:pPr>
+        <w:pStyle w:val="TezMetni"/>
+      </w:pPr>
+    </w:p>
+    <w:p>
+      <w:pPr>
+        <w:pStyle w:val="TezMetni"/>
+      </w:pPr>
       <w:r>
         <w:t>Xxxxxxxxxxxxxxxxxxxxxxxxxxxxxxxxxxxxxxxxxxxxxxxxxxxxxxxxxxxxxxxxxxxxxxxxxxxxxxxxxxxxxxxxxxxxxxxxxxxxxxxxxxxxxxxxxxxxxxxxxxxxxxxxxxxxxxxxxxxxxxxxxxxxxxxxxxxxxxxxxxxxxxxxxxxxxxxxxxxxxxxxxxxxxxxxxxxxxxxxxxxxxxxxxxxxxxxxxxx</w:t>
       </w:r>
-      <w:proofErr w:type="gramEnd"/>
       <w:r>
         <w:t>.</w:t>
       </w:r>
@@ -18535,34 +18372,22 @@
       <w:bookmarkStart w:id="249" w:name="_Toc167695706"/>
       <w:bookmarkStart w:id="250" w:name="_Toc167711457"/>
       <w:bookmarkStart w:id="251" w:name="_Toc168402814"/>
-      <w:proofErr w:type="spellStart"/>
-      <w:r>
-        <w:t>Bbbbbbbbb</w:t>
-      </w:r>
-      <w:proofErr w:type="spellEnd"/>
-      <w:r>
-        <w:t xml:space="preserve"> </w:t>
-      </w:r>
-      <w:proofErr w:type="spellStart"/>
-      <w:r>
-        <w:t>bbbbbb</w:t>
+      <w:r>
+        <w:t>Bbbbbbbbb bbbbbb</w:t>
       </w:r>
       <w:bookmarkEnd w:id="247"/>
       <w:bookmarkEnd w:id="248"/>
       <w:bookmarkEnd w:id="249"/>
       <w:bookmarkEnd w:id="250"/>
       <w:bookmarkEnd w:id="251"/>
-      <w:proofErr w:type="spellEnd"/>
-    </w:p>
-    <w:p>
-      <w:pPr>
-        <w:pStyle w:val="TezMetni"/>
-      </w:pPr>
-      <w:proofErr w:type="gramStart"/>
+    </w:p>
+    <w:p>
+      <w:pPr>
+        <w:pStyle w:val="TezMetni"/>
+      </w:pPr>
       <w:r>
         <w:t>Xxxxxxxxxxxxxxxxxxxxxxxxxxxxxxxxxxxxxxxxxxxxxxxxxxxxxxxxxxxxxxxxxxxxxxxxxxxxxxxxxxxxxxxxxxxxxxxxxxxxxxxxxxxxxxxxxxxxxxxxxxxxxxxxxxxxxxxxxxxxxxxxxxxxxxxxxxxxxxxxxxxxxxxxxxxxxxxxxxxxxxxxxxxxxxxxxxxxxxxxxxxxxxxxxxxxxxxxxxx</w:t>
       </w:r>
-      <w:proofErr w:type="gramEnd"/>
     </w:p>
     <w:p>
       <w:pPr>
@@ -18584,53 +18409,20 @@
       </w:r>
       <w:r>
         <w:tab/>
-      </w:r>
-      <w:proofErr w:type="spellStart"/>
-      <w:r>
-        <w:t>Ccccccc</w:t>
-      </w:r>
-      <w:proofErr w:type="spellEnd"/>
-      <w:r>
-        <w:t xml:space="preserve"> </w:t>
-      </w:r>
-      <w:proofErr w:type="spellStart"/>
-      <w:r>
-        <w:t>cccccc</w:t>
-      </w:r>
-      <w:proofErr w:type="spellEnd"/>
-      <w:r>
-        <w:t xml:space="preserve"> </w:t>
-      </w:r>
-      <w:proofErr w:type="spellStart"/>
-      <w:r>
-        <w:t>cccccccc</w:t>
-      </w:r>
-      <w:proofErr w:type="spellEnd"/>
-      <w:r>
-        <w:t xml:space="preserve"> </w:t>
-      </w:r>
-      <w:proofErr w:type="spellStart"/>
-      <w:r>
-        <w:t>ccccccccccccccccccc</w:t>
+        <w:t>Ccccccc cccccc cccccccc ccccccccccccccccccc</w:t>
       </w:r>
       <w:bookmarkEnd w:id="252"/>
       <w:bookmarkEnd w:id="253"/>
       <w:bookmarkEnd w:id="254"/>
       <w:bookmarkEnd w:id="255"/>
       <w:bookmarkEnd w:id="256"/>
-      <w:proofErr w:type="spellEnd"/>
-    </w:p>
-    <w:p>
-      <w:pPr>
-        <w:pStyle w:val="TezMetni"/>
-      </w:pPr>
-      <w:proofErr w:type="gramStart"/>
-      <w:r>
-        <w:t>xxxxxxxxxxxxxxxxxxxxxxxxxxxxxxxxxxxxxxxxxxxxxxxxxxxxxxxxxxxxxxxxxxxxxxxxxxxxxxxxxxxxxxxxxxxxxxxxxxxxxxxxxxxxxxxxxxxxxxxxxxxxxxx</w:t>
-      </w:r>
-      <w:proofErr w:type="gramEnd"/>
-      <w:r>
-        <w:t>.</w:t>
+    </w:p>
+    <w:p>
+      <w:pPr>
+        <w:pStyle w:val="TezMetni"/>
+      </w:pPr>
+      <w:r>
+        <w:t>xxxxxxxxxxxxxxxxxxxxxxxxxxxxxxxxxxxxxxxxxxxxxxxxxxxxxxxxxxxxxxxxxxxxxxxxxxxxxxxxxxxxxxxxxxxxxxxxxxxxxxxxxxxxxxxxxxxxxxxxxxxxxxx.</w:t>
       </w:r>
     </w:p>
     <w:p>
@@ -18661,7 +18453,6 @@
       <w:r>
         <w:tab/>
       </w:r>
-      <w:proofErr w:type="spellStart"/>
       <w:r>
         <w:t>Ddddddddddd</w:t>
       </w:r>
@@ -18670,7 +18461,6 @@
       <w:bookmarkEnd w:id="259"/>
       <w:bookmarkEnd w:id="260"/>
       <w:bookmarkEnd w:id="261"/>
-      <w:proofErr w:type="spellEnd"/>
     </w:p>
     <w:p>
       <w:pPr>
@@ -18688,7 +18478,6 @@
       <w:r>
         <w:tab/>
       </w:r>
-      <w:proofErr w:type="spellStart"/>
       <w:r>
         <w:t>Ddddddddddd</w:t>
       </w:r>
@@ -18697,7 +18486,6 @@
       <w:bookmarkEnd w:id="264"/>
       <w:bookmarkEnd w:id="265"/>
       <w:bookmarkEnd w:id="266"/>
-      <w:proofErr w:type="spellEnd"/>
     </w:p>
     <w:p>
       <w:pPr>

</xml_diff>

<commit_message>
11 haziran 23 38
</commit_message>
<xml_diff>
--- a/tez.docx
+++ b/tez.docx
@@ -12492,7 +12492,7 @@
           <w14:ligatures w14:val="standardContextual"/>
         </w:rPr>
         <w:drawing>
-          <wp:inline distT="0" distB="0" distL="0" distR="0" wp14:anchorId="76C494E8" wp14:editId="5DAF5564">
+          <wp:inline distT="0" distB="0" distL="0" distR="0" wp14:anchorId="76C494E8" wp14:editId="64CE2813">
             <wp:extent cx="5219700" cy="2232660"/>
             <wp:effectExtent l="0" t="0" r="0" b="0"/>
             <wp:docPr id="1585877269" name="Resim 1"/>
@@ -17768,7 +17768,13 @@
       </w:pPr>
       <w:r>
         <w:lastRenderedPageBreak/>
-        <w:t xml:space="preserve">Emektar4B uygulamasının 2011 yılından bugüne kadar geliştirildiği göz önüne alındığında kod karmaşıklığı sürekli artmış ve hala artmaktadır. Farklı geliştiriciler tarafından yapılan değişiklikler, </w:t>
+        <w:t>Emektar4B uygulamasının 2011 yılından bugüne kadar</w:t>
+      </w:r>
+      <w:r>
+        <w:t xml:space="preserve"> </w:t>
+      </w:r>
+      <w:r>
+        <w:t xml:space="preserve">kod karmaşıklığı sürekli artmış ve hala artmaktadır. Farklı geliştiriciler tarafından yapılan değişiklikler, </w:t>
       </w:r>
       <w:r>
         <w:t xml:space="preserve">uygulama kodlarının </w:t>
@@ -17792,26 +17798,131 @@
         <w:t xml:space="preserve">nı zorlaştırmıştır. </w:t>
       </w:r>
       <w:r>
-        <w:t xml:space="preserve">Ayrıca uygulamanın eski bir teknoloji ile geliştirilmesi </w:t>
+        <w:t>Ek olarak</w:t>
+      </w:r>
+      <w:r>
+        <w:t xml:space="preserve"> uygulamanın eski bir teknoloji ile geliştirilmesi </w:t>
       </w:r>
       <w:r>
         <w:t>doküman ve örnek eksikliğine yol açmaktadır. Bu da yeni gelen ve bu teknolojiye aşina olmayan geliştirici için büyük bir zorluk ortaya çıkarmaktadır.</w:t>
       </w:r>
-    </w:p>
-    <w:p>
-      <w:pPr>
-        <w:pStyle w:val="TezMetni"/>
-      </w:pPr>
-    </w:p>
-    <w:p>
-      <w:pPr>
-        <w:pStyle w:val="TezMetni"/>
-      </w:pPr>
-    </w:p>
-    <w:p>
-      <w:pPr>
-        <w:pStyle w:val="TezMetni"/>
-      </w:pPr>
+      <w:r>
+        <w:t xml:space="preserve"> </w:t>
+      </w:r>
+      <w:r>
+        <w:t>Ayrıca entegre edilmesi düşünülen yeni teknolojiler uyumluluk sorunları nedeniyle kullanılamam</w:t>
+      </w:r>
+      <w:r>
+        <w:t>aktadır</w:t>
+      </w:r>
+      <w:r>
+        <w:t>.</w:t>
+      </w:r>
+    </w:p>
+    <w:p>
+      <w:pPr>
+        <w:pStyle w:val="TezMetni"/>
+      </w:pPr>
+    </w:p>
+    <w:p>
+      <w:pPr>
+        <w:pStyle w:val="TezMetni"/>
+      </w:pPr>
+      <w:r>
+        <w:t>Emektar4B uygulaması monolitik yapıda geliştirildiğinden tek bir yerinde yapılan düzenleme veya ekleme bütün uygulamanın yeniden derlenmesini gerektirir. Bu da uygulama</w:t>
+      </w:r>
+      <w:r>
+        <w:t>nın</w:t>
+      </w:r>
+      <w:r>
+        <w:t xml:space="preserve"> yeniden </w:t>
+      </w:r>
+      <w:r>
+        <w:t xml:space="preserve">dağıtımı yapılırken </w:t>
+      </w:r>
+      <w:r>
+        <w:t xml:space="preserve">kesintilere neden olmaktadır. </w:t>
+      </w:r>
+      <w:r>
+        <w:t xml:space="preserve">Ayrıca kodlar arasındaki bağımlılık artmıştır. Bunun sonucu olarak kodun bir yerinde yapılan değişiklik kodun </w:t>
+      </w:r>
+      <w:r>
+        <w:t xml:space="preserve">birçok </w:t>
+      </w:r>
+      <w:r>
+        <w:t>yerinde değişiklik yapılmasını gerektirmektedir.</w:t>
+      </w:r>
+    </w:p>
+    <w:p>
+      <w:pPr>
+        <w:pStyle w:val="TezMetni"/>
+      </w:pPr>
+    </w:p>
+    <w:p>
+      <w:pPr>
+        <w:pStyle w:val="TezMetni"/>
+      </w:pPr>
+      <w:r>
+        <w:t>SGK’nın programlarını buluta taşımak gibi bir düşünce olur mu. Gereklilikler kısmına Observability araçları her neyse eklemeyi unutma. Agility gerekli. Devops gerekli</w:t>
+      </w:r>
+      <w:r>
+        <w:t>. Automation gerekli.</w:t>
+      </w:r>
+      <w:r>
+        <w:t xml:space="preserve"> </w:t>
+      </w:r>
+      <w:r>
+        <w:t>Measure Technical Debt</w:t>
+      </w:r>
+      <w:r>
+        <w:t>.</w:t>
+      </w:r>
+      <w:r>
+        <w:t xml:space="preserve"> Teknik borç işleri falan hedefleri belirledikten sonra yapılıyor. Sen şu an gereklilikler neler onu yaz.</w:t>
+      </w:r>
+    </w:p>
+    <w:p>
+      <w:pPr>
+        <w:pStyle w:val="TezMetni"/>
+      </w:pPr>
+    </w:p>
+    <w:p>
+      <w:pPr>
+        <w:pStyle w:val="TezMetni"/>
+      </w:pPr>
+      <w:r>
+        <w:t>Moving to a microservices architecture requires preparation. It requires a corporate commitment to fuel the culture change that is necessary and includes new Agile and DevOps processes. Organizations need to determine where their technical debt stands, how they plan to reduce it, and what they want to achieve. Skipping a clear technical debt analysis can lead to costly, confusing, and potentially devastating errors.</w:t>
+      </w:r>
+    </w:p>
+    <w:p>
+      <w:pPr>
+        <w:pStyle w:val="TezMetni"/>
+      </w:pPr>
+    </w:p>
+    <w:p>
+      <w:pPr>
+        <w:pStyle w:val="TezMetni"/>
+      </w:pPr>
+      <w:r>
+        <w:t>Management support is vital to transitioning to microservices. Not only do the dollars need to be authorized, but business objectives need to align. Executives must be willing to collaborate with IT to create a positive environment for change. If the business and technical environments are not established, then the transition process should begin there.</w:t>
+      </w:r>
+    </w:p>
+    <w:p>
+      <w:pPr>
+        <w:pStyle w:val="TezMetni"/>
+      </w:pPr>
+    </w:p>
+    <w:p>
+      <w:pPr>
+        <w:pStyle w:val="TezMetni"/>
+      </w:pPr>
+      <w:r>
+        <w:t xml:space="preserve">IT departments cannot quantify their modernization efforts until they measure their technical debt. They can use different calculation methods, such as tracking the number of new defects being reported or establishing metrics to assess code quality. </w:t>
+      </w:r>
+      <w:r>
+        <w:lastRenderedPageBreak/>
+        <w:t>Developers can monitor the amount of rework needed on production code. Increasing rework often indicates a growing technical debt.</w:t>
+      </w:r>
     </w:p>
     <w:p>
       <w:pPr>

</xml_diff>

<commit_message>
14 haziran 17 15 riskler
</commit_message>
<xml_diff>
--- a/tez.docx
+++ b/tez.docx
@@ -557,7 +557,27 @@
           <w:szCs w:val="24"/>
           <w:lang w:eastAsia="tr-TR"/>
         </w:rPr>
-        <w:t>n olduğunu onaylarım. …./…./2024</w:t>
+        <w:t xml:space="preserve">n olduğunu onaylarım. </w:t>
+      </w:r>
+      <w:proofErr w:type="gramStart"/>
+      <w:r>
+        <w:rPr>
+          <w:rFonts w:ascii="Times New Roman" w:hAnsi="Times New Roman"/>
+          <w:sz w:val="24"/>
+          <w:szCs w:val="24"/>
+          <w:lang w:eastAsia="tr-TR"/>
+        </w:rPr>
+        <w:t>….</w:t>
+      </w:r>
+      <w:proofErr w:type="gramEnd"/>
+      <w:r>
+        <w:rPr>
+          <w:rFonts w:ascii="Times New Roman" w:hAnsi="Times New Roman"/>
+          <w:sz w:val="24"/>
+          <w:szCs w:val="24"/>
+          <w:lang w:eastAsia="tr-TR"/>
+        </w:rPr>
+        <w:t>/…./2024</w:t>
       </w:r>
     </w:p>
     <w:p>
@@ -1667,6 +1687,7 @@
           <w:lang w:eastAsia="tr-TR"/>
         </w:rPr>
       </w:pPr>
+      <w:proofErr w:type="gramStart"/>
       <w:r>
         <w:rPr>
           <w:rFonts w:ascii="Times New Roman" w:hAnsi="Times New Roman"/>
@@ -1674,7 +1695,17 @@
           <w:szCs w:val="24"/>
           <w:lang w:eastAsia="tr-TR"/>
         </w:rPr>
-        <w:t>Tarih: …./…./………</w:t>
+        <w:t>Tarih: ….</w:t>
+      </w:r>
+      <w:proofErr w:type="gramEnd"/>
+      <w:r>
+        <w:rPr>
+          <w:rFonts w:ascii="Times New Roman" w:hAnsi="Times New Roman"/>
+          <w:sz w:val="24"/>
+          <w:szCs w:val="24"/>
+          <w:lang w:eastAsia="tr-TR"/>
+        </w:rPr>
+        <w:t>/…./………</w:t>
       </w:r>
     </w:p>
     <w:p>
@@ -1828,8 +1859,9 @@
           <w:szCs w:val="24"/>
           <w:lang w:eastAsia="tr-TR"/>
         </w:rPr>
-        <w:t>anışmanım Emre MUTLU’ya,</w:t>
-      </w:r>
+        <w:t xml:space="preserve">anışmanım Emre </w:t>
+      </w:r>
+      <w:proofErr w:type="spellStart"/>
       <w:r>
         <w:rPr>
           <w:rFonts w:ascii="Times New Roman" w:hAnsi="Times New Roman"/>
@@ -1837,8 +1869,9 @@
           <w:szCs w:val="24"/>
           <w:lang w:eastAsia="tr-TR"/>
         </w:rPr>
-        <w:t xml:space="preserve"> ihtiyaç duyduğum konularda desteklerini esirgemeyen çalışma arkadaşlarım Hasan İ</w:t>
-      </w:r>
+        <w:t>MUTLU’ya</w:t>
+      </w:r>
+      <w:proofErr w:type="spellEnd"/>
       <w:r>
         <w:rPr>
           <w:rFonts w:ascii="Times New Roman" w:hAnsi="Times New Roman"/>
@@ -1846,7 +1879,7 @@
           <w:szCs w:val="24"/>
           <w:lang w:eastAsia="tr-TR"/>
         </w:rPr>
-        <w:t>brahim KOÇAK’a ve Ramazan SARIALTIN</w:t>
+        <w:t>,</w:t>
       </w:r>
       <w:r>
         <w:rPr>
@@ -1855,7 +1888,65 @@
           <w:szCs w:val="24"/>
           <w:lang w:eastAsia="tr-TR"/>
         </w:rPr>
-        <w:t xml:space="preserve">’a, ayrıca her koşulda yanımda olan </w:t>
+        <w:t xml:space="preserve"> ihtiyaç duyduğum konularda desteklerini esirgemeyen çalışma arkadaşlarım Hasan İ</w:t>
+      </w:r>
+      <w:r>
+        <w:rPr>
+          <w:rFonts w:ascii="Times New Roman" w:hAnsi="Times New Roman"/>
+          <w:sz w:val="24"/>
+          <w:szCs w:val="24"/>
+          <w:lang w:eastAsia="tr-TR"/>
+        </w:rPr>
+        <w:t xml:space="preserve">brahim </w:t>
+      </w:r>
+      <w:proofErr w:type="spellStart"/>
+      <w:r>
+        <w:rPr>
+          <w:rFonts w:ascii="Times New Roman" w:hAnsi="Times New Roman"/>
+          <w:sz w:val="24"/>
+          <w:szCs w:val="24"/>
+          <w:lang w:eastAsia="tr-TR"/>
+        </w:rPr>
+        <w:t>KOÇAK’a</w:t>
+      </w:r>
+      <w:proofErr w:type="spellEnd"/>
+      <w:r>
+        <w:rPr>
+          <w:rFonts w:ascii="Times New Roman" w:hAnsi="Times New Roman"/>
+          <w:sz w:val="24"/>
+          <w:szCs w:val="24"/>
+          <w:lang w:eastAsia="tr-TR"/>
+        </w:rPr>
+        <w:t xml:space="preserve"> ve Ramazan </w:t>
+      </w:r>
+      <w:proofErr w:type="spellStart"/>
+      <w:r>
+        <w:rPr>
+          <w:rFonts w:ascii="Times New Roman" w:hAnsi="Times New Roman"/>
+          <w:sz w:val="24"/>
+          <w:szCs w:val="24"/>
+          <w:lang w:eastAsia="tr-TR"/>
+        </w:rPr>
+        <w:t>SARIALTIN</w:t>
+      </w:r>
+      <w:r>
+        <w:rPr>
+          <w:rFonts w:ascii="Times New Roman" w:hAnsi="Times New Roman"/>
+          <w:sz w:val="24"/>
+          <w:szCs w:val="24"/>
+          <w:lang w:eastAsia="tr-TR"/>
+        </w:rPr>
+        <w:t>’a</w:t>
+      </w:r>
+      <w:proofErr w:type="spellEnd"/>
+      <w:r>
+        <w:rPr>
+          <w:rFonts w:ascii="Times New Roman" w:hAnsi="Times New Roman"/>
+          <w:sz w:val="24"/>
+          <w:szCs w:val="24"/>
+          <w:lang w:eastAsia="tr-TR"/>
+        </w:rPr>
+        <w:t xml:space="preserve">, ayrıca her koşulda yanımda olan </w:t>
       </w:r>
       <w:r>
         <w:rPr>
@@ -2849,6 +2940,7 @@
           <w:szCs w:val="24"/>
         </w:rPr>
       </w:pPr>
+      <w:proofErr w:type="spellStart"/>
       <w:r>
         <w:rPr>
           <w:rFonts w:ascii="Times New Roman" w:hAnsi="Times New Roman"/>
@@ -2856,8 +2948,49 @@
           <w:sz w:val="24"/>
           <w:szCs w:val="24"/>
         </w:rPr>
-        <w:t>Social Security Expertise Thesis</w:t>
-      </w:r>
+        <w:t>Social</w:t>
+      </w:r>
+      <w:proofErr w:type="spellEnd"/>
+      <w:r>
+        <w:rPr>
+          <w:rFonts w:ascii="Times New Roman" w:hAnsi="Times New Roman"/>
+          <w:b/>
+          <w:sz w:val="24"/>
+          <w:szCs w:val="24"/>
+        </w:rPr>
+        <w:t xml:space="preserve"> Security </w:t>
+      </w:r>
+      <w:proofErr w:type="spellStart"/>
+      <w:r>
+        <w:rPr>
+          <w:rFonts w:ascii="Times New Roman" w:hAnsi="Times New Roman"/>
+          <w:b/>
+          <w:sz w:val="24"/>
+          <w:szCs w:val="24"/>
+        </w:rPr>
+        <w:t>Expertise</w:t>
+      </w:r>
+      <w:proofErr w:type="spellEnd"/>
+      <w:r>
+        <w:rPr>
+          <w:rFonts w:ascii="Times New Roman" w:hAnsi="Times New Roman"/>
+          <w:b/>
+          <w:sz w:val="24"/>
+          <w:szCs w:val="24"/>
+        </w:rPr>
+        <w:t xml:space="preserve"> </w:t>
+      </w:r>
+      <w:proofErr w:type="spellStart"/>
+      <w:r>
+        <w:rPr>
+          <w:rFonts w:ascii="Times New Roman" w:hAnsi="Times New Roman"/>
+          <w:b/>
+          <w:sz w:val="24"/>
+          <w:szCs w:val="24"/>
+        </w:rPr>
+        <w:t>Thesis</w:t>
+      </w:r>
+      <w:proofErr w:type="spellEnd"/>
     </w:p>
     <w:p>
       <w:pPr>
@@ -10546,7 +10679,15 @@
       </w:r>
       <w:r>
         <w:tab/>
-        <w:t>5510 sayılı Kanunun 4 üncü maddesinin 1 inci fıkrasının (b) bendi</w:t>
+        <w:t xml:space="preserve">5510 sayılı Kanunun </w:t>
+      </w:r>
+      <w:proofErr w:type="gramStart"/>
+      <w:r>
+        <w:t>4 üncü</w:t>
+      </w:r>
+      <w:proofErr w:type="gramEnd"/>
+      <w:r>
+        <w:t xml:space="preserve"> maddesinin 1 inci fıkrasının (b) bendi</w:t>
       </w:r>
     </w:p>
     <w:p>
@@ -12492,7 +12633,7 @@
           <w14:ligatures w14:val="standardContextual"/>
         </w:rPr>
         <w:drawing>
-          <wp:inline distT="0" distB="0" distL="0" distR="0" wp14:anchorId="76C494E8" wp14:editId="28565B6D">
+          <wp:inline distT="0" distB="0" distL="0" distR="0" wp14:anchorId="76C494E8" wp14:editId="49F76B29">
             <wp:extent cx="5219700" cy="2232660"/>
             <wp:effectExtent l="0" t="0" r="0" b="0"/>
             <wp:docPr id="1585877269" name="Resim 1"/>
@@ -12712,7 +12853,15 @@
         <w:t xml:space="preserve"> 2014 yılında</w:t>
       </w:r>
       <w:r>
-        <w:t xml:space="preserve"> Martin Fowler ve ThoughtWorks’teki meslektaşlarının bu kavramı sağlam ve ölçeklenebilir sistemler oluşturmanın bir yolu olarak tartışmasıyla önem kazan</w:t>
+        <w:t xml:space="preserve"> </w:t>
+      </w:r>
+      <w:proofErr w:type="gramStart"/>
+      <w:r>
+        <w:t>Martin</w:t>
+      </w:r>
+      <w:proofErr w:type="gramEnd"/>
+      <w:r>
+        <w:t xml:space="preserve"> Fowler ve ThoughtWorks’teki meslektaşlarının bu kavramı sağlam ve ölçeklenebilir sistemler oluşturmanın bir yolu olarak tartışmasıyla önem kazan</w:t>
       </w:r>
       <w:r>
         <w:t>mıştır</w:t>
@@ -14141,7 +14290,15 @@
         <w:t xml:space="preserve"> arasında ortak bir kelime dağarcığı olan </w:t>
       </w:r>
       <w:r>
-        <w:t>her yerde bulunan dil(Ubiquitous Language) oluştur</w:t>
+        <w:t xml:space="preserve">her yerde bulunan </w:t>
+      </w:r>
+      <w:proofErr w:type="gramStart"/>
+      <w:r>
+        <w:t>dil(</w:t>
+      </w:r>
+      <w:proofErr w:type="gramEnd"/>
+      <w:r>
+        <w:t>Ubiquitous Language) oluştur</w:t>
       </w:r>
       <w:r>
         <w:t>ulmasını</w:t>
@@ -17556,7 +17713,15 @@
         <w:t>s</w:t>
       </w:r>
       <w:r>
-        <w:t>teminin tümünün güncellemeden bölüm bölüm güncellenebilmesi sık değişen bir mevzuatı olan bir kurum için önemlidir.</w:t>
+        <w:t xml:space="preserve">teminin tümünün güncellemeden bölüm </w:t>
+      </w:r>
+      <w:proofErr w:type="spellStart"/>
+      <w:r>
+        <w:t>bölüm</w:t>
+      </w:r>
+      <w:proofErr w:type="spellEnd"/>
+      <w:r>
+        <w:t xml:space="preserve"> güncellenebilmesi sık değişen bir mevzuatı olan bir kurum için önemlidir.</w:t>
       </w:r>
     </w:p>
     <w:p>
@@ -17640,7 +17805,13 @@
         <w:t xml:space="preserve">uygun bir şekilde bölünmesi zaman, büyük bilgi birikimi ve tecrübe gerektirir. Verilen sürede bunların analiz edilip ölçüm yapılması mümkün olmamaktadır. </w:t>
       </w:r>
       <w:r>
-        <w:t>Diğer bir neden ise kurumun DevOps altyapısının olmamasından dolayı mikroservis mimarisinin getireceği avantajların gözlemlenemeyecek olmasıdır.</w:t>
+        <w:t>Diğer bir neden ise</w:t>
+      </w:r>
+      <w:r>
+        <w:t xml:space="preserve"> ölçüm yapılmasının zorluğudur. Mikroservis mimarisinin avantajlarını görmek için önce monolitik mimari üzerinde gerekli ölçümler ve gözlemler yapılmalı daha sonra sistemi mikroservisler ile dizayn edip aynı işlemler tekrar yapılmalıdır</w:t>
+      </w:r>
+      <w:r>
+        <w:t>.</w:t>
       </w:r>
       <w:r>
         <w:t xml:space="preserve"> Bu yüzden bu çalışma SGK’de mikroservis mimarisinin uygulanabilmesi için neler yapılması ge</w:t>
@@ -17734,6 +17905,9 @@
       <w:r>
         <w:t xml:space="preserve"> </w:t>
       </w:r>
+      <w:r>
+        <w:t>Ayrıca yazılım uygulamalarını konteyner haline getirebilmek için Docker, konteynerlerin orkestrasyonu için Kubernetes, kaynak kod ve proje yönetimi için GitLab teknolojileri kullanılmaktadır. GitLab, (CI/CD) yaklaşımını desteklemektedir.</w:t>
+      </w:r>
     </w:p>
     <w:p>
       <w:pPr>
@@ -17748,24 +17922,24 @@
         <w:t xml:space="preserve">SGK, diğer devlet kurumları gibi verilerini ve yazılımlarını kendi sunucularında barındırmaktadır. Günümüzde şirketler için bir seçenek olarak değerlendirilebilecek bulut bilişim hizmeti </w:t>
       </w:r>
       <w:r>
-        <w:t>satın alarak verilerini ve/veya yazılım uygulamalarını bulutta işlemek güvenlik ve veri gizliliği gibi endişeler sebebiyle yasal olarak mümkün olmamaktadır.</w:t>
-      </w:r>
-    </w:p>
-    <w:p>
-      <w:pPr>
-        <w:pStyle w:val="TezMetni"/>
-      </w:pPr>
-    </w:p>
-    <w:p>
-      <w:pPr>
-        <w:pStyle w:val="TezMetni"/>
-      </w:pPr>
-      <w:r>
-        <w:t xml:space="preserve">Mikroservis mimarisinin SGK için düzgün bir şekilde değerlendirilebilmesi ve sisteme neler katabileceğinin gösterilebilmesi için mevcut bir sistem olan Emektar4B </w:t>
+        <w:t xml:space="preserve">satın alarak verilerini ve/veya yazılım </w:t>
       </w:r>
       <w:r>
         <w:lastRenderedPageBreak/>
-        <w:t>uygulaması üzerinden ele almanın daha iyi bir yaklaşım olacağı düşünülmektedir. Emektar4B</w:t>
+        <w:t>uygulamalarını bulutta işlemek güvenlik ve veri gizliliği gibi endişeler sebebiyle yasal olarak mümkün olmamaktadır.</w:t>
+      </w:r>
+    </w:p>
+    <w:p>
+      <w:pPr>
+        <w:pStyle w:val="TezMetni"/>
+      </w:pPr>
+    </w:p>
+    <w:p>
+      <w:pPr>
+        <w:pStyle w:val="TezMetni"/>
+      </w:pPr>
+      <w:r>
+        <w:t>Mikroservis mimarisinin SGK için düzgün bir şekilde değerlendirilebilmesi ve sisteme neler katabileceğinin gösterilebilmesi için mevcut bir sistem olan Emektar4B uygulaması üzerinden ele almanın daha iyi bir yaklaşım olacağı düşünülmektedir. Emektar4B</w:t>
       </w:r>
       <w:r>
         <w:t xml:space="preserve">, 4/1-(b) kapsamındaki kişilerin aylık tahsis işlemlerinin yapıldığı </w:t>
@@ -17909,7 +18083,19 @@
         <w:t xml:space="preserve"> </w:t>
       </w:r>
       <w:r>
-        <w:t xml:space="preserve">SGK’de mevcut durumda bir DevOps altyapısı bulunmamaktadır. </w:t>
+        <w:t>SGK’de mevcut durumda</w:t>
+      </w:r>
+      <w:r>
+        <w:t xml:space="preserve"> DevOps altyapısını işletebilecek</w:t>
+      </w:r>
+      <w:r>
+        <w:t xml:space="preserve"> </w:t>
+      </w:r>
+      <w:r>
+        <w:t xml:space="preserve">yeterli personel </w:t>
+      </w:r>
+      <w:r>
+        <w:t xml:space="preserve">bulunmamaktadır. </w:t>
       </w:r>
     </w:p>
     <w:p>
@@ -17919,6 +18105,7 @@
       </w:pPr>
       <w:bookmarkStart w:id="183" w:name="_Hlk169183655"/>
       <w:r>
+        <w:lastRenderedPageBreak/>
         <w:t>1.2.2.</w:t>
       </w:r>
       <w:r>
@@ -17926,235 +18113,225 @@
         <w:t>İhtiyaçlar</w:t>
       </w:r>
       <w:bookmarkEnd w:id="183"/>
-    </w:p>
-    <w:p>
-      <w:pPr>
-        <w:pStyle w:val="TezMetni"/>
-      </w:pPr>
-      <w:r>
-        <w:t>Kurumda mikroservis mimarisinin verimli bir şekilde kullanılmasının yolundaki en büyük engel tam bir DevOps altyapısı</w:t>
-      </w:r>
-      <w:r>
-        <w:t>nın</w:t>
-      </w:r>
-      <w:r>
-        <w:t xml:space="preserve"> olmamasıdır.</w:t>
+      <w:r>
+        <w:t xml:space="preserve"> ve Analiz</w:t>
+      </w:r>
+    </w:p>
+    <w:p>
+      <w:pPr>
+        <w:pStyle w:val="TezMetni"/>
+      </w:pPr>
+      <w:r>
+        <w:t xml:space="preserve">Kurumda mikroservis mimarisinin başarılı ve verimli bir şekilde uygulanabilmesi için çeşitli gerekliliklerin sağlanması gerekmektedir. Bunlar; personelin eğitilmesi, </w:t>
+      </w:r>
+      <w:r>
+        <w:t xml:space="preserve">DevOps yaklaşımının benimsenmesi ve araçlarının kullanılması, mikroservisleri doğru bir şekilde bölebilmek için metotların bilinmesi, dağıtık veritabanı yönetiminin yapılabilmesi, mikroservis mimarisine uygun test stratejilerinin benimsenmesi, mikroservisleri izleme araçlarının </w:t>
+      </w:r>
+      <w:r>
+        <w:t>kullanılması olarak sıralanabilir.</w:t>
+      </w:r>
+    </w:p>
+    <w:p>
+      <w:pPr>
+        <w:pStyle w:val="TezMetni"/>
+      </w:pPr>
+    </w:p>
+    <w:p>
+      <w:pPr>
+        <w:pStyle w:val="TezMetni"/>
+      </w:pPr>
+      <w:r>
+        <w:t>Uygulama geliştirmeye yönelik dağıtı</w:t>
+      </w:r>
+      <w:r>
+        <w:t>k</w:t>
+      </w:r>
+      <w:r>
+        <w:t xml:space="preserve"> ve parçalı </w:t>
+      </w:r>
+      <w:r>
+        <w:t>yapı</w:t>
+      </w:r>
+      <w:r>
+        <w:t xml:space="preserve">ya sahip </w:t>
+      </w:r>
+      <w:r>
+        <w:t xml:space="preserve">mikroservis </w:t>
+      </w:r>
+      <w:r>
+        <w:t>mimarisi, operasyonel karmaşıklıkları ve ölçeklenebilirlik ihtiyaçlarını karşılamak için doğası gereği DevOps uygulamalarının entegrasyonunu gerektirir. Bu</w:t>
+      </w:r>
+      <w:r>
+        <w:t xml:space="preserve"> birliktelik</w:t>
+      </w:r>
+      <w:r>
+        <w:t>, mikro</w:t>
+      </w:r>
+      <w:r>
+        <w:t xml:space="preserve">servis </w:t>
+      </w:r>
+      <w:r>
+        <w:t>ortamında çeşitli nedenlerden dolayı kritik öneme sahiptir.</w:t>
+      </w:r>
+    </w:p>
+    <w:p>
+      <w:pPr>
+        <w:pStyle w:val="TezMetni"/>
+      </w:pPr>
+    </w:p>
+    <w:p>
+      <w:pPr>
+        <w:pStyle w:val="TezMetni"/>
+      </w:pPr>
+      <w:r>
+        <w:t>M</w:t>
+      </w:r>
+      <w:r>
+        <w:t>ikroservis mimarisindeki</w:t>
+      </w:r>
+      <w:r>
+        <w:t xml:space="preserve"> dağıtım karmaşıklığı, her </w:t>
+      </w:r>
+      <w:r>
+        <w:t>servis</w:t>
+      </w:r>
+      <w:r>
+        <w:t xml:space="preserve"> bağımsız olarak geliştirildikçe, dağıtıldıkça ve ölçeklendirildikçe önemli ölçüde</w:t>
       </w:r>
       <w:r>
         <w:t xml:space="preserve"> </w:t>
       </w:r>
       <w:r>
-        <w:t>Uygulama geliştirmeye yönelik dağıtı</w:t>
-      </w:r>
-      <w:r>
-        <w:t>k</w:t>
-      </w:r>
-      <w:r>
-        <w:t xml:space="preserve"> ve parçalı </w:t>
-      </w:r>
-      <w:r>
-        <w:t>yapı</w:t>
-      </w:r>
-      <w:r>
-        <w:t xml:space="preserve">ya sahip </w:t>
-      </w:r>
-      <w:r>
-        <w:t xml:space="preserve">mikroservis </w:t>
-      </w:r>
-      <w:r>
-        <w:t>mimarisi, operasyonel karmaşıklıkları ve ölçeklenebilirlik ihtiyaçlarını karşılamak için doğası gereği DevOps uygulamalarının entegrasyonunu gerektirir. Bu</w:t>
-      </w:r>
-      <w:r>
-        <w:t xml:space="preserve"> birliktelik</w:t>
-      </w:r>
-      <w:r>
-        <w:t>, mikro</w:t>
-      </w:r>
-      <w:r>
-        <w:t xml:space="preserve">servis </w:t>
-      </w:r>
-      <w:r>
-        <w:t>ortamında çeşitli nedenlerden dolayı kritik öneme sahiptir.</w:t>
-      </w:r>
-    </w:p>
-    <w:p>
-      <w:pPr>
-        <w:pStyle w:val="TezMetni"/>
-      </w:pPr>
+        <w:t>art</w:t>
+      </w:r>
+      <w:r>
+        <w:t>maktadır</w:t>
+      </w:r>
+      <w:r>
+        <w:t xml:space="preserve">. Geleneksel BT operasyonları, DevOps'un temel unsurları olan otomasyon ve standartlaştırılmış süreçler olmadan, birden fazla </w:t>
+      </w:r>
+      <w:r>
+        <w:t>servisteki</w:t>
+      </w:r>
+      <w:r>
+        <w:t xml:space="preserve"> sık dağıtımları yönetmekte zorluk çek</w:t>
+      </w:r>
+      <w:r>
+        <w:t>mektedir</w:t>
+      </w:r>
+      <w:r>
+        <w:t>. DevOps, derleme, test ve sürüm döngülerinin otomatikleştirildiği ve hızlandırıldığı sürekli entegrasyon ve sürekli dağıtım (CI/CD) uygulamalarına olanak tanır. Bu yalnızca dağıtımların hızını artırmakla kalmaz, aynı zamanda manuel işlemlerle ilişkili hata riskini de azalt</w:t>
+      </w:r>
+      <w:r>
+        <w:t>ır</w:t>
+      </w:r>
+      <w:r>
+        <w:t>.</w:t>
+      </w:r>
+    </w:p>
+    <w:p>
+      <w:pPr>
+        <w:pStyle w:val="TezMetni"/>
+      </w:pPr>
+    </w:p>
+    <w:p>
+      <w:pPr>
+        <w:pStyle w:val="TezMetni"/>
+      </w:pPr>
+      <w:r>
+        <w:t>Ö</w:t>
+      </w:r>
+      <w:r>
+        <w:t>lçeklenebilirlik mikro</w:t>
+      </w:r>
+      <w:r>
+        <w:t xml:space="preserve">servislerin </w:t>
+      </w:r>
+      <w:r>
+        <w:t xml:space="preserve">temel bir avantajıdır; ancak çeşitli ortamlarda çok sayıda hizmet örneğinin yönetilmesinde zorluklara neden olur. DevOps uygulamaları, Kubernetes gibi konteyner </w:t>
+      </w:r>
+      <w:r>
+        <w:t>orkestrasyon</w:t>
+      </w:r>
+      <w:r>
+        <w:t xml:space="preserve"> teknolojilerini </w:t>
+      </w:r>
+      <w:r>
+        <w:t>içerirler. Bunlar</w:t>
+      </w:r>
+      <w:r>
+        <w:t xml:space="preserve"> mikro</w:t>
+      </w:r>
+      <w:r>
+        <w:t>servislerin</w:t>
+      </w:r>
+      <w:r>
+        <w:t xml:space="preserve"> dinamik ölçeklendirilmesini ve yönetimini kolaylaştırır. </w:t>
+      </w:r>
+      <w:r>
+        <w:t>K</w:t>
+      </w:r>
+      <w:r>
+        <w:t>onteyner orkestrasyonu, mikro</w:t>
+      </w:r>
+      <w:r>
+        <w:t>servis</w:t>
+      </w:r>
+      <w:r>
+        <w:t xml:space="preserve"> tabanlı mimarilerin yönetimi için çok önemli olan konteynerli uygulamaların dağıtımını, ölçeklendirilmesini ve çalışmasını otomatikleştirir.</w:t>
+      </w:r>
+    </w:p>
+    <w:p>
+      <w:pPr>
+        <w:pStyle w:val="TezMetni"/>
+      </w:pPr>
+    </w:p>
+    <w:p>
+      <w:pPr>
+        <w:pStyle w:val="TezMetni"/>
+      </w:pPr>
+      <w:r>
+        <w:t>D</w:t>
+      </w:r>
+      <w:r>
+        <w:t xml:space="preserve">ağıtılmış bir sistemde izleme ve </w:t>
+      </w:r>
+      <w:r>
+        <w:t>loglama</w:t>
+      </w:r>
+      <w:r>
+        <w:t xml:space="preserve"> karmaşıktır ancak sistem sağlığını ve performansını korumak için hayati öneme sahiptir. DevOps, mikro</w:t>
+      </w:r>
+      <w:r>
+        <w:t>servislerin</w:t>
+      </w:r>
+      <w:r>
+        <w:t xml:space="preserve"> bütünsel bir görünümünü sağlayan, etkileşimlerini ve performanslarını gerçek zamanlı olarak izleyen entegre izleme araçlarını </w:t>
+      </w:r>
+      <w:r>
+        <w:t>içerir</w:t>
+      </w:r>
+      <w:r>
+        <w:t xml:space="preserve">. Bu tür araçlar, </w:t>
+      </w:r>
+      <w:r>
+        <w:t>hataların</w:t>
+      </w:r>
+      <w:r>
+        <w:t xml:space="preserve"> hızlı bir şekilde </w:t>
+      </w:r>
       <w:r>
         <w:lastRenderedPageBreak/>
-        <w:t xml:space="preserve">İlk olarak, </w:t>
-      </w:r>
-      <w:r>
-        <w:t>mikroservis mimarisindeki</w:t>
-      </w:r>
-      <w:r>
-        <w:t xml:space="preserve"> dağıtım karmaşıklığı, her </w:t>
-      </w:r>
-      <w:r>
-        <w:t>servis</w:t>
-      </w:r>
-      <w:r>
-        <w:t xml:space="preserve"> bağımsız olarak geliştirildikçe, dağıtıldıkça ve ölçeklendirildikçe önemli ölçüde art</w:t>
-      </w:r>
-      <w:r>
-        <w:t>maktadır</w:t>
-      </w:r>
-      <w:r>
-        <w:t xml:space="preserve">. Geleneksel BT operasyonları, DevOps'un temel unsurları olan otomasyon ve standartlaştırılmış süreçler olmadan, birden fazla </w:t>
-      </w:r>
-      <w:r>
-        <w:t>servisteki</w:t>
-      </w:r>
-      <w:r>
-        <w:t xml:space="preserve"> sık dağıtımları yönetmekte zorluk çek</w:t>
-      </w:r>
-      <w:r>
-        <w:t>mektedir</w:t>
-      </w:r>
-      <w:r>
-        <w:t>. DevOps, derleme, test ve sürüm döngülerinin otomatikleştirildiği ve hızlandırıldığı sürekli entegrasyon ve sürekli dağıtım (CI/CD) uygulamalarına olanak tanır. Bu yalnızca dağıtımların hızını artırmakla kalmaz, aynı zamanda manuel işlemlerle ilişkili hata riskini de azalt</w:t>
-      </w:r>
-      <w:r>
-        <w:t>ır</w:t>
-      </w:r>
-      <w:r>
-        <w:t>.</w:t>
-      </w:r>
-    </w:p>
-    <w:p>
-      <w:pPr>
-        <w:pStyle w:val="TezMetni"/>
-      </w:pPr>
-    </w:p>
-    <w:p>
-      <w:pPr>
-        <w:pStyle w:val="TezMetni"/>
-      </w:pPr>
-      <w:r>
-        <w:t>İkincisi, ölçeklenebilirlik mikro</w:t>
-      </w:r>
-      <w:r>
-        <w:t xml:space="preserve">servislerin </w:t>
-      </w:r>
-      <w:r>
-        <w:t xml:space="preserve">temel bir avantajıdır; ancak çeşitli ortamlarda çok sayıda hizmet örneğinin yönetilmesinde zorluklara neden olur. DevOps uygulamaları, Kubernetes gibi konteyner </w:t>
-      </w:r>
-      <w:r>
-        <w:t>orkestrasyon</w:t>
-      </w:r>
-      <w:r>
-        <w:t xml:space="preserve"> teknolojilerini </w:t>
-      </w:r>
-      <w:r>
-        <w:t>içerirler. Bunlar</w:t>
-      </w:r>
-      <w:r>
-        <w:t xml:space="preserve"> mikro</w:t>
+        <w:t xml:space="preserve">belirlenmesine ve çözülmesine yardımcı olur; bu, </w:t>
       </w:r>
       <w:r>
         <w:t>servislerin</w:t>
       </w:r>
       <w:r>
-        <w:t xml:space="preserve"> dinamik ölçeklendirilmesini ve yönetimini kolaylaştırır. </w:t>
-      </w:r>
-      <w:r>
-        <w:t>K</w:t>
-      </w:r>
-      <w:r>
-        <w:t>onteyner orkestrasyonu, mikro</w:t>
-      </w:r>
-      <w:r>
-        <w:t>servis</w:t>
-      </w:r>
-      <w:r>
-        <w:t xml:space="preserve"> tabanlı mimarilerin yönetimi için çok önemli olan konteynerli uygulamaların dağıtımını, ölçeklendirilmesini ve çalışmasını otomatikleştirir.</w:t>
-      </w:r>
-    </w:p>
-    <w:p>
-      <w:pPr>
-        <w:pStyle w:val="TezMetni"/>
-      </w:pPr>
-    </w:p>
-    <w:p>
-      <w:pPr>
-        <w:pStyle w:val="TezMetni"/>
-      </w:pPr>
-      <w:r>
-        <w:t xml:space="preserve">Üstelik, dağıtılmış bir sistemde izleme ve </w:t>
-      </w:r>
-      <w:r>
-        <w:t>loglama</w:t>
-      </w:r>
-      <w:r>
-        <w:t xml:space="preserve"> karmaşıktır ancak sistem sağlığını ve performansını korumak için hayati öneme sahiptir. DevOps, mikro</w:t>
-      </w:r>
-      <w:r>
-        <w:t>servislerin</w:t>
-      </w:r>
-      <w:r>
-        <w:t xml:space="preserve"> bütünsel bir görünümünü sağlayan, etkileşimlerini ve performanslarını gerçek zamanlı olarak izleyen entegre izleme araçlarını </w:t>
-      </w:r>
-      <w:r>
-        <w:t>içerir</w:t>
-      </w:r>
-      <w:r>
-        <w:t xml:space="preserve">. Bu tür araçlar, </w:t>
-      </w:r>
-      <w:r>
-        <w:t>hataların</w:t>
-      </w:r>
-      <w:r>
-        <w:t xml:space="preserve"> hızlı bir şekilde belirlenmesine ve çözülmesine yardımcı olur; bu, </w:t>
-      </w:r>
-      <w:r>
-        <w:t>servislerin</w:t>
-      </w:r>
-      <w:r>
         <w:t xml:space="preserve"> gevşek bir şekilde bağlı olduğu ve ağa bağımlı olduğu bir sistemde çok önemlidir.</w:t>
       </w:r>
-    </w:p>
-    <w:p>
-      <w:pPr>
-        <w:pStyle w:val="TezMetni"/>
-      </w:pPr>
-    </w:p>
-    <w:p>
-      <w:pPr>
-        <w:pStyle w:val="TezMetni"/>
-      </w:pPr>
-      <w:r>
-        <w:t>Halihazırda</w:t>
-      </w:r>
-      <w:r>
-        <w:t xml:space="preserve"> kurumda</w:t>
-      </w:r>
-      <w:r>
-        <w:t xml:space="preserve"> Docker, Kubernetes</w:t>
-      </w:r>
-      <w:r>
-        <w:t>, GitLab gibi</w:t>
-      </w:r>
-      <w:r>
-        <w:t xml:space="preserve"> </w:t>
-      </w:r>
-      <w:r>
-        <w:t>teknolojiler</w:t>
-      </w:r>
-      <w:r>
-        <w:t xml:space="preserve"> kullanılmaktadır. </w:t>
-      </w:r>
-      <w:r>
-        <w:t xml:space="preserve">Eksik olan </w:t>
-      </w:r>
-      <w:r>
-        <w:t>izleme teknolojilerini de kullanmaya dahil ed</w:t>
-      </w:r>
-      <w:r>
-        <w:t>ilmelidir.</w:t>
-      </w:r>
-      <w:r>
-        <w:t xml:space="preserve"> </w:t>
+      <w:r>
+        <w:t xml:space="preserve"> Kurumda halihazırda izleme ve hataları tespit etmeye yardımcı araçlar kullanılmamaktadır. Bu araçların temin edilerek kurumun teknoloji yığınına dahil edilmesi gerekmektedir. </w:t>
       </w:r>
       <w:r>
         <w:t>Ayrıca kurum personelinin de DevOps yaklaşımını benimsemesi gerekmektedir.</w:t>
@@ -18166,21 +18343,237 @@
         <w:ind w:left="709"/>
       </w:pPr>
       <w:r>
+        <w:t>1.2.4.</w:t>
+      </w:r>
+      <w:r>
+        <w:tab/>
+        <w:t>Riskler</w:t>
+      </w:r>
+    </w:p>
+    <w:p>
+      <w:pPr>
+        <w:pStyle w:val="TezMetni"/>
+      </w:pPr>
+      <w:r>
+        <w:t>Mikro</w:t>
+      </w:r>
+      <w:r>
+        <w:t>servis</w:t>
+      </w:r>
+      <w:r>
+        <w:t xml:space="preserve"> mimarisine geçiş ölçeklenebilirlik, esneklik ve dağıtım hızı gibi çok sayıda avantaj sunarken aynı zamanda çeşitli riskleri ve zorlukları da beraberinde getirir. Bu riskleri anlamak, kurumlar için kritik öneme sahiptir.</w:t>
+      </w:r>
+    </w:p>
+    <w:p>
+      <w:pPr>
+        <w:pStyle w:val="TezMetni"/>
+      </w:pPr>
+    </w:p>
+    <w:p>
+      <w:pPr>
+        <w:pStyle w:val="TezMetni"/>
+      </w:pPr>
+      <w:r>
+        <w:t>Mikro</w:t>
+      </w:r>
+      <w:r>
+        <w:t>servisler</w:t>
+      </w:r>
+      <w:r>
+        <w:t xml:space="preserve"> sistem karmaşıklığını artırır. Düzinelerce veya yüzlerce ayrı </w:t>
+      </w:r>
+      <w:r>
+        <w:t>servisi</w:t>
+      </w:r>
+      <w:r>
+        <w:t xml:space="preserve"> yönetmek, tek bir monolitik uygulamayı yönetmekten daha zor olabilir. Her </w:t>
+      </w:r>
+      <w:r>
+        <w:t>servisin</w:t>
+      </w:r>
+      <w:r>
+        <w:t xml:space="preserve"> kendi bağımlılıkları, kaynak gereksinimleri ve ölçeklendirme politikaları olabilir; bu da dağıtım, izleme ve yönetimi zorlaştırabilir.</w:t>
+      </w:r>
+    </w:p>
+    <w:p>
+      <w:pPr>
+        <w:pStyle w:val="TezMetni"/>
+      </w:pPr>
+    </w:p>
+    <w:p>
+      <w:pPr>
+        <w:pStyle w:val="TezMetni"/>
+      </w:pPr>
+      <w:r>
+        <w:t>Veri yönetimi, mimarinin dağıtık yapısı nedeniyle mikro</w:t>
+      </w:r>
+      <w:r>
+        <w:t>sevisler</w:t>
+      </w:r>
+      <w:r>
+        <w:t>de daha karmaşık hale gelir. Monolitik bir veritabanı sisteminin geleneksel ACID (Atomicity, Consistency, Isolation, Durability) özellikleri olmadan hizmetler arasında veri tutarlılığının sağlanması, olay kaynağı veya dağıtılmış işlemler gibi stratejilerin uygulanmasını gerektirir ve bu da karmaşıklığı artırabilir.</w:t>
+      </w:r>
+    </w:p>
+    <w:p>
+      <w:pPr>
+        <w:pStyle w:val="TezMetni"/>
+      </w:pPr>
+    </w:p>
+    <w:p>
+      <w:pPr>
+        <w:pStyle w:val="TezMetni"/>
+      </w:pPr>
+      <w:r>
+        <w:t>Mikro</w:t>
+      </w:r>
+      <w:r>
+        <w:t>servisler</w:t>
+      </w:r>
+      <w:r>
+        <w:t xml:space="preserve"> sıklıkla bir ağ üzerinden iletişim kurar ve bu da gecikmeye neden olur. Bu durum, özellikle </w:t>
+      </w:r>
+      <w:r>
+        <w:t>servisler</w:t>
+      </w:r>
+      <w:r>
+        <w:t xml:space="preserve"> kötü tasarlanmışsa veya ağ altyapısı yeterince sağlam değilse uygulama performansını </w:t>
+      </w:r>
+      <w:r>
+        <w:t>düşürebilir</w:t>
+      </w:r>
+      <w:r>
+        <w:t xml:space="preserve">. Ayrıca, ağ sorunları </w:t>
+      </w:r>
+      <w:r>
+        <w:t>servisin</w:t>
+      </w:r>
+      <w:r>
+        <w:t xml:space="preserve"> kullanılamamasına veya </w:t>
+      </w:r>
+      <w:r>
+        <w:t>servisten</w:t>
+      </w:r>
+      <w:r>
+        <w:t xml:space="preserve"> </w:t>
+      </w:r>
+      <w:r>
+        <w:t>servise</w:t>
+      </w:r>
+      <w:r>
+        <w:t xml:space="preserve"> iletişimde arızalara yol açabilir.</w:t>
+      </w:r>
+    </w:p>
+    <w:p>
+      <w:pPr>
+        <w:pStyle w:val="TezMetni"/>
+      </w:pPr>
+    </w:p>
+    <w:p>
+      <w:pPr>
+        <w:pStyle w:val="TezMetni"/>
+      </w:pPr>
+      <w:r>
+        <w:t>Mikro</w:t>
+      </w:r>
+      <w:r>
+        <w:t>servisler</w:t>
+      </w:r>
+      <w:r>
+        <w:t xml:space="preserve"> kaynak kullanımının artmasına da neden olabilirler. Her mikro</w:t>
+      </w:r>
+      <w:r>
+        <w:t xml:space="preserve">servis </w:t>
+      </w:r>
+      <w:r>
+        <w:t>ayrı çalışma zamanı ortamları</w:t>
+      </w:r>
+      <w:r>
+        <w:t xml:space="preserve"> veya</w:t>
+      </w:r>
+      <w:r>
+        <w:t xml:space="preserve"> veritabanları gerektirebilir</w:t>
+      </w:r>
+      <w:r>
+        <w:t>.</w:t>
+      </w:r>
+      <w:r>
+        <w:t xml:space="preserve"> </w:t>
+      </w:r>
+      <w:r>
+        <w:t>B</w:t>
+      </w:r>
+      <w:r>
+        <w:t>u</w:t>
+      </w:r>
+      <w:r>
+        <w:t xml:space="preserve"> </w:t>
+      </w:r>
+      <w:r>
+        <w:t>monolitik bir mimariye kıyasla potansiyel olarak daha yüksek operasyonel maliyetlere yol açabilir.</w:t>
+      </w:r>
+    </w:p>
+    <w:p>
+      <w:pPr>
+        <w:pStyle w:val="TezMetni"/>
+      </w:pPr>
+    </w:p>
+    <w:p>
+      <w:pPr>
+        <w:pStyle w:val="TezMetni"/>
+      </w:pPr>
+      <w:r>
+        <w:t>M</w:t>
+      </w:r>
+      <w:r>
+        <w:t>ikro</w:t>
+      </w:r>
+      <w:r>
+        <w:t>servisl</w:t>
+      </w:r>
+      <w:r>
+        <w:t>erde güvenlik daha karmaşık</w:t>
+      </w:r>
+      <w:r>
+        <w:t>tır</w:t>
+      </w:r>
+      <w:r>
+        <w:t xml:space="preserve">. Her </w:t>
+      </w:r>
+      <w:r>
+        <w:t>servis</w:t>
+      </w:r>
+      <w:r>
+        <w:t xml:space="preserve">, güvenlik ihlalleri için potansiyel bir giriş noktasıdır. Erişim kontrollerini yönetmek ve </w:t>
+      </w:r>
+      <w:r>
+        <w:t>bağlantıları</w:t>
+      </w:r>
+      <w:r>
+        <w:t xml:space="preserve"> </w:t>
+      </w:r>
+      <w:r>
         <w:lastRenderedPageBreak/>
-        <w:t>1.2.</w:t>
-      </w:r>
-      <w:r>
-        <w:t>3</w:t>
-      </w:r>
-      <w:r>
-        <w:t>.</w:t>
-      </w:r>
-      <w:r>
-        <w:tab/>
-      </w:r>
-      <w:r>
-        <w:t>Analiz</w:t>
-      </w:r>
+        <w:t xml:space="preserve">şifrelemek de dahil olmak üzere tüm </w:t>
+      </w:r>
+      <w:r>
+        <w:t>servis</w:t>
+      </w:r>
+      <w:r>
+        <w:t>lerde tutarlı bir şekilde güvenlik uygula</w:t>
+      </w:r>
+      <w:r>
+        <w:t>ması daha zordur.</w:t>
+      </w:r>
+    </w:p>
+    <w:p>
+      <w:pPr>
+        <w:pStyle w:val="TezMetni"/>
+      </w:pPr>
+    </w:p>
+    <w:p>
+      <w:pPr>
+        <w:pStyle w:val="TezMetni"/>
+      </w:pPr>
     </w:p>
     <w:p>
       <w:pPr>
@@ -18188,39 +18581,10 @@
         <w:ind w:left="709"/>
       </w:pPr>
       <w:r>
-        <w:t>1.2.</w:t>
-      </w:r>
-      <w:r>
-        <w:t>4</w:t>
-      </w:r>
-      <w:r>
-        <w:t>.</w:t>
+        <w:t>1.2.5.</w:t>
       </w:r>
       <w:r>
         <w:tab/>
-      </w:r>
-      <w:r>
-        <w:t>Riskler</w:t>
-      </w:r>
-    </w:p>
-    <w:p>
-      <w:pPr>
-        <w:pStyle w:val="Balk3"/>
-        <w:ind w:left="709"/>
-      </w:pPr>
-      <w:r>
-        <w:t>1.2.</w:t>
-      </w:r>
-      <w:r>
-        <w:t>5</w:t>
-      </w:r>
-      <w:r>
-        <w:t>.</w:t>
-      </w:r>
-      <w:r>
-        <w:tab/>
-      </w:r>
-      <w:r>
         <w:t>Tavsiye</w:t>
       </w:r>
     </w:p>
@@ -18359,9 +18723,11 @@
       <w:pPr>
         <w:pStyle w:val="TezMetni"/>
       </w:pPr>
+      <w:proofErr w:type="gramStart"/>
       <w:r>
         <w:t>Xxxxxxxxxxxxxxxxxxxxxxxxxxxxxxxxxxxxxxxxxxxxxxxxxxxxxxxxxxxxxxxxxxxxxxxxxxxxxxxxxxxxxxxxxxxxxxxxxxxxxxxxxxxxxxxxxxxxxxxxxxxxxxxxxxxxxxxxxxxxxxxxxxxxxxxxxxxxxxxxxxxxxxxxxxxxxxxxxxxxxxxxxxxxxxxxxxxxxxxxxxxxxxxxxxxxxxxxxxxxx</w:t>
       </w:r>
+      <w:proofErr w:type="gramEnd"/>
     </w:p>
     <w:p>
       <w:pPr>
@@ -18399,35 +18765,57 @@
       <w:bookmarkStart w:id="200" w:name="_Toc167695697"/>
       <w:bookmarkStart w:id="201" w:name="_Toc167711448"/>
       <w:bookmarkStart w:id="202" w:name="_Toc168402805"/>
-      <w:r>
-        <w:t>Aaaaaa aaaaaaaaa aaaaaaaaa</w:t>
+      <w:proofErr w:type="spellStart"/>
+      <w:r>
+        <w:t>Aaaaaa</w:t>
+      </w:r>
+      <w:proofErr w:type="spellEnd"/>
+      <w:r>
+        <w:t xml:space="preserve"> </w:t>
+      </w:r>
+      <w:proofErr w:type="spellStart"/>
+      <w:r>
+        <w:t>aaaaaaaaa</w:t>
+      </w:r>
+      <w:proofErr w:type="spellEnd"/>
+      <w:r>
+        <w:t xml:space="preserve"> </w:t>
+      </w:r>
+      <w:proofErr w:type="spellStart"/>
+      <w:r>
+        <w:t>aaaaaaaaa</w:t>
       </w:r>
       <w:bookmarkEnd w:id="198"/>
       <w:bookmarkEnd w:id="199"/>
       <w:bookmarkEnd w:id="200"/>
       <w:bookmarkEnd w:id="201"/>
       <w:bookmarkEnd w:id="202"/>
-    </w:p>
-    <w:p>
-      <w:pPr>
-        <w:pStyle w:val="TezMetni"/>
-      </w:pPr>
+      <w:proofErr w:type="spellEnd"/>
+    </w:p>
+    <w:p>
+      <w:pPr>
+        <w:pStyle w:val="TezMetni"/>
+      </w:pPr>
+      <w:proofErr w:type="gramStart"/>
       <w:r>
         <w:t>Xxxxxxxxxxxxxxxxxxxxxxxxxxxxxxxxxxxxxxxxxxxxxxxxxxxxxxxxxxxxxxxxxxxxxxxxxxxxxxxxxxxxxxxxxxxxxxxxxxxxxxxxxxxxxxxxxxxxxxxxxxxxxxxxxxxxxxxxxxxxxxxxxxxxxxxxxxxxxxxxxxxxxxxxxxxxxxxxxxxxxxxxxxxxxxxxxxxxxxxxxxxxxxxxxxxxxxxxxxxxx</w:t>
       </w:r>
-    </w:p>
-    <w:p>
-      <w:pPr>
-        <w:pStyle w:val="TezMetni"/>
-      </w:pPr>
-    </w:p>
-    <w:p>
-      <w:pPr>
-        <w:pStyle w:val="TezMetni"/>
-      </w:pPr>
+      <w:proofErr w:type="gramEnd"/>
+    </w:p>
+    <w:p>
+      <w:pPr>
+        <w:pStyle w:val="TezMetni"/>
+      </w:pPr>
+    </w:p>
+    <w:p>
+      <w:pPr>
+        <w:pStyle w:val="TezMetni"/>
+      </w:pPr>
+      <w:proofErr w:type="gramStart"/>
       <w:r>
         <w:t>Xxxxxxxxxxxxxxxxxxxxxxxxxxxxxxxxxxxxxxxxxxxxxxxxxxxxxxxxxxxxxxxxxxxxxxxxxxxxxxxxxxxxxxxxxxxxxxxxxxxxxxxxxxxxxxxxxxxxxxxxxxxxxxxxxxxxxxxxxxxxxxxxxxxxxxxxxxxxxxxxxxxxxxxxxxxxxxxxxxxxxxxxxxxxxxxxxxxxxxxxxxxxxxxxxxxxxxxxxxx</w:t>
       </w:r>
+      <w:proofErr w:type="gramEnd"/>
       <w:r>
         <w:t>.</w:t>
       </w:r>
@@ -18446,22 +18834,34 @@
       <w:bookmarkStart w:id="205" w:name="_Toc167695698"/>
       <w:bookmarkStart w:id="206" w:name="_Toc167711449"/>
       <w:bookmarkStart w:id="207" w:name="_Toc168402806"/>
-      <w:r>
-        <w:t>Bbbbbbbbb bbbbbb</w:t>
+      <w:proofErr w:type="spellStart"/>
+      <w:r>
+        <w:t>Bbbbbbbbb</w:t>
+      </w:r>
+      <w:proofErr w:type="spellEnd"/>
+      <w:r>
+        <w:t xml:space="preserve"> </w:t>
+      </w:r>
+      <w:proofErr w:type="spellStart"/>
+      <w:r>
+        <w:t>bbbbbb</w:t>
       </w:r>
       <w:bookmarkEnd w:id="203"/>
       <w:bookmarkEnd w:id="204"/>
       <w:bookmarkEnd w:id="205"/>
       <w:bookmarkEnd w:id="206"/>
       <w:bookmarkEnd w:id="207"/>
-    </w:p>
-    <w:p>
-      <w:pPr>
-        <w:pStyle w:val="TezMetni"/>
-      </w:pPr>
+      <w:proofErr w:type="spellEnd"/>
+    </w:p>
+    <w:p>
+      <w:pPr>
+        <w:pStyle w:val="TezMetni"/>
+      </w:pPr>
+      <w:proofErr w:type="gramStart"/>
       <w:r>
         <w:t>Xxxxxxxxxxxxxxxxxxxxxxxxxxxxxxxxxxxxxxxxxxxxxxxxxxxxxxxxxxxxxxxxxxxxxxxxxxxxxxxxxxxxxxxxxxxxxxxxxxxxxxxxxxxxxxxxxxxxxxxxxxxxxxxxxxxxxxxxxxxxxxxxxxxxxxxxxxxxxxxxxxxxxxxxxxxxxxxxxxxxxxxxxxxxxxxxxxxxxxxxxxxxxxxxxxxxxxxxxxx</w:t>
       </w:r>
+      <w:proofErr w:type="gramEnd"/>
     </w:p>
     <w:p>
       <w:pPr>
@@ -18483,20 +18883,53 @@
       </w:r>
       <w:r>
         <w:tab/>
-        <w:t>Ccccccc cccccc cccccccc ccccccccccccccccccc</w:t>
+      </w:r>
+      <w:proofErr w:type="spellStart"/>
+      <w:r>
+        <w:t>Ccccccc</w:t>
+      </w:r>
+      <w:proofErr w:type="spellEnd"/>
+      <w:r>
+        <w:t xml:space="preserve"> </w:t>
+      </w:r>
+      <w:proofErr w:type="spellStart"/>
+      <w:r>
+        <w:t>cccccc</w:t>
+      </w:r>
+      <w:proofErr w:type="spellEnd"/>
+      <w:r>
+        <w:t xml:space="preserve"> </w:t>
+      </w:r>
+      <w:proofErr w:type="spellStart"/>
+      <w:r>
+        <w:t>cccccccc</w:t>
+      </w:r>
+      <w:proofErr w:type="spellEnd"/>
+      <w:r>
+        <w:t xml:space="preserve"> </w:t>
+      </w:r>
+      <w:proofErr w:type="spellStart"/>
+      <w:r>
+        <w:t>ccccccccccccccccccc</w:t>
       </w:r>
       <w:bookmarkEnd w:id="208"/>
       <w:bookmarkEnd w:id="209"/>
       <w:bookmarkEnd w:id="210"/>
       <w:bookmarkEnd w:id="211"/>
       <w:bookmarkEnd w:id="212"/>
-    </w:p>
-    <w:p>
-      <w:pPr>
-        <w:pStyle w:val="TezMetni"/>
-      </w:pPr>
-      <w:r>
-        <w:t>xxxxxxxxxxxxxxxxxxxxxxxxxxxxxxxxxxxxxxxxxxxxxxxxxxxxxxxxxxxxxxxxxxxxxxxxxxxxxxxxxxxxxxxxxxxxxxxxxxxxxxxxxxxxxxxxxxxxxxxxxxxxxxx.</w:t>
+      <w:proofErr w:type="spellEnd"/>
+    </w:p>
+    <w:p>
+      <w:pPr>
+        <w:pStyle w:val="TezMetni"/>
+      </w:pPr>
+      <w:proofErr w:type="gramStart"/>
+      <w:r>
+        <w:t>xxxxxxxxxxxxxxxxxxxxxxxxxxxxxxxxxxxxxxxxxxxxxxxxxxxxxxxxxxxxxxxxxxxxxxxxxxxxxxxxxxxxxxxxxxxxxxxxxxxxxxxxxxxxxxxxxxxxxxxxxxxxxxx</w:t>
+      </w:r>
+      <w:proofErr w:type="gramEnd"/>
+      <w:r>
+        <w:t>.</w:t>
       </w:r>
     </w:p>
     <w:p>
@@ -18527,6 +18960,7 @@
       <w:r>
         <w:tab/>
       </w:r>
+      <w:proofErr w:type="spellStart"/>
       <w:r>
         <w:t>Ddddddddddd</w:t>
       </w:r>
@@ -18535,6 +18969,7 @@
       <w:bookmarkEnd w:id="215"/>
       <w:bookmarkEnd w:id="216"/>
       <w:bookmarkEnd w:id="217"/>
+      <w:proofErr w:type="spellEnd"/>
     </w:p>
     <w:p>
       <w:pPr>
@@ -18552,6 +18987,7 @@
       <w:r>
         <w:tab/>
       </w:r>
+      <w:proofErr w:type="spellStart"/>
       <w:r>
         <w:t>Ddddddddddd</w:t>
       </w:r>
@@ -18560,6 +18996,7 @@
       <w:bookmarkEnd w:id="220"/>
       <w:bookmarkEnd w:id="221"/>
       <w:bookmarkEnd w:id="222"/>
+      <w:proofErr w:type="spellEnd"/>
     </w:p>
     <w:p/>
     <w:p/>
@@ -18652,53 +19089,79 @@
         <w:t>d</w:t>
       </w:r>
       <w:r>
-        <w:t xml:space="preserve">ağıtık sistemlerde veri bütünlüğünü sağlamak önemli. Bu yüzden 2PC ve sga yöntemi bunu sağlamaya yöneliktir. </w:t>
-      </w:r>
+        <w:t xml:space="preserve">ağıtık sistemlerde veri bütünlüğünü sağlamak önemli. Bu yüzden 2PC ve </w:t>
+      </w:r>
+      <w:proofErr w:type="spellStart"/>
+      <w:r>
+        <w:t>sga</w:t>
+      </w:r>
+      <w:proofErr w:type="spellEnd"/>
+      <w:r>
+        <w:t xml:space="preserve"> yöntemi bunu sağlamaya yöneliktir. </w:t>
+      </w:r>
+      <w:proofErr w:type="spellStart"/>
+      <w:proofErr w:type="gramStart"/>
       <w:r>
         <w:t>xxxxxxxx</w:t>
       </w:r>
+      <w:proofErr w:type="spellEnd"/>
+      <w:proofErr w:type="gramEnd"/>
       <w:r>
         <w:t xml:space="preserve"> </w:t>
       </w:r>
+      <w:proofErr w:type="spellStart"/>
       <w:r>
         <w:t>xxxxxxxxxxxxx</w:t>
       </w:r>
+      <w:proofErr w:type="spellEnd"/>
       <w:r>
         <w:t xml:space="preserve"> </w:t>
       </w:r>
+      <w:proofErr w:type="spellStart"/>
       <w:r>
         <w:t>xxxxxxx</w:t>
       </w:r>
+      <w:proofErr w:type="spellEnd"/>
       <w:r>
         <w:t xml:space="preserve"> </w:t>
       </w:r>
+      <w:proofErr w:type="spellStart"/>
       <w:r>
         <w:t>xxxxxxxxxxx</w:t>
       </w:r>
+      <w:proofErr w:type="spellEnd"/>
       <w:r>
         <w:t xml:space="preserve"> </w:t>
       </w:r>
+      <w:proofErr w:type="spellStart"/>
       <w:r>
         <w:t>xxxxxxxxxxxxxxxx</w:t>
       </w:r>
+      <w:proofErr w:type="spellEnd"/>
       <w:r>
         <w:t xml:space="preserve"> </w:t>
       </w:r>
+      <w:proofErr w:type="spellStart"/>
       <w:r>
         <w:t>xxxxxxxxxxxxxxxxxxx</w:t>
       </w:r>
+      <w:proofErr w:type="spellEnd"/>
       <w:r>
         <w:t xml:space="preserve"> </w:t>
       </w:r>
+      <w:proofErr w:type="spellStart"/>
       <w:r>
         <w:t>xxxxxxxxxxxxxxxxxxxxx</w:t>
       </w:r>
+      <w:proofErr w:type="spellEnd"/>
       <w:r>
         <w:t xml:space="preserve"> </w:t>
       </w:r>
+      <w:proofErr w:type="spellStart"/>
       <w:r>
         <w:t>xxxxxxxxxxxxxxxxxxxxxxxxxxxxx</w:t>
       </w:r>
+      <w:proofErr w:type="spellEnd"/>
     </w:p>
     <w:p>
       <w:pPr>
@@ -18736,35 +19199,57 @@
       <w:bookmarkStart w:id="241" w:name="_Toc167695705"/>
       <w:bookmarkStart w:id="242" w:name="_Toc167711456"/>
       <w:bookmarkStart w:id="243" w:name="_Toc168402813"/>
-      <w:r>
-        <w:t>Aaaaaa aaaaaaaaa aaaaaaaaa</w:t>
+      <w:proofErr w:type="spellStart"/>
+      <w:r>
+        <w:t>Aaaaaa</w:t>
+      </w:r>
+      <w:proofErr w:type="spellEnd"/>
+      <w:r>
+        <w:t xml:space="preserve"> </w:t>
+      </w:r>
+      <w:proofErr w:type="spellStart"/>
+      <w:r>
+        <w:t>aaaaaaaaa</w:t>
+      </w:r>
+      <w:proofErr w:type="spellEnd"/>
+      <w:r>
+        <w:t xml:space="preserve"> </w:t>
+      </w:r>
+      <w:proofErr w:type="spellStart"/>
+      <w:r>
+        <w:t>aaaaaaaaa</w:t>
       </w:r>
       <w:bookmarkEnd w:id="239"/>
       <w:bookmarkEnd w:id="240"/>
       <w:bookmarkEnd w:id="241"/>
       <w:bookmarkEnd w:id="242"/>
       <w:bookmarkEnd w:id="243"/>
-    </w:p>
-    <w:p>
-      <w:pPr>
-        <w:pStyle w:val="TezMetni"/>
-      </w:pPr>
+      <w:proofErr w:type="spellEnd"/>
+    </w:p>
+    <w:p>
+      <w:pPr>
+        <w:pStyle w:val="TezMetni"/>
+      </w:pPr>
+      <w:proofErr w:type="gramStart"/>
       <w:r>
         <w:t>Xxxxxxxxxxxxxxxxxxxxxxxxxxxxxxxxxxxxxxxxxxxxxxxxxxxxxxxxxxxxxxxxxxxxxxxxxxxxxxxxxxxxxxxxxxxxxxxxxxxxxxxxxxxxxxxxxxxxxxxxxxxxxxxxxxxxxxxxxxxxxxxxxxxxxxxxxxxxxxxxxxxxxxxxxxxxxxxxxxxxxxxxxxxxxxxxxxxxxxxxxxxxxxxxxxxxxxxxxxxxx</w:t>
       </w:r>
-    </w:p>
-    <w:p>
-      <w:pPr>
-        <w:pStyle w:val="TezMetni"/>
-      </w:pPr>
-    </w:p>
-    <w:p>
-      <w:pPr>
-        <w:pStyle w:val="TezMetni"/>
-      </w:pPr>
+      <w:proofErr w:type="gramEnd"/>
+    </w:p>
+    <w:p>
+      <w:pPr>
+        <w:pStyle w:val="TezMetni"/>
+      </w:pPr>
+    </w:p>
+    <w:p>
+      <w:pPr>
+        <w:pStyle w:val="TezMetni"/>
+      </w:pPr>
+      <w:proofErr w:type="gramStart"/>
       <w:r>
         <w:t>Xxxxxxxxxxxxxxxxxxxxxxxxxxxxxxxxxxxxxxxxxxxxxxxxxxxxxxxxxxxxxxxxxxxxxxxxxxxxxxxxxxxxxxxxxxxxxxxxxxxxxxxxxxxxxxxxxxxxxxxxxxxxxxxxxxxxxxxxxxxxxxxxxxxxxxxxxxxxxxxxxxxxxxxxxxxxxxxxxxxxxxxxxxxxxxxxxxxxxxxxxxxxxxxxxxxxxxxxxxx</w:t>
       </w:r>
+      <w:proofErr w:type="gramEnd"/>
       <w:r>
         <w:t>.</w:t>
       </w:r>
@@ -18783,22 +19268,34 @@
       <w:bookmarkStart w:id="246" w:name="_Toc167695706"/>
       <w:bookmarkStart w:id="247" w:name="_Toc167711457"/>
       <w:bookmarkStart w:id="248" w:name="_Toc168402814"/>
-      <w:r>
-        <w:t>Bbbbbbbbb bbbbbb</w:t>
+      <w:proofErr w:type="spellStart"/>
+      <w:r>
+        <w:t>Bbbbbbbbb</w:t>
+      </w:r>
+      <w:proofErr w:type="spellEnd"/>
+      <w:r>
+        <w:t xml:space="preserve"> </w:t>
+      </w:r>
+      <w:proofErr w:type="spellStart"/>
+      <w:r>
+        <w:t>bbbbbb</w:t>
       </w:r>
       <w:bookmarkEnd w:id="244"/>
       <w:bookmarkEnd w:id="245"/>
       <w:bookmarkEnd w:id="246"/>
       <w:bookmarkEnd w:id="247"/>
       <w:bookmarkEnd w:id="248"/>
-    </w:p>
-    <w:p>
-      <w:pPr>
-        <w:pStyle w:val="TezMetni"/>
-      </w:pPr>
+      <w:proofErr w:type="spellEnd"/>
+    </w:p>
+    <w:p>
+      <w:pPr>
+        <w:pStyle w:val="TezMetni"/>
+      </w:pPr>
+      <w:proofErr w:type="gramStart"/>
       <w:r>
         <w:t>Xxxxxxxxxxxxxxxxxxxxxxxxxxxxxxxxxxxxxxxxxxxxxxxxxxxxxxxxxxxxxxxxxxxxxxxxxxxxxxxxxxxxxxxxxxxxxxxxxxxxxxxxxxxxxxxxxxxxxxxxxxxxxxxxxxxxxxxxxxxxxxxxxxxxxxxxxxxxxxxxxxxxxxxxxxxxxxxxxxxxxxxxxxxxxxxxxxxxxxxxxxxxxxxxxxxxxxxxxxx</w:t>
       </w:r>
+      <w:proofErr w:type="gramEnd"/>
     </w:p>
     <w:p>
       <w:pPr>
@@ -18820,20 +19317,53 @@
       </w:r>
       <w:r>
         <w:tab/>
-        <w:t>Ccccccc cccccc cccccccc ccccccccccccccccccc</w:t>
+      </w:r>
+      <w:proofErr w:type="spellStart"/>
+      <w:r>
+        <w:t>Ccccccc</w:t>
+      </w:r>
+      <w:proofErr w:type="spellEnd"/>
+      <w:r>
+        <w:t xml:space="preserve"> </w:t>
+      </w:r>
+      <w:proofErr w:type="spellStart"/>
+      <w:r>
+        <w:t>cccccc</w:t>
+      </w:r>
+      <w:proofErr w:type="spellEnd"/>
+      <w:r>
+        <w:t xml:space="preserve"> </w:t>
+      </w:r>
+      <w:proofErr w:type="spellStart"/>
+      <w:r>
+        <w:t>cccccccc</w:t>
+      </w:r>
+      <w:proofErr w:type="spellEnd"/>
+      <w:r>
+        <w:t xml:space="preserve"> </w:t>
+      </w:r>
+      <w:proofErr w:type="spellStart"/>
+      <w:r>
+        <w:t>ccccccccccccccccccc</w:t>
       </w:r>
       <w:bookmarkEnd w:id="249"/>
       <w:bookmarkEnd w:id="250"/>
       <w:bookmarkEnd w:id="251"/>
       <w:bookmarkEnd w:id="252"/>
       <w:bookmarkEnd w:id="253"/>
-    </w:p>
-    <w:p>
-      <w:pPr>
-        <w:pStyle w:val="TezMetni"/>
-      </w:pPr>
-      <w:r>
-        <w:t>xxxxxxxxxxxxxxxxxxxxxxxxxxxxxxxxxxxxxxxxxxxxxxxxxxxxxxxxxxxxxxxxxxxxxxxxxxxxxxxxxxxxxxxxxxxxxxxxxxxxxxxxxxxxxxxxxxxxxxxxxxxxxxx.</w:t>
+      <w:proofErr w:type="spellEnd"/>
+    </w:p>
+    <w:p>
+      <w:pPr>
+        <w:pStyle w:val="TezMetni"/>
+      </w:pPr>
+      <w:proofErr w:type="gramStart"/>
+      <w:r>
+        <w:t>xxxxxxxxxxxxxxxxxxxxxxxxxxxxxxxxxxxxxxxxxxxxxxxxxxxxxxxxxxxxxxxxxxxxxxxxxxxxxxxxxxxxxxxxxxxxxxxxxxxxxxxxxxxxxxxxxxxxxxxxxxxxxxx</w:t>
+      </w:r>
+      <w:proofErr w:type="gramEnd"/>
+      <w:r>
+        <w:t>.</w:t>
       </w:r>
     </w:p>
     <w:p>
@@ -18864,6 +19394,7 @@
       <w:r>
         <w:tab/>
       </w:r>
+      <w:proofErr w:type="spellStart"/>
       <w:r>
         <w:t>Ddddddddddd</w:t>
       </w:r>
@@ -18872,6 +19403,7 @@
       <w:bookmarkEnd w:id="256"/>
       <w:bookmarkEnd w:id="257"/>
       <w:bookmarkEnd w:id="258"/>
+      <w:proofErr w:type="spellEnd"/>
     </w:p>
     <w:p>
       <w:pPr>
@@ -18889,6 +19421,7 @@
       <w:r>
         <w:tab/>
       </w:r>
+      <w:proofErr w:type="spellStart"/>
       <w:r>
         <w:t>Ddddddddddd</w:t>
       </w:r>
@@ -18897,6 +19430,7 @@
       <w:bookmarkEnd w:id="261"/>
       <w:bookmarkEnd w:id="262"/>
       <w:bookmarkEnd w:id="263"/>
+      <w:proofErr w:type="spellEnd"/>
     </w:p>
     <w:p>
       <w:pPr>

</xml_diff>

<commit_message>
14 temmuz 23 47
</commit_message>
<xml_diff>
--- a/tez.docx
+++ b/tez.docx
@@ -557,27 +557,7 @@
           <w:szCs w:val="24"/>
           <w:lang w:eastAsia="tr-TR"/>
         </w:rPr>
-        <w:t xml:space="preserve">n olduğunu onaylarım. </w:t>
-      </w:r>
-      <w:proofErr w:type="gramStart"/>
-      <w:r>
-        <w:rPr>
-          <w:rFonts w:ascii="Times New Roman" w:hAnsi="Times New Roman"/>
-          <w:sz w:val="24"/>
-          <w:szCs w:val="24"/>
-          <w:lang w:eastAsia="tr-TR"/>
-        </w:rPr>
-        <w:t>….</w:t>
-      </w:r>
-      <w:proofErr w:type="gramEnd"/>
-      <w:r>
-        <w:rPr>
-          <w:rFonts w:ascii="Times New Roman" w:hAnsi="Times New Roman"/>
-          <w:sz w:val="24"/>
-          <w:szCs w:val="24"/>
-          <w:lang w:eastAsia="tr-TR"/>
-        </w:rPr>
-        <w:t>/…./2024</w:t>
+        <w:t>n olduğunu onaylarım. …./…./2024</w:t>
       </w:r>
     </w:p>
     <w:p>
@@ -1687,7 +1667,6 @@
           <w:lang w:eastAsia="tr-TR"/>
         </w:rPr>
       </w:pPr>
-      <w:proofErr w:type="gramStart"/>
       <w:r>
         <w:rPr>
           <w:rFonts w:ascii="Times New Roman" w:hAnsi="Times New Roman"/>
@@ -1695,17 +1674,7 @@
           <w:szCs w:val="24"/>
           <w:lang w:eastAsia="tr-TR"/>
         </w:rPr>
-        <w:t>Tarih: ….</w:t>
-      </w:r>
-      <w:proofErr w:type="gramEnd"/>
-      <w:r>
-        <w:rPr>
-          <w:rFonts w:ascii="Times New Roman" w:hAnsi="Times New Roman"/>
-          <w:sz w:val="24"/>
-          <w:szCs w:val="24"/>
-          <w:lang w:eastAsia="tr-TR"/>
-        </w:rPr>
-        <w:t>/…./………</w:t>
+        <w:t>Tarih: …./…./………</w:t>
       </w:r>
     </w:p>
     <w:p>
@@ -10805,15 +10774,7 @@
       </w:r>
       <w:r>
         <w:tab/>
-        <w:t xml:space="preserve">5510 sayılı Kanunun </w:t>
-      </w:r>
-      <w:proofErr w:type="gramStart"/>
-      <w:r>
-        <w:t>4 üncü</w:t>
-      </w:r>
-      <w:proofErr w:type="gramEnd"/>
-      <w:r>
-        <w:t xml:space="preserve"> maddesinin 1 inci fıkrasının (b) bendi</w:t>
+        <w:t>5510 sayılı Kanunun 4 üncü maddesinin 1 inci fıkrasının (b) bendi</w:t>
       </w:r>
     </w:p>
     <w:p>
@@ -12759,7 +12720,7 @@
           <w14:ligatures w14:val="standardContextual"/>
         </w:rPr>
         <w:drawing>
-          <wp:inline distT="0" distB="0" distL="0" distR="0" wp14:anchorId="76C494E8" wp14:editId="360C84E2">
+          <wp:inline distT="0" distB="0" distL="0" distR="0" wp14:anchorId="76C494E8" wp14:editId="01CD8324">
             <wp:extent cx="5219700" cy="2232660"/>
             <wp:effectExtent l="0" t="0" r="0" b="0"/>
             <wp:docPr id="1585877269" name="Resim 1"/>
@@ -12979,15 +12940,7 @@
         <w:t xml:space="preserve"> 2014 yılında</w:t>
       </w:r>
       <w:r>
-        <w:t xml:space="preserve"> </w:t>
-      </w:r>
-      <w:proofErr w:type="gramStart"/>
-      <w:r>
-        <w:t>Martin</w:t>
-      </w:r>
-      <w:proofErr w:type="gramEnd"/>
-      <w:r>
-        <w:t xml:space="preserve"> Fowler ve ThoughtWorks’teki meslektaşlarının bu kavramı sağlam ve ölçeklenebilir sistemler oluşturmanın bir yolu olarak tartışmasıyla önem kazan</w:t>
+        <w:t xml:space="preserve"> Martin Fowler ve ThoughtWorks’teki meslektaşlarının bu kavramı sağlam ve ölçeklenebilir sistemler oluşturmanın bir yolu olarak tartışmasıyla önem kazan</w:t>
       </w:r>
       <w:r>
         <w:t>mıştır</w:t>
@@ -14416,15 +14369,7 @@
         <w:t xml:space="preserve"> arasında ortak bir kelime dağarcığı olan </w:t>
       </w:r>
       <w:r>
-        <w:t xml:space="preserve">her yerde bulunan </w:t>
-      </w:r>
-      <w:proofErr w:type="gramStart"/>
-      <w:r>
-        <w:t>dil(</w:t>
-      </w:r>
-      <w:proofErr w:type="gramEnd"/>
-      <w:r>
-        <w:t>Ubiquitous Language) oluştur</w:t>
+        <w:t>her yerde bulunan dil(Ubiquitous Language) oluştur</w:t>
       </w:r>
       <w:r>
         <w:t>ulmasını</w:t>
@@ -20506,19 +20451,31 @@
         <w:t xml:space="preserve">, tek bir işlevi yerine getirecek veya birbiriyle yakından ilişkili bir dizi işlevi yerine getirecek kadar küçük olmalı ve böylece yüksek uyumluluk sağlanmalıdır. Bu </w:t>
       </w:r>
       <w:r>
-        <w:t>ilkelerle</w:t>
-      </w:r>
-      <w:r>
-        <w:t xml:space="preserve"> bölünme yapılırsa</w:t>
+        <w:t xml:space="preserve">DDD </w:t>
+      </w:r>
+      <w:r>
+        <w:t>ilkeler</w:t>
+      </w:r>
+      <w:r>
+        <w:t>iy</w:t>
+      </w:r>
+      <w:r>
+        <w:t>le</w:t>
+      </w:r>
+      <w:r>
+        <w:t xml:space="preserve"> yapılırsa</w:t>
       </w:r>
       <w:r>
         <w:t xml:space="preserve"> geliştirme, test ve bakım kolaylığı sağ</w:t>
       </w:r>
       <w:r>
-        <w:t>lanır</w:t>
-      </w:r>
-      <w:r>
-        <w:t xml:space="preserve">. </w:t>
+        <w:t>lan</w:t>
+      </w:r>
+      <w:r>
+        <w:t>mış olur</w:t>
+      </w:r>
+      <w:r>
+        <w:t>.</w:t>
       </w:r>
     </w:p>
     <w:p>
@@ -20584,10 +20541,91 @@
         <w:ind w:hanging="11"/>
       </w:pPr>
       <w:r>
-        <w:t>Bileşenleri İzole Etme</w:t>
+        <w:t>Veritabanını</w:t>
       </w:r>
       <w:r>
         <w:t xml:space="preserve"> </w:t>
+      </w:r>
+      <w:r>
+        <w:t>Ayrı</w:t>
+      </w:r>
+      <w:r>
+        <w:t>ştırma</w:t>
+      </w:r>
+    </w:p>
+    <w:p>
+      <w:pPr>
+        <w:pStyle w:val="TezMetni"/>
+      </w:pPr>
+      <w:r>
+        <w:t>Mikroservis mimarisinde bileşenleri ayrıştırma hem uygulama hem veritabanı bazında işlemler gerektiren bir adımdır. Monolitik mimaride tek bir veritabanı içinde bulunan veriler sistemin doğası gereği mikroservis mimarisinde ayrı olarak tutulmalıdır.</w:t>
+      </w:r>
+    </w:p>
+    <w:p>
+      <w:pPr>
+        <w:pStyle w:val="TezMetni"/>
+      </w:pPr>
+    </w:p>
+    <w:p>
+      <w:pPr>
+        <w:pStyle w:val="TezMetni"/>
+      </w:pPr>
+      <w:r>
+        <w:t>Mikro</w:t>
+      </w:r>
+      <w:r>
+        <w:t>servis</w:t>
+      </w:r>
+      <w:r>
+        <w:t xml:space="preserve"> mimarisinde veri sahipliği ilkesi, her bir mikro</w:t>
+      </w:r>
+      <w:r>
+        <w:t>servisin</w:t>
+      </w:r>
+      <w:r>
+        <w:t xml:space="preserve"> kendi verileri üzerinde </w:t>
+      </w:r>
+      <w:r>
+        <w:t>özel</w:t>
+      </w:r>
+      <w:r>
+        <w:t xml:space="preserve"> kontrole sahip olmasını zorunlu kılar. B</w:t>
+      </w:r>
+      <w:r>
+        <w:t>u</w:t>
+      </w:r>
+      <w:r>
+        <w:t xml:space="preserve">, hizmetlerin gevşek bir şekilde bağlanmasını sağlayarak özerkliği </w:t>
+      </w:r>
+      <w:r>
+        <w:t>destekler</w:t>
+      </w:r>
+      <w:r>
+        <w:t xml:space="preserve"> ve sistem esnekliğini artırır.</w:t>
+      </w:r>
+      <w:r>
+        <w:t xml:space="preserve"> Bu bilgiler dikkate alındığında ideal bir yapı kurmak için veritabanı ayrıştırılmalıdır.</w:t>
+      </w:r>
+    </w:p>
+    <w:p>
+      <w:pPr>
+        <w:pStyle w:val="TezMetni"/>
+      </w:pPr>
+    </w:p>
+    <w:p>
+      <w:pPr>
+        <w:pStyle w:val="TezMetni"/>
+      </w:pPr>
+      <w:r>
+        <w:t xml:space="preserve">Veritabanı ayrıştırma, işlem bütünlüğünün sağlanmasını doğuran bir etmendir. Veri tutarlılığını sağlamak için bu zorunludur. </w:t>
+      </w:r>
+      <w:proofErr w:type="spellStart"/>
+      <w:r>
+        <w:t>Saga</w:t>
+      </w:r>
+      <w:proofErr w:type="spellEnd"/>
+      <w:r>
+        <w:t xml:space="preserve"> modeli gibi yöntemler uygulanarak veri tutarlılığı sağlanabilir.</w:t>
       </w:r>
     </w:p>
     <w:p>
@@ -20600,8 +20638,14 @@
         <w:ind w:hanging="11"/>
       </w:pPr>
       <w:r>
-        <w:t>Veritabanını Bölme</w:t>
-      </w:r>
+        <w:lastRenderedPageBreak/>
+        <w:t>API Tasarımı</w:t>
+      </w:r>
+    </w:p>
+    <w:p>
+      <w:pPr>
+        <w:pStyle w:val="TezMetni"/>
+      </w:pPr>
     </w:p>
     <w:p>
       <w:pPr>
@@ -20626,10 +20670,7 @@
         <w:ind w:hanging="11"/>
       </w:pPr>
       <w:r>
-        <w:t>A</w:t>
-      </w:r>
-      <w:r>
-        <w:t>PI Gateway Yazma</w:t>
+        <w:t>API Gateway Yazma</w:t>
       </w:r>
     </w:p>
     <w:p>
@@ -20693,6 +20734,9 @@
         </w:numPr>
         <w:ind w:hanging="11"/>
       </w:pPr>
+      <w:r>
+        <w:t xml:space="preserve">Dağıtım ve </w:t>
+      </w:r>
       <w:r>
         <w:t>Test</w:t>
       </w:r>
@@ -21539,12 +21583,10 @@
         <w:t xml:space="preserve"> yöntemi bunu sağlamaya yöneliktir. </w:t>
       </w:r>
       <w:proofErr w:type="spellStart"/>
-      <w:proofErr w:type="gramStart"/>
       <w:r>
         <w:t>xxxxxxxx</w:t>
       </w:r>
       <w:proofErr w:type="spellEnd"/>
-      <w:proofErr w:type="gramEnd"/>
       <w:r>
         <w:t xml:space="preserve"> </w:t>
       </w:r>
@@ -21650,26 +21692,22 @@
       <w:pPr>
         <w:pStyle w:val="TezMetni"/>
       </w:pPr>
-      <w:proofErr w:type="gramStart"/>
       <w:r>
         <w:t>Xxxxxxxxxxxxxxxxxxxxxxxxxxxxxxxxxxxxxxxxxxxxxxxxxxxxxxxxxxxxxxxxxxxxxxxxxxxxxxxxxxxxxxxxxxxxxxxxxxxxxxxxxxxxxxxxxxxxxxxxxxxxxxxxxxxxxxxxxxxxxxxxxxxxxxxxxxxxxxxxxxxxxxxxxxxxxxxxxxxxxxxxxxxxxxxxxxxxxxxxxxxxxxxxxxxxxxxxxxxxx</w:t>
       </w:r>
-      <w:proofErr w:type="gramEnd"/>
-    </w:p>
-    <w:p>
-      <w:pPr>
-        <w:pStyle w:val="TezMetni"/>
-      </w:pPr>
-    </w:p>
-    <w:p>
-      <w:pPr>
-        <w:pStyle w:val="TezMetni"/>
-      </w:pPr>
-      <w:proofErr w:type="gramStart"/>
+    </w:p>
+    <w:p>
+      <w:pPr>
+        <w:pStyle w:val="TezMetni"/>
+      </w:pPr>
+    </w:p>
+    <w:p>
+      <w:pPr>
+        <w:pStyle w:val="TezMetni"/>
+      </w:pPr>
       <w:r>
         <w:t>Xxxxxxxxxxxxxxxxxxxxxxxxxxxxxxxxxxxxxxxxxxxxxxxxxxxxxxxxxxxxxxxxxxxxxxxxxxxxxxxxxxxxxxxxxxxxxxxxxxxxxxxxxxxxxxxxxxxxxxxxxxxxxxxxxxxxxxxxxxxxxxxxxxxxxxxxxxxxxxxxxxxxxxxxxxxxxxxxxxxxxxxxxxxxxxxxxxxxxxxxxxxxxxxxxxxxxxxxxxx</w:t>
       </w:r>
-      <w:proofErr w:type="gramEnd"/>
       <w:r>
         <w:t>.</w:t>
       </w:r>
@@ -21701,11 +21739,9 @@
       <w:pPr>
         <w:pStyle w:val="TezMetni"/>
       </w:pPr>
-      <w:proofErr w:type="gramStart"/>
       <w:r>
         <w:t>Xxxxxxxxxxxxxxxxxxxxxxxxxxxxxxxxxxxxxxxxxxxxxxxxxxxxxxxxxxxxxxxxxxxxxxxxxxxxxxxxxxxxxxxxxxxxxxxxxxxxxxxxxxxxxxxxxxxxxxxxxxxxxxxxxxxxxxxxxxxxxxxxxxxxxxxxxxxxxxxxxxxxxxxxxxxxxxxxxxxxxxxxxxxxxxxxxxxxxxxxxxxxxxxxxxxxxxxxxxx</w:t>
       </w:r>
-      <w:proofErr w:type="gramEnd"/>
     </w:p>
     <w:p>
       <w:pPr>
@@ -21757,13 +21793,8 @@
       <w:pPr>
         <w:pStyle w:val="TezMetni"/>
       </w:pPr>
-      <w:proofErr w:type="gramStart"/>
-      <w:r>
-        <w:t>xxxxxxxxxxxxxxxxxxxxxxxxxxxxxxxxxxxxxxxxxxxxxxxxxxxxxxxxxxxxxxxxxxxxxxxxxxxxxxxxxxxxxxxxxxxxxxxxxxxxxxxxxxxxxxxxxxxxxxxxxxxxxxx</w:t>
-      </w:r>
-      <w:proofErr w:type="gramEnd"/>
-      <w:r>
-        <w:t>.</w:t>
+      <w:r>
+        <w:t>xxxxxxxxxxxxxxxxxxxxxxxxxxxxxxxxxxxxxxxxxxxxxxxxxxxxxxxxxxxxxxxxxxxxxxxxxxxxxxxxxxxxxxxxxxxxxxxxxxxxxxxxxxxxxxxxxxxxxxxxxxxxxxx.</w:t>
       </w:r>
     </w:p>
     <w:p>
@@ -21903,12 +21934,10 @@
         <w:t xml:space="preserve"> yöntemi bunu sağlamaya yöneliktir. </w:t>
       </w:r>
       <w:proofErr w:type="spellStart"/>
-      <w:proofErr w:type="gramStart"/>
       <w:r>
         <w:t>xxxxxxxx</w:t>
       </w:r>
       <w:proofErr w:type="spellEnd"/>
-      <w:proofErr w:type="gramEnd"/>
       <w:r>
         <w:t xml:space="preserve"> </w:t>
       </w:r>
@@ -22013,26 +22042,22 @@
       <w:pPr>
         <w:pStyle w:val="TezMetni"/>
       </w:pPr>
-      <w:proofErr w:type="gramStart"/>
       <w:r>
         <w:t>Xxxxxxxxxxxxxxxxxxxxxxxxxxxxxxxxxxxxxxxxxxxxxxxxxxxxxxxxxxxxxxxxxxxxxxxxxxxxxxxxxxxxxxxxxxxxxxxxxxxxxxxxxxxxxxxxxxxxxxxxxxxxxxxxxxxxxxxxxxxxxxxxxxxxxxxxxxxxxxxxxxxxxxxxxxxxxxxxxxxxxxxxxxxxxxxxxxxxxxxxxxxxxxxxxxxxxxxxxxxxx</w:t>
       </w:r>
-      <w:proofErr w:type="gramEnd"/>
-    </w:p>
-    <w:p>
-      <w:pPr>
-        <w:pStyle w:val="TezMetni"/>
-      </w:pPr>
-    </w:p>
-    <w:p>
-      <w:pPr>
-        <w:pStyle w:val="TezMetni"/>
-      </w:pPr>
-      <w:proofErr w:type="gramStart"/>
+    </w:p>
+    <w:p>
+      <w:pPr>
+        <w:pStyle w:val="TezMetni"/>
+      </w:pPr>
+    </w:p>
+    <w:p>
+      <w:pPr>
+        <w:pStyle w:val="TezMetni"/>
+      </w:pPr>
       <w:r>
         <w:t>Xxxxxxxxxxxxxxxxxxxxxxxxxxxxxxxxxxxxxxxxxxxxxxxxxxxxxxxxxxxxxxxxxxxxxxxxxxxxxxxxxxxxxxxxxxxxxxxxxxxxxxxxxxxxxxxxxxxxxxxxxxxxxxxxxxxxxxxxxxxxxxxxxxxxxxxxxxxxxxxxxxxxxxxxxxxxxxxxxxxxxxxxxxxxxxxxxxxxxxxxxxxxxxxxxxxxxxxxxxx</w:t>
       </w:r>
-      <w:proofErr w:type="gramEnd"/>
       <w:r>
         <w:t>.</w:t>
       </w:r>
@@ -22064,11 +22089,9 @@
       <w:pPr>
         <w:pStyle w:val="TezMetni"/>
       </w:pPr>
-      <w:proofErr w:type="gramStart"/>
       <w:r>
         <w:t>Xxxxxxxxxxxxxxxxxxxxxxxxxxxxxxxxxxxxxxxxxxxxxxxxxxxxxxxxxxxxxxxxxxxxxxxxxxxxxxxxxxxxxxxxxxxxxxxxxxxxxxxxxxxxxxxxxxxxxxxxxxxxxxxxxxxxxxxxxxxxxxxxxxxxxxxxxxxxxxxxxxxxxxxxxxxxxxxxxxxxxxxxxxxxxxxxxxxxxxxxxxxxxxxxxxxxxxxxxxx</w:t>
       </w:r>
-      <w:proofErr w:type="gramEnd"/>
     </w:p>
     <w:p>
       <w:pPr>
@@ -22120,13 +22143,8 @@
       <w:pPr>
         <w:pStyle w:val="TezMetni"/>
       </w:pPr>
-      <w:proofErr w:type="gramStart"/>
-      <w:r>
-        <w:t>xxxxxxxxxxxxxxxxxxxxxxxxxxxxxxxxxxxxxxxxxxxxxxxxxxxxxxxxxxxxxxxxxxxxxxxxxxxxxxxxxxxxxxxxxxxxxxxxxxxxxxxxxxxxxxxxxxxxxxxxxxxxxxx</w:t>
-      </w:r>
-      <w:proofErr w:type="gramEnd"/>
-      <w:r>
-        <w:t>.</w:t>
+      <w:r>
+        <w:t>xxxxxxxxxxxxxxxxxxxxxxxxxxxxxxxxxxxxxxxxxxxxxxxxxxxxxxxxxxxxxxxxxxxxxxxxxxxxxxxxxxxxxxxxxxxxxxxxxxxxxxxxxxxxxxxxxxxxxxxxxxxxxxx.</w:t>
       </w:r>
     </w:p>
     <w:p>

</xml_diff>

<commit_message>
16 temmuz 22:28 geçiş adımları bitti
</commit_message>
<xml_diff>
--- a/tez.docx
+++ b/tez.docx
@@ -557,27 +557,7 @@
           <w:szCs w:val="24"/>
           <w:lang w:eastAsia="tr-TR"/>
         </w:rPr>
-        <w:t xml:space="preserve">n olduğunu onaylarım. </w:t>
-      </w:r>
-      <w:proofErr w:type="gramStart"/>
-      <w:r>
-        <w:rPr>
-          <w:rFonts w:ascii="Times New Roman" w:hAnsi="Times New Roman"/>
-          <w:sz w:val="24"/>
-          <w:szCs w:val="24"/>
-          <w:lang w:eastAsia="tr-TR"/>
-        </w:rPr>
-        <w:t>….</w:t>
-      </w:r>
-      <w:proofErr w:type="gramEnd"/>
-      <w:r>
-        <w:rPr>
-          <w:rFonts w:ascii="Times New Roman" w:hAnsi="Times New Roman"/>
-          <w:sz w:val="24"/>
-          <w:szCs w:val="24"/>
-          <w:lang w:eastAsia="tr-TR"/>
-        </w:rPr>
-        <w:t>/…./2024</w:t>
+        <w:t>n olduğunu onaylarım. …./…./2024</w:t>
       </w:r>
     </w:p>
     <w:p>
@@ -1687,7 +1667,6 @@
           <w:lang w:eastAsia="tr-TR"/>
         </w:rPr>
       </w:pPr>
-      <w:proofErr w:type="gramStart"/>
       <w:r>
         <w:rPr>
           <w:rFonts w:ascii="Times New Roman" w:hAnsi="Times New Roman"/>
@@ -1695,17 +1674,7 @@
           <w:szCs w:val="24"/>
           <w:lang w:eastAsia="tr-TR"/>
         </w:rPr>
-        <w:t>Tarih: ….</w:t>
-      </w:r>
-      <w:proofErr w:type="gramEnd"/>
-      <w:r>
-        <w:rPr>
-          <w:rFonts w:ascii="Times New Roman" w:hAnsi="Times New Roman"/>
-          <w:sz w:val="24"/>
-          <w:szCs w:val="24"/>
-          <w:lang w:eastAsia="tr-TR"/>
-        </w:rPr>
-        <w:t>/…./………</w:t>
+        <w:t>Tarih: …./…./………</w:t>
       </w:r>
     </w:p>
     <w:p>
@@ -1859,9 +1828,8 @@
           <w:szCs w:val="24"/>
           <w:lang w:eastAsia="tr-TR"/>
         </w:rPr>
-        <w:t xml:space="preserve">anışmanım Emre </w:t>
-      </w:r>
-      <w:proofErr w:type="spellStart"/>
+        <w:t>anışmanım Emre MUTLU’ya,</w:t>
+      </w:r>
       <w:r>
         <w:rPr>
           <w:rFonts w:ascii="Times New Roman" w:hAnsi="Times New Roman"/>
@@ -1869,9 +1837,8 @@
           <w:szCs w:val="24"/>
           <w:lang w:eastAsia="tr-TR"/>
         </w:rPr>
-        <w:t>MUTLU’ya</w:t>
-      </w:r>
-      <w:proofErr w:type="spellEnd"/>
+        <w:t xml:space="preserve"> ihtiyaç duyduğum konularda desteklerini esirgemeyen çalışma arkadaşlarım Hasan İ</w:t>
+      </w:r>
       <w:r>
         <w:rPr>
           <w:rFonts w:ascii="Times New Roman" w:hAnsi="Times New Roman"/>
@@ -1879,7 +1846,7 @@
           <w:szCs w:val="24"/>
           <w:lang w:eastAsia="tr-TR"/>
         </w:rPr>
-        <w:t>,</w:t>
+        <w:t>brahim KOÇAK’a ve Ramazan SARIALTIN</w:t>
       </w:r>
       <w:r>
         <w:rPr>
@@ -1888,65 +1855,7 @@
           <w:szCs w:val="24"/>
           <w:lang w:eastAsia="tr-TR"/>
         </w:rPr>
-        <w:t xml:space="preserve"> ihtiyaç duyduğum konularda desteklerini esirgemeyen çalışma arkadaşlarım Hasan İ</w:t>
-      </w:r>
-      <w:r>
-        <w:rPr>
-          <w:rFonts w:ascii="Times New Roman" w:hAnsi="Times New Roman"/>
-          <w:sz w:val="24"/>
-          <w:szCs w:val="24"/>
-          <w:lang w:eastAsia="tr-TR"/>
-        </w:rPr>
-        <w:t xml:space="preserve">brahim </w:t>
-      </w:r>
-      <w:proofErr w:type="spellStart"/>
-      <w:r>
-        <w:rPr>
-          <w:rFonts w:ascii="Times New Roman" w:hAnsi="Times New Roman"/>
-          <w:sz w:val="24"/>
-          <w:szCs w:val="24"/>
-          <w:lang w:eastAsia="tr-TR"/>
-        </w:rPr>
-        <w:t>KOÇAK’a</w:t>
-      </w:r>
-      <w:proofErr w:type="spellEnd"/>
-      <w:r>
-        <w:rPr>
-          <w:rFonts w:ascii="Times New Roman" w:hAnsi="Times New Roman"/>
-          <w:sz w:val="24"/>
-          <w:szCs w:val="24"/>
-          <w:lang w:eastAsia="tr-TR"/>
-        </w:rPr>
-        <w:t xml:space="preserve"> ve Ramazan </w:t>
-      </w:r>
-      <w:proofErr w:type="spellStart"/>
-      <w:r>
-        <w:rPr>
-          <w:rFonts w:ascii="Times New Roman" w:hAnsi="Times New Roman"/>
-          <w:sz w:val="24"/>
-          <w:szCs w:val="24"/>
-          <w:lang w:eastAsia="tr-TR"/>
-        </w:rPr>
-        <w:t>SARIALTIN</w:t>
-      </w:r>
-      <w:r>
-        <w:rPr>
-          <w:rFonts w:ascii="Times New Roman" w:hAnsi="Times New Roman"/>
-          <w:sz w:val="24"/>
-          <w:szCs w:val="24"/>
-          <w:lang w:eastAsia="tr-TR"/>
-        </w:rPr>
-        <w:t>’a</w:t>
-      </w:r>
-      <w:proofErr w:type="spellEnd"/>
-      <w:r>
-        <w:rPr>
-          <w:rFonts w:ascii="Times New Roman" w:hAnsi="Times New Roman"/>
-          <w:sz w:val="24"/>
-          <w:szCs w:val="24"/>
-          <w:lang w:eastAsia="tr-TR"/>
-        </w:rPr>
-        <w:t xml:space="preserve">, ayrıca her koşulda yanımda olan </w:t>
+        <w:t xml:space="preserve">’a, ayrıca her koşulda yanımda olan </w:t>
       </w:r>
       <w:r>
         <w:rPr>
@@ -2940,7 +2849,6 @@
           <w:szCs w:val="24"/>
         </w:rPr>
       </w:pPr>
-      <w:proofErr w:type="spellStart"/>
       <w:r>
         <w:rPr>
           <w:rFonts w:ascii="Times New Roman" w:hAnsi="Times New Roman"/>
@@ -2948,49 +2856,8 @@
           <w:sz w:val="24"/>
           <w:szCs w:val="24"/>
         </w:rPr>
-        <w:t>Social</w:t>
-      </w:r>
-      <w:proofErr w:type="spellEnd"/>
-      <w:r>
-        <w:rPr>
-          <w:rFonts w:ascii="Times New Roman" w:hAnsi="Times New Roman"/>
-          <w:b/>
-          <w:sz w:val="24"/>
-          <w:szCs w:val="24"/>
-        </w:rPr>
-        <w:t xml:space="preserve"> Security </w:t>
-      </w:r>
-      <w:proofErr w:type="spellStart"/>
-      <w:r>
-        <w:rPr>
-          <w:rFonts w:ascii="Times New Roman" w:hAnsi="Times New Roman"/>
-          <w:b/>
-          <w:sz w:val="24"/>
-          <w:szCs w:val="24"/>
-        </w:rPr>
-        <w:t>Expertise</w:t>
-      </w:r>
-      <w:proofErr w:type="spellEnd"/>
-      <w:r>
-        <w:rPr>
-          <w:rFonts w:ascii="Times New Roman" w:hAnsi="Times New Roman"/>
-          <w:b/>
-          <w:sz w:val="24"/>
-          <w:szCs w:val="24"/>
-        </w:rPr>
-        <w:t xml:space="preserve"> </w:t>
-      </w:r>
-      <w:proofErr w:type="spellStart"/>
-      <w:r>
-        <w:rPr>
-          <w:rFonts w:ascii="Times New Roman" w:hAnsi="Times New Roman"/>
-          <w:b/>
-          <w:sz w:val="24"/>
-          <w:szCs w:val="24"/>
-        </w:rPr>
-        <w:t>Thesis</w:t>
-      </w:r>
-      <w:proofErr w:type="spellEnd"/>
+        <w:t>Social Security Expertise Thesis</w:t>
+      </w:r>
     </w:p>
     <w:p>
       <w:pPr>
@@ -10805,15 +10672,7 @@
       </w:r>
       <w:r>
         <w:tab/>
-        <w:t xml:space="preserve">5510 sayılı Kanunun </w:t>
-      </w:r>
-      <w:proofErr w:type="gramStart"/>
-      <w:r>
-        <w:t>4 üncü</w:t>
-      </w:r>
-      <w:proofErr w:type="gramEnd"/>
-      <w:r>
-        <w:t xml:space="preserve"> maddesinin 1 inci fıkrasının (b) bendi</w:t>
+        <w:t>5510 sayılı Kanunun 4 üncü maddesinin 1 inci fıkrasının (b) bendi</w:t>
       </w:r>
     </w:p>
     <w:p>
@@ -12786,7 +12645,7 @@
           <w14:ligatures w14:val="standardContextual"/>
         </w:rPr>
         <w:drawing>
-          <wp:inline distT="0" distB="0" distL="0" distR="0" wp14:anchorId="76C494E8" wp14:editId="5C37106E">
+          <wp:inline distT="0" distB="0" distL="0" distR="0" wp14:anchorId="76C494E8" wp14:editId="23A23D47">
             <wp:extent cx="5219700" cy="2232660"/>
             <wp:effectExtent l="0" t="0" r="0" b="0"/>
             <wp:docPr id="1585877269" name="Resim 1"/>
@@ -13006,15 +12865,7 @@
         <w:t xml:space="preserve"> 2014 yılında</w:t>
       </w:r>
       <w:r>
-        <w:t xml:space="preserve"> </w:t>
-      </w:r>
-      <w:proofErr w:type="gramStart"/>
-      <w:r>
-        <w:t>Martin</w:t>
-      </w:r>
-      <w:proofErr w:type="gramEnd"/>
-      <w:r>
-        <w:t xml:space="preserve"> Fowler ve ThoughtWorks’teki meslektaşlarının bu kavramı sağlam ve ölçeklenebilir sistemler oluşturmanın bir yolu olarak tartışmasıyla önem kazan</w:t>
+        <w:t xml:space="preserve"> Martin Fowler ve ThoughtWorks’teki meslektaşlarının bu kavramı sağlam ve ölçeklenebilir sistemler oluşturmanın bir yolu olarak tartışmasıyla önem kazan</w:t>
       </w:r>
       <w:r>
         <w:t>mıştır</w:t>
@@ -14443,15 +14294,7 @@
         <w:t xml:space="preserve"> arasında ortak bir kelime dağarcığı olan </w:t>
       </w:r>
       <w:r>
-        <w:t xml:space="preserve">her yerde bulunan </w:t>
-      </w:r>
-      <w:proofErr w:type="gramStart"/>
-      <w:r>
-        <w:t>dil(</w:t>
-      </w:r>
-      <w:proofErr w:type="gramEnd"/>
-      <w:r>
-        <w:t>Ubiquitous Language) oluştur</w:t>
+        <w:t>her yerde bulunan dil(Ubiquitous Language) oluştur</w:t>
       </w:r>
       <w:r>
         <w:t>ulmasını</w:t>
@@ -17898,15 +17741,7 @@
         <w:t>s</w:t>
       </w:r>
       <w:r>
-        <w:t xml:space="preserve">teminin tümünün güncellemeden bölüm </w:t>
-      </w:r>
-      <w:proofErr w:type="spellStart"/>
-      <w:r>
-        <w:t>bölüm</w:t>
-      </w:r>
-      <w:proofErr w:type="spellEnd"/>
-      <w:r>
-        <w:t xml:space="preserve"> güncellenebilmesi sık değişen bir mevzuatı olan bir kurum için önemlidir.</w:t>
+        <w:t>teminin tümünün güncellemeden bölüm bölüm güncellenebilmesi sık değişen bir mevzuatı olan bir kurum için önemlidir.</w:t>
       </w:r>
     </w:p>
     <w:p>
@@ -20855,10 +20690,7 @@
         <w:t>.</w:t>
       </w:r>
       <w:r>
-        <w:t xml:space="preserve"> </w:t>
-      </w:r>
-      <w:r>
-        <w:t>Mesajların alındığını ve işlendiğini onaylamak için sistemler kuru</w:t>
+        <w:t xml:space="preserve"> Mesajların alındığını ve işlendiğini onaylamak için sistemler kuru</w:t>
       </w:r>
       <w:r>
         <w:t>labilir</w:t>
@@ -21306,6 +21138,140 @@
     </w:p>
     <w:p>
       <w:pPr>
+        <w:pStyle w:val="TezMetni"/>
+      </w:pPr>
+      <w:r>
+        <w:t>Performans darboğazlarını belirlemek ve çözmek için her bir mikro</w:t>
+      </w:r>
+      <w:r>
+        <w:t>servis</w:t>
+      </w:r>
+      <w:r>
+        <w:t xml:space="preserve"> sürekli olarak </w:t>
+      </w:r>
+      <w:r>
+        <w:t>izlenmelidir</w:t>
+      </w:r>
+      <w:r>
+        <w:t>. Verimliliği ve yanıt sürelerini artırmak için veri erişim modelleri iyileştiri</w:t>
+      </w:r>
+      <w:r>
+        <w:t>lmeli</w:t>
+      </w:r>
+      <w:r>
+        <w:t xml:space="preserve"> ve </w:t>
+      </w:r>
+      <w:r>
+        <w:t>servis</w:t>
+      </w:r>
+      <w:r>
+        <w:t xml:space="preserve"> mantığı geliştir</w:t>
+      </w:r>
+      <w:r>
+        <w:t>ilmelidir</w:t>
+      </w:r>
+      <w:r>
+        <w:t>.</w:t>
+      </w:r>
+    </w:p>
+    <w:p>
+      <w:pPr>
+        <w:pStyle w:val="TezMetni"/>
+      </w:pPr>
+    </w:p>
+    <w:p>
+      <w:pPr>
+        <w:pStyle w:val="TezMetni"/>
+      </w:pPr>
+      <w:r>
+        <w:t>Kullanım istatistiklerine ve performans ölçümlerin</w:t>
+      </w:r>
+      <w:r>
+        <w:t>e</w:t>
+      </w:r>
+      <w:r>
+        <w:t xml:space="preserve"> göre kaynak tahsisleri ayarla</w:t>
+      </w:r>
+      <w:r>
+        <w:t>nmalıdır</w:t>
+      </w:r>
+      <w:r>
+        <w:t xml:space="preserve">. </w:t>
+      </w:r>
+      <w:r>
+        <w:t>Ayrıca h</w:t>
+      </w:r>
+      <w:r>
+        <w:t>erhangi bir hizmetin sistem kaynaklarını tekeline almasını önlemek için kaynak kotaları ve sınırları uygula</w:t>
+      </w:r>
+      <w:r>
+        <w:t>nmalıdır.</w:t>
+      </w:r>
+    </w:p>
+    <w:p>
+      <w:pPr>
+        <w:pStyle w:val="TezMetni"/>
+      </w:pPr>
+    </w:p>
+    <w:p>
+      <w:pPr>
+        <w:pStyle w:val="TezMetni"/>
+      </w:pPr>
+      <w:r>
+        <w:t>Gerçek zamanlı kullanıcı etkileşimleri, sistem günlükleri ve hata raporları dahil olmak üzere çeşitli kaynaklardan veri toplayan ve analiz eden sağlam geri bildirim mekanizmaları oluştur</w:t>
+      </w:r>
+      <w:r>
+        <w:t>ulmalıdır</w:t>
+      </w:r>
+      <w:r>
+        <w:t xml:space="preserve">. Bu geri bildirim, hizmetlerin iyileştirilebileceği veya ayarlama yapılması gereken alanları belirlemek için </w:t>
+      </w:r>
+      <w:r>
+        <w:t>önemlidir</w:t>
+      </w:r>
+      <w:r>
+        <w:t>.</w:t>
+      </w:r>
+    </w:p>
+    <w:p>
+      <w:pPr>
+        <w:pStyle w:val="TezMetni"/>
+      </w:pPr>
+    </w:p>
+    <w:p>
+      <w:pPr>
+        <w:pStyle w:val="TezMetni"/>
+      </w:pPr>
+      <w:r>
+        <w:t>Mikro</w:t>
+      </w:r>
+      <w:r>
+        <w:t>servis</w:t>
+      </w:r>
+      <w:r>
+        <w:t xml:space="preserve"> güncellemelerinde yinelemeli bir yaklaşım </w:t>
+      </w:r>
+      <w:r>
+        <w:t>gereklidir.</w:t>
+      </w:r>
+      <w:r>
+        <w:t xml:space="preserve"> </w:t>
+      </w:r>
+      <w:r>
+        <w:t>B</w:t>
+      </w:r>
+      <w:r>
+        <w:t xml:space="preserve">urada en son içgörülere ve geri bildirimlere dayalı olarak düzenli olarak artımlı değişiklikler yapılır. Bu yaklaşım, kullanıcı ihtiyaçlarını ve sistem performansı hedeflerini daha iyi karşılamak için hizmetlerin sürekli gelişimini ve uyarlanmasını </w:t>
+      </w:r>
+      <w:r>
+        <w:t>sağlar</w:t>
+      </w:r>
+      <w:r>
+        <w:t>.</w:t>
+      </w:r>
+    </w:p>
+    <w:p>
+      <w:pPr>
         <w:pStyle w:val="Balk3"/>
         <w:numPr>
           <w:ilvl w:val="1"/>
@@ -21314,17 +21280,130 @@
         <w:ind w:hanging="11"/>
       </w:pPr>
       <w:r>
-        <w:t>Bakım</w:t>
-      </w:r>
-    </w:p>
-    <w:p>
-      <w:pPr>
-        <w:pStyle w:val="Balk3"/>
-        <w:numPr>
-          <w:ilvl w:val="1"/>
-          <w:numId w:val="4"/>
-        </w:numPr>
-        <w:ind w:hanging="11"/>
+        <w:t>Monolitik Parçaları Çıkarma</w:t>
+      </w:r>
+    </w:p>
+    <w:p>
+      <w:pPr>
+        <w:pStyle w:val="TezMetni"/>
+      </w:pPr>
+      <w:r>
+        <w:t>M</w:t>
+      </w:r>
+      <w:r>
+        <w:t>onolitik bir mimariden mikro</w:t>
+      </w:r>
+      <w:r>
+        <w:t>servis</w:t>
+      </w:r>
+      <w:r>
+        <w:t xml:space="preserve"> tabanlı bir mimariye geçerken</w:t>
+      </w:r>
+      <w:r>
+        <w:t xml:space="preserve"> </w:t>
+      </w:r>
+      <w:r>
+        <w:t>monolitik uygulamanın mikro</w:t>
+      </w:r>
+      <w:r>
+        <w:t>servis</w:t>
+      </w:r>
+      <w:r>
+        <w:t>lere başarıyla taşınan parçalarının sistematik olarak kaldırılması</w:t>
+      </w:r>
+      <w:r>
+        <w:t xml:space="preserve"> gerekir</w:t>
+      </w:r>
+      <w:r>
+        <w:t>.</w:t>
+      </w:r>
+      <w:r>
+        <w:t xml:space="preserve"> </w:t>
+      </w:r>
+      <w:r>
+        <w:t>Bir mikro</w:t>
+      </w:r>
+      <w:r>
+        <w:t>servis</w:t>
+      </w:r>
+      <w:r>
+        <w:t xml:space="preserve"> tamamen çalışır hale geldiğinde ve belirlenen tüm görevleri beklendiği gibi yerine getirdiği doğrulandığında, monolit</w:t>
+      </w:r>
+      <w:r>
+        <w:t>ik uygulama</w:t>
+      </w:r>
+      <w:r>
+        <w:t xml:space="preserve"> içindeki ilgili bileşen kullanımdan kaldırılmak üzere ayrılabilir. Hangi bileşenlerin </w:t>
+      </w:r>
+      <w:r>
+        <w:lastRenderedPageBreak/>
+        <w:t xml:space="preserve">taşındığını ve hangilerinin kaldırılmayı beklediğini takip etmek için bu süreç boyunca </w:t>
+      </w:r>
+      <w:r>
+        <w:t>detaylı</w:t>
+      </w:r>
+      <w:r>
+        <w:t xml:space="preserve"> belgeler tutul</w:t>
+      </w:r>
+      <w:r>
+        <w:t>abilir</w:t>
+      </w:r>
+      <w:r>
+        <w:t>.</w:t>
+      </w:r>
+    </w:p>
+    <w:p>
+      <w:pPr>
+        <w:pStyle w:val="TezMetni"/>
+      </w:pPr>
+    </w:p>
+    <w:p>
+      <w:pPr>
+        <w:pStyle w:val="TezMetni"/>
+      </w:pPr>
+      <w:r>
+        <w:t>Tamamen silmeden önce, monolitik bileşenleri tamamen kaldırmak yerine geçici olarak devre dışı bırakmak tavsiye edilir. Bu yaklaşım, sistemin kararlılığını</w:t>
+      </w:r>
+      <w:r>
+        <w:t>n</w:t>
+      </w:r>
+      <w:r>
+        <w:t xml:space="preserve"> izle</w:t>
+      </w:r>
+      <w:r>
+        <w:t>n</w:t>
+      </w:r>
+      <w:r>
+        <w:t>mesine ve mikro</w:t>
+      </w:r>
+      <w:r>
+        <w:t>servisin</w:t>
+      </w:r>
+      <w:r>
+        <w:t xml:space="preserve"> devre dışı bırakılan parçanın işlevselliğini herhangi bir veri bütünlüğü kaybı olmadan yeterince karşıladığından emin olmasına olanak tanır. Bu gözlem süresi boyunca, mikro</w:t>
+      </w:r>
+      <w:r>
+        <w:t>servis</w:t>
+      </w:r>
+      <w:r>
+        <w:t xml:space="preserve"> uygulamasındaki beklenmedik davranışları veya eksiklikleri tespit etmek için tüm sistem etkileşimleri titizlikle kaydedilmelidir. Önceden tanımlanmış bir gözlem penceresi boyunca herhangi bir sorun ortaya çıkmazsa, mikro</w:t>
+      </w:r>
+      <w:r>
+        <w:t>servisin</w:t>
+      </w:r>
+      <w:r>
+        <w:t xml:space="preserve"> kapasitesine duyulan güven teyit edilmiş olur.</w:t>
+      </w:r>
+    </w:p>
+    <w:p>
+      <w:pPr>
+        <w:pStyle w:val="TezMetni"/>
+        <w:ind w:firstLine="0"/>
+      </w:pPr>
+    </w:p>
+    <w:p>
+      <w:pPr>
+        <w:pStyle w:val="TezMetni"/>
         <w:sectPr>
           <w:pgSz w:w="11906" w:h="16838" w:code="9"/>
           <w:pgMar w:top="1418" w:right="1418" w:bottom="1418" w:left="2268" w:header="709" w:footer="709" w:gutter="0"/>
@@ -21333,7 +21412,10 @@
         </w:sectPr>
       </w:pPr>
       <w:r>
-        <w:t>Monolitik Parçaları Çıkarma</w:t>
+        <w:t>İşlemler e</w:t>
+      </w:r>
+      <w:r>
+        <w:t>n az kritik bileşenlerden başlayarak ve sistemin daha önemli parçalarına doğru ilerleyerek aşamalı olarak yapılmalıdır. Her çıkarma işleminin ardından, istenmeyen sonuçların kalan monolitik bileşenleri veya sistemin genel işlevselliğini etkilememesini sağlamak için bir dizi test yapılmalıdır. Her kaldırma işleminden sonra yapılan kapsamlı testler, sistemin sağlam ve güvenilir kalmasını sağlamak için regresyon, performans ve entegrasyon testlerini içerir.</w:t>
       </w:r>
     </w:p>
     <w:p>
@@ -21400,21 +21482,13 @@
         <w:t>d</w:t>
       </w:r>
       <w:r>
-        <w:t xml:space="preserve">ağıtık sistemlerde veri bütünlüğünü sağlamak önemli. Bu yüzden 2PC ve </w:t>
-      </w:r>
-      <w:proofErr w:type="spellStart"/>
-      <w:r>
-        <w:t>s</w:t>
+        <w:t>ağıtık sistemlerde veri bütünlüğünü sağlamak önemli. Bu yüzden 2PC ve s</w:t>
       </w:r>
       <w:r>
         <w:t>a</w:t>
       </w:r>
       <w:r>
-        <w:t>ga</w:t>
-      </w:r>
-      <w:proofErr w:type="spellEnd"/>
-      <w:r>
-        <w:t xml:space="preserve"> yöntemi bunu sağlamaya yöneliktir. </w:t>
+        <w:t xml:space="preserve">ga yöntemi bunu sağlamaya yöneliktir. </w:t>
       </w:r>
     </w:p>
     <w:p>
@@ -21481,236 +21555,23 @@
         <w:pStyle w:val="TezMetni"/>
       </w:pPr>
       <w:r>
-        <w:t xml:space="preserve">4.3 Case </w:t>
-      </w:r>
-      <w:proofErr w:type="spellStart"/>
-      <w:r>
-        <w:t>Studies</w:t>
-      </w:r>
-      <w:proofErr w:type="spellEnd"/>
-    </w:p>
-    <w:p>
-      <w:pPr>
-        <w:pStyle w:val="TezMetni"/>
-      </w:pPr>
-      <w:r>
-        <w:t xml:space="preserve">4.3.1 </w:t>
-      </w:r>
-      <w:proofErr w:type="spellStart"/>
-      <w:r>
-        <w:t>Review</w:t>
-      </w:r>
-      <w:proofErr w:type="spellEnd"/>
-      <w:r>
-        <w:t xml:space="preserve"> of </w:t>
-      </w:r>
-      <w:proofErr w:type="spellStart"/>
-      <w:r>
-        <w:t>Similar</w:t>
-      </w:r>
-      <w:proofErr w:type="spellEnd"/>
-      <w:r>
-        <w:t xml:space="preserve"> </w:t>
-      </w:r>
-      <w:proofErr w:type="spellStart"/>
-      <w:r>
-        <w:t>Transformations</w:t>
-      </w:r>
-      <w:proofErr w:type="spellEnd"/>
-      <w:r>
-        <w:t xml:space="preserve">: </w:t>
-      </w:r>
-      <w:proofErr w:type="spellStart"/>
-      <w:r>
-        <w:t>Summarize</w:t>
-      </w:r>
-      <w:proofErr w:type="spellEnd"/>
-      <w:r>
-        <w:t xml:space="preserve"> </w:t>
-      </w:r>
-      <w:proofErr w:type="spellStart"/>
-      <w:r>
-        <w:t>case</w:t>
-      </w:r>
-      <w:proofErr w:type="spellEnd"/>
-      <w:r>
-        <w:t xml:space="preserve"> </w:t>
-      </w:r>
-      <w:proofErr w:type="spellStart"/>
-      <w:r>
-        <w:t>studies</w:t>
-      </w:r>
-      <w:proofErr w:type="spellEnd"/>
-      <w:r>
-        <w:t xml:space="preserve"> </w:t>
-      </w:r>
-      <w:proofErr w:type="spellStart"/>
-      <w:r>
-        <w:t>where</w:t>
-      </w:r>
-      <w:proofErr w:type="spellEnd"/>
-      <w:r>
-        <w:t xml:space="preserve"> </w:t>
-      </w:r>
-      <w:proofErr w:type="spellStart"/>
-      <w:r>
-        <w:t>similar</w:t>
-      </w:r>
-      <w:proofErr w:type="spellEnd"/>
-      <w:r>
-        <w:t xml:space="preserve"> </w:t>
-      </w:r>
-      <w:proofErr w:type="spellStart"/>
-      <w:r>
-        <w:t>institutions</w:t>
-      </w:r>
-      <w:proofErr w:type="spellEnd"/>
-      <w:r>
-        <w:t xml:space="preserve"> </w:t>
-      </w:r>
-      <w:proofErr w:type="spellStart"/>
-      <w:r>
-        <w:t>have</w:t>
-      </w:r>
-      <w:proofErr w:type="spellEnd"/>
-      <w:r>
-        <w:t xml:space="preserve"> </w:t>
-      </w:r>
-      <w:proofErr w:type="spellStart"/>
-      <w:r>
-        <w:t>adopted</w:t>
-      </w:r>
-      <w:proofErr w:type="spellEnd"/>
-      <w:r>
-        <w:t xml:space="preserve"> </w:t>
-      </w:r>
-      <w:proofErr w:type="spellStart"/>
-      <w:r>
-        <w:t>microservice</w:t>
-      </w:r>
-      <w:proofErr w:type="spellEnd"/>
-      <w:r>
-        <w:t xml:space="preserve"> </w:t>
-      </w:r>
-      <w:proofErr w:type="spellStart"/>
-      <w:r>
-        <w:t>architectures</w:t>
-      </w:r>
-      <w:proofErr w:type="spellEnd"/>
-      <w:r>
-        <w:t>.</w:t>
-      </w:r>
-    </w:p>
-    <w:p>
-      <w:pPr>
-        <w:pStyle w:val="TezMetni"/>
-      </w:pPr>
-      <w:r>
-        <w:t xml:space="preserve">4.3.2 </w:t>
-      </w:r>
-      <w:proofErr w:type="spellStart"/>
-      <w:r>
-        <w:t>Lessons</w:t>
-      </w:r>
-      <w:proofErr w:type="spellEnd"/>
-      <w:r>
-        <w:t xml:space="preserve"> </w:t>
-      </w:r>
-      <w:proofErr w:type="spellStart"/>
-      <w:r>
-        <w:t>Learned</w:t>
-      </w:r>
-      <w:proofErr w:type="spellEnd"/>
-      <w:r>
-        <w:t xml:space="preserve">: </w:t>
-      </w:r>
-      <w:proofErr w:type="spellStart"/>
-      <w:r>
-        <w:t>Extract</w:t>
-      </w:r>
-      <w:proofErr w:type="spellEnd"/>
-      <w:r>
-        <w:t xml:space="preserve"> and </w:t>
-      </w:r>
-      <w:proofErr w:type="spellStart"/>
-      <w:r>
-        <w:t>discuss</w:t>
-      </w:r>
-      <w:proofErr w:type="spellEnd"/>
-      <w:r>
-        <w:t xml:space="preserve"> </w:t>
-      </w:r>
-      <w:proofErr w:type="spellStart"/>
-      <w:r>
-        <w:t>key</w:t>
-      </w:r>
-      <w:proofErr w:type="spellEnd"/>
-      <w:r>
-        <w:t xml:space="preserve"> </w:t>
-      </w:r>
-      <w:proofErr w:type="spellStart"/>
-      <w:r>
-        <w:t>learnings</w:t>
-      </w:r>
-      <w:proofErr w:type="spellEnd"/>
-      <w:r>
-        <w:t xml:space="preserve"> </w:t>
-      </w:r>
-      <w:proofErr w:type="spellStart"/>
-      <w:r>
-        <w:t>that</w:t>
-      </w:r>
-      <w:proofErr w:type="spellEnd"/>
-      <w:r>
-        <w:t xml:space="preserve"> </w:t>
-      </w:r>
-      <w:proofErr w:type="spellStart"/>
-      <w:r>
-        <w:t>could</w:t>
-      </w:r>
-      <w:proofErr w:type="spellEnd"/>
-      <w:r>
-        <w:t xml:space="preserve"> be </w:t>
-      </w:r>
-      <w:proofErr w:type="spellStart"/>
-      <w:r>
-        <w:t>relevant</w:t>
-      </w:r>
-      <w:proofErr w:type="spellEnd"/>
-      <w:r>
-        <w:t xml:space="preserve"> </w:t>
-      </w:r>
-      <w:proofErr w:type="spellStart"/>
-      <w:r>
-        <w:t>to</w:t>
-      </w:r>
-      <w:proofErr w:type="spellEnd"/>
-      <w:r>
-        <w:t xml:space="preserve"> a </w:t>
-      </w:r>
-      <w:proofErr w:type="spellStart"/>
-      <w:r>
-        <w:t>social</w:t>
-      </w:r>
-      <w:proofErr w:type="spellEnd"/>
-      <w:r>
-        <w:t xml:space="preserve"> </w:t>
-      </w:r>
-      <w:proofErr w:type="spellStart"/>
-      <w:r>
-        <w:t>security</w:t>
-      </w:r>
-      <w:proofErr w:type="spellEnd"/>
-      <w:r>
-        <w:t xml:space="preserve"> </w:t>
-      </w:r>
-      <w:proofErr w:type="spellStart"/>
-      <w:r>
-        <w:t>institution</w:t>
-      </w:r>
-      <w:proofErr w:type="spellEnd"/>
-      <w:r>
-        <w:t>.</w:t>
+        <w:t>4.3 Case Studies</w:t>
+      </w:r>
+    </w:p>
+    <w:p>
+      <w:pPr>
+        <w:pStyle w:val="TezMetni"/>
+      </w:pPr>
+      <w:r>
+        <w:t>4.3.1 Review of Similar Transformations: Summarize case studies where similar institutions have adopted microservice architectures.</w:t>
+      </w:r>
+    </w:p>
+    <w:p>
+      <w:pPr>
+        <w:pStyle w:val="TezMetni"/>
+      </w:pPr>
+      <w:r>
+        <w:t>4.3.2 Lessons Learned: Extract and discuss key learnings that could be relevant to a social security institution.</w:t>
       </w:r>
     </w:p>
     <w:p>
@@ -21727,293 +21588,39 @@
       </w:r>
       <w:r>
         <w:tab/>
-      </w:r>
-      <w:proofErr w:type="spellStart"/>
-      <w:r>
-        <w:t>Expert</w:t>
-      </w:r>
-      <w:proofErr w:type="spellEnd"/>
-      <w:r>
-        <w:t xml:space="preserve"> </w:t>
-      </w:r>
-      <w:proofErr w:type="spellStart"/>
-      <w:r>
-        <w:t>Insights</w:t>
-      </w:r>
-      <w:proofErr w:type="spellEnd"/>
-    </w:p>
-    <w:p>
-      <w:pPr>
-        <w:pStyle w:val="TezMetni"/>
-      </w:pPr>
-      <w:r>
-        <w:t xml:space="preserve">6.1 </w:t>
-      </w:r>
-      <w:proofErr w:type="spellStart"/>
-      <w:r>
-        <w:t>Interviews</w:t>
-      </w:r>
-      <w:proofErr w:type="spellEnd"/>
-      <w:r>
-        <w:t xml:space="preserve"> </w:t>
-      </w:r>
-      <w:proofErr w:type="spellStart"/>
-      <w:r>
-        <w:t>with</w:t>
-      </w:r>
-      <w:proofErr w:type="spellEnd"/>
-      <w:r>
-        <w:t xml:space="preserve"> </w:t>
-      </w:r>
-      <w:proofErr w:type="spellStart"/>
-      <w:r>
-        <w:t>Industry</w:t>
-      </w:r>
-      <w:proofErr w:type="spellEnd"/>
-      <w:r>
-        <w:t xml:space="preserve"> </w:t>
-      </w:r>
-      <w:proofErr w:type="spellStart"/>
-      <w:r>
-        <w:t>Experts</w:t>
-      </w:r>
-      <w:proofErr w:type="spellEnd"/>
-    </w:p>
-    <w:p>
-      <w:pPr>
-        <w:pStyle w:val="TezMetni"/>
-      </w:pPr>
-      <w:r>
-        <w:t xml:space="preserve">6.1.1 </w:t>
-      </w:r>
-      <w:proofErr w:type="spellStart"/>
-      <w:r>
-        <w:t>Insights</w:t>
-      </w:r>
-      <w:proofErr w:type="spellEnd"/>
-      <w:r>
-        <w:t xml:space="preserve"> on Microservices in </w:t>
-      </w:r>
-      <w:proofErr w:type="spellStart"/>
-      <w:r>
-        <w:t>Public</w:t>
-      </w:r>
-      <w:proofErr w:type="spellEnd"/>
-      <w:r>
-        <w:t xml:space="preserve"> </w:t>
-      </w:r>
-      <w:proofErr w:type="spellStart"/>
-      <w:r>
-        <w:t>Sector</w:t>
-      </w:r>
-      <w:proofErr w:type="spellEnd"/>
-      <w:r>
-        <w:t xml:space="preserve">: </w:t>
-      </w:r>
-      <w:proofErr w:type="spellStart"/>
-      <w:r>
-        <w:t>Synthesize</w:t>
-      </w:r>
-      <w:proofErr w:type="spellEnd"/>
-      <w:r>
-        <w:t xml:space="preserve"> </w:t>
-      </w:r>
-      <w:proofErr w:type="spellStart"/>
-      <w:r>
-        <w:t>opinions</w:t>
-      </w:r>
-      <w:proofErr w:type="spellEnd"/>
-      <w:r>
-        <w:t xml:space="preserve"> and </w:t>
-      </w:r>
-      <w:proofErr w:type="spellStart"/>
-      <w:r>
-        <w:t>experiences</w:t>
-      </w:r>
-      <w:proofErr w:type="spellEnd"/>
-      <w:r>
-        <w:t xml:space="preserve"> </w:t>
-      </w:r>
-      <w:proofErr w:type="spellStart"/>
-      <w:r>
-        <w:t>from</w:t>
-      </w:r>
-      <w:proofErr w:type="spellEnd"/>
-      <w:r>
-        <w:t xml:space="preserve"> </w:t>
-      </w:r>
-      <w:proofErr w:type="spellStart"/>
-      <w:r>
-        <w:t>professionals</w:t>
-      </w:r>
-      <w:proofErr w:type="spellEnd"/>
-      <w:r>
-        <w:t xml:space="preserve"> </w:t>
-      </w:r>
-      <w:proofErr w:type="spellStart"/>
-      <w:r>
-        <w:t>who</w:t>
-      </w:r>
-      <w:proofErr w:type="spellEnd"/>
-      <w:r>
-        <w:t xml:space="preserve"> </w:t>
-      </w:r>
-      <w:proofErr w:type="spellStart"/>
-      <w:r>
-        <w:t>have</w:t>
-      </w:r>
-      <w:proofErr w:type="spellEnd"/>
-      <w:r>
-        <w:t xml:space="preserve"> </w:t>
-      </w:r>
-      <w:proofErr w:type="spellStart"/>
-      <w:r>
-        <w:t>overseen</w:t>
-      </w:r>
-      <w:proofErr w:type="spellEnd"/>
-      <w:r>
-        <w:t xml:space="preserve"> </w:t>
-      </w:r>
-      <w:proofErr w:type="spellStart"/>
-      <w:r>
-        <w:t>similar</w:t>
-      </w:r>
-      <w:proofErr w:type="spellEnd"/>
-      <w:r>
-        <w:t xml:space="preserve"> </w:t>
-      </w:r>
-      <w:proofErr w:type="spellStart"/>
-      <w:r>
-        <w:t>transitions</w:t>
-      </w:r>
-      <w:proofErr w:type="spellEnd"/>
-      <w:r>
-        <w:t>.</w:t>
-      </w:r>
-    </w:p>
-    <w:p>
-      <w:pPr>
-        <w:pStyle w:val="TezMetni"/>
-      </w:pPr>
-      <w:r>
-        <w:t xml:space="preserve">6.2 Panel </w:t>
-      </w:r>
-      <w:proofErr w:type="spellStart"/>
-      <w:r>
-        <w:t>Discussion</w:t>
-      </w:r>
-      <w:proofErr w:type="spellEnd"/>
-      <w:r>
-        <w:t xml:space="preserve"> </w:t>
-      </w:r>
-      <w:proofErr w:type="spellStart"/>
-      <w:r>
-        <w:t>Summaries</w:t>
-      </w:r>
-      <w:proofErr w:type="spellEnd"/>
-    </w:p>
-    <w:p>
-      <w:pPr>
-        <w:pStyle w:val="TezMetni"/>
-      </w:pPr>
-      <w:r>
-        <w:t xml:space="preserve">6.2.1 </w:t>
-      </w:r>
-      <w:proofErr w:type="spellStart"/>
-      <w:r>
-        <w:t>Recorded</w:t>
-      </w:r>
-      <w:proofErr w:type="spellEnd"/>
-      <w:r>
-        <w:t xml:space="preserve"> </w:t>
-      </w:r>
-      <w:proofErr w:type="spellStart"/>
-      <w:r>
-        <w:t>Discussions</w:t>
-      </w:r>
-      <w:proofErr w:type="spellEnd"/>
-      <w:r>
-        <w:t xml:space="preserve">: </w:t>
-      </w:r>
-      <w:proofErr w:type="spellStart"/>
-      <w:r>
-        <w:t>Summaries</w:t>
-      </w:r>
-      <w:proofErr w:type="spellEnd"/>
-      <w:r>
-        <w:t xml:space="preserve"> of </w:t>
-      </w:r>
-      <w:proofErr w:type="spellStart"/>
-      <w:r>
-        <w:t>discussions</w:t>
-      </w:r>
-      <w:proofErr w:type="spellEnd"/>
-      <w:r>
-        <w:t xml:space="preserve"> </w:t>
-      </w:r>
-      <w:proofErr w:type="spellStart"/>
-      <w:r>
-        <w:t>with</w:t>
-      </w:r>
-      <w:proofErr w:type="spellEnd"/>
-      <w:r>
-        <w:t xml:space="preserve"> a panel of IT </w:t>
-      </w:r>
-      <w:proofErr w:type="spellStart"/>
-      <w:r>
-        <w:t>architects</w:t>
-      </w:r>
-      <w:proofErr w:type="spellEnd"/>
-      <w:r>
-        <w:t xml:space="preserve"> and </w:t>
-      </w:r>
-      <w:proofErr w:type="spellStart"/>
-      <w:r>
-        <w:t>system</w:t>
-      </w:r>
-      <w:proofErr w:type="spellEnd"/>
-      <w:r>
-        <w:t xml:space="preserve"> </w:t>
-      </w:r>
-      <w:proofErr w:type="spellStart"/>
-      <w:r>
-        <w:t>developers</w:t>
-      </w:r>
-      <w:proofErr w:type="spellEnd"/>
-      <w:r>
-        <w:t xml:space="preserve"> </w:t>
-      </w:r>
-      <w:proofErr w:type="spellStart"/>
-      <w:r>
-        <w:t>from</w:t>
-      </w:r>
-      <w:proofErr w:type="spellEnd"/>
-      <w:r>
-        <w:t xml:space="preserve"> </w:t>
-      </w:r>
-      <w:proofErr w:type="spellStart"/>
-      <w:r>
-        <w:t>the</w:t>
-      </w:r>
-      <w:proofErr w:type="spellEnd"/>
-      <w:r>
-        <w:t xml:space="preserve"> </w:t>
-      </w:r>
-      <w:proofErr w:type="spellStart"/>
-      <w:r>
-        <w:t>public</w:t>
-      </w:r>
-      <w:proofErr w:type="spellEnd"/>
-      <w:r>
-        <w:t xml:space="preserve"> </w:t>
-      </w:r>
-      <w:proofErr w:type="spellStart"/>
-      <w:r>
-        <w:t>sector</w:t>
-      </w:r>
-      <w:proofErr w:type="spellEnd"/>
-      <w:r>
-        <w:t>.</w:t>
+        <w:t>Expert Insights</w:t>
+      </w:r>
+    </w:p>
+    <w:p>
+      <w:pPr>
+        <w:pStyle w:val="TezMetni"/>
+      </w:pPr>
+      <w:r>
+        <w:t>6.1 Interviews with Industry Experts</w:t>
+      </w:r>
+    </w:p>
+    <w:p>
+      <w:pPr>
+        <w:pStyle w:val="TezMetni"/>
+      </w:pPr>
+      <w:r>
+        <w:t>6.1.1 Insights on Microservices in Public Sector: Synthesize opinions and experiences from professionals who have overseen similar transitions.</w:t>
+      </w:r>
+    </w:p>
+    <w:p>
+      <w:pPr>
+        <w:pStyle w:val="TezMetni"/>
+      </w:pPr>
+      <w:r>
+        <w:t>6.2 Panel Discussion Summaries</w:t>
+      </w:r>
+    </w:p>
+    <w:p>
+      <w:pPr>
+        <w:pStyle w:val="TezMetni"/>
+      </w:pPr>
+      <w:r>
+        <w:t>6.2.1 Recorded Discussions: Summaries of discussions with a panel of IT architects and system developers from the public sector.</w:t>
       </w:r>
     </w:p>
     <w:p>
@@ -22136,79 +21743,8 @@
         <w:t xml:space="preserve"> </w:t>
       </w:r>
       <w:r>
-        <w:t xml:space="preserve">dağıtık sistemlerde veri bütünlüğünü sağlamak önemli. Bu yüzden 2PC ve </w:t>
-      </w:r>
-      <w:proofErr w:type="spellStart"/>
-      <w:r>
-        <w:t>sga</w:t>
-      </w:r>
-      <w:proofErr w:type="spellEnd"/>
-      <w:r>
-        <w:t xml:space="preserve"> yöntemi bunu sağlamaya yöneliktir. </w:t>
-      </w:r>
-      <w:proofErr w:type="spellStart"/>
-      <w:proofErr w:type="gramStart"/>
-      <w:r>
-        <w:t>xxxxxxxx</w:t>
-      </w:r>
-      <w:proofErr w:type="spellEnd"/>
-      <w:proofErr w:type="gramEnd"/>
-      <w:r>
-        <w:t xml:space="preserve"> </w:t>
-      </w:r>
-      <w:proofErr w:type="spellStart"/>
-      <w:r>
-        <w:t>xxxxxxxxxxxxx</w:t>
-      </w:r>
-      <w:proofErr w:type="spellEnd"/>
-      <w:r>
-        <w:t xml:space="preserve"> </w:t>
-      </w:r>
-      <w:proofErr w:type="spellStart"/>
-      <w:r>
-        <w:t>xxxxxxx</w:t>
-      </w:r>
-      <w:proofErr w:type="spellEnd"/>
-      <w:r>
-        <w:t xml:space="preserve"> </w:t>
-      </w:r>
-      <w:proofErr w:type="spellStart"/>
-      <w:r>
-        <w:t>xxxxxxxxxxx</w:t>
-      </w:r>
-      <w:proofErr w:type="spellEnd"/>
-      <w:r>
-        <w:t xml:space="preserve"> </w:t>
-      </w:r>
-      <w:proofErr w:type="spellStart"/>
-      <w:r>
-        <w:t>xxxxxxxxxxxxxxxx</w:t>
-      </w:r>
-      <w:proofErr w:type="spellEnd"/>
-      <w:r>
-        <w:t xml:space="preserve"> </w:t>
-      </w:r>
-      <w:proofErr w:type="spellStart"/>
-      <w:r>
-        <w:t>xxxxxxxxxxxxxxxxxxx</w:t>
-      </w:r>
-      <w:proofErr w:type="spellEnd"/>
-      <w:r>
-        <w:t xml:space="preserve"> </w:t>
-      </w:r>
-      <w:proofErr w:type="spellStart"/>
-      <w:r>
-        <w:t>xxxxxxxxxxxxxxxxxxxxx</w:t>
-      </w:r>
-      <w:proofErr w:type="spellEnd"/>
-      <w:r>
-        <w:t xml:space="preserve"> </w:t>
-      </w:r>
-      <w:proofErr w:type="spellStart"/>
-      <w:r>
-        <w:t>xxxxxxxxxxxxxxxxxxxxxxxxxxxxx</w:t>
-      </w:r>
-      <w:proofErr w:type="spellEnd"/>
+        <w:t>dağıtık sistemlerde veri bütünlüğünü sağlamak önemli. Bu yüzden 2PC ve sga yöntemi bunu sağlamaya yöneliktir. xxxxxxxx xxxxxxxxxxxxx xxxxxxx xxxxxxxxxxx xxxxxxxxxxxxxxxx xxxxxxxxxxxxxxxxxxx xxxxxxxxxxxxxxxxxxxxx xxxxxxxxxxxxxxxxxxxxxxxxxxxxx</w:t>
+      </w:r>
     </w:p>
     <w:p>
       <w:pPr>
@@ -22232,52 +21768,30 @@
         </w:numPr>
         <w:ind w:hanging="11"/>
       </w:pPr>
-      <w:proofErr w:type="spellStart"/>
-      <w:r>
-        <w:t>Aaaaaa</w:t>
-      </w:r>
-      <w:proofErr w:type="spellEnd"/>
-      <w:r>
-        <w:t xml:space="preserve"> </w:t>
-      </w:r>
-      <w:proofErr w:type="spellStart"/>
-      <w:r>
-        <w:t>aaaaaaaaa</w:t>
-      </w:r>
-      <w:proofErr w:type="spellEnd"/>
-      <w:r>
-        <w:t xml:space="preserve"> </w:t>
-      </w:r>
-      <w:proofErr w:type="spellStart"/>
-      <w:r>
-        <w:t>aaaaaaaaa</w:t>
-      </w:r>
-      <w:proofErr w:type="spellEnd"/>
-    </w:p>
-    <w:p>
-      <w:pPr>
-        <w:pStyle w:val="TezMetni"/>
-      </w:pPr>
-      <w:proofErr w:type="gramStart"/>
+      <w:r>
+        <w:t>Aaaaaa aaaaaaaaa aaaaaaaaa</w:t>
+      </w:r>
+    </w:p>
+    <w:p>
+      <w:pPr>
+        <w:pStyle w:val="TezMetni"/>
+      </w:pPr>
       <w:r>
         <w:t>Xxxxxxxxxxxxxxxxxxxxxxxxxxxxxxxxxxxxxxxxxxxxxxxxxxxxxxxxxxxxxxxxxxxxxxxxxxxxxxxxxxxxxxxxxxxxxxxxxxxxxxxxxxxxxxxxxxxxxxxxxxxxxxxxxxxxxxxxxxxxxxxxxxxxxxxxxxxxxxxxxxxxxxxxxxxxxxxxxxxxxxxxxxxxxxxxxxxxxxxxxxxxxxxxxxxxxxxxxxxxx</w:t>
       </w:r>
-      <w:proofErr w:type="gramEnd"/>
-    </w:p>
-    <w:p>
-      <w:pPr>
-        <w:pStyle w:val="TezMetni"/>
-      </w:pPr>
-    </w:p>
-    <w:p>
-      <w:pPr>
-        <w:pStyle w:val="TezMetni"/>
-      </w:pPr>
-      <w:proofErr w:type="gramStart"/>
+    </w:p>
+    <w:p>
+      <w:pPr>
+        <w:pStyle w:val="TezMetni"/>
+      </w:pPr>
+    </w:p>
+    <w:p>
+      <w:pPr>
+        <w:pStyle w:val="TezMetni"/>
+      </w:pPr>
       <w:r>
         <w:t>Xxxxxxxxxxxxxxxxxxxxxxxxxxxxxxxxxxxxxxxxxxxxxxxxxxxxxxxxxxxxxxxxxxxxxxxxxxxxxxxxxxxxxxxxxxxxxxxxxxxxxxxxxxxxxxxxxxxxxxxxxxxxxxxxxxxxxxxxxxxxxxxxxxxxxxxxxxxxxxxxxxxxxxxxxxxxxxxxxxxxxxxxxxxxxxxxxxxxxxxxxxxxxxxxxxxxxxxxxxx</w:t>
       </w:r>
-      <w:proofErr w:type="gramEnd"/>
       <w:r>
         <w:t>.</w:t>
       </w:r>
@@ -22291,29 +21805,17 @@
         </w:numPr>
         <w:ind w:hanging="11"/>
       </w:pPr>
-      <w:proofErr w:type="spellStart"/>
-      <w:r>
-        <w:t>Bbbbbbbbb</w:t>
-      </w:r>
-      <w:proofErr w:type="spellEnd"/>
-      <w:r>
-        <w:t xml:space="preserve"> </w:t>
-      </w:r>
-      <w:proofErr w:type="spellStart"/>
-      <w:r>
-        <w:t>bbbbbb</w:t>
-      </w:r>
-      <w:proofErr w:type="spellEnd"/>
-    </w:p>
-    <w:p>
-      <w:pPr>
-        <w:pStyle w:val="TezMetni"/>
-      </w:pPr>
-      <w:proofErr w:type="gramStart"/>
+      <w:r>
+        <w:t>Bbbbbbbbb bbbbbb</w:t>
+      </w:r>
+    </w:p>
+    <w:p>
+      <w:pPr>
+        <w:pStyle w:val="TezMetni"/>
+      </w:pPr>
       <w:r>
         <w:t>Xxxxxxxxxxxxxxxxxxxxxxxxxxxxxxxxxxxxxxxxxxxxxxxxxxxxxxxxxxxxxxxxxxxxxxxxxxxxxxxxxxxxxxxxxxxxxxxxxxxxxxxxxxxxxxxxxxxxxxxxxxxxxxxxxxxxxxxxxxxxxxxxxxxxxxxxxxxxxxxxxxxxxxxxxxxxxxxxxxxxxxxxxxxxxxxxxxxxxxxxxxxxxxxxxxxxxxxxxxx</w:t>
       </w:r>
-      <w:proofErr w:type="gramEnd"/>
     </w:p>
     <w:p>
       <w:pPr>
@@ -22330,48 +21832,15 @@
       </w:r>
       <w:r>
         <w:tab/>
-      </w:r>
-      <w:proofErr w:type="spellStart"/>
-      <w:r>
-        <w:t>Ccccccc</w:t>
-      </w:r>
-      <w:proofErr w:type="spellEnd"/>
-      <w:r>
-        <w:t xml:space="preserve"> </w:t>
-      </w:r>
-      <w:proofErr w:type="spellStart"/>
-      <w:r>
-        <w:t>cccccc</w:t>
-      </w:r>
-      <w:proofErr w:type="spellEnd"/>
-      <w:r>
-        <w:t xml:space="preserve"> </w:t>
-      </w:r>
-      <w:proofErr w:type="spellStart"/>
-      <w:r>
-        <w:t>cccccccc</w:t>
-      </w:r>
-      <w:proofErr w:type="spellEnd"/>
-      <w:r>
-        <w:t xml:space="preserve"> </w:t>
-      </w:r>
-      <w:proofErr w:type="spellStart"/>
-      <w:r>
-        <w:t>ccccccccccccccccccc</w:t>
-      </w:r>
-      <w:proofErr w:type="spellEnd"/>
-    </w:p>
-    <w:p>
-      <w:pPr>
-        <w:pStyle w:val="TezMetni"/>
-      </w:pPr>
-      <w:proofErr w:type="gramStart"/>
-      <w:r>
-        <w:t>xxxxxxxxxxxxxxxxxxxxxxxxxxxxxxxxxxxxxxxxxxxxxxxxxxxxxxxxxxxxxxxxxxxxxxxxxxxxxxxxxxxxxxxxxxxxxxxxxxxxxxxxxxxxxxxxxxxxxxxxxxxxxxx</w:t>
-      </w:r>
-      <w:proofErr w:type="gramEnd"/>
-      <w:r>
-        <w:t>.</w:t>
+        <w:t>Ccccccc cccccc cccccccc ccccccccccccccccccc</w:t>
+      </w:r>
+    </w:p>
+    <w:p>
+      <w:pPr>
+        <w:pStyle w:val="TezMetni"/>
+      </w:pPr>
+      <w:r>
+        <w:t>xxxxxxxxxxxxxxxxxxxxxxxxxxxxxxxxxxxxxxxxxxxxxxxxxxxxxxxxxxxxxxxxxxxxxxxxxxxxxxxxxxxxxxxxxxxxxxxxxxxxxxxxxxxxxxxxxxxxxxxxxxxxxxx.</w:t>
       </w:r>
     </w:p>
     <w:p>
@@ -22397,11 +21866,9 @@
       <w:r>
         <w:tab/>
       </w:r>
-      <w:proofErr w:type="spellStart"/>
       <w:r>
         <w:t>Ddddddddddd</w:t>
       </w:r>
-      <w:proofErr w:type="spellEnd"/>
     </w:p>
     <w:p>
       <w:pPr>
@@ -22414,11 +21881,9 @@
       <w:r>
         <w:tab/>
       </w:r>
-      <w:proofErr w:type="spellStart"/>
       <w:r>
         <w:t>Ddddddddddd</w:t>
       </w:r>
-      <w:proofErr w:type="spellEnd"/>
     </w:p>
     <w:p>
       <w:pPr>
@@ -22500,79 +21965,8 @@
         <w:t xml:space="preserve"> </w:t>
       </w:r>
       <w:r>
-        <w:t xml:space="preserve">dağıtık sistemlerde veri bütünlüğünü sağlamak önemli. Bu yüzden 2PC ve </w:t>
-      </w:r>
-      <w:proofErr w:type="spellStart"/>
-      <w:r>
-        <w:t>sga</w:t>
-      </w:r>
-      <w:proofErr w:type="spellEnd"/>
-      <w:r>
-        <w:t xml:space="preserve"> yöntemi bunu sağlamaya yöneliktir. </w:t>
-      </w:r>
-      <w:proofErr w:type="spellStart"/>
-      <w:proofErr w:type="gramStart"/>
-      <w:r>
-        <w:t>xxxxxxxx</w:t>
-      </w:r>
-      <w:proofErr w:type="spellEnd"/>
-      <w:proofErr w:type="gramEnd"/>
-      <w:r>
-        <w:t xml:space="preserve"> </w:t>
-      </w:r>
-      <w:proofErr w:type="spellStart"/>
-      <w:r>
-        <w:t>xxxxxxxxxxxxx</w:t>
-      </w:r>
-      <w:proofErr w:type="spellEnd"/>
-      <w:r>
-        <w:t xml:space="preserve"> </w:t>
-      </w:r>
-      <w:proofErr w:type="spellStart"/>
-      <w:r>
-        <w:t>xxxxxxx</w:t>
-      </w:r>
-      <w:proofErr w:type="spellEnd"/>
-      <w:r>
-        <w:t xml:space="preserve"> </w:t>
-      </w:r>
-      <w:proofErr w:type="spellStart"/>
-      <w:r>
-        <w:t>xxxxxxxxxxx</w:t>
-      </w:r>
-      <w:proofErr w:type="spellEnd"/>
-      <w:r>
-        <w:t xml:space="preserve"> </w:t>
-      </w:r>
-      <w:proofErr w:type="spellStart"/>
-      <w:r>
-        <w:t>xxxxxxxxxxxxxxxx</w:t>
-      </w:r>
-      <w:proofErr w:type="spellEnd"/>
-      <w:r>
-        <w:t xml:space="preserve"> </w:t>
-      </w:r>
-      <w:proofErr w:type="spellStart"/>
-      <w:r>
-        <w:t>xxxxxxxxxxxxxxxxxxx</w:t>
-      </w:r>
-      <w:proofErr w:type="spellEnd"/>
-      <w:r>
-        <w:t xml:space="preserve"> </w:t>
-      </w:r>
-      <w:proofErr w:type="spellStart"/>
-      <w:r>
-        <w:t>xxxxxxxxxxxxxxxxxxxxx</w:t>
-      </w:r>
-      <w:proofErr w:type="spellEnd"/>
-      <w:r>
-        <w:t xml:space="preserve"> </w:t>
-      </w:r>
-      <w:proofErr w:type="spellStart"/>
-      <w:r>
-        <w:t>xxxxxxxxxxxxxxxxxxxxxxxxxxxxx</w:t>
-      </w:r>
-      <w:proofErr w:type="spellEnd"/>
+        <w:t>dağıtık sistemlerde veri bütünlüğünü sağlamak önemli. Bu yüzden 2PC ve sga yöntemi bunu sağlamaya yöneliktir. xxxxxxxx xxxxxxxxxxxxx xxxxxxx xxxxxxxxxxx xxxxxxxxxxxxxxxx xxxxxxxxxxxxxxxxxxx xxxxxxxxxxxxxxxxxxxxx xxxxxxxxxxxxxxxxxxxxxxxxxxxxx</w:t>
+      </w:r>
     </w:p>
     <w:p>
       <w:pPr>
@@ -22595,52 +21989,30 @@
         </w:numPr>
         <w:ind w:hanging="11"/>
       </w:pPr>
-      <w:proofErr w:type="spellStart"/>
-      <w:r>
-        <w:t>Aaaaaa</w:t>
-      </w:r>
-      <w:proofErr w:type="spellEnd"/>
-      <w:r>
-        <w:t xml:space="preserve"> </w:t>
-      </w:r>
-      <w:proofErr w:type="spellStart"/>
-      <w:r>
-        <w:t>aaaaaaaaa</w:t>
-      </w:r>
-      <w:proofErr w:type="spellEnd"/>
-      <w:r>
-        <w:t xml:space="preserve"> </w:t>
-      </w:r>
-      <w:proofErr w:type="spellStart"/>
-      <w:r>
-        <w:t>aaaaaaaaa</w:t>
-      </w:r>
-      <w:proofErr w:type="spellEnd"/>
-    </w:p>
-    <w:p>
-      <w:pPr>
-        <w:pStyle w:val="TezMetni"/>
-      </w:pPr>
-      <w:proofErr w:type="gramStart"/>
+      <w:r>
+        <w:t>Aaaaaa aaaaaaaaa aaaaaaaaa</w:t>
+      </w:r>
+    </w:p>
+    <w:p>
+      <w:pPr>
+        <w:pStyle w:val="TezMetni"/>
+      </w:pPr>
       <w:r>
         <w:t>Xxxxxxxxxxxxxxxxxxxxxxxxxxxxxxxxxxxxxxxxxxxxxxxxxxxxxxxxxxxxxxxxxxxxxxxxxxxxxxxxxxxxxxxxxxxxxxxxxxxxxxxxxxxxxxxxxxxxxxxxxxxxxxxxxxxxxxxxxxxxxxxxxxxxxxxxxxxxxxxxxxxxxxxxxxxxxxxxxxxxxxxxxxxxxxxxxxxxxxxxxxxxxxxxxxxxxxxxxxxxx</w:t>
       </w:r>
-      <w:proofErr w:type="gramEnd"/>
-    </w:p>
-    <w:p>
-      <w:pPr>
-        <w:pStyle w:val="TezMetni"/>
-      </w:pPr>
-    </w:p>
-    <w:p>
-      <w:pPr>
-        <w:pStyle w:val="TezMetni"/>
-      </w:pPr>
-      <w:proofErr w:type="gramStart"/>
+    </w:p>
+    <w:p>
+      <w:pPr>
+        <w:pStyle w:val="TezMetni"/>
+      </w:pPr>
+    </w:p>
+    <w:p>
+      <w:pPr>
+        <w:pStyle w:val="TezMetni"/>
+      </w:pPr>
       <w:r>
         <w:t>Xxxxxxxxxxxxxxxxxxxxxxxxxxxxxxxxxxxxxxxxxxxxxxxxxxxxxxxxxxxxxxxxxxxxxxxxxxxxxxxxxxxxxxxxxxxxxxxxxxxxxxxxxxxxxxxxxxxxxxxxxxxxxxxxxxxxxxxxxxxxxxxxxxxxxxxxxxxxxxxxxxxxxxxxxxxxxxxxxxxxxxxxxxxxxxxxxxxxxxxxxxxxxxxxxxxxxxxxxxx</w:t>
       </w:r>
-      <w:proofErr w:type="gramEnd"/>
       <w:r>
         <w:t>.</w:t>
       </w:r>
@@ -22654,29 +22026,17 @@
         </w:numPr>
         <w:ind w:hanging="11"/>
       </w:pPr>
-      <w:proofErr w:type="spellStart"/>
-      <w:r>
-        <w:t>Bbbbbbbbb</w:t>
-      </w:r>
-      <w:proofErr w:type="spellEnd"/>
-      <w:r>
-        <w:t xml:space="preserve"> </w:t>
-      </w:r>
-      <w:proofErr w:type="spellStart"/>
-      <w:r>
-        <w:t>bbbbbb</w:t>
-      </w:r>
-      <w:proofErr w:type="spellEnd"/>
-    </w:p>
-    <w:p>
-      <w:pPr>
-        <w:pStyle w:val="TezMetni"/>
-      </w:pPr>
-      <w:proofErr w:type="gramStart"/>
+      <w:r>
+        <w:t>Bbbbbbbbb bbbbbb</w:t>
+      </w:r>
+    </w:p>
+    <w:p>
+      <w:pPr>
+        <w:pStyle w:val="TezMetni"/>
+      </w:pPr>
       <w:r>
         <w:t>Xxxxxxxxxxxxxxxxxxxxxxxxxxxxxxxxxxxxxxxxxxxxxxxxxxxxxxxxxxxxxxxxxxxxxxxxxxxxxxxxxxxxxxxxxxxxxxxxxxxxxxxxxxxxxxxxxxxxxxxxxxxxxxxxxxxxxxxxxxxxxxxxxxxxxxxxxxxxxxxxxxxxxxxxxxxxxxxxxxxxxxxxxxxxxxxxxxxxxxxxxxxxxxxxxxxxxxxxxxx</w:t>
       </w:r>
-      <w:proofErr w:type="gramEnd"/>
     </w:p>
     <w:p>
       <w:pPr>
@@ -22693,48 +22053,15 @@
       </w:r>
       <w:r>
         <w:tab/>
-      </w:r>
-      <w:proofErr w:type="spellStart"/>
-      <w:r>
-        <w:t>Ccccccc</w:t>
-      </w:r>
-      <w:proofErr w:type="spellEnd"/>
-      <w:r>
-        <w:t xml:space="preserve"> </w:t>
-      </w:r>
-      <w:proofErr w:type="spellStart"/>
-      <w:r>
-        <w:t>cccccc</w:t>
-      </w:r>
-      <w:proofErr w:type="spellEnd"/>
-      <w:r>
-        <w:t xml:space="preserve"> </w:t>
-      </w:r>
-      <w:proofErr w:type="spellStart"/>
-      <w:r>
-        <w:t>cccccccc</w:t>
-      </w:r>
-      <w:proofErr w:type="spellEnd"/>
-      <w:r>
-        <w:t xml:space="preserve"> </w:t>
-      </w:r>
-      <w:proofErr w:type="spellStart"/>
-      <w:r>
-        <w:t>ccccccccccccccccccc</w:t>
-      </w:r>
-      <w:proofErr w:type="spellEnd"/>
-    </w:p>
-    <w:p>
-      <w:pPr>
-        <w:pStyle w:val="TezMetni"/>
-      </w:pPr>
-      <w:proofErr w:type="gramStart"/>
-      <w:r>
-        <w:t>xxxxxxxxxxxxxxxxxxxxxxxxxxxxxxxxxxxxxxxxxxxxxxxxxxxxxxxxxxxxxxxxxxxxxxxxxxxxxxxxxxxxxxxxxxxxxxxxxxxxxxxxxxxxxxxxxxxxxxxxxxxxxxx</w:t>
-      </w:r>
-      <w:proofErr w:type="gramEnd"/>
-      <w:r>
-        <w:t>.</w:t>
+        <w:t>Ccccccc cccccc cccccccc ccccccccccccccccccc</w:t>
+      </w:r>
+    </w:p>
+    <w:p>
+      <w:pPr>
+        <w:pStyle w:val="TezMetni"/>
+      </w:pPr>
+      <w:r>
+        <w:t>xxxxxxxxxxxxxxxxxxxxxxxxxxxxxxxxxxxxxxxxxxxxxxxxxxxxxxxxxxxxxxxxxxxxxxxxxxxxxxxxxxxxxxxxxxxxxxxxxxxxxxxxxxxxxxxxxxxxxxxxxxxxxxx.</w:t>
       </w:r>
     </w:p>
     <w:p>
@@ -22760,11 +22087,9 @@
       <w:r>
         <w:tab/>
       </w:r>
-      <w:proofErr w:type="spellStart"/>
       <w:r>
         <w:t>Ddddddddddd</w:t>
       </w:r>
-      <w:proofErr w:type="spellEnd"/>
     </w:p>
     <w:p>
       <w:pPr>
@@ -22777,11 +22102,9 @@
       <w:r>
         <w:tab/>
       </w:r>
-      <w:proofErr w:type="spellStart"/>
       <w:r>
         <w:t>Ddddddddddd</w:t>
       </w:r>
-      <w:proofErr w:type="spellEnd"/>
     </w:p>
     <w:p>
       <w:pPr>

</xml_diff>

<commit_message>
28 temmuz Uygulama örneği ilk başlık
</commit_message>
<xml_diff>
--- a/tez.docx
+++ b/tez.docx
@@ -1828,8 +1828,9 @@
           <w:szCs w:val="24"/>
           <w:lang w:eastAsia="tr-TR"/>
         </w:rPr>
-        <w:t>anışmanım Emre MUTLU’ya,</w:t>
-      </w:r>
+        <w:t xml:space="preserve">anışmanım Emre </w:t>
+      </w:r>
+      <w:proofErr w:type="spellStart"/>
       <w:r>
         <w:rPr>
           <w:rFonts w:ascii="Times New Roman" w:hAnsi="Times New Roman"/>
@@ -1837,8 +1838,9 @@
           <w:szCs w:val="24"/>
           <w:lang w:eastAsia="tr-TR"/>
         </w:rPr>
-        <w:t xml:space="preserve"> ihtiyaç duyduğum konularda desteklerini esirgemeyen çalışma arkadaşlarım Hasan İ</w:t>
-      </w:r>
+        <w:t>MUTLU’ya</w:t>
+      </w:r>
+      <w:proofErr w:type="spellEnd"/>
       <w:r>
         <w:rPr>
           <w:rFonts w:ascii="Times New Roman" w:hAnsi="Times New Roman"/>
@@ -1846,7 +1848,7 @@
           <w:szCs w:val="24"/>
           <w:lang w:eastAsia="tr-TR"/>
         </w:rPr>
-        <w:t>brahim KOÇAK’a ve Ramazan SARIALTIN</w:t>
+        <w:t>,</w:t>
       </w:r>
       <w:r>
         <w:rPr>
@@ -1855,7 +1857,65 @@
           <w:szCs w:val="24"/>
           <w:lang w:eastAsia="tr-TR"/>
         </w:rPr>
-        <w:t xml:space="preserve">’a, ayrıca her koşulda yanımda olan </w:t>
+        <w:t xml:space="preserve"> ihtiyaç duyduğum konularda desteklerini esirgemeyen çalışma arkadaşlarım Hasan İ</w:t>
+      </w:r>
+      <w:r>
+        <w:rPr>
+          <w:rFonts w:ascii="Times New Roman" w:hAnsi="Times New Roman"/>
+          <w:sz w:val="24"/>
+          <w:szCs w:val="24"/>
+          <w:lang w:eastAsia="tr-TR"/>
+        </w:rPr>
+        <w:t xml:space="preserve">brahim </w:t>
+      </w:r>
+      <w:proofErr w:type="spellStart"/>
+      <w:r>
+        <w:rPr>
+          <w:rFonts w:ascii="Times New Roman" w:hAnsi="Times New Roman"/>
+          <w:sz w:val="24"/>
+          <w:szCs w:val="24"/>
+          <w:lang w:eastAsia="tr-TR"/>
+        </w:rPr>
+        <w:t>KOÇAK’a</w:t>
+      </w:r>
+      <w:proofErr w:type="spellEnd"/>
+      <w:r>
+        <w:rPr>
+          <w:rFonts w:ascii="Times New Roman" w:hAnsi="Times New Roman"/>
+          <w:sz w:val="24"/>
+          <w:szCs w:val="24"/>
+          <w:lang w:eastAsia="tr-TR"/>
+        </w:rPr>
+        <w:t xml:space="preserve"> ve Ramazan </w:t>
+      </w:r>
+      <w:proofErr w:type="spellStart"/>
+      <w:r>
+        <w:rPr>
+          <w:rFonts w:ascii="Times New Roman" w:hAnsi="Times New Roman"/>
+          <w:sz w:val="24"/>
+          <w:szCs w:val="24"/>
+          <w:lang w:eastAsia="tr-TR"/>
+        </w:rPr>
+        <w:t>SARIALTIN</w:t>
+      </w:r>
+      <w:r>
+        <w:rPr>
+          <w:rFonts w:ascii="Times New Roman" w:hAnsi="Times New Roman"/>
+          <w:sz w:val="24"/>
+          <w:szCs w:val="24"/>
+          <w:lang w:eastAsia="tr-TR"/>
+        </w:rPr>
+        <w:t>’a</w:t>
+      </w:r>
+      <w:proofErr w:type="spellEnd"/>
+      <w:r>
+        <w:rPr>
+          <w:rFonts w:ascii="Times New Roman" w:hAnsi="Times New Roman"/>
+          <w:sz w:val="24"/>
+          <w:szCs w:val="24"/>
+          <w:lang w:eastAsia="tr-TR"/>
+        </w:rPr>
+        <w:t xml:space="preserve">, ayrıca her koşulda yanımda olan </w:t>
       </w:r>
       <w:r>
         <w:rPr>
@@ -2849,6 +2909,7 @@
           <w:szCs w:val="24"/>
         </w:rPr>
       </w:pPr>
+      <w:proofErr w:type="spellStart"/>
       <w:r>
         <w:rPr>
           <w:rFonts w:ascii="Times New Roman" w:hAnsi="Times New Roman"/>
@@ -2856,8 +2917,49 @@
           <w:sz w:val="24"/>
           <w:szCs w:val="24"/>
         </w:rPr>
-        <w:t>Social Security Expertise Thesis</w:t>
-      </w:r>
+        <w:t>Social</w:t>
+      </w:r>
+      <w:proofErr w:type="spellEnd"/>
+      <w:r>
+        <w:rPr>
+          <w:rFonts w:ascii="Times New Roman" w:hAnsi="Times New Roman"/>
+          <w:b/>
+          <w:sz w:val="24"/>
+          <w:szCs w:val="24"/>
+        </w:rPr>
+        <w:t xml:space="preserve"> Security </w:t>
+      </w:r>
+      <w:proofErr w:type="spellStart"/>
+      <w:r>
+        <w:rPr>
+          <w:rFonts w:ascii="Times New Roman" w:hAnsi="Times New Roman"/>
+          <w:b/>
+          <w:sz w:val="24"/>
+          <w:szCs w:val="24"/>
+        </w:rPr>
+        <w:t>Expertise</w:t>
+      </w:r>
+      <w:proofErr w:type="spellEnd"/>
+      <w:r>
+        <w:rPr>
+          <w:rFonts w:ascii="Times New Roman" w:hAnsi="Times New Roman"/>
+          <w:b/>
+          <w:sz w:val="24"/>
+          <w:szCs w:val="24"/>
+        </w:rPr>
+        <w:t xml:space="preserve"> </w:t>
+      </w:r>
+      <w:proofErr w:type="spellStart"/>
+      <w:r>
+        <w:rPr>
+          <w:rFonts w:ascii="Times New Roman" w:hAnsi="Times New Roman"/>
+          <w:b/>
+          <w:sz w:val="24"/>
+          <w:szCs w:val="24"/>
+        </w:rPr>
+        <w:t>Thesis</w:t>
+      </w:r>
+      <w:proofErr w:type="spellEnd"/>
     </w:p>
     <w:p>
       <w:pPr>
@@ -11099,6 +11201,207 @@
     <w:p>
       <w:pPr>
         <w:pStyle w:val="TezMetni"/>
+        <w:ind w:left="-142" w:hanging="709"/>
+        <w:jc w:val="left"/>
+      </w:pPr>
+      <w:r>
+        <w:t>JSP</w:t>
+      </w:r>
+      <w:r>
+        <w:tab/>
+      </w:r>
+      <w:r>
+        <w:tab/>
+      </w:r>
+      <w:r>
+        <w:tab/>
+      </w:r>
+      <w:r>
+        <w:t>JavaServer</w:t>
+      </w:r>
+      <w:r>
+        <w:t xml:space="preserve"> Pages (JavaServer Sayfaları)</w:t>
+      </w:r>
+    </w:p>
+    <w:p>
+      <w:pPr>
+        <w:pStyle w:val="TezMetni"/>
+        <w:ind w:left="-142" w:hanging="709"/>
+        <w:jc w:val="left"/>
+      </w:pPr>
+      <w:r>
+        <w:t>HTML</w:t>
+      </w:r>
+      <w:r>
+        <w:tab/>
+      </w:r>
+      <w:r>
+        <w:tab/>
+      </w:r>
+      <w:r>
+        <w:tab/>
+        <w:t>Hypertext Markup Language (Hiper Metin İşaretleme Dili)</w:t>
+      </w:r>
+    </w:p>
+    <w:p>
+      <w:pPr>
+        <w:pStyle w:val="TezMetni"/>
+        <w:ind w:left="-142" w:hanging="709"/>
+        <w:jc w:val="left"/>
+      </w:pPr>
+      <w:r>
+        <w:t>XML</w:t>
+      </w:r>
+      <w:r>
+        <w:tab/>
+      </w:r>
+      <w:r>
+        <w:tab/>
+      </w:r>
+      <w:r>
+        <w:tab/>
+      </w:r>
+      <w:r>
+        <w:t>Extensible Markup Language</w:t>
+      </w:r>
+      <w:r>
+        <w:t xml:space="preserve"> (</w:t>
+      </w:r>
+      <w:r>
+        <w:t>Genişletilebilir İşaretleme Dili</w:t>
+      </w:r>
+      <w:r>
+        <w:t>)</w:t>
+      </w:r>
+    </w:p>
+    <w:p>
+      <w:pPr>
+        <w:pStyle w:val="TezMetni"/>
+        <w:ind w:left="-142" w:hanging="709"/>
+        <w:jc w:val="left"/>
+      </w:pPr>
+      <w:r>
+        <w:t>IBM</w:t>
+      </w:r>
+      <w:r>
+        <w:tab/>
+      </w:r>
+      <w:r>
+        <w:tab/>
+      </w:r>
+      <w:r>
+        <w:tab/>
+      </w:r>
+      <w:r>
+        <w:t xml:space="preserve">International Business </w:t>
+      </w:r>
+      <w:proofErr w:type="spellStart"/>
+      <w:r>
+        <w:t>Machines</w:t>
+      </w:r>
+      <w:proofErr w:type="spellEnd"/>
+    </w:p>
+    <w:p>
+      <w:pPr>
+        <w:pStyle w:val="TezMetni"/>
+        <w:ind w:left="-142" w:hanging="709"/>
+        <w:jc w:val="left"/>
+      </w:pPr>
+      <w:r>
+        <w:t>ORM</w:t>
+      </w:r>
+      <w:r>
+        <w:tab/>
+      </w:r>
+      <w:r>
+        <w:tab/>
+      </w:r>
+      <w:r>
+        <w:tab/>
+      </w:r>
+      <w:r>
+        <w:t>Object</w:t>
+      </w:r>
+      <w:r>
+        <w:t xml:space="preserve"> </w:t>
+      </w:r>
+      <w:proofErr w:type="spellStart"/>
+      <w:r>
+        <w:t>R</w:t>
+      </w:r>
+      <w:r>
+        <w:t>elational</w:t>
+      </w:r>
+      <w:proofErr w:type="spellEnd"/>
+      <w:r>
+        <w:t xml:space="preserve"> </w:t>
+      </w:r>
+      <w:proofErr w:type="spellStart"/>
+      <w:r>
+        <w:t>M</w:t>
+      </w:r>
+      <w:r>
+        <w:t>apping</w:t>
+      </w:r>
+      <w:proofErr w:type="spellEnd"/>
+      <w:r>
+        <w:t xml:space="preserve"> (Nesne ile İlişkisel Eşleme)</w:t>
+      </w:r>
+    </w:p>
+    <w:p>
+      <w:pPr>
+        <w:pStyle w:val="TezMetni"/>
+        <w:ind w:left="-142" w:hanging="709"/>
+        <w:jc w:val="left"/>
+      </w:pPr>
+      <w:r>
+        <w:t>SQL</w:t>
+      </w:r>
+      <w:r>
+        <w:tab/>
+      </w:r>
+      <w:r>
+        <w:tab/>
+      </w:r>
+      <w:r>
+        <w:tab/>
+      </w:r>
+      <w:proofErr w:type="spellStart"/>
+      <w:r>
+        <w:t>S</w:t>
+      </w:r>
+      <w:r>
+        <w:t>tructured</w:t>
+      </w:r>
+      <w:proofErr w:type="spellEnd"/>
+      <w:r>
+        <w:t xml:space="preserve"> </w:t>
+      </w:r>
+      <w:r>
+        <w:t>Q</w:t>
+      </w:r>
+      <w:r>
+        <w:t xml:space="preserve">uery </w:t>
+      </w:r>
+      <w:r>
+        <w:t>L</w:t>
+      </w:r>
+      <w:r>
+        <w:t>anguage</w:t>
+      </w:r>
+      <w:r>
+        <w:t xml:space="preserve"> (Yapılandırılmış</w:t>
+      </w:r>
+      <w:r>
+        <w:t xml:space="preserve"> Sorgulama Dili</w:t>
+      </w:r>
+      <w:r>
+        <w:t>)</w:t>
+      </w:r>
+    </w:p>
+    <w:p>
+      <w:pPr>
+        <w:pStyle w:val="TezMetni"/>
         <w:ind w:firstLine="0"/>
         <w:jc w:val="left"/>
         <w:sectPr>
@@ -11109,6 +11412,9 @@
           <w:docGrid w:linePitch="360"/>
         </w:sectPr>
       </w:pPr>
+      <w:r>
+        <w:tab/>
+      </w:r>
     </w:p>
     <w:p>
       <w:pPr>
@@ -12678,7 +12984,7 @@
           <w14:ligatures w14:val="standardContextual"/>
         </w:rPr>
         <w:drawing>
-          <wp:inline distT="0" distB="0" distL="0" distR="0" wp14:anchorId="76C494E8" wp14:editId="08644731">
+          <wp:inline distT="0" distB="0" distL="0" distR="0" wp14:anchorId="76C494E8" wp14:editId="01343A0B">
             <wp:extent cx="5219700" cy="2232660"/>
             <wp:effectExtent l="0" t="0" r="0" b="0"/>
             <wp:docPr id="1585877269" name="Resim 1"/>
@@ -17774,7 +18080,15 @@
         <w:t>s</w:t>
       </w:r>
       <w:r>
-        <w:t>teminin tümünün güncellemeden bölüm bölüm güncellenebilmesi sık değişen bir mevzuatı olan bir kurum için önemlidir.</w:t>
+        <w:t xml:space="preserve">teminin tümünün güncellemeden bölüm </w:t>
+      </w:r>
+      <w:proofErr w:type="spellStart"/>
+      <w:r>
+        <w:t>bölüm</w:t>
+      </w:r>
+      <w:proofErr w:type="spellEnd"/>
+      <w:r>
+        <w:t xml:space="preserve"> güncellenebilmesi sık değişen bir mevzuatı olan bir kurum için önemlidir.</w:t>
       </w:r>
     </w:p>
     <w:p>
@@ -18013,13 +18327,7 @@
         <w:t xml:space="preserve"> </w:t>
       </w:r>
       <w:r>
-        <w:t xml:space="preserve">Açık kaynaklı bir web uygulaması çerçevesi olan Apache </w:t>
-      </w:r>
-      <w:r>
-        <w:t>Struts 1</w:t>
-      </w:r>
-      <w:r>
-        <w:t xml:space="preserve"> kullanılarak geliştirilmiştir. Emektar4B, 2011 yılında yayımlanmıştır ve bu zamana kadar geliştirilmesi sürdürülmektedir.</w:t>
+        <w:t>Emektar4B, 2011 yılında yayımlanmıştır ve bu zamana kadar geliştirilmesi sürdürülmektedir.</w:t>
       </w:r>
     </w:p>
     <w:p>
@@ -18158,7 +18466,6 @@
       </w:pPr>
       <w:bookmarkStart w:id="183" w:name="_Hlk169183655"/>
       <w:r>
-        <w:lastRenderedPageBreak/>
         <w:t>1.2.2.</w:t>
       </w:r>
       <w:r>
@@ -18175,7 +18482,11 @@
         <w:pStyle w:val="TezMetni"/>
       </w:pPr>
       <w:r>
-        <w:t xml:space="preserve">Kurumda mikroservis mimarisinin başarılı ve verimli bir şekilde uygulanabilmesi için çeşitli gerekliliklerin sağlanması gerekmektedir. Bunlar; personelin eğitilmesi, </w:t>
+        <w:t xml:space="preserve">Kurumda mikroservis mimarisinin başarılı ve verimli bir şekilde uygulanabilmesi için çeşitli gerekliliklerin sağlanması gerekmektedir. Bunlar; </w:t>
+      </w:r>
+      <w:r>
+        <w:lastRenderedPageBreak/>
+        <w:t xml:space="preserve">personelin eğitilmesi, </w:t>
       </w:r>
       <w:r>
         <w:t>DevOps yaklaşımının benimsenmesi ve araçlarının kullanılması, mikroservisleri doğru bir şekilde bölebilmek için</w:t>
@@ -18383,20 +18694,20 @@
         <w:t>hataların</w:t>
       </w:r>
       <w:r>
-        <w:t xml:space="preserve"> hızlı bir şekilde </w:t>
+        <w:t xml:space="preserve"> hızlı bir şekilde belirlenmesine ve çözülmesine yardımcı olur; bu, </w:t>
+      </w:r>
+      <w:r>
+        <w:t>servislerin</w:t>
+      </w:r>
+      <w:r>
+        <w:t xml:space="preserve"> gevşek bir şekilde bağlı olduğu ve ağa bağımlı olduğu bir sistemde çok önemlidir.</w:t>
+      </w:r>
+      <w:r>
+        <w:t xml:space="preserve"> Kurumda halihazırda izleme ve hataları tespit etmeye yardımcı araçlar kullanılmamaktadır. Bu araçların temin </w:t>
       </w:r>
       <w:r>
         <w:lastRenderedPageBreak/>
-        <w:t xml:space="preserve">belirlenmesine ve çözülmesine yardımcı olur; bu, </w:t>
-      </w:r>
-      <w:r>
-        <w:t>servislerin</w:t>
-      </w:r>
-      <w:r>
-        <w:t xml:space="preserve"> gevşek bir şekilde bağlı olduğu ve ağa bağımlı olduğu bir sistemde çok önemlidir.</w:t>
-      </w:r>
-      <w:r>
-        <w:t xml:space="preserve"> Kurumda halihazırda izleme ve hataları tespit etmeye yardımcı araçlar kullanılmamaktadır. Bu araçların temin edilerek kurum</w:t>
+        <w:t>edilerek kurum</w:t>
       </w:r>
       <w:r>
         <w:t>da</w:t>
@@ -18620,32 +18931,29 @@
         <w:t>bağlantıları</w:t>
       </w:r>
       <w:r>
-        <w:t xml:space="preserve"> </w:t>
-      </w:r>
+        <w:t xml:space="preserve"> şifrelemek de dahil olmak üzere tüm </w:t>
+      </w:r>
+      <w:r>
+        <w:t>servis</w:t>
+      </w:r>
+      <w:r>
+        <w:t>lerde tutarlı bir şekilde güvenlik uygula</w:t>
+      </w:r>
+      <w:r>
+        <w:t>ması daha zordur.</w:t>
+      </w:r>
+    </w:p>
+    <w:p>
+      <w:pPr>
+        <w:pStyle w:val="TezMetni"/>
+      </w:pPr>
+    </w:p>
+    <w:p>
+      <w:pPr>
+        <w:pStyle w:val="TezMetni"/>
+      </w:pPr>
       <w:r>
         <w:lastRenderedPageBreak/>
-        <w:t xml:space="preserve">şifrelemek de dahil olmak üzere tüm </w:t>
-      </w:r>
-      <w:r>
-        <w:t>servis</w:t>
-      </w:r>
-      <w:r>
-        <w:t>lerde tutarlı bir şekilde güvenlik uygula</w:t>
-      </w:r>
-      <w:r>
-        <w:t>ması daha zordur.</w:t>
-      </w:r>
-    </w:p>
-    <w:p>
-      <w:pPr>
-        <w:pStyle w:val="TezMetni"/>
-      </w:pPr>
-    </w:p>
-    <w:p>
-      <w:pPr>
-        <w:pStyle w:val="TezMetni"/>
-      </w:pPr>
-      <w:r>
         <w:t xml:space="preserve">Test işlemleri monolitik uygulamalara kıyasla daha zordur. Mikroservislerin hem ayrı ayrı hem de diğer mikroservislerle birlikte test edilmesi gerekmektedir. Ayrıca uçtan uca testler için gerçek </w:t>
       </w:r>
       <w:r>
@@ -18873,7 +19181,6 @@
         <w:t xml:space="preserve"> </w:t>
       </w:r>
       <w:r>
-        <w:lastRenderedPageBreak/>
         <w:t>gerekli</w:t>
       </w:r>
       <w:r>
@@ -21492,49 +21799,20 @@
         <w:pStyle w:val="Balk1"/>
       </w:pPr>
       <w:r>
-        <w:t>TEORİK MODELLER VE SİMÜLASYONLAR</w:t>
-      </w:r>
-    </w:p>
-    <w:p>
-      <w:pPr>
-        <w:rPr>
-          <w:rFonts w:ascii="Times New Roman" w:hAnsi="Times New Roman"/>
-          <w:sz w:val="24"/>
-          <w:szCs w:val="24"/>
-        </w:rPr>
-      </w:pPr>
-    </w:p>
-    <w:p>
-      <w:pPr>
-        <w:rPr>
-          <w:rFonts w:ascii="Times New Roman" w:hAnsi="Times New Roman"/>
-          <w:sz w:val="24"/>
-          <w:szCs w:val="24"/>
-        </w:rPr>
-      </w:pPr>
-    </w:p>
-    <w:p>
-      <w:pPr>
-        <w:pStyle w:val="TezMetni"/>
-      </w:pPr>
-      <w:r>
-        <w:t>X</w:t>
-      </w:r>
-      <w:r>
-        <w:t xml:space="preserve"> </w:t>
-      </w:r>
-      <w:r>
-        <w:t>d</w:t>
-      </w:r>
-      <w:r>
-        <w:t>ağıtık sistemlerde veri bütünlüğünü sağlamak önemli. Bu yüzden 2PC ve s</w:t>
-      </w:r>
-      <w:r>
-        <w:t>a</w:t>
-      </w:r>
-      <w:r>
-        <w:t xml:space="preserve">ga yöntemi bunu sağlamaya yöneliktir. </w:t>
-      </w:r>
+        <w:t>UYGULAMA ÖRNEĞİ</w:t>
+      </w:r>
+    </w:p>
+    <w:p>
+      <w:pPr>
+        <w:pStyle w:val="TezMetni"/>
+        <w:ind w:firstLine="0"/>
+      </w:pPr>
+    </w:p>
+    <w:p>
+      <w:pPr>
+        <w:pStyle w:val="TezMetni"/>
+        <w:ind w:firstLine="0"/>
+      </w:pPr>
     </w:p>
     <w:p>
       <w:pPr>
@@ -21545,143 +21823,174 @@
         </w:numPr>
         <w:ind w:hanging="11"/>
       </w:pPr>
-      <w:bookmarkStart w:id="202" w:name="_Toc165367936"/>
-      <w:bookmarkStart w:id="203" w:name="_Toc166677279"/>
-      <w:bookmarkStart w:id="204" w:name="_Toc167695704"/>
-      <w:bookmarkStart w:id="205" w:name="_Toc167711455"/>
-      <w:bookmarkStart w:id="206" w:name="_Toc168402812"/>
-      <w:r>
-        <w:t>MİMARİ</w:t>
-      </w:r>
-      <w:bookmarkEnd w:id="202"/>
-      <w:bookmarkEnd w:id="203"/>
-      <w:bookmarkEnd w:id="204"/>
-      <w:bookmarkEnd w:id="205"/>
-      <w:bookmarkEnd w:id="206"/>
-      <w:r>
-        <w:t xml:space="preserve"> MODELLER</w:t>
-      </w:r>
-    </w:p>
-    <w:p>
-      <w:pPr>
-        <w:pStyle w:val="Balk3"/>
-        <w:numPr>
-          <w:ilvl w:val="1"/>
-          <w:numId w:val="5"/>
-        </w:numPr>
-        <w:ind w:hanging="11"/>
-      </w:pPr>
-      <w:r>
-        <w:t>Mikroservis Mimarisi Modelleme</w:t>
-      </w:r>
-    </w:p>
-    <w:p>
-      <w:pPr>
-        <w:pStyle w:val="TezMetni"/>
-      </w:pPr>
-      <w:r>
-        <w:t>DevOps bölümünü yaz. 1.Bölümdeki mikroservis mimarisinde az da olsa bir şeyler yaz. Stratejik uygunluk ve fizibilite bölümündeki Tavsiye bölümünü zaten tezin sonunda vereceğim için oraya taşıyorum. Gerek olursa yeniden oraya alırım.</w:t>
-      </w:r>
-      <w:r>
-        <w:t xml:space="preserve"> Resimlerin yazılarını ayarlamayı unutma resim bir sayfada açıklaması diğer sayfada olmasın</w:t>
+      <w:r>
+        <w:t>UYGULAMANIN MEVCUT DURUMU</w:t>
+      </w:r>
+    </w:p>
+    <w:p>
+      <w:pPr>
+        <w:pStyle w:val="TezMetni"/>
+      </w:pPr>
+      <w:r>
+        <w:t>Emektar4B</w:t>
+      </w:r>
+      <w:r>
+        <w:t xml:space="preserve">, nesne yönelimli bir programlama dili olan </w:t>
+      </w:r>
+      <w:r>
+        <w:t>Java</w:t>
+      </w:r>
+      <w:r>
+        <w:t xml:space="preserve"> ile geliştirilmiş web tabanlı bir uygulamadır.</w:t>
+      </w:r>
+      <w:r>
+        <w:t xml:space="preserve"> Çerçeve olarak Struts 1 kullanılmaktadır. Struts 1 MVC(Model-View-Controller) mimarisini benimsemiş bir çerçevedir. Bu sayede kodlar ayrıştırılarak kavranması daha kolay ve karmaşıklığı daha az web uygulamaları oluşturmak için kullanılmaktadır.</w:t>
+      </w:r>
+    </w:p>
+    <w:p>
+      <w:pPr>
+        <w:pStyle w:val="TezMetni"/>
+      </w:pPr>
+    </w:p>
+    <w:p>
+      <w:pPr>
+        <w:pStyle w:val="TezMetni"/>
+      </w:pPr>
+      <w:r>
+        <w:t xml:space="preserve">Uygulamada web tabanlı kullanıcı arayüzü oluşturmak için JSP kullanılmaktadır. </w:t>
+      </w:r>
+      <w:r>
+        <w:t>Bu teknoloji, geliştiricilerin HTML, XML veya diğer belge türlerine dayalı dinamik web sayfaları oluşturmasın</w:t>
+      </w:r>
+      <w:r>
+        <w:t xml:space="preserve">da kullanılır </w:t>
+      </w:r>
+      <w:r>
+        <w:t>ve bu da kullanıcıların web tarayıcıların</w:t>
+      </w:r>
+      <w:r>
+        <w:t>d</w:t>
+      </w:r>
+      <w:r>
+        <w:t>a içerik</w:t>
+      </w:r>
+      <w:r>
+        <w:t>lerin gösterilmesini sağlar</w:t>
       </w:r>
       <w:r>
         <w:t>.</w:t>
       </w:r>
-      <w:r>
-        <w:t xml:space="preserve"> Sayfa sayısı artması için SAGA dahil edilebilir.</w:t>
-      </w:r>
-    </w:p>
-    <w:p>
-      <w:pPr>
-        <w:pStyle w:val="TezMetni"/>
-        <w:ind w:firstLine="0"/>
-      </w:pPr>
-    </w:p>
-    <w:p>
-      <w:pPr>
-        <w:pStyle w:val="TezMetni"/>
-      </w:pPr>
-      <w:r>
-        <w:t>4.3 Case Studies</w:t>
-      </w:r>
-    </w:p>
-    <w:p>
-      <w:pPr>
-        <w:pStyle w:val="TezMetni"/>
-      </w:pPr>
-      <w:r>
-        <w:t>4.3.1 Review of Similar Transformations: Summarize case studies where similar institutions have adopted microservice architectures.</w:t>
-      </w:r>
-    </w:p>
-    <w:p>
-      <w:pPr>
-        <w:pStyle w:val="TezMetni"/>
-      </w:pPr>
-      <w:r>
-        <w:t>4.3.2 Lessons Learned: Extract and discuss key learnings that could be relevant to a social security institution.</w:t>
-      </w:r>
-    </w:p>
-    <w:p>
-      <w:pPr>
-        <w:pStyle w:val="TezMetni"/>
-      </w:pPr>
-    </w:p>
-    <w:p>
-      <w:pPr>
-        <w:pStyle w:val="TezMetni"/>
-      </w:pPr>
-      <w:r>
-        <w:t>6.</w:t>
-      </w:r>
-      <w:r>
-        <w:tab/>
-        <w:t>Expert Insights</w:t>
-      </w:r>
-    </w:p>
-    <w:p>
-      <w:pPr>
-        <w:pStyle w:val="TezMetni"/>
-      </w:pPr>
-      <w:r>
-        <w:t>6.1 Interviews with Industry Experts</w:t>
-      </w:r>
-    </w:p>
-    <w:p>
-      <w:pPr>
-        <w:pStyle w:val="TezMetni"/>
-      </w:pPr>
-      <w:r>
-        <w:t>6.1.1 Insights on Microservices in Public Sector: Synthesize opinions and experiences from professionals who have overseen similar transitions.</w:t>
-      </w:r>
-    </w:p>
-    <w:p>
-      <w:pPr>
-        <w:pStyle w:val="TezMetni"/>
-      </w:pPr>
-      <w:r>
-        <w:t>6.2 Panel Discussion Summaries</w:t>
-      </w:r>
-    </w:p>
-    <w:p>
-      <w:pPr>
-        <w:pStyle w:val="TezMetni"/>
-      </w:pPr>
-      <w:r>
-        <w:t>6.2.1 Recorded Discussions: Summaries of discussions with a panel of IT architects and system developers from the public sector.</w:t>
-      </w:r>
-    </w:p>
-    <w:p>
-      <w:pPr>
-        <w:pStyle w:val="Balk3"/>
-        <w:numPr>
-          <w:ilvl w:val="1"/>
-          <w:numId w:val="5"/>
-        </w:numPr>
-        <w:ind w:hanging="11"/>
-      </w:pPr>
-      <w:r>
-        <w:t>Simülasyon Senaryoları</w:t>
+    </w:p>
+    <w:p>
+      <w:pPr>
+        <w:pStyle w:val="TezMetni"/>
+      </w:pPr>
+    </w:p>
+    <w:p>
+      <w:pPr>
+        <w:pStyle w:val="TezMetni"/>
+      </w:pPr>
+      <w:r>
+        <w:t>Uygulama</w:t>
+      </w:r>
+      <w:r>
+        <w:t>da</w:t>
+      </w:r>
+      <w:r>
+        <w:t xml:space="preserve"> veritabanı </w:t>
+      </w:r>
+      <w:r>
+        <w:t xml:space="preserve">olarak DB2 kullanılmaktadır. DB2, IBM tarafından geliştirilmiş bir ilişkisel veritabanı yönetim sistemi teknolojisidir. Verileri oluşturmak, yönetmek ve düzenli bir şekilde tutmak için kullanılır. </w:t>
+      </w:r>
+      <w:r>
+        <w:t>Emektar4B</w:t>
+      </w:r>
+      <w:r>
+        <w:t>’d</w:t>
+      </w:r>
+      <w:r>
+        <w:t>e</w:t>
+      </w:r>
+      <w:r>
+        <w:t xml:space="preserve"> kullanılan veriler bu teknoloji ile saklanmaktadır.</w:t>
+      </w:r>
+    </w:p>
+    <w:p>
+      <w:pPr>
+        <w:pStyle w:val="TezMetni"/>
+      </w:pPr>
+    </w:p>
+    <w:p>
+      <w:pPr>
+        <w:pStyle w:val="TezMetni"/>
+      </w:pPr>
+      <w:r>
+        <w:t>Uygulama içinden veritabanı</w:t>
+      </w:r>
+      <w:r>
+        <w:t xml:space="preserve"> ile ilgili</w:t>
+      </w:r>
+      <w:r>
+        <w:t xml:space="preserve"> işlemleri yapmak için bir </w:t>
+      </w:r>
+      <w:r>
+        <w:t xml:space="preserve">ORM aracı olan hibernate teknolojisi kullanılmaktadır. Uygulama tarafında nesne olarak ele alınan veriler veritabanı tarafında ilişkisel olarak tutulmaktadır. </w:t>
+      </w:r>
+      <w:r>
+        <w:t>Hibernate</w:t>
+      </w:r>
+      <w:r>
+        <w:t xml:space="preserve"> iki</w:t>
+      </w:r>
+      <w:r>
+        <w:t xml:space="preserve"> taraf arasındaki eşleştirme görevini yapar. Uygulama tarafında SQL kodu yazmadan standart bir şekilde veritabanı işlemleri yapılmasını sağlamaktadır.</w:t>
+      </w:r>
+    </w:p>
+    <w:p>
+      <w:pPr>
+        <w:pStyle w:val="TezMetni"/>
+      </w:pPr>
+    </w:p>
+    <w:p>
+      <w:pPr>
+        <w:pStyle w:val="TezMetni"/>
+      </w:pPr>
+      <w:r>
+        <w:t xml:space="preserve">WebSphere Application Server, IBM tarafından geliştirilmiş bir uygulama sunucusudur. Web tabanlı </w:t>
+      </w:r>
+      <w:r>
+        <w:t>Emektar4B</w:t>
+      </w:r>
+      <w:r>
+        <w:t xml:space="preserve"> bu uygulama sunucusunda barındırılmaktadır. </w:t>
+      </w:r>
+      <w:r>
+        <w:t>WebSphere Application Server</w:t>
+      </w:r>
+      <w:r>
+        <w:t xml:space="preserve"> güvenli ve ölçeklenebilir bir altyapı sağlamaktadır.</w:t>
+      </w:r>
+    </w:p>
+    <w:p>
+      <w:pPr>
+        <w:pStyle w:val="TezMetni"/>
+      </w:pPr>
+    </w:p>
+    <w:p>
+      <w:pPr>
+        <w:pStyle w:val="TezMetni"/>
+      </w:pPr>
+      <w:r>
+        <w:t xml:space="preserve">Kullanılan bu teknolojiler içinde Struts 1 eski bir teknolojidir ve </w:t>
+      </w:r>
+      <w:r>
+        <w:t xml:space="preserve">modern çerçevelerin getirdiği yeteneklere sahip değildir. </w:t>
+      </w:r>
+      <w:r>
+        <w:t>WebSphere Application Server</w:t>
+      </w:r>
+      <w:r>
+        <w:t xml:space="preserve"> maliyeti ve teknoloji bağımlılığı gibi dezavantajları barındırmaktadır.</w:t>
       </w:r>
     </w:p>
     <w:p>
@@ -21694,7 +22003,8 @@
         <w:ind w:hanging="11"/>
       </w:pPr>
       <w:r>
-        <w:t>PERFORMANS VE ÖLÇEKLENEBİLİRLİK ANALİZİ</w:t>
+        <w:lastRenderedPageBreak/>
+        <w:t>GEÇİŞ SENARYOSU</w:t>
       </w:r>
     </w:p>
     <w:p>
@@ -21741,11 +22051,11 @@
       <w:pPr>
         <w:pStyle w:val="Balk1"/>
       </w:pPr>
-      <w:bookmarkStart w:id="207" w:name="_Toc165367942"/>
-      <w:bookmarkStart w:id="208" w:name="_Toc166677285"/>
-      <w:bookmarkStart w:id="209" w:name="_Toc167695710"/>
-      <w:bookmarkStart w:id="210" w:name="_Toc167711461"/>
-      <w:bookmarkStart w:id="211" w:name="_Toc168402818"/>
+      <w:bookmarkStart w:id="202" w:name="_Toc165367942"/>
+      <w:bookmarkStart w:id="203" w:name="_Toc166677285"/>
+      <w:bookmarkStart w:id="204" w:name="_Toc167695710"/>
+      <w:bookmarkStart w:id="205" w:name="_Toc167711461"/>
+      <w:bookmarkStart w:id="206" w:name="_Toc168402818"/>
       <w:r>
         <w:lastRenderedPageBreak/>
         <w:t>ALTINCI</w:t>
@@ -21791,7 +22101,32 @@
         <w:t xml:space="preserve"> </w:t>
       </w:r>
       <w:r>
-        <w:t>dağıtık sistemlerde veri bütünlüğünü sağlamak önemli. Bu yüzden 2PC ve sga yöntemi bunu sağlamaya yöneliktir. xxxxxxxx xxxxxxxxxxxxx xxxxxxx xxxxxxxxxxx xxxxxxxxxxxxxxxx xxxxxxxxxxxxxxxxxxx xxxxxxxxxxxxxxxxxxxxx xxxxxxxxxxxxxxxxxxxxxxxxxxxxx</w:t>
+        <w:t xml:space="preserve">dağıtık sistemlerde veri bütünlüğünü sağlamak önemli. Bu yüzden 2PC ve </w:t>
+      </w:r>
+      <w:proofErr w:type="spellStart"/>
+      <w:r>
+        <w:t>sga</w:t>
+      </w:r>
+      <w:proofErr w:type="spellEnd"/>
+      <w:r>
+        <w:t xml:space="preserve"> yöntemi bunu sağlamaya yöneliktir. </w:t>
+      </w:r>
+      <w:r>
+        <w:t>X</w:t>
+      </w:r>
+      <w:r>
+        <w:t xml:space="preserve"> </w:t>
+      </w:r>
+      <w:r>
+        <w:t xml:space="preserve">dağıtık sistemlerde veri bütünlüğünü sağlamak önemli. Bu yüzden 2PC ve </w:t>
+      </w:r>
+      <w:proofErr w:type="spellStart"/>
+      <w:r>
+        <w:t>saga</w:t>
+      </w:r>
+      <w:proofErr w:type="spellEnd"/>
+      <w:r>
+        <w:t xml:space="preserve"> yöntemi bunu sağlamaya yöneliktir.</w:t>
       </w:r>
     </w:p>
     <w:p>
@@ -21816,30 +22151,581 @@
         </w:numPr>
         <w:ind w:hanging="11"/>
       </w:pPr>
-      <w:r>
-        <w:t>Aaaaaa aaaaaaaaa aaaaaaaaa</w:t>
-      </w:r>
-    </w:p>
-    <w:p>
-      <w:pPr>
-        <w:pStyle w:val="TezMetni"/>
-      </w:pPr>
-      <w:r>
-        <w:t>Xxxxxxxxxxxxxxxxxxxxxxxxxxxxxxxxxxxxxxxxxxxxxxxxxxxxxxxxxxxxxxxxxxxxxxxxxxxxxxxxxxxxxxxxxxxxxxxxxxxxxxxxxxxxxxxxxxxxxxxxxxxxxxxxxxxxxxxxxxxxxxxxxxxxxxxxxxxxxxxxxxxxxxxxxxxxxxxxxxxxxxxxxxxxxxxxxxxxxxxxxxxxxxxxxxxxxxxxxxxxx</w:t>
-      </w:r>
-    </w:p>
-    <w:p>
-      <w:pPr>
-        <w:pStyle w:val="TezMetni"/>
-      </w:pPr>
-    </w:p>
-    <w:p>
-      <w:pPr>
-        <w:pStyle w:val="TezMetni"/>
-      </w:pPr>
-      <w:r>
-        <w:t>Xxxxxxxxxxxxxxxxxxxxxxxxxxxxxxxxxxxxxxxxxxxxxxxxxxxxxxxxxxxxxxxxxxxxxxxxxxxxxxxxxxxxxxxxxxxxxxxxxxxxxxxxxxxxxxxxxxxxxxxxxxxxxxxxxxxxxxxxxxxxxxxxxxxxxxxxxxxxxxxxxxxxxxxxxxxxxxxxxxxxxxxxxxxxxxxxxxxxxxxxxxxxxxxxxxxxxxxxxxx</w:t>
-      </w:r>
+      <w:proofErr w:type="spellStart"/>
+      <w:r>
+        <w:t>Aaaaaa</w:t>
+      </w:r>
+      <w:proofErr w:type="spellEnd"/>
+      <w:r>
+        <w:t xml:space="preserve"> </w:t>
+      </w:r>
+      <w:proofErr w:type="spellStart"/>
+      <w:r>
+        <w:t>aaaaaaaaa</w:t>
+      </w:r>
+      <w:proofErr w:type="spellEnd"/>
+      <w:r>
+        <w:t xml:space="preserve"> </w:t>
+      </w:r>
+      <w:proofErr w:type="spellStart"/>
+      <w:r>
+        <w:t>aaaaaaaaa</w:t>
+      </w:r>
+      <w:proofErr w:type="spellEnd"/>
+    </w:p>
+    <w:p>
+      <w:pPr>
+        <w:pStyle w:val="TezMetni"/>
+      </w:pPr>
+      <w:r>
+        <w:t>DevOps bölümünü yaz. 1.Bölümdeki mikroservis mimarisinde az da olsa bir şeyler yaz. Stratejik uygunluk ve fizibilite bölümündeki Tavsiye bölümünü zaten tezin sonunda vereceğim için oraya taşıyorum. Gerek olursa yeniden oraya alırım. Resimlerin yazılarını ayarlamayı unutma resim bir sayfada açıklaması diğer sayfada olmasın. Sayfa sayısı artması için SAGA dahil edilebilir. Mikroservisler arası iletişim yöntemleri yazılabilir.</w:t>
+      </w:r>
+    </w:p>
+    <w:p>
+      <w:pPr>
+        <w:pStyle w:val="TezMetni"/>
+        <w:ind w:firstLine="0"/>
+      </w:pPr>
+    </w:p>
+    <w:p>
+      <w:pPr>
+        <w:pStyle w:val="TezMetni"/>
+        <w:ind w:firstLine="0"/>
+      </w:pPr>
+      <w:r>
+        <w:t xml:space="preserve">4.3 Case </w:t>
+      </w:r>
+      <w:proofErr w:type="spellStart"/>
+      <w:r>
+        <w:t>Studies</w:t>
+      </w:r>
+      <w:proofErr w:type="spellEnd"/>
+    </w:p>
+    <w:p>
+      <w:pPr>
+        <w:pStyle w:val="TezMetni"/>
+        <w:ind w:firstLine="0"/>
+      </w:pPr>
+      <w:r>
+        <w:t xml:space="preserve">4.3.1 </w:t>
+      </w:r>
+      <w:proofErr w:type="spellStart"/>
+      <w:r>
+        <w:t>Review</w:t>
+      </w:r>
+      <w:proofErr w:type="spellEnd"/>
+      <w:r>
+        <w:t xml:space="preserve"> of </w:t>
+      </w:r>
+      <w:proofErr w:type="spellStart"/>
+      <w:r>
+        <w:t>Similar</w:t>
+      </w:r>
+      <w:proofErr w:type="spellEnd"/>
+      <w:r>
+        <w:t xml:space="preserve"> </w:t>
+      </w:r>
+      <w:proofErr w:type="spellStart"/>
+      <w:r>
+        <w:t>Transformations</w:t>
+      </w:r>
+      <w:proofErr w:type="spellEnd"/>
+      <w:r>
+        <w:t xml:space="preserve">: </w:t>
+      </w:r>
+      <w:proofErr w:type="spellStart"/>
+      <w:r>
+        <w:t>Summarize</w:t>
+      </w:r>
+      <w:proofErr w:type="spellEnd"/>
+      <w:r>
+        <w:t xml:space="preserve"> </w:t>
+      </w:r>
+      <w:proofErr w:type="spellStart"/>
+      <w:r>
+        <w:t>case</w:t>
+      </w:r>
+      <w:proofErr w:type="spellEnd"/>
+      <w:r>
+        <w:t xml:space="preserve"> </w:t>
+      </w:r>
+      <w:proofErr w:type="spellStart"/>
+      <w:r>
+        <w:t>studies</w:t>
+      </w:r>
+      <w:proofErr w:type="spellEnd"/>
+      <w:r>
+        <w:t xml:space="preserve"> </w:t>
+      </w:r>
+      <w:proofErr w:type="spellStart"/>
+      <w:r>
+        <w:t>where</w:t>
+      </w:r>
+      <w:proofErr w:type="spellEnd"/>
+      <w:r>
+        <w:t xml:space="preserve"> </w:t>
+      </w:r>
+      <w:proofErr w:type="spellStart"/>
+      <w:r>
+        <w:t>similar</w:t>
+      </w:r>
+      <w:proofErr w:type="spellEnd"/>
+      <w:r>
+        <w:t xml:space="preserve"> </w:t>
+      </w:r>
+      <w:proofErr w:type="spellStart"/>
+      <w:r>
+        <w:t>institutions</w:t>
+      </w:r>
+      <w:proofErr w:type="spellEnd"/>
+      <w:r>
+        <w:t xml:space="preserve"> </w:t>
+      </w:r>
+      <w:proofErr w:type="spellStart"/>
+      <w:r>
+        <w:t>have</w:t>
+      </w:r>
+      <w:proofErr w:type="spellEnd"/>
+      <w:r>
+        <w:t xml:space="preserve"> </w:t>
+      </w:r>
+      <w:proofErr w:type="spellStart"/>
+      <w:r>
+        <w:t>adopted</w:t>
+      </w:r>
+      <w:proofErr w:type="spellEnd"/>
+      <w:r>
+        <w:t xml:space="preserve"> </w:t>
+      </w:r>
+      <w:proofErr w:type="spellStart"/>
+      <w:r>
+        <w:t>microservice</w:t>
+      </w:r>
+      <w:proofErr w:type="spellEnd"/>
+      <w:r>
+        <w:t xml:space="preserve"> </w:t>
+      </w:r>
+      <w:proofErr w:type="spellStart"/>
+      <w:r>
+        <w:t>architectures</w:t>
+      </w:r>
+      <w:proofErr w:type="spellEnd"/>
+      <w:r>
+        <w:t>.</w:t>
+      </w:r>
+    </w:p>
+    <w:p>
+      <w:pPr>
+        <w:pStyle w:val="TezMetni"/>
+        <w:ind w:firstLine="0"/>
+      </w:pPr>
+      <w:r>
+        <w:t xml:space="preserve">4.3.2 </w:t>
+      </w:r>
+      <w:proofErr w:type="spellStart"/>
+      <w:r>
+        <w:t>Lessons</w:t>
+      </w:r>
+      <w:proofErr w:type="spellEnd"/>
+      <w:r>
+        <w:t xml:space="preserve"> </w:t>
+      </w:r>
+      <w:proofErr w:type="spellStart"/>
+      <w:r>
+        <w:t>Learned</w:t>
+      </w:r>
+      <w:proofErr w:type="spellEnd"/>
+      <w:r>
+        <w:t xml:space="preserve">: </w:t>
+      </w:r>
+      <w:proofErr w:type="spellStart"/>
+      <w:r>
+        <w:t>Extract</w:t>
+      </w:r>
+      <w:proofErr w:type="spellEnd"/>
+      <w:r>
+        <w:t xml:space="preserve"> and </w:t>
+      </w:r>
+      <w:proofErr w:type="spellStart"/>
+      <w:r>
+        <w:t>discuss</w:t>
+      </w:r>
+      <w:proofErr w:type="spellEnd"/>
+      <w:r>
+        <w:t xml:space="preserve"> </w:t>
+      </w:r>
+      <w:proofErr w:type="spellStart"/>
+      <w:r>
+        <w:t>key</w:t>
+      </w:r>
+      <w:proofErr w:type="spellEnd"/>
+      <w:r>
+        <w:t xml:space="preserve"> </w:t>
+      </w:r>
+      <w:proofErr w:type="spellStart"/>
+      <w:r>
+        <w:t>learnings</w:t>
+      </w:r>
+      <w:proofErr w:type="spellEnd"/>
+      <w:r>
+        <w:t xml:space="preserve"> </w:t>
+      </w:r>
+      <w:proofErr w:type="spellStart"/>
+      <w:r>
+        <w:t>that</w:t>
+      </w:r>
+      <w:proofErr w:type="spellEnd"/>
+      <w:r>
+        <w:t xml:space="preserve"> </w:t>
+      </w:r>
+      <w:proofErr w:type="spellStart"/>
+      <w:r>
+        <w:t>could</w:t>
+      </w:r>
+      <w:proofErr w:type="spellEnd"/>
+      <w:r>
+        <w:t xml:space="preserve"> be </w:t>
+      </w:r>
+      <w:proofErr w:type="spellStart"/>
+      <w:r>
+        <w:t>relevant</w:t>
+      </w:r>
+      <w:proofErr w:type="spellEnd"/>
+      <w:r>
+        <w:t xml:space="preserve"> </w:t>
+      </w:r>
+      <w:proofErr w:type="spellStart"/>
+      <w:r>
+        <w:t>to</w:t>
+      </w:r>
+      <w:proofErr w:type="spellEnd"/>
+      <w:r>
+        <w:t xml:space="preserve"> a </w:t>
+      </w:r>
+      <w:proofErr w:type="spellStart"/>
+      <w:r>
+        <w:t>social</w:t>
+      </w:r>
+      <w:proofErr w:type="spellEnd"/>
+      <w:r>
+        <w:t xml:space="preserve"> </w:t>
+      </w:r>
+      <w:proofErr w:type="spellStart"/>
+      <w:r>
+        <w:t>security</w:t>
+      </w:r>
+      <w:proofErr w:type="spellEnd"/>
+      <w:r>
+        <w:t xml:space="preserve"> </w:t>
+      </w:r>
+      <w:proofErr w:type="spellStart"/>
+      <w:r>
+        <w:t>institution</w:t>
+      </w:r>
+      <w:proofErr w:type="spellEnd"/>
+      <w:r>
+        <w:t>.</w:t>
+      </w:r>
+    </w:p>
+    <w:p>
+      <w:pPr>
+        <w:pStyle w:val="TezMetni"/>
+        <w:ind w:firstLine="0"/>
+      </w:pPr>
+      <w:r>
+        <w:t>6.</w:t>
+      </w:r>
+      <w:r>
+        <w:tab/>
+      </w:r>
+      <w:proofErr w:type="spellStart"/>
+      <w:r>
+        <w:t>Expert</w:t>
+      </w:r>
+      <w:proofErr w:type="spellEnd"/>
+      <w:r>
+        <w:t xml:space="preserve"> </w:t>
+      </w:r>
+      <w:proofErr w:type="spellStart"/>
+      <w:r>
+        <w:t>Insights</w:t>
+      </w:r>
+      <w:proofErr w:type="spellEnd"/>
+    </w:p>
+    <w:p>
+      <w:pPr>
+        <w:pStyle w:val="TezMetni"/>
+        <w:ind w:firstLine="0"/>
+      </w:pPr>
+      <w:r>
+        <w:t xml:space="preserve">6.1 </w:t>
+      </w:r>
+      <w:proofErr w:type="spellStart"/>
+      <w:r>
+        <w:t>Interviews</w:t>
+      </w:r>
+      <w:proofErr w:type="spellEnd"/>
+      <w:r>
+        <w:t xml:space="preserve"> </w:t>
+      </w:r>
+      <w:proofErr w:type="spellStart"/>
+      <w:r>
+        <w:t>with</w:t>
+      </w:r>
+      <w:proofErr w:type="spellEnd"/>
+      <w:r>
+        <w:t xml:space="preserve"> </w:t>
+      </w:r>
+      <w:proofErr w:type="spellStart"/>
+      <w:r>
+        <w:t>Industry</w:t>
+      </w:r>
+      <w:proofErr w:type="spellEnd"/>
+      <w:r>
+        <w:t xml:space="preserve"> </w:t>
+      </w:r>
+      <w:proofErr w:type="spellStart"/>
+      <w:r>
+        <w:t>Experts</w:t>
+      </w:r>
+      <w:proofErr w:type="spellEnd"/>
+    </w:p>
+    <w:p>
+      <w:pPr>
+        <w:pStyle w:val="TezMetni"/>
+        <w:ind w:firstLine="0"/>
+      </w:pPr>
+      <w:r>
+        <w:t xml:space="preserve">6.1.1 </w:t>
+      </w:r>
+      <w:proofErr w:type="spellStart"/>
+      <w:r>
+        <w:t>Insights</w:t>
+      </w:r>
+      <w:proofErr w:type="spellEnd"/>
+      <w:r>
+        <w:t xml:space="preserve"> on Microservices in </w:t>
+      </w:r>
+      <w:proofErr w:type="spellStart"/>
+      <w:r>
+        <w:t>Public</w:t>
+      </w:r>
+      <w:proofErr w:type="spellEnd"/>
+      <w:r>
+        <w:t xml:space="preserve"> </w:t>
+      </w:r>
+      <w:proofErr w:type="spellStart"/>
+      <w:r>
+        <w:t>Sector</w:t>
+      </w:r>
+      <w:proofErr w:type="spellEnd"/>
+      <w:r>
+        <w:t xml:space="preserve">: </w:t>
+      </w:r>
+      <w:proofErr w:type="spellStart"/>
+      <w:r>
+        <w:t>Synthesize</w:t>
+      </w:r>
+      <w:proofErr w:type="spellEnd"/>
+      <w:r>
+        <w:t xml:space="preserve"> </w:t>
+      </w:r>
+      <w:proofErr w:type="spellStart"/>
+      <w:r>
+        <w:t>opinions</w:t>
+      </w:r>
+      <w:proofErr w:type="spellEnd"/>
+      <w:r>
+        <w:t xml:space="preserve"> and </w:t>
+      </w:r>
+      <w:proofErr w:type="spellStart"/>
+      <w:r>
+        <w:t>experiences</w:t>
+      </w:r>
+      <w:proofErr w:type="spellEnd"/>
+      <w:r>
+        <w:t xml:space="preserve"> </w:t>
+      </w:r>
+      <w:proofErr w:type="spellStart"/>
+      <w:r>
+        <w:t>from</w:t>
+      </w:r>
+      <w:proofErr w:type="spellEnd"/>
+      <w:r>
+        <w:t xml:space="preserve"> </w:t>
+      </w:r>
+      <w:proofErr w:type="spellStart"/>
+      <w:r>
+        <w:t>professionals</w:t>
+      </w:r>
+      <w:proofErr w:type="spellEnd"/>
+      <w:r>
+        <w:t xml:space="preserve"> </w:t>
+      </w:r>
+      <w:proofErr w:type="spellStart"/>
+      <w:r>
+        <w:t>who</w:t>
+      </w:r>
+      <w:proofErr w:type="spellEnd"/>
+      <w:r>
+        <w:t xml:space="preserve"> </w:t>
+      </w:r>
+      <w:proofErr w:type="spellStart"/>
+      <w:r>
+        <w:t>have</w:t>
+      </w:r>
+      <w:proofErr w:type="spellEnd"/>
+      <w:r>
+        <w:t xml:space="preserve"> </w:t>
+      </w:r>
+      <w:proofErr w:type="spellStart"/>
+      <w:r>
+        <w:t>overseen</w:t>
+      </w:r>
+      <w:proofErr w:type="spellEnd"/>
+      <w:r>
+        <w:t xml:space="preserve"> </w:t>
+      </w:r>
+      <w:proofErr w:type="spellStart"/>
+      <w:r>
+        <w:t>similar</w:t>
+      </w:r>
+      <w:proofErr w:type="spellEnd"/>
+      <w:r>
+        <w:t xml:space="preserve"> </w:t>
+      </w:r>
+      <w:proofErr w:type="spellStart"/>
+      <w:r>
+        <w:t>transitions</w:t>
+      </w:r>
+      <w:proofErr w:type="spellEnd"/>
+      <w:r>
+        <w:t>.</w:t>
+      </w:r>
+    </w:p>
+    <w:p>
+      <w:pPr>
+        <w:pStyle w:val="TezMetni"/>
+        <w:ind w:firstLine="0"/>
+      </w:pPr>
+      <w:r>
+        <w:t xml:space="preserve">6.2 Panel </w:t>
+      </w:r>
+      <w:proofErr w:type="spellStart"/>
+      <w:r>
+        <w:t>Discussion</w:t>
+      </w:r>
+      <w:proofErr w:type="spellEnd"/>
+      <w:r>
+        <w:t xml:space="preserve"> </w:t>
+      </w:r>
+      <w:proofErr w:type="spellStart"/>
+      <w:r>
+        <w:t>Summaries</w:t>
+      </w:r>
+      <w:proofErr w:type="spellEnd"/>
+    </w:p>
+    <w:p>
+      <w:pPr>
+        <w:pStyle w:val="TezMetni"/>
+        <w:ind w:firstLine="0"/>
+      </w:pPr>
+      <w:r>
+        <w:t xml:space="preserve">6.2.1 </w:t>
+      </w:r>
+      <w:proofErr w:type="spellStart"/>
+      <w:r>
+        <w:t>Recorded</w:t>
+      </w:r>
+      <w:proofErr w:type="spellEnd"/>
+      <w:r>
+        <w:t xml:space="preserve"> </w:t>
+      </w:r>
+      <w:proofErr w:type="spellStart"/>
+      <w:r>
+        <w:t>Discussions</w:t>
+      </w:r>
+      <w:proofErr w:type="spellEnd"/>
+      <w:r>
+        <w:t xml:space="preserve">: </w:t>
+      </w:r>
+      <w:proofErr w:type="spellStart"/>
+      <w:r>
+        <w:t>Summaries</w:t>
+      </w:r>
+      <w:proofErr w:type="spellEnd"/>
+      <w:r>
+        <w:t xml:space="preserve"> of </w:t>
+      </w:r>
+      <w:proofErr w:type="spellStart"/>
+      <w:r>
+        <w:t>discussions</w:t>
+      </w:r>
+      <w:proofErr w:type="spellEnd"/>
+      <w:r>
+        <w:t xml:space="preserve"> </w:t>
+      </w:r>
+      <w:proofErr w:type="spellStart"/>
+      <w:r>
+        <w:t>with</w:t>
+      </w:r>
+      <w:proofErr w:type="spellEnd"/>
+      <w:r>
+        <w:t xml:space="preserve"> a panel of IT </w:t>
+      </w:r>
+      <w:proofErr w:type="spellStart"/>
+      <w:r>
+        <w:t>architects</w:t>
+      </w:r>
+      <w:proofErr w:type="spellEnd"/>
+      <w:r>
+        <w:t xml:space="preserve"> and </w:t>
+      </w:r>
+      <w:proofErr w:type="spellStart"/>
+      <w:r>
+        <w:t>system</w:t>
+      </w:r>
+      <w:proofErr w:type="spellEnd"/>
+      <w:r>
+        <w:t xml:space="preserve"> </w:t>
+      </w:r>
+      <w:proofErr w:type="spellStart"/>
+      <w:r>
+        <w:t>developers</w:t>
+      </w:r>
+      <w:proofErr w:type="spellEnd"/>
+      <w:r>
+        <w:t xml:space="preserve"> </w:t>
+      </w:r>
+      <w:proofErr w:type="spellStart"/>
+      <w:r>
+        <w:t>from</w:t>
+      </w:r>
+      <w:proofErr w:type="spellEnd"/>
+      <w:r>
+        <w:t xml:space="preserve"> </w:t>
+      </w:r>
+      <w:proofErr w:type="spellStart"/>
+      <w:r>
+        <w:t>the</w:t>
+      </w:r>
+      <w:proofErr w:type="spellEnd"/>
+      <w:r>
+        <w:t xml:space="preserve"> </w:t>
+      </w:r>
+      <w:proofErr w:type="spellStart"/>
+      <w:r>
+        <w:t>public</w:t>
+      </w:r>
+      <w:proofErr w:type="spellEnd"/>
+      <w:r>
+        <w:t xml:space="preserve"> </w:t>
+      </w:r>
+      <w:proofErr w:type="spellStart"/>
+      <w:r>
+        <w:t>sector</w:t>
+      </w:r>
+      <w:proofErr w:type="spellEnd"/>
       <w:r>
         <w:t>.</w:t>
       </w:r>
@@ -21853,9 +22739,19 @@
         </w:numPr>
         <w:ind w:hanging="11"/>
       </w:pPr>
-      <w:r>
-        <w:t>Bbbbbbbbb bbbbbb</w:t>
-      </w:r>
+      <w:proofErr w:type="spellStart"/>
+      <w:r>
+        <w:t>Bbbbbbbbb</w:t>
+      </w:r>
+      <w:proofErr w:type="spellEnd"/>
+      <w:r>
+        <w:t xml:space="preserve"> </w:t>
+      </w:r>
+      <w:proofErr w:type="spellStart"/>
+      <w:r>
+        <w:t>bbbbbb</w:t>
+      </w:r>
+      <w:proofErr w:type="spellEnd"/>
     </w:p>
     <w:p>
       <w:pPr>
@@ -21864,89 +22760,6 @@
       <w:r>
         <w:t>Xxxxxxxxxxxxxxxxxxxxxxxxxxxxxxxxxxxxxxxxxxxxxxxxxxxxxxxxxxxxxxxxxxxxxxxxxxxxxxxxxxxxxxxxxxxxxxxxxxxxxxxxxxxxxxxxxxxxxxxxxxxxxxxxxxxxxxxxxxxxxxxxxxxxxxxxxxxxxxxxxxxxxxxxxxxxxxxxxxxxxxxxxxxxxxxxxxxxxxxxxxxxxxxxxxxxxxxxxxx</w:t>
       </w:r>
-    </w:p>
-    <w:p>
-      <w:pPr>
-        <w:pStyle w:val="TezMetni"/>
-      </w:pPr>
-    </w:p>
-    <w:p>
-      <w:pPr>
-        <w:pStyle w:val="Balk3"/>
-        <w:ind w:left="709"/>
-      </w:pPr>
-      <w:r>
-        <w:t>1.2.1.</w:t>
-      </w:r>
-      <w:r>
-        <w:tab/>
-        <w:t>Ccccccc cccccc cccccccc ccccccccccccccccccc</w:t>
-      </w:r>
-    </w:p>
-    <w:p>
-      <w:pPr>
-        <w:pStyle w:val="TezMetni"/>
-      </w:pPr>
-      <w:r>
-        <w:t>xxxxxxxxxxxxxxxxxxxxxxxxxxxxxxxxxxxxxxxxxxxxxxxxxxxxxxxxxxxxxxxxxxxxxxxxxxxxxxxxxxxxxxxxxxxxxxxxxxxxxxxxxxxxxxxxxxxxxxxxxxxxxxx.</w:t>
-      </w:r>
-    </w:p>
-    <w:p>
-      <w:pPr>
-        <w:pStyle w:val="TezMetni"/>
-        <w:ind w:firstLine="0"/>
-      </w:pPr>
-    </w:p>
-    <w:p>
-      <w:pPr>
-        <w:pStyle w:val="Balk3"/>
-        <w:ind w:firstLine="708"/>
-      </w:pPr>
-      <w:r>
-        <w:t>1.2.</w:t>
-      </w:r>
-      <w:r>
-        <w:t>2</w:t>
-      </w:r>
-      <w:r>
-        <w:t>.</w:t>
-      </w:r>
-      <w:r>
-        <w:tab/>
-      </w:r>
-      <w:r>
-        <w:t>Ddddddddddd</w:t>
-      </w:r>
-    </w:p>
-    <w:p>
-      <w:pPr>
-        <w:pStyle w:val="Balk3"/>
-        <w:ind w:firstLine="708"/>
-      </w:pPr>
-      <w:r>
-        <w:t>1.2.2.1.</w:t>
-      </w:r>
-      <w:r>
-        <w:tab/>
-      </w:r>
-      <w:r>
-        <w:t>Ddddddddddd</w:t>
-      </w:r>
-    </w:p>
-    <w:p>
-      <w:pPr>
-        <w:pStyle w:val="TezMetni"/>
-      </w:pPr>
-    </w:p>
-    <w:p>
-      <w:pPr>
-        <w:pStyle w:val="TezMetni"/>
-      </w:pPr>
-    </w:p>
-    <w:p>
-      <w:pPr>
-        <w:pStyle w:val="TezMetni"/>
-      </w:pPr>
     </w:p>
     <w:p>
       <w:pPr>
@@ -22013,8 +22826,77 @@
         <w:t xml:space="preserve"> </w:t>
       </w:r>
       <w:r>
-        <w:t>dağıtık sistemlerde veri bütünlüğünü sağlamak önemli. Bu yüzden 2PC ve sga yöntemi bunu sağlamaya yöneliktir. xxxxxxxx xxxxxxxxxxxxx xxxxxxx xxxxxxxxxxx xxxxxxxxxxxxxxxx xxxxxxxxxxxxxxxxxxx xxxxxxxxxxxxxxxxxxxxx xxxxxxxxxxxxxxxxxxxxxxxxxxxxx</w:t>
-      </w:r>
+        <w:t xml:space="preserve">dağıtık sistemlerde veri bütünlüğünü sağlamak önemli. Bu yüzden 2PC ve </w:t>
+      </w:r>
+      <w:proofErr w:type="spellStart"/>
+      <w:r>
+        <w:t>sga</w:t>
+      </w:r>
+      <w:proofErr w:type="spellEnd"/>
+      <w:r>
+        <w:t xml:space="preserve"> yöntemi bunu sağlamaya yöneliktir. </w:t>
+      </w:r>
+      <w:proofErr w:type="spellStart"/>
+      <w:r>
+        <w:t>xxxxxxxx</w:t>
+      </w:r>
+      <w:proofErr w:type="spellEnd"/>
+      <w:r>
+        <w:t xml:space="preserve"> </w:t>
+      </w:r>
+      <w:proofErr w:type="spellStart"/>
+      <w:r>
+        <w:t>xxxxxxxxxxxxx</w:t>
+      </w:r>
+      <w:proofErr w:type="spellEnd"/>
+      <w:r>
+        <w:t xml:space="preserve"> </w:t>
+      </w:r>
+      <w:proofErr w:type="spellStart"/>
+      <w:r>
+        <w:t>xxxxxxx</w:t>
+      </w:r>
+      <w:proofErr w:type="spellEnd"/>
+      <w:r>
+        <w:t xml:space="preserve"> </w:t>
+      </w:r>
+      <w:proofErr w:type="spellStart"/>
+      <w:r>
+        <w:t>xxxxxxxxxxx</w:t>
+      </w:r>
+      <w:proofErr w:type="spellEnd"/>
+      <w:r>
+        <w:t xml:space="preserve"> </w:t>
+      </w:r>
+      <w:proofErr w:type="spellStart"/>
+      <w:r>
+        <w:t>xxxxxxxxxxxxxxxx</w:t>
+      </w:r>
+      <w:proofErr w:type="spellEnd"/>
+      <w:r>
+        <w:t xml:space="preserve"> </w:t>
+      </w:r>
+      <w:proofErr w:type="spellStart"/>
+      <w:r>
+        <w:t>xxxxxxxxxxxxxxxxxxx</w:t>
+      </w:r>
+      <w:proofErr w:type="spellEnd"/>
+      <w:r>
+        <w:t xml:space="preserve"> </w:t>
+      </w:r>
+      <w:proofErr w:type="spellStart"/>
+      <w:r>
+        <w:t>xxxxxxxxxxxxxxxxxxxxx</w:t>
+      </w:r>
+      <w:proofErr w:type="spellEnd"/>
+      <w:r>
+        <w:t xml:space="preserve"> </w:t>
+      </w:r>
+      <w:proofErr w:type="spellStart"/>
+      <w:r>
+        <w:t>xxxxxxxxxxxxxxxxxxxxxxxxxxxxx</w:t>
+      </w:r>
+      <w:proofErr w:type="spellEnd"/>
     </w:p>
     <w:p>
       <w:pPr>
@@ -22037,9 +22919,27 @@
         </w:numPr>
         <w:ind w:hanging="11"/>
       </w:pPr>
-      <w:r>
-        <w:t>Aaaaaa aaaaaaaaa aaaaaaaaa</w:t>
-      </w:r>
+      <w:proofErr w:type="spellStart"/>
+      <w:r>
+        <w:t>Aaaaaa</w:t>
+      </w:r>
+      <w:proofErr w:type="spellEnd"/>
+      <w:r>
+        <w:t xml:space="preserve"> </w:t>
+      </w:r>
+      <w:proofErr w:type="spellStart"/>
+      <w:r>
+        <w:t>aaaaaaaaa</w:t>
+      </w:r>
+      <w:proofErr w:type="spellEnd"/>
+      <w:r>
+        <w:t xml:space="preserve"> </w:t>
+      </w:r>
+      <w:proofErr w:type="spellStart"/>
+      <w:r>
+        <w:t>aaaaaaaaa</w:t>
+      </w:r>
+      <w:proofErr w:type="spellEnd"/>
     </w:p>
     <w:p>
       <w:pPr>
@@ -22074,9 +22974,19 @@
         </w:numPr>
         <w:ind w:hanging="11"/>
       </w:pPr>
-      <w:r>
-        <w:t>Bbbbbbbbb bbbbbb</w:t>
-      </w:r>
+      <w:proofErr w:type="spellStart"/>
+      <w:r>
+        <w:t>Bbbbbbbbb</w:t>
+      </w:r>
+      <w:proofErr w:type="spellEnd"/>
+      <w:r>
+        <w:t xml:space="preserve"> </w:t>
+      </w:r>
+      <w:proofErr w:type="spellStart"/>
+      <w:r>
+        <w:t>bbbbbb</w:t>
+      </w:r>
+      <w:proofErr w:type="spellEnd"/>
     </w:p>
     <w:p>
       <w:pPr>
@@ -22101,8 +23011,36 @@
       </w:r>
       <w:r>
         <w:tab/>
-        <w:t>Ccccccc cccccc cccccccc ccccccccccccccccccc</w:t>
-      </w:r>
+      </w:r>
+      <w:proofErr w:type="spellStart"/>
+      <w:r>
+        <w:t>Ccccccc</w:t>
+      </w:r>
+      <w:proofErr w:type="spellEnd"/>
+      <w:r>
+        <w:t xml:space="preserve"> </w:t>
+      </w:r>
+      <w:proofErr w:type="spellStart"/>
+      <w:r>
+        <w:t>cccccc</w:t>
+      </w:r>
+      <w:proofErr w:type="spellEnd"/>
+      <w:r>
+        <w:t xml:space="preserve"> </w:t>
+      </w:r>
+      <w:proofErr w:type="spellStart"/>
+      <w:r>
+        <w:t>cccccccc</w:t>
+      </w:r>
+      <w:proofErr w:type="spellEnd"/>
+      <w:r>
+        <w:t xml:space="preserve"> </w:t>
+      </w:r>
+      <w:proofErr w:type="spellStart"/>
+      <w:r>
+        <w:t>ccccccccccccccccccc</w:t>
+      </w:r>
+      <w:proofErr w:type="spellEnd"/>
     </w:p>
     <w:p>
       <w:pPr>
@@ -22135,9 +23073,11 @@
       <w:r>
         <w:tab/>
       </w:r>
+      <w:proofErr w:type="spellStart"/>
       <w:r>
         <w:t>Ddddddddddd</w:t>
       </w:r>
+      <w:proofErr w:type="spellEnd"/>
     </w:p>
     <w:p>
       <w:pPr>
@@ -22150,9 +23090,11 @@
       <w:r>
         <w:tab/>
       </w:r>
+      <w:proofErr w:type="spellStart"/>
       <w:r>
         <w:t>Ddddddddddd</w:t>
       </w:r>
+      <w:proofErr w:type="spellEnd"/>
     </w:p>
     <w:p>
       <w:pPr>
@@ -22193,11 +23135,11 @@
         <w:lastRenderedPageBreak/>
         <w:t>SONUÇ ve ÖNERİLER</w:t>
       </w:r>
-      <w:bookmarkEnd w:id="207"/>
-      <w:bookmarkEnd w:id="208"/>
-      <w:bookmarkEnd w:id="209"/>
-      <w:bookmarkEnd w:id="210"/>
-      <w:bookmarkEnd w:id="211"/>
+      <w:bookmarkEnd w:id="202"/>
+      <w:bookmarkEnd w:id="203"/>
+      <w:bookmarkEnd w:id="204"/>
+      <w:bookmarkEnd w:id="205"/>
+      <w:bookmarkEnd w:id="206"/>
     </w:p>
     <w:p>
       <w:pPr>
@@ -22214,20 +23156,20 @@
       <w:pPr>
         <w:pStyle w:val="Balk1"/>
       </w:pPr>
-      <w:bookmarkStart w:id="212" w:name="_Toc165367943"/>
-      <w:bookmarkStart w:id="213" w:name="_Toc166677286"/>
-      <w:bookmarkStart w:id="214" w:name="_Toc167695711"/>
-      <w:bookmarkStart w:id="215" w:name="_Toc167711462"/>
-      <w:bookmarkStart w:id="216" w:name="_Toc168402819"/>
+      <w:bookmarkStart w:id="207" w:name="_Toc165367943"/>
+      <w:bookmarkStart w:id="208" w:name="_Toc166677286"/>
+      <w:bookmarkStart w:id="209" w:name="_Toc167695711"/>
+      <w:bookmarkStart w:id="210" w:name="_Toc167711462"/>
+      <w:bookmarkStart w:id="211" w:name="_Toc168402819"/>
       <w:r>
         <w:lastRenderedPageBreak/>
         <w:t>KAYNAKÇA</w:t>
       </w:r>
-      <w:bookmarkEnd w:id="212"/>
-      <w:bookmarkEnd w:id="213"/>
-      <w:bookmarkEnd w:id="214"/>
-      <w:bookmarkEnd w:id="215"/>
-      <w:bookmarkEnd w:id="216"/>
+      <w:bookmarkEnd w:id="207"/>
+      <w:bookmarkEnd w:id="208"/>
+      <w:bookmarkEnd w:id="209"/>
+      <w:bookmarkEnd w:id="210"/>
+      <w:bookmarkEnd w:id="211"/>
     </w:p>
     <w:p>
       <w:pPr>
@@ -25336,7 +26278,6 @@
   <w:style w:type="character" w:default="1" w:styleId="VarsaylanParagrafYazTipi">
     <w:name w:val="Default Paragraph Font"/>
     <w:uiPriority w:val="1"/>
-    <w:semiHidden/>
     <w:unhideWhenUsed/>
   </w:style>
   <w:style w:type="table" w:default="1" w:styleId="NormalTablo">

</xml_diff>

<commit_message>
august 10 v1 17:38
</commit_message>
<xml_diff>
--- a/tez.docx
+++ b/tez.docx
@@ -13279,7 +13279,7 @@
           <w14:ligatures w14:val="standardContextual"/>
         </w:rPr>
         <w:drawing>
-          <wp:inline distT="0" distB="0" distL="0" distR="0" wp14:anchorId="76C494E8" wp14:editId="65C42D1C">
+          <wp:inline distT="0" distB="0" distL="0" distR="0" wp14:anchorId="76C494E8" wp14:editId="5E6F3383">
             <wp:extent cx="5219700" cy="2232660"/>
             <wp:effectExtent l="0" t="0" r="0" b="0"/>
             <wp:docPr id="1585877269" name="Resim 1"/>
@@ -21612,10 +21612,7 @@
         <w:t>Anket yanıtlarının anonimliği üzerinden güvence veri</w:t>
       </w:r>
       <w:r>
-        <w:t xml:space="preserve">lerek </w:t>
-      </w:r>
-      <w:r>
-        <w:t>e-posta üzerinden personele gönderilmiştir.</w:t>
+        <w:t>lerek e-posta üzerinden personele gönderilmiştir.</w:t>
       </w:r>
     </w:p>
     <w:p>
@@ -21700,10 +21697,7 @@
         <w:t>d</w:t>
       </w:r>
       <w:r>
-        <w:t>e</w:t>
-      </w:r>
-      <w:r>
-        <w:t>ki gibidir.</w:t>
+        <w:t>eki gibidir.</w:t>
       </w:r>
       <w:r>
         <w:t xml:space="preserve"> </w:t>
@@ -21889,14 +21883,7 @@
           <w:b/>
           <w:bCs/>
         </w:rPr>
-        <w:t>2</w:t>
-      </w:r>
-      <w:r>
-        <w:rPr>
-          <w:b/>
-          <w:bCs/>
-        </w:rPr>
-        <w:t>:</w:t>
+        <w:t>2:</w:t>
       </w:r>
       <w:r>
         <w:t xml:space="preserve"> Personel</w:t>
@@ -22043,14 +22030,7 @@
           <w:b/>
           <w:bCs/>
         </w:rPr>
-        <w:t>3</w:t>
-      </w:r>
-      <w:r>
-        <w:rPr>
-          <w:b/>
-          <w:bCs/>
-        </w:rPr>
-        <w:t>:</w:t>
+        <w:t>3:</w:t>
       </w:r>
       <w:r>
         <w:t xml:space="preserve"> </w:t>
@@ -22413,23 +22393,13 @@
           <w:b/>
           <w:bCs/>
         </w:rPr>
-        <w:t>5</w:t>
-      </w:r>
-      <w:r>
-        <w:rPr>
-          <w:b/>
-          <w:bCs/>
-        </w:rPr>
-        <w:t>:</w:t>
+        <w:t>5:</w:t>
       </w:r>
       <w:r>
         <w:t xml:space="preserve"> Personelin </w:t>
       </w:r>
       <w:r>
-        <w:t xml:space="preserve">Mikroservis Mimarisi </w:t>
-      </w:r>
-      <w:r>
-        <w:t>Proje Tecrübesi</w:t>
+        <w:t>Mikroservis Mimarisi Proje Tecrübesi</w:t>
       </w:r>
     </w:p>
     <w:p>
@@ -22546,7 +22516,17 @@
         <w:t>Grafik 4</w:t>
       </w:r>
       <w:r>
-        <w:t xml:space="preserve"> birbirini kapsayan ve onaylayan</w:t>
+        <w:rPr>
+          <w:i/>
+          <w:iCs/>
+        </w:rPr>
+        <w:t>’</w:t>
+      </w:r>
+      <w:r>
+        <w:t xml:space="preserve">e ait sorular </w:t>
+      </w:r>
+      <w:r>
+        <w:t>birbirini kapsayan ve onaylayan</w:t>
       </w:r>
       <w:r>
         <w:t xml:space="preserve"> yapıdadır.</w:t>
@@ -22555,8 +22535,354 @@
         <w:t xml:space="preserve"> </w:t>
       </w:r>
       <w:r>
-        <w:t>İki grafik arasındaki 1 kişiden kaynaklanan küçük tutarsızlık personelin yorum farklılıklarından kaynaklanabilen göz ardı edilebilecek bir durum olarak değerlendirilmiştir.</w:t>
-      </w:r>
+        <w:t>İki grafik arasındaki 1 kişiden kaynaklanan tutarsızlık</w:t>
+      </w:r>
+      <w:r>
+        <w:t xml:space="preserve">, </w:t>
+      </w:r>
+      <w:r>
+        <w:rPr>
+          <w:i/>
+          <w:iCs/>
+        </w:rPr>
+        <w:t>Grafik 4</w:t>
+      </w:r>
+      <w:r>
+        <w:t xml:space="preserve">'te </w:t>
+      </w:r>
+      <w:r>
+        <w:rPr>
+          <w:b/>
+          <w:bCs/>
+          <w:sz w:val="22"/>
+          <w:szCs w:val="22"/>
+        </w:rPr>
+        <w:t>-</w:t>
+      </w:r>
+      <w:r>
+        <w:rPr>
+          <w:b/>
+          <w:bCs/>
+          <w:sz w:val="22"/>
+          <w:szCs w:val="22"/>
+        </w:rPr>
+        <w:t>Mikroservislerle ilgili en az bir projede yer aldım</w:t>
+      </w:r>
+      <w:r>
+        <w:rPr>
+          <w:b/>
+          <w:bCs/>
+          <w:sz w:val="22"/>
+          <w:szCs w:val="22"/>
+        </w:rPr>
+        <w:t>-</w:t>
+      </w:r>
+      <w:r>
+        <w:t xml:space="preserve"> ve</w:t>
+      </w:r>
+      <w:r>
+        <w:t xml:space="preserve"> </w:t>
+      </w:r>
+      <w:r>
+        <w:rPr>
+          <w:i/>
+          <w:iCs/>
+        </w:rPr>
+        <w:t>Grafik 5</w:t>
+      </w:r>
+      <w:r>
+        <w:t>’te proje tecrübeniz var mı</w:t>
+      </w:r>
+      <w:r>
+        <w:t xml:space="preserve"> </w:t>
+      </w:r>
+      <w:r>
+        <w:t>sorusuna</w:t>
+      </w:r>
+      <w:r>
+        <w:t xml:space="preserve"> </w:t>
+      </w:r>
+      <w:r>
+        <w:rPr>
+          <w:b/>
+          <w:bCs/>
+          <w:sz w:val="22"/>
+          <w:szCs w:val="22"/>
+        </w:rPr>
+        <w:t>-</w:t>
+      </w:r>
+      <w:r>
+        <w:rPr>
+          <w:b/>
+          <w:bCs/>
+          <w:sz w:val="22"/>
+          <w:szCs w:val="22"/>
+        </w:rPr>
+        <w:t>Evet</w:t>
+      </w:r>
+      <w:r>
+        <w:rPr>
+          <w:b/>
+          <w:bCs/>
+          <w:sz w:val="22"/>
+          <w:szCs w:val="22"/>
+        </w:rPr>
+        <w:t>-</w:t>
+      </w:r>
+      <w:r>
+        <w:t xml:space="preserve"> </w:t>
+      </w:r>
+      <w:r>
+        <w:lastRenderedPageBreak/>
+        <w:t>olarak belirtmesi</w:t>
+      </w:r>
+      <w:r>
+        <w:t xml:space="preserve">, </w:t>
+      </w:r>
+      <w:r>
+        <w:t>personelin yorum farklılıklarından kaynaklanabilen göz ardı edilebilecek bir durum olarak değerlendirilmiştir.</w:t>
+      </w:r>
+    </w:p>
+    <w:p>
+      <w:pPr>
+        <w:pStyle w:val="TezMetni"/>
+      </w:pPr>
+    </w:p>
+    <w:p>
+      <w:pPr>
+        <w:pStyle w:val="TezMetni"/>
+        <w:jc w:val="center"/>
+      </w:pPr>
+      <w:r>
+        <w:rPr>
+          <w:b/>
+          <w:bCs/>
+        </w:rPr>
+        <w:t xml:space="preserve">Grafik </w:t>
+      </w:r>
+      <w:r>
+        <w:rPr>
+          <w:b/>
+          <w:bCs/>
+        </w:rPr>
+        <w:t>6</w:t>
+      </w:r>
+      <w:r>
+        <w:rPr>
+          <w:b/>
+          <w:bCs/>
+        </w:rPr>
+        <w:t>:</w:t>
+      </w:r>
+      <w:r>
+        <w:t xml:space="preserve"> </w:t>
+      </w:r>
+      <w:r>
+        <w:t>Personelin Kullandığı Teknolojiler</w:t>
+      </w:r>
+    </w:p>
+    <w:p>
+      <w:pPr>
+        <w:pStyle w:val="TezMetni"/>
+        <w:ind w:firstLine="0"/>
+      </w:pPr>
+      <w:r>
+        <w:rPr>
+          <w:noProof/>
+          <w14:ligatures w14:val="standardContextual"/>
+        </w:rPr>
+        <w:drawing>
+          <wp:inline distT="0" distB="0" distL="0" distR="0" wp14:anchorId="3C137206" wp14:editId="1D78C2BF">
+            <wp:extent cx="5219700" cy="4749800"/>
+            <wp:effectExtent l="0" t="0" r="0" b="0"/>
+            <wp:docPr id="405739162" name="Resim 1"/>
+            <wp:cNvGraphicFramePr>
+              <a:graphicFrameLocks xmlns:a="http://schemas.openxmlformats.org/drawingml/2006/main" noChangeAspect="1"/>
+            </wp:cNvGraphicFramePr>
+            <a:graphic xmlns:a="http://schemas.openxmlformats.org/drawingml/2006/main">
+              <a:graphicData uri="http://schemas.openxmlformats.org/drawingml/2006/picture">
+                <pic:pic xmlns:pic="http://schemas.openxmlformats.org/drawingml/2006/picture">
+                  <pic:nvPicPr>
+                    <pic:cNvPr id="405739162" name="Resim 405739162"/>
+                    <pic:cNvPicPr/>
+                  </pic:nvPicPr>
+                  <pic:blipFill>
+                    <a:blip r:embed="rId22">
+                      <a:extLst>
+                        <a:ext uri="{28A0092B-C50C-407E-A947-70E740481C1C}">
+                          <a14:useLocalDpi xmlns:a14="http://schemas.microsoft.com/office/drawing/2010/main" val="0"/>
+                        </a:ext>
+                      </a:extLst>
+                    </a:blip>
+                    <a:stretch>
+                      <a:fillRect/>
+                    </a:stretch>
+                  </pic:blipFill>
+                  <pic:spPr>
+                    <a:xfrm>
+                      <a:off x="0" y="0"/>
+                      <a:ext cx="5219700" cy="4749800"/>
+                    </a:xfrm>
+                    <a:prstGeom prst="rect">
+                      <a:avLst/>
+                    </a:prstGeom>
+                  </pic:spPr>
+                </pic:pic>
+              </a:graphicData>
+            </a:graphic>
+          </wp:inline>
+        </w:drawing>
+      </w:r>
+    </w:p>
+    <w:p>
+      <w:pPr>
+        <w:pStyle w:val="TezMetni"/>
+        <w:ind w:firstLine="0"/>
+      </w:pPr>
+      <w:r>
+        <w:rPr>
+          <w:b/>
+          <w:bCs/>
+          <w:sz w:val="22"/>
+          <w:szCs w:val="22"/>
+        </w:rPr>
+        <w:t>Kaynak:</w:t>
+      </w:r>
+      <w:r>
+        <w:rPr>
+          <w:sz w:val="22"/>
+          <w:szCs w:val="22"/>
+        </w:rPr>
+        <w:t xml:space="preserve"> Bu çalışma kapsamında hazırlanmıştır.</w:t>
+      </w:r>
+    </w:p>
+    <w:p>
+      <w:pPr>
+        <w:pStyle w:val="TezMetni"/>
+      </w:pPr>
+    </w:p>
+    <w:p>
+      <w:pPr>
+        <w:pStyle w:val="TezMetni"/>
+      </w:pPr>
+      <w:r>
+        <w:t xml:space="preserve">Personelin projelerinde kullandığı yazılım araçları </w:t>
+      </w:r>
+      <w:r>
+        <w:rPr>
+          <w:i/>
+          <w:iCs/>
+        </w:rPr>
+        <w:t>Grafik 6</w:t>
+      </w:r>
+      <w:r>
+        <w:t xml:space="preserve">’daki gibidir. </w:t>
+      </w:r>
+      <w:r>
+        <w:t xml:space="preserve">Bu grafik kurumun mevcut teknoloji ortamına ilişkin içgörüler sunmaktadır. </w:t>
+      </w:r>
+      <w:r>
+        <w:t>Personelin</w:t>
+      </w:r>
+      <w:r>
+        <w:t xml:space="preserve"> </w:t>
+      </w:r>
+      <w:r>
+        <w:t>cevapları</w:t>
+      </w:r>
+      <w:r>
+        <w:t xml:space="preserve"> arasında, mikro</w:t>
+      </w:r>
+      <w:r>
+        <w:t>servis</w:t>
+      </w:r>
+      <w:r>
+        <w:t xml:space="preserve"> mimarisinde uygulama oluşturmak ve yönetmek için sektör genelinde yaygın olarak benimsenen Docker, Kubernetes, GitLab, Jenkins, Java ve C# yer al</w:t>
+      </w:r>
+      <w:r>
+        <w:t>maktadır</w:t>
+      </w:r>
+      <w:r>
+        <w:t xml:space="preserve">. Özellikle Docker ve Kubernetes'in </w:t>
+      </w:r>
+      <w:r>
+        <w:t xml:space="preserve">kullanımının </w:t>
+      </w:r>
+      <w:r>
+        <w:t xml:space="preserve">yaygınlığı, </w:t>
+      </w:r>
+      <w:r>
+        <w:t>kurumun</w:t>
+      </w:r>
+      <w:r>
+        <w:t xml:space="preserve"> mikro</w:t>
+      </w:r>
+      <w:r>
+        <w:t>servisleri</w:t>
+      </w:r>
+      <w:r>
+        <w:t xml:space="preserve"> dağıtmak ve ölçeklendirmek için temel bileşenler olan konteynerleştirme ve orkestrasyon teknolojilerini benimsediğini göster</w:t>
+      </w:r>
+      <w:r>
+        <w:t>mektedir</w:t>
+      </w:r>
+      <w:r>
+        <w:t>.</w:t>
+      </w:r>
+      <w:r>
+        <w:t xml:space="preserve"> Java kullanım oranın</w:t>
+      </w:r>
+      <w:r>
+        <w:t>ın</w:t>
+      </w:r>
+      <w:r>
+        <w:t xml:space="preserve"> </w:t>
+      </w:r>
+      <w:proofErr w:type="gramStart"/>
+      <w:r>
+        <w:t>%79,03</w:t>
+      </w:r>
+      <w:proofErr w:type="gramEnd"/>
+      <w:r>
+        <w:t xml:space="preserve"> olması</w:t>
+      </w:r>
+      <w:r>
+        <w:t xml:space="preserve"> </w:t>
+      </w:r>
+      <w:r>
+        <w:t xml:space="preserve">kurumda olası bir geçişte </w:t>
+      </w:r>
+      <w:r>
+        <w:t>mikroservisler</w:t>
+      </w:r>
+      <w:r>
+        <w:t>e</w:t>
+      </w:r>
+      <w:r>
+        <w:t xml:space="preserve"> </w:t>
+      </w:r>
+      <w:r>
+        <w:lastRenderedPageBreak/>
+        <w:t xml:space="preserve">adaptasyonunun kolay olacağını göstermektedir. </w:t>
+      </w:r>
+      <w:r>
+        <w:t>Çünkü bu tezde de geliştirme yapılırken yararlanılan Spring Cloud gibi bir kütüphane avantajına sahiptir.</w:t>
+      </w:r>
+    </w:p>
+    <w:p>
+      <w:pPr>
+        <w:pStyle w:val="TezMetni"/>
+      </w:pPr>
+    </w:p>
+    <w:p>
+      <w:pPr>
+        <w:pStyle w:val="TezMetni"/>
+      </w:pPr>
+    </w:p>
+    <w:p>
+      <w:pPr>
+        <w:pStyle w:val="TezMetni"/>
+      </w:pPr>
     </w:p>
     <w:p>
       <w:pPr>
@@ -22568,7 +22894,6 @@
         <w:ind w:left="709" w:firstLine="0"/>
       </w:pPr>
       <w:r>
-        <w:lastRenderedPageBreak/>
         <w:t>ORGANİZASYONEL ETKİLER</w:t>
       </w:r>
     </w:p>
@@ -22755,7 +23080,6 @@
         <w:ind w:left="1440" w:hanging="11"/>
       </w:pPr>
       <w:r>
-        <w:lastRenderedPageBreak/>
         <w:t>Paydaşlara Etkileri</w:t>
       </w:r>
     </w:p>
@@ -24971,7 +25295,7 @@
                     <pic:cNvPicPr/>
                   </pic:nvPicPr>
                   <pic:blipFill>
-                    <a:blip r:embed="rId22">
+                    <a:blip r:embed="rId23">
                       <a:extLst>
                         <a:ext uri="{28A0092B-C50C-407E-A947-70E740481C1C}">
                           <a14:useLocalDpi xmlns:a14="http://schemas.microsoft.com/office/drawing/2010/main" val="0"/>
@@ -25514,7 +25838,7 @@
                     <pic:cNvPicPr/>
                   </pic:nvPicPr>
                   <pic:blipFill>
-                    <a:blip r:embed="rId23">
+                    <a:blip r:embed="rId24">
                       <a:extLst>
                         <a:ext uri="{28A0092B-C50C-407E-A947-70E740481C1C}">
                           <a14:useLocalDpi xmlns:a14="http://schemas.microsoft.com/office/drawing/2010/main" val="0"/>
@@ -25870,7 +26194,7 @@
                     <pic:cNvPicPr/>
                   </pic:nvPicPr>
                   <pic:blipFill>
-                    <a:blip r:embed="rId24">
+                    <a:blip r:embed="rId25">
                       <a:extLst>
                         <a:ext uri="{28A0092B-C50C-407E-A947-70E740481C1C}">
                           <a14:useLocalDpi xmlns:a14="http://schemas.microsoft.com/office/drawing/2010/main" val="0"/>

</xml_diff>

<commit_message>
august 10 v2 21:05
</commit_message>
<xml_diff>
--- a/tez.docx
+++ b/tez.docx
@@ -557,27 +557,7 @@
           <w:szCs w:val="24"/>
           <w:lang w:eastAsia="tr-TR"/>
         </w:rPr>
-        <w:t xml:space="preserve">n olduğunu onaylarım. </w:t>
-      </w:r>
-      <w:proofErr w:type="gramStart"/>
-      <w:r>
-        <w:rPr>
-          <w:rFonts w:ascii="Times New Roman" w:hAnsi="Times New Roman"/>
-          <w:sz w:val="24"/>
-          <w:szCs w:val="24"/>
-          <w:lang w:eastAsia="tr-TR"/>
-        </w:rPr>
-        <w:t>….</w:t>
-      </w:r>
-      <w:proofErr w:type="gramEnd"/>
-      <w:r>
-        <w:rPr>
-          <w:rFonts w:ascii="Times New Roman" w:hAnsi="Times New Roman"/>
-          <w:sz w:val="24"/>
-          <w:szCs w:val="24"/>
-          <w:lang w:eastAsia="tr-TR"/>
-        </w:rPr>
-        <w:t>/…./2024</w:t>
+        <w:t>n olduğunu onaylarım. …./…./2024</w:t>
       </w:r>
     </w:p>
     <w:p>
@@ -1687,7 +1667,6 @@
           <w:lang w:eastAsia="tr-TR"/>
         </w:rPr>
       </w:pPr>
-      <w:proofErr w:type="gramStart"/>
       <w:r>
         <w:rPr>
           <w:rFonts w:ascii="Times New Roman" w:hAnsi="Times New Roman"/>
@@ -1695,17 +1674,7 @@
           <w:szCs w:val="24"/>
           <w:lang w:eastAsia="tr-TR"/>
         </w:rPr>
-        <w:t>Tarih: ….</w:t>
-      </w:r>
-      <w:proofErr w:type="gramEnd"/>
-      <w:r>
-        <w:rPr>
-          <w:rFonts w:ascii="Times New Roman" w:hAnsi="Times New Roman"/>
-          <w:sz w:val="24"/>
-          <w:szCs w:val="24"/>
-          <w:lang w:eastAsia="tr-TR"/>
-        </w:rPr>
-        <w:t>/…./………</w:t>
+        <w:t>Tarih: …./…./………</w:t>
       </w:r>
     </w:p>
     <w:p>
@@ -1859,9 +1828,8 @@
           <w:szCs w:val="24"/>
           <w:lang w:eastAsia="tr-TR"/>
         </w:rPr>
-        <w:t xml:space="preserve">anışmanım Emre </w:t>
-      </w:r>
-      <w:proofErr w:type="spellStart"/>
+        <w:t>anışmanım Emre MUTLU’ya,</w:t>
+      </w:r>
       <w:r>
         <w:rPr>
           <w:rFonts w:ascii="Times New Roman" w:hAnsi="Times New Roman"/>
@@ -1869,9 +1837,8 @@
           <w:szCs w:val="24"/>
           <w:lang w:eastAsia="tr-TR"/>
         </w:rPr>
-        <w:t>MUTLU’ya</w:t>
-      </w:r>
-      <w:proofErr w:type="spellEnd"/>
+        <w:t xml:space="preserve"> ihtiyaç duyduğum konularda desteklerini esirgemeyen çalışma arkadaşlarım Hasan İ</w:t>
+      </w:r>
       <w:r>
         <w:rPr>
           <w:rFonts w:ascii="Times New Roman" w:hAnsi="Times New Roman"/>
@@ -1879,7 +1846,7 @@
           <w:szCs w:val="24"/>
           <w:lang w:eastAsia="tr-TR"/>
         </w:rPr>
-        <w:t>,</w:t>
+        <w:t>brahim KOÇAK’a ve Ramazan SARIALTIN</w:t>
       </w:r>
       <w:r>
         <w:rPr>
@@ -1888,65 +1855,7 @@
           <w:szCs w:val="24"/>
           <w:lang w:eastAsia="tr-TR"/>
         </w:rPr>
-        <w:t xml:space="preserve"> ihtiyaç duyduğum konularda desteklerini esirgemeyen çalışma arkadaşlarım Hasan İ</w:t>
-      </w:r>
-      <w:r>
-        <w:rPr>
-          <w:rFonts w:ascii="Times New Roman" w:hAnsi="Times New Roman"/>
-          <w:sz w:val="24"/>
-          <w:szCs w:val="24"/>
-          <w:lang w:eastAsia="tr-TR"/>
-        </w:rPr>
-        <w:t xml:space="preserve">brahim </w:t>
-      </w:r>
-      <w:proofErr w:type="spellStart"/>
-      <w:r>
-        <w:rPr>
-          <w:rFonts w:ascii="Times New Roman" w:hAnsi="Times New Roman"/>
-          <w:sz w:val="24"/>
-          <w:szCs w:val="24"/>
-          <w:lang w:eastAsia="tr-TR"/>
-        </w:rPr>
-        <w:t>KOÇAK’a</w:t>
-      </w:r>
-      <w:proofErr w:type="spellEnd"/>
-      <w:r>
-        <w:rPr>
-          <w:rFonts w:ascii="Times New Roman" w:hAnsi="Times New Roman"/>
-          <w:sz w:val="24"/>
-          <w:szCs w:val="24"/>
-          <w:lang w:eastAsia="tr-TR"/>
-        </w:rPr>
-        <w:t xml:space="preserve"> ve Ramazan </w:t>
-      </w:r>
-      <w:proofErr w:type="spellStart"/>
-      <w:r>
-        <w:rPr>
-          <w:rFonts w:ascii="Times New Roman" w:hAnsi="Times New Roman"/>
-          <w:sz w:val="24"/>
-          <w:szCs w:val="24"/>
-          <w:lang w:eastAsia="tr-TR"/>
-        </w:rPr>
-        <w:t>SARIALTIN</w:t>
-      </w:r>
-      <w:r>
-        <w:rPr>
-          <w:rFonts w:ascii="Times New Roman" w:hAnsi="Times New Roman"/>
-          <w:sz w:val="24"/>
-          <w:szCs w:val="24"/>
-          <w:lang w:eastAsia="tr-TR"/>
-        </w:rPr>
-        <w:t>’a</w:t>
-      </w:r>
-      <w:proofErr w:type="spellEnd"/>
-      <w:r>
-        <w:rPr>
-          <w:rFonts w:ascii="Times New Roman" w:hAnsi="Times New Roman"/>
-          <w:sz w:val="24"/>
-          <w:szCs w:val="24"/>
-          <w:lang w:eastAsia="tr-TR"/>
-        </w:rPr>
-        <w:t xml:space="preserve">, ayrıca her koşulda yanımda olan </w:t>
+        <w:t xml:space="preserve">’a, ayrıca her koşulda yanımda olan </w:t>
       </w:r>
       <w:r>
         <w:rPr>
@@ -2940,7 +2849,6 @@
           <w:szCs w:val="24"/>
         </w:rPr>
       </w:pPr>
-      <w:proofErr w:type="spellStart"/>
       <w:r>
         <w:rPr>
           <w:rFonts w:ascii="Times New Roman" w:hAnsi="Times New Roman"/>
@@ -2948,49 +2856,8 @@
           <w:sz w:val="24"/>
           <w:szCs w:val="24"/>
         </w:rPr>
-        <w:t>Social</w:t>
-      </w:r>
-      <w:proofErr w:type="spellEnd"/>
-      <w:r>
-        <w:rPr>
-          <w:rFonts w:ascii="Times New Roman" w:hAnsi="Times New Roman"/>
-          <w:b/>
-          <w:sz w:val="24"/>
-          <w:szCs w:val="24"/>
-        </w:rPr>
-        <w:t xml:space="preserve"> Security </w:t>
-      </w:r>
-      <w:proofErr w:type="spellStart"/>
-      <w:r>
-        <w:rPr>
-          <w:rFonts w:ascii="Times New Roman" w:hAnsi="Times New Roman"/>
-          <w:b/>
-          <w:sz w:val="24"/>
-          <w:szCs w:val="24"/>
-        </w:rPr>
-        <w:t>Expertise</w:t>
-      </w:r>
-      <w:proofErr w:type="spellEnd"/>
-      <w:r>
-        <w:rPr>
-          <w:rFonts w:ascii="Times New Roman" w:hAnsi="Times New Roman"/>
-          <w:b/>
-          <w:sz w:val="24"/>
-          <w:szCs w:val="24"/>
-        </w:rPr>
-        <w:t xml:space="preserve"> </w:t>
-      </w:r>
-      <w:proofErr w:type="spellStart"/>
-      <w:r>
-        <w:rPr>
-          <w:rFonts w:ascii="Times New Roman" w:hAnsi="Times New Roman"/>
-          <w:b/>
-          <w:sz w:val="24"/>
-          <w:szCs w:val="24"/>
-        </w:rPr>
-        <w:t>Thesis</w:t>
-      </w:r>
-      <w:proofErr w:type="spellEnd"/>
+        <w:t>Social Security Expertise Thesis</w:t>
+      </w:r>
     </w:p>
     <w:p>
       <w:pPr>
@@ -10965,15 +10832,7 @@
       </w:r>
       <w:r>
         <w:tab/>
-        <w:t xml:space="preserve">5510 sayılı Kanunun </w:t>
-      </w:r>
-      <w:proofErr w:type="gramStart"/>
-      <w:r>
-        <w:t>4 üncü</w:t>
-      </w:r>
-      <w:proofErr w:type="gramEnd"/>
-      <w:r>
-        <w:t xml:space="preserve"> maddesinin 1 inci fıkrasının (b) bendi</w:t>
+        <w:t>5510 sayılı Kanunun 4 üncü maddesinin 1 inci fıkrasının (b) bendi</w:t>
       </w:r>
     </w:p>
     <w:p>
@@ -11492,13 +11351,8 @@
         <w:tab/>
       </w:r>
       <w:r>
-        <w:t xml:space="preserve">International Business </w:t>
-      </w:r>
-      <w:proofErr w:type="spellStart"/>
-      <w:r>
-        <w:t>Machines</w:t>
-      </w:r>
-      <w:proofErr w:type="spellEnd"/>
+        <w:t>International Business Machines</w:t>
+      </w:r>
     </w:p>
     <w:p>
       <w:pPr>
@@ -11522,27 +11376,17 @@
         <w:t>Object</w:t>
       </w:r>
       <w:r>
-        <w:t xml:space="preserve"> </w:t>
-      </w:r>
-      <w:proofErr w:type="spellStart"/>
-      <w:r>
-        <w:t>R</w:t>
-      </w:r>
-      <w:r>
-        <w:t>elational</w:t>
-      </w:r>
-      <w:proofErr w:type="spellEnd"/>
-      <w:r>
-        <w:t xml:space="preserve"> </w:t>
-      </w:r>
-      <w:proofErr w:type="spellStart"/>
+        <w:t xml:space="preserve"> R</w:t>
+      </w:r>
+      <w:r>
+        <w:t xml:space="preserve">elational </w:t>
+      </w:r>
       <w:r>
         <w:t>M</w:t>
       </w:r>
       <w:r>
         <w:t>apping</w:t>
       </w:r>
-      <w:proofErr w:type="spellEnd"/>
       <w:r>
         <w:t xml:space="preserve"> (Nesne ile İlişkisel Eşleme)</w:t>
       </w:r>
@@ -11564,17 +11408,10 @@
       </w:r>
       <w:r>
         <w:tab/>
-      </w:r>
-      <w:proofErr w:type="spellStart"/>
-      <w:r>
         <w:t>S</w:t>
       </w:r>
       <w:r>
-        <w:t>tructured</w:t>
-      </w:r>
-      <w:proofErr w:type="spellEnd"/>
-      <w:r>
-        <w:t xml:space="preserve"> </w:t>
+        <w:t xml:space="preserve">tructured </w:t>
       </w:r>
       <w:r>
         <w:t>Q</w:t>
@@ -11616,19 +11453,9 @@
       <w:r>
         <w:tab/>
       </w:r>
-      <w:proofErr w:type="spellStart"/>
-      <w:r>
-        <w:t>Uniform</w:t>
-      </w:r>
-      <w:proofErr w:type="spellEnd"/>
-      <w:r>
-        <w:t xml:space="preserve"> Resource </w:t>
-      </w:r>
-      <w:proofErr w:type="spellStart"/>
-      <w:r>
-        <w:t>Locator</w:t>
-      </w:r>
-      <w:proofErr w:type="spellEnd"/>
+      <w:r>
+        <w:t>Uniform Resource Locator</w:t>
+      </w:r>
     </w:p>
     <w:p>
       <w:pPr>
@@ -11648,22 +11475,15 @@
       <w:r>
         <w:tab/>
       </w:r>
-      <w:proofErr w:type="spellStart"/>
-      <w:r>
-        <w:t>Uniform</w:t>
-      </w:r>
-      <w:proofErr w:type="spellEnd"/>
-      <w:r>
-        <w:t xml:space="preserve"> Resource</w:t>
+      <w:r>
+        <w:t>Uniform Resource</w:t>
       </w:r>
       <w:r>
         <w:t xml:space="preserve"> </w:t>
       </w:r>
-      <w:proofErr w:type="spellStart"/>
       <w:r>
         <w:t>Identifier</w:t>
       </w:r>
-      <w:proofErr w:type="spellEnd"/>
     </w:p>
     <w:p>
       <w:pPr>
@@ -11679,20 +11499,8 @@
       </w:r>
       <w:r>
         <w:tab/>
-      </w:r>
-      <w:proofErr w:type="spellStart"/>
-      <w:r>
-        <w:t>Create</w:t>
-      </w:r>
-      <w:proofErr w:type="spellEnd"/>
-      <w:r>
-        <w:t xml:space="preserve">, Read, Update, </w:t>
-      </w:r>
-      <w:proofErr w:type="spellStart"/>
-      <w:r>
-        <w:t>Delete</w:t>
-      </w:r>
-      <w:proofErr w:type="spellEnd"/>
+        <w:t>Create, Read, Update, Delete</w:t>
+      </w:r>
     </w:p>
     <w:p>
       <w:pPr>
@@ -13279,7 +13087,7 @@
           <w14:ligatures w14:val="standardContextual"/>
         </w:rPr>
         <w:drawing>
-          <wp:inline distT="0" distB="0" distL="0" distR="0" wp14:anchorId="76C494E8" wp14:editId="5E6F3383">
+          <wp:inline distT="0" distB="0" distL="0" distR="0" wp14:anchorId="76C494E8" wp14:editId="08BBFB64">
             <wp:extent cx="5219700" cy="2232660"/>
             <wp:effectExtent l="0" t="0" r="0" b="0"/>
             <wp:docPr id="1585877269" name="Resim 1"/>
@@ -13499,15 +13307,7 @@
         <w:t xml:space="preserve"> 2014 yılında</w:t>
       </w:r>
       <w:r>
-        <w:t xml:space="preserve"> </w:t>
-      </w:r>
-      <w:proofErr w:type="gramStart"/>
-      <w:r>
-        <w:t>Martin</w:t>
-      </w:r>
-      <w:proofErr w:type="gramEnd"/>
-      <w:r>
-        <w:t xml:space="preserve"> Fowler ve ThoughtWorks’teki meslektaşlarının bu kavramı sağlam ve ölçeklenebilir sistemler oluşturmanın bir yolu olarak tartışmasıyla önem kazan</w:t>
+        <w:t xml:space="preserve"> Martin Fowler ve ThoughtWorks’teki meslektaşlarının bu kavramı sağlam ve ölçeklenebilir sistemler oluşturmanın bir yolu olarak tartışmasıyla önem kazan</w:t>
       </w:r>
       <w:r>
         <w:t>mıştır</w:t>
@@ -14942,15 +14742,7 @@
         <w:t xml:space="preserve"> arasında ortak bir kelime dağarcığı olan </w:t>
       </w:r>
       <w:r>
-        <w:t xml:space="preserve">her yerde bulunan </w:t>
-      </w:r>
-      <w:proofErr w:type="gramStart"/>
-      <w:r>
-        <w:t>dil(</w:t>
-      </w:r>
-      <w:proofErr w:type="gramEnd"/>
-      <w:r>
-        <w:t>Ubiquitous Language) oluştur</w:t>
+        <w:t>her yerde bulunan dil(Ubiquitous Language) oluştur</w:t>
       </w:r>
       <w:r>
         <w:t>ulmasını</w:t>
@@ -20612,15 +20404,7 @@
         <w:pStyle w:val="TezMetni"/>
       </w:pPr>
       <w:r>
-        <w:t xml:space="preserve">SGK’nin yeni mevzuat veya politika değişikliklerine yanıt olarak yazılımlarını hızlı bir şekilde güncellemesi gerekir. Mikroservis mimarisi, yazılım sistemini bölümlendirerek sistemin belirli bölümlerinin bağımsız olarak güncellenmesine olanak tanır. Sık değişen mevzuatın ve buna paralel olarak geliştirilen yazılım uygulamalarının kesintisiz ve hızlı entegrasyonunu sağlar. Yazılım sisteminin tümünün güncellemeden bölüm </w:t>
-      </w:r>
-      <w:proofErr w:type="spellStart"/>
-      <w:r>
-        <w:t>bölüm</w:t>
-      </w:r>
-      <w:proofErr w:type="spellEnd"/>
-      <w:r>
-        <w:t xml:space="preserve"> güncellenebilmesi sık değişen bir mevzuatı olan bir kurum için önemlidir.</w:t>
+        <w:t>SGK’nin yeni mevzuat veya politika değişikliklerine yanıt olarak yazılımlarını hızlı bir şekilde güncellemesi gerekir. Mikroservis mimarisi, yazılım sistemini bölümlendirerek sistemin belirli bölümlerinin bağımsız olarak güncellenmesine olanak tanır. Sık değişen mevzuatın ve buna paralel olarak geliştirilen yazılım uygulamalarının kesintisiz ve hızlı entegrasyonunu sağlar. Yazılım sisteminin tümünün güncellemeden bölüm bölüm güncellenebilmesi sık değişen bir mevzuatı olan bir kurum için önemlidir.</w:t>
       </w:r>
     </w:p>
     <w:p>
@@ -21503,15 +21287,7 @@
         <w:t xml:space="preserve"> Bu sayı </w:t>
       </w:r>
       <w:r>
-        <w:t xml:space="preserve">bu kadrolarda çalışan personel sayısının </w:t>
-      </w:r>
-      <w:proofErr w:type="gramStart"/>
-      <w:r>
-        <w:t>%19</w:t>
-      </w:r>
-      <w:proofErr w:type="gramEnd"/>
-      <w:r>
-        <w:t>’una tekabül etmektedir.</w:t>
+        <w:t>bu kadrolarda çalışan personel sayısının %19’una tekabül etmektedir.</w:t>
       </w:r>
       <w:r>
         <w:t xml:space="preserve"> </w:t>
@@ -21988,16 +21764,11 @@
         <w:t xml:space="preserve"> bilişim alanında</w:t>
       </w:r>
       <w:r>
-        <w:t xml:space="preserve"> </w:t>
-      </w:r>
-      <w:proofErr w:type="gramStart"/>
-      <w:r>
-        <w:t>%67</w:t>
+        <w:t xml:space="preserve"> %67</w:t>
       </w:r>
       <w:r>
         <w:t>,74</w:t>
       </w:r>
-      <w:proofErr w:type="gramEnd"/>
       <w:r>
         <w:t xml:space="preserve"> oranında yeterli derecede tecrübeli olduğu görülmektedir.</w:t>
       </w:r>
@@ -22181,14 +21952,12 @@
       <w:r>
         <w:t xml:space="preserve"> </w:t>
       </w:r>
-      <w:proofErr w:type="gramStart"/>
       <w:r>
         <w:t>%14</w:t>
       </w:r>
       <w:r>
         <w:t>,52</w:t>
       </w:r>
-      <w:proofErr w:type="gramEnd"/>
       <w:r>
         <w:t>’ü</w:t>
       </w:r>
@@ -22350,15 +22119,7 @@
         <w:t xml:space="preserve">ersonelin </w:t>
       </w:r>
       <w:r>
-        <w:t xml:space="preserve">sadece </w:t>
-      </w:r>
-      <w:proofErr w:type="gramStart"/>
-      <w:r>
-        <w:t>%17,74</w:t>
-      </w:r>
-      <w:proofErr w:type="gramEnd"/>
-      <w:r>
-        <w:t xml:space="preserve">’ü en az bir projede yer aldığını belirtmiştir. Tecrübe yılının bu kadar fazla olmasına rağmen mikroservis mimarisi ile geliştirilmiş bir projede </w:t>
+        <w:t xml:space="preserve">sadece %17,74’ü en az bir projede yer aldığını belirtmiştir. Tecrübe yılının bu kadar fazla olmasına rağmen mikroservis mimarisi ile geliştirilmiş bir projede </w:t>
       </w:r>
       <w:r>
         <w:t xml:space="preserve">çoğu kişinin </w:t>
@@ -22665,20 +22426,10 @@
           <w:b/>
           <w:bCs/>
         </w:rPr>
-        <w:t>6</w:t>
-      </w:r>
-      <w:r>
-        <w:rPr>
-          <w:b/>
-          <w:bCs/>
-        </w:rPr>
-        <w:t>:</w:t>
-      </w:r>
-      <w:r>
-        <w:t xml:space="preserve"> </w:t>
-      </w:r>
-      <w:r>
-        <w:t>Personelin Kullandığı Teknolojiler</w:t>
+        <w:t>6:</w:t>
+      </w:r>
+      <w:r>
+        <w:t xml:space="preserve"> Personelin Kullandığı Teknolojiler</w:t>
       </w:r>
     </w:p>
     <w:p>
@@ -22836,15 +22587,7 @@
         <w:t>ın</w:t>
       </w:r>
       <w:r>
-        <w:t xml:space="preserve"> </w:t>
-      </w:r>
-      <w:proofErr w:type="gramStart"/>
-      <w:r>
-        <w:t>%79,03</w:t>
-      </w:r>
-      <w:proofErr w:type="gramEnd"/>
-      <w:r>
-        <w:t xml:space="preserve"> olması</w:t>
+        <w:t xml:space="preserve"> %79,03 olması</w:t>
       </w:r>
       <w:r>
         <w:t xml:space="preserve"> </w:t>
@@ -22877,12 +22620,395 @@
     <w:p>
       <w:pPr>
         <w:pStyle w:val="TezMetni"/>
-      </w:pPr>
-    </w:p>
-    <w:p>
-      <w:pPr>
-        <w:pStyle w:val="TezMetni"/>
-      </w:pPr>
+        <w:jc w:val="center"/>
+      </w:pPr>
+      <w:r>
+        <w:rPr>
+          <w:b/>
+          <w:bCs/>
+        </w:rPr>
+        <w:t xml:space="preserve">Grafik </w:t>
+      </w:r>
+      <w:r>
+        <w:rPr>
+          <w:b/>
+          <w:bCs/>
+        </w:rPr>
+        <w:t>7</w:t>
+      </w:r>
+      <w:r>
+        <w:rPr>
+          <w:b/>
+          <w:bCs/>
+        </w:rPr>
+        <w:t>:</w:t>
+      </w:r>
+      <w:r>
+        <w:t xml:space="preserve"> </w:t>
+      </w:r>
+      <w:r>
+        <w:t>Mikroservislerin Öğrenimi ve Uygulanması için Zaman ve Kaynak Kullanılabilirliği</w:t>
+      </w:r>
+    </w:p>
+    <w:p>
+      <w:pPr>
+        <w:pStyle w:val="TezMetni"/>
+        <w:ind w:firstLine="0"/>
+      </w:pPr>
+      <w:r>
+        <w:rPr>
+          <w:noProof/>
+          <w14:ligatures w14:val="standardContextual"/>
+        </w:rPr>
+        <w:drawing>
+          <wp:inline distT="0" distB="0" distL="0" distR="0" wp14:anchorId="61346A7B" wp14:editId="0275A625">
+            <wp:extent cx="5219700" cy="2252345"/>
+            <wp:effectExtent l="0" t="0" r="0" b="0"/>
+            <wp:docPr id="225426579" name="Resim 1"/>
+            <wp:cNvGraphicFramePr>
+              <a:graphicFrameLocks xmlns:a="http://schemas.openxmlformats.org/drawingml/2006/main" noChangeAspect="1"/>
+            </wp:cNvGraphicFramePr>
+            <a:graphic xmlns:a="http://schemas.openxmlformats.org/drawingml/2006/main">
+              <a:graphicData uri="http://schemas.openxmlformats.org/drawingml/2006/picture">
+                <pic:pic xmlns:pic="http://schemas.openxmlformats.org/drawingml/2006/picture">
+                  <pic:nvPicPr>
+                    <pic:cNvPr id="225426579" name="Resim 225426579"/>
+                    <pic:cNvPicPr/>
+                  </pic:nvPicPr>
+                  <pic:blipFill>
+                    <a:blip r:embed="rId23">
+                      <a:extLst>
+                        <a:ext uri="{28A0092B-C50C-407E-A947-70E740481C1C}">
+                          <a14:useLocalDpi xmlns:a14="http://schemas.microsoft.com/office/drawing/2010/main" val="0"/>
+                        </a:ext>
+                      </a:extLst>
+                    </a:blip>
+                    <a:stretch>
+                      <a:fillRect/>
+                    </a:stretch>
+                  </pic:blipFill>
+                  <pic:spPr>
+                    <a:xfrm>
+                      <a:off x="0" y="0"/>
+                      <a:ext cx="5219700" cy="2252345"/>
+                    </a:xfrm>
+                    <a:prstGeom prst="rect">
+                      <a:avLst/>
+                    </a:prstGeom>
+                  </pic:spPr>
+                </pic:pic>
+              </a:graphicData>
+            </a:graphic>
+          </wp:inline>
+        </w:drawing>
+      </w:r>
+    </w:p>
+    <w:p>
+      <w:pPr>
+        <w:pStyle w:val="TezMetni"/>
+        <w:ind w:firstLine="0"/>
+      </w:pPr>
+      <w:r>
+        <w:rPr>
+          <w:b/>
+          <w:bCs/>
+          <w:sz w:val="22"/>
+          <w:szCs w:val="22"/>
+        </w:rPr>
+        <w:t>Kaynak:</w:t>
+      </w:r>
+      <w:r>
+        <w:rPr>
+          <w:sz w:val="22"/>
+          <w:szCs w:val="22"/>
+        </w:rPr>
+        <w:t xml:space="preserve"> Bu çalışma kapsamında hazırlanmıştır.</w:t>
+      </w:r>
+    </w:p>
+    <w:p>
+      <w:pPr>
+        <w:pStyle w:val="TezMetni"/>
+        <w:ind w:firstLine="0"/>
+      </w:pPr>
+    </w:p>
+    <w:p>
+      <w:pPr>
+        <w:pStyle w:val="TezMetni"/>
+      </w:pPr>
+      <w:r>
+        <w:rPr>
+          <w:i/>
+          <w:iCs/>
+        </w:rPr>
+        <w:t>Grafik 7</w:t>
+      </w:r>
+      <w:r>
+        <w:t>’de a</w:t>
+      </w:r>
+      <w:r>
+        <w:t xml:space="preserve">nkete katılanların %53,23’ü mikroservis mimarisini öğrenecek ve uygulayacak zamana sahip olmadığını belirtirken geriye kalan %46,77’lik kısım </w:t>
+      </w:r>
+      <w:r>
+        <w:t xml:space="preserve">gerekli </w:t>
+      </w:r>
+      <w:r>
+        <w:t>zaman</w:t>
+      </w:r>
+      <w:r>
+        <w:t>a sahip</w:t>
+      </w:r>
+      <w:r>
+        <w:t xml:space="preserve"> old</w:t>
+      </w:r>
+      <w:r>
+        <w:t>u</w:t>
+      </w:r>
+      <w:r>
+        <w:t>ğ</w:t>
+      </w:r>
+      <w:r>
+        <w:t>u</w:t>
+      </w:r>
+      <w:r>
+        <w:t>n</w:t>
+      </w:r>
+      <w:r>
+        <w:t>u</w:t>
+      </w:r>
+      <w:r>
+        <w:t xml:space="preserve"> belirtmiştir. </w:t>
+      </w:r>
+      <w:r>
+        <w:t>Bu sonuç</w:t>
+      </w:r>
+      <w:r>
+        <w:t>,</w:t>
+      </w:r>
+      <w:r>
+        <w:t xml:space="preserve"> iş yükü</w:t>
+      </w:r>
+      <w:r>
+        <w:t xml:space="preserve"> ve kaynak tahsisi gibi sorunlara işaret ediyor olabilir. </w:t>
+      </w:r>
+      <w:r>
+        <w:t>G</w:t>
+      </w:r>
+      <w:r>
+        <w:t>eçiş yapılacak birimde</w:t>
+      </w:r>
+      <w:r>
+        <w:t xml:space="preserve"> y</w:t>
+      </w:r>
+      <w:r>
+        <w:t>eni bir mimariye geçişin sorunsuz bir şekilde uygulanabilmesi için yeterli uzman personel</w:t>
+      </w:r>
+      <w:r>
+        <w:t xml:space="preserve"> ve</w:t>
+      </w:r>
+      <w:r>
+        <w:t xml:space="preserve"> mevcut personel için </w:t>
+      </w:r>
+      <w:r>
+        <w:t>gerekli</w:t>
+      </w:r>
+      <w:r>
+        <w:t xml:space="preserve"> eğitim sağlanma</w:t>
+      </w:r>
+      <w:r>
+        <w:t>lıdır.</w:t>
+      </w:r>
+    </w:p>
+    <w:p>
+      <w:pPr>
+        <w:pStyle w:val="TezMetni"/>
+        <w:ind w:firstLine="0"/>
+      </w:pPr>
+    </w:p>
+    <w:p>
+      <w:pPr>
+        <w:pStyle w:val="TezMetni"/>
+        <w:jc w:val="center"/>
+      </w:pPr>
+      <w:r>
+        <w:rPr>
+          <w:b/>
+          <w:bCs/>
+        </w:rPr>
+        <w:t xml:space="preserve">Grafik </w:t>
+      </w:r>
+      <w:r>
+        <w:rPr>
+          <w:b/>
+          <w:bCs/>
+        </w:rPr>
+        <w:t>8</w:t>
+      </w:r>
+      <w:r>
+        <w:rPr>
+          <w:b/>
+          <w:bCs/>
+        </w:rPr>
+        <w:t>:</w:t>
+      </w:r>
+      <w:r>
+        <w:t xml:space="preserve"> </w:t>
+      </w:r>
+      <w:r>
+        <w:t>Mevcut Uygulamalar İçin Mikro</w:t>
+      </w:r>
+      <w:r>
+        <w:t xml:space="preserve">servis Mimarisinin </w:t>
+      </w:r>
+      <w:r>
+        <w:t>Benimsenmesinin Faydalarına İlişkin Perspektifler</w:t>
+      </w:r>
+    </w:p>
+    <w:p>
+      <w:pPr>
+        <w:pStyle w:val="TezMetni"/>
+        <w:ind w:firstLine="0"/>
+      </w:pPr>
+      <w:r>
+        <w:rPr>
+          <w:noProof/>
+          <w14:ligatures w14:val="standardContextual"/>
+        </w:rPr>
+        <w:drawing>
+          <wp:inline distT="0" distB="0" distL="0" distR="0" wp14:anchorId="227E9F7E" wp14:editId="61BEF9C0">
+            <wp:extent cx="5219700" cy="2165350"/>
+            <wp:effectExtent l="0" t="0" r="0" b="6350"/>
+            <wp:docPr id="1756009873" name="Resim 3"/>
+            <wp:cNvGraphicFramePr>
+              <a:graphicFrameLocks xmlns:a="http://schemas.openxmlformats.org/drawingml/2006/main" noChangeAspect="1"/>
+            </wp:cNvGraphicFramePr>
+            <a:graphic xmlns:a="http://schemas.openxmlformats.org/drawingml/2006/main">
+              <a:graphicData uri="http://schemas.openxmlformats.org/drawingml/2006/picture">
+                <pic:pic xmlns:pic="http://schemas.openxmlformats.org/drawingml/2006/picture">
+                  <pic:nvPicPr>
+                    <pic:cNvPr id="1756009873" name="Resim 1756009873"/>
+                    <pic:cNvPicPr/>
+                  </pic:nvPicPr>
+                  <pic:blipFill>
+                    <a:blip r:embed="rId24">
+                      <a:extLst>
+                        <a:ext uri="{28A0092B-C50C-407E-A947-70E740481C1C}">
+                          <a14:useLocalDpi xmlns:a14="http://schemas.microsoft.com/office/drawing/2010/main" val="0"/>
+                        </a:ext>
+                      </a:extLst>
+                    </a:blip>
+                    <a:stretch>
+                      <a:fillRect/>
+                    </a:stretch>
+                  </pic:blipFill>
+                  <pic:spPr>
+                    <a:xfrm>
+                      <a:off x="0" y="0"/>
+                      <a:ext cx="5219700" cy="2165350"/>
+                    </a:xfrm>
+                    <a:prstGeom prst="rect">
+                      <a:avLst/>
+                    </a:prstGeom>
+                  </pic:spPr>
+                </pic:pic>
+              </a:graphicData>
+            </a:graphic>
+          </wp:inline>
+        </w:drawing>
+      </w:r>
+    </w:p>
+    <w:p>
+      <w:pPr>
+        <w:pStyle w:val="TezMetni"/>
+        <w:ind w:firstLine="0"/>
+        <w:rPr>
+          <w:sz w:val="22"/>
+          <w:szCs w:val="22"/>
+        </w:rPr>
+      </w:pPr>
+      <w:r>
+        <w:rPr>
+          <w:b/>
+          <w:bCs/>
+          <w:sz w:val="22"/>
+          <w:szCs w:val="22"/>
+        </w:rPr>
+        <w:lastRenderedPageBreak/>
+        <w:t>Kaynak:</w:t>
+      </w:r>
+      <w:r>
+        <w:rPr>
+          <w:sz w:val="22"/>
+          <w:szCs w:val="22"/>
+        </w:rPr>
+        <w:t xml:space="preserve"> Bu çalışma kapsamında hazırlanmıştır.</w:t>
+      </w:r>
+    </w:p>
+    <w:p>
+      <w:pPr>
+        <w:pStyle w:val="TezMetni"/>
+      </w:pPr>
+    </w:p>
+    <w:p>
+      <w:pPr>
+        <w:pStyle w:val="TezMetni"/>
+      </w:pPr>
+      <w:r>
+        <w:t xml:space="preserve">Sonuçlar, </w:t>
+      </w:r>
+      <w:r>
+        <w:t>personellerin</w:t>
+      </w:r>
+      <w:r>
+        <w:t xml:space="preserve"> %40,32'sinin böyle bir geçişin faydalı olacağına inandığını, %19,35'inin katılmadığını ve %40,32'sinin emin olmadığını veya bir fikri olmadığını göstermektedir. Bu dağılım, katılımcıların benzersiz gereksinimlere ve zorluklara sahip farklı uygulamalar üzerinde çalışıyor </w:t>
+      </w:r>
+      <w:r>
+        <w:t>olduğu</w:t>
+      </w:r>
+      <w:r>
+        <w:t xml:space="preserve"> </w:t>
+      </w:r>
+      <w:r>
+        <w:t xml:space="preserve">göz önüne alındığında </w:t>
+      </w:r>
+      <w:r>
+        <w:t>anlaşılabilir</w:t>
+      </w:r>
+      <w:r>
+        <w:t xml:space="preserve"> bir durumdur.</w:t>
+      </w:r>
+      <w:r>
+        <w:t xml:space="preserve"> </w:t>
+      </w:r>
+      <w:r>
+        <w:t xml:space="preserve">Mikroservisler büyük, karmaşık ve sık güncelleme gerektiren uygulamalar için avantajlar sunmaktadır. Bunun aksine küçük ölçekli ve az bileşenli uygulamalar için uygulanması dezavantaj getirmektedir. </w:t>
+      </w:r>
+      <w:r>
+        <w:t>%40,32</w:t>
+      </w:r>
+      <w:r>
+        <w:t xml:space="preserve"> oranında geçişin avantaj getireceğini düşünen </w:t>
+      </w:r>
+      <w:r>
+        <w:t>çoğunluk bir dönüşümün kaçınılmaz olduğuna işaret etmektedir.</w:t>
+      </w:r>
+      <w:r>
+        <w:t xml:space="preserve"> Kurum içinde dönüşüme ihtiyaç duyulan uygulamalar analiz edildikten ve gerekli altyapı sağlandıktan sonra pilot projeler seçilerek geçiş yapılmalıdır.</w:t>
+      </w:r>
+    </w:p>
+    <w:p>
+      <w:pPr>
+        <w:pStyle w:val="TezMetni"/>
+        <w:ind w:firstLine="0"/>
+      </w:pPr>
+    </w:p>
+    <w:p>
+      <w:pPr>
+        <w:pStyle w:val="TezMetni"/>
+        <w:ind w:firstLine="0"/>
+      </w:pPr>
+      <w:r>
+        <w:t>Devops altyapısının olmadığını gözönünde bulundur demeyi unutma.</w:t>
+      </w:r>
     </w:p>
     <w:p>
       <w:pPr>
@@ -22965,6 +23091,7 @@
         <w:pStyle w:val="TezMetni"/>
       </w:pPr>
       <w:r>
+        <w:lastRenderedPageBreak/>
         <w:t>Mikroservisler dağıtık uygulamalardır. Çalışanlara</w:t>
       </w:r>
       <w:r>
@@ -23207,7 +23334,11 @@
         <w:t>servis mimarisine</w:t>
       </w:r>
       <w:r>
-        <w:t xml:space="preserve"> başarılı bir şekilde adapte olmak yalnızca teknik değil, aynı zamanda daha fazla iş</w:t>
+        <w:t xml:space="preserve"> başarılı bir şekilde </w:t>
+      </w:r>
+      <w:r>
+        <w:lastRenderedPageBreak/>
+        <w:t>adapte olmak yalnızca teknik değil, aynı zamanda daha fazla iş</w:t>
       </w:r>
       <w:r>
         <w:t xml:space="preserve"> </w:t>
@@ -25219,14 +25350,12 @@
       <w:r>
         <w:t xml:space="preserve"> </w:t>
       </w:r>
-      <w:proofErr w:type="gramStart"/>
       <w:r>
         <w:rPr>
           <w:rFonts w:ascii="Corbel Light" w:hAnsi="Corbel Light"/>
         </w:rPr>
         <w:t>application.properties</w:t>
       </w:r>
-      <w:proofErr w:type="gramEnd"/>
       <w:r>
         <w:t xml:space="preserve"> talep uygulamasına özel veritabanı </w:t>
       </w:r>
@@ -25295,7 +25424,7 @@
                     <pic:cNvPicPr/>
                   </pic:nvPicPr>
                   <pic:blipFill>
-                    <a:blip r:embed="rId23">
+                    <a:blip r:embed="rId25">
                       <a:extLst>
                         <a:ext uri="{28A0092B-C50C-407E-A947-70E740481C1C}">
                           <a14:useLocalDpi xmlns:a14="http://schemas.microsoft.com/office/drawing/2010/main" val="0"/>
@@ -25358,7 +25487,6 @@
       <w:pPr>
         <w:pStyle w:val="TezMetni"/>
       </w:pPr>
-      <w:proofErr w:type="gramStart"/>
       <w:r>
         <w:rPr>
           <w:rFonts w:ascii="Corbel Light" w:hAnsi="Corbel Light"/>
@@ -25371,14 +25499,12 @@
         </w:rPr>
         <w:t>alep</w:t>
       </w:r>
-      <w:proofErr w:type="gramEnd"/>
       <w:r>
         <w:rPr>
           <w:rFonts w:ascii="Corbel Light" w:hAnsi="Corbel Light"/>
         </w:rPr>
         <w:t>-</w:t>
       </w:r>
-      <w:proofErr w:type="spellStart"/>
       <w:r>
         <w:rPr>
           <w:rFonts w:ascii="Corbel Light" w:hAnsi="Corbel Light"/>
@@ -25392,11 +25518,7 @@
         <w:t>’</w:t>
       </w:r>
       <w:r>
-        <w:t>nden</w:t>
-      </w:r>
-      <w:proofErr w:type="spellEnd"/>
-      <w:r>
-        <w:t xml:space="preserve"> sonra servis keşfi mekanizması gerçekleştirilmiştir. </w:t>
+        <w:t xml:space="preserve">nden sonra servis keşfi mekanizması gerçekleştirilmiştir. </w:t>
       </w:r>
       <w:r>
         <w:t xml:space="preserve">Servis keşfinin mekanizmasını gerçekleştirmek için Spring Cloud’un sunduğu Eureka Server kullanılmıştır. </w:t>
@@ -25419,110 +25541,90 @@
       <w:r>
         <w:t xml:space="preserve"> </w:t>
       </w:r>
-      <w:proofErr w:type="gramStart"/>
       <w:r>
         <w:rPr>
           <w:rFonts w:ascii="Corbel Light" w:hAnsi="Corbel Light"/>
         </w:rPr>
-        <w:t>naming</w:t>
-      </w:r>
-      <w:proofErr w:type="gramEnd"/>
+        <w:t>naming-server</w:t>
+      </w:r>
+      <w:r>
+        <w:t xml:space="preserve"> </w:t>
+      </w:r>
+      <w:r>
+        <w:t xml:space="preserve">adında </w:t>
+      </w:r>
+      <w:r>
+        <w:t xml:space="preserve">Spring Boot projesi </w:t>
+      </w:r>
+      <w:r>
+        <w:t xml:space="preserve">gerekli bağımlılıklar eklenerek </w:t>
+      </w:r>
+      <w:r>
+        <w:t>oluşturulm</w:t>
+      </w:r>
+      <w:r>
+        <w:t xml:space="preserve">uştur. </w:t>
+      </w:r>
       <w:r>
         <w:rPr>
           <w:rFonts w:ascii="Corbel Light" w:hAnsi="Corbel Light"/>
         </w:rPr>
-        <w:t>-server</w:t>
+        <w:t>application.properties</w:t>
+      </w:r>
+      <w:r>
+        <w:t xml:space="preserve"> dosyasındaki yapılandırma</w:t>
+      </w:r>
+      <w:r>
+        <w:t>da</w:t>
+      </w:r>
+      <w:r>
+        <w:t>, sunucunun adı ve bağlantı noktası belirti</w:t>
+      </w:r>
+      <w:r>
+        <w:t xml:space="preserve">lmektedir. </w:t>
+      </w:r>
+      <w:r>
+        <w:rPr>
+          <w:rFonts w:ascii="Corbel Light" w:hAnsi="Corbel Light"/>
+        </w:rPr>
+        <w:t>naming-server</w:t>
+      </w:r>
+      <w:r>
+        <w:t xml:space="preserve">’ın </w:t>
+      </w:r>
+      <w:r>
+        <w:t>yalnızca bir sunucu olarak çalışmasını sağlamak için istemci kaydı ve kayıt defteri getirme devre dışı bırakı</w:t>
+      </w:r>
+      <w:r>
+        <w:t>lır</w:t>
+      </w:r>
+      <w:r>
+        <w:t>.</w:t>
+      </w:r>
+      <w:r>
+        <w:t xml:space="preserve"> Daha sonra </w:t>
+      </w:r>
+      <w:r>
+        <w:t>mikro</w:t>
+      </w:r>
+      <w:r>
+        <w:t>servisler</w:t>
+      </w:r>
+      <w:r>
+        <w:t xml:space="preserve"> Eureka sunucusuna kaydolacak şekilde yapılandırılır.</w:t>
       </w:r>
       <w:r>
         <w:t xml:space="preserve"> </w:t>
       </w:r>
       <w:r>
-        <w:t xml:space="preserve">adında </w:t>
-      </w:r>
-      <w:r>
-        <w:t xml:space="preserve">Spring Boot projesi </w:t>
-      </w:r>
-      <w:r>
-        <w:t xml:space="preserve">gerekli bağımlılıklar eklenerek </w:t>
-      </w:r>
-      <w:r>
-        <w:t>oluşturulm</w:t>
-      </w:r>
-      <w:r>
-        <w:t xml:space="preserve">uştur. </w:t>
-      </w:r>
-      <w:proofErr w:type="gramStart"/>
+        <w:t xml:space="preserve">Bu, </w:t>
+      </w:r>
       <w:r>
         <w:rPr>
           <w:rFonts w:ascii="Corbel Light" w:hAnsi="Corbel Light"/>
         </w:rPr>
         <w:t>application.properties</w:t>
       </w:r>
-      <w:proofErr w:type="gramEnd"/>
-      <w:r>
-        <w:t xml:space="preserve"> dosyasındaki yapılandırma</w:t>
-      </w:r>
-      <w:r>
-        <w:t>da</w:t>
-      </w:r>
-      <w:r>
-        <w:t>, sunucunun adı ve bağlantı noktası belirti</w:t>
-      </w:r>
-      <w:r>
-        <w:t xml:space="preserve">lmektedir. </w:t>
-      </w:r>
-      <w:proofErr w:type="gramStart"/>
-      <w:r>
-        <w:rPr>
-          <w:rFonts w:ascii="Corbel Light" w:hAnsi="Corbel Light"/>
-        </w:rPr>
-        <w:t>naming</w:t>
-      </w:r>
-      <w:proofErr w:type="gramEnd"/>
-      <w:r>
-        <w:rPr>
-          <w:rFonts w:ascii="Corbel Light" w:hAnsi="Corbel Light"/>
-        </w:rPr>
-        <w:t>-server</w:t>
-      </w:r>
-      <w:r>
-        <w:t xml:space="preserve">’ın </w:t>
-      </w:r>
-      <w:r>
-        <w:t>yalnızca bir sunucu olarak çalışmasını sağlamak için istemci kaydı ve kayıt defteri getirme devre dışı bırakı</w:t>
-      </w:r>
-      <w:r>
-        <w:t>lır</w:t>
-      </w:r>
-      <w:r>
-        <w:t>.</w:t>
-      </w:r>
-      <w:r>
-        <w:t xml:space="preserve"> Daha sonra </w:t>
-      </w:r>
-      <w:r>
-        <w:t>mikro</w:t>
-      </w:r>
-      <w:r>
-        <w:t>servisler</w:t>
-      </w:r>
-      <w:r>
-        <w:t xml:space="preserve"> Eureka sunucusuna kaydolacak şekilde yapılandırılır.</w:t>
-      </w:r>
-      <w:r>
-        <w:t xml:space="preserve"> </w:t>
-      </w:r>
-      <w:r>
-        <w:t xml:space="preserve">Bu, </w:t>
-      </w:r>
-      <w:proofErr w:type="gramStart"/>
-      <w:r>
-        <w:rPr>
-          <w:rFonts w:ascii="Corbel Light" w:hAnsi="Corbel Light"/>
-        </w:rPr>
-        <w:t>application.properties</w:t>
-      </w:r>
-      <w:proofErr w:type="gramEnd"/>
       <w:r>
         <w:t xml:space="preserve"> </w:t>
       </w:r>
@@ -25600,14 +25702,12 @@
       <w:r>
         <w:t xml:space="preserve"> adında Spring Boot projesi gerekli bağımlılıklar eklenerek oluşturulur. </w:t>
       </w:r>
-      <w:proofErr w:type="gramStart"/>
       <w:r>
         <w:rPr>
           <w:rFonts w:ascii="Corbel Light" w:hAnsi="Corbel Light"/>
         </w:rPr>
         <w:t>application.properties</w:t>
       </w:r>
-      <w:proofErr w:type="gramEnd"/>
       <w:r>
         <w:t xml:space="preserve"> içinde </w:t>
       </w:r>
@@ -25620,144 +25720,134 @@
       <w:r>
         <w:t xml:space="preserve"> görmesi sağlanır. </w:t>
       </w:r>
-      <w:proofErr w:type="gramStart"/>
       <w:r>
         <w:rPr>
           <w:rFonts w:ascii="Corbel Light" w:hAnsi="Corbel Light"/>
         </w:rPr>
-        <w:t>api</w:t>
-      </w:r>
-      <w:proofErr w:type="gramEnd"/>
+        <w:t>api-gateway</w:t>
+      </w:r>
       <w:r>
         <w:rPr>
           <w:rFonts w:ascii="Corbel Light" w:hAnsi="Corbel Light"/>
         </w:rPr>
-        <w:t>-gateway</w:t>
+        <w:t xml:space="preserve"> </w:t>
+      </w:r>
+      <w:r>
+        <w:t xml:space="preserve">içerisinde rota tanımları yapılır. Her rota ek filtreler </w:t>
+      </w:r>
+      <w:r>
+        <w:t>içerebilen bir URI belirtir.</w:t>
+      </w:r>
+      <w:r>
+        <w:t xml:space="preserve"> </w:t>
+      </w:r>
+      <w:r>
+        <w:t>Rotalar, Eureka’nın servis keşfi yeteneklerinden yararlan</w:t>
+      </w:r>
+      <w:r>
+        <w:t>abilir.</w:t>
+      </w:r>
+      <w:r>
+        <w:t xml:space="preserve"> </w:t>
+      </w:r>
+      <w:r>
+        <w:t>Son olarak</w:t>
+      </w:r>
+      <w:r>
+        <w:t xml:space="preserve"> </w:t>
       </w:r>
       <w:r>
         <w:rPr>
           <w:rFonts w:ascii="Corbel Light" w:hAnsi="Corbel Light"/>
         </w:rPr>
+        <w:t>api-gateway</w:t>
+      </w:r>
+      <w:r>
+        <w:rPr>
+          <w:rFonts w:ascii="Corbel Light" w:hAnsi="Corbel Light"/>
+        </w:rPr>
         <w:t xml:space="preserve"> </w:t>
       </w:r>
       <w:r>
-        <w:t xml:space="preserve">içerisinde rota tanımları yapılır. Her rota ek filtreler </w:t>
-      </w:r>
-      <w:r>
-        <w:t>içerebilen bir URI belirtir.</w:t>
+        <w:t>içerisinde loglama işlemi gerçekleştiril</w:t>
+      </w:r>
+      <w:r>
+        <w:t>ir</w:t>
+      </w:r>
+      <w:r>
+        <w:t>.</w:t>
+      </w:r>
+    </w:p>
+    <w:p>
+      <w:pPr>
+        <w:pStyle w:val="TezMetni"/>
+        <w:ind w:firstLine="0"/>
+      </w:pPr>
+    </w:p>
+    <w:p>
+      <w:pPr>
+        <w:pStyle w:val="TezMetni"/>
+      </w:pPr>
+      <w:r>
+        <w:t>Özetle</w:t>
+      </w:r>
+      <w:r>
+        <w:t xml:space="preserve"> sistem</w:t>
+      </w:r>
+      <w:r>
+        <w:t>, monolitik Emektar4B uygulaması ve ondan ayırarak yeni bir mikroservis olarak geliştirilen ve kendi</w:t>
+      </w:r>
+      <w:r>
+        <w:t>ne ait</w:t>
+      </w:r>
+      <w:r>
+        <w:t xml:space="preserve"> veritabanı olan </w:t>
+      </w:r>
+      <w:r>
+        <w:rPr>
+          <w:rFonts w:ascii="Corbel Light" w:hAnsi="Corbel Light"/>
+        </w:rPr>
+        <w:t>t</w:t>
+      </w:r>
+      <w:r>
+        <w:rPr>
+          <w:rFonts w:ascii="Corbel Light" w:hAnsi="Corbel Light"/>
+        </w:rPr>
+        <w:t>alep</w:t>
+      </w:r>
+      <w:r>
+        <w:rPr>
+          <w:rFonts w:ascii="Corbel Light" w:hAnsi="Corbel Light"/>
+        </w:rPr>
+        <w:t>-</w:t>
+      </w:r>
+      <w:r>
+        <w:rPr>
+          <w:rFonts w:ascii="Corbel Light" w:hAnsi="Corbel Light"/>
+        </w:rPr>
+        <w:t>mikroservisi</w:t>
+      </w:r>
+      <w:r>
+        <w:t>, bir API Gateway, bir Servis Keşfi olmak üzere 4 bileşenden meydana gelir. API</w:t>
+      </w:r>
+      <w:r>
+        <w:t xml:space="preserve"> Gateway merkezi giriş noktası olarak hareket eder. Kimlik doğrulama, yetkilendirme ve loglama işlemlerini yapar. Servis keşfi ise diğer uygulamaların adreslerinin tutulduğu bir kayıt defteri görevi görür. Dinamik olarak servis keşfi yapar. Eğer gerekli konfigürasyon yapılırsa yük dengeleme işlevi görebilir. Yani bir mikroservise aşırı istek gelmesi halinde mikroservisin örnekleri arasında isteklerin eşit şekilde dağıtılmasını sağlayabilir.</w:t>
       </w:r>
       <w:r>
         <w:t xml:space="preserve"> </w:t>
       </w:r>
       <w:r>
-        <w:t>Rotalar, Eureka’nın servis keşfi yeteneklerinden yararlan</w:t>
-      </w:r>
-      <w:r>
-        <w:t>abilir.</w:t>
-      </w:r>
-      <w:r>
-        <w:t xml:space="preserve"> </w:t>
-      </w:r>
-      <w:r>
-        <w:t>Son olarak</w:t>
-      </w:r>
-      <w:r>
-        <w:t xml:space="preserve"> </w:t>
-      </w:r>
-      <w:r>
         <w:rPr>
           <w:rFonts w:ascii="Corbel Light" w:hAnsi="Corbel Light"/>
         </w:rPr>
-        <w:t>api-gateway</w:t>
+        <w:t>t</w:t>
       </w:r>
       <w:r>
         <w:rPr>
           <w:rFonts w:ascii="Corbel Light" w:hAnsi="Corbel Light"/>
         </w:rPr>
-        <w:t xml:space="preserve"> </w:t>
-      </w:r>
-      <w:r>
-        <w:t>içerisinde loglama işlemi gerçekleştiril</w:t>
-      </w:r>
-      <w:r>
-        <w:t>ir</w:t>
-      </w:r>
-      <w:r>
-        <w:t>.</w:t>
-      </w:r>
-    </w:p>
-    <w:p>
-      <w:pPr>
-        <w:pStyle w:val="TezMetni"/>
-        <w:ind w:firstLine="0"/>
-      </w:pPr>
-    </w:p>
-    <w:p>
-      <w:pPr>
-        <w:pStyle w:val="TezMetni"/>
-      </w:pPr>
-      <w:r>
-        <w:t>Özetle</w:t>
-      </w:r>
-      <w:r>
-        <w:t xml:space="preserve"> sistem</w:t>
-      </w:r>
-      <w:r>
-        <w:t>, monolitik Emektar4B uygulaması ve ondan ayırarak yeni bir mikroservis olarak geliştirilen ve kendi</w:t>
-      </w:r>
-      <w:r>
-        <w:t>ne ait</w:t>
-      </w:r>
-      <w:r>
-        <w:t xml:space="preserve"> veritabanı olan </w:t>
-      </w:r>
-      <w:r>
-        <w:rPr>
-          <w:rFonts w:ascii="Corbel Light" w:hAnsi="Corbel Light"/>
-        </w:rPr>
-        <w:t>t</w:t>
-      </w:r>
-      <w:r>
-        <w:rPr>
-          <w:rFonts w:ascii="Corbel Light" w:hAnsi="Corbel Light"/>
-        </w:rPr>
         <w:t>alep</w:t>
       </w:r>
-      <w:r>
-        <w:rPr>
-          <w:rFonts w:ascii="Corbel Light" w:hAnsi="Corbel Light"/>
-        </w:rPr>
-        <w:t>-</w:t>
-      </w:r>
-      <w:r>
-        <w:rPr>
-          <w:rFonts w:ascii="Corbel Light" w:hAnsi="Corbel Light"/>
-        </w:rPr>
-        <w:t>mikroservisi</w:t>
-      </w:r>
-      <w:r>
-        <w:t>, bir API Gateway, bir Servis Keşfi olmak üzere 4 bileşenden meydana gelir. API</w:t>
-      </w:r>
-      <w:r>
-        <w:t xml:space="preserve"> Gateway merkezi giriş noktası olarak hareket eder. Kimlik doğrulama, yetkilendirme ve loglama işlemlerini yapar. Servis keşfi ise diğer uygulamaların adreslerinin tutulduğu bir kayıt defteri görevi görür. Dinamik olarak servis keşfi yapar. Eğer gerekli konfigürasyon yapılırsa yük dengeleme işlevi görebilir. Yani bir mikroservise aşırı istek gelmesi halinde mikroservisin örnekleri arasında isteklerin eşit şekilde dağıtılmasını sağlayabilir.</w:t>
-      </w:r>
-      <w:r>
-        <w:t xml:space="preserve"> </w:t>
-      </w:r>
-      <w:proofErr w:type="gramStart"/>
-      <w:r>
-        <w:rPr>
-          <w:rFonts w:ascii="Corbel Light" w:hAnsi="Corbel Light"/>
-        </w:rPr>
-        <w:t>t</w:t>
-      </w:r>
-      <w:r>
-        <w:rPr>
-          <w:rFonts w:ascii="Corbel Light" w:hAnsi="Corbel Light"/>
-        </w:rPr>
-        <w:t>alep</w:t>
-      </w:r>
-      <w:proofErr w:type="gramEnd"/>
       <w:r>
         <w:rPr>
           <w:rFonts w:ascii="Corbel Light" w:hAnsi="Corbel Light"/>
@@ -25838,7 +25928,7 @@
                     <pic:cNvPicPr/>
                   </pic:nvPicPr>
                   <pic:blipFill>
-                    <a:blip r:embed="rId24">
+                    <a:blip r:embed="rId26">
                       <a:extLst>
                         <a:ext uri="{28A0092B-C50C-407E-A947-70E740481C1C}">
                           <a14:useLocalDpi xmlns:a14="http://schemas.microsoft.com/office/drawing/2010/main" val="0"/>
@@ -25982,7 +26072,6 @@
       <w:r>
         <w:t xml:space="preserve">kısım </w:t>
       </w:r>
-      <w:proofErr w:type="gramStart"/>
       <w:r>
         <w:t>mikroservisleri</w:t>
       </w:r>
@@ -25992,7 +26081,6 @@
       <w:r>
         <w:t>(</w:t>
       </w:r>
-      <w:proofErr w:type="gramEnd"/>
       <w:r>
         <w:rPr>
           <w:rFonts w:ascii="Corbel Light" w:hAnsi="Corbel Light"/>
@@ -26103,16 +26191,8 @@
         <w:rPr>
           <w:rFonts w:ascii="Corbel Light" w:hAnsi="Corbel Light"/>
         </w:rPr>
-        <w:t>Docker-</w:t>
-      </w:r>
-      <w:proofErr w:type="gramStart"/>
-      <w:r>
-        <w:rPr>
-          <w:rFonts w:ascii="Corbel Light" w:hAnsi="Corbel Light"/>
-        </w:rPr>
-        <w:t>compose.yaml</w:t>
-      </w:r>
-      <w:proofErr w:type="gramEnd"/>
+        <w:t>Docker-compose.yaml</w:t>
+      </w:r>
       <w:r>
         <w:t xml:space="preserve"> </w:t>
       </w:r>
@@ -26194,7 +26274,7 @@
                     <pic:cNvPicPr/>
                   </pic:nvPicPr>
                   <pic:blipFill>
-                    <a:blip r:embed="rId25">
+                    <a:blip r:embed="rId27">
                       <a:extLst>
                         <a:ext uri="{28A0092B-C50C-407E-A947-70E740481C1C}">
                           <a14:useLocalDpi xmlns:a14="http://schemas.microsoft.com/office/drawing/2010/main" val="0"/>
@@ -26258,17 +26338,7 @@
         <w:pStyle w:val="TezMetni"/>
       </w:pPr>
       <w:r>
-        <w:t xml:space="preserve">Bu dosyadaki konfigürasyonda önemli noktalar şu şekilde özetlenebilir. </w:t>
-      </w:r>
-      <w:proofErr w:type="spellStart"/>
-      <w:proofErr w:type="gramStart"/>
-      <w:r>
-        <w:t>services</w:t>
-      </w:r>
-      <w:proofErr w:type="spellEnd"/>
-      <w:proofErr w:type="gramEnd"/>
-      <w:r>
-        <w:t xml:space="preserve"> bölümünde uygulamayı oluşturan mikroservisler tanımlanmaktadır.</w:t>
+        <w:t>Bu dosyadaki konfigürasyonda önemli noktalar şu şekilde özetlenebilir. services bölümünde uygulamayı oluşturan mikroservisler tanımlanmaktadır.</w:t>
       </w:r>
       <w:r>
         <w:t xml:space="preserve"> Bu dosyada 3 hizmet vardır. Bunlar; </w:t>
@@ -26327,181 +26397,125 @@
       <w:r>
         <w:t xml:space="preserve"> </w:t>
       </w:r>
-      <w:proofErr w:type="spellStart"/>
-      <w:proofErr w:type="gramStart"/>
       <w:r>
         <w:t>i</w:t>
       </w:r>
       <w:r>
-        <w:t>mage</w:t>
-      </w:r>
-      <w:proofErr w:type="spellEnd"/>
-      <w:proofErr w:type="gramEnd"/>
-      <w:r>
+        <w:t xml:space="preserve">mage </w:t>
+      </w:r>
+      <w:r>
+        <w:t xml:space="preserve">anahtarı barındırıldığı kayıt yerini göstermektedir. </w:t>
+      </w:r>
+      <w:r>
+        <w:t xml:space="preserve">mem_limit, konteyner bellek </w:t>
+      </w:r>
+      <w:r>
+        <w:lastRenderedPageBreak/>
+        <w:t xml:space="preserve">sınırlarını; ports server ve konteyner tarafında kullanılacak portları; networks, mikroservisin kullanacağı ağı belirtmektedir.  depends_on </w:t>
+      </w:r>
+      <w:r>
+        <w:t xml:space="preserve">mikroservisin bağımlı olduğu diğer mikroservisleri gösterir. </w:t>
+      </w:r>
+      <w:r>
+        <w:rPr>
+          <w:rFonts w:ascii="Corbel Light" w:hAnsi="Corbel Light"/>
+        </w:rPr>
+        <w:t>t</w:t>
+      </w:r>
+      <w:r>
+        <w:rPr>
+          <w:rFonts w:ascii="Corbel Light" w:hAnsi="Corbel Light"/>
+        </w:rPr>
+        <w:t>alep</w:t>
+      </w:r>
+      <w:r>
+        <w:rPr>
+          <w:rFonts w:ascii="Corbel Light" w:hAnsi="Corbel Light"/>
+        </w:rPr>
+        <w:t>-</w:t>
+      </w:r>
+      <w:r>
+        <w:rPr>
+          <w:rFonts w:ascii="Corbel Light" w:hAnsi="Corbel Light"/>
+        </w:rPr>
+        <w:t>mikroservisi</w:t>
+      </w:r>
+      <w:r>
+        <w:rPr>
+          <w:rFonts w:ascii="Corbel Light" w:hAnsi="Corbel Light"/>
+        </w:rPr>
         <w:t xml:space="preserve"> </w:t>
       </w:r>
       <w:r>
-        <w:t xml:space="preserve">anahtarı barındırıldığı kayıt yerini göstermektedir. </w:t>
-      </w:r>
-      <w:proofErr w:type="spellStart"/>
-      <w:proofErr w:type="gramStart"/>
-      <w:r>
-        <w:t>mem</w:t>
-      </w:r>
-      <w:proofErr w:type="gramEnd"/>
-      <w:r>
-        <w:t>_limit</w:t>
-      </w:r>
-      <w:proofErr w:type="spellEnd"/>
-      <w:r>
-        <w:t xml:space="preserve">, konteyner bellek </w:t>
-      </w:r>
-      <w:r>
-        <w:lastRenderedPageBreak/>
-        <w:t xml:space="preserve">sınırlarını; </w:t>
-      </w:r>
-      <w:proofErr w:type="spellStart"/>
-      <w:r>
-        <w:t>ports</w:t>
-      </w:r>
-      <w:proofErr w:type="spellEnd"/>
-      <w:r>
-        <w:t xml:space="preserve"> server ve konteyner tarafında kullanılacak portları; </w:t>
-      </w:r>
-      <w:proofErr w:type="spellStart"/>
-      <w:r>
-        <w:t>networks</w:t>
-      </w:r>
-      <w:proofErr w:type="spellEnd"/>
-      <w:r>
-        <w:t xml:space="preserve">, mikroservisin kullanacağı ağı belirtmektedir.  </w:t>
-      </w:r>
-      <w:proofErr w:type="spellStart"/>
-      <w:proofErr w:type="gramStart"/>
-      <w:r>
-        <w:t>depends</w:t>
-      </w:r>
-      <w:proofErr w:type="gramEnd"/>
-      <w:r>
-        <w:t>_on</w:t>
-      </w:r>
-      <w:proofErr w:type="spellEnd"/>
-      <w:r>
+        <w:t>ve</w:t>
+      </w:r>
+      <w:r>
+        <w:rPr>
+          <w:rFonts w:ascii="Corbel Light" w:hAnsi="Corbel Light"/>
+        </w:rPr>
         <w:t xml:space="preserve"> </w:t>
       </w:r>
       <w:r>
-        <w:t xml:space="preserve">mikroservisin bağımlı olduğu diğer mikroservisleri gösterir. </w:t>
-      </w:r>
-      <w:proofErr w:type="gramStart"/>
-      <w:r>
         <w:rPr>
           <w:rFonts w:ascii="Corbel Light" w:hAnsi="Corbel Light"/>
         </w:rPr>
-        <w:t>t</w:t>
+        <w:t>api-gateway</w:t>
       </w:r>
       <w:r>
         <w:rPr>
           <w:rFonts w:ascii="Corbel Light" w:hAnsi="Corbel Light"/>
         </w:rPr>
-        <w:t>alep</w:t>
-      </w:r>
-      <w:proofErr w:type="gramEnd"/>
+        <w:t xml:space="preserve">, </w:t>
+      </w:r>
       <w:r>
         <w:rPr>
           <w:rFonts w:ascii="Corbel Light" w:hAnsi="Corbel Light"/>
         </w:rPr>
-        <w:t>-</w:t>
+        <w:t>naming-server</w:t>
+      </w:r>
+      <w:r>
+        <w:t>‘a bağ</w:t>
+      </w:r>
+      <w:r>
+        <w:t>ım</w:t>
+      </w:r>
+      <w:r>
+        <w:t xml:space="preserve">lıdır. </w:t>
+      </w:r>
+      <w:r>
+        <w:t>Bağımlı olanlar, bağımlı olduğu mikroservisten sonra başlatılırlar.</w:t>
+      </w:r>
+    </w:p>
+    <w:p>
+      <w:pPr>
+        <w:pStyle w:val="TezMetni"/>
+      </w:pPr>
+    </w:p>
+    <w:p>
+      <w:pPr>
+        <w:pStyle w:val="TezMetni"/>
+      </w:pPr>
+      <w:r>
+        <w:t>Üçüncü kısım komut satırından gerekli komutların girilip projenin ima</w:t>
+      </w:r>
+      <w:r>
+        <w:t>j</w:t>
+      </w:r>
+      <w:r>
+        <w:t>lar</w:t>
+      </w:r>
+      <w:r>
+        <w:t>ının oluşturulup sonrasında çalıştırılması işlemidir.</w:t>
+      </w:r>
+      <w:r>
+        <w:t xml:space="preserve"> </w:t>
       </w:r>
       <w:r>
         <w:rPr>
           <w:rFonts w:ascii="Corbel Light" w:hAnsi="Corbel Light"/>
         </w:rPr>
-        <w:t>mikroservisi</w:t>
-      </w:r>
-      <w:r>
-        <w:rPr>
-          <w:rFonts w:ascii="Corbel Light" w:hAnsi="Corbel Light"/>
-        </w:rPr>
-        <w:t xml:space="preserve"> </w:t>
-      </w:r>
-      <w:r>
-        <w:t>ve</w:t>
-      </w:r>
-      <w:r>
-        <w:rPr>
-          <w:rFonts w:ascii="Corbel Light" w:hAnsi="Corbel Light"/>
-        </w:rPr>
-        <w:t xml:space="preserve"> </w:t>
-      </w:r>
-      <w:r>
-        <w:rPr>
-          <w:rFonts w:ascii="Corbel Light" w:hAnsi="Corbel Light"/>
-        </w:rPr>
-        <w:t>api-gateway</w:t>
-      </w:r>
-      <w:r>
-        <w:rPr>
-          <w:rFonts w:ascii="Corbel Light" w:hAnsi="Corbel Light"/>
-        </w:rPr>
-        <w:t xml:space="preserve">, </w:t>
-      </w:r>
-      <w:r>
-        <w:rPr>
-          <w:rFonts w:ascii="Corbel Light" w:hAnsi="Corbel Light"/>
-        </w:rPr>
-        <w:t>naming-server</w:t>
-      </w:r>
-      <w:r>
-        <w:t>‘a bağ</w:t>
-      </w:r>
-      <w:r>
-        <w:t>ım</w:t>
-      </w:r>
-      <w:r>
-        <w:t xml:space="preserve">lıdır. </w:t>
-      </w:r>
-      <w:r>
-        <w:t>Bağımlı olanlar, bağımlı olduğu mikroservisten sonra başlatılırlar.</w:t>
-      </w:r>
-    </w:p>
-    <w:p>
-      <w:pPr>
-        <w:pStyle w:val="TezMetni"/>
-      </w:pPr>
-    </w:p>
-    <w:p>
-      <w:pPr>
-        <w:pStyle w:val="TezMetni"/>
-      </w:pPr>
-      <w:r>
-        <w:t>Üçüncü kısım komut satırından gerekli komutların girilip projenin ima</w:t>
-      </w:r>
-      <w:r>
-        <w:t>j</w:t>
-      </w:r>
-      <w:r>
-        <w:t>lar</w:t>
-      </w:r>
-      <w:r>
-        <w:t>ının oluşturulup sonrasında çalıştırılması işlemidir.</w:t>
-      </w:r>
-      <w:r>
-        <w:t xml:space="preserve"> </w:t>
-      </w:r>
-      <w:r>
-        <w:rPr>
-          <w:rFonts w:ascii="Corbel Light" w:hAnsi="Corbel Light"/>
-        </w:rPr>
-        <w:t>Docker-</w:t>
-      </w:r>
-      <w:proofErr w:type="gramStart"/>
-      <w:r>
-        <w:rPr>
-          <w:rFonts w:ascii="Corbel Light" w:hAnsi="Corbel Light"/>
-        </w:rPr>
-        <w:t>compose.yaml</w:t>
-      </w:r>
-      <w:proofErr w:type="gramEnd"/>
+        <w:t>Docker-compose.yaml</w:t>
+      </w:r>
       <w:r>
         <w:t xml:space="preserve"> dosyasının ve mikroservislerin bulunduğu dizine gelindikten sonra</w:t>
       </w:r>
@@ -26642,90 +26656,29 @@
         <w:t xml:space="preserve"> </w:t>
       </w:r>
       <w:r>
-        <w:t xml:space="preserve">dağıtık sistemlerde veri bütünlüğünü sağlamak önemli. Bu yüzden 2PC ve </w:t>
-      </w:r>
-      <w:proofErr w:type="spellStart"/>
-      <w:r>
-        <w:t>sga</w:t>
-      </w:r>
-      <w:proofErr w:type="spellEnd"/>
-      <w:r>
-        <w:t xml:space="preserve"> yöntemi bunu sağlamaya yöneliktir. X</w:t>
+        <w:t>dağıtık sistemlerde veri bütünlüğünü sağlamak önemli. Bu yüzden 2PC ve sga yöntemi bunu sağlamaya yöneliktir. X</w:t>
       </w:r>
       <w:r>
         <w:t xml:space="preserve"> </w:t>
       </w:r>
       <w:r>
-        <w:t xml:space="preserve">dağıtık sistemlerde veri bütünlüğünü sağlamak önemli. Bu yüzden 2PC ve </w:t>
-      </w:r>
-      <w:proofErr w:type="spellStart"/>
-      <w:r>
-        <w:t>saga</w:t>
-      </w:r>
-      <w:proofErr w:type="spellEnd"/>
-      <w:r>
-        <w:t xml:space="preserve"> yöntemi bunu sağlamaya yöneliktir.</w:t>
-      </w:r>
-    </w:p>
-    <w:p>
-      <w:pPr>
-        <w:pStyle w:val="TezMetni"/>
-      </w:pPr>
-    </w:p>
-    <w:p>
-      <w:pPr>
-        <w:pStyle w:val="TezMetni"/>
-      </w:pPr>
-      <w:r>
-        <w:t xml:space="preserve">DevOps bölümünü yaz. 1.Bölümdeki mikroservis mimarisinde az da olsa bir şeyler yaz. Stratejik uygunluk ve fizibilite bölümündeki Tavsiye bölümünü zaten tezin sonunda vereceğim için oraya taşıyorum. Gerek olursa yeniden oraya alırım. Resimlerin yazılarını ayarlamayı unutma resim bir sayfada açıklaması diğer sayfada olmasın. Sayfa sayısı artması için SAGA dahil edilebilir. Mikroservisler arası iletişim yöntemleri yazılabilir. GEÇİŞ Senaryosu anlatırken Javayı söyledin ama Spring </w:t>
-      </w:r>
-      <w:proofErr w:type="spellStart"/>
-      <w:r>
-        <w:t>boot</w:t>
-      </w:r>
-      <w:proofErr w:type="spellEnd"/>
-      <w:r>
-        <w:t xml:space="preserve"> </w:t>
-      </w:r>
-      <w:proofErr w:type="spellStart"/>
-      <w:r>
-        <w:t>framework’ünü</w:t>
-      </w:r>
-      <w:proofErr w:type="spellEnd"/>
-      <w:r>
-        <w:t xml:space="preserve"> belirtmedin. Konuyu genişletmek için kullanabilirsin. İlk başta </w:t>
-      </w:r>
-      <w:proofErr w:type="spellStart"/>
-      <w:r>
-        <w:t>chatgpt</w:t>
-      </w:r>
-      <w:proofErr w:type="spellEnd"/>
-      <w:r>
-        <w:t xml:space="preserve"> ye kontrol ettir anlatımda bir yanlışlık var mı? Rest API. Çete sor cümleler </w:t>
-      </w:r>
-      <w:proofErr w:type="spellStart"/>
-      <w:r>
-        <w:t>düzgünmü</w:t>
-      </w:r>
-      <w:proofErr w:type="spellEnd"/>
-      <w:r>
-        <w:t xml:space="preserve"> diye. Agile. Apache Maven. Kodları koymak </w:t>
-      </w:r>
-      <w:proofErr w:type="spellStart"/>
-      <w:r>
-        <w:t>gerekirmi</w:t>
-      </w:r>
-      <w:proofErr w:type="spellEnd"/>
-      <w:r>
-        <w:t xml:space="preserve"> Ek olarak sor danışmanına. Teknik fizibilite çalışması 2.parağraf murat binaya sor. Tezden çıkarılan sonuçta gelecek çalışmalar için neler yapılabilir </w:t>
-      </w:r>
-      <w:proofErr w:type="spellStart"/>
-      <w:r>
-        <w:t>bashset</w:t>
-      </w:r>
-      <w:proofErr w:type="spellEnd"/>
-      <w:r>
-        <w:t>.</w:t>
+        <w:t>dağıtık sistemlerde veri bütünlüğünü sağlamak önemli. Bu yüzden 2PC ve saga yöntemi bunu sağlamaya yöneliktir.</w:t>
+      </w:r>
+    </w:p>
+    <w:p>
+      <w:pPr>
+        <w:pStyle w:val="TezMetni"/>
+      </w:pPr>
+    </w:p>
+    <w:p>
+      <w:pPr>
+        <w:pStyle w:val="TezMetni"/>
+      </w:pPr>
+      <w:r>
+        <w:t>DevOps bölümünü yaz. 1.Bölümdeki mikroservis mimarisinde az da olsa bir şeyler yaz. Stratejik uygunluk ve fizibilite bölümündeki Tavsiye bölümünü zaten tezin sonunda vereceğim için oraya taşıyorum. Gerek olursa yeniden oraya alırım. Resimlerin yazılarını ayarlamayı unutma resim bir sayfada açıklaması diğer sayfada olmasın. Sayfa sayısı artması için SAGA dahil edilebilir. Mikroservisler arası iletişim yöntemleri yazılabilir. GEÇİŞ Senaryosu anlatırken Javayı söyledin ama Spring boot framework’ünü belirtmedin. Konuyu genişletmek için kullanabilirsin. İlk başta chatgpt ye kontrol ettir anlatımda bir yanlışlık var mı? Rest API. Çete sor cümleler düzgünmü diye. Agile. Apache Maven. Kodları koymak gerekirmi Ek olarak sor danışmanına. Teknik fizibilite çalışması 2.parağraf murat binaya sor. Tezden çıkarılan sonuçta gelecek çalışmalar için neler yapılabilir bahset.</w:t>
+      </w:r>
+      <w:r>
+        <w:t xml:space="preserve"> DEVOPS GEÇEN YERLERE bak.</w:t>
       </w:r>
     </w:p>
     <w:p>
@@ -26757,15 +26710,7 @@
         <w:t xml:space="preserve">, </w:t>
       </w:r>
       <w:r>
-        <w:t xml:space="preserve">Spring </w:t>
-      </w:r>
-      <w:proofErr w:type="spellStart"/>
-      <w:r>
-        <w:t>boot</w:t>
-      </w:r>
-      <w:proofErr w:type="spellEnd"/>
-      <w:r>
-        <w:t xml:space="preserve"> framework, </w:t>
+        <w:t xml:space="preserve">Spring boot framework, </w:t>
       </w:r>
     </w:p>
     <w:p>
@@ -26794,23 +26739,7 @@
         <w:pStyle w:val="TezMetni"/>
       </w:pPr>
       <w:r>
-        <w:t xml:space="preserve">Mikroservisin iş mantığı, </w:t>
-      </w:r>
-      <w:proofErr w:type="spellStart"/>
-      <w:r>
-        <w:t>PaymentService</w:t>
-      </w:r>
-      <w:proofErr w:type="spellEnd"/>
-      <w:r>
-        <w:t xml:space="preserve"> adlı bir servis sınıfında gerçekleştirilmiştir. Bu sınıf, ödeme işlemleriyle ilgili tüm iş kurallarını ve veri manipülasyonlarını içerir. Veriler, bağımsız bir veri tabanı içinde saklanmakta ve </w:t>
-      </w:r>
-      <w:proofErr w:type="spellStart"/>
-      <w:r>
-        <w:t>PaymentRepository</w:t>
-      </w:r>
-      <w:proofErr w:type="spellEnd"/>
-      <w:r>
-        <w:t xml:space="preserve"> aracılığıyla erişilmektedir. Spring Data JPA, veri erişim katmanının yönetimini kolaylaştırmak için kullanılmıştır.</w:t>
+        <w:t>Mikroservisin iş mantığı, PaymentService adlı bir servis sınıfında gerçekleştirilmiştir. Bu sınıf, ödeme işlemleriyle ilgili tüm iş kurallarını ve veri manipülasyonlarını içerir. Veriler, bağımsız bir veri tabanı içinde saklanmakta ve PaymentRepository aracılığıyla erişilmektedir. Spring Data JPA, veri erişim katmanının yönetimini kolaylaştırmak için kullanılmıştır.</w:t>
       </w:r>
     </w:p>
     <w:p>
@@ -26823,17 +26752,9 @@
       <w:pPr>
         <w:pStyle w:val="TezMetni"/>
       </w:pPr>
-      <w:proofErr w:type="spellStart"/>
-      <w:r>
-        <w:t>ÖzeMikroservis</w:t>
-      </w:r>
-      <w:proofErr w:type="spellEnd"/>
-      <w:r>
-        <w:t xml:space="preserve"> olarak oluşturulacak olan yeni uygulamaya ait TALEP bileşenine ait kodlar ve tablosu da ayrılır ve veriler yeni tabloya taşınır. Oluşturulan </w:t>
-      </w:r>
       <w:r>
         <w:lastRenderedPageBreak/>
-        <w:t>tablo ile mikroservis arasında bağlantı sağlanır. Veritabanı yönetim sistemi olarak DB2 ve ORM olarak hibernate teknolojisi kullanılmıştır.</w:t>
+        <w:t>ÖzeMikroservis olarak oluşturulacak olan yeni uygulamaya ait TALEP bileşenine ait kodlar ve tablosu da ayrılır ve veriler yeni tabloya taşınır. Oluşturulan tablo ile mikroservis arasında bağlantı sağlanır. Veritabanı yönetim sistemi olarak DB2 ve ORM olarak hibernate teknolojisi kullanılmıştır.</w:t>
       </w:r>
     </w:p>
     <w:p>

</xml_diff>

<commit_message>
august 10 v3 22:52
</commit_message>
<xml_diff>
--- a/tez.docx
+++ b/tez.docx
@@ -557,7 +557,27 @@
           <w:szCs w:val="24"/>
           <w:lang w:eastAsia="tr-TR"/>
         </w:rPr>
-        <w:t>n olduğunu onaylarım. …./…./2024</w:t>
+        <w:t xml:space="preserve">n olduğunu onaylarım. </w:t>
+      </w:r>
+      <w:proofErr w:type="gramStart"/>
+      <w:r>
+        <w:rPr>
+          <w:rFonts w:ascii="Times New Roman" w:hAnsi="Times New Roman"/>
+          <w:sz w:val="24"/>
+          <w:szCs w:val="24"/>
+          <w:lang w:eastAsia="tr-TR"/>
+        </w:rPr>
+        <w:t>….</w:t>
+      </w:r>
+      <w:proofErr w:type="gramEnd"/>
+      <w:r>
+        <w:rPr>
+          <w:rFonts w:ascii="Times New Roman" w:hAnsi="Times New Roman"/>
+          <w:sz w:val="24"/>
+          <w:szCs w:val="24"/>
+          <w:lang w:eastAsia="tr-TR"/>
+        </w:rPr>
+        <w:t>/…./2024</w:t>
       </w:r>
     </w:p>
     <w:p>
@@ -1667,6 +1687,7 @@
           <w:lang w:eastAsia="tr-TR"/>
         </w:rPr>
       </w:pPr>
+      <w:proofErr w:type="gramStart"/>
       <w:r>
         <w:rPr>
           <w:rFonts w:ascii="Times New Roman" w:hAnsi="Times New Roman"/>
@@ -1674,7 +1695,17 @@
           <w:szCs w:val="24"/>
           <w:lang w:eastAsia="tr-TR"/>
         </w:rPr>
-        <w:t>Tarih: …./…./………</w:t>
+        <w:t>Tarih: ….</w:t>
+      </w:r>
+      <w:proofErr w:type="gramEnd"/>
+      <w:r>
+        <w:rPr>
+          <w:rFonts w:ascii="Times New Roman" w:hAnsi="Times New Roman"/>
+          <w:sz w:val="24"/>
+          <w:szCs w:val="24"/>
+          <w:lang w:eastAsia="tr-TR"/>
+        </w:rPr>
+        <w:t>/…./………</w:t>
       </w:r>
     </w:p>
     <w:p>
@@ -1828,8 +1859,9 @@
           <w:szCs w:val="24"/>
           <w:lang w:eastAsia="tr-TR"/>
         </w:rPr>
-        <w:t>anışmanım Emre MUTLU’ya,</w:t>
-      </w:r>
+        <w:t xml:space="preserve">anışmanım Emre </w:t>
+      </w:r>
+      <w:proofErr w:type="spellStart"/>
       <w:r>
         <w:rPr>
           <w:rFonts w:ascii="Times New Roman" w:hAnsi="Times New Roman"/>
@@ -1837,8 +1869,9 @@
           <w:szCs w:val="24"/>
           <w:lang w:eastAsia="tr-TR"/>
         </w:rPr>
-        <w:t xml:space="preserve"> ihtiyaç duyduğum konularda desteklerini esirgemeyen çalışma arkadaşlarım Hasan İ</w:t>
-      </w:r>
+        <w:t>MUTLU’ya</w:t>
+      </w:r>
+      <w:proofErr w:type="spellEnd"/>
       <w:r>
         <w:rPr>
           <w:rFonts w:ascii="Times New Roman" w:hAnsi="Times New Roman"/>
@@ -1846,7 +1879,7 @@
           <w:szCs w:val="24"/>
           <w:lang w:eastAsia="tr-TR"/>
         </w:rPr>
-        <w:t>brahim KOÇAK’a ve Ramazan SARIALTIN</w:t>
+        <w:t>,</w:t>
       </w:r>
       <w:r>
         <w:rPr>
@@ -1855,7 +1888,65 @@
           <w:szCs w:val="24"/>
           <w:lang w:eastAsia="tr-TR"/>
         </w:rPr>
-        <w:t xml:space="preserve">’a, ayrıca her koşulda yanımda olan </w:t>
+        <w:t xml:space="preserve"> ihtiyaç duyduğum konularda desteklerini esirgemeyen çalışma arkadaşlarım Hasan İ</w:t>
+      </w:r>
+      <w:r>
+        <w:rPr>
+          <w:rFonts w:ascii="Times New Roman" w:hAnsi="Times New Roman"/>
+          <w:sz w:val="24"/>
+          <w:szCs w:val="24"/>
+          <w:lang w:eastAsia="tr-TR"/>
+        </w:rPr>
+        <w:t xml:space="preserve">brahim </w:t>
+      </w:r>
+      <w:proofErr w:type="spellStart"/>
+      <w:r>
+        <w:rPr>
+          <w:rFonts w:ascii="Times New Roman" w:hAnsi="Times New Roman"/>
+          <w:sz w:val="24"/>
+          <w:szCs w:val="24"/>
+          <w:lang w:eastAsia="tr-TR"/>
+        </w:rPr>
+        <w:t>KOÇAK’a</w:t>
+      </w:r>
+      <w:proofErr w:type="spellEnd"/>
+      <w:r>
+        <w:rPr>
+          <w:rFonts w:ascii="Times New Roman" w:hAnsi="Times New Roman"/>
+          <w:sz w:val="24"/>
+          <w:szCs w:val="24"/>
+          <w:lang w:eastAsia="tr-TR"/>
+        </w:rPr>
+        <w:t xml:space="preserve"> ve Ramazan </w:t>
+      </w:r>
+      <w:proofErr w:type="spellStart"/>
+      <w:r>
+        <w:rPr>
+          <w:rFonts w:ascii="Times New Roman" w:hAnsi="Times New Roman"/>
+          <w:sz w:val="24"/>
+          <w:szCs w:val="24"/>
+          <w:lang w:eastAsia="tr-TR"/>
+        </w:rPr>
+        <w:t>SARIALTIN</w:t>
+      </w:r>
+      <w:r>
+        <w:rPr>
+          <w:rFonts w:ascii="Times New Roman" w:hAnsi="Times New Roman"/>
+          <w:sz w:val="24"/>
+          <w:szCs w:val="24"/>
+          <w:lang w:eastAsia="tr-TR"/>
+        </w:rPr>
+        <w:t>’a</w:t>
+      </w:r>
+      <w:proofErr w:type="spellEnd"/>
+      <w:r>
+        <w:rPr>
+          <w:rFonts w:ascii="Times New Roman" w:hAnsi="Times New Roman"/>
+          <w:sz w:val="24"/>
+          <w:szCs w:val="24"/>
+          <w:lang w:eastAsia="tr-TR"/>
+        </w:rPr>
+        <w:t xml:space="preserve">, ayrıca her koşulda yanımda olan </w:t>
       </w:r>
       <w:r>
         <w:rPr>
@@ -2849,6 +2940,7 @@
           <w:szCs w:val="24"/>
         </w:rPr>
       </w:pPr>
+      <w:proofErr w:type="spellStart"/>
       <w:r>
         <w:rPr>
           <w:rFonts w:ascii="Times New Roman" w:hAnsi="Times New Roman"/>
@@ -2856,8 +2948,49 @@
           <w:sz w:val="24"/>
           <w:szCs w:val="24"/>
         </w:rPr>
-        <w:t>Social Security Expertise Thesis</w:t>
-      </w:r>
+        <w:t>Social</w:t>
+      </w:r>
+      <w:proofErr w:type="spellEnd"/>
+      <w:r>
+        <w:rPr>
+          <w:rFonts w:ascii="Times New Roman" w:hAnsi="Times New Roman"/>
+          <w:b/>
+          <w:sz w:val="24"/>
+          <w:szCs w:val="24"/>
+        </w:rPr>
+        <w:t xml:space="preserve"> Security </w:t>
+      </w:r>
+      <w:proofErr w:type="spellStart"/>
+      <w:r>
+        <w:rPr>
+          <w:rFonts w:ascii="Times New Roman" w:hAnsi="Times New Roman"/>
+          <w:b/>
+          <w:sz w:val="24"/>
+          <w:szCs w:val="24"/>
+        </w:rPr>
+        <w:t>Expertise</w:t>
+      </w:r>
+      <w:proofErr w:type="spellEnd"/>
+      <w:r>
+        <w:rPr>
+          <w:rFonts w:ascii="Times New Roman" w:hAnsi="Times New Roman"/>
+          <w:b/>
+          <w:sz w:val="24"/>
+          <w:szCs w:val="24"/>
+        </w:rPr>
+        <w:t xml:space="preserve"> </w:t>
+      </w:r>
+      <w:proofErr w:type="spellStart"/>
+      <w:r>
+        <w:rPr>
+          <w:rFonts w:ascii="Times New Roman" w:hAnsi="Times New Roman"/>
+          <w:b/>
+          <w:sz w:val="24"/>
+          <w:szCs w:val="24"/>
+        </w:rPr>
+        <w:t>Thesis</w:t>
+      </w:r>
+      <w:proofErr w:type="spellEnd"/>
     </w:p>
     <w:p>
       <w:pPr>
@@ -10832,7 +10965,15 @@
       </w:r>
       <w:r>
         <w:tab/>
-        <w:t>5510 sayılı Kanunun 4 üncü maddesinin 1 inci fıkrasının (b) bendi</w:t>
+        <w:t xml:space="preserve">5510 sayılı Kanunun </w:t>
+      </w:r>
+      <w:proofErr w:type="gramStart"/>
+      <w:r>
+        <w:t>4 üncü</w:t>
+      </w:r>
+      <w:proofErr w:type="gramEnd"/>
+      <w:r>
+        <w:t xml:space="preserve"> maddesinin 1 inci fıkrasının (b) bendi</w:t>
       </w:r>
     </w:p>
     <w:p>
@@ -11351,8 +11492,13 @@
         <w:tab/>
       </w:r>
       <w:r>
-        <w:t>International Business Machines</w:t>
-      </w:r>
+        <w:t xml:space="preserve">International Business </w:t>
+      </w:r>
+      <w:proofErr w:type="spellStart"/>
+      <w:r>
+        <w:t>Machines</w:t>
+      </w:r>
+      <w:proofErr w:type="spellEnd"/>
     </w:p>
     <w:p>
       <w:pPr>
@@ -11376,17 +11522,27 @@
         <w:t>Object</w:t>
       </w:r>
       <w:r>
-        <w:t xml:space="preserve"> R</w:t>
-      </w:r>
-      <w:r>
-        <w:t xml:space="preserve">elational </w:t>
-      </w:r>
+        <w:t xml:space="preserve"> </w:t>
+      </w:r>
+      <w:proofErr w:type="spellStart"/>
+      <w:r>
+        <w:t>R</w:t>
+      </w:r>
+      <w:r>
+        <w:t>elational</w:t>
+      </w:r>
+      <w:proofErr w:type="spellEnd"/>
+      <w:r>
+        <w:t xml:space="preserve"> </w:t>
+      </w:r>
+      <w:proofErr w:type="spellStart"/>
       <w:r>
         <w:t>M</w:t>
       </w:r>
       <w:r>
         <w:t>apping</w:t>
       </w:r>
+      <w:proofErr w:type="spellEnd"/>
       <w:r>
         <w:t xml:space="preserve"> (Nesne ile İlişkisel Eşleme)</w:t>
       </w:r>
@@ -11408,10 +11564,17 @@
       </w:r>
       <w:r>
         <w:tab/>
+      </w:r>
+      <w:proofErr w:type="spellStart"/>
+      <w:r>
         <w:t>S</w:t>
       </w:r>
       <w:r>
-        <w:t xml:space="preserve">tructured </w:t>
+        <w:t>tructured</w:t>
+      </w:r>
+      <w:proofErr w:type="spellEnd"/>
+      <w:r>
+        <w:t xml:space="preserve"> </w:t>
       </w:r>
       <w:r>
         <w:t>Q</w:t>
@@ -11453,9 +11616,19 @@
       <w:r>
         <w:tab/>
       </w:r>
-      <w:r>
-        <w:t>Uniform Resource Locator</w:t>
-      </w:r>
+      <w:proofErr w:type="spellStart"/>
+      <w:r>
+        <w:t>Uniform</w:t>
+      </w:r>
+      <w:proofErr w:type="spellEnd"/>
+      <w:r>
+        <w:t xml:space="preserve"> Resource </w:t>
+      </w:r>
+      <w:proofErr w:type="spellStart"/>
+      <w:r>
+        <w:t>Locator</w:t>
+      </w:r>
+      <w:proofErr w:type="spellEnd"/>
     </w:p>
     <w:p>
       <w:pPr>
@@ -11475,15 +11648,22 @@
       <w:r>
         <w:tab/>
       </w:r>
-      <w:r>
-        <w:t>Uniform Resource</w:t>
+      <w:proofErr w:type="spellStart"/>
+      <w:r>
+        <w:t>Uniform</w:t>
+      </w:r>
+      <w:proofErr w:type="spellEnd"/>
+      <w:r>
+        <w:t xml:space="preserve"> Resource</w:t>
       </w:r>
       <w:r>
         <w:t xml:space="preserve"> </w:t>
       </w:r>
+      <w:proofErr w:type="spellStart"/>
       <w:r>
         <w:t>Identifier</w:t>
       </w:r>
+      <w:proofErr w:type="spellEnd"/>
     </w:p>
     <w:p>
       <w:pPr>
@@ -11499,8 +11679,20 @@
       </w:r>
       <w:r>
         <w:tab/>
-        <w:t>Create, Read, Update, Delete</w:t>
-      </w:r>
+      </w:r>
+      <w:proofErr w:type="spellStart"/>
+      <w:r>
+        <w:t>Create</w:t>
+      </w:r>
+      <w:proofErr w:type="spellEnd"/>
+      <w:r>
+        <w:t xml:space="preserve">, Read, Update, </w:t>
+      </w:r>
+      <w:proofErr w:type="spellStart"/>
+      <w:r>
+        <w:t>Delete</w:t>
+      </w:r>
+      <w:proofErr w:type="spellEnd"/>
     </w:p>
     <w:p>
       <w:pPr>
@@ -13087,7 +13279,7 @@
           <w14:ligatures w14:val="standardContextual"/>
         </w:rPr>
         <w:drawing>
-          <wp:inline distT="0" distB="0" distL="0" distR="0" wp14:anchorId="76C494E8" wp14:editId="08BBFB64">
+          <wp:inline distT="0" distB="0" distL="0" distR="0" wp14:anchorId="76C494E8" wp14:editId="07E7D5F0">
             <wp:extent cx="5219700" cy="2232660"/>
             <wp:effectExtent l="0" t="0" r="0" b="0"/>
             <wp:docPr id="1585877269" name="Resim 1"/>
@@ -13307,7 +13499,15 @@
         <w:t xml:space="preserve"> 2014 yılında</w:t>
       </w:r>
       <w:r>
-        <w:t xml:space="preserve"> Martin Fowler ve ThoughtWorks’teki meslektaşlarının bu kavramı sağlam ve ölçeklenebilir sistemler oluşturmanın bir yolu olarak tartışmasıyla önem kazan</w:t>
+        <w:t xml:space="preserve"> </w:t>
+      </w:r>
+      <w:proofErr w:type="gramStart"/>
+      <w:r>
+        <w:t>Martin</w:t>
+      </w:r>
+      <w:proofErr w:type="gramEnd"/>
+      <w:r>
+        <w:t xml:space="preserve"> Fowler ve ThoughtWorks’teki meslektaşlarının bu kavramı sağlam ve ölçeklenebilir sistemler oluşturmanın bir yolu olarak tartışmasıyla önem kazan</w:t>
       </w:r>
       <w:r>
         <w:t>mıştır</w:t>
@@ -14742,7 +14942,15 @@
         <w:t xml:space="preserve"> arasında ortak bir kelime dağarcığı olan </w:t>
       </w:r>
       <w:r>
-        <w:t>her yerde bulunan dil(Ubiquitous Language) oluştur</w:t>
+        <w:t xml:space="preserve">her yerde bulunan </w:t>
+      </w:r>
+      <w:proofErr w:type="gramStart"/>
+      <w:r>
+        <w:t>dil(</w:t>
+      </w:r>
+      <w:proofErr w:type="gramEnd"/>
+      <w:r>
+        <w:t>Ubiquitous Language) oluştur</w:t>
       </w:r>
       <w:r>
         <w:t>ulmasını</w:t>
@@ -20404,7 +20612,15 @@
         <w:pStyle w:val="TezMetni"/>
       </w:pPr>
       <w:r>
-        <w:t>SGK’nin yeni mevzuat veya politika değişikliklerine yanıt olarak yazılımlarını hızlı bir şekilde güncellemesi gerekir. Mikroservis mimarisi, yazılım sistemini bölümlendirerek sistemin belirli bölümlerinin bağımsız olarak güncellenmesine olanak tanır. Sık değişen mevzuatın ve buna paralel olarak geliştirilen yazılım uygulamalarının kesintisiz ve hızlı entegrasyonunu sağlar. Yazılım sisteminin tümünün güncellemeden bölüm bölüm güncellenebilmesi sık değişen bir mevzuatı olan bir kurum için önemlidir.</w:t>
+        <w:t xml:space="preserve">SGK’nin yeni mevzuat veya politika değişikliklerine yanıt olarak yazılımlarını hızlı bir şekilde güncellemesi gerekir. Mikroservis mimarisi, yazılım sistemini bölümlendirerek sistemin belirli bölümlerinin bağımsız olarak güncellenmesine olanak tanır. Sık değişen mevzuatın ve buna paralel olarak geliştirilen yazılım uygulamalarının kesintisiz ve hızlı entegrasyonunu sağlar. Yazılım sisteminin tümünün güncellemeden bölüm </w:t>
+      </w:r>
+      <w:proofErr w:type="spellStart"/>
+      <w:r>
+        <w:t>bölüm</w:t>
+      </w:r>
+      <w:proofErr w:type="spellEnd"/>
+      <w:r>
+        <w:t xml:space="preserve"> güncellenebilmesi sık değişen bir mevzuatı olan bir kurum için önemlidir.</w:t>
       </w:r>
     </w:p>
     <w:p>
@@ -21287,7 +21503,15 @@
         <w:t xml:space="preserve"> Bu sayı </w:t>
       </w:r>
       <w:r>
-        <w:t>bu kadrolarda çalışan personel sayısının %19’una tekabül etmektedir.</w:t>
+        <w:t xml:space="preserve">bu kadrolarda çalışan personel sayısının </w:t>
+      </w:r>
+      <w:proofErr w:type="gramStart"/>
+      <w:r>
+        <w:t>%19</w:t>
+      </w:r>
+      <w:proofErr w:type="gramEnd"/>
+      <w:r>
+        <w:t>’una tekabül etmektedir.</w:t>
       </w:r>
       <w:r>
         <w:t xml:space="preserve"> </w:t>
@@ -21764,11 +21988,16 @@
         <w:t xml:space="preserve"> bilişim alanında</w:t>
       </w:r>
       <w:r>
-        <w:t xml:space="preserve"> %67</w:t>
+        <w:t xml:space="preserve"> </w:t>
+      </w:r>
+      <w:proofErr w:type="gramStart"/>
+      <w:r>
+        <w:t>%67</w:t>
       </w:r>
       <w:r>
         <w:t>,74</w:t>
       </w:r>
+      <w:proofErr w:type="gramEnd"/>
       <w:r>
         <w:t xml:space="preserve"> oranında yeterli derecede tecrübeli olduğu görülmektedir.</w:t>
       </w:r>
@@ -21952,12 +22181,14 @@
       <w:r>
         <w:t xml:space="preserve"> </w:t>
       </w:r>
+      <w:proofErr w:type="gramStart"/>
       <w:r>
         <w:t>%14</w:t>
       </w:r>
       <w:r>
         <w:t>,52</w:t>
       </w:r>
+      <w:proofErr w:type="gramEnd"/>
       <w:r>
         <w:t>’ü</w:t>
       </w:r>
@@ -22119,7 +22350,15 @@
         <w:t xml:space="preserve">ersonelin </w:t>
       </w:r>
       <w:r>
-        <w:t xml:space="preserve">sadece %17,74’ü en az bir projede yer aldığını belirtmiştir. Tecrübe yılının bu kadar fazla olmasına rağmen mikroservis mimarisi ile geliştirilmiş bir projede </w:t>
+        <w:t xml:space="preserve">sadece </w:t>
+      </w:r>
+      <w:proofErr w:type="gramStart"/>
+      <w:r>
+        <w:t>%17,74</w:t>
+      </w:r>
+      <w:proofErr w:type="gramEnd"/>
+      <w:r>
+        <w:t xml:space="preserve">’ü en az bir projede yer aldığını belirtmiştir. Tecrübe yılının bu kadar fazla olmasına rağmen mikroservis mimarisi ile geliştirilmiş bir projede </w:t>
       </w:r>
       <w:r>
         <w:t xml:space="preserve">çoğu kişinin </w:t>
@@ -22587,7 +22826,15 @@
         <w:t>ın</w:t>
       </w:r>
       <w:r>
-        <w:t xml:space="preserve"> %79,03 olması</w:t>
+        <w:t xml:space="preserve"> </w:t>
+      </w:r>
+      <w:proofErr w:type="gramStart"/>
+      <w:r>
+        <w:t>%79,03</w:t>
+      </w:r>
+      <w:proofErr w:type="gramEnd"/>
+      <w:r>
+        <w:t xml:space="preserve"> olması</w:t>
       </w:r>
       <w:r>
         <w:t xml:space="preserve"> </w:t>
@@ -22634,14 +22881,7 @@
           <w:b/>
           <w:bCs/>
         </w:rPr>
-        <w:t>7</w:t>
-      </w:r>
-      <w:r>
-        <w:rPr>
-          <w:b/>
-          <w:bCs/>
-        </w:rPr>
-        <w:t>:</w:t>
+        <w:t>7:</w:t>
       </w:r>
       <w:r>
         <w:t xml:space="preserve"> </w:t>
@@ -22746,7 +22986,15 @@
         <w:t>’de a</w:t>
       </w:r>
       <w:r>
-        <w:t xml:space="preserve">nkete katılanların %53,23’ü mikroservis mimarisini öğrenecek ve uygulayacak zamana sahip olmadığını belirtirken geriye kalan %46,77’lik kısım </w:t>
+        <w:t xml:space="preserve">nkete katılanların </w:t>
+      </w:r>
+      <w:proofErr w:type="gramStart"/>
+      <w:r>
+        <w:t>%53,23</w:t>
+      </w:r>
+      <w:proofErr w:type="gramEnd"/>
+      <w:r>
+        <w:t xml:space="preserve">’ü mikroservis mimarisini öğrenecek ve uygulayacak zamana sahip olmadığını belirtirken geriye kalan %46,77’lik kısım </w:t>
       </w:r>
       <w:r>
         <w:t xml:space="preserve">gerekli </w:t>
@@ -22791,13 +23039,7 @@
         <w:t xml:space="preserve"> ve kaynak tahsisi gibi sorunlara işaret ediyor olabilir. </w:t>
       </w:r>
       <w:r>
-        <w:t>G</w:t>
-      </w:r>
-      <w:r>
-        <w:t>eçiş yapılacak birimde</w:t>
-      </w:r>
-      <w:r>
-        <w:t xml:space="preserve"> y</w:t>
+        <w:t>Geçiş yapılacak birimde y</w:t>
       </w:r>
       <w:r>
         <w:t>eni bir mimariye geçişin sorunsuz bir şekilde uygulanabilmesi için yeterli uzman personel</w:t>
@@ -22841,14 +23083,7 @@
           <w:b/>
           <w:bCs/>
         </w:rPr>
-        <w:t>8</w:t>
-      </w:r>
-      <w:r>
-        <w:rPr>
-          <w:b/>
-          <w:bCs/>
-        </w:rPr>
-        <w:t>:</w:t>
+        <w:t>8:</w:t>
       </w:r>
       <w:r>
         <w:t xml:space="preserve"> </w:t>
@@ -22959,7 +23194,15 @@
         <w:t>personellerin</w:t>
       </w:r>
       <w:r>
-        <w:t xml:space="preserve"> %40,32'sinin böyle bir geçişin faydalı olacağına inandığını, %19,35'inin katılmadığını ve %40,32'sinin emin olmadığını veya bir fikri olmadığını göstermektedir. Bu dağılım, katılımcıların benzersiz gereksinimlere ve zorluklara sahip farklı uygulamalar üzerinde çalışıyor </w:t>
+        <w:t xml:space="preserve"> </w:t>
+      </w:r>
+      <w:proofErr w:type="gramStart"/>
+      <w:r>
+        <w:t>%40,32</w:t>
+      </w:r>
+      <w:proofErr w:type="gramEnd"/>
+      <w:r>
+        <w:t xml:space="preserve">'sinin böyle bir geçişin faydalı olacağına inandığını, %19,35'inin katılmadığını ve %40,32'sinin emin olmadığını veya bir fikri olmadığını göstermektedir. Bu dağılım, katılımcıların benzersiz gereksinimlere ve zorluklara sahip farklı uygulamalar üzerinde çalışıyor </w:t>
       </w:r>
       <w:r>
         <w:t>olduğu</w:t>
@@ -22980,11 +23223,19 @@
         <w:t xml:space="preserve"> </w:t>
       </w:r>
       <w:r>
-        <w:t xml:space="preserve">Mikroservisler büyük, karmaşık ve sık güncelleme gerektiren uygulamalar için avantajlar sunmaktadır. Bunun aksine küçük ölçekli ve az bileşenli uygulamalar için uygulanması dezavantaj getirmektedir. </w:t>
-      </w:r>
+        <w:t>Mikroservis</w:t>
+      </w:r>
+      <w:r>
+        <w:t xml:space="preserve"> mimarisi</w:t>
+      </w:r>
+      <w:r>
+        <w:t xml:space="preserve"> büyük, karmaşık ve sık güncelleme gerektiren uygulamalar için avantajlar sunmaktadır. Bunun aksine küçük ölçekli ve az bileşenli uygulamalar için uygulanması dezavantaj getirmektedir. </w:t>
+      </w:r>
+      <w:proofErr w:type="gramStart"/>
       <w:r>
         <w:t>%40,32</w:t>
       </w:r>
+      <w:proofErr w:type="gramEnd"/>
       <w:r>
         <w:t xml:space="preserve"> oranında geçişin avantaj getireceğini düşünen </w:t>
       </w:r>
@@ -23005,9 +23256,380 @@
       <w:pPr>
         <w:pStyle w:val="TezMetni"/>
         <w:ind w:firstLine="0"/>
-      </w:pPr>
-      <w:r>
-        <w:t>Devops altyapısının olmadığını gözönünde bulundur demeyi unutma.</w:t>
+        <w:jc w:val="center"/>
+      </w:pPr>
+      <w:r>
+        <w:rPr>
+          <w:b/>
+          <w:bCs/>
+        </w:rPr>
+        <w:t xml:space="preserve">Grafik </w:t>
+      </w:r>
+      <w:r>
+        <w:rPr>
+          <w:b/>
+          <w:bCs/>
+        </w:rPr>
+        <w:t>9</w:t>
+      </w:r>
+      <w:r>
+        <w:rPr>
+          <w:b/>
+          <w:bCs/>
+        </w:rPr>
+        <w:t>:</w:t>
+      </w:r>
+      <w:r>
+        <w:t xml:space="preserve"> </w:t>
+      </w:r>
+      <w:r>
+        <w:t>Mikroservi</w:t>
+      </w:r>
+      <w:r>
+        <w:t>s Mimarisi</w:t>
+      </w:r>
+      <w:r>
+        <w:t xml:space="preserve"> </w:t>
+      </w:r>
+      <w:r>
+        <w:t>İ</w:t>
+      </w:r>
+      <w:r>
+        <w:t>çin Altyapı</w:t>
+      </w:r>
+      <w:r>
+        <w:t xml:space="preserve">nın </w:t>
+      </w:r>
+      <w:r>
+        <w:t xml:space="preserve">Algılanan </w:t>
+      </w:r>
+      <w:r>
+        <w:t>Yeterlili</w:t>
+      </w:r>
+      <w:r>
+        <w:t>ği</w:t>
+      </w:r>
+    </w:p>
+    <w:p>
+      <w:pPr>
+        <w:pStyle w:val="TezMetni"/>
+        <w:ind w:firstLine="0"/>
+      </w:pPr>
+      <w:r>
+        <w:rPr>
+          <w:noProof/>
+          <w14:ligatures w14:val="standardContextual"/>
+        </w:rPr>
+        <w:drawing>
+          <wp:inline distT="0" distB="0" distL="0" distR="0" wp14:anchorId="0D9E9F55" wp14:editId="0F27A20A">
+            <wp:extent cx="5219700" cy="2104390"/>
+            <wp:effectExtent l="0" t="0" r="0" b="0"/>
+            <wp:docPr id="1471134001" name="Resim 1"/>
+            <wp:cNvGraphicFramePr>
+              <a:graphicFrameLocks xmlns:a="http://schemas.openxmlformats.org/drawingml/2006/main" noChangeAspect="1"/>
+            </wp:cNvGraphicFramePr>
+            <a:graphic xmlns:a="http://schemas.openxmlformats.org/drawingml/2006/main">
+              <a:graphicData uri="http://schemas.openxmlformats.org/drawingml/2006/picture">
+                <pic:pic xmlns:pic="http://schemas.openxmlformats.org/drawingml/2006/picture">
+                  <pic:nvPicPr>
+                    <pic:cNvPr id="1471134001" name="Resim 1471134001"/>
+                    <pic:cNvPicPr/>
+                  </pic:nvPicPr>
+                  <pic:blipFill>
+                    <a:blip r:embed="rId25">
+                      <a:extLst>
+                        <a:ext uri="{28A0092B-C50C-407E-A947-70E740481C1C}">
+                          <a14:useLocalDpi xmlns:a14="http://schemas.microsoft.com/office/drawing/2010/main" val="0"/>
+                        </a:ext>
+                      </a:extLst>
+                    </a:blip>
+                    <a:stretch>
+                      <a:fillRect/>
+                    </a:stretch>
+                  </pic:blipFill>
+                  <pic:spPr>
+                    <a:xfrm>
+                      <a:off x="0" y="0"/>
+                      <a:ext cx="5219700" cy="2104390"/>
+                    </a:xfrm>
+                    <a:prstGeom prst="rect">
+                      <a:avLst/>
+                    </a:prstGeom>
+                  </pic:spPr>
+                </pic:pic>
+              </a:graphicData>
+            </a:graphic>
+          </wp:inline>
+        </w:drawing>
+      </w:r>
+    </w:p>
+    <w:p>
+      <w:pPr>
+        <w:pStyle w:val="TezMetni"/>
+        <w:ind w:firstLine="0"/>
+        <w:rPr>
+          <w:sz w:val="22"/>
+          <w:szCs w:val="22"/>
+        </w:rPr>
+      </w:pPr>
+      <w:r>
+        <w:rPr>
+          <w:b/>
+          <w:bCs/>
+          <w:sz w:val="22"/>
+          <w:szCs w:val="22"/>
+        </w:rPr>
+        <w:t>Kaynak:</w:t>
+      </w:r>
+      <w:r>
+        <w:rPr>
+          <w:sz w:val="22"/>
+          <w:szCs w:val="22"/>
+        </w:rPr>
+        <w:t xml:space="preserve"> Bu çalışma kapsamında hazırlanmıştır.</w:t>
+      </w:r>
+    </w:p>
+    <w:p>
+      <w:pPr>
+        <w:pStyle w:val="TezMetni"/>
+        <w:ind w:firstLine="0"/>
+      </w:pPr>
+    </w:p>
+    <w:p>
+      <w:pPr>
+        <w:pStyle w:val="TezMetni"/>
+        <w:ind w:firstLine="0"/>
+        <w:jc w:val="center"/>
+      </w:pPr>
+      <w:r>
+        <w:rPr>
+          <w:b/>
+          <w:bCs/>
+        </w:rPr>
+        <w:t xml:space="preserve">Grafik </w:t>
+      </w:r>
+      <w:r>
+        <w:rPr>
+          <w:b/>
+          <w:bCs/>
+        </w:rPr>
+        <w:t>10</w:t>
+      </w:r>
+      <w:r>
+        <w:rPr>
+          <w:b/>
+          <w:bCs/>
+        </w:rPr>
+        <w:t>:</w:t>
+      </w:r>
+      <w:r>
+        <w:t xml:space="preserve"> </w:t>
+      </w:r>
+      <w:r>
+        <w:t>Mikroservi</w:t>
+      </w:r>
+      <w:r>
+        <w:t>s Mimarisi</w:t>
+      </w:r>
+      <w:r>
+        <w:t xml:space="preserve"> </w:t>
+      </w:r>
+      <w:r>
+        <w:t>İ</w:t>
+      </w:r>
+      <w:r>
+        <w:t xml:space="preserve">çin Teknolojik Altyapı ve İnsan Kaynaklarının Algılanan </w:t>
+      </w:r>
+      <w:r>
+        <w:t>Yeterlili</w:t>
+      </w:r>
+      <w:r>
+        <w:t>k Derecesi</w:t>
+      </w:r>
+    </w:p>
+    <w:p>
+      <w:pPr>
+        <w:pStyle w:val="TezMetni"/>
+        <w:ind w:firstLine="0"/>
+      </w:pPr>
+      <w:r>
+        <w:rPr>
+          <w:noProof/>
+          <w14:ligatures w14:val="standardContextual"/>
+        </w:rPr>
+        <w:lastRenderedPageBreak/>
+        <w:drawing>
+          <wp:inline distT="0" distB="0" distL="0" distR="0" wp14:anchorId="549BA0DD" wp14:editId="2A9E65FF">
+            <wp:extent cx="5219700" cy="2225675"/>
+            <wp:effectExtent l="0" t="0" r="0" b="3175"/>
+            <wp:docPr id="1945428459" name="Resim 2"/>
+            <wp:cNvGraphicFramePr>
+              <a:graphicFrameLocks xmlns:a="http://schemas.openxmlformats.org/drawingml/2006/main" noChangeAspect="1"/>
+            </wp:cNvGraphicFramePr>
+            <a:graphic xmlns:a="http://schemas.openxmlformats.org/drawingml/2006/main">
+              <a:graphicData uri="http://schemas.openxmlformats.org/drawingml/2006/picture">
+                <pic:pic xmlns:pic="http://schemas.openxmlformats.org/drawingml/2006/picture">
+                  <pic:nvPicPr>
+                    <pic:cNvPr id="1945428459" name="Resim 1945428459"/>
+                    <pic:cNvPicPr/>
+                  </pic:nvPicPr>
+                  <pic:blipFill>
+                    <a:blip r:embed="rId26">
+                      <a:extLst>
+                        <a:ext uri="{28A0092B-C50C-407E-A947-70E740481C1C}">
+                          <a14:useLocalDpi xmlns:a14="http://schemas.microsoft.com/office/drawing/2010/main" val="0"/>
+                        </a:ext>
+                      </a:extLst>
+                    </a:blip>
+                    <a:stretch>
+                      <a:fillRect/>
+                    </a:stretch>
+                  </pic:blipFill>
+                  <pic:spPr>
+                    <a:xfrm>
+                      <a:off x="0" y="0"/>
+                      <a:ext cx="5219700" cy="2225675"/>
+                    </a:xfrm>
+                    <a:prstGeom prst="rect">
+                      <a:avLst/>
+                    </a:prstGeom>
+                  </pic:spPr>
+                </pic:pic>
+              </a:graphicData>
+            </a:graphic>
+          </wp:inline>
+        </w:drawing>
+      </w:r>
+    </w:p>
+    <w:p>
+      <w:pPr>
+        <w:pStyle w:val="TezMetni"/>
+        <w:ind w:firstLine="0"/>
+        <w:rPr>
+          <w:sz w:val="22"/>
+          <w:szCs w:val="22"/>
+        </w:rPr>
+      </w:pPr>
+      <w:r>
+        <w:rPr>
+          <w:b/>
+          <w:bCs/>
+          <w:sz w:val="22"/>
+          <w:szCs w:val="22"/>
+        </w:rPr>
+        <w:t>Kaynak:</w:t>
+      </w:r>
+      <w:r>
+        <w:rPr>
+          <w:sz w:val="22"/>
+          <w:szCs w:val="22"/>
+        </w:rPr>
+        <w:t xml:space="preserve"> Bu çalışma kapsamında hazırlanmıştır.</w:t>
+      </w:r>
+    </w:p>
+    <w:p>
+      <w:pPr>
+        <w:pStyle w:val="TezMetni"/>
+      </w:pPr>
+    </w:p>
+    <w:p>
+      <w:pPr>
+        <w:pStyle w:val="TezMetni"/>
+      </w:pPr>
+      <w:r>
+        <w:rPr>
+          <w:i/>
+          <w:iCs/>
+        </w:rPr>
+        <w:t>Grafik 9</w:t>
+      </w:r>
+      <w:r>
+        <w:t xml:space="preserve"> ve </w:t>
+      </w:r>
+      <w:r>
+        <w:rPr>
+          <w:i/>
+          <w:iCs/>
+        </w:rPr>
+        <w:t xml:space="preserve">Grafik </w:t>
+      </w:r>
+      <w:r>
+        <w:rPr>
+          <w:i/>
+          <w:iCs/>
+        </w:rPr>
+        <w:t>10</w:t>
+      </w:r>
+      <w:r>
+        <w:t xml:space="preserve"> altyapı ve insan kaynakları</w:t>
+      </w:r>
+      <w:r>
+        <w:t xml:space="preserve"> bakımından </w:t>
+      </w:r>
+      <w:r>
+        <w:t xml:space="preserve">kurumun </w:t>
+      </w:r>
+      <w:r>
+        <w:t>mikroservis</w:t>
+      </w:r>
+      <w:r>
+        <w:t xml:space="preserve"> mimarisini benimsemeye hazır olup olmadığını değerlendirmektedir. </w:t>
+      </w:r>
+      <w:r>
+        <w:rPr>
+          <w:i/>
+          <w:iCs/>
+        </w:rPr>
+        <w:t>Grafik 9</w:t>
+      </w:r>
+      <w:r>
+        <w:rPr>
+          <w:i/>
+          <w:iCs/>
+        </w:rPr>
+        <w:t>’</w:t>
+      </w:r>
+      <w:r>
+        <w:t xml:space="preserve">da </w:t>
+      </w:r>
+      <w:r>
+        <w:t xml:space="preserve">katılımcıların </w:t>
+      </w:r>
+      <w:proofErr w:type="gramStart"/>
+      <w:r>
+        <w:t>%32,26</w:t>
+      </w:r>
+      <w:proofErr w:type="gramEnd"/>
+      <w:r>
+        <w:t>'sı kurumun gerekli altyapıya sahip olduğuna inanırken, %25,81'i buna katılmamakta, %41,94'ü ise kararsız kalmakta ya da fikir belirtmemektedir. Bu, DevOps uygulamalarının şu anda test ortamıyla sınırlı olmasından kaynaklanıyor olabilir</w:t>
+      </w:r>
+    </w:p>
+    <w:p>
+      <w:pPr>
+        <w:pStyle w:val="TezMetni"/>
+        <w:ind w:firstLine="0"/>
+      </w:pPr>
+    </w:p>
+    <w:p>
+      <w:pPr>
+        <w:pStyle w:val="TezMetni"/>
+        <w:ind w:firstLine="0"/>
+      </w:pPr>
+      <w:proofErr w:type="spellStart"/>
+      <w:r>
+        <w:t>Devops</w:t>
+      </w:r>
+      <w:proofErr w:type="spellEnd"/>
+      <w:r>
+        <w:t xml:space="preserve"> altyapısının olmadığını </w:t>
+      </w:r>
+      <w:proofErr w:type="spellStart"/>
+      <w:r>
+        <w:t>gözönünde</w:t>
+      </w:r>
+      <w:proofErr w:type="spellEnd"/>
+      <w:r>
+        <w:t xml:space="preserve"> bulundur demeyi unutma.</w:t>
       </w:r>
     </w:p>
     <w:p>
@@ -23068,9 +23690,11 @@
       <w:r>
         <w:t xml:space="preserve">ekip kendi </w:t>
       </w:r>
+      <w:proofErr w:type="gramStart"/>
       <w:r>
         <w:t>servislerinin</w:t>
       </w:r>
+      <w:proofErr w:type="gramEnd"/>
       <w:r>
         <w:t xml:space="preserve"> tasarımı, geliştirilmesi ve dağıtımı ile ilgili kararlar alma yetkisine sahip olmalıdır</w:t>
       </w:r>
@@ -23078,20 +23702,23 @@
         <w:t>.</w:t>
       </w:r>
       <w:r>
-        <w:t xml:space="preserve"> Monolitik geliştirme yaklaşımında analiz, tasarım, geliştirme (Front-End/Back-End) ve test ekipleri hepsi kendi alanıyla ilgili ekipte işlerini gerçekleştirirler. Mikroservis mimarisinde ise ekibin sorumlu olduğu uygulamanın bütün yazılım yaşam döngüsü aşamaları ekip tarafından yapılabilmelidir. Mevcut durumda kurumda kullanılan yaklaşım yazılım ekibinin bütün aşamalarda var olduğudur. Bunun olası bir mikroservis mimarisine geçişi kolaylaştıran bir etken olduğu görülmektedir. Ayrıca bu yaklaşım iş ihtiyaçlarının ve hedeflerin uyumlu olmasını sağlar.</w:t>
-      </w:r>
-    </w:p>
-    <w:p>
-      <w:pPr>
-        <w:pStyle w:val="TezMetni"/>
-      </w:pPr>
-    </w:p>
-    <w:p>
-      <w:pPr>
-        <w:pStyle w:val="TezMetni"/>
-      </w:pPr>
+        <w:t xml:space="preserve"> Monolitik geliştirme yaklaşımında analiz, tasarım, geliştirme (Front-End/Back-End) ve test ekipleri hepsi kendi alanıyla ilgili ekipte işlerini gerçekleştirirler. Mikroservis mimarisinde ise ekibin sorumlu olduğu uygulamanın bütün yazılım yaşam döngüsü aşamaları ekip tarafından yapılabilmelidir. Mevcut durumda kurumda kullanılan yaklaşım yazılım ekibinin bütün aşamalarda var olduğudur. Bunun olası bir mikroservis mimarisine geçişi kolaylaştıran bir etken </w:t>
+      </w:r>
       <w:r>
         <w:lastRenderedPageBreak/>
+        <w:t>olduğu görülmektedir. Ayrıca bu yaklaşım iş ihtiyaçlarının ve hedeflerin uyumlu olmasını sağlar.</w:t>
+      </w:r>
+    </w:p>
+    <w:p>
+      <w:pPr>
+        <w:pStyle w:val="TezMetni"/>
+      </w:pPr>
+    </w:p>
+    <w:p>
+      <w:pPr>
+        <w:pStyle w:val="TezMetni"/>
+      </w:pPr>
+      <w:r>
         <w:t>Mikroservisler dağıtık uygulamalardır. Çalışanlara</w:t>
       </w:r>
       <w:r>
@@ -23310,7 +23937,11 @@
         <w:t>D</w:t>
       </w:r>
       <w:r>
-        <w:t>eğişen dinamikleri ve gereksinimleri iyi anlamak büyük önem taş</w:t>
+        <w:t xml:space="preserve">eğişen dinamikleri ve </w:t>
+      </w:r>
+      <w:r>
+        <w:lastRenderedPageBreak/>
+        <w:t>gereksinimleri iyi anlamak büyük önem taş</w:t>
       </w:r>
       <w:r>
         <w:t>ımaktadır</w:t>
@@ -23334,11 +23965,7 @@
         <w:t>servis mimarisine</w:t>
       </w:r>
       <w:r>
-        <w:t xml:space="preserve"> başarılı bir şekilde </w:t>
-      </w:r>
-      <w:r>
-        <w:lastRenderedPageBreak/>
-        <w:t>adapte olmak yalnızca teknik değil, aynı zamanda daha fazla iş</w:t>
+        <w:t xml:space="preserve"> başarılı bir şekilde adapte olmak yalnızca teknik değil, aynı zamanda daha fazla iş</w:t>
       </w:r>
       <w:r>
         <w:t xml:space="preserve"> </w:t>
@@ -25350,12 +25977,14 @@
       <w:r>
         <w:t xml:space="preserve"> </w:t>
       </w:r>
+      <w:proofErr w:type="gramStart"/>
       <w:r>
         <w:rPr>
           <w:rFonts w:ascii="Corbel Light" w:hAnsi="Corbel Light"/>
         </w:rPr>
         <w:t>application.properties</w:t>
       </w:r>
+      <w:proofErr w:type="gramEnd"/>
       <w:r>
         <w:t xml:space="preserve"> talep uygulamasına özel veritabanı </w:t>
       </w:r>
@@ -25424,7 +26053,7 @@
                     <pic:cNvPicPr/>
                   </pic:nvPicPr>
                   <pic:blipFill>
-                    <a:blip r:embed="rId25">
+                    <a:blip r:embed="rId27">
                       <a:extLst>
                         <a:ext uri="{28A0092B-C50C-407E-A947-70E740481C1C}">
                           <a14:useLocalDpi xmlns:a14="http://schemas.microsoft.com/office/drawing/2010/main" val="0"/>
@@ -25487,6 +26116,7 @@
       <w:pPr>
         <w:pStyle w:val="TezMetni"/>
       </w:pPr>
+      <w:proofErr w:type="gramStart"/>
       <w:r>
         <w:rPr>
           <w:rFonts w:ascii="Corbel Light" w:hAnsi="Corbel Light"/>
@@ -25499,12 +26129,14 @@
         </w:rPr>
         <w:t>alep</w:t>
       </w:r>
+      <w:proofErr w:type="gramEnd"/>
       <w:r>
         <w:rPr>
           <w:rFonts w:ascii="Corbel Light" w:hAnsi="Corbel Light"/>
         </w:rPr>
         <w:t>-</w:t>
       </w:r>
+      <w:proofErr w:type="spellStart"/>
       <w:r>
         <w:rPr>
           <w:rFonts w:ascii="Corbel Light" w:hAnsi="Corbel Light"/>
@@ -25518,7 +26150,11 @@
         <w:t>’</w:t>
       </w:r>
       <w:r>
-        <w:t xml:space="preserve">nden sonra servis keşfi mekanizması gerçekleştirilmiştir. </w:t>
+        <w:t>nden</w:t>
+      </w:r>
+      <w:proofErr w:type="spellEnd"/>
+      <w:r>
+        <w:t xml:space="preserve"> sonra servis keşfi mekanizması gerçekleştirilmiştir. </w:t>
       </w:r>
       <w:r>
         <w:t xml:space="preserve">Servis keşfinin mekanizmasını gerçekleştirmek için Spring Cloud’un sunduğu Eureka Server kullanılmıştır. </w:t>
@@ -25541,11 +26177,19 @@
       <w:r>
         <w:t xml:space="preserve"> </w:t>
       </w:r>
+      <w:proofErr w:type="gramStart"/>
       <w:r>
         <w:rPr>
           <w:rFonts w:ascii="Corbel Light" w:hAnsi="Corbel Light"/>
         </w:rPr>
-        <w:t>naming-server</w:t>
+        <w:t>naming</w:t>
+      </w:r>
+      <w:proofErr w:type="gramEnd"/>
+      <w:r>
+        <w:rPr>
+          <w:rFonts w:ascii="Corbel Light" w:hAnsi="Corbel Light"/>
+        </w:rPr>
+        <w:t>-server</w:t>
       </w:r>
       <w:r>
         <w:t xml:space="preserve"> </w:t>
@@ -25565,12 +26209,14 @@
       <w:r>
         <w:t xml:space="preserve">uştur. </w:t>
       </w:r>
+      <w:proofErr w:type="gramStart"/>
       <w:r>
         <w:rPr>
           <w:rFonts w:ascii="Corbel Light" w:hAnsi="Corbel Light"/>
         </w:rPr>
         <w:t>application.properties</w:t>
       </w:r>
+      <w:proofErr w:type="gramEnd"/>
       <w:r>
         <w:t xml:space="preserve"> dosyasındaki yapılandırma</w:t>
       </w:r>
@@ -25583,11 +26229,19 @@
       <w:r>
         <w:t xml:space="preserve">lmektedir. </w:t>
       </w:r>
+      <w:proofErr w:type="gramStart"/>
       <w:r>
         <w:rPr>
           <w:rFonts w:ascii="Corbel Light" w:hAnsi="Corbel Light"/>
         </w:rPr>
-        <w:t>naming-server</w:t>
+        <w:t>naming</w:t>
+      </w:r>
+      <w:proofErr w:type="gramEnd"/>
+      <w:r>
+        <w:rPr>
+          <w:rFonts w:ascii="Corbel Light" w:hAnsi="Corbel Light"/>
+        </w:rPr>
+        <w:t>-server</w:t>
       </w:r>
       <w:r>
         <w:t xml:space="preserve">’ın </w:t>
@@ -25619,12 +26273,14 @@
       <w:r>
         <w:t xml:space="preserve">Bu, </w:t>
       </w:r>
+      <w:proofErr w:type="gramStart"/>
       <w:r>
         <w:rPr>
           <w:rFonts w:ascii="Corbel Light" w:hAnsi="Corbel Light"/>
         </w:rPr>
         <w:t>application.properties</w:t>
       </w:r>
+      <w:proofErr w:type="gramEnd"/>
       <w:r>
         <w:t xml:space="preserve"> </w:t>
       </w:r>
@@ -25702,12 +26358,14 @@
       <w:r>
         <w:t xml:space="preserve"> adında Spring Boot projesi gerekli bağımlılıklar eklenerek oluşturulur. </w:t>
       </w:r>
+      <w:proofErr w:type="gramStart"/>
       <w:r>
         <w:rPr>
           <w:rFonts w:ascii="Corbel Light" w:hAnsi="Corbel Light"/>
         </w:rPr>
         <w:t>application.properties</w:t>
       </w:r>
+      <w:proofErr w:type="gramEnd"/>
       <w:r>
         <w:t xml:space="preserve"> içinde </w:t>
       </w:r>
@@ -25720,10 +26378,54 @@
       <w:r>
         <w:t xml:space="preserve"> görmesi sağlanır. </w:t>
       </w:r>
+      <w:proofErr w:type="gramStart"/>
       <w:r>
         <w:rPr>
           <w:rFonts w:ascii="Corbel Light" w:hAnsi="Corbel Light"/>
         </w:rPr>
+        <w:t>api</w:t>
+      </w:r>
+      <w:proofErr w:type="gramEnd"/>
+      <w:r>
+        <w:rPr>
+          <w:rFonts w:ascii="Corbel Light" w:hAnsi="Corbel Light"/>
+        </w:rPr>
+        <w:t>-gateway</w:t>
+      </w:r>
+      <w:r>
+        <w:rPr>
+          <w:rFonts w:ascii="Corbel Light" w:hAnsi="Corbel Light"/>
+        </w:rPr>
+        <w:t xml:space="preserve"> </w:t>
+      </w:r>
+      <w:r>
+        <w:t xml:space="preserve">içerisinde rota tanımları yapılır. Her rota ek filtreler </w:t>
+      </w:r>
+      <w:r>
+        <w:t>içerebilen bir URI belirtir.</w:t>
+      </w:r>
+      <w:r>
+        <w:t xml:space="preserve"> </w:t>
+      </w:r>
+      <w:r>
+        <w:t>Rotalar, Eureka’nın servis keşfi yeteneklerinden yararlan</w:t>
+      </w:r>
+      <w:r>
+        <w:t>abilir.</w:t>
+      </w:r>
+      <w:r>
+        <w:t xml:space="preserve"> </w:t>
+      </w:r>
+      <w:r>
+        <w:t>Son olarak</w:t>
+      </w:r>
+      <w:r>
+        <w:t xml:space="preserve"> </w:t>
+      </w:r>
+      <w:r>
+        <w:rPr>
+          <w:rFonts w:ascii="Corbel Light" w:hAnsi="Corbel Light"/>
+        </w:rPr>
         <w:t>api-gateway</w:t>
       </w:r>
       <w:r>
@@ -25733,121 +26435,87 @@
         <w:t xml:space="preserve"> </w:t>
       </w:r>
       <w:r>
-        <w:t xml:space="preserve">içerisinde rota tanımları yapılır. Her rota ek filtreler </w:t>
-      </w:r>
-      <w:r>
-        <w:t>içerebilen bir URI belirtir.</w:t>
+        <w:t>içerisinde loglama işlemi gerçekleştiril</w:t>
+      </w:r>
+      <w:r>
+        <w:t>ir</w:t>
+      </w:r>
+      <w:r>
+        <w:t>.</w:t>
+      </w:r>
+    </w:p>
+    <w:p>
+      <w:pPr>
+        <w:pStyle w:val="TezMetni"/>
+        <w:ind w:firstLine="0"/>
+      </w:pPr>
+    </w:p>
+    <w:p>
+      <w:pPr>
+        <w:pStyle w:val="TezMetni"/>
+      </w:pPr>
+      <w:r>
+        <w:t>Özetle</w:t>
+      </w:r>
+      <w:r>
+        <w:t xml:space="preserve"> sistem</w:t>
+      </w:r>
+      <w:r>
+        <w:t>, monolitik Emektar4B uygulaması ve ondan ayırarak yeni bir mikroservis olarak geliştirilen ve kendi</w:t>
+      </w:r>
+      <w:r>
+        <w:t>ne ait</w:t>
+      </w:r>
+      <w:r>
+        <w:t xml:space="preserve"> veritabanı olan </w:t>
+      </w:r>
+      <w:r>
+        <w:rPr>
+          <w:rFonts w:ascii="Corbel Light" w:hAnsi="Corbel Light"/>
+        </w:rPr>
+        <w:t>t</w:t>
+      </w:r>
+      <w:r>
+        <w:rPr>
+          <w:rFonts w:ascii="Corbel Light" w:hAnsi="Corbel Light"/>
+        </w:rPr>
+        <w:t>alep</w:t>
+      </w:r>
+      <w:r>
+        <w:rPr>
+          <w:rFonts w:ascii="Corbel Light" w:hAnsi="Corbel Light"/>
+        </w:rPr>
+        <w:t>-</w:t>
+      </w:r>
+      <w:r>
+        <w:rPr>
+          <w:rFonts w:ascii="Corbel Light" w:hAnsi="Corbel Light"/>
+        </w:rPr>
+        <w:t>mikroservisi</w:t>
+      </w:r>
+      <w:r>
+        <w:t>, bir API Gateway, bir Servis Keşfi olmak üzere 4 bileşenden meydana gelir. API</w:t>
+      </w:r>
+      <w:r>
+        <w:t xml:space="preserve"> Gateway merkezi giriş noktası olarak hareket eder. Kimlik doğrulama, yetkilendirme ve loglama işlemlerini yapar. Servis keşfi ise diğer uygulamaların adreslerinin tutulduğu bir kayıt defteri görevi görür. Dinamik olarak servis keşfi yapar. Eğer gerekli konfigürasyon yapılırsa yük dengeleme işlevi görebilir. Yani bir mikroservise aşırı istek gelmesi halinde mikroservisin örnekleri arasında isteklerin eşit şekilde dağıtılmasını sağlayabilir.</w:t>
       </w:r>
       <w:r>
         <w:t xml:space="preserve"> </w:t>
       </w:r>
-      <w:r>
-        <w:t>Rotalar, Eureka’nın servis keşfi yeteneklerinden yararlan</w:t>
-      </w:r>
-      <w:r>
-        <w:t>abilir.</w:t>
-      </w:r>
-      <w:r>
-        <w:t xml:space="preserve"> </w:t>
-      </w:r>
-      <w:r>
-        <w:t>Son olarak</w:t>
-      </w:r>
-      <w:r>
-        <w:t xml:space="preserve"> </w:t>
-      </w:r>
+      <w:proofErr w:type="gramStart"/>
       <w:r>
         <w:rPr>
           <w:rFonts w:ascii="Corbel Light" w:hAnsi="Corbel Light"/>
         </w:rPr>
-        <w:t>api-gateway</w:t>
+        <w:t>t</w:t>
       </w:r>
       <w:r>
         <w:rPr>
           <w:rFonts w:ascii="Corbel Light" w:hAnsi="Corbel Light"/>
         </w:rPr>
-        <w:t xml:space="preserve"> </w:t>
-      </w:r>
-      <w:r>
-        <w:t>içerisinde loglama işlemi gerçekleştiril</w:t>
-      </w:r>
-      <w:r>
-        <w:t>ir</w:t>
-      </w:r>
-      <w:r>
-        <w:t>.</w:t>
-      </w:r>
-    </w:p>
-    <w:p>
-      <w:pPr>
-        <w:pStyle w:val="TezMetni"/>
-        <w:ind w:firstLine="0"/>
-      </w:pPr>
-    </w:p>
-    <w:p>
-      <w:pPr>
-        <w:pStyle w:val="TezMetni"/>
-      </w:pPr>
-      <w:r>
-        <w:t>Özetle</w:t>
-      </w:r>
-      <w:r>
-        <w:t xml:space="preserve"> sistem</w:t>
-      </w:r>
-      <w:r>
-        <w:t>, monolitik Emektar4B uygulaması ve ondan ayırarak yeni bir mikroservis olarak geliştirilen ve kendi</w:t>
-      </w:r>
-      <w:r>
-        <w:t>ne ait</w:t>
-      </w:r>
-      <w:r>
-        <w:t xml:space="preserve"> veritabanı olan </w:t>
-      </w:r>
-      <w:r>
-        <w:rPr>
-          <w:rFonts w:ascii="Corbel Light" w:hAnsi="Corbel Light"/>
-        </w:rPr>
-        <w:t>t</w:t>
-      </w:r>
-      <w:r>
-        <w:rPr>
-          <w:rFonts w:ascii="Corbel Light" w:hAnsi="Corbel Light"/>
-        </w:rPr>
         <w:t>alep</w:t>
       </w:r>
-      <w:r>
-        <w:rPr>
-          <w:rFonts w:ascii="Corbel Light" w:hAnsi="Corbel Light"/>
-        </w:rPr>
-        <w:t>-</w:t>
-      </w:r>
-      <w:r>
-        <w:rPr>
-          <w:rFonts w:ascii="Corbel Light" w:hAnsi="Corbel Light"/>
-        </w:rPr>
-        <w:t>mikroservisi</w:t>
-      </w:r>
-      <w:r>
-        <w:t>, bir API Gateway, bir Servis Keşfi olmak üzere 4 bileşenden meydana gelir. API</w:t>
-      </w:r>
-      <w:r>
-        <w:t xml:space="preserve"> Gateway merkezi giriş noktası olarak hareket eder. Kimlik doğrulama, yetkilendirme ve loglama işlemlerini yapar. Servis keşfi ise diğer uygulamaların adreslerinin tutulduğu bir kayıt defteri görevi görür. Dinamik olarak servis keşfi yapar. Eğer gerekli konfigürasyon yapılırsa yük dengeleme işlevi görebilir. Yani bir mikroservise aşırı istek gelmesi halinde mikroservisin örnekleri arasında isteklerin eşit şekilde dağıtılmasını sağlayabilir.</w:t>
-      </w:r>
-      <w:r>
-        <w:t xml:space="preserve"> </w:t>
-      </w:r>
-      <w:r>
-        <w:rPr>
-          <w:rFonts w:ascii="Corbel Light" w:hAnsi="Corbel Light"/>
-        </w:rPr>
-        <w:t>t</w:t>
-      </w:r>
-      <w:r>
-        <w:rPr>
-          <w:rFonts w:ascii="Corbel Light" w:hAnsi="Corbel Light"/>
-        </w:rPr>
-        <w:t>alep</w:t>
-      </w:r>
+      <w:proofErr w:type="gramEnd"/>
       <w:r>
         <w:rPr>
           <w:rFonts w:ascii="Corbel Light" w:hAnsi="Corbel Light"/>
@@ -25928,7 +26596,7 @@
                     <pic:cNvPicPr/>
                   </pic:nvPicPr>
                   <pic:blipFill>
-                    <a:blip r:embed="rId26">
+                    <a:blip r:embed="rId28">
                       <a:extLst>
                         <a:ext uri="{28A0092B-C50C-407E-A947-70E740481C1C}">
                           <a14:useLocalDpi xmlns:a14="http://schemas.microsoft.com/office/drawing/2010/main" val="0"/>
@@ -26072,6 +26740,7 @@
       <w:r>
         <w:t xml:space="preserve">kısım </w:t>
       </w:r>
+      <w:proofErr w:type="gramStart"/>
       <w:r>
         <w:t>mikroservisleri</w:t>
       </w:r>
@@ -26081,6 +26750,7 @@
       <w:r>
         <w:t>(</w:t>
       </w:r>
+      <w:proofErr w:type="gramEnd"/>
       <w:r>
         <w:rPr>
           <w:rFonts w:ascii="Corbel Light" w:hAnsi="Corbel Light"/>
@@ -26191,8 +26861,16 @@
         <w:rPr>
           <w:rFonts w:ascii="Corbel Light" w:hAnsi="Corbel Light"/>
         </w:rPr>
-        <w:t>Docker-compose.yaml</w:t>
-      </w:r>
+        <w:t>Docker-</w:t>
+      </w:r>
+      <w:proofErr w:type="gramStart"/>
+      <w:r>
+        <w:rPr>
+          <w:rFonts w:ascii="Corbel Light" w:hAnsi="Corbel Light"/>
+        </w:rPr>
+        <w:t>compose.yaml</w:t>
+      </w:r>
+      <w:proofErr w:type="gramEnd"/>
       <w:r>
         <w:t xml:space="preserve"> </w:t>
       </w:r>
@@ -26274,7 +26952,7 @@
                     <pic:cNvPicPr/>
                   </pic:nvPicPr>
                   <pic:blipFill>
-                    <a:blip r:embed="rId27">
+                    <a:blip r:embed="rId29">
                       <a:extLst>
                         <a:ext uri="{28A0092B-C50C-407E-A947-70E740481C1C}">
                           <a14:useLocalDpi xmlns:a14="http://schemas.microsoft.com/office/drawing/2010/main" val="0"/>
@@ -26338,7 +27016,17 @@
         <w:pStyle w:val="TezMetni"/>
       </w:pPr>
       <w:r>
-        <w:t>Bu dosyadaki konfigürasyonda önemli noktalar şu şekilde özetlenebilir. services bölümünde uygulamayı oluşturan mikroservisler tanımlanmaktadır.</w:t>
+        <w:t xml:space="preserve">Bu dosyadaki konfigürasyonda önemli noktalar şu şekilde özetlenebilir. </w:t>
+      </w:r>
+      <w:proofErr w:type="spellStart"/>
+      <w:proofErr w:type="gramStart"/>
+      <w:r>
+        <w:t>services</w:t>
+      </w:r>
+      <w:proofErr w:type="spellEnd"/>
+      <w:proofErr w:type="gramEnd"/>
+      <w:r>
+        <w:t xml:space="preserve"> bölümünde uygulamayı oluşturan mikroservisler tanımlanmaktadır.</w:t>
       </w:r>
       <w:r>
         <w:t xml:space="preserve"> Bu dosyada 3 hizmet vardır. Bunlar; </w:t>
@@ -26397,25 +27085,72 @@
       <w:r>
         <w:t xml:space="preserve"> </w:t>
       </w:r>
+      <w:proofErr w:type="spellStart"/>
+      <w:proofErr w:type="gramStart"/>
       <w:r>
         <w:t>i</w:t>
       </w:r>
       <w:r>
-        <w:t xml:space="preserve">mage </w:t>
+        <w:t>mage</w:t>
+      </w:r>
+      <w:proofErr w:type="spellEnd"/>
+      <w:proofErr w:type="gramEnd"/>
+      <w:r>
+        <w:t xml:space="preserve"> </w:t>
       </w:r>
       <w:r>
         <w:t xml:space="preserve">anahtarı barındırıldığı kayıt yerini göstermektedir. </w:t>
       </w:r>
-      <w:r>
-        <w:t xml:space="preserve">mem_limit, konteyner bellek </w:t>
+      <w:proofErr w:type="spellStart"/>
+      <w:proofErr w:type="gramStart"/>
+      <w:r>
+        <w:t>mem</w:t>
+      </w:r>
+      <w:proofErr w:type="gramEnd"/>
+      <w:r>
+        <w:t>_limit</w:t>
+      </w:r>
+      <w:proofErr w:type="spellEnd"/>
+      <w:r>
+        <w:t xml:space="preserve">, konteyner bellek </w:t>
       </w:r>
       <w:r>
         <w:lastRenderedPageBreak/>
-        <w:t xml:space="preserve">sınırlarını; ports server ve konteyner tarafında kullanılacak portları; networks, mikroservisin kullanacağı ağı belirtmektedir.  depends_on </w:t>
+        <w:t xml:space="preserve">sınırlarını; </w:t>
+      </w:r>
+      <w:proofErr w:type="spellStart"/>
+      <w:r>
+        <w:t>ports</w:t>
+      </w:r>
+      <w:proofErr w:type="spellEnd"/>
+      <w:r>
+        <w:t xml:space="preserve"> server ve konteyner tarafında kullanılacak portları; </w:t>
+      </w:r>
+      <w:proofErr w:type="spellStart"/>
+      <w:r>
+        <w:t>networks</w:t>
+      </w:r>
+      <w:proofErr w:type="spellEnd"/>
+      <w:r>
+        <w:t xml:space="preserve">, mikroservisin kullanacağı ağı belirtmektedir.  </w:t>
+      </w:r>
+      <w:proofErr w:type="spellStart"/>
+      <w:proofErr w:type="gramStart"/>
+      <w:r>
+        <w:t>depends</w:t>
+      </w:r>
+      <w:proofErr w:type="gramEnd"/>
+      <w:r>
+        <w:t>_on</w:t>
+      </w:r>
+      <w:proofErr w:type="spellEnd"/>
+      <w:r>
+        <w:t xml:space="preserve"> </w:t>
       </w:r>
       <w:r>
         <w:t xml:space="preserve">mikroservisin bağımlı olduğu diğer mikroservisleri gösterir. </w:t>
       </w:r>
+      <w:proofErr w:type="gramStart"/>
       <w:r>
         <w:rPr>
           <w:rFonts w:ascii="Corbel Light" w:hAnsi="Corbel Light"/>
@@ -26428,6 +27163,7 @@
         </w:rPr>
         <w:t>alep</w:t>
       </w:r>
+      <w:proofErr w:type="gramEnd"/>
       <w:r>
         <w:rPr>
           <w:rFonts w:ascii="Corbel Light" w:hAnsi="Corbel Light"/>
@@ -26514,8 +27250,16 @@
         <w:rPr>
           <w:rFonts w:ascii="Corbel Light" w:hAnsi="Corbel Light"/>
         </w:rPr>
-        <w:t>Docker-compose.yaml</w:t>
-      </w:r>
+        <w:t>Docker-</w:t>
+      </w:r>
+      <w:proofErr w:type="gramStart"/>
+      <w:r>
+        <w:rPr>
+          <w:rFonts w:ascii="Corbel Light" w:hAnsi="Corbel Light"/>
+        </w:rPr>
+        <w:t>compose.yaml</w:t>
+      </w:r>
+      <w:proofErr w:type="gramEnd"/>
       <w:r>
         <w:t xml:space="preserve"> dosyasının ve mikroservislerin bulunduğu dizine gelindikten sonra</w:t>
       </w:r>
@@ -26656,26 +27400,82 @@
         <w:t xml:space="preserve"> </w:t>
       </w:r>
       <w:r>
-        <w:t>dağıtık sistemlerde veri bütünlüğünü sağlamak önemli. Bu yüzden 2PC ve sga yöntemi bunu sağlamaya yöneliktir. X</w:t>
+        <w:t xml:space="preserve">dağıtık sistemlerde veri bütünlüğünü sağlamak önemli. Bu yüzden 2PC ve </w:t>
+      </w:r>
+      <w:proofErr w:type="spellStart"/>
+      <w:r>
+        <w:t>sga</w:t>
+      </w:r>
+      <w:proofErr w:type="spellEnd"/>
+      <w:r>
+        <w:t xml:space="preserve"> yöntemi bunu sağlamaya yöneliktir. X</w:t>
       </w:r>
       <w:r>
         <w:t xml:space="preserve"> </w:t>
       </w:r>
       <w:r>
-        <w:t>dağıtık sistemlerde veri bütünlüğünü sağlamak önemli. Bu yüzden 2PC ve saga yöntemi bunu sağlamaya yöneliktir.</w:t>
-      </w:r>
-    </w:p>
-    <w:p>
-      <w:pPr>
-        <w:pStyle w:val="TezMetni"/>
-      </w:pPr>
-    </w:p>
-    <w:p>
-      <w:pPr>
-        <w:pStyle w:val="TezMetni"/>
-      </w:pPr>
-      <w:r>
-        <w:t>DevOps bölümünü yaz. 1.Bölümdeki mikroservis mimarisinde az da olsa bir şeyler yaz. Stratejik uygunluk ve fizibilite bölümündeki Tavsiye bölümünü zaten tezin sonunda vereceğim için oraya taşıyorum. Gerek olursa yeniden oraya alırım. Resimlerin yazılarını ayarlamayı unutma resim bir sayfada açıklaması diğer sayfada olmasın. Sayfa sayısı artması için SAGA dahil edilebilir. Mikroservisler arası iletişim yöntemleri yazılabilir. GEÇİŞ Senaryosu anlatırken Javayı söyledin ama Spring boot framework’ünü belirtmedin. Konuyu genişletmek için kullanabilirsin. İlk başta chatgpt ye kontrol ettir anlatımda bir yanlışlık var mı? Rest API. Çete sor cümleler düzgünmü diye. Agile. Apache Maven. Kodları koymak gerekirmi Ek olarak sor danışmanına. Teknik fizibilite çalışması 2.parağraf murat binaya sor. Tezden çıkarılan sonuçta gelecek çalışmalar için neler yapılabilir bahset.</w:t>
+        <w:t xml:space="preserve">dağıtık sistemlerde veri bütünlüğünü sağlamak önemli. Bu yüzden 2PC ve </w:t>
+      </w:r>
+      <w:proofErr w:type="spellStart"/>
+      <w:r>
+        <w:t>saga</w:t>
+      </w:r>
+      <w:proofErr w:type="spellEnd"/>
+      <w:r>
+        <w:t xml:space="preserve"> yöntemi bunu sağlamaya yöneliktir.</w:t>
+      </w:r>
+    </w:p>
+    <w:p>
+      <w:pPr>
+        <w:pStyle w:val="TezMetni"/>
+      </w:pPr>
+    </w:p>
+    <w:p>
+      <w:pPr>
+        <w:pStyle w:val="TezMetni"/>
+      </w:pPr>
+      <w:r>
+        <w:t xml:space="preserve">DevOps bölümünü yaz. 1.Bölümdeki mikroservis mimarisinde az da olsa bir şeyler yaz. Stratejik uygunluk ve fizibilite bölümündeki Tavsiye bölümünü zaten tezin sonunda vereceğim için oraya taşıyorum. Gerek olursa yeniden oraya alırım. Resimlerin yazılarını ayarlamayı unutma resim bir sayfada açıklaması diğer sayfada olmasın. Sayfa sayısı artması için SAGA dahil edilebilir. Mikroservisler arası iletişim yöntemleri yazılabilir. GEÇİŞ Senaryosu anlatırken Javayı söyledin ama Spring </w:t>
+      </w:r>
+      <w:proofErr w:type="spellStart"/>
+      <w:r>
+        <w:t>boot</w:t>
+      </w:r>
+      <w:proofErr w:type="spellEnd"/>
+      <w:r>
+        <w:t xml:space="preserve"> </w:t>
+      </w:r>
+      <w:proofErr w:type="spellStart"/>
+      <w:r>
+        <w:t>framework’ünü</w:t>
+      </w:r>
+      <w:proofErr w:type="spellEnd"/>
+      <w:r>
+        <w:t xml:space="preserve"> belirtmedin. Konuyu genişletmek için kullanabilirsin. İlk başta </w:t>
+      </w:r>
+      <w:proofErr w:type="spellStart"/>
+      <w:r>
+        <w:t>chatgpt</w:t>
+      </w:r>
+      <w:proofErr w:type="spellEnd"/>
+      <w:r>
+        <w:t xml:space="preserve"> ye kontrol ettir anlatımda bir yanlışlık var mı? Rest API. Çete sor cümleler </w:t>
+      </w:r>
+      <w:proofErr w:type="spellStart"/>
+      <w:r>
+        <w:t>düzgünmü</w:t>
+      </w:r>
+      <w:proofErr w:type="spellEnd"/>
+      <w:r>
+        <w:t xml:space="preserve"> diye. Agile. Apache Maven. Kodları koymak </w:t>
+      </w:r>
+      <w:proofErr w:type="spellStart"/>
+      <w:r>
+        <w:t>gerekirmi</w:t>
+      </w:r>
+      <w:proofErr w:type="spellEnd"/>
+      <w:r>
+        <w:t xml:space="preserve"> Ek olarak sor danışmanına. Teknik fizibilite çalışması 2.parağraf murat binaya sor. Tezden çıkarılan sonuçta gelecek çalışmalar için neler yapılabilir bahset.</w:t>
       </w:r>
       <w:r>
         <w:t xml:space="preserve"> DEVOPS GEÇEN YERLERE bak.</w:t>
@@ -26710,7 +27510,15 @@
         <w:t xml:space="preserve">, </w:t>
       </w:r>
       <w:r>
-        <w:t xml:space="preserve">Spring boot framework, </w:t>
+        <w:t xml:space="preserve">Spring </w:t>
+      </w:r>
+      <w:proofErr w:type="spellStart"/>
+      <w:r>
+        <w:t>boot</w:t>
+      </w:r>
+      <w:proofErr w:type="spellEnd"/>
+      <w:r>
+        <w:t xml:space="preserve"> framework, </w:t>
       </w:r>
     </w:p>
     <w:p>
@@ -26739,7 +27547,23 @@
         <w:pStyle w:val="TezMetni"/>
       </w:pPr>
       <w:r>
-        <w:t>Mikroservisin iş mantığı, PaymentService adlı bir servis sınıfında gerçekleştirilmiştir. Bu sınıf, ödeme işlemleriyle ilgili tüm iş kurallarını ve veri manipülasyonlarını içerir. Veriler, bağımsız bir veri tabanı içinde saklanmakta ve PaymentRepository aracılığıyla erişilmektedir. Spring Data JPA, veri erişim katmanının yönetimini kolaylaştırmak için kullanılmıştır.</w:t>
+        <w:t xml:space="preserve">Mikroservisin iş mantığı, </w:t>
+      </w:r>
+      <w:proofErr w:type="spellStart"/>
+      <w:r>
+        <w:t>PaymentService</w:t>
+      </w:r>
+      <w:proofErr w:type="spellEnd"/>
+      <w:r>
+        <w:t xml:space="preserve"> adlı bir servis sınıfında gerçekleştirilmiştir. Bu sınıf, ödeme işlemleriyle ilgili tüm iş kurallarını ve veri manipülasyonlarını içerir. Veriler, bağımsız bir veri tabanı içinde saklanmakta ve </w:t>
+      </w:r>
+      <w:proofErr w:type="spellStart"/>
+      <w:r>
+        <w:t>PaymentRepository</w:t>
+      </w:r>
+      <w:proofErr w:type="spellEnd"/>
+      <w:r>
+        <w:t xml:space="preserve"> aracılığıyla erişilmektedir. Spring Data JPA, veri erişim katmanının yönetimini kolaylaştırmak için kullanılmıştır.</w:t>
       </w:r>
     </w:p>
     <w:p>
@@ -26752,9 +27576,14 @@
       <w:pPr>
         <w:pStyle w:val="TezMetni"/>
       </w:pPr>
+      <w:proofErr w:type="spellStart"/>
       <w:r>
         <w:lastRenderedPageBreak/>
-        <w:t>ÖzeMikroservis olarak oluşturulacak olan yeni uygulamaya ait TALEP bileşenine ait kodlar ve tablosu da ayrılır ve veriler yeni tabloya taşınır. Oluşturulan tablo ile mikroservis arasında bağlantı sağlanır. Veritabanı yönetim sistemi olarak DB2 ve ORM olarak hibernate teknolojisi kullanılmıştır.</w:t>
+        <w:t>ÖzeMikroservis</w:t>
+      </w:r>
+      <w:proofErr w:type="spellEnd"/>
+      <w:r>
+        <w:t xml:space="preserve"> olarak oluşturulacak olan yeni uygulamaya ait TALEP bileşenine ait kodlar ve tablosu da ayrılır ve veriler yeni tabloya taşınır. Oluşturulan tablo ile mikroservis arasında bağlantı sağlanır. Veritabanı yönetim sistemi olarak DB2 ve ORM olarak hibernate teknolojisi kullanılmıştır.</w:t>
       </w:r>
     </w:p>
     <w:p>

</xml_diff>

<commit_message>
august 11 v1 15:18
</commit_message>
<xml_diff>
--- a/tez.docx
+++ b/tez.docx
@@ -557,27 +557,7 @@
           <w:szCs w:val="24"/>
           <w:lang w:eastAsia="tr-TR"/>
         </w:rPr>
-        <w:t xml:space="preserve">n olduğunu onaylarım. </w:t>
-      </w:r>
-      <w:proofErr w:type="gramStart"/>
-      <w:r>
-        <w:rPr>
-          <w:rFonts w:ascii="Times New Roman" w:hAnsi="Times New Roman"/>
-          <w:sz w:val="24"/>
-          <w:szCs w:val="24"/>
-          <w:lang w:eastAsia="tr-TR"/>
-        </w:rPr>
-        <w:t>….</w:t>
-      </w:r>
-      <w:proofErr w:type="gramEnd"/>
-      <w:r>
-        <w:rPr>
-          <w:rFonts w:ascii="Times New Roman" w:hAnsi="Times New Roman"/>
-          <w:sz w:val="24"/>
-          <w:szCs w:val="24"/>
-          <w:lang w:eastAsia="tr-TR"/>
-        </w:rPr>
-        <w:t>/…./2024</w:t>
+        <w:t>n olduğunu onaylarım. …./…./2024</w:t>
       </w:r>
     </w:p>
     <w:p>
@@ -1687,7 +1667,6 @@
           <w:lang w:eastAsia="tr-TR"/>
         </w:rPr>
       </w:pPr>
-      <w:proofErr w:type="gramStart"/>
       <w:r>
         <w:rPr>
           <w:rFonts w:ascii="Times New Roman" w:hAnsi="Times New Roman"/>
@@ -1695,17 +1674,7 @@
           <w:szCs w:val="24"/>
           <w:lang w:eastAsia="tr-TR"/>
         </w:rPr>
-        <w:t>Tarih: ….</w:t>
-      </w:r>
-      <w:proofErr w:type="gramEnd"/>
-      <w:r>
-        <w:rPr>
-          <w:rFonts w:ascii="Times New Roman" w:hAnsi="Times New Roman"/>
-          <w:sz w:val="24"/>
-          <w:szCs w:val="24"/>
-          <w:lang w:eastAsia="tr-TR"/>
-        </w:rPr>
-        <w:t>/…./………</w:t>
+        <w:t>Tarih: …./…./………</w:t>
       </w:r>
     </w:p>
     <w:p>
@@ -10965,15 +10934,7 @@
       </w:r>
       <w:r>
         <w:tab/>
-        <w:t xml:space="preserve">5510 sayılı Kanunun </w:t>
-      </w:r>
-      <w:proofErr w:type="gramStart"/>
-      <w:r>
-        <w:t>4 üncü</w:t>
-      </w:r>
-      <w:proofErr w:type="gramEnd"/>
-      <w:r>
-        <w:t xml:space="preserve"> maddesinin 1 inci fıkrasının (b) bendi</w:t>
+        <w:t>5510 sayılı Kanunun 4 üncü maddesinin 1 inci fıkrasının (b) bendi</w:t>
       </w:r>
     </w:p>
     <w:p>
@@ -13279,7 +13240,7 @@
           <w14:ligatures w14:val="standardContextual"/>
         </w:rPr>
         <w:drawing>
-          <wp:inline distT="0" distB="0" distL="0" distR="0" wp14:anchorId="76C494E8" wp14:editId="07E7D5F0">
+          <wp:inline distT="0" distB="0" distL="0" distR="0" wp14:anchorId="76C494E8" wp14:editId="7C120A7A">
             <wp:extent cx="5219700" cy="2232660"/>
             <wp:effectExtent l="0" t="0" r="0" b="0"/>
             <wp:docPr id="1585877269" name="Resim 1"/>
@@ -13499,15 +13460,7 @@
         <w:t xml:space="preserve"> 2014 yılında</w:t>
       </w:r>
       <w:r>
-        <w:t xml:space="preserve"> </w:t>
-      </w:r>
-      <w:proofErr w:type="gramStart"/>
-      <w:r>
-        <w:t>Martin</w:t>
-      </w:r>
-      <w:proofErr w:type="gramEnd"/>
-      <w:r>
-        <w:t xml:space="preserve"> Fowler ve ThoughtWorks’teki meslektaşlarının bu kavramı sağlam ve ölçeklenebilir sistemler oluşturmanın bir yolu olarak tartışmasıyla önem kazan</w:t>
+        <w:t xml:space="preserve"> Martin Fowler ve ThoughtWorks’teki meslektaşlarının bu kavramı sağlam ve ölçeklenebilir sistemler oluşturmanın bir yolu olarak tartışmasıyla önem kazan</w:t>
       </w:r>
       <w:r>
         <w:t>mıştır</w:t>
@@ -14942,15 +14895,7 @@
         <w:t xml:space="preserve"> arasında ortak bir kelime dağarcığı olan </w:t>
       </w:r>
       <w:r>
-        <w:t xml:space="preserve">her yerde bulunan </w:t>
-      </w:r>
-      <w:proofErr w:type="gramStart"/>
-      <w:r>
-        <w:t>dil(</w:t>
-      </w:r>
-      <w:proofErr w:type="gramEnd"/>
-      <w:r>
-        <w:t>Ubiquitous Language) oluştur</w:t>
+        <w:t>her yerde bulunan dil(Ubiquitous Language) oluştur</w:t>
       </w:r>
       <w:r>
         <w:t>ulmasını</w:t>
@@ -21503,15 +21448,7 @@
         <w:t xml:space="preserve"> Bu sayı </w:t>
       </w:r>
       <w:r>
-        <w:t xml:space="preserve">bu kadrolarda çalışan personel sayısının </w:t>
-      </w:r>
-      <w:proofErr w:type="gramStart"/>
-      <w:r>
-        <w:t>%19</w:t>
-      </w:r>
-      <w:proofErr w:type="gramEnd"/>
-      <w:r>
-        <w:t>’una tekabül etmektedir.</w:t>
+        <w:t>bu kadrolarda çalışan personel sayısının %19’una tekabül etmektedir.</w:t>
       </w:r>
       <w:r>
         <w:t xml:space="preserve"> </w:t>
@@ -21988,16 +21925,11 @@
         <w:t xml:space="preserve"> bilişim alanında</w:t>
       </w:r>
       <w:r>
-        <w:t xml:space="preserve"> </w:t>
-      </w:r>
-      <w:proofErr w:type="gramStart"/>
-      <w:r>
-        <w:t>%67</w:t>
+        <w:t xml:space="preserve"> %67</w:t>
       </w:r>
       <w:r>
         <w:t>,74</w:t>
       </w:r>
-      <w:proofErr w:type="gramEnd"/>
       <w:r>
         <w:t xml:space="preserve"> oranında yeterli derecede tecrübeli olduğu görülmektedir.</w:t>
       </w:r>
@@ -22181,14 +22113,12 @@
       <w:r>
         <w:t xml:space="preserve"> </w:t>
       </w:r>
-      <w:proofErr w:type="gramStart"/>
       <w:r>
         <w:t>%14</w:t>
       </w:r>
       <w:r>
         <w:t>,52</w:t>
       </w:r>
-      <w:proofErr w:type="gramEnd"/>
       <w:r>
         <w:t>’ü</w:t>
       </w:r>
@@ -22350,15 +22280,7 @@
         <w:t xml:space="preserve">ersonelin </w:t>
       </w:r>
       <w:r>
-        <w:t xml:space="preserve">sadece </w:t>
-      </w:r>
-      <w:proofErr w:type="gramStart"/>
-      <w:r>
-        <w:t>%17,74</w:t>
-      </w:r>
-      <w:proofErr w:type="gramEnd"/>
-      <w:r>
-        <w:t xml:space="preserve">’ü en az bir projede yer aldığını belirtmiştir. Tecrübe yılının bu kadar fazla olmasına rağmen mikroservis mimarisi ile geliştirilmiş bir projede </w:t>
+        <w:t xml:space="preserve">sadece %17,74’ü en az bir projede yer aldığını belirtmiştir. Tecrübe yılının bu kadar fazla olmasına rağmen mikroservis mimarisi ile geliştirilmiş bir projede </w:t>
       </w:r>
       <w:r>
         <w:t xml:space="preserve">çoğu kişinin </w:t>
@@ -22826,15 +22748,7 @@
         <w:t>ın</w:t>
       </w:r>
       <w:r>
-        <w:t xml:space="preserve"> </w:t>
-      </w:r>
-      <w:proofErr w:type="gramStart"/>
-      <w:r>
-        <w:t>%79,03</w:t>
-      </w:r>
-      <w:proofErr w:type="gramEnd"/>
-      <w:r>
-        <w:t xml:space="preserve"> olması</w:t>
+        <w:t xml:space="preserve"> %79,03 olması</w:t>
       </w:r>
       <w:r>
         <w:t xml:space="preserve"> </w:t>
@@ -22986,15 +22900,7 @@
         <w:t>’de a</w:t>
       </w:r>
       <w:r>
-        <w:t xml:space="preserve">nkete katılanların </w:t>
-      </w:r>
-      <w:proofErr w:type="gramStart"/>
-      <w:r>
-        <w:t>%53,23</w:t>
-      </w:r>
-      <w:proofErr w:type="gramEnd"/>
-      <w:r>
-        <w:t xml:space="preserve">’ü mikroservis mimarisini öğrenecek ve uygulayacak zamana sahip olmadığını belirtirken geriye kalan %46,77’lik kısım </w:t>
+        <w:t xml:space="preserve">nkete katılanların %53,23’ü mikroservis mimarisini öğrenecek ve uygulayacak zamana sahip olmadığını belirtirken geriye kalan %46,77’lik kısım </w:t>
       </w:r>
       <w:r>
         <w:t xml:space="preserve">gerekli </w:t>
@@ -23194,48 +23100,38 @@
         <w:t>personellerin</w:t>
       </w:r>
       <w:r>
+        <w:t xml:space="preserve"> %40,32'sinin böyle bir geçişin faydalı olacağına inandığını, %19,35'inin katılmadığını ve %40,32'sinin emin olmadığını veya bir fikri olmadığını göstermektedir. Bu dağılım, katılımcıların benzersiz gereksinimlere ve zorluklara sahip farklı uygulamalar üzerinde çalışıyor </w:t>
+      </w:r>
+      <w:r>
+        <w:t>olduğu</w:t>
+      </w:r>
+      <w:r>
         <w:t xml:space="preserve"> </w:t>
       </w:r>
-      <w:proofErr w:type="gramStart"/>
+      <w:r>
+        <w:t xml:space="preserve">göz önüne alındığında </w:t>
+      </w:r>
+      <w:r>
+        <w:t>anlaşılabilir</w:t>
+      </w:r>
+      <w:r>
+        <w:t xml:space="preserve"> bir durumdur.</w:t>
+      </w:r>
+      <w:r>
+        <w:t xml:space="preserve"> </w:t>
+      </w:r>
+      <w:r>
+        <w:t>Mikroservis</w:t>
+      </w:r>
+      <w:r>
+        <w:t xml:space="preserve"> mimarisi</w:t>
+      </w:r>
+      <w:r>
+        <w:t xml:space="preserve"> büyük, karmaşık ve sık güncelleme gerektiren uygulamalar için avantajlar sunmaktadır. Bunun aksine küçük ölçekli ve az bileşenli uygulamalar için uygulanması dezavantaj getirmektedir. </w:t>
+      </w:r>
       <w:r>
         <w:t>%40,32</w:t>
       </w:r>
-      <w:proofErr w:type="gramEnd"/>
-      <w:r>
-        <w:t xml:space="preserve">'sinin böyle bir geçişin faydalı olacağına inandığını, %19,35'inin katılmadığını ve %40,32'sinin emin olmadığını veya bir fikri olmadığını göstermektedir. Bu dağılım, katılımcıların benzersiz gereksinimlere ve zorluklara sahip farklı uygulamalar üzerinde çalışıyor </w:t>
-      </w:r>
-      <w:r>
-        <w:t>olduğu</w:t>
-      </w:r>
-      <w:r>
-        <w:t xml:space="preserve"> </w:t>
-      </w:r>
-      <w:r>
-        <w:t xml:space="preserve">göz önüne alındığında </w:t>
-      </w:r>
-      <w:r>
-        <w:t>anlaşılabilir</w:t>
-      </w:r>
-      <w:r>
-        <w:t xml:space="preserve"> bir durumdur.</w:t>
-      </w:r>
-      <w:r>
-        <w:t xml:space="preserve"> </w:t>
-      </w:r>
-      <w:r>
-        <w:t>Mikroservis</w:t>
-      </w:r>
-      <w:r>
-        <w:t xml:space="preserve"> mimarisi</w:t>
-      </w:r>
-      <w:r>
-        <w:t xml:space="preserve"> büyük, karmaşık ve sık güncelleme gerektiren uygulamalar için avantajlar sunmaktadır. Bunun aksine küçük ölçekli ve az bileşenli uygulamalar için uygulanması dezavantaj getirmektedir. </w:t>
-      </w:r>
-      <w:proofErr w:type="gramStart"/>
-      <w:r>
-        <w:t>%40,32</w:t>
-      </w:r>
-      <w:proofErr w:type="gramEnd"/>
       <w:r>
         <w:t xml:space="preserve"> oranında geçişin avantaj getireceğini düşünen </w:t>
       </w:r>
@@ -23270,14 +23166,7 @@
           <w:b/>
           <w:bCs/>
         </w:rPr>
-        <w:t>9</w:t>
-      </w:r>
-      <w:r>
-        <w:rPr>
-          <w:b/>
-          <w:bCs/>
-        </w:rPr>
-        <w:t>:</w:t>
+        <w:t>9:</w:t>
       </w:r>
       <w:r>
         <w:t xml:space="preserve"> </w:t>
@@ -23304,10 +23193,7 @@
         <w:t xml:space="preserve">Algılanan </w:t>
       </w:r>
       <w:r>
-        <w:t>Yeterlili</w:t>
-      </w:r>
-      <w:r>
-        <w:t>ği</w:t>
+        <w:t>Yeterliliği</w:t>
       </w:r>
     </w:p>
     <w:p>
@@ -23551,85 +23437,190 @@
           <w:i/>
           <w:iCs/>
         </w:rPr>
-        <w:t xml:space="preserve">Grafik </w:t>
+        <w:t>Grafik 10</w:t>
+      </w:r>
+      <w:r>
+        <w:t xml:space="preserve"> altyapı ve insan kaynakları bakımından kurumun mikroservis mimarisini benimsemeye hazır olup olmadığını değerlendirmektedir. </w:t>
       </w:r>
       <w:r>
         <w:rPr>
           <w:i/>
           <w:iCs/>
         </w:rPr>
-        <w:t>10</w:t>
-      </w:r>
-      <w:r>
-        <w:t xml:space="preserve"> altyapı ve insan kaynakları</w:t>
-      </w:r>
-      <w:r>
-        <w:t xml:space="preserve"> bakımından </w:t>
-      </w:r>
-      <w:r>
-        <w:t xml:space="preserve">kurumun </w:t>
-      </w:r>
-      <w:r>
-        <w:t>mikroservis</w:t>
-      </w:r>
-      <w:r>
-        <w:t xml:space="preserve"> mimarisini benimsemeye hazır olup olmadığını değerlendirmektedir. </w:t>
+        <w:t>Grafik 9</w:t>
       </w:r>
       <w:r>
         <w:rPr>
           <w:i/>
           <w:iCs/>
         </w:rPr>
-        <w:t>Grafik 9</w:t>
+        <w:t>’</w:t>
+      </w:r>
+      <w:r>
+        <w:t>da katılımcıların %32,26'sı kurumun gerekli altyapıya sahip olduğuna inanırken,</w:t>
+      </w:r>
+      <w:r>
+        <w:t xml:space="preserve"> </w:t>
       </w:r>
       <w:r>
         <w:rPr>
           <w:i/>
           <w:iCs/>
         </w:rPr>
+        <w:t xml:space="preserve">Grafik </w:t>
+      </w:r>
+      <w:r>
+        <w:rPr>
+          <w:i/>
+          <w:iCs/>
+        </w:rPr>
+        <w:t>10’</w:t>
+      </w:r>
+      <w:r>
+        <w:t>da</w:t>
+      </w:r>
+      <w:r>
+        <w:t xml:space="preserve"> </w:t>
+      </w:r>
+      <w:r>
+        <w:t xml:space="preserve">%22,58’i yeterli ve orta derecede hazır olduğunu belirtmiştir. %9,68’lik sapma </w:t>
+      </w:r>
+      <w:r>
+        <w:rPr>
+          <w:i/>
+          <w:iCs/>
+        </w:rPr>
+        <w:t xml:space="preserve">Grafik </w:t>
+      </w:r>
+      <w:r>
+        <w:rPr>
+          <w:i/>
+          <w:iCs/>
+        </w:rPr>
+        <w:t>10</w:t>
+      </w:r>
+      <w:r>
+        <w:rPr>
+          <w:i/>
+          <w:iCs/>
+        </w:rPr>
         <w:t>’</w:t>
       </w:r>
       <w:r>
-        <w:t xml:space="preserve">da </w:t>
-      </w:r>
-      <w:r>
-        <w:t xml:space="preserve">katılımcıların </w:t>
-      </w:r>
-      <w:proofErr w:type="gramStart"/>
-      <w:r>
-        <w:t>%32,26</w:t>
-      </w:r>
-      <w:proofErr w:type="gramEnd"/>
-      <w:r>
-        <w:t>'sı kurumun gerekli altyapıya sahip olduğuna inanırken, %25,81'i buna katılmamakta, %41,94'ü ise kararsız kalmakta ya da fikir belirtmemektedir. Bu, DevOps uygulamalarının şu anda test ortamıyla sınırlı olmasından kaynaklanıyor olabilir</w:t>
-      </w:r>
-    </w:p>
-    <w:p>
-      <w:pPr>
-        <w:pStyle w:val="TezMetni"/>
-        <w:ind w:firstLine="0"/>
-      </w:pPr>
-    </w:p>
-    <w:p>
-      <w:pPr>
-        <w:pStyle w:val="TezMetni"/>
-        <w:ind w:firstLine="0"/>
-      </w:pPr>
-      <w:proofErr w:type="spellStart"/>
-      <w:r>
-        <w:t>Devops</w:t>
-      </w:r>
-      <w:proofErr w:type="spellEnd"/>
-      <w:r>
-        <w:t xml:space="preserve"> altyapısının olmadığını </w:t>
-      </w:r>
-      <w:proofErr w:type="spellStart"/>
-      <w:r>
-        <w:t>gözönünde</w:t>
-      </w:r>
-      <w:proofErr w:type="spellEnd"/>
-      <w:r>
-        <w:t xml:space="preserve"> bulundur demeyi unutma.</w:t>
+        <w:t>nun</w:t>
+      </w:r>
+      <w:r>
+        <w:t xml:space="preserve"> daha kapsayıcı bir soru olmasından yani</w:t>
+      </w:r>
+      <w:r>
+        <w:rPr>
+          <w:i/>
+          <w:iCs/>
+        </w:rPr>
+        <w:t xml:space="preserve"> </w:t>
+      </w:r>
+      <w:r>
+        <w:t>insan kaynakları</w:t>
+      </w:r>
+      <w:r>
+        <w:t xml:space="preserve">nı ele almasının bir sonucu olarak görülmektedir. Bu da yeterli teknolojik altyapının olduğu fakat personel bakımından sayı ve tecrübe eksikliğine işaret etmektedir. Mevcutta </w:t>
+      </w:r>
+      <w:r>
+        <w:t xml:space="preserve">DevOps </w:t>
+      </w:r>
+      <w:r>
+        <w:t>altyapısının sadece</w:t>
+      </w:r>
+      <w:r>
+        <w:t xml:space="preserve"> test ortamıyla sınırlı olması</w:t>
+      </w:r>
+      <w:r>
+        <w:t xml:space="preserve"> bu sonucu desteklemektedir.</w:t>
+      </w:r>
+    </w:p>
+    <w:p>
+      <w:pPr>
+        <w:pStyle w:val="TezMetni"/>
+      </w:pPr>
+    </w:p>
+    <w:p>
+      <w:pPr>
+        <w:pStyle w:val="TezMetni"/>
+      </w:pPr>
+      <w:r>
+        <w:t xml:space="preserve">Anket, </w:t>
+      </w:r>
+      <w:r>
+        <w:t>SGK’nin</w:t>
+      </w:r>
+      <w:r>
+        <w:t xml:space="preserve"> mikro</w:t>
+      </w:r>
+      <w:r>
+        <w:t>servis</w:t>
+      </w:r>
+      <w:r>
+        <w:t xml:space="preserve"> mimarisin</w:t>
+      </w:r>
+      <w:r>
+        <w:t xml:space="preserve">e </w:t>
+      </w:r>
+      <w:r>
+        <w:t>yönelik mevcut hazırlık durumuna ilişkin genel</w:t>
+      </w:r>
+      <w:r>
+        <w:t xml:space="preserve"> bir</w:t>
+      </w:r>
+      <w:r>
+        <w:t xml:space="preserve"> bakış sunarak güçlü ve </w:t>
+      </w:r>
+      <w:r>
+        <w:t xml:space="preserve">eksik </w:t>
+      </w:r>
+      <w:r>
+        <w:t xml:space="preserve">alanların altını </w:t>
+      </w:r>
+      <w:r>
+        <w:t>çizmektedir</w:t>
+      </w:r>
+      <w:r>
+        <w:t>.</w:t>
+      </w:r>
+      <w:r>
+        <w:t xml:space="preserve"> </w:t>
+      </w:r>
+      <w:r>
+        <w:t>BT personelinin önemli bir kısmı mikro</w:t>
+      </w:r>
+      <w:r>
+        <w:t>servisler</w:t>
+      </w:r>
+      <w:r>
+        <w:t xml:space="preserve"> hakkında teorik bilgiye sahip olsa ve Docker ve Kubernetes gibi temel araçları kullansa da pratik deneyim </w:t>
+      </w:r>
+      <w:r>
+        <w:t>olarak eksiklikler bulunmaktadır.</w:t>
+      </w:r>
+      <w:r>
+        <w:t xml:space="preserve"> </w:t>
+      </w:r>
+      <w:r>
+        <w:t>Bu sonuç e</w:t>
+      </w:r>
+      <w:r>
+        <w:t>ğitim ve</w:t>
+      </w:r>
+      <w:r>
+        <w:t xml:space="preserve"> </w:t>
+      </w:r>
+      <w:r>
+        <w:t>kaynak</w:t>
+      </w:r>
+      <w:r>
+        <w:t xml:space="preserve"> </w:t>
+      </w:r>
+      <w:r>
+        <w:t>tahsisi konularında stratejik iyileştirmelere duyulan ihtiyacın altını çizmektedir.</w:t>
       </w:r>
     </w:p>
     <w:p>
@@ -23676,6 +23667,7 @@
         <w:pStyle w:val="TezMetni"/>
       </w:pPr>
       <w:r>
+        <w:lastRenderedPageBreak/>
         <w:t>Mikro</w:t>
       </w:r>
       <w:r>
@@ -23690,11 +23682,9 @@
       <w:r>
         <w:t xml:space="preserve">ekip kendi </w:t>
       </w:r>
-      <w:proofErr w:type="gramStart"/>
       <w:r>
         <w:t>servislerinin</w:t>
       </w:r>
-      <w:proofErr w:type="gramEnd"/>
       <w:r>
         <w:t xml:space="preserve"> tasarımı, geliştirilmesi ve dağıtımı ile ilgili kararlar alma yetkisine sahip olmalıdır</w:t>
       </w:r>
@@ -23702,11 +23692,7 @@
         <w:t>.</w:t>
       </w:r>
       <w:r>
-        <w:t xml:space="preserve"> Monolitik geliştirme yaklaşımında analiz, tasarım, geliştirme (Front-End/Back-End) ve test ekipleri hepsi kendi alanıyla ilgili ekipte işlerini gerçekleştirirler. Mikroservis mimarisinde ise ekibin sorumlu olduğu uygulamanın bütün yazılım yaşam döngüsü aşamaları ekip tarafından yapılabilmelidir. Mevcut durumda kurumda kullanılan yaklaşım yazılım ekibinin bütün aşamalarda var olduğudur. Bunun olası bir mikroservis mimarisine geçişi kolaylaştıran bir etken </w:t>
-      </w:r>
-      <w:r>
-        <w:lastRenderedPageBreak/>
-        <w:t>olduğu görülmektedir. Ayrıca bu yaklaşım iş ihtiyaçlarının ve hedeflerin uyumlu olmasını sağlar.</w:t>
+        <w:t xml:space="preserve"> Monolitik geliştirme yaklaşımında analiz, tasarım, geliştirme (Front-End/Back-End) ve test ekipleri hepsi kendi alanıyla ilgili ekipte işlerini gerçekleştirirler. Mikroservis mimarisinde ise ekibin sorumlu olduğu uygulamanın bütün yazılım yaşam döngüsü aşamaları ekip tarafından yapılabilmelidir. Mevcut durumda kurumda kullanılan yaklaşım yazılım ekibinin bütün aşamalarda var olduğudur. Bunun olası bir mikroservis mimarisine geçişi kolaylaştıran bir etken olduğu görülmektedir. Ayrıca bu yaklaşım iş ihtiyaçlarının ve hedeflerin uyumlu olmasını sağlar.</w:t>
       </w:r>
     </w:p>
     <w:p>
@@ -23894,6 +23880,7 @@
         <w:pStyle w:val="TezMetni"/>
       </w:pPr>
       <w:r>
+        <w:lastRenderedPageBreak/>
         <w:t xml:space="preserve">Bir kurumda mikroservis mimarisine geçiş </w:t>
       </w:r>
       <w:r>
@@ -23937,11 +23924,7 @@
         <w:t>D</w:t>
       </w:r>
       <w:r>
-        <w:t xml:space="preserve">eğişen dinamikleri ve </w:t>
-      </w:r>
-      <w:r>
-        <w:lastRenderedPageBreak/>
-        <w:t>gereksinimleri iyi anlamak büyük önem taş</w:t>
+        <w:t>eğişen dinamikleri ve gereksinimleri iyi anlamak büyük önem taş</w:t>
       </w:r>
       <w:r>
         <w:t>ımaktadır</w:t>
@@ -25977,14 +25960,12 @@
       <w:r>
         <w:t xml:space="preserve"> </w:t>
       </w:r>
-      <w:proofErr w:type="gramStart"/>
       <w:r>
         <w:rPr>
           <w:rFonts w:ascii="Corbel Light" w:hAnsi="Corbel Light"/>
         </w:rPr>
         <w:t>application.properties</w:t>
       </w:r>
-      <w:proofErr w:type="gramEnd"/>
       <w:r>
         <w:t xml:space="preserve"> talep uygulamasına özel veritabanı </w:t>
       </w:r>
@@ -26116,7 +26097,6 @@
       <w:pPr>
         <w:pStyle w:val="TezMetni"/>
       </w:pPr>
-      <w:proofErr w:type="gramStart"/>
       <w:r>
         <w:rPr>
           <w:rFonts w:ascii="Corbel Light" w:hAnsi="Corbel Light"/>
@@ -26129,7 +26109,6 @@
         </w:rPr>
         <w:t>alep</w:t>
       </w:r>
-      <w:proofErr w:type="gramEnd"/>
       <w:r>
         <w:rPr>
           <w:rFonts w:ascii="Corbel Light" w:hAnsi="Corbel Light"/>
@@ -26177,110 +26156,90 @@
       <w:r>
         <w:t xml:space="preserve"> </w:t>
       </w:r>
-      <w:proofErr w:type="gramStart"/>
       <w:r>
         <w:rPr>
           <w:rFonts w:ascii="Corbel Light" w:hAnsi="Corbel Light"/>
         </w:rPr>
-        <w:t>naming</w:t>
-      </w:r>
-      <w:proofErr w:type="gramEnd"/>
+        <w:t>naming-server</w:t>
+      </w:r>
+      <w:r>
+        <w:t xml:space="preserve"> </w:t>
+      </w:r>
+      <w:r>
+        <w:t xml:space="preserve">adında </w:t>
+      </w:r>
+      <w:r>
+        <w:t xml:space="preserve">Spring Boot projesi </w:t>
+      </w:r>
+      <w:r>
+        <w:t xml:space="preserve">gerekli bağımlılıklar eklenerek </w:t>
+      </w:r>
+      <w:r>
+        <w:t>oluşturulm</w:t>
+      </w:r>
+      <w:r>
+        <w:t xml:space="preserve">uştur. </w:t>
+      </w:r>
       <w:r>
         <w:rPr>
           <w:rFonts w:ascii="Corbel Light" w:hAnsi="Corbel Light"/>
         </w:rPr>
-        <w:t>-server</w:t>
+        <w:t>application.properties</w:t>
+      </w:r>
+      <w:r>
+        <w:t xml:space="preserve"> dosyasındaki yapılandırma</w:t>
+      </w:r>
+      <w:r>
+        <w:t>da</w:t>
+      </w:r>
+      <w:r>
+        <w:t>, sunucunun adı ve bağlantı noktası belirti</w:t>
+      </w:r>
+      <w:r>
+        <w:t xml:space="preserve">lmektedir. </w:t>
+      </w:r>
+      <w:r>
+        <w:rPr>
+          <w:rFonts w:ascii="Corbel Light" w:hAnsi="Corbel Light"/>
+        </w:rPr>
+        <w:t>naming-server</w:t>
+      </w:r>
+      <w:r>
+        <w:t xml:space="preserve">’ın </w:t>
+      </w:r>
+      <w:r>
+        <w:t>yalnızca bir sunucu olarak çalışmasını sağlamak için istemci kaydı ve kayıt defteri getirme devre dışı bırakı</w:t>
+      </w:r>
+      <w:r>
+        <w:t>lır</w:t>
+      </w:r>
+      <w:r>
+        <w:t>.</w:t>
+      </w:r>
+      <w:r>
+        <w:t xml:space="preserve"> Daha sonra </w:t>
+      </w:r>
+      <w:r>
+        <w:t>mikro</w:t>
+      </w:r>
+      <w:r>
+        <w:t>servisler</w:t>
+      </w:r>
+      <w:r>
+        <w:t xml:space="preserve"> Eureka sunucusuna kaydolacak şekilde yapılandırılır.</w:t>
       </w:r>
       <w:r>
         <w:t xml:space="preserve"> </w:t>
       </w:r>
       <w:r>
-        <w:t xml:space="preserve">adında </w:t>
-      </w:r>
-      <w:r>
-        <w:t xml:space="preserve">Spring Boot projesi </w:t>
-      </w:r>
-      <w:r>
-        <w:t xml:space="preserve">gerekli bağımlılıklar eklenerek </w:t>
-      </w:r>
-      <w:r>
-        <w:t>oluşturulm</w:t>
-      </w:r>
-      <w:r>
-        <w:t xml:space="preserve">uştur. </w:t>
-      </w:r>
-      <w:proofErr w:type="gramStart"/>
+        <w:t xml:space="preserve">Bu, </w:t>
+      </w:r>
       <w:r>
         <w:rPr>
           <w:rFonts w:ascii="Corbel Light" w:hAnsi="Corbel Light"/>
         </w:rPr>
         <w:t>application.properties</w:t>
       </w:r>
-      <w:proofErr w:type="gramEnd"/>
-      <w:r>
-        <w:t xml:space="preserve"> dosyasındaki yapılandırma</w:t>
-      </w:r>
-      <w:r>
-        <w:t>da</w:t>
-      </w:r>
-      <w:r>
-        <w:t>, sunucunun adı ve bağlantı noktası belirti</w:t>
-      </w:r>
-      <w:r>
-        <w:t xml:space="preserve">lmektedir. </w:t>
-      </w:r>
-      <w:proofErr w:type="gramStart"/>
-      <w:r>
-        <w:rPr>
-          <w:rFonts w:ascii="Corbel Light" w:hAnsi="Corbel Light"/>
-        </w:rPr>
-        <w:t>naming</w:t>
-      </w:r>
-      <w:proofErr w:type="gramEnd"/>
-      <w:r>
-        <w:rPr>
-          <w:rFonts w:ascii="Corbel Light" w:hAnsi="Corbel Light"/>
-        </w:rPr>
-        <w:t>-server</w:t>
-      </w:r>
-      <w:r>
-        <w:t xml:space="preserve">’ın </w:t>
-      </w:r>
-      <w:r>
-        <w:t>yalnızca bir sunucu olarak çalışmasını sağlamak için istemci kaydı ve kayıt defteri getirme devre dışı bırakı</w:t>
-      </w:r>
-      <w:r>
-        <w:t>lır</w:t>
-      </w:r>
-      <w:r>
-        <w:t>.</w:t>
-      </w:r>
-      <w:r>
-        <w:t xml:space="preserve"> Daha sonra </w:t>
-      </w:r>
-      <w:r>
-        <w:t>mikro</w:t>
-      </w:r>
-      <w:r>
-        <w:t>servisler</w:t>
-      </w:r>
-      <w:r>
-        <w:t xml:space="preserve"> Eureka sunucusuna kaydolacak şekilde yapılandırılır.</w:t>
-      </w:r>
-      <w:r>
-        <w:t xml:space="preserve"> </w:t>
-      </w:r>
-      <w:r>
-        <w:t xml:space="preserve">Bu, </w:t>
-      </w:r>
-      <w:proofErr w:type="gramStart"/>
-      <w:r>
-        <w:rPr>
-          <w:rFonts w:ascii="Corbel Light" w:hAnsi="Corbel Light"/>
-        </w:rPr>
-        <w:t>application.properties</w:t>
-      </w:r>
-      <w:proofErr w:type="gramEnd"/>
       <w:r>
         <w:t xml:space="preserve"> </w:t>
       </w:r>
@@ -26358,14 +26317,12 @@
       <w:r>
         <w:t xml:space="preserve"> adında Spring Boot projesi gerekli bağımlılıklar eklenerek oluşturulur. </w:t>
       </w:r>
-      <w:proofErr w:type="gramStart"/>
       <w:r>
         <w:rPr>
           <w:rFonts w:ascii="Corbel Light" w:hAnsi="Corbel Light"/>
         </w:rPr>
         <w:t>application.properties</w:t>
       </w:r>
-      <w:proofErr w:type="gramEnd"/>
       <w:r>
         <w:t xml:space="preserve"> içinde </w:t>
       </w:r>
@@ -26378,144 +26335,134 @@
       <w:r>
         <w:t xml:space="preserve"> görmesi sağlanır. </w:t>
       </w:r>
-      <w:proofErr w:type="gramStart"/>
       <w:r>
         <w:rPr>
           <w:rFonts w:ascii="Corbel Light" w:hAnsi="Corbel Light"/>
         </w:rPr>
-        <w:t>api</w:t>
-      </w:r>
-      <w:proofErr w:type="gramEnd"/>
+        <w:t>api-gateway</w:t>
+      </w:r>
       <w:r>
         <w:rPr>
           <w:rFonts w:ascii="Corbel Light" w:hAnsi="Corbel Light"/>
         </w:rPr>
-        <w:t>-gateway</w:t>
+        <w:t xml:space="preserve"> </w:t>
+      </w:r>
+      <w:r>
+        <w:t xml:space="preserve">içerisinde rota tanımları yapılır. Her rota ek filtreler </w:t>
+      </w:r>
+      <w:r>
+        <w:t>içerebilen bir URI belirtir.</w:t>
+      </w:r>
+      <w:r>
+        <w:t xml:space="preserve"> </w:t>
+      </w:r>
+      <w:r>
+        <w:t>Rotalar, Eureka’nın servis keşfi yeteneklerinden yararlan</w:t>
+      </w:r>
+      <w:r>
+        <w:t>abilir.</w:t>
+      </w:r>
+      <w:r>
+        <w:t xml:space="preserve"> </w:t>
+      </w:r>
+      <w:r>
+        <w:t>Son olarak</w:t>
+      </w:r>
+      <w:r>
+        <w:t xml:space="preserve"> </w:t>
       </w:r>
       <w:r>
         <w:rPr>
           <w:rFonts w:ascii="Corbel Light" w:hAnsi="Corbel Light"/>
         </w:rPr>
+        <w:t>api-gateway</w:t>
+      </w:r>
+      <w:r>
+        <w:rPr>
+          <w:rFonts w:ascii="Corbel Light" w:hAnsi="Corbel Light"/>
+        </w:rPr>
         <w:t xml:space="preserve"> </w:t>
       </w:r>
       <w:r>
-        <w:t xml:space="preserve">içerisinde rota tanımları yapılır. Her rota ek filtreler </w:t>
-      </w:r>
-      <w:r>
-        <w:t>içerebilen bir URI belirtir.</w:t>
+        <w:t>içerisinde loglama işlemi gerçekleştiril</w:t>
+      </w:r>
+      <w:r>
+        <w:t>ir</w:t>
+      </w:r>
+      <w:r>
+        <w:t>.</w:t>
+      </w:r>
+    </w:p>
+    <w:p>
+      <w:pPr>
+        <w:pStyle w:val="TezMetni"/>
+        <w:ind w:firstLine="0"/>
+      </w:pPr>
+    </w:p>
+    <w:p>
+      <w:pPr>
+        <w:pStyle w:val="TezMetni"/>
+      </w:pPr>
+      <w:r>
+        <w:t>Özetle</w:t>
+      </w:r>
+      <w:r>
+        <w:t xml:space="preserve"> sistem</w:t>
+      </w:r>
+      <w:r>
+        <w:t>, monolitik Emektar4B uygulaması ve ondan ayırarak yeni bir mikroservis olarak geliştirilen ve kendi</w:t>
+      </w:r>
+      <w:r>
+        <w:t>ne ait</w:t>
+      </w:r>
+      <w:r>
+        <w:t xml:space="preserve"> veritabanı olan </w:t>
+      </w:r>
+      <w:r>
+        <w:rPr>
+          <w:rFonts w:ascii="Corbel Light" w:hAnsi="Corbel Light"/>
+        </w:rPr>
+        <w:t>t</w:t>
+      </w:r>
+      <w:r>
+        <w:rPr>
+          <w:rFonts w:ascii="Corbel Light" w:hAnsi="Corbel Light"/>
+        </w:rPr>
+        <w:t>alep</w:t>
+      </w:r>
+      <w:r>
+        <w:rPr>
+          <w:rFonts w:ascii="Corbel Light" w:hAnsi="Corbel Light"/>
+        </w:rPr>
+        <w:t>-</w:t>
+      </w:r>
+      <w:r>
+        <w:rPr>
+          <w:rFonts w:ascii="Corbel Light" w:hAnsi="Corbel Light"/>
+        </w:rPr>
+        <w:t>mikroservisi</w:t>
+      </w:r>
+      <w:r>
+        <w:t>, bir API Gateway, bir Servis Keşfi olmak üzere 4 bileşenden meydana gelir. API</w:t>
+      </w:r>
+      <w:r>
+        <w:t xml:space="preserve"> Gateway merkezi giriş noktası olarak hareket eder. Kimlik doğrulama, yetkilendirme ve loglama işlemlerini yapar. Servis keşfi ise diğer uygulamaların adreslerinin tutulduğu bir kayıt defteri görevi görür. Dinamik olarak servis keşfi yapar. Eğer gerekli konfigürasyon yapılırsa yük dengeleme işlevi görebilir. Yani bir mikroservise aşırı istek gelmesi halinde mikroservisin örnekleri arasında isteklerin eşit şekilde dağıtılmasını sağlayabilir.</w:t>
       </w:r>
       <w:r>
         <w:t xml:space="preserve"> </w:t>
       </w:r>
       <w:r>
-        <w:t>Rotalar, Eureka’nın servis keşfi yeteneklerinden yararlan</w:t>
-      </w:r>
-      <w:r>
-        <w:t>abilir.</w:t>
-      </w:r>
-      <w:r>
-        <w:t xml:space="preserve"> </w:t>
-      </w:r>
-      <w:r>
-        <w:t>Son olarak</w:t>
-      </w:r>
-      <w:r>
-        <w:t xml:space="preserve"> </w:t>
-      </w:r>
-      <w:r>
         <w:rPr>
           <w:rFonts w:ascii="Corbel Light" w:hAnsi="Corbel Light"/>
         </w:rPr>
-        <w:t>api-gateway</w:t>
+        <w:t>t</w:t>
       </w:r>
       <w:r>
         <w:rPr>
           <w:rFonts w:ascii="Corbel Light" w:hAnsi="Corbel Light"/>
         </w:rPr>
-        <w:t xml:space="preserve"> </w:t>
-      </w:r>
-      <w:r>
-        <w:t>içerisinde loglama işlemi gerçekleştiril</w:t>
-      </w:r>
-      <w:r>
-        <w:t>ir</w:t>
-      </w:r>
-      <w:r>
-        <w:t>.</w:t>
-      </w:r>
-    </w:p>
-    <w:p>
-      <w:pPr>
-        <w:pStyle w:val="TezMetni"/>
-        <w:ind w:firstLine="0"/>
-      </w:pPr>
-    </w:p>
-    <w:p>
-      <w:pPr>
-        <w:pStyle w:val="TezMetni"/>
-      </w:pPr>
-      <w:r>
-        <w:t>Özetle</w:t>
-      </w:r>
-      <w:r>
-        <w:t xml:space="preserve"> sistem</w:t>
-      </w:r>
-      <w:r>
-        <w:t>, monolitik Emektar4B uygulaması ve ondan ayırarak yeni bir mikroservis olarak geliştirilen ve kendi</w:t>
-      </w:r>
-      <w:r>
-        <w:t>ne ait</w:t>
-      </w:r>
-      <w:r>
-        <w:t xml:space="preserve"> veritabanı olan </w:t>
-      </w:r>
-      <w:r>
-        <w:rPr>
-          <w:rFonts w:ascii="Corbel Light" w:hAnsi="Corbel Light"/>
-        </w:rPr>
-        <w:t>t</w:t>
-      </w:r>
-      <w:r>
-        <w:rPr>
-          <w:rFonts w:ascii="Corbel Light" w:hAnsi="Corbel Light"/>
-        </w:rPr>
         <w:t>alep</w:t>
       </w:r>
-      <w:r>
-        <w:rPr>
-          <w:rFonts w:ascii="Corbel Light" w:hAnsi="Corbel Light"/>
-        </w:rPr>
-        <w:t>-</w:t>
-      </w:r>
-      <w:r>
-        <w:rPr>
-          <w:rFonts w:ascii="Corbel Light" w:hAnsi="Corbel Light"/>
-        </w:rPr>
-        <w:t>mikroservisi</w:t>
-      </w:r>
-      <w:r>
-        <w:t>, bir API Gateway, bir Servis Keşfi olmak üzere 4 bileşenden meydana gelir. API</w:t>
-      </w:r>
-      <w:r>
-        <w:t xml:space="preserve"> Gateway merkezi giriş noktası olarak hareket eder. Kimlik doğrulama, yetkilendirme ve loglama işlemlerini yapar. Servis keşfi ise diğer uygulamaların adreslerinin tutulduğu bir kayıt defteri görevi görür. Dinamik olarak servis keşfi yapar. Eğer gerekli konfigürasyon yapılırsa yük dengeleme işlevi görebilir. Yani bir mikroservise aşırı istek gelmesi halinde mikroservisin örnekleri arasında isteklerin eşit şekilde dağıtılmasını sağlayabilir.</w:t>
-      </w:r>
-      <w:r>
-        <w:t xml:space="preserve"> </w:t>
-      </w:r>
-      <w:proofErr w:type="gramStart"/>
-      <w:r>
-        <w:rPr>
-          <w:rFonts w:ascii="Corbel Light" w:hAnsi="Corbel Light"/>
-        </w:rPr>
-        <w:t>t</w:t>
-      </w:r>
-      <w:r>
-        <w:rPr>
-          <w:rFonts w:ascii="Corbel Light" w:hAnsi="Corbel Light"/>
-        </w:rPr>
-        <w:t>alep</w:t>
-      </w:r>
-      <w:proofErr w:type="gramEnd"/>
       <w:r>
         <w:rPr>
           <w:rFonts w:ascii="Corbel Light" w:hAnsi="Corbel Light"/>
@@ -26740,7 +26687,6 @@
       <w:r>
         <w:t xml:space="preserve">kısım </w:t>
       </w:r>
-      <w:proofErr w:type="gramStart"/>
       <w:r>
         <w:t>mikroservisleri</w:t>
       </w:r>
@@ -26750,7 +26696,6 @@
       <w:r>
         <w:t>(</w:t>
       </w:r>
-      <w:proofErr w:type="gramEnd"/>
       <w:r>
         <w:rPr>
           <w:rFonts w:ascii="Corbel Light" w:hAnsi="Corbel Light"/>
@@ -26861,16 +26806,8 @@
         <w:rPr>
           <w:rFonts w:ascii="Corbel Light" w:hAnsi="Corbel Light"/>
         </w:rPr>
-        <w:t>Docker-</w:t>
-      </w:r>
-      <w:proofErr w:type="gramStart"/>
-      <w:r>
-        <w:rPr>
-          <w:rFonts w:ascii="Corbel Light" w:hAnsi="Corbel Light"/>
-        </w:rPr>
-        <w:t>compose.yaml</w:t>
-      </w:r>
-      <w:proofErr w:type="gramEnd"/>
+        <w:t>Docker-compose.yaml</w:t>
+      </w:r>
       <w:r>
         <w:t xml:space="preserve"> </w:t>
       </w:r>
@@ -27019,12 +26956,10 @@
         <w:t xml:space="preserve">Bu dosyadaki konfigürasyonda önemli noktalar şu şekilde özetlenebilir. </w:t>
       </w:r>
       <w:proofErr w:type="spellStart"/>
-      <w:proofErr w:type="gramStart"/>
       <w:r>
         <w:t>services</w:t>
       </w:r>
       <w:proofErr w:type="spellEnd"/>
-      <w:proofErr w:type="gramEnd"/>
       <w:r>
         <w:t xml:space="preserve"> bölümünde uygulamayı oluşturan mikroservisler tanımlanmaktadır.</w:t>
       </w:r>
@@ -27086,7 +27021,6 @@
         <w:t xml:space="preserve"> </w:t>
       </w:r>
       <w:proofErr w:type="spellStart"/>
-      <w:proofErr w:type="gramStart"/>
       <w:r>
         <w:t>i</w:t>
       </w:r>
@@ -27094,7 +27028,6 @@
         <w:t>mage</w:t>
       </w:r>
       <w:proofErr w:type="spellEnd"/>
-      <w:proofErr w:type="gramEnd"/>
       <w:r>
         <w:t xml:space="preserve"> </w:t>
       </w:r>
@@ -27102,13 +27035,8 @@
         <w:t xml:space="preserve">anahtarı barındırıldığı kayıt yerini göstermektedir. </w:t>
       </w:r>
       <w:proofErr w:type="spellStart"/>
-      <w:proofErr w:type="gramStart"/>
-      <w:r>
-        <w:t>mem</w:t>
-      </w:r>
-      <w:proofErr w:type="gramEnd"/>
-      <w:r>
-        <w:t>_limit</w:t>
+      <w:r>
+        <w:t>mem_limit</w:t>
       </w:r>
       <w:proofErr w:type="spellEnd"/>
       <w:r>
@@ -27135,13 +27063,8 @@
         <w:t xml:space="preserve">, mikroservisin kullanacağı ağı belirtmektedir.  </w:t>
       </w:r>
       <w:proofErr w:type="spellStart"/>
-      <w:proofErr w:type="gramStart"/>
-      <w:r>
-        <w:t>depends</w:t>
-      </w:r>
-      <w:proofErr w:type="gramEnd"/>
-      <w:r>
-        <w:t>_on</w:t>
+      <w:r>
+        <w:t>depends_on</w:t>
       </w:r>
       <w:proofErr w:type="spellEnd"/>
       <w:r>
@@ -27150,7 +27073,6 @@
       <w:r>
         <w:t xml:space="preserve">mikroservisin bağımlı olduğu diğer mikroservisleri gösterir. </w:t>
       </w:r>
-      <w:proofErr w:type="gramStart"/>
       <w:r>
         <w:rPr>
           <w:rFonts w:ascii="Corbel Light" w:hAnsi="Corbel Light"/>
@@ -27163,7 +27085,6 @@
         </w:rPr>
         <w:t>alep</w:t>
       </w:r>
-      <w:proofErr w:type="gramEnd"/>
       <w:r>
         <w:rPr>
           <w:rFonts w:ascii="Corbel Light" w:hAnsi="Corbel Light"/>
@@ -27250,16 +27171,8 @@
         <w:rPr>
           <w:rFonts w:ascii="Corbel Light" w:hAnsi="Corbel Light"/>
         </w:rPr>
-        <w:t>Docker-</w:t>
-      </w:r>
-      <w:proofErr w:type="gramStart"/>
-      <w:r>
-        <w:rPr>
-          <w:rFonts w:ascii="Corbel Light" w:hAnsi="Corbel Light"/>
-        </w:rPr>
-        <w:t>compose.yaml</w:t>
-      </w:r>
-      <w:proofErr w:type="gramEnd"/>
+        <w:t>Docker-compose.yaml</w:t>
+      </w:r>
       <w:r>
         <w:t xml:space="preserve"> dosyasının ve mikroservislerin bulunduğu dizine gelindikten sonra</w:t>
       </w:r>

</xml_diff>

<commit_message>
August 13 v1 18:41
</commit_message>
<xml_diff>
--- a/tez.docx
+++ b/tez.docx
@@ -534,15 +534,15 @@
         <mc:AlternateContent>
           <mc:Choice Requires="wps">
             <w:drawing>
-              <wp:anchor distT="0" distB="0" distL="114300" distR="114300" simplePos="0" relativeHeight="251662336" behindDoc="0" locked="0" layoutInCell="1" allowOverlap="1" wp14:anchorId="16AEE0A6" wp14:editId="265D2D25">
+              <wp:anchor distT="0" distB="0" distL="114300" distR="114300" simplePos="0" relativeHeight="251662336" behindDoc="0" locked="0" layoutInCell="1" allowOverlap="1" wp14:anchorId="16AEE0A6" wp14:editId="7CF084E4">
                 <wp:simplePos x="0" y="0"/>
                 <wp:positionH relativeFrom="column">
-                  <wp:posOffset>2356062</wp:posOffset>
+                  <wp:posOffset>2354580</wp:posOffset>
                 </wp:positionH>
                 <wp:positionV relativeFrom="paragraph">
-                  <wp:posOffset>7620</wp:posOffset>
+                  <wp:posOffset>43180</wp:posOffset>
                 </wp:positionV>
-                <wp:extent cx="691515" cy="294640"/>
+                <wp:extent cx="691515" cy="332740"/>
                 <wp:effectExtent l="0" t="0" r="13335" b="10160"/>
                 <wp:wrapNone/>
                 <wp:docPr id="1424827613" name="Dikdörtgen 7"/>
@@ -558,7 +558,7 @@
                       <wps:spPr>
                         <a:xfrm>
                           <a:off x="0" y="0"/>
-                          <a:ext cx="691515" cy="294640"/>
+                          <a:ext cx="691515" cy="332740"/>
                         </a:xfrm>
                         <a:prstGeom prst="rect">
                           <a:avLst/>
@@ -634,7 +634,7 @@
           </mc:Choice>
           <mc:Fallback>
             <w:pict>
-              <v:rect w14:anchorId="16AEE0A6" id="Dikdörtgen 7" o:spid="_x0000_s1026" style="position:absolute;left:0;text-align:left;margin-left:185.5pt;margin-top:.6pt;width:54.45pt;height:23.2pt;z-index:251662336;visibility:visible;mso-wrap-style:square;mso-width-percent:0;mso-height-percent:0;mso-wrap-distance-left:9pt;mso-wrap-distance-top:0;mso-wrap-distance-right:9pt;mso-wrap-distance-bottom:0;mso-position-horizontal:absolute;mso-position-horizontal-relative:text;mso-position-vertical:absolute;mso-position-vertical-relative:text;mso-width-percent:0;mso-height-percent:0;mso-width-relative:margin;mso-height-relative:margin;v-text-anchor:middle" o:gfxdata="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" filled="f" strokecolor="white [3212]" strokeweight="1pt">
+              <v:rect w14:anchorId="16AEE0A6" id="Dikdörtgen 7" o:spid="_x0000_s1026" style="position:absolute;left:0;text-align:left;margin-left:185.4pt;margin-top:3.4pt;width:54.45pt;height:26.2pt;z-index:251662336;visibility:visible;mso-wrap-style:square;mso-width-percent:0;mso-height-percent:0;mso-wrap-distance-left:9pt;mso-wrap-distance-top:0;mso-wrap-distance-right:9pt;mso-wrap-distance-bottom:0;mso-position-horizontal:absolute;mso-position-horizontal-relative:text;mso-position-vertical:absolute;mso-position-vertical-relative:text;mso-width-percent:0;mso-height-percent:0;mso-width-relative:margin;mso-height-relative:margin;v-text-anchor:middle" o:gfxdata="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" filled="f" strokecolor="white [3212]" strokeweight="1pt">
                 <v:path arrowok="t"/>
                 <v:textbox>
                   <w:txbxContent>
@@ -901,17 +901,7 @@
                                 <w:szCs w:val="24"/>
                                 <w:lang w:eastAsia="tr-TR"/>
                               </w:rPr>
-                              <w:t>MİKROSERVİS MİMARİSİNİN İNCELENMESİ: BİR SOSYAL GÜVENLİK KURUMU YAZILIM UYGULAMASI ÖRNEĞİ</w:t>
-                            </w:r>
-                            <w:r>
-                              <w:rPr>
-                                <w:rFonts w:eastAsia="TimesNewRomanPSMT"/>
-                                <w:b/>
-                                <w:sz w:val="20"/>
-                                <w:szCs w:val="24"/>
-                                <w:lang w:eastAsia="tr-TR"/>
-                              </w:rPr>
-                              <w:t xml:space="preserve">  </w:t>
+                              <w:t xml:space="preserve">MİKROSERVİS MİMARİSİNİN İNCELENMESİ: BİR SOSYAL GÜVENLİK KURUMU YAZILIM UYGULAMASI ÖRNEĞİ  </w:t>
                             </w:r>
                             <w:r>
                               <w:rPr>
@@ -921,17 +911,7 @@
                                 <w:szCs w:val="24"/>
                                 <w:lang w:eastAsia="tr-TR"/>
                               </w:rPr>
-                              <w:t xml:space="preserve">  </w:t>
-                            </w:r>
-                            <w:r>
-                              <w:rPr>
-                                <w:rFonts w:eastAsia="TimesNewRomanPSMT"/>
-                                <w:b/>
-                                <w:sz w:val="24"/>
-                                <w:szCs w:val="24"/>
-                                <w:lang w:eastAsia="tr-TR"/>
-                              </w:rPr>
-                              <w:t xml:space="preserve">   </w:t>
+                              <w:t xml:space="preserve">     </w:t>
                             </w:r>
                             <w:r>
                               <w:rPr>
@@ -1066,17 +1046,7 @@
                           <w:szCs w:val="24"/>
                           <w:lang w:eastAsia="tr-TR"/>
                         </w:rPr>
-                        <w:t>MİKROSERVİS MİMARİSİNİN İNCELENMESİ: BİR SOSYAL GÜVENLİK KURUMU YAZILIM UYGULAMASI ÖRNEĞİ</w:t>
-                      </w:r>
-                      <w:r>
-                        <w:rPr>
-                          <w:rFonts w:eastAsia="TimesNewRomanPSMT"/>
-                          <w:b/>
-                          <w:sz w:val="20"/>
-                          <w:szCs w:val="24"/>
-                          <w:lang w:eastAsia="tr-TR"/>
-                        </w:rPr>
-                        <w:t xml:space="preserve">  </w:t>
+                        <w:t xml:space="preserve">MİKROSERVİS MİMARİSİNİN İNCELENMESİ: BİR SOSYAL GÜVENLİK KURUMU YAZILIM UYGULAMASI ÖRNEĞİ  </w:t>
                       </w:r>
                       <w:r>
                         <w:rPr>
@@ -1086,17 +1056,7 @@
                           <w:szCs w:val="24"/>
                           <w:lang w:eastAsia="tr-TR"/>
                         </w:rPr>
-                        <w:t xml:space="preserve">  </w:t>
-                      </w:r>
-                      <w:r>
-                        <w:rPr>
-                          <w:rFonts w:eastAsia="TimesNewRomanPSMT"/>
-                          <w:b/>
-                          <w:sz w:val="24"/>
-                          <w:szCs w:val="24"/>
-                          <w:lang w:eastAsia="tr-TR"/>
-                        </w:rPr>
-                        <w:t xml:space="preserve">   </w:t>
+                        <w:t xml:space="preserve">     </w:t>
                       </w:r>
                       <w:r>
                         <w:rPr>
@@ -4526,27 +4486,163 @@
       <w:pPr>
         <w:pStyle w:val="TezMetni"/>
       </w:pPr>
-    </w:p>
-    <w:p>
-      <w:pPr>
-        <w:pStyle w:val="TezMetni"/>
-      </w:pPr>
-      <w:r>
-        <w:t xml:space="preserve">5510 sayılı Sosyal Sigortalar ve Genel Sağlık Sigortası Kanunu’nun Ek </w:t>
-      </w:r>
-      <w:proofErr w:type="gramStart"/>
-      <w:r>
-        <w:t xml:space="preserve">6 </w:t>
-      </w:r>
-      <w:proofErr w:type="spellStart"/>
-      <w:r>
-        <w:t>ncı</w:t>
-      </w:r>
-      <w:proofErr w:type="spellEnd"/>
-      <w:proofErr w:type="gramEnd"/>
-      <w:r>
-        <w:t xml:space="preserve"> maddesinin tüm yönleriyle analiz edilmesini amaçlayan bu çalışma, doğası gereği birçok araştırma tekniğinin bir arada kullanılmasını gerektirmektedir. Böylece, niteliksel ve niceliksel araştırma yöntemlerinden araştırma sorularının cevaplandırılması için gerekenler seçilerek karma bir yöntem uygulanması ile çalışma tamamlanmıştır.</w:t>
-      </w:r>
+      <w:r>
+        <w:t>Bu çalışmada</w:t>
+      </w:r>
+      <w:r>
+        <w:t>,</w:t>
+      </w:r>
+      <w:r>
+        <w:t xml:space="preserve"> bir yazılım mimarisi olan</w:t>
+      </w:r>
+      <w:r>
+        <w:t xml:space="preserve"> mikroservis mimarisi incelen</w:t>
+      </w:r>
+      <w:r>
+        <w:t>miş</w:t>
+      </w:r>
+      <w:r>
+        <w:t>tir</w:t>
+      </w:r>
+      <w:r>
+        <w:t xml:space="preserve"> ve monolitik</w:t>
+      </w:r>
+      <w:r>
+        <w:t xml:space="preserve"> </w:t>
+      </w:r>
+      <w:r>
+        <w:t>mimari</w:t>
+      </w:r>
+      <w:r>
+        <w:t xml:space="preserve"> ile oluşturulmuş</w:t>
+      </w:r>
+      <w:r>
+        <w:t xml:space="preserve"> </w:t>
+      </w:r>
+      <w:r>
+        <w:t>uygulamanın</w:t>
+      </w:r>
+      <w:r>
+        <w:t xml:space="preserve"> bir</w:t>
+      </w:r>
+      <w:r>
+        <w:t xml:space="preserve"> </w:t>
+      </w:r>
+      <w:r>
+        <w:t>bölümü</w:t>
+      </w:r>
+      <w:r>
+        <w:t xml:space="preserve"> </w:t>
+      </w:r>
+      <w:r>
+        <w:t>bağımsız</w:t>
+      </w:r>
+      <w:r>
+        <w:t xml:space="preserve"> bir mikroservis olarak tasarlan</w:t>
+      </w:r>
+      <w:r>
+        <w:t xml:space="preserve">mıştır. </w:t>
+      </w:r>
+      <w:r>
+        <w:t>B</w:t>
+      </w:r>
+      <w:r>
+        <w:t xml:space="preserve">u mikroservis, uygulama olarak geliştirilmiş ve monolitik uygulama ile entegre çalışacak şekilde </w:t>
+      </w:r>
+      <w:r>
+        <w:t>yapılandırılmıştır</w:t>
+      </w:r>
+      <w:r>
+        <w:t>.</w:t>
+      </w:r>
+      <w:r>
+        <w:t xml:space="preserve"> </w:t>
+      </w:r>
+      <w:r>
+        <w:t>Ayrıca</w:t>
+      </w:r>
+      <w:r>
+        <w:t xml:space="preserve"> Sosyal Güvenlik Kurumunda muhtemel mikroservis uygulamaları için bir ön değerlendirme çalışması yapıl</w:t>
+      </w:r>
+      <w:r>
+        <w:t>mıştır.</w:t>
+      </w:r>
+    </w:p>
+    <w:p>
+      <w:pPr>
+        <w:pStyle w:val="TezMetni"/>
+      </w:pPr>
+    </w:p>
+    <w:p>
+      <w:pPr>
+        <w:pStyle w:val="TezMetni"/>
+      </w:pPr>
+      <w:r>
+        <w:t xml:space="preserve">İlk aşamada, teorik bir temel oluşturmak için yazılım mimarileri ve tezin ana konusu olan mikroservis mimarisi araştırılmıştır. </w:t>
+      </w:r>
+      <w:r>
+        <w:t xml:space="preserve">Bunun için literatür çalışması yapılmıştır. Literatür </w:t>
+      </w:r>
+      <w:r>
+        <w:t>taramasında</w:t>
+      </w:r>
+      <w:r>
+        <w:t xml:space="preserve">; kitap, </w:t>
+      </w:r>
+      <w:r>
+        <w:t>dergi,</w:t>
+      </w:r>
+      <w:r>
+        <w:t xml:space="preserve"> </w:t>
+      </w:r>
+      <w:r>
+        <w:t>makale,</w:t>
+      </w:r>
+      <w:r>
+        <w:t xml:space="preserve"> </w:t>
+      </w:r>
+      <w:r>
+        <w:t>konferans bildirileri</w:t>
+      </w:r>
+      <w:r>
+        <w:t xml:space="preserve"> ve bloglardan yararlanılmıştır. Bununla birlikte kurumun mevcut durumu hakkında bilgi edinmek için SGK web sitesi kullanılmıştır. Literatür taraması</w:t>
+      </w:r>
+      <w:r>
+        <w:t>nda</w:t>
+      </w:r>
+      <w:r>
+        <w:t xml:space="preserve"> mikroservislerle ilgili </w:t>
+      </w:r>
+      <w:r>
+        <w:t>yöntemler</w:t>
+      </w:r>
+      <w:r>
+        <w:t xml:space="preserve"> ve teknolojiler hakkında bilgi</w:t>
+      </w:r>
+      <w:r>
+        <w:t xml:space="preserve"> edinilmiş ve uygun olanlar</w:t>
+      </w:r>
+      <w:r>
+        <w:t xml:space="preserve"> vaka çalışmasında </w:t>
+      </w:r>
+      <w:r>
+        <w:t>kullanılmıştır.</w:t>
+      </w:r>
+    </w:p>
+    <w:p>
+      <w:pPr>
+        <w:pStyle w:val="TezMetni"/>
+      </w:pPr>
+    </w:p>
+    <w:p>
+      <w:pPr>
+        <w:pStyle w:val="TezMetni"/>
+      </w:pPr>
+    </w:p>
+    <w:p>
+      <w:pPr>
+        <w:pStyle w:val="TezMetni"/>
+      </w:pPr>
     </w:p>
     <w:p>
       <w:pPr>
@@ -14910,7 +15006,7 @@
           <w14:ligatures w14:val="standardContextual"/>
         </w:rPr>
         <w:drawing>
-          <wp:inline distT="0" distB="0" distL="0" distR="0" wp14:anchorId="76C494E8" wp14:editId="69087C01">
+          <wp:inline distT="0" distB="0" distL="0" distR="0" wp14:anchorId="76C494E8" wp14:editId="1EDFDB46">
             <wp:extent cx="5219700" cy="2232660"/>
             <wp:effectExtent l="0" t="0" r="0" b="0"/>
             <wp:docPr id="1585877269" name="Resim 1"/>
@@ -32804,6 +32900,7 @@
   <w:style w:type="character" w:default="1" w:styleId="VarsaylanParagrafYazTipi">
     <w:name w:val="Default Paragraph Font"/>
     <w:uiPriority w:val="1"/>
+    <w:semiHidden/>
     <w:unhideWhenUsed/>
   </w:style>
   <w:style w:type="table" w:default="1" w:styleId="NormalTablo">
@@ -34266,7 +34363,7 @@
     <b:MonthAccessed>Haziran</b:MonthAccessed>
     <b:DayAccessed>7</b:DayAccessed>
     <b:URL>https://uygyonetim.sgk.intra/UygYonetimV2/faces/Pages/DisPaydaslarlaVeriPaylasanUygulamalar.xhtml</b:URL>
-    <b:RefOrder>26</b:RefOrder>
+    <b:RefOrder>27</b:RefOrder>
   </b:Source>
   <b:Source>
     <b:Tag>Çil23</b:Tag>
@@ -34288,13 +34385,13 @@
         </b:NameList>
       </b:Author>
     </b:Author>
-    <b:RefOrder>27</b:RefOrder>
+    <b:RefOrder>26</b:RefOrder>
   </b:Source>
 </b:Sources>
 </file>
 
 <file path=customXml/itemProps1.xml><?xml version="1.0" encoding="utf-8"?>
-<ds:datastoreItem xmlns:ds="http://schemas.openxmlformats.org/officeDocument/2006/customXml" ds:itemID="{336BCCA8-FAE4-4842-B0B6-E946835FB9B9}">
+<ds:datastoreItem xmlns:ds="http://schemas.openxmlformats.org/officeDocument/2006/customXml" ds:itemID="{88AC2CB9-04BA-49B9-AD92-C0C2F2590010}">
   <ds:schemaRefs>
     <ds:schemaRef ds:uri="http://schemas.openxmlformats.org/officeDocument/2006/bibliography"/>
   </ds:schemaRefs>

</xml_diff>

<commit_message>
August 14 v1 12:08
</commit_message>
<xml_diff>
--- a/tez.docx
+++ b/tez.docx
@@ -4562,7 +4562,19 @@
         <w:t>Ayrıca</w:t>
       </w:r>
       <w:r>
-        <w:t xml:space="preserve"> Sosyal Güvenlik Kurumunda muhtemel mikroservis uygulamaları için bir ön değerlendirme çalışması yapıl</w:t>
+        <w:t xml:space="preserve"> SGK</w:t>
+      </w:r>
+      <w:r>
+        <w:t>’</w:t>
+      </w:r>
+      <w:r>
+        <w:t>d</w:t>
+      </w:r>
+      <w:r>
+        <w:t>e</w:t>
+      </w:r>
+      <w:r>
+        <w:t xml:space="preserve"> muhtemel mikroservis uygulamaları için bir ön değerlendirme çalışması yapıl</w:t>
       </w:r>
       <w:r>
         <w:t>mıştır.</w:t>
@@ -4581,7 +4593,13 @@
         <w:t xml:space="preserve">İlk aşamada, teorik bir temel oluşturmak için yazılım mimarileri ve tezin ana konusu olan mikroservis mimarisi araştırılmıştır. </w:t>
       </w:r>
       <w:r>
-        <w:t xml:space="preserve">Bunun için literatür çalışması yapılmıştır. Literatür </w:t>
+        <w:t xml:space="preserve">Bunun için literatür </w:t>
+      </w:r>
+      <w:r>
+        <w:t>taraması</w:t>
+      </w:r>
+      <w:r>
+        <w:t xml:space="preserve"> yapılmıştır. Literatür </w:t>
       </w:r>
       <w:r>
         <w:t>taramasında</w:t>
@@ -4590,22 +4608,25 @@
         <w:t xml:space="preserve">; kitap, </w:t>
       </w:r>
       <w:r>
-        <w:t>dergi,</w:t>
+        <w:t xml:space="preserve">dergi, </w:t>
+      </w:r>
+      <w:r>
+        <w:t>makale,</w:t>
       </w:r>
       <w:r>
         <w:t xml:space="preserve"> </w:t>
       </w:r>
       <w:r>
-        <w:t>makale,</w:t>
-      </w:r>
-      <w:r>
-        <w:t xml:space="preserve"> </w:t>
-      </w:r>
-      <w:r>
         <w:t>konferans bildirileri</w:t>
       </w:r>
       <w:r>
-        <w:t xml:space="preserve"> ve bloglardan yararlanılmıştır. Bununla birlikte kurumun mevcut durumu hakkında bilgi edinmek için SGK web sitesi kullanılmıştır. Literatür taraması</w:t>
+        <w:t xml:space="preserve"> ve bloglardan yararlanılmıştır. Bununla birlikte kurumun mevcut </w:t>
+      </w:r>
+      <w:r>
+        <w:t>altyapısı</w:t>
+      </w:r>
+      <w:r>
+        <w:t xml:space="preserve"> hakkında bilgi edinmek için SGK web sitesi kullanılmıştır. Literatür taraması</w:t>
       </w:r>
       <w:r>
         <w:t>nda</w:t>
@@ -4620,19 +4641,85 @@
         <w:t xml:space="preserve"> ve teknolojiler hakkında bilgi</w:t>
       </w:r>
       <w:r>
-        <w:t xml:space="preserve"> edinilmiş ve uygun olanlar</w:t>
-      </w:r>
-      <w:r>
-        <w:t xml:space="preserve"> vaka çalışmasında </w:t>
-      </w:r>
-      <w:r>
-        <w:t>kullanılmıştır.</w:t>
-      </w:r>
-    </w:p>
-    <w:p>
-      <w:pPr>
-        <w:pStyle w:val="TezMetni"/>
-      </w:pPr>
+        <w:t xml:space="preserve"> edinilmiş</w:t>
+      </w:r>
+      <w:r>
+        <w:t>tir.</w:t>
+      </w:r>
+    </w:p>
+    <w:p>
+      <w:pPr>
+        <w:pStyle w:val="TezMetni"/>
+      </w:pPr>
+    </w:p>
+    <w:p>
+      <w:pPr>
+        <w:pStyle w:val="TezMetni"/>
+      </w:pPr>
+      <w:r>
+        <w:t>Literatür taramasının ardından</w:t>
+      </w:r>
+      <w:r>
+        <w:t xml:space="preserve"> monolitik mimariden</w:t>
+      </w:r>
+      <w:r>
+        <w:t xml:space="preserve"> mikroservis mimarisine geçişin</w:t>
+      </w:r>
+      <w:r>
+        <w:t xml:space="preserve"> daha kolay ve sorunsuz olması için stratejiler araştırılmış ve geçiş adımları üzerinde durulmuştur. </w:t>
+      </w:r>
+      <w:r>
+        <w:t xml:space="preserve">Monolitik uygulamanın analiz edilmesinden bağımsız bir mikroservis </w:t>
+      </w:r>
+      <w:r>
+        <w:t xml:space="preserve">olarak </w:t>
+      </w:r>
+      <w:r>
+        <w:t xml:space="preserve">geliştirilmesine kadar </w:t>
+      </w:r>
+      <w:r>
+        <w:t>olan aşamalar tanımlanmıştır.</w:t>
+      </w:r>
+    </w:p>
+    <w:p>
+      <w:pPr>
+        <w:pStyle w:val="TezMetni"/>
+      </w:pPr>
+    </w:p>
+    <w:p>
+      <w:pPr>
+        <w:pStyle w:val="TezMetni"/>
+      </w:pPr>
+      <w:r>
+        <w:t>Belirtilen çalışmalar yapıldıktan sonra SGK</w:t>
+      </w:r>
+      <w:r>
+        <w:t xml:space="preserve">’de </w:t>
+      </w:r>
+      <w:r>
+        <w:t>mikroservis mimarisi</w:t>
+      </w:r>
+      <w:r>
+        <w:t>nin kullanılmasını destekleyen</w:t>
+      </w:r>
+      <w:r>
+        <w:t xml:space="preserve"> mevcut teknolojiler</w:t>
+      </w:r>
+      <w:r>
+        <w:t xml:space="preserve"> ve </w:t>
+      </w:r>
+      <w:r>
+        <w:t>metotlar</w:t>
+      </w:r>
+      <w:r>
+        <w:t xml:space="preserve"> tespit edilmiştir. </w:t>
+      </w:r>
+      <w:r>
+        <w:t>Bununla birlikte, geçiş sürecinde karşılaşılabilecek çeşitli zorluklar ve riskler de tanımlanmıştır. Bu riskler arasında sistem karmaşıklığının artması, veri yönetimi sorunları, güvenlik zorlukları ve kaynak kullanımının artması gibi konular yer almaktadır. Ayrıca, SGK'nin mevcut personelinin bu yeni mimariye adaptasyonu için gerekli eğitimler ve DevOps yaklaşımlarının benimsenmesi gerekliliği vurgulanmıştır</w:t>
+      </w:r>
+      <w:r>
+        <w:t>.</w:t>
+      </w:r>
     </w:p>
     <w:p>
       <w:pPr>
@@ -12710,6 +12797,475 @@
         <w:jc w:val="left"/>
       </w:pPr>
       <w:r>
+        <w:t>ACID</w:t>
+      </w:r>
+      <w:r>
+        <w:tab/>
+      </w:r>
+      <w:r>
+        <w:tab/>
+      </w:r>
+      <w:r>
+        <w:tab/>
+      </w:r>
+      <w:r>
+        <w:t>Atomicity, Consistency, Isolation, Durability</w:t>
+      </w:r>
+    </w:p>
+    <w:p>
+      <w:pPr>
+        <w:pStyle w:val="TezMetni"/>
+        <w:ind w:left="-142" w:hanging="709"/>
+        <w:jc w:val="left"/>
+      </w:pPr>
+      <w:r>
+        <w:t>API</w:t>
+      </w:r>
+      <w:r>
+        <w:tab/>
+      </w:r>
+      <w:r>
+        <w:tab/>
+      </w:r>
+      <w:r>
+        <w:tab/>
+        <w:t>Application Programming Interface (Uygulama Programlama Arayüzü)</w:t>
+      </w:r>
+    </w:p>
+    <w:p>
+      <w:pPr>
+        <w:pStyle w:val="TezMetni"/>
+        <w:ind w:left="-142" w:hanging="709"/>
+        <w:jc w:val="left"/>
+      </w:pPr>
+      <w:r>
+        <w:t>CD</w:t>
+      </w:r>
+      <w:r>
+        <w:tab/>
+      </w:r>
+      <w:r>
+        <w:tab/>
+      </w:r>
+      <w:r>
+        <w:tab/>
+        <w:t>Continuous Delivery (Sürekli Teslimat)</w:t>
+      </w:r>
+    </w:p>
+    <w:p>
+      <w:pPr>
+        <w:pStyle w:val="TezMetni"/>
+        <w:ind w:left="-142" w:hanging="709"/>
+        <w:jc w:val="left"/>
+      </w:pPr>
+      <w:r>
+        <w:t>CI</w:t>
+      </w:r>
+      <w:r>
+        <w:tab/>
+      </w:r>
+      <w:r>
+        <w:tab/>
+      </w:r>
+      <w:r>
+        <w:tab/>
+        <w:t xml:space="preserve">Continuous Integration (Sürekli Entegrasyon) </w:t>
+      </w:r>
+    </w:p>
+    <w:p>
+      <w:pPr>
+        <w:pStyle w:val="TezMetni"/>
+        <w:ind w:left="-142" w:hanging="709"/>
+        <w:jc w:val="left"/>
+      </w:pPr>
+      <w:r>
+        <w:t>CLI</w:t>
+      </w:r>
+      <w:r>
+        <w:tab/>
+      </w:r>
+      <w:r>
+        <w:tab/>
+      </w:r>
+      <w:r>
+        <w:tab/>
+        <w:t>Command Language Interface (Komut Satırı Arayüzü)</w:t>
+      </w:r>
+    </w:p>
+    <w:p>
+      <w:pPr>
+        <w:pStyle w:val="TezMetni"/>
+        <w:ind w:left="-142" w:hanging="709"/>
+        <w:jc w:val="left"/>
+      </w:pPr>
+      <w:r>
+        <w:t>CNCF</w:t>
+      </w:r>
+      <w:r>
+        <w:tab/>
+      </w:r>
+      <w:r>
+        <w:tab/>
+      </w:r>
+      <w:r>
+        <w:tab/>
+        <w:t>Cloud Native Computing Foundation</w:t>
+      </w:r>
+    </w:p>
+    <w:p>
+      <w:pPr>
+        <w:pStyle w:val="TezMetni"/>
+        <w:ind w:left="-142" w:hanging="709"/>
+        <w:jc w:val="left"/>
+      </w:pPr>
+      <w:r>
+        <w:t xml:space="preserve">CRUD </w:t>
+      </w:r>
+      <w:r>
+        <w:tab/>
+      </w:r>
+      <w:r>
+        <w:tab/>
+      </w:r>
+      <w:proofErr w:type="spellStart"/>
+      <w:r>
+        <w:t>Create</w:t>
+      </w:r>
+      <w:proofErr w:type="spellEnd"/>
+      <w:r>
+        <w:t xml:space="preserve">, Read, Update, </w:t>
+      </w:r>
+      <w:proofErr w:type="spellStart"/>
+      <w:r>
+        <w:t>Delete</w:t>
+      </w:r>
+      <w:proofErr w:type="spellEnd"/>
+    </w:p>
+    <w:p>
+      <w:pPr>
+        <w:pStyle w:val="TezMetni"/>
+        <w:ind w:left="-142" w:hanging="709"/>
+        <w:jc w:val="left"/>
+      </w:pPr>
+      <w:r>
+        <w:t>DAO</w:t>
+      </w:r>
+      <w:r>
+        <w:tab/>
+      </w:r>
+      <w:r>
+        <w:tab/>
+      </w:r>
+      <w:r>
+        <w:tab/>
+        <w:t>Data Access Object (Veri Erişim Nesnesi)</w:t>
+      </w:r>
+    </w:p>
+    <w:p>
+      <w:pPr>
+        <w:pStyle w:val="TezMetni"/>
+        <w:ind w:left="-142" w:hanging="709"/>
+        <w:jc w:val="left"/>
+      </w:pPr>
+      <w:r>
+        <w:t>DDD</w:t>
+      </w:r>
+      <w:r>
+        <w:tab/>
+      </w:r>
+      <w:r>
+        <w:tab/>
+      </w:r>
+      <w:r>
+        <w:tab/>
+        <w:t>Domain Driven Design (Alan Odaklı Tasarım)</w:t>
+      </w:r>
+    </w:p>
+    <w:p>
+      <w:pPr>
+        <w:pStyle w:val="TezMetni"/>
+        <w:ind w:left="-142" w:hanging="709"/>
+        <w:jc w:val="left"/>
+      </w:pPr>
+      <w:r>
+        <w:t>DevOps</w:t>
+      </w:r>
+      <w:r>
+        <w:tab/>
+      </w:r>
+      <w:r>
+        <w:tab/>
+        <w:t>Development and Operations (Geliştirme ve Operasyonlar)</w:t>
+      </w:r>
+    </w:p>
+    <w:p>
+      <w:pPr>
+        <w:pStyle w:val="TezMetni"/>
+        <w:ind w:left="-142" w:hanging="709"/>
+        <w:jc w:val="left"/>
+      </w:pPr>
+      <w:r>
+        <w:t>ESB</w:t>
+      </w:r>
+      <w:r>
+        <w:tab/>
+      </w:r>
+      <w:r>
+        <w:tab/>
+      </w:r>
+      <w:r>
+        <w:tab/>
+        <w:t>Enterprise Service Bus (Kurumsal Hizmet Veri Yolu)</w:t>
+      </w:r>
+    </w:p>
+    <w:p>
+      <w:pPr>
+        <w:pStyle w:val="TezMetni"/>
+        <w:ind w:left="-142" w:hanging="709"/>
+        <w:jc w:val="left"/>
+      </w:pPr>
+      <w:r>
+        <w:t>HTML</w:t>
+      </w:r>
+      <w:r>
+        <w:tab/>
+      </w:r>
+      <w:r>
+        <w:tab/>
+      </w:r>
+      <w:r>
+        <w:tab/>
+        <w:t>Hypertext Markup Language (Hiper Metin İşaretleme Dili)</w:t>
+      </w:r>
+    </w:p>
+    <w:p>
+      <w:pPr>
+        <w:pStyle w:val="TezMetni"/>
+        <w:ind w:left="-142" w:hanging="709"/>
+        <w:jc w:val="left"/>
+      </w:pPr>
+      <w:r>
+        <w:t>HTTP</w:t>
+      </w:r>
+      <w:r>
+        <w:tab/>
+      </w:r>
+      <w:r>
+        <w:tab/>
+      </w:r>
+      <w:r>
+        <w:tab/>
+        <w:t>Hypertext Transfer Protocol (Hiper Metin Transfer Protokolü)</w:t>
+      </w:r>
+    </w:p>
+    <w:p>
+      <w:pPr>
+        <w:pStyle w:val="TezMetni"/>
+        <w:ind w:left="-142" w:hanging="709"/>
+        <w:jc w:val="left"/>
+      </w:pPr>
+      <w:r>
+        <w:t>IBM</w:t>
+      </w:r>
+      <w:r>
+        <w:tab/>
+      </w:r>
+      <w:r>
+        <w:tab/>
+      </w:r>
+      <w:r>
+        <w:tab/>
+      </w:r>
+      <w:r>
+        <w:t>International Business Machines</w:t>
+      </w:r>
+    </w:p>
+    <w:p>
+      <w:pPr>
+        <w:pStyle w:val="TezMetni"/>
+        <w:ind w:left="-142" w:hanging="709"/>
+        <w:jc w:val="left"/>
+      </w:pPr>
+      <w:r>
+        <w:t>IaaS</w:t>
+      </w:r>
+      <w:r>
+        <w:tab/>
+      </w:r>
+      <w:r>
+        <w:tab/>
+      </w:r>
+      <w:r>
+        <w:tab/>
+        <w:t>Infrastructure as a Service (Hizmet olarak Altyapı)</w:t>
+      </w:r>
+    </w:p>
+    <w:p>
+      <w:pPr>
+        <w:pStyle w:val="TezMetni"/>
+        <w:ind w:left="-142" w:hanging="709"/>
+        <w:jc w:val="left"/>
+      </w:pPr>
+      <w:r>
+        <w:t>IT</w:t>
+      </w:r>
+      <w:r>
+        <w:tab/>
+      </w:r>
+      <w:r>
+        <w:tab/>
+      </w:r>
+      <w:r>
+        <w:tab/>
+        <w:t>Information Technologies (Bilgi Teknolojileri)</w:t>
+      </w:r>
+    </w:p>
+    <w:p>
+      <w:pPr>
+        <w:pStyle w:val="TezMetni"/>
+        <w:ind w:left="-142" w:hanging="709"/>
+        <w:jc w:val="left"/>
+      </w:pPr>
+      <w:r>
+        <w:t>JSP</w:t>
+      </w:r>
+      <w:r>
+        <w:tab/>
+      </w:r>
+      <w:r>
+        <w:tab/>
+      </w:r>
+      <w:r>
+        <w:tab/>
+      </w:r>
+      <w:r>
+        <w:t>JavaServer</w:t>
+      </w:r>
+      <w:r>
+        <w:t xml:space="preserve"> Pages (JavaServer Sayfaları)</w:t>
+      </w:r>
+    </w:p>
+    <w:p>
+      <w:pPr>
+        <w:pStyle w:val="TezMetni"/>
+        <w:ind w:left="-142" w:hanging="709"/>
+        <w:jc w:val="left"/>
+      </w:pPr>
+      <w:r>
+        <w:t>ORM</w:t>
+      </w:r>
+      <w:r>
+        <w:tab/>
+      </w:r>
+      <w:r>
+        <w:tab/>
+      </w:r>
+      <w:r>
+        <w:tab/>
+      </w:r>
+      <w:r>
+        <w:t>Object</w:t>
+      </w:r>
+      <w:r>
+        <w:t xml:space="preserve"> R</w:t>
+      </w:r>
+      <w:r>
+        <w:t xml:space="preserve">elational </w:t>
+      </w:r>
+      <w:r>
+        <w:t>M</w:t>
+      </w:r>
+      <w:r>
+        <w:t>apping</w:t>
+      </w:r>
+      <w:r>
+        <w:t xml:space="preserve"> (Nesne ile İlişkisel Eşleme)</w:t>
+      </w:r>
+    </w:p>
+    <w:p>
+      <w:pPr>
+        <w:pStyle w:val="TezMetni"/>
+        <w:ind w:left="-142" w:hanging="709"/>
+        <w:jc w:val="left"/>
+      </w:pPr>
+      <w:r>
+        <w:t>PaaS</w:t>
+      </w:r>
+      <w:r>
+        <w:tab/>
+      </w:r>
+      <w:r>
+        <w:tab/>
+      </w:r>
+      <w:r>
+        <w:tab/>
+        <w:t>Platform as a Service (Hizmet olarak Platform)</w:t>
+      </w:r>
+    </w:p>
+    <w:p>
+      <w:pPr>
+        <w:pStyle w:val="TezMetni"/>
+        <w:ind w:left="-142" w:hanging="709"/>
+        <w:jc w:val="left"/>
+      </w:pPr>
+      <w:r>
+        <w:t xml:space="preserve">REST   </w:t>
+      </w:r>
+      <w:r>
+        <w:tab/>
+      </w:r>
+      <w:r>
+        <w:tab/>
+        <w:t>Representational State Transfer (Temsili Durum Transferi)</w:t>
+      </w:r>
+    </w:p>
+    <w:p>
+      <w:pPr>
+        <w:pStyle w:val="TezMetni"/>
+        <w:ind w:left="-142" w:hanging="709"/>
+        <w:jc w:val="left"/>
+      </w:pPr>
+      <w:r>
+        <w:t>SaaS</w:t>
+      </w:r>
+      <w:r>
+        <w:tab/>
+      </w:r>
+      <w:r>
+        <w:tab/>
+      </w:r>
+      <w:r>
+        <w:tab/>
+        <w:t>Software as a Service (Hizmet olarak Yazılım)</w:t>
+      </w:r>
+    </w:p>
+    <w:p>
+      <w:pPr>
+        <w:pStyle w:val="TezMetni"/>
+        <w:ind w:left="-142" w:hanging="709"/>
+        <w:jc w:val="left"/>
+      </w:pPr>
+      <w:r>
+        <w:t>SGK</w:t>
+      </w:r>
+      <w:r>
+        <w:tab/>
+      </w:r>
+      <w:r>
+        <w:tab/>
+      </w:r>
+      <w:r>
+        <w:tab/>
+        <w:t>Sosyal Güvenlik Kurumu</w:t>
+      </w:r>
+    </w:p>
+    <w:p>
+      <w:pPr>
+        <w:pStyle w:val="TezMetni"/>
+        <w:ind w:left="-142" w:hanging="709"/>
+        <w:jc w:val="left"/>
+      </w:pPr>
+      <w:r>
         <w:t xml:space="preserve">SOA </w:t>
       </w:r>
       <w:r>
@@ -12736,7 +13292,7 @@
         <w:jc w:val="left"/>
       </w:pPr>
       <w:r>
-        <w:t xml:space="preserve">REST   </w:t>
+        <w:t>SQL</w:t>
       </w:r>
       <w:r>
         <w:tab/>
@@ -12745,10 +13301,26 @@
         <w:tab/>
       </w:r>
       <w:r>
-        <w:t>Representational State Transfer</w:t>
-      </w:r>
-      <w:r>
-        <w:t xml:space="preserve"> (Temsili Durum Transferi)</w:t>
+        <w:tab/>
+        <w:t>S</w:t>
+      </w:r>
+      <w:r>
+        <w:t xml:space="preserve">tructured </w:t>
+      </w:r>
+      <w:r>
+        <w:t>Q</w:t>
+      </w:r>
+      <w:r>
+        <w:t xml:space="preserve">uery </w:t>
+      </w:r>
+      <w:r>
+        <w:t>L</w:t>
+      </w:r>
+      <w:r>
+        <w:t>anguage</w:t>
+      </w:r>
+      <w:r>
+        <w:t xml:space="preserve"> (Yapılandırılmış Sorgulama Dili)</w:t>
       </w:r>
     </w:p>
     <w:p>
@@ -12758,7 +13330,7 @@
         <w:jc w:val="left"/>
       </w:pPr>
       <w:r>
-        <w:t>SGK</w:t>
+        <w:t>SSL</w:t>
       </w:r>
       <w:r>
         <w:tab/>
@@ -12768,7 +13340,10 @@
       </w:r>
       <w:r>
         <w:tab/>
-        <w:t>Sosyal Güvenlik Kurumu</w:t>
+        <w:t>Secure Sockets Layer</w:t>
+      </w:r>
+      <w:r>
+        <w:t xml:space="preserve"> (Güvenli Soket Katmanı)</w:t>
       </w:r>
     </w:p>
     <w:p>
@@ -12778,7 +13353,7 @@
         <w:jc w:val="left"/>
       </w:pPr>
       <w:r>
-        <w:t>HTTP</w:t>
+        <w:t>URI</w:t>
       </w:r>
       <w:r>
         <w:tab/>
@@ -12788,10 +13363,15 @@
       </w:r>
       <w:r>
         <w:tab/>
-        <w:t>Hypertext Transfer Protocol</w:t>
-      </w:r>
-      <w:r>
-        <w:t xml:space="preserve"> (Hiper Metin Transfer Protokolü)</w:t>
+      </w:r>
+      <w:r>
+        <w:t>Uniform Resource</w:t>
+      </w:r>
+      <w:r>
+        <w:t xml:space="preserve"> </w:t>
+      </w:r>
+      <w:r>
+        <w:t>Identifier</w:t>
       </w:r>
     </w:p>
     <w:p>
@@ -12801,7 +13381,7 @@
         <w:jc w:val="left"/>
       </w:pPr>
       <w:r>
-        <w:t>API</w:t>
+        <w:t>URL</w:t>
       </w:r>
       <w:r>
         <w:tab/>
@@ -12811,10 +13391,9 @@
       </w:r>
       <w:r>
         <w:tab/>
-        <w:t>Application Programming Interface</w:t>
-      </w:r>
-      <w:r>
-        <w:t xml:space="preserve"> (Uygulama Programlama Arayüzü)</w:t>
+      </w:r>
+      <w:r>
+        <w:t>Uniform Resource Locator</w:t>
       </w:r>
     </w:p>
     <w:p>
@@ -12824,602 +13403,29 @@
         <w:jc w:val="left"/>
       </w:pPr>
       <w:r>
-        <w:t>DevOps</w:t>
+        <w:t>XML</w:t>
       </w:r>
       <w:r>
         <w:tab/>
       </w:r>
       <w:r>
         <w:tab/>
-        <w:t>Development and Operations</w:t>
-      </w:r>
-      <w:r>
-        <w:t xml:space="preserve"> (Geliştirme ve Operasyonlar)</w:t>
-      </w:r>
-    </w:p>
-    <w:p>
-      <w:pPr>
-        <w:pStyle w:val="TezMetni"/>
-        <w:ind w:left="-142" w:hanging="709"/>
-        <w:jc w:val="left"/>
-      </w:pPr>
-      <w:r>
-        <w:t>DDD</w:t>
       </w:r>
       <w:r>
         <w:tab/>
       </w:r>
       <w:r>
-        <w:tab/>
-      </w:r>
-      <w:r>
-        <w:tab/>
-        <w:t>Domain Driven Design</w:t>
-      </w:r>
-      <w:r>
-        <w:t xml:space="preserve"> (Alan Odaklı Tasarım)</w:t>
-      </w:r>
-    </w:p>
-    <w:p>
-      <w:pPr>
-        <w:pStyle w:val="TezMetni"/>
-        <w:ind w:left="-142" w:hanging="709"/>
-        <w:jc w:val="left"/>
-      </w:pPr>
-      <w:r>
-        <w:t>I</w:t>
-      </w:r>
-      <w:r>
-        <w:t>T</w:t>
-      </w:r>
-      <w:r>
-        <w:tab/>
-      </w:r>
-      <w:r>
-        <w:tab/>
-      </w:r>
-      <w:r>
-        <w:tab/>
-      </w:r>
-      <w:r>
-        <w:t>Information Technologies (</w:t>
-      </w:r>
-      <w:r>
-        <w:t>Bilgi Teknolojileri</w:t>
+        <w:t>Extensible Markup Language</w:t>
+      </w:r>
+      <w:r>
+        <w:t xml:space="preserve"> (</w:t>
+      </w:r>
+      <w:r>
+        <w:t>Genişletilebilir İşaretleme Dili</w:t>
       </w:r>
       <w:r>
         <w:t>)</w:t>
       </w:r>
-    </w:p>
-    <w:p>
-      <w:pPr>
-        <w:pStyle w:val="TezMetni"/>
-        <w:ind w:left="-142" w:hanging="709"/>
-        <w:jc w:val="left"/>
-      </w:pPr>
-      <w:r>
-        <w:t>IaaS</w:t>
-      </w:r>
-      <w:r>
-        <w:tab/>
-      </w:r>
-      <w:r>
-        <w:tab/>
-      </w:r>
-      <w:r>
-        <w:tab/>
-        <w:t>Infrastructure as a Service</w:t>
-      </w:r>
-      <w:r>
-        <w:t xml:space="preserve"> (Hizmet olarak Altyapı)</w:t>
-      </w:r>
-    </w:p>
-    <w:p>
-      <w:pPr>
-        <w:pStyle w:val="TezMetni"/>
-        <w:ind w:left="-142" w:hanging="709"/>
-        <w:jc w:val="left"/>
-      </w:pPr>
-      <w:r>
-        <w:t>PaaS</w:t>
-      </w:r>
-      <w:r>
-        <w:tab/>
-      </w:r>
-      <w:r>
-        <w:tab/>
-      </w:r>
-      <w:r>
-        <w:tab/>
-        <w:t>Platform as a Service</w:t>
-      </w:r>
-      <w:r>
-        <w:t xml:space="preserve"> (Hizmet olarak Platform)</w:t>
-      </w:r>
-    </w:p>
-    <w:p>
-      <w:pPr>
-        <w:pStyle w:val="TezMetni"/>
-        <w:ind w:left="-142" w:hanging="709"/>
-        <w:jc w:val="left"/>
-      </w:pPr>
-      <w:r>
-        <w:t>SaaS</w:t>
-      </w:r>
-      <w:r>
-        <w:tab/>
-      </w:r>
-      <w:r>
-        <w:tab/>
-      </w:r>
-      <w:r>
-        <w:tab/>
-        <w:t>Software as a Service</w:t>
-      </w:r>
-      <w:r>
-        <w:t xml:space="preserve"> (Hizmet olarak Yazılım)</w:t>
-      </w:r>
-    </w:p>
-    <w:p>
-      <w:pPr>
-        <w:pStyle w:val="TezMetni"/>
-        <w:ind w:left="-142" w:hanging="709"/>
-        <w:jc w:val="left"/>
-      </w:pPr>
-      <w:r>
-        <w:t>CD</w:t>
-      </w:r>
-      <w:r>
-        <w:tab/>
-      </w:r>
-      <w:r>
-        <w:tab/>
-      </w:r>
-      <w:r>
-        <w:tab/>
-        <w:t>Continuous De</w:t>
-      </w:r>
-      <w:r>
-        <w:t>livery</w:t>
-      </w:r>
-      <w:r>
-        <w:t xml:space="preserve"> (Sürekli Teslimat)</w:t>
-      </w:r>
-    </w:p>
-    <w:p>
-      <w:pPr>
-        <w:pStyle w:val="TezMetni"/>
-        <w:ind w:left="-142" w:hanging="709"/>
-        <w:jc w:val="left"/>
-      </w:pPr>
-      <w:r>
-        <w:t>CI</w:t>
-      </w:r>
-      <w:r>
-        <w:tab/>
-      </w:r>
-      <w:r>
-        <w:tab/>
-      </w:r>
-      <w:r>
-        <w:tab/>
-        <w:t>Continuous Integration</w:t>
-      </w:r>
-      <w:r>
-        <w:t xml:space="preserve"> (Sürekli Entegrasyon) </w:t>
-      </w:r>
-    </w:p>
-    <w:p>
-      <w:pPr>
-        <w:pStyle w:val="TezMetni"/>
-        <w:ind w:left="-142" w:hanging="709"/>
-        <w:jc w:val="left"/>
-      </w:pPr>
-      <w:r>
-        <w:t>CLI</w:t>
-      </w:r>
-      <w:r>
-        <w:tab/>
-      </w:r>
-      <w:r>
-        <w:tab/>
-      </w:r>
-      <w:r>
-        <w:tab/>
-        <w:t>Command Language Interface</w:t>
-      </w:r>
-      <w:r>
-        <w:t xml:space="preserve"> (Komut Satırı Arayüzü)</w:t>
-      </w:r>
-    </w:p>
-    <w:p>
-      <w:pPr>
-        <w:pStyle w:val="TezMetni"/>
-        <w:ind w:left="-142" w:hanging="709"/>
-        <w:jc w:val="left"/>
-      </w:pPr>
-      <w:r>
-        <w:t>CNCF</w:t>
-      </w:r>
-      <w:r>
-        <w:tab/>
-      </w:r>
-      <w:r>
-        <w:tab/>
-      </w:r>
-      <w:r>
-        <w:tab/>
-        <w:t>Cloud Native Computing Foundation</w:t>
-      </w:r>
-    </w:p>
-    <w:p>
-      <w:pPr>
-        <w:pStyle w:val="TezMetni"/>
-        <w:ind w:left="-142" w:hanging="709"/>
-        <w:jc w:val="left"/>
-      </w:pPr>
-      <w:r>
-        <w:t>SSL</w:t>
-      </w:r>
-      <w:r>
-        <w:tab/>
-      </w:r>
-      <w:r>
-        <w:tab/>
-      </w:r>
-      <w:r>
-        <w:tab/>
-        <w:t>Secure Sockets Layer</w:t>
-      </w:r>
-      <w:r>
-        <w:t xml:space="preserve"> (Güvenli Soket Katmanı)</w:t>
-      </w:r>
-    </w:p>
-    <w:p>
-      <w:pPr>
-        <w:pStyle w:val="TezMetni"/>
-        <w:ind w:left="-142" w:hanging="709"/>
-        <w:jc w:val="left"/>
-      </w:pPr>
-      <w:r>
-        <w:t>ESB</w:t>
-      </w:r>
-      <w:r>
-        <w:tab/>
-      </w:r>
-      <w:r>
-        <w:tab/>
-      </w:r>
-      <w:r>
-        <w:tab/>
-        <w:t>Enterprise Service Bus</w:t>
-      </w:r>
-      <w:r>
-        <w:t xml:space="preserve"> (</w:t>
-      </w:r>
-      <w:r>
-        <w:t>Kurumsal Hizmet Veri Yolu)</w:t>
-      </w:r>
-    </w:p>
-    <w:p>
-      <w:pPr>
-        <w:pStyle w:val="TezMetni"/>
-        <w:ind w:left="-142" w:hanging="709"/>
-        <w:jc w:val="left"/>
-      </w:pPr>
-      <w:r>
-        <w:t>DAO</w:t>
-      </w:r>
-      <w:r>
-        <w:tab/>
-      </w:r>
-      <w:r>
-        <w:tab/>
-      </w:r>
-      <w:r>
-        <w:tab/>
-        <w:t>Data Access Object</w:t>
-      </w:r>
-      <w:r>
-        <w:t xml:space="preserve"> (Veri Erişim Nesnesi)</w:t>
-      </w:r>
-    </w:p>
-    <w:p>
-      <w:pPr>
-        <w:pStyle w:val="TezMetni"/>
-        <w:ind w:left="-142" w:hanging="709"/>
-        <w:jc w:val="left"/>
-      </w:pPr>
-      <w:r>
-        <w:t>JSP</w:t>
-      </w:r>
-      <w:r>
-        <w:tab/>
-      </w:r>
-      <w:r>
-        <w:tab/>
-      </w:r>
-      <w:r>
-        <w:tab/>
-      </w:r>
-      <w:r>
-        <w:t>JavaServer</w:t>
-      </w:r>
-      <w:r>
-        <w:t xml:space="preserve"> Pages (JavaServer Sayfaları)</w:t>
-      </w:r>
-    </w:p>
-    <w:p>
-      <w:pPr>
-        <w:pStyle w:val="TezMetni"/>
-        <w:ind w:left="-142" w:hanging="709"/>
-        <w:jc w:val="left"/>
-      </w:pPr>
-      <w:r>
-        <w:t>HTML</w:t>
-      </w:r>
-      <w:r>
-        <w:tab/>
-      </w:r>
-      <w:r>
-        <w:tab/>
-      </w:r>
-      <w:r>
-        <w:tab/>
-        <w:t>Hypertext Markup Language (Hiper Metin İşaretleme Dili)</w:t>
-      </w:r>
-    </w:p>
-    <w:p>
-      <w:pPr>
-        <w:pStyle w:val="TezMetni"/>
-        <w:ind w:left="-142" w:hanging="709"/>
-        <w:jc w:val="left"/>
-      </w:pPr>
-      <w:r>
-        <w:t>XML</w:t>
-      </w:r>
-      <w:r>
-        <w:tab/>
-      </w:r>
-      <w:r>
-        <w:tab/>
-      </w:r>
-      <w:r>
-        <w:tab/>
-      </w:r>
-      <w:r>
-        <w:t>Extensible Markup Language</w:t>
-      </w:r>
-      <w:r>
-        <w:t xml:space="preserve"> (</w:t>
-      </w:r>
-      <w:r>
-        <w:t>Genişletilebilir İşaretleme Dili</w:t>
-      </w:r>
-      <w:r>
-        <w:t>)</w:t>
-      </w:r>
-    </w:p>
-    <w:p>
-      <w:pPr>
-        <w:pStyle w:val="TezMetni"/>
-        <w:ind w:left="-142" w:hanging="709"/>
-        <w:jc w:val="left"/>
-      </w:pPr>
-      <w:r>
-        <w:t>IBM</w:t>
-      </w:r>
-      <w:r>
-        <w:tab/>
-      </w:r>
-      <w:r>
-        <w:tab/>
-      </w:r>
-      <w:r>
-        <w:tab/>
-      </w:r>
-      <w:r>
-        <w:t xml:space="preserve">International Business </w:t>
-      </w:r>
-      <w:proofErr w:type="spellStart"/>
-      <w:r>
-        <w:t>Machines</w:t>
-      </w:r>
-      <w:proofErr w:type="spellEnd"/>
-    </w:p>
-    <w:p>
-      <w:pPr>
-        <w:pStyle w:val="TezMetni"/>
-        <w:ind w:left="-142" w:hanging="709"/>
-        <w:jc w:val="left"/>
-      </w:pPr>
-      <w:r>
-        <w:t>ORM</w:t>
-      </w:r>
-      <w:r>
-        <w:tab/>
-      </w:r>
-      <w:r>
-        <w:tab/>
-      </w:r>
-      <w:r>
-        <w:tab/>
-      </w:r>
-      <w:r>
-        <w:t>Object</w:t>
-      </w:r>
-      <w:r>
-        <w:t xml:space="preserve"> </w:t>
-      </w:r>
-      <w:proofErr w:type="spellStart"/>
-      <w:r>
-        <w:t>R</w:t>
-      </w:r>
-      <w:r>
-        <w:t>elational</w:t>
-      </w:r>
-      <w:proofErr w:type="spellEnd"/>
-      <w:r>
-        <w:t xml:space="preserve"> </w:t>
-      </w:r>
-      <w:proofErr w:type="spellStart"/>
-      <w:r>
-        <w:t>M</w:t>
-      </w:r>
-      <w:r>
-        <w:t>apping</w:t>
-      </w:r>
-      <w:proofErr w:type="spellEnd"/>
-      <w:r>
-        <w:t xml:space="preserve"> (Nesne ile İlişkisel Eşleme)</w:t>
-      </w:r>
-    </w:p>
-    <w:p>
-      <w:pPr>
-        <w:pStyle w:val="TezMetni"/>
-        <w:ind w:left="-142" w:hanging="709"/>
-        <w:jc w:val="left"/>
-      </w:pPr>
-      <w:r>
-        <w:t>SQL</w:t>
-      </w:r>
-      <w:r>
-        <w:tab/>
-      </w:r>
-      <w:r>
-        <w:tab/>
-      </w:r>
-      <w:r>
-        <w:tab/>
-      </w:r>
-      <w:proofErr w:type="spellStart"/>
-      <w:r>
-        <w:t>S</w:t>
-      </w:r>
-      <w:r>
-        <w:t>tructured</w:t>
-      </w:r>
-      <w:proofErr w:type="spellEnd"/>
-      <w:r>
-        <w:t xml:space="preserve"> </w:t>
-      </w:r>
-      <w:r>
-        <w:t>Q</w:t>
-      </w:r>
-      <w:r>
-        <w:t xml:space="preserve">uery </w:t>
-      </w:r>
-      <w:r>
-        <w:t>L</w:t>
-      </w:r>
-      <w:r>
-        <w:t>anguage</w:t>
-      </w:r>
-      <w:r>
-        <w:t xml:space="preserve"> (Yapılandırılmış</w:t>
-      </w:r>
-      <w:r>
-        <w:t xml:space="preserve"> Sorgulama Dili</w:t>
-      </w:r>
-      <w:r>
-        <w:t>)</w:t>
-      </w:r>
-    </w:p>
-    <w:p>
-      <w:pPr>
-        <w:pStyle w:val="TezMetni"/>
-        <w:ind w:left="-142" w:hanging="709"/>
-        <w:jc w:val="left"/>
-      </w:pPr>
-      <w:r>
-        <w:t>URL</w:t>
-      </w:r>
-      <w:r>
-        <w:tab/>
-      </w:r>
-      <w:r>
-        <w:tab/>
-      </w:r>
-      <w:r>
-        <w:tab/>
-      </w:r>
-      <w:proofErr w:type="spellStart"/>
-      <w:r>
-        <w:t>Uniform</w:t>
-      </w:r>
-      <w:proofErr w:type="spellEnd"/>
-      <w:r>
-        <w:t xml:space="preserve"> Resource </w:t>
-      </w:r>
-      <w:proofErr w:type="spellStart"/>
-      <w:r>
-        <w:t>Locator</w:t>
-      </w:r>
-      <w:proofErr w:type="spellEnd"/>
-    </w:p>
-    <w:p>
-      <w:pPr>
-        <w:pStyle w:val="TezMetni"/>
-        <w:ind w:left="-142" w:hanging="709"/>
-        <w:jc w:val="left"/>
-      </w:pPr>
-      <w:r>
-        <w:t>URI</w:t>
-      </w:r>
-      <w:r>
-        <w:tab/>
-      </w:r>
-      <w:r>
-        <w:tab/>
-      </w:r>
-      <w:r>
-        <w:tab/>
-      </w:r>
-      <w:proofErr w:type="spellStart"/>
-      <w:r>
-        <w:t>Uniform</w:t>
-      </w:r>
-      <w:proofErr w:type="spellEnd"/>
-      <w:r>
-        <w:t xml:space="preserve"> Resource</w:t>
-      </w:r>
-      <w:r>
-        <w:t xml:space="preserve"> </w:t>
-      </w:r>
-      <w:proofErr w:type="spellStart"/>
-      <w:r>
-        <w:t>Identifier</w:t>
-      </w:r>
-      <w:proofErr w:type="spellEnd"/>
-    </w:p>
-    <w:p>
-      <w:pPr>
-        <w:pStyle w:val="TezMetni"/>
-        <w:ind w:left="-142" w:hanging="709"/>
-        <w:jc w:val="left"/>
-      </w:pPr>
-      <w:r>
-        <w:t xml:space="preserve">CRUD </w:t>
-      </w:r>
-      <w:r>
-        <w:tab/>
-      </w:r>
-      <w:r>
-        <w:tab/>
-      </w:r>
-      <w:proofErr w:type="spellStart"/>
-      <w:r>
-        <w:t>Create</w:t>
-      </w:r>
-      <w:proofErr w:type="spellEnd"/>
-      <w:r>
-        <w:t xml:space="preserve">, Read, Update, </w:t>
-      </w:r>
-      <w:proofErr w:type="spellStart"/>
-      <w:r>
-        <w:t>Delete</w:t>
-      </w:r>
-      <w:proofErr w:type="spellEnd"/>
     </w:p>
     <w:p>
       <w:pPr>
@@ -15006,7 +15012,7 @@
           <w14:ligatures w14:val="standardContextual"/>
         </w:rPr>
         <w:drawing>
-          <wp:inline distT="0" distB="0" distL="0" distR="0" wp14:anchorId="76C494E8" wp14:editId="1EDFDB46">
+          <wp:inline distT="0" distB="0" distL="0" distR="0" wp14:anchorId="76C494E8" wp14:editId="6DE2D7CF">
             <wp:extent cx="5219700" cy="2232660"/>
             <wp:effectExtent l="0" t="0" r="0" b="0"/>
             <wp:docPr id="1585877269" name="Resim 1"/>
@@ -22371,7 +22377,7 @@
           <w:ilvl w:val="1"/>
           <w:numId w:val="3"/>
         </w:numPr>
-        <w:ind w:left="1440" w:hanging="11"/>
+        <w:ind w:left="709" w:firstLine="0"/>
       </w:pPr>
       <w:r>
         <w:t>Teknik Fizibilite Çalışması</w:t>
@@ -22818,7 +22824,7 @@
         <w:t>sevisler</w:t>
       </w:r>
       <w:r>
-        <w:t>de daha karmaşık hale gelir. Monolitik bir veritabanı sisteminin geleneksel ACID (Atomicity, Consistency, Isolation, Durability) özellikleri olmadan hizmetler arasında veri tutarlılığının sağlanması, olay kaynağı veya dağıtılmış işlemler gibi stratejilerin uygulanmasını gerektirir ve bu da karmaşıklığı artırabilir.</w:t>
+        <w:t>de daha karmaşık hale gelir. Monolitik bir veritabanı sisteminin geleneksel ACID özellikleri olmadan hizmetler arasında veri tutarlılığının sağlanması, olay kaynağı veya dağıtılmış işlemler gibi stratejilerin uygulanmasını gerektirir ve bu da karmaşıklığı artırabilir.</w:t>
       </w:r>
     </w:p>
     <w:p>
@@ -32900,7 +32906,6 @@
   <w:style w:type="character" w:default="1" w:styleId="VarsaylanParagrafYazTipi">
     <w:name w:val="Default Paragraph Font"/>
     <w:uiPriority w:val="1"/>
-    <w:semiHidden/>
     <w:unhideWhenUsed/>
   </w:style>
   <w:style w:type="table" w:default="1" w:styleId="NormalTablo">

</xml_diff>

<commit_message>
August 14 v2 16:25
</commit_message>
<xml_diff>
--- a/tez.docx
+++ b/tez.docx
@@ -2678,7 +2678,6 @@
           <w:lang w:eastAsia="tr-TR"/>
         </w:rPr>
       </w:pPr>
-      <w:proofErr w:type="gramStart"/>
       <w:r>
         <w:rPr>
           <w:rFonts w:ascii="Times New Roman" w:hAnsi="Times New Roman"/>
@@ -2686,17 +2685,7 @@
           <w:szCs w:val="24"/>
           <w:lang w:eastAsia="tr-TR"/>
         </w:rPr>
-        <w:t>Tarih: ….</w:t>
-      </w:r>
-      <w:proofErr w:type="gramEnd"/>
-      <w:r>
-        <w:rPr>
-          <w:rFonts w:ascii="Times New Roman" w:hAnsi="Times New Roman"/>
-          <w:sz w:val="24"/>
-          <w:szCs w:val="24"/>
-          <w:lang w:eastAsia="tr-TR"/>
-        </w:rPr>
-        <w:t>/…./………</w:t>
+        <w:t>Tarih: …./…./………</w:t>
       </w:r>
     </w:p>
     <w:p>
@@ -4730,22 +4719,138 @@
       <w:pPr>
         <w:pStyle w:val="TezMetni"/>
       </w:pPr>
-    </w:p>
-    <w:p>
-      <w:pPr>
-        <w:pStyle w:val="NormalTimesNewRoman"/>
-        <w:spacing w:line="360" w:lineRule="auto"/>
-        <w:ind w:right="-62" w:firstLine="0"/>
-      </w:pPr>
-    </w:p>
-    <w:p>
-      <w:pPr>
-        <w:spacing w:after="0" w:line="360" w:lineRule="auto"/>
-        <w:jc w:val="both"/>
-        <w:rPr>
-          <w:rFonts w:ascii="Times New Roman" w:hAnsi="Times New Roman"/>
-          <w:sz w:val="24"/>
-        </w:rPr>
+      <w:r>
+        <w:t xml:space="preserve">Çalışmanın bir </w:t>
+      </w:r>
+      <w:r>
+        <w:t>kısmı</w:t>
+      </w:r>
+      <w:r>
+        <w:t>,</w:t>
+      </w:r>
+      <w:r>
+        <w:t xml:space="preserve"> </w:t>
+      </w:r>
+      <w:r>
+        <w:t>SGK'nın teknolojik altyapısının ve insan kaynakları kapasitesinin mevcut durumunu değerlendirmek için bir</w:t>
+      </w:r>
+      <w:r>
+        <w:t xml:space="preserve"> online</w:t>
+      </w:r>
+      <w:r>
+        <w:t xml:space="preserve"> anket </w:t>
+      </w:r>
+      <w:r>
+        <w:t>çalışmasını</w:t>
+      </w:r>
+      <w:r>
+        <w:t xml:space="preserve"> içer</w:t>
+      </w:r>
+      <w:r>
+        <w:t>mektedir</w:t>
+      </w:r>
+      <w:r>
+        <w:t>.</w:t>
+      </w:r>
+      <w:r>
+        <w:t xml:space="preserve"> </w:t>
+      </w:r>
+      <w:r>
+        <w:t>Anket, tüm BT</w:t>
+      </w:r>
+      <w:r>
+        <w:t xml:space="preserve"> </w:t>
+      </w:r>
+      <w:r>
+        <w:t>personeline e-posta yoluyla dağıtılmıştır.</w:t>
+      </w:r>
+      <w:r>
+        <w:t xml:space="preserve"> </w:t>
+      </w:r>
+      <w:r>
+        <w:t>Personelin verdiği yanıtların doğruluğunu ve güvenilirliğini sağlamak amacıyla anketin anonim olacağı e-postada ayrıca bildirilmiştir.</w:t>
+      </w:r>
+    </w:p>
+    <w:p>
+      <w:pPr>
+        <w:pStyle w:val="TezMetni"/>
+      </w:pPr>
+    </w:p>
+    <w:p>
+      <w:pPr>
+        <w:pStyle w:val="TezMetni"/>
+      </w:pPr>
+      <w:r>
+        <w:lastRenderedPageBreak/>
+        <w:t>Son bölümde, monolitik Emektar4B uygulamasının bir bileşeni ayrıştırıl</w:t>
+      </w:r>
+      <w:r>
+        <w:t>mış ve</w:t>
+      </w:r>
+      <w:r>
+        <w:t xml:space="preserve"> mikroservis olarak yeniden yazılması detaylı bir şekilde ele alınmıştır.</w:t>
+      </w:r>
+      <w:r>
+        <w:t xml:space="preserve"> </w:t>
+      </w:r>
+      <w:r>
+        <w:t>İlk olarak, uygulamanın mevcut durumu ve kullanılan eski teknolojilerin detayları verilmiştir. Mevcut teknolojilerin geçiş sürecine etkisi tartışılmış ve yeni mimariye geçiş için gereken teknolojiler belirlenmiştir.</w:t>
+      </w:r>
+      <w:r>
+        <w:t xml:space="preserve"> T</w:t>
+      </w:r>
+      <w:r>
+        <w:t>eknolojilerin seçi</w:t>
+      </w:r>
+      <w:r>
+        <w:t>mi</w:t>
+      </w:r>
+      <w:r>
+        <w:t>, kurumun mevcut teknoloji altyapısı ve mikroservis mimarisi gereksinimleri göz önünde bulundurularak yapılmıştır.</w:t>
+      </w:r>
+      <w:r>
+        <w:t xml:space="preserve"> T</w:t>
+      </w:r>
+      <w:r>
+        <w:t xml:space="preserve">eknolojilerin </w:t>
+      </w:r>
+      <w:r>
+        <w:t>kullanımı</w:t>
+      </w:r>
+      <w:r>
+        <w:t xml:space="preserve"> ve uygulamaların dağıtım süreci de detaylı bir şekilde anlatılmıştır. Sonuç olarak, Emektar4B uygulamasının mikroservis mimarisine geçişi için gerekli tüm aşamalar ve teknik detaylar bu bölümde </w:t>
+      </w:r>
+      <w:r>
+        <w:t>anlatılmıştır</w:t>
+      </w:r>
+      <w:r>
+        <w:t>.</w:t>
+      </w:r>
+    </w:p>
+    <w:p>
+      <w:pPr>
+        <w:pStyle w:val="TezMetni"/>
+      </w:pPr>
+    </w:p>
+    <w:p>
+      <w:pPr>
+        <w:pStyle w:val="TezMetni"/>
+      </w:pPr>
+      <w:r>
+        <w:t xml:space="preserve">Tez, </w:t>
+      </w:r>
+      <w:r>
+        <w:t>önceki bölümlerden toplanan verilerin değerlendirilmesi, karşılaşılan sorunların çözümüne yönelik önerilerin sunulmasıyla tamamlanmaktadır.</w:t>
+      </w:r>
+    </w:p>
+    <w:p>
+      <w:pPr>
+        <w:pStyle w:val="TezMetni"/>
+      </w:pPr>
+    </w:p>
+    <w:p>
+      <w:pPr>
+        <w:pStyle w:val="TezMetni"/>
         <w:sectPr>
           <w:pgSz w:w="11906" w:h="16838" w:code="9"/>
           <w:pgMar w:top="1418" w:right="1418" w:bottom="1418" w:left="2268" w:header="709" w:footer="709" w:gutter="0"/>
@@ -12779,15 +12884,7 @@
       </w:r>
       <w:r>
         <w:tab/>
-        <w:t xml:space="preserve">5510 sayılı Kanunun </w:t>
-      </w:r>
-      <w:proofErr w:type="gramStart"/>
-      <w:r>
-        <w:t>4 üncü</w:t>
-      </w:r>
-      <w:proofErr w:type="gramEnd"/>
-      <w:r>
-        <w:t xml:space="preserve"> maddesinin 1 inci fıkrasının (b) bendi</w:t>
+        <w:t>5510 sayılı Kanunun 4 üncü maddesinin 1 inci fıkrasının (b) bendi</w:t>
       </w:r>
     </w:p>
     <w:p>
@@ -15012,7 +15109,7 @@
           <w14:ligatures w14:val="standardContextual"/>
         </w:rPr>
         <w:drawing>
-          <wp:inline distT="0" distB="0" distL="0" distR="0" wp14:anchorId="76C494E8" wp14:editId="6DE2D7CF">
+          <wp:inline distT="0" distB="0" distL="0" distR="0" wp14:anchorId="76C494E8" wp14:editId="5A31929F">
             <wp:extent cx="5219700" cy="2232660"/>
             <wp:effectExtent l="0" t="0" r="0" b="0"/>
             <wp:docPr id="1585877269" name="Resim 1"/>
@@ -15232,15 +15329,7 @@
         <w:t xml:space="preserve"> 2014 yılında</w:t>
       </w:r>
       <w:r>
-        <w:t xml:space="preserve"> </w:t>
-      </w:r>
-      <w:proofErr w:type="gramStart"/>
-      <w:r>
-        <w:t>Martin</w:t>
-      </w:r>
-      <w:proofErr w:type="gramEnd"/>
-      <w:r>
-        <w:t xml:space="preserve"> Fowler ve ThoughtWorks’teki meslektaşlarının bu kavramı sağlam ve ölçeklenebilir sistemler oluşturmanın bir yolu olarak tartışmasıyla önem kazan</w:t>
+        <w:t xml:space="preserve"> Martin Fowler ve ThoughtWorks’teki meslektaşlarının bu kavramı sağlam ve ölçeklenebilir sistemler oluşturmanın bir yolu olarak tartışmasıyla önem kazan</w:t>
       </w:r>
       <w:r>
         <w:t>mıştır</w:t>
@@ -16675,15 +16764,7 @@
         <w:t xml:space="preserve"> arasında ortak bir kelime dağarcığı olan </w:t>
       </w:r>
       <w:r>
-        <w:t xml:space="preserve">her yerde bulunan </w:t>
-      </w:r>
-      <w:proofErr w:type="gramStart"/>
-      <w:r>
-        <w:t>dil(</w:t>
-      </w:r>
-      <w:proofErr w:type="gramEnd"/>
-      <w:r>
-        <w:t>Ubiquitous Language) oluştur</w:t>
+        <w:t>her yerde bulunan dil(Ubiquitous Language) oluştur</w:t>
       </w:r>
       <w:r>
         <w:t>ulmasını</w:t>
@@ -23236,15 +23317,7 @@
         <w:t xml:space="preserve"> Bu sayı </w:t>
       </w:r>
       <w:r>
-        <w:t xml:space="preserve">bu kadrolarda çalışan personel sayısının </w:t>
-      </w:r>
-      <w:proofErr w:type="gramStart"/>
-      <w:r>
-        <w:t>%19</w:t>
-      </w:r>
-      <w:proofErr w:type="gramEnd"/>
-      <w:r>
-        <w:t>’una tekabül etmektedir.</w:t>
+        <w:t>bu kadrolarda çalışan personel sayısının %19’una tekabül etmektedir.</w:t>
       </w:r>
       <w:r>
         <w:t xml:space="preserve"> </w:t>
@@ -23721,16 +23794,11 @@
         <w:t xml:space="preserve"> bilişim alanında</w:t>
       </w:r>
       <w:r>
-        <w:t xml:space="preserve"> </w:t>
-      </w:r>
-      <w:proofErr w:type="gramStart"/>
-      <w:r>
-        <w:t>%67</w:t>
+        <w:t xml:space="preserve"> %67</w:t>
       </w:r>
       <w:r>
         <w:t>,74</w:t>
       </w:r>
-      <w:proofErr w:type="gramEnd"/>
       <w:r>
         <w:t xml:space="preserve"> oranında yeterli derecede tecrübeli olduğu görülmektedir.</w:t>
       </w:r>
@@ -23914,14 +23982,12 @@
       <w:r>
         <w:t xml:space="preserve"> </w:t>
       </w:r>
-      <w:proofErr w:type="gramStart"/>
       <w:r>
         <w:t>%14</w:t>
       </w:r>
       <w:r>
         <w:t>,52</w:t>
       </w:r>
-      <w:proofErr w:type="gramEnd"/>
       <w:r>
         <w:t>’ü</w:t>
       </w:r>
@@ -24083,15 +24149,7 @@
         <w:t xml:space="preserve">ersonelin </w:t>
       </w:r>
       <w:r>
-        <w:t xml:space="preserve">sadece </w:t>
-      </w:r>
-      <w:proofErr w:type="gramStart"/>
-      <w:r>
-        <w:t>%17,74</w:t>
-      </w:r>
-      <w:proofErr w:type="gramEnd"/>
-      <w:r>
-        <w:t xml:space="preserve">’ü en az bir projede yer aldığını belirtmiştir. Tecrübe yılının bu kadar fazla olmasına rağmen mikroservis mimarisi ile geliştirilmiş bir projede </w:t>
+        <w:t xml:space="preserve">sadece %17,74’ü en az bir projede yer aldığını belirtmiştir. Tecrübe yılının bu kadar fazla olmasına rağmen mikroservis mimarisi ile geliştirilmiş bir projede </w:t>
       </w:r>
       <w:r>
         <w:t xml:space="preserve">çoğu kişinin </w:t>
@@ -24559,15 +24617,7 @@
         <w:t>ın</w:t>
       </w:r>
       <w:r>
-        <w:t xml:space="preserve"> </w:t>
-      </w:r>
-      <w:proofErr w:type="gramStart"/>
-      <w:r>
-        <w:t>%79,03</w:t>
-      </w:r>
-      <w:proofErr w:type="gramEnd"/>
-      <w:r>
-        <w:t xml:space="preserve"> olması</w:t>
+        <w:t xml:space="preserve"> %79,03 olması</w:t>
       </w:r>
       <w:r>
         <w:t xml:space="preserve"> </w:t>
@@ -24719,15 +24769,7 @@
         <w:t>’de a</w:t>
       </w:r>
       <w:r>
-        <w:t xml:space="preserve">nkete katılanların </w:t>
-      </w:r>
-      <w:proofErr w:type="gramStart"/>
-      <w:r>
-        <w:t>%53,23</w:t>
-      </w:r>
-      <w:proofErr w:type="gramEnd"/>
-      <w:r>
-        <w:t xml:space="preserve">’ü mikroservis mimarisini öğrenecek ve uygulayacak zamana sahip olmadığını belirtirken geriye kalan %46,77’lik kısım </w:t>
+        <w:t xml:space="preserve">nkete katılanların %53,23’ü mikroservis mimarisini öğrenecek ve uygulayacak zamana sahip olmadığını belirtirken geriye kalan %46,77’lik kısım </w:t>
       </w:r>
       <w:r>
         <w:t xml:space="preserve">gerekli </w:t>
@@ -24927,48 +24969,38 @@
         <w:t>personellerin</w:t>
       </w:r>
       <w:r>
+        <w:t xml:space="preserve"> %40,32'sinin böyle bir geçişin faydalı olacağına inandığını, %19,35'inin katılmadığını ve %40,32'sinin emin olmadığını veya bir fikri olmadığını göstermektedir. Bu dağılım, katılımcıların benzersiz gereksinimlere ve zorluklara sahip farklı uygulamalar üzerinde çalışıyor </w:t>
+      </w:r>
+      <w:r>
+        <w:t>olduğu</w:t>
+      </w:r>
+      <w:r>
         <w:t xml:space="preserve"> </w:t>
       </w:r>
-      <w:proofErr w:type="gramStart"/>
+      <w:r>
+        <w:t xml:space="preserve">göz önüne alındığında </w:t>
+      </w:r>
+      <w:r>
+        <w:t>anlaşılabilir</w:t>
+      </w:r>
+      <w:r>
+        <w:t xml:space="preserve"> bir durumdur.</w:t>
+      </w:r>
+      <w:r>
+        <w:t xml:space="preserve"> </w:t>
+      </w:r>
+      <w:r>
+        <w:t>Mikroservis</w:t>
+      </w:r>
+      <w:r>
+        <w:t xml:space="preserve"> mimarisi</w:t>
+      </w:r>
+      <w:r>
+        <w:t xml:space="preserve"> büyük, karmaşık ve sık güncelleme gerektiren uygulamalar için avantajlar sunmaktadır. Bunun aksine küçük ölçekli ve az bileşenli uygulamalar için uygulanması dezavantaj getirmektedir. </w:t>
+      </w:r>
       <w:r>
         <w:t>%40,32</w:t>
       </w:r>
-      <w:proofErr w:type="gramEnd"/>
-      <w:r>
-        <w:t xml:space="preserve">'sinin böyle bir geçişin faydalı olacağına inandığını, %19,35'inin katılmadığını ve %40,32'sinin emin olmadığını veya bir fikri olmadığını göstermektedir. Bu dağılım, katılımcıların benzersiz gereksinimlere ve zorluklara sahip farklı uygulamalar üzerinde çalışıyor </w:t>
-      </w:r>
-      <w:r>
-        <w:t>olduğu</w:t>
-      </w:r>
-      <w:r>
-        <w:t xml:space="preserve"> </w:t>
-      </w:r>
-      <w:r>
-        <w:t xml:space="preserve">göz önüne alındığında </w:t>
-      </w:r>
-      <w:r>
-        <w:t>anlaşılabilir</w:t>
-      </w:r>
-      <w:r>
-        <w:t xml:space="preserve"> bir durumdur.</w:t>
-      </w:r>
-      <w:r>
-        <w:t xml:space="preserve"> </w:t>
-      </w:r>
-      <w:r>
-        <w:t>Mikroservis</w:t>
-      </w:r>
-      <w:r>
-        <w:t xml:space="preserve"> mimarisi</w:t>
-      </w:r>
-      <w:r>
-        <w:t xml:space="preserve"> büyük, karmaşık ve sık güncelleme gerektiren uygulamalar için avantajlar sunmaktadır. Bunun aksine küçük ölçekli ve az bileşenli uygulamalar için uygulanması dezavantaj getirmektedir. </w:t>
-      </w:r>
-      <w:proofErr w:type="gramStart"/>
-      <w:r>
-        <w:t>%40,32</w:t>
-      </w:r>
-      <w:proofErr w:type="gramEnd"/>
       <w:r>
         <w:t xml:space="preserve"> oranında geçişin avantaj getireceğini düşünen </w:t>
       </w:r>
@@ -25294,15 +25326,7 @@
         <w:t>’</w:t>
       </w:r>
       <w:r>
-        <w:t xml:space="preserve">da katılımcıların </w:t>
-      </w:r>
-      <w:proofErr w:type="gramStart"/>
-      <w:r>
-        <w:t>%32,26</w:t>
-      </w:r>
-      <w:proofErr w:type="gramEnd"/>
-      <w:r>
-        <w:t>'sı kurumun gerekli altyapıya sahip olduğuna inanırken,</w:t>
+        <w:t>da katılımcıların %32,26'sı kurumun gerekli altyapıya sahip olduğuna inanırken,</w:t>
       </w:r>
       <w:r>
         <w:t xml:space="preserve"> </w:t>
@@ -25328,15 +25352,7 @@
         <w:t xml:space="preserve"> </w:t>
       </w:r>
       <w:r>
-        <w:t xml:space="preserve">%22,58’i yeterli ve orta derecede hazır olduğunu belirtmiştir. </w:t>
-      </w:r>
-      <w:proofErr w:type="gramStart"/>
-      <w:r>
-        <w:t>%9,68</w:t>
-      </w:r>
-      <w:proofErr w:type="gramEnd"/>
-      <w:r>
-        <w:t xml:space="preserve">’lik sapma </w:t>
+        <w:t xml:space="preserve">%22,58’i yeterli ve orta derecede hazır olduğunu belirtmiştir. %9,68’lik sapma </w:t>
       </w:r>
       <w:r>
         <w:rPr>
@@ -25538,7 +25554,13 @@
         <w:t>.</w:t>
       </w:r>
       <w:r>
-        <w:t xml:space="preserve"> Monolitik geliştirme yaklaşımında analiz, tasarım, geliştirme (Front-End/Back-End) ve test ekipleri hepsi kendi alanıyla ilgili ekipte işlerini gerçekleştirirler. Mikroservis mimarisinde ise ekibin sorumlu olduğu uygulamanın bütün yazılım yaşam döngüsü aşamaları ekip tarafından yapılabilmelidir. Mevcut durumda kurumda kullanılan yaklaşım yazılım ekibinin bütün aşamalarda var olduğudur. Bunun olası bir mikroservis mimarisine geçişi kolaylaştıran bir etken olduğu görülmektedir. Ayrıca bu yaklaşım iş ihtiyaçlarının ve hedeflerin uyumlu olmasını sağlar.</w:t>
+        <w:t xml:space="preserve"> Monolitik geliştirme yaklaşımında analiz, tasarım, geliştirme (Front-End/Back-End) ve test ekipleri hepsi kendi alanıyla ilgili ekipte işlerini gerçekleştirirler. Mikroservis mimarisinde ise ekibin sorumlu olduğu uygulamanın bütün yazılım yaşam döngüsü aşamaları ekip tarafından yapıl</w:t>
+      </w:r>
+      <w:r>
+        <w:t>ır</w:t>
+      </w:r>
+      <w:r>
+        <w:t>. Mevcut durumda kurumda kullanılan yaklaşım yazılım ekibinin bütün aşamalarda var olduğudur. Bunun olası bir mikroservis mimarisine geçişi kolaylaştıran bir etken olduğu görülmektedir. Ayrıca bu yaklaşım iş ihtiyaçlarının ve hedeflerin uyumlu olmasını sağlar.</w:t>
       </w:r>
     </w:p>
     <w:p>
@@ -25726,14 +25748,17 @@
         <w:pStyle w:val="TezMetni"/>
       </w:pPr>
       <w:r>
+        <w:t xml:space="preserve">Bir kurumda mikroservis mimarisine geçiş </w:t>
+      </w:r>
+      <w:r>
+        <w:t xml:space="preserve">DevOps </w:t>
+      </w:r>
+      <w:r>
+        <w:t xml:space="preserve">tarafında iş yükünün ve karmaşıklığının artması anlamına gelmektedir. Bunun nedeni bir dağıtım ile devreye </w:t>
+      </w:r>
+      <w:r>
         <w:lastRenderedPageBreak/>
-        <w:t xml:space="preserve">Bir kurumda mikroservis mimarisine geçiş </w:t>
-      </w:r>
-      <w:r>
-        <w:t xml:space="preserve">DevOps </w:t>
-      </w:r>
-      <w:r>
-        <w:t>tarafında iş yükünün ve karmaşıklığının artması anlamına gelmektedir. Bunun nedeni bir dağıtım ile devreye alınabilecek bir uygulamanın parçalara ayrılarak birden fazla dağıtım şeklinde devreye alınmasıdır. DevOps ekibinin artan sorumluluğu karşılayacak kapasiteye ulaşması gerekmektedir. Bunu gerçekleştirmenin yolu ise DevOps ekibinin mikroservis mimarisi için geliştirilmiş yazılım araçlarını öğrenmesi ve uygulamasıdır.</w:t>
+        <w:t>alınabilecek bir uygulamanın parçalara ayrılarak birden fazla dağıtım şeklinde devreye alınmasıdır. DevOps ekibinin artan sorumluluğu karşılayacak kapasiteye ulaşması gerekmektedir. Bunu gerçekleştirmenin yolu ise DevOps ekibinin mikroservis mimarisi için geliştirilmiş yazılım araçlarını öğrenmesi ve uygulamasıdır.</w:t>
       </w:r>
     </w:p>
     <w:p>
@@ -27806,14 +27831,12 @@
       <w:r>
         <w:t xml:space="preserve"> </w:t>
       </w:r>
-      <w:proofErr w:type="gramStart"/>
       <w:r>
         <w:rPr>
           <w:rFonts w:ascii="Corbel Light" w:hAnsi="Corbel Light"/>
         </w:rPr>
         <w:t>application.properties</w:t>
       </w:r>
-      <w:proofErr w:type="gramEnd"/>
       <w:r>
         <w:t xml:space="preserve"> talep uygulamasına özel veritabanı </w:t>
       </w:r>
@@ -27945,7 +27968,6 @@
       <w:pPr>
         <w:pStyle w:val="TezMetni"/>
       </w:pPr>
-      <w:proofErr w:type="gramStart"/>
       <w:r>
         <w:rPr>
           <w:rFonts w:ascii="Corbel Light" w:hAnsi="Corbel Light"/>
@@ -27958,7 +27980,6 @@
         </w:rPr>
         <w:t>alep</w:t>
       </w:r>
-      <w:proofErr w:type="gramEnd"/>
       <w:r>
         <w:rPr>
           <w:rFonts w:ascii="Corbel Light" w:hAnsi="Corbel Light"/>
@@ -28006,110 +28027,90 @@
       <w:r>
         <w:t xml:space="preserve"> </w:t>
       </w:r>
-      <w:proofErr w:type="gramStart"/>
       <w:r>
         <w:rPr>
           <w:rFonts w:ascii="Corbel Light" w:hAnsi="Corbel Light"/>
         </w:rPr>
-        <w:t>naming</w:t>
-      </w:r>
-      <w:proofErr w:type="gramEnd"/>
+        <w:t>naming-server</w:t>
+      </w:r>
+      <w:r>
+        <w:t xml:space="preserve"> </w:t>
+      </w:r>
+      <w:r>
+        <w:t xml:space="preserve">adında </w:t>
+      </w:r>
+      <w:r>
+        <w:t xml:space="preserve">Spring Boot projesi </w:t>
+      </w:r>
+      <w:r>
+        <w:t xml:space="preserve">gerekli bağımlılıklar eklenerek </w:t>
+      </w:r>
+      <w:r>
+        <w:t>oluşturulm</w:t>
+      </w:r>
+      <w:r>
+        <w:t xml:space="preserve">uştur. </w:t>
+      </w:r>
       <w:r>
         <w:rPr>
           <w:rFonts w:ascii="Corbel Light" w:hAnsi="Corbel Light"/>
         </w:rPr>
-        <w:t>-server</w:t>
+        <w:t>application.properties</w:t>
+      </w:r>
+      <w:r>
+        <w:t xml:space="preserve"> dosyasındaki yapılandırma</w:t>
+      </w:r>
+      <w:r>
+        <w:t>da</w:t>
+      </w:r>
+      <w:r>
+        <w:t>, sunucunun adı ve bağlantı noktası belirti</w:t>
+      </w:r>
+      <w:r>
+        <w:t xml:space="preserve">lmektedir. </w:t>
+      </w:r>
+      <w:r>
+        <w:rPr>
+          <w:rFonts w:ascii="Corbel Light" w:hAnsi="Corbel Light"/>
+        </w:rPr>
+        <w:t>naming-server</w:t>
+      </w:r>
+      <w:r>
+        <w:t xml:space="preserve">’ın </w:t>
+      </w:r>
+      <w:r>
+        <w:t>yalnızca bir sunucu olarak çalışmasını sağlamak için istemci kaydı ve kayıt defteri getirme devre dışı bırakı</w:t>
+      </w:r>
+      <w:r>
+        <w:t>lır</w:t>
+      </w:r>
+      <w:r>
+        <w:t>.</w:t>
+      </w:r>
+      <w:r>
+        <w:t xml:space="preserve"> Daha sonra </w:t>
+      </w:r>
+      <w:r>
+        <w:t>mikro</w:t>
+      </w:r>
+      <w:r>
+        <w:t>servisler</w:t>
+      </w:r>
+      <w:r>
+        <w:t xml:space="preserve"> Eureka sunucusuna kaydolacak şekilde yapılandırılır.</w:t>
       </w:r>
       <w:r>
         <w:t xml:space="preserve"> </w:t>
       </w:r>
       <w:r>
-        <w:t xml:space="preserve">adında </w:t>
-      </w:r>
-      <w:r>
-        <w:t xml:space="preserve">Spring Boot projesi </w:t>
-      </w:r>
-      <w:r>
-        <w:t xml:space="preserve">gerekli bağımlılıklar eklenerek </w:t>
-      </w:r>
-      <w:r>
-        <w:t>oluşturulm</w:t>
-      </w:r>
-      <w:r>
-        <w:t xml:space="preserve">uştur. </w:t>
-      </w:r>
-      <w:proofErr w:type="gramStart"/>
+        <w:t xml:space="preserve">Bu, </w:t>
+      </w:r>
       <w:r>
         <w:rPr>
           <w:rFonts w:ascii="Corbel Light" w:hAnsi="Corbel Light"/>
         </w:rPr>
         <w:t>application.properties</w:t>
       </w:r>
-      <w:proofErr w:type="gramEnd"/>
-      <w:r>
-        <w:t xml:space="preserve"> dosyasındaki yapılandırma</w:t>
-      </w:r>
-      <w:r>
-        <w:t>da</w:t>
-      </w:r>
-      <w:r>
-        <w:t>, sunucunun adı ve bağlantı noktası belirti</w:t>
-      </w:r>
-      <w:r>
-        <w:t xml:space="preserve">lmektedir. </w:t>
-      </w:r>
-      <w:proofErr w:type="gramStart"/>
-      <w:r>
-        <w:rPr>
-          <w:rFonts w:ascii="Corbel Light" w:hAnsi="Corbel Light"/>
-        </w:rPr>
-        <w:t>naming</w:t>
-      </w:r>
-      <w:proofErr w:type="gramEnd"/>
-      <w:r>
-        <w:rPr>
-          <w:rFonts w:ascii="Corbel Light" w:hAnsi="Corbel Light"/>
-        </w:rPr>
-        <w:t>-server</w:t>
-      </w:r>
-      <w:r>
-        <w:t xml:space="preserve">’ın </w:t>
-      </w:r>
-      <w:r>
-        <w:t>yalnızca bir sunucu olarak çalışmasını sağlamak için istemci kaydı ve kayıt defteri getirme devre dışı bırakı</w:t>
-      </w:r>
-      <w:r>
-        <w:t>lır</w:t>
-      </w:r>
-      <w:r>
-        <w:t>.</w:t>
-      </w:r>
-      <w:r>
-        <w:t xml:space="preserve"> Daha sonra </w:t>
-      </w:r>
-      <w:r>
-        <w:t>mikro</w:t>
-      </w:r>
-      <w:r>
-        <w:t>servisler</w:t>
-      </w:r>
-      <w:r>
-        <w:t xml:space="preserve"> Eureka sunucusuna kaydolacak şekilde yapılandırılır.</w:t>
-      </w:r>
-      <w:r>
-        <w:t xml:space="preserve"> </w:t>
-      </w:r>
-      <w:r>
-        <w:t xml:space="preserve">Bu, </w:t>
-      </w:r>
-      <w:proofErr w:type="gramStart"/>
-      <w:r>
-        <w:rPr>
-          <w:rFonts w:ascii="Corbel Light" w:hAnsi="Corbel Light"/>
-        </w:rPr>
-        <w:t>application.properties</w:t>
-      </w:r>
-      <w:proofErr w:type="gramEnd"/>
       <w:r>
         <w:t xml:space="preserve"> </w:t>
       </w:r>
@@ -28187,14 +28188,12 @@
       <w:r>
         <w:t xml:space="preserve"> adında Spring Boot projesi gerekli bağımlılıklar eklenerek oluşturulur. </w:t>
       </w:r>
-      <w:proofErr w:type="gramStart"/>
       <w:r>
         <w:rPr>
           <w:rFonts w:ascii="Corbel Light" w:hAnsi="Corbel Light"/>
         </w:rPr>
         <w:t>application.properties</w:t>
       </w:r>
-      <w:proofErr w:type="gramEnd"/>
       <w:r>
         <w:t xml:space="preserve"> içinde </w:t>
       </w:r>
@@ -28207,144 +28206,134 @@
       <w:r>
         <w:t xml:space="preserve"> görmesi sağlanır. </w:t>
       </w:r>
-      <w:proofErr w:type="gramStart"/>
       <w:r>
         <w:rPr>
           <w:rFonts w:ascii="Corbel Light" w:hAnsi="Corbel Light"/>
         </w:rPr>
-        <w:t>api</w:t>
-      </w:r>
-      <w:proofErr w:type="gramEnd"/>
+        <w:t>api-gateway</w:t>
+      </w:r>
       <w:r>
         <w:rPr>
           <w:rFonts w:ascii="Corbel Light" w:hAnsi="Corbel Light"/>
         </w:rPr>
-        <w:t>-gateway</w:t>
+        <w:t xml:space="preserve"> </w:t>
+      </w:r>
+      <w:r>
+        <w:t xml:space="preserve">içerisinde rota tanımları yapılır. Her rota ek filtreler </w:t>
+      </w:r>
+      <w:r>
+        <w:t>içerebilen bir URI belirtir.</w:t>
+      </w:r>
+      <w:r>
+        <w:t xml:space="preserve"> </w:t>
+      </w:r>
+      <w:r>
+        <w:t>Rotalar, Eureka’nın servis keşfi yeteneklerinden yararlan</w:t>
+      </w:r>
+      <w:r>
+        <w:t>abilir.</w:t>
+      </w:r>
+      <w:r>
+        <w:t xml:space="preserve"> </w:t>
+      </w:r>
+      <w:r>
+        <w:t>Son olarak</w:t>
+      </w:r>
+      <w:r>
+        <w:t xml:space="preserve"> </w:t>
       </w:r>
       <w:r>
         <w:rPr>
           <w:rFonts w:ascii="Corbel Light" w:hAnsi="Corbel Light"/>
         </w:rPr>
+        <w:t>api-gateway</w:t>
+      </w:r>
+      <w:r>
+        <w:rPr>
+          <w:rFonts w:ascii="Corbel Light" w:hAnsi="Corbel Light"/>
+        </w:rPr>
         <w:t xml:space="preserve"> </w:t>
       </w:r>
       <w:r>
-        <w:t xml:space="preserve">içerisinde rota tanımları yapılır. Her rota ek filtreler </w:t>
-      </w:r>
-      <w:r>
-        <w:t>içerebilen bir URI belirtir.</w:t>
+        <w:t>içerisinde loglama işlemi gerçekleştiril</w:t>
+      </w:r>
+      <w:r>
+        <w:t>ir</w:t>
+      </w:r>
+      <w:r>
+        <w:t>.</w:t>
+      </w:r>
+    </w:p>
+    <w:p>
+      <w:pPr>
+        <w:pStyle w:val="TezMetni"/>
+        <w:ind w:firstLine="0"/>
+      </w:pPr>
+    </w:p>
+    <w:p>
+      <w:pPr>
+        <w:pStyle w:val="TezMetni"/>
+      </w:pPr>
+      <w:r>
+        <w:t>Özetle</w:t>
+      </w:r>
+      <w:r>
+        <w:t xml:space="preserve"> sistem</w:t>
+      </w:r>
+      <w:r>
+        <w:t>, monolitik Emektar4B uygulaması ve ondan ayırarak yeni bir mikroservis olarak geliştirilen ve kendi</w:t>
+      </w:r>
+      <w:r>
+        <w:t>ne ait</w:t>
+      </w:r>
+      <w:r>
+        <w:t xml:space="preserve"> veritabanı olan </w:t>
+      </w:r>
+      <w:r>
+        <w:rPr>
+          <w:rFonts w:ascii="Corbel Light" w:hAnsi="Corbel Light"/>
+        </w:rPr>
+        <w:t>t</w:t>
+      </w:r>
+      <w:r>
+        <w:rPr>
+          <w:rFonts w:ascii="Corbel Light" w:hAnsi="Corbel Light"/>
+        </w:rPr>
+        <w:t>alep</w:t>
+      </w:r>
+      <w:r>
+        <w:rPr>
+          <w:rFonts w:ascii="Corbel Light" w:hAnsi="Corbel Light"/>
+        </w:rPr>
+        <w:t>-</w:t>
+      </w:r>
+      <w:r>
+        <w:rPr>
+          <w:rFonts w:ascii="Corbel Light" w:hAnsi="Corbel Light"/>
+        </w:rPr>
+        <w:t>mikroservisi</w:t>
+      </w:r>
+      <w:r>
+        <w:t>, bir API Gateway, bir Servis Keşfi olmak üzere 4 bileşenden meydana gelir. API</w:t>
+      </w:r>
+      <w:r>
+        <w:t xml:space="preserve"> Gateway merkezi giriş noktası olarak hareket eder. Kimlik doğrulama, yetkilendirme ve loglama işlemlerini yapar. Servis keşfi ise diğer uygulamaların adreslerinin tutulduğu bir kayıt defteri görevi görür. Dinamik olarak servis keşfi yapar. Eğer gerekli konfigürasyon yapılırsa yük dengeleme işlevi görebilir. Yani bir mikroservise aşırı istek gelmesi halinde mikroservisin örnekleri arasında isteklerin eşit şekilde dağıtılmasını sağlayabilir.</w:t>
       </w:r>
       <w:r>
         <w:t xml:space="preserve"> </w:t>
       </w:r>
       <w:r>
-        <w:t>Rotalar, Eureka’nın servis keşfi yeteneklerinden yararlan</w:t>
-      </w:r>
-      <w:r>
-        <w:t>abilir.</w:t>
-      </w:r>
-      <w:r>
-        <w:t xml:space="preserve"> </w:t>
-      </w:r>
-      <w:r>
-        <w:t>Son olarak</w:t>
-      </w:r>
-      <w:r>
-        <w:t xml:space="preserve"> </w:t>
-      </w:r>
-      <w:r>
         <w:rPr>
           <w:rFonts w:ascii="Corbel Light" w:hAnsi="Corbel Light"/>
         </w:rPr>
-        <w:t>api-gateway</w:t>
+        <w:t>t</w:t>
       </w:r>
       <w:r>
         <w:rPr>
           <w:rFonts w:ascii="Corbel Light" w:hAnsi="Corbel Light"/>
         </w:rPr>
-        <w:t xml:space="preserve"> </w:t>
-      </w:r>
-      <w:r>
-        <w:t>içerisinde loglama işlemi gerçekleştiril</w:t>
-      </w:r>
-      <w:r>
-        <w:t>ir</w:t>
-      </w:r>
-      <w:r>
-        <w:t>.</w:t>
-      </w:r>
-    </w:p>
-    <w:p>
-      <w:pPr>
-        <w:pStyle w:val="TezMetni"/>
-        <w:ind w:firstLine="0"/>
-      </w:pPr>
-    </w:p>
-    <w:p>
-      <w:pPr>
-        <w:pStyle w:val="TezMetni"/>
-      </w:pPr>
-      <w:r>
-        <w:t>Özetle</w:t>
-      </w:r>
-      <w:r>
-        <w:t xml:space="preserve"> sistem</w:t>
-      </w:r>
-      <w:r>
-        <w:t>, monolitik Emektar4B uygulaması ve ondan ayırarak yeni bir mikroservis olarak geliştirilen ve kendi</w:t>
-      </w:r>
-      <w:r>
-        <w:t>ne ait</w:t>
-      </w:r>
-      <w:r>
-        <w:t xml:space="preserve"> veritabanı olan </w:t>
-      </w:r>
-      <w:r>
-        <w:rPr>
-          <w:rFonts w:ascii="Corbel Light" w:hAnsi="Corbel Light"/>
-        </w:rPr>
-        <w:t>t</w:t>
-      </w:r>
-      <w:r>
-        <w:rPr>
-          <w:rFonts w:ascii="Corbel Light" w:hAnsi="Corbel Light"/>
-        </w:rPr>
         <w:t>alep</w:t>
       </w:r>
-      <w:r>
-        <w:rPr>
-          <w:rFonts w:ascii="Corbel Light" w:hAnsi="Corbel Light"/>
-        </w:rPr>
-        <w:t>-</w:t>
-      </w:r>
-      <w:r>
-        <w:rPr>
-          <w:rFonts w:ascii="Corbel Light" w:hAnsi="Corbel Light"/>
-        </w:rPr>
-        <w:t>mikroservisi</w:t>
-      </w:r>
-      <w:r>
-        <w:t>, bir API Gateway, bir Servis Keşfi olmak üzere 4 bileşenden meydana gelir. API</w:t>
-      </w:r>
-      <w:r>
-        <w:t xml:space="preserve"> Gateway merkezi giriş noktası olarak hareket eder. Kimlik doğrulama, yetkilendirme ve loglama işlemlerini yapar. Servis keşfi ise diğer uygulamaların adreslerinin tutulduğu bir kayıt defteri görevi görür. Dinamik olarak servis keşfi yapar. Eğer gerekli konfigürasyon yapılırsa yük dengeleme işlevi görebilir. Yani bir mikroservise aşırı istek gelmesi halinde mikroservisin örnekleri arasında isteklerin eşit şekilde dağıtılmasını sağlayabilir.</w:t>
-      </w:r>
-      <w:r>
-        <w:t xml:space="preserve"> </w:t>
-      </w:r>
-      <w:proofErr w:type="gramStart"/>
-      <w:r>
-        <w:rPr>
-          <w:rFonts w:ascii="Corbel Light" w:hAnsi="Corbel Light"/>
-        </w:rPr>
-        <w:t>t</w:t>
-      </w:r>
-      <w:r>
-        <w:rPr>
-          <w:rFonts w:ascii="Corbel Light" w:hAnsi="Corbel Light"/>
-        </w:rPr>
-        <w:t>alep</w:t>
-      </w:r>
-      <w:proofErr w:type="gramEnd"/>
       <w:r>
         <w:rPr>
           <w:rFonts w:ascii="Corbel Light" w:hAnsi="Corbel Light"/>
@@ -28569,7 +28558,6 @@
       <w:r>
         <w:t xml:space="preserve">kısım </w:t>
       </w:r>
-      <w:proofErr w:type="gramStart"/>
       <w:r>
         <w:t>mikroservisleri</w:t>
       </w:r>
@@ -28579,7 +28567,6 @@
       <w:r>
         <w:t>(</w:t>
       </w:r>
-      <w:proofErr w:type="gramEnd"/>
       <w:r>
         <w:rPr>
           <w:rFonts w:ascii="Corbel Light" w:hAnsi="Corbel Light"/>
@@ -28690,16 +28677,8 @@
         <w:rPr>
           <w:rFonts w:ascii="Corbel Light" w:hAnsi="Corbel Light"/>
         </w:rPr>
-        <w:t>Docker-</w:t>
-      </w:r>
-      <w:proofErr w:type="gramStart"/>
-      <w:r>
-        <w:rPr>
-          <w:rFonts w:ascii="Corbel Light" w:hAnsi="Corbel Light"/>
-        </w:rPr>
-        <w:t>compose.yaml</w:t>
-      </w:r>
-      <w:proofErr w:type="gramEnd"/>
+        <w:t>Docker-compose.yaml</w:t>
+      </w:r>
       <w:r>
         <w:t xml:space="preserve"> </w:t>
       </w:r>
@@ -28848,12 +28827,10 @@
         <w:t xml:space="preserve">Bu dosyadaki konfigürasyonda önemli noktalar şu şekilde özetlenebilir. </w:t>
       </w:r>
       <w:proofErr w:type="spellStart"/>
-      <w:proofErr w:type="gramStart"/>
       <w:r>
         <w:t>services</w:t>
       </w:r>
       <w:proofErr w:type="spellEnd"/>
-      <w:proofErr w:type="gramEnd"/>
       <w:r>
         <w:t xml:space="preserve"> bölümünde uygulamayı oluşturan mikroservisler tanımlanmaktadır.</w:t>
       </w:r>
@@ -28915,7 +28892,6 @@
         <w:t xml:space="preserve"> </w:t>
       </w:r>
       <w:proofErr w:type="spellStart"/>
-      <w:proofErr w:type="gramStart"/>
       <w:r>
         <w:t>i</w:t>
       </w:r>
@@ -28923,7 +28899,6 @@
         <w:t>mage</w:t>
       </w:r>
       <w:proofErr w:type="spellEnd"/>
-      <w:proofErr w:type="gramEnd"/>
       <w:r>
         <w:t xml:space="preserve"> </w:t>
       </w:r>
@@ -28931,13 +28906,8 @@
         <w:t xml:space="preserve">anahtarı barındırıldığı kayıt yerini göstermektedir. </w:t>
       </w:r>
       <w:proofErr w:type="spellStart"/>
-      <w:proofErr w:type="gramStart"/>
-      <w:r>
-        <w:t>mem</w:t>
-      </w:r>
-      <w:proofErr w:type="gramEnd"/>
-      <w:r>
-        <w:t>_limit</w:t>
+      <w:r>
+        <w:t>mem_limit</w:t>
       </w:r>
       <w:proofErr w:type="spellEnd"/>
       <w:r>
@@ -28964,13 +28934,8 @@
         <w:t xml:space="preserve">, mikroservisin kullanacağı ağı belirtmektedir.  </w:t>
       </w:r>
       <w:proofErr w:type="spellStart"/>
-      <w:proofErr w:type="gramStart"/>
-      <w:r>
-        <w:t>depends</w:t>
-      </w:r>
-      <w:proofErr w:type="gramEnd"/>
-      <w:r>
-        <w:t>_on</w:t>
+      <w:r>
+        <w:t>depends_on</w:t>
       </w:r>
       <w:proofErr w:type="spellEnd"/>
       <w:r>
@@ -28979,7 +28944,6 @@
       <w:r>
         <w:t xml:space="preserve">mikroservisin bağımlı olduğu diğer mikroservisleri gösterir. </w:t>
       </w:r>
-      <w:proofErr w:type="gramStart"/>
       <w:r>
         <w:rPr>
           <w:rFonts w:ascii="Corbel Light" w:hAnsi="Corbel Light"/>
@@ -28992,7 +28956,6 @@
         </w:rPr>
         <w:t>alep</w:t>
       </w:r>
-      <w:proofErr w:type="gramEnd"/>
       <w:r>
         <w:rPr>
           <w:rFonts w:ascii="Corbel Light" w:hAnsi="Corbel Light"/>
@@ -29079,16 +29042,8 @@
         <w:rPr>
           <w:rFonts w:ascii="Corbel Light" w:hAnsi="Corbel Light"/>
         </w:rPr>
-        <w:t>Docker-</w:t>
-      </w:r>
-      <w:proofErr w:type="gramStart"/>
-      <w:r>
-        <w:rPr>
-          <w:rFonts w:ascii="Corbel Light" w:hAnsi="Corbel Light"/>
-        </w:rPr>
-        <w:t>compose.yaml</w:t>
-      </w:r>
-      <w:proofErr w:type="gramEnd"/>
+        <w:t>Docker-compose.yaml</w:t>
+      </w:r>
       <w:r>
         <w:t xml:space="preserve"> dosyasının ve mikroservislerin bulunduğu dizine gelindikten sonra</w:t>
       </w:r>
@@ -29296,7 +29251,13 @@
       </w:r>
       <w:proofErr w:type="spellEnd"/>
       <w:r>
-        <w:t xml:space="preserve"> diye. Agile. Apache Maven. Kodları koymak </w:t>
+        <w:t xml:space="preserve"> diye</w:t>
+      </w:r>
+      <w:r>
+        <w:t>(bütün tezi gözden geçirsin)</w:t>
+      </w:r>
+      <w:r>
+        <w:t xml:space="preserve">. Agile. Apache Maven. Kodları koymak </w:t>
       </w:r>
       <w:proofErr w:type="spellStart"/>
       <w:r>

</xml_diff>

<commit_message>
August 15 v2 23:32
</commit_message>
<xml_diff>
--- a/tez.docx
+++ b/tez.docx
@@ -4130,6 +4130,7 @@
           <w:szCs w:val="24"/>
         </w:rPr>
       </w:pPr>
+      <w:proofErr w:type="spellStart"/>
       <w:r>
         <w:rPr>
           <w:rFonts w:ascii="Times New Roman" w:hAnsi="Times New Roman"/>
@@ -4137,8 +4138,49 @@
           <w:sz w:val="24"/>
           <w:szCs w:val="24"/>
         </w:rPr>
-        <w:t>Social Security Expertise Thesis</w:t>
-      </w:r>
+        <w:t>Social</w:t>
+      </w:r>
+      <w:proofErr w:type="spellEnd"/>
+      <w:r>
+        <w:rPr>
+          <w:rFonts w:ascii="Times New Roman" w:hAnsi="Times New Roman"/>
+          <w:b/>
+          <w:sz w:val="24"/>
+          <w:szCs w:val="24"/>
+        </w:rPr>
+        <w:t xml:space="preserve"> Security </w:t>
+      </w:r>
+      <w:proofErr w:type="spellStart"/>
+      <w:r>
+        <w:rPr>
+          <w:rFonts w:ascii="Times New Roman" w:hAnsi="Times New Roman"/>
+          <w:b/>
+          <w:sz w:val="24"/>
+          <w:szCs w:val="24"/>
+        </w:rPr>
+        <w:t>Expertise</w:t>
+      </w:r>
+      <w:proofErr w:type="spellEnd"/>
+      <w:r>
+        <w:rPr>
+          <w:rFonts w:ascii="Times New Roman" w:hAnsi="Times New Roman"/>
+          <w:b/>
+          <w:sz w:val="24"/>
+          <w:szCs w:val="24"/>
+        </w:rPr>
+        <w:t xml:space="preserve"> </w:t>
+      </w:r>
+      <w:proofErr w:type="spellStart"/>
+      <w:r>
+        <w:rPr>
+          <w:rFonts w:ascii="Times New Roman" w:hAnsi="Times New Roman"/>
+          <w:b/>
+          <w:sz w:val="24"/>
+          <w:szCs w:val="24"/>
+        </w:rPr>
+        <w:t>Thesis</w:t>
+      </w:r>
+      <w:proofErr w:type="spellEnd"/>
     </w:p>
     <w:p>
       <w:pPr>
@@ -14366,8 +14408,20 @@
       </w:r>
       <w:r>
         <w:tab/>
-        <w:t>Create, Read, Update, Delete</w:t>
-      </w:r>
+      </w:r>
+      <w:proofErr w:type="spellStart"/>
+      <w:r>
+        <w:t>Create</w:t>
+      </w:r>
+      <w:proofErr w:type="spellEnd"/>
+      <w:r>
+        <w:t xml:space="preserve">, Read, Update, </w:t>
+      </w:r>
+      <w:proofErr w:type="spellStart"/>
+      <w:r>
+        <w:t>Delete</w:t>
+      </w:r>
+      <w:proofErr w:type="spellEnd"/>
     </w:p>
     <w:p>
       <w:pPr>
@@ -16447,7 +16501,7 @@
           <w14:ligatures w14:val="standardContextual"/>
         </w:rPr>
         <w:drawing>
-          <wp:inline distT="0" distB="0" distL="0" distR="0" wp14:anchorId="76C494E8" wp14:editId="39CA9F6F">
+          <wp:inline distT="0" distB="0" distL="0" distR="0" wp14:anchorId="76C494E8" wp14:editId="1AABA099">
             <wp:extent cx="5219700" cy="2232660"/>
             <wp:effectExtent l="0" t="0" r="0" b="0"/>
             <wp:docPr id="1585877269" name="Resim 1"/>
@@ -23797,7 +23851,15 @@
         <w:pStyle w:val="TezMetni"/>
       </w:pPr>
       <w:r>
-        <w:t>SGK’nin yeni mevzuat veya politika değişikliklerine yanıt olarak yazılımlarını hızlı bir şekilde güncellemesi gerekir. Mikroservis mimarisi, yazılım sistemini bölümlendirerek sistemin belirli bölümlerinin bağımsız olarak güncellenmesine olanak tanır. Sık değişen mevzuatın ve buna paralel olarak geliştirilen yazılım uygulamalarının kesintisiz ve hızlı entegrasyonunu sağlar. Yazılım sisteminin tümünün güncellemeden bölüm bölüm güncellenebilmesi sık değişen bir mevzuatı olan bir kurum için önemlidir.</w:t>
+        <w:t xml:space="preserve">SGK’nin yeni mevzuat veya politika değişikliklerine yanıt olarak yazılımlarını hızlı bir şekilde güncellemesi gerekir. Mikroservis mimarisi, yazılım sistemini bölümlendirerek sistemin belirli bölümlerinin bağımsız olarak güncellenmesine olanak tanır. Sık değişen mevzuatın ve buna paralel olarak geliştirilen yazılım uygulamalarının kesintisiz ve hızlı entegrasyonunu sağlar. Yazılım sisteminin tümünün güncellemeden bölüm </w:t>
+      </w:r>
+      <w:proofErr w:type="spellStart"/>
+      <w:r>
+        <w:t>bölüm</w:t>
+      </w:r>
+      <w:proofErr w:type="spellEnd"/>
+      <w:r>
+        <w:t xml:space="preserve"> güncellenebilmesi sık değişen bir mevzuatı olan bir kurum için önemlidir.</w:t>
       </w:r>
     </w:p>
     <w:p>
@@ -29419,6 +29481,7 @@
         </w:rPr>
         <w:t>-</w:t>
       </w:r>
+      <w:proofErr w:type="spellStart"/>
       <w:r>
         <w:rPr>
           <w:rFonts w:ascii="Corbel Light" w:hAnsi="Corbel Light"/>
@@ -29432,7 +29495,11 @@
         <w:t>’</w:t>
       </w:r>
       <w:r>
-        <w:t xml:space="preserve">nden sonra servis keşfi mekanizması gerçekleştirilmiştir. </w:t>
+        <w:t>nden</w:t>
+      </w:r>
+      <w:proofErr w:type="spellEnd"/>
+      <w:r>
+        <w:t xml:space="preserve"> sonra servis keşfi mekanizması gerçekleştirilmiştir. </w:t>
       </w:r>
       <w:r>
         <w:t xml:space="preserve">Servis keşfinin mekanizmasını gerçekleştirmek için Spring Cloud’un sunduğu Eureka Server kullanılmıştır. </w:t>
@@ -30252,7 +30319,15 @@
         <w:pStyle w:val="TezMetni"/>
       </w:pPr>
       <w:r>
-        <w:t>Bu dosyadaki konfigürasyonda önemli noktalar şu şekilde özetlenebilir. services bölümünde uygulamayı oluşturan mikroservisler tanımlanmaktadır.</w:t>
+        <w:t xml:space="preserve">Bu dosyadaki konfigürasyonda önemli noktalar şu şekilde özetlenebilir. </w:t>
+      </w:r>
+      <w:proofErr w:type="spellStart"/>
+      <w:r>
+        <w:t>services</w:t>
+      </w:r>
+      <w:proofErr w:type="spellEnd"/>
+      <w:r>
+        <w:t xml:space="preserve"> bölümünde uygulamayı oluşturan mikroservisler tanımlanmaktadır.</w:t>
       </w:r>
       <w:r>
         <w:t xml:space="preserve"> Bu dosyada 3 hizmet vardır. Bunlar; </w:t>
@@ -30311,21 +30386,55 @@
       <w:r>
         <w:t xml:space="preserve"> </w:t>
       </w:r>
+      <w:proofErr w:type="spellStart"/>
       <w:r>
         <w:t>i</w:t>
       </w:r>
       <w:r>
-        <w:t xml:space="preserve">mage </w:t>
+        <w:t>mage</w:t>
+      </w:r>
+      <w:proofErr w:type="spellEnd"/>
+      <w:r>
+        <w:t xml:space="preserve"> </w:t>
       </w:r>
       <w:r>
         <w:t xml:space="preserve">anahtarı barındırıldığı kayıt yerini göstermektedir. </w:t>
       </w:r>
-      <w:r>
-        <w:t xml:space="preserve">mem_limit, konteyner bellek </w:t>
+      <w:proofErr w:type="spellStart"/>
+      <w:r>
+        <w:t>mem_limit</w:t>
+      </w:r>
+      <w:proofErr w:type="spellEnd"/>
+      <w:r>
+        <w:t xml:space="preserve">, konteyner bellek </w:t>
       </w:r>
       <w:r>
         <w:lastRenderedPageBreak/>
-        <w:t xml:space="preserve">sınırlarını; ports server ve konteyner tarafında kullanılacak portları; networks, mikroservisin kullanacağı ağı belirtmektedir.  depends_on </w:t>
+        <w:t xml:space="preserve">sınırlarını; </w:t>
+      </w:r>
+      <w:proofErr w:type="spellStart"/>
+      <w:r>
+        <w:t>ports</w:t>
+      </w:r>
+      <w:proofErr w:type="spellEnd"/>
+      <w:r>
+        <w:t xml:space="preserve"> server ve konteyner tarafında kullanılacak portları; </w:t>
+      </w:r>
+      <w:proofErr w:type="spellStart"/>
+      <w:r>
+        <w:t>networks</w:t>
+      </w:r>
+      <w:proofErr w:type="spellEnd"/>
+      <w:r>
+        <w:t xml:space="preserve">, mikroservisin kullanacağı ağı belirtmektedir.  </w:t>
+      </w:r>
+      <w:proofErr w:type="spellStart"/>
+      <w:r>
+        <w:t>depends_on</w:t>
+      </w:r>
+      <w:proofErr w:type="spellEnd"/>
+      <w:r>
+        <w:t xml:space="preserve"> </w:t>
       </w:r>
       <w:r>
         <w:t xml:space="preserve">mikroservisin bağımlı olduğu diğer mikroservisleri gösterir. </w:t>
@@ -30520,16 +30629,16 @@
       <w:pPr>
         <w:pStyle w:val="Balk1"/>
       </w:pPr>
-      <w:bookmarkStart w:id="219" w:name="_Toc165367943"/>
-      <w:bookmarkStart w:id="220" w:name="_Toc166677286"/>
-      <w:bookmarkStart w:id="221" w:name="_Toc167695711"/>
-      <w:bookmarkStart w:id="222" w:name="_Toc167711462"/>
-      <w:bookmarkStart w:id="223" w:name="_Toc174611413"/>
+      <w:bookmarkStart w:id="219" w:name="_Toc174611413"/>
+      <w:bookmarkStart w:id="220" w:name="_Toc165367943"/>
+      <w:bookmarkStart w:id="221" w:name="_Toc166677286"/>
+      <w:bookmarkStart w:id="222" w:name="_Toc167695711"/>
+      <w:bookmarkStart w:id="223" w:name="_Toc167711462"/>
       <w:r>
         <w:lastRenderedPageBreak/>
         <w:t>SONUÇ VE ÖNERİLER</w:t>
       </w:r>
-      <w:bookmarkEnd w:id="223"/>
+      <w:bookmarkEnd w:id="219"/>
     </w:p>
     <w:p>
       <w:pPr>
@@ -30554,6 +30663,342 @@
         <w:pStyle w:val="TezMetni"/>
       </w:pPr>
       <w:r>
+        <w:t>Çalışma, mikro</w:t>
+      </w:r>
+      <w:r>
+        <w:t>servis</w:t>
+      </w:r>
+      <w:r>
+        <w:t xml:space="preserve"> mimarisinin benimsenmesi için hem insan kaynaklarını hem de teknolojik altyapıyı göz önünde bulundurarak kurumun hazır olup olmadığını değerlendirmeyi </w:t>
+      </w:r>
+      <w:r>
+        <w:t xml:space="preserve">ve </w:t>
+      </w:r>
+      <w:r>
+        <w:t>monolitik bir mimariden mikro</w:t>
+      </w:r>
+      <w:r>
+        <w:t>servis</w:t>
+      </w:r>
+      <w:r>
+        <w:t xml:space="preserve"> mimarisine geçiş için gereken adımların pratik bir taslağını sunmayı amaçlamaktadır.</w:t>
+      </w:r>
+      <w:r>
+        <w:t xml:space="preserve"> </w:t>
+      </w:r>
+    </w:p>
+    <w:p>
+      <w:pPr>
+        <w:pStyle w:val="TezMetni"/>
+      </w:pPr>
+    </w:p>
+    <w:p>
+      <w:pPr>
+        <w:pStyle w:val="TezMetni"/>
+      </w:pPr>
+      <w:r>
+        <w:t>Çalışma</w:t>
+      </w:r>
+      <w:r>
+        <w:t>da</w:t>
+      </w:r>
+      <w:r>
+        <w:t xml:space="preserve"> </w:t>
+      </w:r>
+      <w:r>
+        <w:t>i</w:t>
+      </w:r>
+      <w:r>
+        <w:t>lk olarak, monolitik mimariden mikro</w:t>
+      </w:r>
+      <w:r>
+        <w:t>servis</w:t>
+      </w:r>
+      <w:r>
+        <w:t xml:space="preserve"> mimarisine geçiş için uygulamalara odaklanılarak geçiş adımlarının teorik planlaması özetlenmiştir. </w:t>
+      </w:r>
+      <w:r>
+        <w:t>Kurumun</w:t>
+      </w:r>
+      <w:r>
+        <w:t xml:space="preserve"> hazırlık durumunu değerlendirmek için hem teknolojik altyapıyı hem de personel kaynaklarını değerlendiren bir anket uygulanmıştır. Anket, eski teknolojilerin yaygın kullanımı da dahil olmak üzere SGK'daki teknoloji kullanımının mevcut durumuna ilişkin bilgiler sağlamış ve DevOps uygulamalarının test ortamının ötesinde sınırlı bir şekilde uygulanması gibi bilgi ve altyapı eksikliklerini vurgulamıştır.</w:t>
+      </w:r>
+    </w:p>
+    <w:p>
+      <w:pPr>
+        <w:pStyle w:val="TezMetni"/>
+      </w:pPr>
+    </w:p>
+    <w:p>
+      <w:pPr>
+        <w:pStyle w:val="TezMetni"/>
+      </w:pPr>
+      <w:r>
+        <w:t>M</w:t>
+      </w:r>
+      <w:r>
+        <w:t>onolitik bir uygulamanın bir kısmının mikro</w:t>
+      </w:r>
+      <w:r>
+        <w:t>servis</w:t>
+      </w:r>
+      <w:r>
+        <w:t xml:space="preserve"> mimarisine dönüştürüldüğü bir vaka çalışması gerçekleştirilmiştir. Bu dönüşüm, belirli bileşen</w:t>
+      </w:r>
+      <w:r>
+        <w:t>in</w:t>
+      </w:r>
+      <w:r>
+        <w:t xml:space="preserve"> mikro</w:t>
+      </w:r>
+      <w:r>
+        <w:t>servis</w:t>
+      </w:r>
+      <w:r>
+        <w:t xml:space="preserve"> olarak yeniden</w:t>
+      </w:r>
+      <w:r>
+        <w:t xml:space="preserve"> </w:t>
+      </w:r>
+      <w:r>
+        <w:t xml:space="preserve">yazıldığı </w:t>
+      </w:r>
+      <w:r>
+        <w:t xml:space="preserve">ve tüm sistemi bozmadan artımlı </w:t>
+      </w:r>
+      <w:r>
+        <w:t>bir dönüşüme</w:t>
+      </w:r>
+      <w:r>
+        <w:t xml:space="preserve"> izin veren hibrit bir yapı oluşturmayı içeriyordu. Vaka çalışmasında, eski sistemin parçalarını kademeli olarak mikro</w:t>
+      </w:r>
+      <w:r>
+        <w:t>servislerle</w:t>
+      </w:r>
+      <w:r>
+        <w:t xml:space="preserve"> değiştiren bir strateji olan Strangler yaklaşımı uygulandı ve bunun SGK'n</w:t>
+      </w:r>
+      <w:r>
+        <w:t>i</w:t>
+      </w:r>
+      <w:r>
+        <w:t>n ihtiyaçları için özellikle avantajlı olduğu görüldü.</w:t>
+      </w:r>
+    </w:p>
+    <w:p>
+      <w:pPr>
+        <w:pStyle w:val="TezMetni"/>
+      </w:pPr>
+    </w:p>
+    <w:p>
+      <w:pPr>
+        <w:pStyle w:val="TezMetni"/>
+      </w:pPr>
+      <w:r>
+        <w:t xml:space="preserve">Çalışmada birkaç temel çözüm ve sonuç </w:t>
+      </w:r>
+      <w:r>
+        <w:t>elde</w:t>
+      </w:r>
+      <w:r>
+        <w:t xml:space="preserve"> edilmiştir.</w:t>
+      </w:r>
+      <w:r>
+        <w:t xml:space="preserve"> </w:t>
+      </w:r>
+      <w:r>
+        <w:t>İlk olarak, SGK'n</w:t>
+      </w:r>
+      <w:r>
+        <w:t>i</w:t>
+      </w:r>
+      <w:r>
+        <w:t>n eski teknolojilere olan bağımlılığının, yeni teknolojilerin entegrasyonunu kolaylaştıran bir</w:t>
+      </w:r>
+      <w:r>
+        <w:t xml:space="preserve"> model olan mikroservis mimarisi </w:t>
+      </w:r>
+      <w:r>
+        <w:t xml:space="preserve">benimsenerek azaltılabileceği gözlemlenmiştir. Anket sonuçları, teknolojik altyapıyı geliştirmenin önemini, özellikle de DevOps uygulamalarını test ortamının ötesine taşıyarak geliştirmenin tüm aşamalarında </w:t>
+      </w:r>
+      <w:r>
+        <w:t xml:space="preserve">hızlı </w:t>
+      </w:r>
+      <w:r>
+        <w:t>dağıtım ve operasyonlar sağlama ihtiyacını vurgulamıştır.</w:t>
+      </w:r>
+    </w:p>
+    <w:p>
+      <w:pPr>
+        <w:pStyle w:val="TezMetni"/>
+      </w:pPr>
+    </w:p>
+    <w:p>
+      <w:pPr>
+        <w:pStyle w:val="TezMetni"/>
+      </w:pPr>
+      <w:r>
+        <w:t>Dikkate değer bir bulgu, SGK içinde Java kullanımının yüksek yaygınlığıydı; bu da Spring Cloud gibi bir çerçevenin benimsenmesinin mikro</w:t>
+      </w:r>
+      <w:r>
+        <w:t>servislere</w:t>
+      </w:r>
+      <w:r>
+        <w:t xml:space="preserve"> geçişte </w:t>
+      </w:r>
+      <w:r>
+        <w:lastRenderedPageBreak/>
+        <w:t>önemli bir avantaj sağlayabileceğini düşündürüyor. Bu, BT personelinin mevcut beceri ve tercihleriyle uyum sağlayarak geçişi daha sorunsuz ve verimli hale getirecektir.</w:t>
+      </w:r>
+    </w:p>
+    <w:p>
+      <w:pPr>
+        <w:pStyle w:val="TezMetni"/>
+      </w:pPr>
+    </w:p>
+    <w:p>
+      <w:pPr>
+        <w:pStyle w:val="TezMetni"/>
+      </w:pPr>
+      <w:r>
+        <w:t>Çalışma ayrıca, mikro</w:t>
+      </w:r>
+      <w:r>
+        <w:t>servis</w:t>
+      </w:r>
+      <w:r>
+        <w:t xml:space="preserve">lere kademeli ve kontrollü geçişe olanak tanıyarak büyük ölçekli sistem değişiklikleriyle ilişkili riskleri en aza indiren Strangler yaklaşımının avantajlarını </w:t>
+      </w:r>
+      <w:r>
+        <w:t>gözlemlemiştir</w:t>
+      </w:r>
+      <w:r>
+        <w:t>. Yazılım uygulamalarının düzenli olarak güncellenmesini gerektiren mevzuattaki sık değişiklikler, mikro</w:t>
+      </w:r>
+      <w:r>
+        <w:t>servis</w:t>
+      </w:r>
+      <w:r>
+        <w:t>lerin SGK için uygunluğunu daha da güçlendirmektedir. Mikro hizmetlerle, tüm uygulama yerine yalnızca etkilenen bileşenlerin güncellenmesi gerekir, bu da kesinti süresini azaltır ve mevzuat değişikliklerine yanıt vermede çevikliği artırır</w:t>
+      </w:r>
+      <w:r>
+        <w:t>.</w:t>
+      </w:r>
+    </w:p>
+    <w:p>
+      <w:pPr>
+        <w:pStyle w:val="TezMetni"/>
+      </w:pPr>
+    </w:p>
+    <w:p>
+      <w:pPr>
+        <w:pStyle w:val="TezMetni"/>
+      </w:pPr>
+      <w:r>
+        <w:t>Bulgulara dayanarak tez, SGK'nın mikro</w:t>
+      </w:r>
+      <w:r>
+        <w:t>servis</w:t>
+      </w:r>
+      <w:r>
+        <w:t xml:space="preserve"> mimarisinin gerektirdiği sürekli entegrasyon ve dağıtımı desteklemek için DevOps yeteneklerini sadece test değil tüm ortamlarda genişletmeye yatırım yapmasını önermektedir. Ayrıca, Spring Cloud gibi çerçeveler aracılığıyla mevcut Java uzmanlığından yararlanmak geçişi kolaylaştırabilir ve mikro</w:t>
+      </w:r>
+      <w:r>
+        <w:t>servis</w:t>
+      </w:r>
+      <w:r>
+        <w:t xml:space="preserve"> uygulamasının genel etkinliğini artırabilir.</w:t>
+      </w:r>
+      <w:r>
+        <w:t xml:space="preserve"> </w:t>
+      </w:r>
+      <w:r>
+        <w:t>SGK</w:t>
+      </w:r>
+      <w:r>
+        <w:t>, Strangler yaklaşımını benimseyerek sorunsuz ve yönetilebilir bir geçiş sağlayabilir ve kuruluşun operasyonel istikrarı korurken yazılım altyapısını modernize etmesine olanak tanıyabilir.</w:t>
+      </w:r>
+    </w:p>
+    <w:p>
+      <w:pPr>
+        <w:pStyle w:val="TezMetni"/>
+      </w:pPr>
+    </w:p>
+    <w:p>
+      <w:pPr>
+        <w:pStyle w:val="TezMetni"/>
+      </w:pPr>
+    </w:p>
+    <w:p>
+      <w:pPr>
+        <w:pStyle w:val="TezMetni"/>
+      </w:pPr>
+    </w:p>
+    <w:p>
+      <w:pPr>
+        <w:pStyle w:val="TezMetni"/>
+      </w:pPr>
+    </w:p>
+    <w:p>
+      <w:pPr>
+        <w:pStyle w:val="TezMetni"/>
+      </w:pPr>
+    </w:p>
+    <w:p>
+      <w:pPr>
+        <w:pStyle w:val="TezMetni"/>
+      </w:pPr>
+    </w:p>
+    <w:p>
+      <w:pPr>
+        <w:pStyle w:val="TezMetni"/>
+      </w:pPr>
+    </w:p>
+    <w:p>
+      <w:pPr>
+        <w:pStyle w:val="TezMetni"/>
+      </w:pPr>
+    </w:p>
+    <w:p>
+      <w:pPr>
+        <w:pStyle w:val="TezMetni"/>
+      </w:pPr>
+    </w:p>
+    <w:p>
+      <w:pPr>
+        <w:pStyle w:val="TezMetni"/>
+      </w:pPr>
+    </w:p>
+    <w:p>
+      <w:pPr>
+        <w:pStyle w:val="TezMetni"/>
+      </w:pPr>
+    </w:p>
+    <w:p>
+      <w:pPr>
+        <w:pStyle w:val="TezMetni"/>
+      </w:pPr>
+    </w:p>
+    <w:p>
+      <w:pPr>
+        <w:pStyle w:val="TezMetni"/>
+      </w:pPr>
+    </w:p>
+    <w:p>
+      <w:pPr>
+        <w:pStyle w:val="TezMetni"/>
+      </w:pPr>
+    </w:p>
+    <w:p>
+      <w:pPr>
+        <w:pStyle w:val="TezMetni"/>
+      </w:pPr>
+    </w:p>
+    <w:p>
+      <w:pPr>
+        <w:pStyle w:val="TezMetni"/>
+      </w:pPr>
+      <w:r>
         <w:t>Tezden çıkarılan sonuçta gelecek çalışmalar için neler yapılabilir bahset.</w:t>
       </w:r>
     </w:p>
@@ -30562,14 +31007,7 @@
         <w:pStyle w:val="TezMetni"/>
       </w:pPr>
       <w:r>
-        <w:t>Mikroservis mimarisinin uygulanabilmesi için kurumun hazırlık durumunun hem insan kaynağı hem teknolojik altyapı bakımından değerlendirilmesi ve monolitik mimariden mikroservis mimarisine geçiş durumunda atılması gereken adımların uygulamalı bir şekilde anlatılması amaçlanmıştır.</w:t>
-      </w:r>
-    </w:p>
-    <w:p>
-      <w:pPr>
-        <w:pStyle w:val="TezMetni"/>
-      </w:pPr>
-      <w:r>
+        <w:lastRenderedPageBreak/>
         <w:t xml:space="preserve">Tezin yöntemi </w:t>
       </w:r>
     </w:p>
@@ -30601,6 +31039,17 @@
       <w:pPr>
         <w:pStyle w:val="TezMetni"/>
       </w:pPr>
+    </w:p>
+    <w:p>
+      <w:pPr>
+        <w:pStyle w:val="TezMetni"/>
+        <w:ind w:firstLine="0"/>
+      </w:pPr>
+    </w:p>
+    <w:p>
+      <w:pPr>
+        <w:pStyle w:val="TezMetni"/>
+      </w:pPr>
       <w:r>
         <w:t>Ulaşılan çözüm yolları</w:t>
       </w:r>
@@ -30628,11 +31077,13 @@
       <w:r>
         <w:t xml:space="preserve">Kurumda sadece </w:t>
       </w:r>
-      <w:r>
-        <w:t xml:space="preserve">devops </w:t>
-      </w:r>
-      <w:r>
-        <w:t>test ortamında var dolayısıyla bunun düzeltilmesi gerekiyor.</w:t>
+      <w:proofErr w:type="spellStart"/>
+      <w:r>
+        <w:t>devops</w:t>
+      </w:r>
+      <w:proofErr w:type="spellEnd"/>
+      <w:r>
+        <w:t xml:space="preserve"> test ortamında var dolayısıyla bunun düzeltilmesi gerekiyor.</w:t>
       </w:r>
     </w:p>
     <w:p>
@@ -30667,17 +31118,53 @@
         <w:pStyle w:val="TezMetni"/>
       </w:pPr>
       <w:r>
-        <w:t xml:space="preserve">DevOps bölümünü yaz. 1.Bölümdeki mikroservis mimarisinde az da olsa bir şeyler yaz. Stratejik uygunluk ve fizibilite bölümündeki Tavsiye bölümünü zaten tezin sonunda vereceğim için oraya taşıyorum. Gerek olursa yeniden oraya alırım. Resimlerin yazılarını ayarlamayı unutma resim bir sayfada açıklaması diğer sayfada olmasın. Sayfa sayısı artması için SAGA dahil edilebilir. Mikroservisler arası iletişim yöntemleri yazılabilir. GEÇİŞ Senaryosu anlatırken Javayı söyledin ama Spring boot </w:t>
-      </w:r>
-      <w:r>
-        <w:lastRenderedPageBreak/>
-        <w:t>framework’ünü belirtmedin. Konuyu genişletmek için kullanabilirsin. İlk başta chatgpt ye kontrol ettir anlatımda bir yanlışlık var mı? Rest API. Çete sor cümleler düzgünmü diye</w:t>
+        <w:t xml:space="preserve">DevOps bölümünü yaz. 1.Bölümdeki mikroservis mimarisinde az da olsa bir şeyler yaz. Stratejik uygunluk ve fizibilite bölümündeki Tavsiye bölümünü zaten tezin sonunda vereceğim için oraya taşıyorum. Gerek olursa yeniden oraya alırım. Resimlerin yazılarını ayarlamayı unutma resim bir sayfada açıklaması diğer sayfada olmasın. Sayfa sayısı artması için SAGA dahil edilebilir. Mikroservisler arası iletişim yöntemleri yazılabilir. GEÇİŞ Senaryosu anlatırken Javayı söyledin ama Spring </w:t>
+      </w:r>
+      <w:proofErr w:type="spellStart"/>
+      <w:r>
+        <w:t>boot</w:t>
+      </w:r>
+      <w:proofErr w:type="spellEnd"/>
+      <w:r>
+        <w:t xml:space="preserve"> </w:t>
+      </w:r>
+      <w:proofErr w:type="spellStart"/>
+      <w:r>
+        <w:t>framework’ünü</w:t>
+      </w:r>
+      <w:proofErr w:type="spellEnd"/>
+      <w:r>
+        <w:t xml:space="preserve"> belirtmedin. Konuyu genişletmek için kullanabilirsin. İlk başta </w:t>
+      </w:r>
+      <w:proofErr w:type="spellStart"/>
+      <w:r>
+        <w:t>chatgpt</w:t>
+      </w:r>
+      <w:proofErr w:type="spellEnd"/>
+      <w:r>
+        <w:t xml:space="preserve"> ye kontrol ettir anlatımda bir yanlışlık var mı? Rest API. Çete sor cümleler </w:t>
+      </w:r>
+      <w:proofErr w:type="spellStart"/>
+      <w:r>
+        <w:t>düzgünmü</w:t>
+      </w:r>
+      <w:proofErr w:type="spellEnd"/>
+      <w:r>
+        <w:t xml:space="preserve"> diye</w:t>
       </w:r>
       <w:r>
         <w:t>(bütün tezi gözden geçirsin)</w:t>
       </w:r>
       <w:r>
-        <w:t xml:space="preserve">. Agile. Apache Maven. Kodları koymak gerekirmi Ek olarak sor danışmanına. Teknik fizibilite çalışması 2.parağraf murat binaya sor. </w:t>
+        <w:t xml:space="preserve">. Agile. Apache Maven. Kodları koymak </w:t>
+      </w:r>
+      <w:proofErr w:type="spellStart"/>
+      <w:r>
+        <w:t>gerekirmi</w:t>
+      </w:r>
+      <w:proofErr w:type="spellEnd"/>
+      <w:r>
+        <w:t xml:space="preserve"> Ek olarak sor danışmanına. Teknik fizibilite çalışması 2.parağraf murat binaya sor. </w:t>
       </w:r>
       <w:r>
         <w:t>DEVOPS GEÇEN YERLERE bak.</w:t>
@@ -30709,7 +31196,15 @@
         <w:t xml:space="preserve">, </w:t>
       </w:r>
       <w:r>
-        <w:t xml:space="preserve">Spring boot framework, </w:t>
+        <w:t xml:space="preserve">Spring </w:t>
+      </w:r>
+      <w:proofErr w:type="spellStart"/>
+      <w:r>
+        <w:t>boot</w:t>
+      </w:r>
+      <w:proofErr w:type="spellEnd"/>
+      <w:r>
+        <w:t xml:space="preserve"> framework, </w:t>
       </w:r>
     </w:p>
     <w:p>
@@ -30718,6 +31213,7 @@
         <w:ind w:firstLine="0"/>
       </w:pPr>
       <w:r>
+        <w:lastRenderedPageBreak/>
         <w:t>Eğer sorarlarsa sunumda neden pratik olarak sonuçları gösteremediğini iyi bir şekilde anlat.</w:t>
       </w:r>
     </w:p>
@@ -30759,10 +31255,10 @@
         <w:lastRenderedPageBreak/>
         <w:t>KAYNAKÇA</w:t>
       </w:r>
-      <w:bookmarkEnd w:id="219"/>
       <w:bookmarkEnd w:id="220"/>
       <w:bookmarkEnd w:id="221"/>
       <w:bookmarkEnd w:id="222"/>
+      <w:bookmarkEnd w:id="223"/>
       <w:bookmarkEnd w:id="224"/>
     </w:p>
     <w:p>
@@ -34195,6 +34691,7 @@
   <w:style w:type="character" w:default="1" w:styleId="VarsaylanParagrafYazTipi">
     <w:name w:val="Default Paragraph Font"/>
     <w:uiPriority w:val="1"/>
+    <w:semiHidden/>
     <w:unhideWhenUsed/>
   </w:style>
   <w:style w:type="table" w:default="1" w:styleId="NormalTablo">

</xml_diff>

<commit_message>
August 16 v1 12:07
</commit_message>
<xml_diff>
--- a/tez.docx
+++ b/tez.docx
@@ -4130,7 +4130,6 @@
           <w:szCs w:val="24"/>
         </w:rPr>
       </w:pPr>
-      <w:proofErr w:type="spellStart"/>
       <w:r>
         <w:rPr>
           <w:rFonts w:ascii="Times New Roman" w:hAnsi="Times New Roman"/>
@@ -4138,49 +4137,8 @@
           <w:sz w:val="24"/>
           <w:szCs w:val="24"/>
         </w:rPr>
-        <w:t>Social</w:t>
-      </w:r>
-      <w:proofErr w:type="spellEnd"/>
-      <w:r>
-        <w:rPr>
-          <w:rFonts w:ascii="Times New Roman" w:hAnsi="Times New Roman"/>
-          <w:b/>
-          <w:sz w:val="24"/>
-          <w:szCs w:val="24"/>
-        </w:rPr>
-        <w:t xml:space="preserve"> Security </w:t>
-      </w:r>
-      <w:proofErr w:type="spellStart"/>
-      <w:r>
-        <w:rPr>
-          <w:rFonts w:ascii="Times New Roman" w:hAnsi="Times New Roman"/>
-          <w:b/>
-          <w:sz w:val="24"/>
-          <w:szCs w:val="24"/>
-        </w:rPr>
-        <w:t>Expertise</w:t>
-      </w:r>
-      <w:proofErr w:type="spellEnd"/>
-      <w:r>
-        <w:rPr>
-          <w:rFonts w:ascii="Times New Roman" w:hAnsi="Times New Roman"/>
-          <w:b/>
-          <w:sz w:val="24"/>
-          <w:szCs w:val="24"/>
-        </w:rPr>
-        <w:t xml:space="preserve"> </w:t>
-      </w:r>
-      <w:proofErr w:type="spellStart"/>
-      <w:r>
-        <w:rPr>
-          <w:rFonts w:ascii="Times New Roman" w:hAnsi="Times New Roman"/>
-          <w:b/>
-          <w:sz w:val="24"/>
-          <w:szCs w:val="24"/>
-        </w:rPr>
-        <w:t>Thesis</w:t>
-      </w:r>
-      <w:proofErr w:type="spellEnd"/>
+        <w:t>Social Security Expertise Thesis</w:t>
+      </w:r>
     </w:p>
     <w:p>
       <w:pPr>
@@ -14408,20 +14366,8 @@
       </w:r>
       <w:r>
         <w:tab/>
-      </w:r>
-      <w:proofErr w:type="spellStart"/>
-      <w:r>
-        <w:t>Create</w:t>
-      </w:r>
-      <w:proofErr w:type="spellEnd"/>
-      <w:r>
-        <w:t xml:space="preserve">, Read, Update, </w:t>
-      </w:r>
-      <w:proofErr w:type="spellStart"/>
-      <w:r>
-        <w:t>Delete</w:t>
-      </w:r>
-      <w:proofErr w:type="spellEnd"/>
+        <w:t>Create, Read, Update, Delete</w:t>
+      </w:r>
     </w:p>
     <w:p>
       <w:pPr>
@@ -16501,7 +16447,7 @@
           <w14:ligatures w14:val="standardContextual"/>
         </w:rPr>
         <w:drawing>
-          <wp:inline distT="0" distB="0" distL="0" distR="0" wp14:anchorId="76C494E8" wp14:editId="1AABA099">
+          <wp:inline distT="0" distB="0" distL="0" distR="0" wp14:anchorId="76C494E8" wp14:editId="580D9791">
             <wp:extent cx="5219700" cy="2232660"/>
             <wp:effectExtent l="0" t="0" r="0" b="0"/>
             <wp:docPr id="1585877269" name="Resim 1"/>
@@ -23851,15 +23797,7 @@
         <w:pStyle w:val="TezMetni"/>
       </w:pPr>
       <w:r>
-        <w:t xml:space="preserve">SGK’nin yeni mevzuat veya politika değişikliklerine yanıt olarak yazılımlarını hızlı bir şekilde güncellemesi gerekir. Mikroservis mimarisi, yazılım sistemini bölümlendirerek sistemin belirli bölümlerinin bağımsız olarak güncellenmesine olanak tanır. Sık değişen mevzuatın ve buna paralel olarak geliştirilen yazılım uygulamalarının kesintisiz ve hızlı entegrasyonunu sağlar. Yazılım sisteminin tümünün güncellemeden bölüm </w:t>
-      </w:r>
-      <w:proofErr w:type="spellStart"/>
-      <w:r>
-        <w:t>bölüm</w:t>
-      </w:r>
-      <w:proofErr w:type="spellEnd"/>
-      <w:r>
-        <w:t xml:space="preserve"> güncellenebilmesi sık değişen bir mevzuatı olan bir kurum için önemlidir.</w:t>
+        <w:t>SGK’nin yeni mevzuat veya politika değişikliklerine yanıt olarak yazılımlarını hızlı bir şekilde güncellemesi gerekir. Mikroservis mimarisi, yazılım sistemini bölümlendirerek sistemin belirli bölümlerinin bağımsız olarak güncellenmesine olanak tanır. Sık değişen mevzuatın ve buna paralel olarak geliştirilen yazılım uygulamalarının kesintisiz ve hızlı entegrasyonunu sağlar. Yazılım sisteminin tümünün güncellemeden bölüm bölüm güncellenebilmesi sık değişen bir mevzuatı olan bir kurum için önemlidir.</w:t>
       </w:r>
     </w:p>
     <w:p>
@@ -29481,7 +29419,6 @@
         </w:rPr>
         <w:t>-</w:t>
       </w:r>
-      <w:proofErr w:type="spellStart"/>
       <w:r>
         <w:rPr>
           <w:rFonts w:ascii="Corbel Light" w:hAnsi="Corbel Light"/>
@@ -29495,11 +29432,7 @@
         <w:t>’</w:t>
       </w:r>
       <w:r>
-        <w:t>nden</w:t>
-      </w:r>
-      <w:proofErr w:type="spellEnd"/>
-      <w:r>
-        <w:t xml:space="preserve"> sonra servis keşfi mekanizması gerçekleştirilmiştir. </w:t>
+        <w:t xml:space="preserve">nden sonra servis keşfi mekanizması gerçekleştirilmiştir. </w:t>
       </w:r>
       <w:r>
         <w:t xml:space="preserve">Servis keşfinin mekanizmasını gerçekleştirmek için Spring Cloud’un sunduğu Eureka Server kullanılmıştır. </w:t>
@@ -30319,15 +30252,7 @@
         <w:pStyle w:val="TezMetni"/>
       </w:pPr>
       <w:r>
-        <w:t xml:space="preserve">Bu dosyadaki konfigürasyonda önemli noktalar şu şekilde özetlenebilir. </w:t>
-      </w:r>
-      <w:proofErr w:type="spellStart"/>
-      <w:r>
-        <w:t>services</w:t>
-      </w:r>
-      <w:proofErr w:type="spellEnd"/>
-      <w:r>
-        <w:t xml:space="preserve"> bölümünde uygulamayı oluşturan mikroservisler tanımlanmaktadır.</w:t>
+        <w:t>Bu dosyadaki konfigürasyonda önemli noktalar şu şekilde özetlenebilir. services bölümünde uygulamayı oluşturan mikroservisler tanımlanmaktadır.</w:t>
       </w:r>
       <w:r>
         <w:t xml:space="preserve"> Bu dosyada 3 hizmet vardır. Bunlar; </w:t>
@@ -30386,55 +30311,21 @@
       <w:r>
         <w:t xml:space="preserve"> </w:t>
       </w:r>
-      <w:proofErr w:type="spellStart"/>
       <w:r>
         <w:t>i</w:t>
       </w:r>
       <w:r>
-        <w:t>mage</w:t>
-      </w:r>
-      <w:proofErr w:type="spellEnd"/>
-      <w:r>
-        <w:t xml:space="preserve"> </w:t>
+        <w:t xml:space="preserve">mage </w:t>
       </w:r>
       <w:r>
         <w:t xml:space="preserve">anahtarı barındırıldığı kayıt yerini göstermektedir. </w:t>
       </w:r>
-      <w:proofErr w:type="spellStart"/>
-      <w:r>
-        <w:t>mem_limit</w:t>
-      </w:r>
-      <w:proofErr w:type="spellEnd"/>
-      <w:r>
-        <w:t xml:space="preserve">, konteyner bellek </w:t>
+      <w:r>
+        <w:t xml:space="preserve">mem_limit, konteyner bellek </w:t>
       </w:r>
       <w:r>
         <w:lastRenderedPageBreak/>
-        <w:t xml:space="preserve">sınırlarını; </w:t>
-      </w:r>
-      <w:proofErr w:type="spellStart"/>
-      <w:r>
-        <w:t>ports</w:t>
-      </w:r>
-      <w:proofErr w:type="spellEnd"/>
-      <w:r>
-        <w:t xml:space="preserve"> server ve konteyner tarafında kullanılacak portları; </w:t>
-      </w:r>
-      <w:proofErr w:type="spellStart"/>
-      <w:r>
-        <w:t>networks</w:t>
-      </w:r>
-      <w:proofErr w:type="spellEnd"/>
-      <w:r>
-        <w:t xml:space="preserve">, mikroservisin kullanacağı ağı belirtmektedir.  </w:t>
-      </w:r>
-      <w:proofErr w:type="spellStart"/>
-      <w:r>
-        <w:t>depends_on</w:t>
-      </w:r>
-      <w:proofErr w:type="spellEnd"/>
-      <w:r>
-        <w:t xml:space="preserve"> </w:t>
+        <w:t xml:space="preserve">sınırlarını; ports server ve konteyner tarafında kullanılacak portları; networks, mikroservisin kullanacağı ağı belirtmektedir.  depends_on </w:t>
       </w:r>
       <w:r>
         <w:t xml:space="preserve">mikroservisin bağımlı olduğu diğer mikroservisleri gösterir. </w:t>
@@ -30669,7 +30560,19 @@
         <w:t>servis</w:t>
       </w:r>
       <w:r>
-        <w:t xml:space="preserve"> mimarisinin benimsenmesi için hem insan kaynaklarını hem de teknolojik altyapıyı göz önünde bulundurarak kurumun hazır olup olmadığını değerlendirmeyi </w:t>
+        <w:t xml:space="preserve"> mimarisinin</w:t>
+      </w:r>
+      <w:r>
+        <w:t xml:space="preserve"> SGK’de</w:t>
+      </w:r>
+      <w:r>
+        <w:t xml:space="preserve"> </w:t>
+      </w:r>
+      <w:r>
+        <w:t>doğru ve sorunsuz bir şekilde uygulanabilmesi</w:t>
+      </w:r>
+      <w:r>
+        <w:t xml:space="preserve"> için hem insan kaynaklarını hem de teknolojik altyapıyı göz önünde bulundurarak kurumun hazır olup olmadığını değerlendirmeyi </w:t>
       </w:r>
       <w:r>
         <w:t xml:space="preserve">ve </w:t>
@@ -30681,490 +30584,571 @@
         <w:t>servis</w:t>
       </w:r>
       <w:r>
-        <w:t xml:space="preserve"> mimarisine geçiş için gereken adımların pratik bir taslağını sunmayı amaçlamaktadır.</w:t>
+        <w:t xml:space="preserve"> mimarisine geçiş için gereken adımların pratik bir taslağını sunmayı amaçlamaktadır. </w:t>
+      </w:r>
+    </w:p>
+    <w:p>
+      <w:pPr>
+        <w:pStyle w:val="TezMetni"/>
+      </w:pPr>
+    </w:p>
+    <w:p>
+      <w:pPr>
+        <w:pStyle w:val="TezMetni"/>
+      </w:pPr>
+      <w:r>
+        <w:t>Çalışma</w:t>
+      </w:r>
+      <w:r>
+        <w:t>da</w:t>
       </w:r>
       <w:r>
         <w:t xml:space="preserve"> </w:t>
       </w:r>
-    </w:p>
-    <w:p>
-      <w:pPr>
-        <w:pStyle w:val="TezMetni"/>
-      </w:pPr>
-    </w:p>
-    <w:p>
-      <w:pPr>
-        <w:pStyle w:val="TezMetni"/>
-      </w:pPr>
-      <w:r>
-        <w:t>Çalışma</w:t>
-      </w:r>
-      <w:r>
-        <w:t>da</w:t>
+      <w:r>
+        <w:t>monolitik mimariden mikro</w:t>
+      </w:r>
+      <w:r>
+        <w:t>servis</w:t>
+      </w:r>
+      <w:r>
+        <w:t xml:space="preserve"> mimarisine geçiş için uygulamalara odaklanılarak geçiş adımlarının </w:t>
+      </w:r>
+      <w:r>
+        <w:t>aşamaları</w:t>
       </w:r>
       <w:r>
         <w:t xml:space="preserve"> </w:t>
       </w:r>
       <w:r>
-        <w:t>i</w:t>
-      </w:r>
-      <w:r>
-        <w:t>lk olarak, monolitik mimariden mikro</w:t>
+        <w:t xml:space="preserve">teorik </w:t>
+      </w:r>
+      <w:r>
+        <w:t>olarak anlatılmıştır</w:t>
+      </w:r>
+      <w:r>
+        <w:t xml:space="preserve">. </w:t>
+      </w:r>
+      <w:r>
+        <w:t>Kurumun</w:t>
+      </w:r>
+      <w:r>
+        <w:t xml:space="preserve"> hazırlık durumunu değerlendirmek için hem teknolojik altyapıyı hem de personel kaynaklarını değerlendiren bir anket uygulanmıştır. Anket, eski teknolojilerin yaygın kullanımı da dahil olmak üzere SGK'd</w:t>
+      </w:r>
+      <w:r>
+        <w:t>e</w:t>
+      </w:r>
+      <w:r>
+        <w:t>ki teknoloji kullanımının mevcut durumuna ilişkin bilgiler sağlamış ve DevOps uygulamalarının</w:t>
+      </w:r>
+      <w:r>
+        <w:t xml:space="preserve"> </w:t>
+      </w:r>
+      <w:r>
+        <w:t xml:space="preserve">sınırlı bir şekilde uygulanması gibi bilgi ve altyapı eksikliklerini </w:t>
+      </w:r>
+      <w:r>
+        <w:t>göstermiştir</w:t>
+      </w:r>
+      <w:r>
+        <w:t>.</w:t>
+      </w:r>
+    </w:p>
+    <w:p>
+      <w:pPr>
+        <w:pStyle w:val="TezMetni"/>
+      </w:pPr>
+    </w:p>
+    <w:p>
+      <w:pPr>
+        <w:pStyle w:val="TezMetni"/>
+      </w:pPr>
+      <w:r>
+        <w:t>M</w:t>
+      </w:r>
+      <w:r>
+        <w:t xml:space="preserve">onolitik bir uygulamanın bir </w:t>
+      </w:r>
+      <w:r>
+        <w:t>bileşeninin</w:t>
+      </w:r>
+      <w:r>
+        <w:t xml:space="preserve"> mikro</w:t>
       </w:r>
       <w:r>
         <w:t>servis</w:t>
       </w:r>
       <w:r>
-        <w:t xml:space="preserve"> mimarisine geçiş için uygulamalara odaklanılarak geçiş adımlarının teorik planlaması özetlenmiştir. </w:t>
-      </w:r>
-      <w:r>
-        <w:t>Kurumun</w:t>
-      </w:r>
-      <w:r>
-        <w:t xml:space="preserve"> hazırlık durumunu değerlendirmek için hem teknolojik altyapıyı hem de personel kaynaklarını değerlendiren bir anket uygulanmıştır. Anket, eski teknolojilerin yaygın kullanımı da dahil olmak üzere SGK'daki teknoloji kullanımının mevcut durumuna ilişkin bilgiler sağlamış ve DevOps uygulamalarının test ortamının ötesinde sınırlı bir şekilde uygulanması gibi bilgi ve altyapı eksikliklerini vurgulamıştır.</w:t>
-      </w:r>
-    </w:p>
-    <w:p>
-      <w:pPr>
-        <w:pStyle w:val="TezMetni"/>
-      </w:pPr>
-    </w:p>
-    <w:p>
-      <w:pPr>
-        <w:pStyle w:val="TezMetni"/>
-      </w:pPr>
-      <w:r>
-        <w:t>M</w:t>
-      </w:r>
-      <w:r>
-        <w:t>onolitik bir uygulamanın bir kısmının mikro</w:t>
+        <w:t xml:space="preserve"> mimarisine dönüştürüldüğü bir vaka çalışması gerçekleştirilmiştir. </w:t>
+      </w:r>
+      <w:r>
+        <w:t>B</w:t>
+      </w:r>
+      <w:r>
+        <w:t xml:space="preserve">elirli </w:t>
+      </w:r>
+      <w:r>
+        <w:t xml:space="preserve">bir </w:t>
+      </w:r>
+      <w:r>
+        <w:t>bileşen</w:t>
+      </w:r>
+      <w:r>
+        <w:t xml:space="preserve"> seçilerek</w:t>
+      </w:r>
+      <w:r>
+        <w:t xml:space="preserve"> mikro</w:t>
       </w:r>
       <w:r>
         <w:t>servis</w:t>
       </w:r>
       <w:r>
-        <w:t xml:space="preserve"> mimarisine dönüştürüldüğü bir vaka çalışması gerçekleştirilmiştir. Bu dönüşüm, belirli bileşen</w:t>
-      </w:r>
-      <w:r>
-        <w:t>in</w:t>
+        <w:t xml:space="preserve"> olarak yeniden</w:t>
+      </w:r>
+      <w:r>
+        <w:t xml:space="preserve"> </w:t>
+      </w:r>
+      <w:r>
+        <w:t>yazıl</w:t>
+      </w:r>
+      <w:r>
+        <w:t>mıştır</w:t>
+      </w:r>
+      <w:r>
+        <w:t xml:space="preserve"> </w:t>
+      </w:r>
+      <w:r>
+        <w:t xml:space="preserve">ve tüm sistemi bozmadan artımlı </w:t>
+      </w:r>
+      <w:r>
+        <w:t>bir dönüşüme</w:t>
+      </w:r>
+      <w:r>
+        <w:t xml:space="preserve"> izin veren hibrit bir yapı </w:t>
+      </w:r>
+      <w:r>
+        <w:t>oluşturularak geçilmesinin daha uygun olduğu görülmüştür</w:t>
+      </w:r>
+      <w:r>
+        <w:t>. Vaka çalışmasında, eski sistemin parçalarını kademeli olarak mikro</w:t>
+      </w:r>
+      <w:r>
+        <w:t>servislerle</w:t>
+      </w:r>
+      <w:r>
+        <w:t xml:space="preserve"> değiştiren bir </w:t>
+      </w:r>
+      <w:r>
+        <w:t>yaklaşım</w:t>
+      </w:r>
+      <w:r>
+        <w:t xml:space="preserve"> olan Strangler yaklaşımı uygulan</w:t>
+      </w:r>
+      <w:r>
+        <w:t>mıştır.</w:t>
+      </w:r>
+    </w:p>
+    <w:p>
+      <w:pPr>
+        <w:pStyle w:val="TezMetni"/>
+      </w:pPr>
+    </w:p>
+    <w:p>
+      <w:pPr>
+        <w:pStyle w:val="TezMetni"/>
+      </w:pPr>
+      <w:r>
+        <w:t xml:space="preserve">Çalışmada birkaç temel çözüm ve sonuç </w:t>
+      </w:r>
+      <w:r>
+        <w:t>elde</w:t>
+      </w:r>
+      <w:r>
+        <w:t xml:space="preserve"> edilmiştir.</w:t>
+      </w:r>
+      <w:r>
+        <w:t xml:space="preserve"> </w:t>
+      </w:r>
+      <w:r>
+        <w:t>İlk olarak, SGK</w:t>
+      </w:r>
+      <w:r>
+        <w:t xml:space="preserve"> yazılım uygulamalarının</w:t>
+      </w:r>
+      <w:r>
+        <w:t xml:space="preserve"> eski teknolojilere olan bağımlılığının, yeni teknolojilerin entegrasyonunu kolaylaştıran bir</w:t>
+      </w:r>
+      <w:r>
+        <w:t xml:space="preserve"> model olan mikroservis mimarisi </w:t>
+      </w:r>
+      <w:r>
+        <w:t>kullanılarak</w:t>
+      </w:r>
+      <w:r>
+        <w:t xml:space="preserve"> azaltılabileceği gözlemlenmiştir. Anket sonuçları, teknolojik altyapıyı geliştirmenin önemini, özellikle de DevOps </w:t>
+      </w:r>
+      <w:r>
+        <w:t>yaklaşımını destekleyen yazılım araçlarının</w:t>
+      </w:r>
+      <w:r>
+        <w:t xml:space="preserve"> </w:t>
+      </w:r>
+      <w:r>
+        <w:t>kullanılmasının</w:t>
+      </w:r>
+      <w:r>
+        <w:t xml:space="preserve"> SGK’de</w:t>
+      </w:r>
+      <w:r>
+        <w:t xml:space="preserve"> mikroservis mimarisi ile uygulamalar</w:t>
+      </w:r>
+      <w:r>
+        <w:t xml:space="preserve"> oluşturabilmek</w:t>
+      </w:r>
+      <w:r>
+        <w:t xml:space="preserve"> için zorunluluk olduğunu göstermiştir.</w:t>
+      </w:r>
+    </w:p>
+    <w:p>
+      <w:pPr>
+        <w:pStyle w:val="TezMetni"/>
+      </w:pPr>
+    </w:p>
+    <w:p>
+      <w:pPr>
+        <w:pStyle w:val="TezMetni"/>
+      </w:pPr>
+      <w:r>
+        <w:lastRenderedPageBreak/>
+        <w:t xml:space="preserve">Dikkate değer bir bulgu, SGK </w:t>
+      </w:r>
+      <w:r>
+        <w:t>yazılım uygulamalarında</w:t>
+      </w:r>
+      <w:r>
+        <w:t xml:space="preserve"> Java kullanımının yaygınlığı</w:t>
+      </w:r>
+      <w:r>
+        <w:t>dır</w:t>
+      </w:r>
+      <w:r>
+        <w:t>; bu da Spring Cloud gibi bir</w:t>
+      </w:r>
+      <w:r>
+        <w:t xml:space="preserve"> kütüphanenin</w:t>
+      </w:r>
+      <w:r>
+        <w:t xml:space="preserve"> </w:t>
+      </w:r>
+      <w:r>
+        <w:t>varlığının</w:t>
       </w:r>
       <w:r>
         <w:t xml:space="preserve"> mikro</w:t>
       </w:r>
       <w:r>
+        <w:t>servislere</w:t>
+      </w:r>
+      <w:r>
+        <w:t xml:space="preserve"> geçişte önemli bir avantaj sağlayabileceğini </w:t>
+      </w:r>
+      <w:r>
+        <w:t>göstermektedir</w:t>
+      </w:r>
+      <w:r>
+        <w:t xml:space="preserve">. Bu, BT personelinin mevcut </w:t>
+      </w:r>
+      <w:r>
+        <w:t xml:space="preserve">bilgisi ile </w:t>
+      </w:r>
+      <w:r>
+        <w:t>uyum</w:t>
+      </w:r>
+      <w:r>
+        <w:t>ludur</w:t>
+      </w:r>
+      <w:r>
+        <w:t xml:space="preserve"> </w:t>
+      </w:r>
+      <w:r>
+        <w:t xml:space="preserve">ve sorunsuz bir </w:t>
+      </w:r>
+      <w:r>
+        <w:t xml:space="preserve">geçişi </w:t>
+      </w:r>
+      <w:r>
+        <w:t>mümkün kılmaktadır</w:t>
+      </w:r>
+      <w:r>
+        <w:t>.</w:t>
+      </w:r>
+    </w:p>
+    <w:p>
+      <w:pPr>
+        <w:pStyle w:val="TezMetni"/>
+      </w:pPr>
+    </w:p>
+    <w:p>
+      <w:pPr>
+        <w:pStyle w:val="TezMetni"/>
+      </w:pPr>
+      <w:r>
+        <w:t>Çalışma ayrıca, mikro</w:t>
+      </w:r>
+      <w:r>
         <w:t>servis</w:t>
       </w:r>
       <w:r>
-        <w:t xml:space="preserve"> olarak yeniden</w:t>
+        <w:t xml:space="preserve">lere kademeli ve kontrollü geçişe olanak tanıyarak büyük ölçekli sistem değişiklikleriyle ilişkili riskleri en aza indiren Strangler yaklaşımının avantajlarını </w:t>
+      </w:r>
+      <w:r>
+        <w:t>gözlemlemiştir</w:t>
+      </w:r>
+      <w:r>
+        <w:t>. Yazılım uygulamalarının düzenli olarak güncellenmesini gerektiren mevzuattaki sık değişiklikler, mikro</w:t>
+      </w:r>
+      <w:r>
+        <w:t>servis</w:t>
+      </w:r>
+      <w:r>
+        <w:t>lerin SGK için uygunluğunu daha da güçlendirmektedir. Mikro hizmetlerle, tüm uygulama yerine yalnızca etkilenen bileşenlerin güncellenmesi gerekir, bu da kesinti süresini azaltır ve mevzuat değişikliklerine yanıt vermede çevikliği artırır.</w:t>
+      </w:r>
+    </w:p>
+    <w:p>
+      <w:pPr>
+        <w:pStyle w:val="TezMetni"/>
+      </w:pPr>
+    </w:p>
+    <w:p>
+      <w:pPr>
+        <w:pStyle w:val="TezMetni"/>
+      </w:pPr>
+      <w:r>
+        <w:t>Bulgulara dayanarak tez, SGK'nın mikro</w:t>
+      </w:r>
+      <w:r>
+        <w:t>servis</w:t>
+      </w:r>
+      <w:r>
+        <w:t xml:space="preserve"> mimarisinin gerektirdiği sürekli entegrasyon ve dağıtımı desteklemek için DevOps yeteneklerini sadece test değil tüm ortamlarda genişletmeye yatırım yapmasını önermektedir. Ayrıca, Spring Cloud gibi çerçeveler aracılığıyla mevcut Java uzmanlığından yararlanmak geçişi kolaylaştırabilir ve mikro</w:t>
+      </w:r>
+      <w:r>
+        <w:t>servis</w:t>
+      </w:r>
+      <w:r>
+        <w:t xml:space="preserve"> uygulamasının genel etkinliğini artırabilir.</w:t>
       </w:r>
       <w:r>
         <w:t xml:space="preserve"> </w:t>
       </w:r>
       <w:r>
-        <w:t xml:space="preserve">yazıldığı </w:t>
-      </w:r>
-      <w:r>
-        <w:t xml:space="preserve">ve tüm sistemi bozmadan artımlı </w:t>
-      </w:r>
-      <w:r>
-        <w:t>bir dönüşüme</w:t>
-      </w:r>
-      <w:r>
-        <w:t xml:space="preserve"> izin veren hibrit bir yapı oluşturmayı içeriyordu. Vaka çalışmasında, eski sistemin parçalarını kademeli olarak mikro</w:t>
-      </w:r>
-      <w:r>
-        <w:t>servislerle</w:t>
-      </w:r>
-      <w:r>
-        <w:t xml:space="preserve"> değiştiren bir strateji olan Strangler yaklaşımı uygulandı ve bunun SGK'n</w:t>
-      </w:r>
-      <w:r>
-        <w:t>i</w:t>
-      </w:r>
-      <w:r>
-        <w:t>n ihtiyaçları için özellikle avantajlı olduğu görüldü.</w:t>
-      </w:r>
-    </w:p>
-    <w:p>
-      <w:pPr>
-        <w:pStyle w:val="TezMetni"/>
-      </w:pPr>
-    </w:p>
-    <w:p>
-      <w:pPr>
-        <w:pStyle w:val="TezMetni"/>
-      </w:pPr>
-      <w:r>
-        <w:t xml:space="preserve">Çalışmada birkaç temel çözüm ve sonuç </w:t>
-      </w:r>
-      <w:r>
-        <w:t>elde</w:t>
-      </w:r>
-      <w:r>
-        <w:t xml:space="preserve"> edilmiştir.</w:t>
-      </w:r>
-      <w:r>
-        <w:t xml:space="preserve"> </w:t>
-      </w:r>
-      <w:r>
-        <w:t>İlk olarak, SGK'n</w:t>
-      </w:r>
-      <w:r>
-        <w:t>i</w:t>
-      </w:r>
-      <w:r>
-        <w:t>n eski teknolojilere olan bağımlılığının, yeni teknolojilerin entegrasyonunu kolaylaştıran bir</w:t>
-      </w:r>
-      <w:r>
-        <w:t xml:space="preserve"> model olan mikroservis mimarisi </w:t>
-      </w:r>
-      <w:r>
-        <w:t xml:space="preserve">benimsenerek azaltılabileceği gözlemlenmiştir. Anket sonuçları, teknolojik altyapıyı geliştirmenin önemini, özellikle de DevOps uygulamalarını test ortamının ötesine taşıyarak geliştirmenin tüm aşamalarında </w:t>
-      </w:r>
-      <w:r>
-        <w:t xml:space="preserve">hızlı </w:t>
-      </w:r>
-      <w:r>
-        <w:t>dağıtım ve operasyonlar sağlama ihtiyacını vurgulamıştır.</w:t>
-      </w:r>
-    </w:p>
-    <w:p>
-      <w:pPr>
-        <w:pStyle w:val="TezMetni"/>
-      </w:pPr>
-    </w:p>
-    <w:p>
-      <w:pPr>
-        <w:pStyle w:val="TezMetni"/>
-      </w:pPr>
-      <w:r>
-        <w:t>Dikkate değer bir bulgu, SGK içinde Java kullanımının yüksek yaygınlığıydı; bu da Spring Cloud gibi bir çerçevenin benimsenmesinin mikro</w:t>
-      </w:r>
-      <w:r>
-        <w:t>servislere</w:t>
-      </w:r>
-      <w:r>
-        <w:t xml:space="preserve"> geçişte </w:t>
+        <w:t>SGK</w:t>
+      </w:r>
+      <w:r>
+        <w:t>, Strangler yaklaşımını benimseyerek sorunsuz ve yönetilebilir bir geçiş sağlayabilir ve kuruluşun operasyonel istikrarı korurken yazılım altyapısını modernize etmesine olanak tanıyabilir.</w:t>
+      </w:r>
+    </w:p>
+    <w:p>
+      <w:pPr>
+        <w:pStyle w:val="TezMetni"/>
+      </w:pPr>
+    </w:p>
+    <w:p>
+      <w:pPr>
+        <w:pStyle w:val="TezMetni"/>
+      </w:pPr>
+    </w:p>
+    <w:p>
+      <w:pPr>
+        <w:pStyle w:val="TezMetni"/>
+      </w:pPr>
+    </w:p>
+    <w:p>
+      <w:pPr>
+        <w:pStyle w:val="TezMetni"/>
+      </w:pPr>
+    </w:p>
+    <w:p>
+      <w:pPr>
+        <w:pStyle w:val="TezMetni"/>
+      </w:pPr>
+    </w:p>
+    <w:p>
+      <w:pPr>
+        <w:pStyle w:val="TezMetni"/>
+      </w:pPr>
+    </w:p>
+    <w:p>
+      <w:pPr>
+        <w:pStyle w:val="TezMetni"/>
+      </w:pPr>
+    </w:p>
+    <w:p>
+      <w:pPr>
+        <w:pStyle w:val="TezMetni"/>
+      </w:pPr>
+    </w:p>
+    <w:p>
+      <w:pPr>
+        <w:pStyle w:val="TezMetni"/>
+      </w:pPr>
+    </w:p>
+    <w:p>
+      <w:pPr>
+        <w:pStyle w:val="TezMetni"/>
+      </w:pPr>
+    </w:p>
+    <w:p>
+      <w:pPr>
+        <w:pStyle w:val="TezMetni"/>
+      </w:pPr>
+    </w:p>
+    <w:p>
+      <w:pPr>
+        <w:pStyle w:val="TezMetni"/>
+      </w:pPr>
+    </w:p>
+    <w:p>
+      <w:pPr>
+        <w:pStyle w:val="TezMetni"/>
+      </w:pPr>
+    </w:p>
+    <w:p>
+      <w:pPr>
+        <w:pStyle w:val="TezMetni"/>
+      </w:pPr>
+    </w:p>
+    <w:p>
+      <w:pPr>
+        <w:pStyle w:val="TezMetni"/>
+      </w:pPr>
+    </w:p>
+    <w:p>
+      <w:pPr>
+        <w:pStyle w:val="TezMetni"/>
+      </w:pPr>
+      <w:r>
+        <w:t>Tezden çıkarılan sonuçta gelecek çalışmalar için neler yapılabilir bahset.</w:t>
+      </w:r>
+    </w:p>
+    <w:p>
+      <w:pPr>
+        <w:pStyle w:val="TezMetni"/>
+      </w:pPr>
+      <w:r>
+        <w:t xml:space="preserve">Tezin yöntemi </w:t>
+      </w:r>
+    </w:p>
+    <w:p>
+      <w:pPr>
+        <w:pStyle w:val="TezMetni"/>
+      </w:pPr>
+      <w:r>
+        <w:t>Teorik olarak geçiş adımlarının planlanması ve anlatılmıştır.</w:t>
+      </w:r>
+    </w:p>
+    <w:p>
+      <w:pPr>
+        <w:pStyle w:val="TezMetni"/>
+      </w:pPr>
+      <w:r>
+        <w:t>Anket yapılarak teknolojik altyapı ve personel kaynağı değerlendirilmiştir.</w:t>
+      </w:r>
+    </w:p>
+    <w:p>
+      <w:pPr>
+        <w:pStyle w:val="TezMetni"/>
+      </w:pPr>
+      <w:r>
+        <w:t>Örnek uygulama yapılarak uygulanabilirliği gösterilmiştir. Uygulamada monolitik mimarinin bir parçası mikroservis mimarisine dönüştürülerek hibrit bir yapı oluşturulmuştur.</w:t>
+      </w:r>
+    </w:p>
+    <w:p>
+      <w:pPr>
+        <w:pStyle w:val="TezMetni"/>
+      </w:pPr>
+    </w:p>
+    <w:p>
+      <w:pPr>
+        <w:pStyle w:val="TezMetni"/>
+        <w:ind w:firstLine="0"/>
+      </w:pPr>
+    </w:p>
+    <w:p>
+      <w:pPr>
+        <w:pStyle w:val="TezMetni"/>
+      </w:pPr>
+      <w:r>
+        <w:t>Ulaşılan çözüm yolları</w:t>
+      </w:r>
+    </w:p>
+    <w:p>
+      <w:pPr>
+        <w:pStyle w:val="TezMetni"/>
+      </w:pPr>
+      <w:r>
+        <w:t>SGK’de eski teknolojiler kullanılıyor mikroservis uygulanması yeni teknolojilere geçişte bir kolaylık sağladığı görülmüştür.</w:t>
+      </w:r>
+    </w:p>
+    <w:p>
+      <w:pPr>
+        <w:pStyle w:val="TezMetni"/>
+      </w:pPr>
+      <w:r>
+        <w:t>Yapılan anket üzerinden sonuç ve öneriler.</w:t>
+      </w:r>
+    </w:p>
+    <w:p>
+      <w:pPr>
+        <w:pStyle w:val="TezMetni"/>
+      </w:pPr>
+      <w:r>
+        <w:t>Kurumda sadece devops test ortamında var dolayısıyla bunun düzeltilmesi gerekiyor.</w:t>
+      </w:r>
+    </w:p>
+    <w:p>
+      <w:pPr>
+        <w:pStyle w:val="TezMetni"/>
+      </w:pPr>
+      <w:r>
+        <w:t>Mesela ankette çıkan sonuçlardan biri kurumda Java kullanımı çok fazla dolayısıyla Spring Cloud gibi bir deste</w:t>
+      </w:r>
+      <w:r>
+        <w:t>ğin olması geçişte avantaj sağlayacağı görülmüştür.</w:t>
+      </w:r>
+    </w:p>
+    <w:p>
+      <w:pPr>
+        <w:pStyle w:val="TezMetni"/>
+      </w:pPr>
+      <w:r>
+        <w:t>Strangler yaklaşımının yine geçişte avantajlı olduğu görülmüştür.</w:t>
+      </w:r>
+    </w:p>
+    <w:p>
+      <w:pPr>
+        <w:pStyle w:val="TezMetni"/>
+      </w:pPr>
+      <w:r>
+        <w:t>Sık değişen bir mevzuat var dolayısıyla yazılım uygulamaları da sık değişiyor. Mikroservis uygulaması bütün bir uygulama yerine sadece belli bir kısmı güncellediği için avantaj getireceği görülmüştür.</w:t>
+      </w:r>
+    </w:p>
+    <w:p>
+      <w:pPr>
+        <w:pStyle w:val="TezMetni"/>
+      </w:pPr>
+      <w:r>
+        <w:t>DevOps bölümünü yaz. 1.Bölümdeki mikroservis mimarisinde az da olsa bir şeyler yaz. Stratejik uygunluk ve fizibilite bölümündeki Tavsiye bölümünü zaten tezin sonunda vereceğim için oraya taşıyorum. Gerek olursa yeniden oraya alırım. Resimlerin yazılarını ayarlamayı unutma resim bir sayfada açıklaması diğer sayfada olmasın. Sayfa sayısı artması için SAGA dahil edilebilir. Mikroservisler arası iletişim yöntemleri yazılabilir. GEÇİŞ Senaryosu anlatırken Javayı söyledin ama Spring boot framework’ünü belirtmedin. Konuyu genişletmek için kullanabilirsin. İlk başta chatgpt ye kontrol ettir anlatımda bir yanlışlık var mı? Rest API. Çete sor cümleler düzgünmü diye</w:t>
+      </w:r>
+      <w:r>
+        <w:t>(bütün tezi gözden geçirsin)</w:t>
+      </w:r>
+      <w:r>
+        <w:t xml:space="preserve">. Agile. Apache Maven. Kodları koymak gerekirmi Ek olarak sor danışmanına. Teknik fizibilite çalışması 2.parağraf murat </w:t>
       </w:r>
       <w:r>
         <w:lastRenderedPageBreak/>
-        <w:t>önemli bir avantaj sağlayabileceğini düşündürüyor. Bu, BT personelinin mevcut beceri ve tercihleriyle uyum sağlayarak geçişi daha sorunsuz ve verimli hale getirecektir.</w:t>
-      </w:r>
-    </w:p>
-    <w:p>
-      <w:pPr>
-        <w:pStyle w:val="TezMetni"/>
-      </w:pPr>
-    </w:p>
-    <w:p>
-      <w:pPr>
-        <w:pStyle w:val="TezMetni"/>
-      </w:pPr>
-      <w:r>
-        <w:t>Çalışma ayrıca, mikro</w:t>
-      </w:r>
-      <w:r>
-        <w:t>servis</w:t>
-      </w:r>
-      <w:r>
-        <w:t xml:space="preserve">lere kademeli ve kontrollü geçişe olanak tanıyarak büyük ölçekli sistem değişiklikleriyle ilişkili riskleri en aza indiren Strangler yaklaşımının avantajlarını </w:t>
-      </w:r>
-      <w:r>
-        <w:t>gözlemlemiştir</w:t>
-      </w:r>
-      <w:r>
-        <w:t>. Yazılım uygulamalarının düzenli olarak güncellenmesini gerektiren mevzuattaki sık değişiklikler, mikro</w:t>
-      </w:r>
-      <w:r>
-        <w:t>servis</w:t>
-      </w:r>
-      <w:r>
-        <w:t>lerin SGK için uygunluğunu daha da güçlendirmektedir. Mikro hizmetlerle, tüm uygulama yerine yalnızca etkilenen bileşenlerin güncellenmesi gerekir, bu da kesinti süresini azaltır ve mevzuat değişikliklerine yanıt vermede çevikliği artırır</w:t>
-      </w:r>
-      <w:r>
-        <w:t>.</w:t>
-      </w:r>
-    </w:p>
-    <w:p>
-      <w:pPr>
-        <w:pStyle w:val="TezMetni"/>
-      </w:pPr>
-    </w:p>
-    <w:p>
-      <w:pPr>
-        <w:pStyle w:val="TezMetni"/>
-      </w:pPr>
-      <w:r>
-        <w:t>Bulgulara dayanarak tez, SGK'nın mikro</w:t>
-      </w:r>
-      <w:r>
-        <w:t>servis</w:t>
-      </w:r>
-      <w:r>
-        <w:t xml:space="preserve"> mimarisinin gerektirdiği sürekli entegrasyon ve dağıtımı desteklemek için DevOps yeteneklerini sadece test değil tüm ortamlarda genişletmeye yatırım yapmasını önermektedir. Ayrıca, Spring Cloud gibi çerçeveler aracılığıyla mevcut Java uzmanlığından yararlanmak geçişi kolaylaştırabilir ve mikro</w:t>
-      </w:r>
-      <w:r>
-        <w:t>servis</w:t>
-      </w:r>
-      <w:r>
-        <w:t xml:space="preserve"> uygulamasının genel etkinliğini artırabilir.</w:t>
-      </w:r>
-      <w:r>
-        <w:t xml:space="preserve"> </w:t>
-      </w:r>
-      <w:r>
-        <w:t>SGK</w:t>
-      </w:r>
-      <w:r>
-        <w:t>, Strangler yaklaşımını benimseyerek sorunsuz ve yönetilebilir bir geçiş sağlayabilir ve kuruluşun operasyonel istikrarı korurken yazılım altyapısını modernize etmesine olanak tanıyabilir.</w:t>
-      </w:r>
-    </w:p>
-    <w:p>
-      <w:pPr>
-        <w:pStyle w:val="TezMetni"/>
-      </w:pPr>
-    </w:p>
-    <w:p>
-      <w:pPr>
-        <w:pStyle w:val="TezMetni"/>
-      </w:pPr>
-    </w:p>
-    <w:p>
-      <w:pPr>
-        <w:pStyle w:val="TezMetni"/>
-      </w:pPr>
-    </w:p>
-    <w:p>
-      <w:pPr>
-        <w:pStyle w:val="TezMetni"/>
-      </w:pPr>
-    </w:p>
-    <w:p>
-      <w:pPr>
-        <w:pStyle w:val="TezMetni"/>
-      </w:pPr>
-    </w:p>
-    <w:p>
-      <w:pPr>
-        <w:pStyle w:val="TezMetni"/>
-      </w:pPr>
-    </w:p>
-    <w:p>
-      <w:pPr>
-        <w:pStyle w:val="TezMetni"/>
-      </w:pPr>
-    </w:p>
-    <w:p>
-      <w:pPr>
-        <w:pStyle w:val="TezMetni"/>
-      </w:pPr>
-    </w:p>
-    <w:p>
-      <w:pPr>
-        <w:pStyle w:val="TezMetni"/>
-      </w:pPr>
-    </w:p>
-    <w:p>
-      <w:pPr>
-        <w:pStyle w:val="TezMetni"/>
-      </w:pPr>
-    </w:p>
-    <w:p>
-      <w:pPr>
-        <w:pStyle w:val="TezMetni"/>
-      </w:pPr>
-    </w:p>
-    <w:p>
-      <w:pPr>
-        <w:pStyle w:val="TezMetni"/>
-      </w:pPr>
-    </w:p>
-    <w:p>
-      <w:pPr>
-        <w:pStyle w:val="TezMetni"/>
-      </w:pPr>
-    </w:p>
-    <w:p>
-      <w:pPr>
-        <w:pStyle w:val="TezMetni"/>
-      </w:pPr>
-    </w:p>
-    <w:p>
-      <w:pPr>
-        <w:pStyle w:val="TezMetni"/>
-      </w:pPr>
-    </w:p>
-    <w:p>
-      <w:pPr>
-        <w:pStyle w:val="TezMetni"/>
-      </w:pPr>
-      <w:r>
-        <w:t>Tezden çıkarılan sonuçta gelecek çalışmalar için neler yapılabilir bahset.</w:t>
-      </w:r>
-    </w:p>
-    <w:p>
-      <w:pPr>
-        <w:pStyle w:val="TezMetni"/>
-      </w:pPr>
-      <w:r>
-        <w:lastRenderedPageBreak/>
-        <w:t xml:space="preserve">Tezin yöntemi </w:t>
-      </w:r>
-    </w:p>
-    <w:p>
-      <w:pPr>
-        <w:pStyle w:val="TezMetni"/>
-      </w:pPr>
-      <w:r>
-        <w:t>Teorik olarak geçiş adımlarının planlanması ve anlatılmıştır.</w:t>
-      </w:r>
-    </w:p>
-    <w:p>
-      <w:pPr>
-        <w:pStyle w:val="TezMetni"/>
-      </w:pPr>
-      <w:r>
-        <w:t>Anket yapılarak teknolojik altyapı ve personel kaynağı değerlendirilmiştir.</w:t>
-      </w:r>
-    </w:p>
-    <w:p>
-      <w:pPr>
-        <w:pStyle w:val="TezMetni"/>
-      </w:pPr>
-      <w:r>
-        <w:t>Örnek uygulama yapılarak uygulanabilirliği gösterilmiştir. Uygulamada monolitik mimarinin bir parçası mikroservis mimarisine dönüştürülerek hibrit bir yapı oluşturulmuştur.</w:t>
-      </w:r>
-    </w:p>
-    <w:p>
-      <w:pPr>
-        <w:pStyle w:val="TezMetni"/>
-      </w:pPr>
-    </w:p>
-    <w:p>
-      <w:pPr>
-        <w:pStyle w:val="TezMetni"/>
-        <w:ind w:firstLine="0"/>
-      </w:pPr>
-    </w:p>
-    <w:p>
-      <w:pPr>
-        <w:pStyle w:val="TezMetni"/>
-      </w:pPr>
-      <w:r>
-        <w:t>Ulaşılan çözüm yolları</w:t>
-      </w:r>
-    </w:p>
-    <w:p>
-      <w:pPr>
-        <w:pStyle w:val="TezMetni"/>
-      </w:pPr>
-      <w:r>
-        <w:t>SGK’de eski teknolojiler kullanılıyor mikroservis uygulanması yeni teknolojilere geçişte bir kolaylık sağladığı görülmüştür.</w:t>
-      </w:r>
-    </w:p>
-    <w:p>
-      <w:pPr>
-        <w:pStyle w:val="TezMetni"/>
-      </w:pPr>
-      <w:r>
-        <w:t>Yapılan anket üzerinden sonuç ve öneriler.</w:t>
-      </w:r>
-    </w:p>
-    <w:p>
-      <w:pPr>
-        <w:pStyle w:val="TezMetni"/>
-      </w:pPr>
-      <w:r>
-        <w:t xml:space="preserve">Kurumda sadece </w:t>
-      </w:r>
-      <w:proofErr w:type="spellStart"/>
-      <w:r>
-        <w:t>devops</w:t>
-      </w:r>
-      <w:proofErr w:type="spellEnd"/>
-      <w:r>
-        <w:t xml:space="preserve"> test ortamında var dolayısıyla bunun düzeltilmesi gerekiyor.</w:t>
-      </w:r>
-    </w:p>
-    <w:p>
-      <w:pPr>
-        <w:pStyle w:val="TezMetni"/>
-      </w:pPr>
-      <w:r>
-        <w:t>Mesela ankette çıkan sonuçlardan biri kurumda Java kullanımı çok fazla dolayısıyla Spring Cloud gibi bir deste</w:t>
-      </w:r>
-      <w:r>
-        <w:t>ğin olması geçişte avantaj sağlayacağı görülmüştür.</w:t>
-      </w:r>
-    </w:p>
-    <w:p>
-      <w:pPr>
-        <w:pStyle w:val="TezMetni"/>
-      </w:pPr>
-      <w:r>
-        <w:t>Strangler yaklaşımının yine geçişte avantajlı olduğu görülmüştür.</w:t>
-      </w:r>
-    </w:p>
-    <w:p>
-      <w:pPr>
-        <w:pStyle w:val="TezMetni"/>
-      </w:pPr>
-      <w:r>
-        <w:t>Sık değişen bir mevzuat var dolayısıyla yazılım uygulamaları da sık değişiyor. Mikroservis uygulaması bütün bir uygulama yerine sadece belli bir kısmı güncellediği için avantaj getireceği görülmüştür.</w:t>
-      </w:r>
-    </w:p>
-    <w:p>
-      <w:pPr>
-        <w:pStyle w:val="TezMetni"/>
-      </w:pPr>
-      <w:r>
-        <w:t xml:space="preserve">DevOps bölümünü yaz. 1.Bölümdeki mikroservis mimarisinde az da olsa bir şeyler yaz. Stratejik uygunluk ve fizibilite bölümündeki Tavsiye bölümünü zaten tezin sonunda vereceğim için oraya taşıyorum. Gerek olursa yeniden oraya alırım. Resimlerin yazılarını ayarlamayı unutma resim bir sayfada açıklaması diğer sayfada olmasın. Sayfa sayısı artması için SAGA dahil edilebilir. Mikroservisler arası iletişim yöntemleri yazılabilir. GEÇİŞ Senaryosu anlatırken Javayı söyledin ama Spring </w:t>
-      </w:r>
-      <w:proofErr w:type="spellStart"/>
-      <w:r>
-        <w:t>boot</w:t>
-      </w:r>
-      <w:proofErr w:type="spellEnd"/>
-      <w:r>
-        <w:t xml:space="preserve"> </w:t>
-      </w:r>
-      <w:proofErr w:type="spellStart"/>
-      <w:r>
-        <w:t>framework’ünü</w:t>
-      </w:r>
-      <w:proofErr w:type="spellEnd"/>
-      <w:r>
-        <w:t xml:space="preserve"> belirtmedin. Konuyu genişletmek için kullanabilirsin. İlk başta </w:t>
-      </w:r>
-      <w:proofErr w:type="spellStart"/>
-      <w:r>
-        <w:t>chatgpt</w:t>
-      </w:r>
-      <w:proofErr w:type="spellEnd"/>
-      <w:r>
-        <w:t xml:space="preserve"> ye kontrol ettir anlatımda bir yanlışlık var mı? Rest API. Çete sor cümleler </w:t>
-      </w:r>
-      <w:proofErr w:type="spellStart"/>
-      <w:r>
-        <w:t>düzgünmü</w:t>
-      </w:r>
-      <w:proofErr w:type="spellEnd"/>
-      <w:r>
-        <w:t xml:space="preserve"> diye</w:t>
-      </w:r>
-      <w:r>
-        <w:t>(bütün tezi gözden geçirsin)</w:t>
-      </w:r>
-      <w:r>
-        <w:t xml:space="preserve">. Agile. Apache Maven. Kodları koymak </w:t>
-      </w:r>
-      <w:proofErr w:type="spellStart"/>
-      <w:r>
-        <w:t>gerekirmi</w:t>
-      </w:r>
-      <w:proofErr w:type="spellEnd"/>
-      <w:r>
-        <w:t xml:space="preserve"> Ek olarak sor danışmanına. Teknik fizibilite çalışması 2.parağraf murat binaya sor. </w:t>
+        <w:t xml:space="preserve">binaya sor. </w:t>
       </w:r>
       <w:r>
         <w:t>DEVOPS GEÇEN YERLERE bak.</w:t>
@@ -31196,15 +31180,7 @@
         <w:t xml:space="preserve">, </w:t>
       </w:r>
       <w:r>
-        <w:t xml:space="preserve">Spring </w:t>
-      </w:r>
-      <w:proofErr w:type="spellStart"/>
-      <w:r>
-        <w:t>boot</w:t>
-      </w:r>
-      <w:proofErr w:type="spellEnd"/>
-      <w:r>
-        <w:t xml:space="preserve"> framework, </w:t>
+        <w:t xml:space="preserve">Spring boot framework, </w:t>
       </w:r>
     </w:p>
     <w:p>
@@ -31213,7 +31189,6 @@
         <w:ind w:firstLine="0"/>
       </w:pPr>
       <w:r>
-        <w:lastRenderedPageBreak/>
         <w:t>Eğer sorarlarsa sunumda neden pratik olarak sonuçları gösteremediğini iyi bir şekilde anlat.</w:t>
       </w:r>
     </w:p>
@@ -34691,7 +34666,6 @@
   <w:style w:type="character" w:default="1" w:styleId="VarsaylanParagrafYazTipi">
     <w:name w:val="Default Paragraph Font"/>
     <w:uiPriority w:val="1"/>
-    <w:semiHidden/>
     <w:unhideWhenUsed/>
   </w:style>
   <w:style w:type="table" w:default="1" w:styleId="NormalTablo">

</xml_diff>

<commit_message>
August 16 v2 16:58
</commit_message>
<xml_diff>
--- a/tez.docx
+++ b/tez.docx
@@ -16447,7 +16447,7 @@
           <w14:ligatures w14:val="standardContextual"/>
         </w:rPr>
         <w:drawing>
-          <wp:inline distT="0" distB="0" distL="0" distR="0" wp14:anchorId="76C494E8" wp14:editId="580D9791">
+          <wp:inline distT="0" distB="0" distL="0" distR="0" wp14:anchorId="76C494E8" wp14:editId="2E78CE7F">
             <wp:extent cx="5219700" cy="2232660"/>
             <wp:effectExtent l="0" t="0" r="0" b="0"/>
             <wp:docPr id="1585877269" name="Resim 1"/>
@@ -23655,10 +23655,13 @@
         <w:t xml:space="preserve"> uygulamasındaki beklenmedik davranışları veya eksiklikleri tespit etmek için tüm sistem etkileşimleri titizlikle kaydedilmelidir. Önceden tanımlanmış bir gözlem penceresi boyunca herhangi bir sorun ortaya çıkmazsa, mikro</w:t>
       </w:r>
       <w:r>
-        <w:t>servisin</w:t>
-      </w:r>
-      <w:r>
-        <w:t xml:space="preserve"> kapasitesine duyulan güven teyit edilmiş olur.</w:t>
+        <w:t>servis</w:t>
+      </w:r>
+      <w:r>
+        <w:t>e</w:t>
+      </w:r>
+      <w:r>
+        <w:t xml:space="preserve"> duyulan güven teyit edilmiş olur.</w:t>
       </w:r>
     </w:p>
     <w:p>
@@ -30554,7 +30557,10 @@
         <w:pStyle w:val="TezMetni"/>
       </w:pPr>
       <w:r>
-        <w:t>Çalışma, mikro</w:t>
+        <w:t>Bu ç</w:t>
+      </w:r>
+      <w:r>
+        <w:t>alışma, mikro</w:t>
       </w:r>
       <w:r>
         <w:t>servis</w:t>
@@ -30597,58 +30603,342 @@
         <w:pStyle w:val="TezMetni"/>
       </w:pPr>
       <w:r>
-        <w:t>Çalışma</w:t>
-      </w:r>
-      <w:r>
-        <w:t>da</w:t>
+        <w:t xml:space="preserve">Mikroservis mimarisi, SGK’nin erişilebilirlik ve </w:t>
+      </w:r>
+      <w:r>
+        <w:t xml:space="preserve">hızlı yazılım </w:t>
+      </w:r>
+      <w:r>
+        <w:t>güncelleme</w:t>
       </w:r>
       <w:r>
         <w:t xml:space="preserve"> </w:t>
       </w:r>
       <w:r>
-        <w:t>monolitik mimariden mikro</w:t>
+        <w:t xml:space="preserve">hedeflerine büyük katkı sağlayabilecek </w:t>
+      </w:r>
+      <w:r>
+        <w:t xml:space="preserve">bir </w:t>
+      </w:r>
+      <w:r>
+        <w:t xml:space="preserve">potansiyele sahiptir. Bu mimari sayesinde, </w:t>
+      </w:r>
+      <w:r>
+        <w:t xml:space="preserve">yazılım </w:t>
+      </w:r>
+      <w:r>
+        <w:t>hizmetler</w:t>
+      </w:r>
+      <w:r>
+        <w:t>i</w:t>
+      </w:r>
+      <w:r>
+        <w:t xml:space="preserve"> </w:t>
+      </w:r>
+      <w:r>
+        <w:t xml:space="preserve">daha </w:t>
+      </w:r>
+      <w:r>
+        <w:t>hızl</w:t>
+      </w:r>
+      <w:r>
+        <w:t>ı</w:t>
+      </w:r>
+      <w:r>
+        <w:t xml:space="preserve"> güncellenerek yeni mevzuat ve politika değişikliklerine çabuk yanıt verilebilir.</w:t>
+      </w:r>
+    </w:p>
+    <w:p>
+      <w:pPr>
+        <w:pStyle w:val="TezMetni"/>
+      </w:pPr>
+    </w:p>
+    <w:p>
+      <w:pPr>
+        <w:pStyle w:val="TezMetni"/>
+      </w:pPr>
+      <w:r>
+        <w:t>Kurumun</w:t>
+      </w:r>
+      <w:r>
+        <w:t xml:space="preserve"> hazırlık durumunu değerlendirmek için hem teknolojik altyapıyı hem de personel kaynaklarını değerlendiren bir anket </w:t>
+      </w:r>
+      <w:r>
+        <w:t>yapılmıştır</w:t>
+      </w:r>
+      <w:r>
+        <w:t>. Anket, eski teknolojilerin yaygın kullanımı da dahil olmak üzere SGK'd</w:t>
+      </w:r>
+      <w:r>
+        <w:t>e</w:t>
+      </w:r>
+      <w:r>
+        <w:t>ki teknoloji kullanımının mevcut durumuna ilişkin bilgiler sağlamış</w:t>
+      </w:r>
+      <w:r>
+        <w:t>tır.</w:t>
+      </w:r>
+      <w:r>
+        <w:t xml:space="preserve"> </w:t>
+      </w:r>
+      <w:r>
+        <w:t>Bu</w:t>
+      </w:r>
+      <w:r>
+        <w:t xml:space="preserve"> bilgiler,</w:t>
+      </w:r>
+      <w:r>
+        <w:t xml:space="preserve"> </w:t>
+      </w:r>
+      <w:r>
+        <w:t xml:space="preserve">mikroservis mimarisinin uygulanabilmesi için </w:t>
+      </w:r>
+      <w:r>
+        <w:t xml:space="preserve">bir eksikliğe işaret etmektedir. </w:t>
+      </w:r>
+      <w:r>
+        <w:t xml:space="preserve">DevOps </w:t>
+      </w:r>
+      <w:r>
+        <w:t xml:space="preserve">yaklaşımının kapsamlı bir şekilde </w:t>
+      </w:r>
+      <w:r>
+        <w:t>uygulanmaması mikroservis mimarisinin kullanımının</w:t>
+      </w:r>
+      <w:r>
+        <w:t xml:space="preserve"> </w:t>
+      </w:r>
+      <w:r>
+        <w:t>önündeki önemli bir engeldir.</w:t>
+      </w:r>
+    </w:p>
+    <w:p>
+      <w:pPr>
+        <w:pStyle w:val="TezMetni"/>
+      </w:pPr>
+    </w:p>
+    <w:p>
+      <w:pPr>
+        <w:pStyle w:val="TezMetni"/>
+      </w:pPr>
+      <w:r>
+        <w:t>M</w:t>
+      </w:r>
+      <w:r>
+        <w:t xml:space="preserve">onolitik bir uygulamanın bir </w:t>
+      </w:r>
+      <w:r>
+        <w:t>bileşeninin</w:t>
+      </w:r>
+      <w:r>
+        <w:t xml:space="preserve"> mikro</w:t>
       </w:r>
       <w:r>
         <w:t>servis</w:t>
       </w:r>
       <w:r>
-        <w:t xml:space="preserve"> mimarisine geçiş için uygulamalara odaklanılarak geçiş adımlarının </w:t>
-      </w:r>
-      <w:r>
-        <w:t>aşamaları</w:t>
+        <w:t xml:space="preserve"> mimarisine dönüştürüldüğü bir vaka çalışması gerçekleştirilmiştir. </w:t>
+      </w:r>
+      <w:r>
+        <w:t>B</w:t>
+      </w:r>
+      <w:r>
+        <w:t xml:space="preserve">elirli </w:t>
+      </w:r>
+      <w:r>
+        <w:t xml:space="preserve">bir </w:t>
+      </w:r>
+      <w:r>
+        <w:t>bileşen</w:t>
+      </w:r>
+      <w:r>
+        <w:t xml:space="preserve"> seçilerek</w:t>
+      </w:r>
+      <w:r>
+        <w:t xml:space="preserve"> mikro</w:t>
+      </w:r>
+      <w:r>
+        <w:t>servis</w:t>
+      </w:r>
+      <w:r>
+        <w:t xml:space="preserve"> olarak yeniden</w:t>
       </w:r>
       <w:r>
         <w:t xml:space="preserve"> </w:t>
       </w:r>
       <w:r>
-        <w:t xml:space="preserve">teorik </w:t>
-      </w:r>
-      <w:r>
-        <w:t>olarak anlatılmıştır</w:t>
-      </w:r>
-      <w:r>
-        <w:t xml:space="preserve">. </w:t>
-      </w:r>
-      <w:r>
-        <w:t>Kurumun</w:t>
-      </w:r>
-      <w:r>
-        <w:t xml:space="preserve"> hazırlık durumunu değerlendirmek için hem teknolojik altyapıyı hem de personel kaynaklarını değerlendiren bir anket uygulanmıştır. Anket, eski teknolojilerin yaygın kullanımı da dahil olmak üzere SGK'd</w:t>
-      </w:r>
-      <w:r>
-        <w:t>e</w:t>
-      </w:r>
-      <w:r>
-        <w:t>ki teknoloji kullanımının mevcut durumuna ilişkin bilgiler sağlamış ve DevOps uygulamalarının</w:t>
+        <w:t>yazıl</w:t>
+      </w:r>
+      <w:r>
+        <w:t>mıştır</w:t>
       </w:r>
       <w:r>
         <w:t xml:space="preserve"> </w:t>
       </w:r>
       <w:r>
-        <w:t xml:space="preserve">sınırlı bir şekilde uygulanması gibi bilgi ve altyapı eksikliklerini </w:t>
-      </w:r>
-      <w:r>
-        <w:t>göstermiştir</w:t>
+        <w:t xml:space="preserve">ve tüm sistemi bozmadan artımlı </w:t>
+      </w:r>
+      <w:r>
+        <w:t>bir dönüşüme</w:t>
+      </w:r>
+      <w:r>
+        <w:t xml:space="preserve"> izin veren hibrit bir yapı </w:t>
+      </w:r>
+      <w:r>
+        <w:t>oluşturularak geçilmesinin daha uygun olduğu görülmüştür</w:t>
+      </w:r>
+      <w:r>
+        <w:t>. Vaka çalışmasında, eski sistemin parçalarını kademeli olarak mikro</w:t>
+      </w:r>
+      <w:r>
+        <w:t>servislerle</w:t>
+      </w:r>
+      <w:r>
+        <w:t xml:space="preserve"> değiştiren bir </w:t>
+      </w:r>
+      <w:r>
+        <w:t>yaklaşım</w:t>
+      </w:r>
+      <w:r>
+        <w:t xml:space="preserve"> olan Strangler yaklaşımı uygulan</w:t>
+      </w:r>
+      <w:r>
+        <w:t>mıştır.</w:t>
+      </w:r>
+    </w:p>
+    <w:p>
+      <w:pPr>
+        <w:pStyle w:val="TezMetni"/>
+      </w:pPr>
+    </w:p>
+    <w:p>
+      <w:pPr>
+        <w:pStyle w:val="TezMetni"/>
+      </w:pPr>
+      <w:r>
+        <w:t xml:space="preserve">Çalışmada birkaç temel çözüm ve sonuç </w:t>
+      </w:r>
+      <w:r>
+        <w:t>elde</w:t>
+      </w:r>
+      <w:r>
+        <w:t xml:space="preserve"> edilmiştir.</w:t>
+      </w:r>
+      <w:r>
+        <w:t xml:space="preserve"> </w:t>
+      </w:r>
+      <w:r>
+        <w:t>İlk olarak, SGK</w:t>
+      </w:r>
+      <w:r>
+        <w:t xml:space="preserve"> yazılım uygulamalarının</w:t>
+      </w:r>
+      <w:r>
+        <w:t xml:space="preserve"> eski teknolojilere olan bağımlılığının, yeni teknolojilerin entegrasyonunu kolaylaştıran bir</w:t>
+      </w:r>
+      <w:r>
+        <w:t xml:space="preserve"> model olan mikroservis mimarisi </w:t>
+      </w:r>
+      <w:r>
+        <w:t>kullanılarak</w:t>
+      </w:r>
+      <w:r>
+        <w:t xml:space="preserve"> azaltılabileceği gözlemlenmiştir. Anket sonuçları, teknolojik altyapıyı geliştirmenin </w:t>
+      </w:r>
+      <w:r>
+        <w:lastRenderedPageBreak/>
+        <w:t xml:space="preserve">önemini, özellikle de DevOps </w:t>
+      </w:r>
+      <w:r>
+        <w:t>yaklaşımını destekleyen yazılım araçlarının</w:t>
+      </w:r>
+      <w:r>
+        <w:t xml:space="preserve"> </w:t>
+      </w:r>
+      <w:r>
+        <w:t>kullanılmasının</w:t>
+      </w:r>
+      <w:r>
+        <w:t xml:space="preserve"> SGK’de</w:t>
+      </w:r>
+      <w:r>
+        <w:t xml:space="preserve"> mikroservis mimarisi ile uygulamalar</w:t>
+      </w:r>
+      <w:r>
+        <w:t xml:space="preserve"> oluşturabilmek</w:t>
+      </w:r>
+      <w:r>
+        <w:t xml:space="preserve"> için zorunluluk olduğunu göstermiştir.</w:t>
+      </w:r>
+    </w:p>
+    <w:p>
+      <w:pPr>
+        <w:pStyle w:val="TezMetni"/>
+      </w:pPr>
+    </w:p>
+    <w:p>
+      <w:pPr>
+        <w:pStyle w:val="TezMetni"/>
+      </w:pPr>
+      <w:r>
+        <w:t xml:space="preserve">Dikkate değer bir bulgu, SGK </w:t>
+      </w:r>
+      <w:r>
+        <w:t>yazılım uygulamalarında</w:t>
+      </w:r>
+      <w:r>
+        <w:t xml:space="preserve"> Java kullanımının yaygınlığı</w:t>
+      </w:r>
+      <w:r>
+        <w:t>dır</w:t>
+      </w:r>
+      <w:r>
+        <w:t>; bu da Spring Cloud gibi bir</w:t>
+      </w:r>
+      <w:r>
+        <w:t xml:space="preserve"> kütüphanenin</w:t>
+      </w:r>
+      <w:r>
+        <w:t xml:space="preserve"> </w:t>
+      </w:r>
+      <w:r>
+        <w:t>varlığının</w:t>
+      </w:r>
+      <w:r>
+        <w:t xml:space="preserve"> mikro</w:t>
+      </w:r>
+      <w:r>
+        <w:t>servislere</w:t>
+      </w:r>
+      <w:r>
+        <w:t xml:space="preserve"> geçişte önemli bir avantaj sağlayabileceğini </w:t>
+      </w:r>
+      <w:r>
+        <w:t>göstermektedir</w:t>
+      </w:r>
+      <w:r>
+        <w:t xml:space="preserve">. Bu, BT personelinin mevcut </w:t>
+      </w:r>
+      <w:r>
+        <w:t xml:space="preserve">bilgisi ile </w:t>
+      </w:r>
+      <w:r>
+        <w:t>uyum</w:t>
+      </w:r>
+      <w:r>
+        <w:t>ludur</w:t>
+      </w:r>
+      <w:r>
+        <w:t xml:space="preserve"> </w:t>
+      </w:r>
+      <w:r>
+        <w:t xml:space="preserve">ve sorunsuz bir </w:t>
+      </w:r>
+      <w:r>
+        <w:t xml:space="preserve">geçişi </w:t>
+      </w:r>
+      <w:r>
+        <w:t>mümkün kılmaktadır</w:t>
       </w:r>
       <w:r>
         <w:t>.</w:t>
@@ -30664,497 +30954,271 @@
         <w:pStyle w:val="TezMetni"/>
       </w:pPr>
       <w:r>
-        <w:t>M</w:t>
-      </w:r>
-      <w:r>
-        <w:t xml:space="preserve">onolitik bir uygulamanın bir </w:t>
-      </w:r>
-      <w:r>
-        <w:t>bileşeninin</w:t>
-      </w:r>
-      <w:r>
-        <w:t xml:space="preserve"> mikro</w:t>
+        <w:t>Çalışma ayrıca, mikro</w:t>
       </w:r>
       <w:r>
         <w:t>servis</w:t>
       </w:r>
       <w:r>
-        <w:t xml:space="preserve"> mimarisine dönüştürüldüğü bir vaka çalışması gerçekleştirilmiştir. </w:t>
-      </w:r>
-      <w:r>
-        <w:t>B</w:t>
-      </w:r>
-      <w:r>
-        <w:t xml:space="preserve">elirli </w:t>
-      </w:r>
-      <w:r>
-        <w:t xml:space="preserve">bir </w:t>
-      </w:r>
-      <w:r>
-        <w:t>bileşen</w:t>
-      </w:r>
-      <w:r>
-        <w:t xml:space="preserve"> seçilerek</w:t>
-      </w:r>
-      <w:r>
-        <w:t xml:space="preserve"> mikro</w:t>
+        <w:t xml:space="preserve">lere kademeli ve kontrollü geçişe olanak tanıyarak büyük ölçekli sistem değişiklikleriyle ilişkili riskleri en aza indiren Strangler yaklaşımının avantajlarını </w:t>
+      </w:r>
+      <w:r>
+        <w:t>gözlemlemiştir</w:t>
+      </w:r>
+      <w:r>
+        <w:t>. Yazılım uygulamalarının düzenli olarak güncellenmesini gerektiren mevzuattaki sık değişiklikler, mikro</w:t>
       </w:r>
       <w:r>
         <w:t>servis</w:t>
       </w:r>
       <w:r>
-        <w:t xml:space="preserve"> olarak yeniden</w:t>
+        <w:t>lerin SGK için uygunluğunu daha da güçlendirmektedir. Mikro hizmetlerle, tüm uygulama yerine yalnızca etkilenen bileşenlerin güncellenmesi gerekir, bu da kesinti süresini azaltır ve mevzuat değişikliklerine yanıt vermede çevikliği artırır.</w:t>
+      </w:r>
+    </w:p>
+    <w:p>
+      <w:pPr>
+        <w:pStyle w:val="TezMetni"/>
+      </w:pPr>
+    </w:p>
+    <w:p>
+      <w:pPr>
+        <w:pStyle w:val="TezMetni"/>
+      </w:pPr>
+      <w:r>
+        <w:t>Bulgulara dayanarak tez, SGK'nın mikro</w:t>
+      </w:r>
+      <w:r>
+        <w:t>servis</w:t>
+      </w:r>
+      <w:r>
+        <w:t xml:space="preserve"> mimarisinin gerektirdiği sürekli entegrasyon ve dağıtımı desteklemek için DevOps yeteneklerini sadece test değil tüm ortamlarda genişletmeye yatırım yapmasını önermektedir. Ayrıca, Spring Cloud gibi çerçeveler aracılığıyla mevcut Java uzmanlığından yararlanmak geçişi kolaylaştırabilir ve mikro</w:t>
+      </w:r>
+      <w:r>
+        <w:t>servis</w:t>
+      </w:r>
+      <w:r>
+        <w:t xml:space="preserve"> uygulamasının genel etkinliğini artırabilir.</w:t>
       </w:r>
       <w:r>
         <w:t xml:space="preserve"> </w:t>
       </w:r>
       <w:r>
-        <w:t>yazıl</w:t>
-      </w:r>
-      <w:r>
-        <w:t>mıştır</w:t>
-      </w:r>
-      <w:r>
-        <w:t xml:space="preserve"> </w:t>
-      </w:r>
-      <w:r>
-        <w:t xml:space="preserve">ve tüm sistemi bozmadan artımlı </w:t>
-      </w:r>
-      <w:r>
-        <w:t>bir dönüşüme</w:t>
-      </w:r>
-      <w:r>
-        <w:t xml:space="preserve"> izin veren hibrit bir yapı </w:t>
-      </w:r>
-      <w:r>
-        <w:t>oluşturularak geçilmesinin daha uygun olduğu görülmüştür</w:t>
-      </w:r>
-      <w:r>
-        <w:t>. Vaka çalışmasında, eski sistemin parçalarını kademeli olarak mikro</w:t>
-      </w:r>
-      <w:r>
-        <w:t>servislerle</w:t>
-      </w:r>
-      <w:r>
-        <w:t xml:space="preserve"> değiştiren bir </w:t>
-      </w:r>
-      <w:r>
-        <w:t>yaklaşım</w:t>
-      </w:r>
-      <w:r>
-        <w:t xml:space="preserve"> olan Strangler yaklaşımı uygulan</w:t>
-      </w:r>
-      <w:r>
-        <w:t>mıştır.</w:t>
-      </w:r>
-    </w:p>
-    <w:p>
-      <w:pPr>
-        <w:pStyle w:val="TezMetni"/>
-      </w:pPr>
-    </w:p>
-    <w:p>
-      <w:pPr>
-        <w:pStyle w:val="TezMetni"/>
-      </w:pPr>
-      <w:r>
-        <w:t xml:space="preserve">Çalışmada birkaç temel çözüm ve sonuç </w:t>
-      </w:r>
-      <w:r>
-        <w:t>elde</w:t>
-      </w:r>
-      <w:r>
-        <w:t xml:space="preserve"> edilmiştir.</w:t>
-      </w:r>
-      <w:r>
-        <w:t xml:space="preserve"> </w:t>
-      </w:r>
-      <w:r>
-        <w:t>İlk olarak, SGK</w:t>
-      </w:r>
-      <w:r>
-        <w:t xml:space="preserve"> yazılım uygulamalarının</w:t>
-      </w:r>
-      <w:r>
-        <w:t xml:space="preserve"> eski teknolojilere olan bağımlılığının, yeni teknolojilerin entegrasyonunu kolaylaştıran bir</w:t>
-      </w:r>
-      <w:r>
-        <w:t xml:space="preserve"> model olan mikroservis mimarisi </w:t>
-      </w:r>
-      <w:r>
-        <w:t>kullanılarak</w:t>
-      </w:r>
-      <w:r>
-        <w:t xml:space="preserve"> azaltılabileceği gözlemlenmiştir. Anket sonuçları, teknolojik altyapıyı geliştirmenin önemini, özellikle de DevOps </w:t>
-      </w:r>
-      <w:r>
-        <w:t>yaklaşımını destekleyen yazılım araçlarının</w:t>
-      </w:r>
-      <w:r>
-        <w:t xml:space="preserve"> </w:t>
-      </w:r>
-      <w:r>
-        <w:t>kullanılmasının</w:t>
-      </w:r>
-      <w:r>
-        <w:t xml:space="preserve"> SGK’de</w:t>
-      </w:r>
-      <w:r>
-        <w:t xml:space="preserve"> mikroservis mimarisi ile uygulamalar</w:t>
-      </w:r>
-      <w:r>
-        <w:t xml:space="preserve"> oluşturabilmek</w:t>
-      </w:r>
-      <w:r>
-        <w:t xml:space="preserve"> için zorunluluk olduğunu göstermiştir.</w:t>
-      </w:r>
-    </w:p>
-    <w:p>
-      <w:pPr>
-        <w:pStyle w:val="TezMetni"/>
-      </w:pPr>
-    </w:p>
-    <w:p>
-      <w:pPr>
-        <w:pStyle w:val="TezMetni"/>
-      </w:pPr>
+        <w:t>SGK</w:t>
+      </w:r>
+      <w:r>
+        <w:t>, Strangler yaklaşımını benimseyerek sorunsuz ve yönetilebilir bir geçiş sağlayabilir ve kuruluşun operasyonel istikrarı korurken yazılım altyapısını modernize etmesine olanak tanıyabilir.</w:t>
+      </w:r>
+    </w:p>
+    <w:p>
+      <w:pPr>
+        <w:pStyle w:val="TezMetni"/>
+      </w:pPr>
+    </w:p>
+    <w:p>
+      <w:pPr>
+        <w:pStyle w:val="TezMetni"/>
+      </w:pPr>
+    </w:p>
+    <w:p>
+      <w:pPr>
+        <w:pStyle w:val="TezMetni"/>
+      </w:pPr>
+    </w:p>
+    <w:p>
+      <w:pPr>
+        <w:pStyle w:val="TezMetni"/>
+      </w:pPr>
+    </w:p>
+    <w:p>
+      <w:pPr>
+        <w:pStyle w:val="TezMetni"/>
+      </w:pPr>
+    </w:p>
+    <w:p>
+      <w:pPr>
+        <w:pStyle w:val="TezMetni"/>
+      </w:pPr>
+    </w:p>
+    <w:p>
+      <w:pPr>
+        <w:pStyle w:val="TezMetni"/>
+      </w:pPr>
+    </w:p>
+    <w:p>
+      <w:pPr>
+        <w:pStyle w:val="TezMetni"/>
+      </w:pPr>
+    </w:p>
+    <w:p>
+      <w:pPr>
+        <w:pStyle w:val="TezMetni"/>
+      </w:pPr>
+    </w:p>
+    <w:p>
+      <w:pPr>
+        <w:pStyle w:val="TezMetni"/>
+      </w:pPr>
+    </w:p>
+    <w:p>
+      <w:pPr>
+        <w:pStyle w:val="TezMetni"/>
+      </w:pPr>
+    </w:p>
+    <w:p>
+      <w:pPr>
+        <w:pStyle w:val="TezMetni"/>
+      </w:pPr>
+    </w:p>
+    <w:p>
+      <w:pPr>
+        <w:pStyle w:val="TezMetni"/>
+      </w:pPr>
+    </w:p>
+    <w:p>
+      <w:pPr>
+        <w:pStyle w:val="TezMetni"/>
+      </w:pPr>
+    </w:p>
+    <w:p>
+      <w:pPr>
+        <w:pStyle w:val="TezMetni"/>
+      </w:pPr>
+    </w:p>
+    <w:p>
+      <w:pPr>
+        <w:pStyle w:val="TezMetni"/>
+      </w:pPr>
+      <w:r>
+        <w:t>Tezden çıkarılan sonuçta gelecek çalışmalar için neler yapılabilir bahset.</w:t>
+      </w:r>
+    </w:p>
+    <w:p>
+      <w:pPr>
+        <w:pStyle w:val="TezMetni"/>
+      </w:pPr>
+      <w:r>
+        <w:t xml:space="preserve">Tezin yöntemi </w:t>
+      </w:r>
+    </w:p>
+    <w:p>
+      <w:pPr>
+        <w:pStyle w:val="TezMetni"/>
+      </w:pPr>
+      <w:r>
+        <w:t>Teorik olarak geçiş adımlarının planlanması ve anlatılmıştır.</w:t>
+      </w:r>
+    </w:p>
+    <w:p>
+      <w:pPr>
+        <w:pStyle w:val="TezMetni"/>
+      </w:pPr>
+      <w:r>
+        <w:t>Anket yapılarak teknolojik altyapı ve personel kaynağı değerlendirilmiştir.</w:t>
+      </w:r>
+    </w:p>
+    <w:p>
+      <w:pPr>
+        <w:pStyle w:val="TezMetni"/>
+      </w:pPr>
+      <w:r>
+        <w:t>Örnek uygulama yapılarak uygulanabilirliği gösterilmiştir. Uygulamada monolitik mimarinin bir parçası mikroservis mimarisine dönüştürülerek hibrit bir yapı oluşturulmuştur.</w:t>
+      </w:r>
+    </w:p>
+    <w:p>
+      <w:pPr>
+        <w:pStyle w:val="TezMetni"/>
+      </w:pPr>
+    </w:p>
+    <w:p>
+      <w:pPr>
+        <w:pStyle w:val="TezMetni"/>
+        <w:ind w:firstLine="0"/>
+      </w:pPr>
+    </w:p>
+    <w:p>
+      <w:pPr>
+        <w:pStyle w:val="TezMetni"/>
+      </w:pPr>
+      <w:r>
+        <w:t>Ulaşılan çözüm yolları</w:t>
+      </w:r>
+    </w:p>
+    <w:p>
+      <w:pPr>
+        <w:pStyle w:val="TezMetni"/>
+      </w:pPr>
+      <w:r>
+        <w:t>SGK’de eski teknolojiler kullanılıyor mikroservis uygulanması yeni teknolojilere geçişte bir kolaylık sağladığı görülmüştür.</w:t>
+      </w:r>
+    </w:p>
+    <w:p>
+      <w:pPr>
+        <w:pStyle w:val="TezMetni"/>
+      </w:pPr>
+      <w:r>
+        <w:t>Yapılan anket üzerinden sonuç ve öneriler.</w:t>
+      </w:r>
+    </w:p>
+    <w:p>
+      <w:pPr>
+        <w:pStyle w:val="TezMetni"/>
+      </w:pPr>
+      <w:r>
+        <w:t>Kurumda sadece devops test ortamında var dolayısıyla bunun düzeltilmesi gerekiyor.</w:t>
+      </w:r>
+    </w:p>
+    <w:p>
+      <w:pPr>
+        <w:pStyle w:val="TezMetni"/>
+      </w:pPr>
+      <w:r>
+        <w:t>Mesela ankette çıkan sonuçlardan biri kurumda Java kullanımı çok fazla dolayısıyla Spring Cloud gibi bir deste</w:t>
+      </w:r>
+      <w:r>
+        <w:t>ğin olması geçişte avantaj sağlayacağı görülmüştür.</w:t>
+      </w:r>
+    </w:p>
+    <w:p>
+      <w:pPr>
+        <w:pStyle w:val="TezMetni"/>
+      </w:pPr>
+      <w:r>
+        <w:t>Strangler yaklaşımının yine geçişte avantajlı olduğu görülmüştür.</w:t>
+      </w:r>
+    </w:p>
+    <w:p>
+      <w:pPr>
+        <w:pStyle w:val="TezMetni"/>
+      </w:pPr>
+      <w:r>
+        <w:t>Sık değişen bir mevzuat var dolayısıyla yazılım uygulamaları da sık değişiyor. Mikroservis uygulaması bütün bir uygulama yerine sadece belli bir kısmı güncellediği için avantaj getireceği görülmüştür.</w:t>
+      </w:r>
+    </w:p>
+    <w:p>
+      <w:pPr>
+        <w:pStyle w:val="TezMetni"/>
+      </w:pPr>
+      <w:r>
+        <w:t xml:space="preserve">DevOps bölümünü yaz. 1.Bölümdeki mikroservis mimarisinde az da olsa bir şeyler yaz. Stratejik uygunluk ve fizibilite bölümündeki Tavsiye bölümünü zaten tezin sonunda vereceğim için oraya taşıyorum. Gerek olursa yeniden oraya alırım. Resimlerin yazılarını ayarlamayı unutma resim bir sayfada açıklaması diğer sayfada olmasın. Sayfa sayısı artması için SAGA dahil edilebilir. Mikroservisler arası iletişim yöntemleri yazılabilir. GEÇİŞ Senaryosu anlatırken Javayı söyledin ama Spring boot framework’ünü belirtmedin. Konuyu genişletmek için kullanabilirsin. İlk başta </w:t>
+      </w:r>
       <w:r>
         <w:lastRenderedPageBreak/>
-        <w:t xml:space="preserve">Dikkate değer bir bulgu, SGK </w:t>
-      </w:r>
-      <w:r>
-        <w:t>yazılım uygulamalarında</w:t>
-      </w:r>
-      <w:r>
-        <w:t xml:space="preserve"> Java kullanımının yaygınlığı</w:t>
-      </w:r>
-      <w:r>
-        <w:t>dır</w:t>
-      </w:r>
-      <w:r>
-        <w:t>; bu da Spring Cloud gibi bir</w:t>
-      </w:r>
-      <w:r>
-        <w:t xml:space="preserve"> kütüphanenin</w:t>
-      </w:r>
-      <w:r>
-        <w:t xml:space="preserve"> </w:t>
-      </w:r>
-      <w:r>
-        <w:t>varlığının</w:t>
-      </w:r>
-      <w:r>
-        <w:t xml:space="preserve"> mikro</w:t>
-      </w:r>
-      <w:r>
-        <w:t>servislere</w:t>
-      </w:r>
-      <w:r>
-        <w:t xml:space="preserve"> geçişte önemli bir avantaj sağlayabileceğini </w:t>
-      </w:r>
-      <w:r>
-        <w:t>göstermektedir</w:t>
-      </w:r>
-      <w:r>
-        <w:t xml:space="preserve">. Bu, BT personelinin mevcut </w:t>
-      </w:r>
-      <w:r>
-        <w:t xml:space="preserve">bilgisi ile </w:t>
-      </w:r>
-      <w:r>
-        <w:t>uyum</w:t>
-      </w:r>
-      <w:r>
-        <w:t>ludur</w:t>
-      </w:r>
-      <w:r>
-        <w:t xml:space="preserve"> </w:t>
-      </w:r>
-      <w:r>
-        <w:t xml:space="preserve">ve sorunsuz bir </w:t>
-      </w:r>
-      <w:r>
-        <w:t xml:space="preserve">geçişi </w:t>
-      </w:r>
-      <w:r>
-        <w:t>mümkün kılmaktadır</w:t>
-      </w:r>
-      <w:r>
-        <w:t>.</w:t>
-      </w:r>
-    </w:p>
-    <w:p>
-      <w:pPr>
-        <w:pStyle w:val="TezMetni"/>
-      </w:pPr>
-    </w:p>
-    <w:p>
-      <w:pPr>
-        <w:pStyle w:val="TezMetni"/>
-      </w:pPr>
-      <w:r>
-        <w:t>Çalışma ayrıca, mikro</w:t>
-      </w:r>
-      <w:r>
-        <w:t>servis</w:t>
-      </w:r>
-      <w:r>
-        <w:t xml:space="preserve">lere kademeli ve kontrollü geçişe olanak tanıyarak büyük ölçekli sistem değişiklikleriyle ilişkili riskleri en aza indiren Strangler yaklaşımının avantajlarını </w:t>
-      </w:r>
-      <w:r>
-        <w:t>gözlemlemiştir</w:t>
-      </w:r>
-      <w:r>
-        <w:t>. Yazılım uygulamalarının düzenli olarak güncellenmesini gerektiren mevzuattaki sık değişiklikler, mikro</w:t>
-      </w:r>
-      <w:r>
-        <w:t>servis</w:t>
-      </w:r>
-      <w:r>
-        <w:t>lerin SGK için uygunluğunu daha da güçlendirmektedir. Mikro hizmetlerle, tüm uygulama yerine yalnızca etkilenen bileşenlerin güncellenmesi gerekir, bu da kesinti süresini azaltır ve mevzuat değişikliklerine yanıt vermede çevikliği artırır.</w:t>
-      </w:r>
-    </w:p>
-    <w:p>
-      <w:pPr>
-        <w:pStyle w:val="TezMetni"/>
-      </w:pPr>
-    </w:p>
-    <w:p>
-      <w:pPr>
-        <w:pStyle w:val="TezMetni"/>
-      </w:pPr>
-      <w:r>
-        <w:t>Bulgulara dayanarak tez, SGK'nın mikro</w:t>
-      </w:r>
-      <w:r>
-        <w:t>servis</w:t>
-      </w:r>
-      <w:r>
-        <w:t xml:space="preserve"> mimarisinin gerektirdiği sürekli entegrasyon ve dağıtımı desteklemek için DevOps yeteneklerini sadece test değil tüm ortamlarda genişletmeye yatırım yapmasını önermektedir. Ayrıca, Spring Cloud gibi çerçeveler aracılığıyla mevcut Java uzmanlığından yararlanmak geçişi kolaylaştırabilir ve mikro</w:t>
-      </w:r>
-      <w:r>
-        <w:t>servis</w:t>
-      </w:r>
-      <w:r>
-        <w:t xml:space="preserve"> uygulamasının genel etkinliğini artırabilir.</w:t>
-      </w:r>
-      <w:r>
-        <w:t xml:space="preserve"> </w:t>
-      </w:r>
-      <w:r>
-        <w:t>SGK</w:t>
-      </w:r>
-      <w:r>
-        <w:t>, Strangler yaklaşımını benimseyerek sorunsuz ve yönetilebilir bir geçiş sağlayabilir ve kuruluşun operasyonel istikrarı korurken yazılım altyapısını modernize etmesine olanak tanıyabilir.</w:t>
-      </w:r>
-    </w:p>
-    <w:p>
-      <w:pPr>
-        <w:pStyle w:val="TezMetni"/>
-      </w:pPr>
-    </w:p>
-    <w:p>
-      <w:pPr>
-        <w:pStyle w:val="TezMetni"/>
-      </w:pPr>
-    </w:p>
-    <w:p>
-      <w:pPr>
-        <w:pStyle w:val="TezMetni"/>
-      </w:pPr>
-    </w:p>
-    <w:p>
-      <w:pPr>
-        <w:pStyle w:val="TezMetni"/>
-      </w:pPr>
-    </w:p>
-    <w:p>
-      <w:pPr>
-        <w:pStyle w:val="TezMetni"/>
-      </w:pPr>
-    </w:p>
-    <w:p>
-      <w:pPr>
-        <w:pStyle w:val="TezMetni"/>
-      </w:pPr>
-    </w:p>
-    <w:p>
-      <w:pPr>
-        <w:pStyle w:val="TezMetni"/>
-      </w:pPr>
-    </w:p>
-    <w:p>
-      <w:pPr>
-        <w:pStyle w:val="TezMetni"/>
-      </w:pPr>
-    </w:p>
-    <w:p>
-      <w:pPr>
-        <w:pStyle w:val="TezMetni"/>
-      </w:pPr>
-    </w:p>
-    <w:p>
-      <w:pPr>
-        <w:pStyle w:val="TezMetni"/>
-      </w:pPr>
-    </w:p>
-    <w:p>
-      <w:pPr>
-        <w:pStyle w:val="TezMetni"/>
-      </w:pPr>
-    </w:p>
-    <w:p>
-      <w:pPr>
-        <w:pStyle w:val="TezMetni"/>
-      </w:pPr>
-    </w:p>
-    <w:p>
-      <w:pPr>
-        <w:pStyle w:val="TezMetni"/>
-      </w:pPr>
-    </w:p>
-    <w:p>
-      <w:pPr>
-        <w:pStyle w:val="TezMetni"/>
-      </w:pPr>
-    </w:p>
-    <w:p>
-      <w:pPr>
-        <w:pStyle w:val="TezMetni"/>
-      </w:pPr>
-    </w:p>
-    <w:p>
-      <w:pPr>
-        <w:pStyle w:val="TezMetni"/>
-      </w:pPr>
-      <w:r>
-        <w:t>Tezden çıkarılan sonuçta gelecek çalışmalar için neler yapılabilir bahset.</w:t>
-      </w:r>
-    </w:p>
-    <w:p>
-      <w:pPr>
-        <w:pStyle w:val="TezMetni"/>
-      </w:pPr>
-      <w:r>
-        <w:t xml:space="preserve">Tezin yöntemi </w:t>
-      </w:r>
-    </w:p>
-    <w:p>
-      <w:pPr>
-        <w:pStyle w:val="TezMetni"/>
-      </w:pPr>
-      <w:r>
-        <w:t>Teorik olarak geçiş adımlarının planlanması ve anlatılmıştır.</w:t>
-      </w:r>
-    </w:p>
-    <w:p>
-      <w:pPr>
-        <w:pStyle w:val="TezMetni"/>
-      </w:pPr>
-      <w:r>
-        <w:t>Anket yapılarak teknolojik altyapı ve personel kaynağı değerlendirilmiştir.</w:t>
-      </w:r>
-    </w:p>
-    <w:p>
-      <w:pPr>
-        <w:pStyle w:val="TezMetni"/>
-      </w:pPr>
-      <w:r>
-        <w:t>Örnek uygulama yapılarak uygulanabilirliği gösterilmiştir. Uygulamada monolitik mimarinin bir parçası mikroservis mimarisine dönüştürülerek hibrit bir yapı oluşturulmuştur.</w:t>
-      </w:r>
-    </w:p>
-    <w:p>
-      <w:pPr>
-        <w:pStyle w:val="TezMetni"/>
-      </w:pPr>
-    </w:p>
-    <w:p>
-      <w:pPr>
-        <w:pStyle w:val="TezMetni"/>
-        <w:ind w:firstLine="0"/>
-      </w:pPr>
-    </w:p>
-    <w:p>
-      <w:pPr>
-        <w:pStyle w:val="TezMetni"/>
-      </w:pPr>
-      <w:r>
-        <w:t>Ulaşılan çözüm yolları</w:t>
-      </w:r>
-    </w:p>
-    <w:p>
-      <w:pPr>
-        <w:pStyle w:val="TezMetni"/>
-      </w:pPr>
-      <w:r>
-        <w:t>SGK’de eski teknolojiler kullanılıyor mikroservis uygulanması yeni teknolojilere geçişte bir kolaylık sağladığı görülmüştür.</w:t>
-      </w:r>
-    </w:p>
-    <w:p>
-      <w:pPr>
-        <w:pStyle w:val="TezMetni"/>
-      </w:pPr>
-      <w:r>
-        <w:t>Yapılan anket üzerinden sonuç ve öneriler.</w:t>
-      </w:r>
-    </w:p>
-    <w:p>
-      <w:pPr>
-        <w:pStyle w:val="TezMetni"/>
-      </w:pPr>
-      <w:r>
-        <w:t>Kurumda sadece devops test ortamında var dolayısıyla bunun düzeltilmesi gerekiyor.</w:t>
-      </w:r>
-    </w:p>
-    <w:p>
-      <w:pPr>
-        <w:pStyle w:val="TezMetni"/>
-      </w:pPr>
-      <w:r>
-        <w:t>Mesela ankette çıkan sonuçlardan biri kurumda Java kullanımı çok fazla dolayısıyla Spring Cloud gibi bir deste</w:t>
-      </w:r>
-      <w:r>
-        <w:t>ğin olması geçişte avantaj sağlayacağı görülmüştür.</w:t>
-      </w:r>
-    </w:p>
-    <w:p>
-      <w:pPr>
-        <w:pStyle w:val="TezMetni"/>
-      </w:pPr>
-      <w:r>
-        <w:t>Strangler yaklaşımının yine geçişte avantajlı olduğu görülmüştür.</w:t>
-      </w:r>
-    </w:p>
-    <w:p>
-      <w:pPr>
-        <w:pStyle w:val="TezMetni"/>
-      </w:pPr>
-      <w:r>
-        <w:t>Sık değişen bir mevzuat var dolayısıyla yazılım uygulamaları da sık değişiyor. Mikroservis uygulaması bütün bir uygulama yerine sadece belli bir kısmı güncellediği için avantaj getireceği görülmüştür.</w:t>
-      </w:r>
-    </w:p>
-    <w:p>
-      <w:pPr>
-        <w:pStyle w:val="TezMetni"/>
-      </w:pPr>
-      <w:r>
-        <w:t>DevOps bölümünü yaz. 1.Bölümdeki mikroservis mimarisinde az da olsa bir şeyler yaz. Stratejik uygunluk ve fizibilite bölümündeki Tavsiye bölümünü zaten tezin sonunda vereceğim için oraya taşıyorum. Gerek olursa yeniden oraya alırım. Resimlerin yazılarını ayarlamayı unutma resim bir sayfada açıklaması diğer sayfada olmasın. Sayfa sayısı artması için SAGA dahil edilebilir. Mikroservisler arası iletişim yöntemleri yazılabilir. GEÇİŞ Senaryosu anlatırken Javayı söyledin ama Spring boot framework’ünü belirtmedin. Konuyu genişletmek için kullanabilirsin. İlk başta chatgpt ye kontrol ettir anlatımda bir yanlışlık var mı? Rest API. Çete sor cümleler düzgünmü diye</w:t>
+        <w:t>chatgpt ye kontrol ettir anlatımda bir yanlışlık var mı? Rest API. Çete sor cümleler düzgünmü diye</w:t>
       </w:r>
       <w:r>
         <w:t>(bütün tezi gözden geçirsin)</w:t>
       </w:r>
       <w:r>
-        <w:t xml:space="preserve">. Agile. Apache Maven. Kodları koymak gerekirmi Ek olarak sor danışmanına. Teknik fizibilite çalışması 2.parağraf murat </w:t>
-      </w:r>
-      <w:r>
-        <w:lastRenderedPageBreak/>
-        <w:t xml:space="preserve">binaya sor. </w:t>
+        <w:t xml:space="preserve">. Agile. Apache Maven. Kodları koymak gerekirmi Ek olarak sor danışmanına. Teknik fizibilite çalışması 2.parağraf murat binaya sor. </w:t>
       </w:r>
       <w:r>
         <w:t>DEVOPS GEÇEN YERLERE bak.</w:t>
       </w:r>
       <w:r>
         <w:t xml:space="preserve"> Grafikler ve şekiller Sayfa sayılarını en son yaz.</w:t>
+      </w:r>
+      <w:r>
+        <w:t xml:space="preserve"> Grafik ve şekil yazılarını sola yasla tabloda yaptığın gibi.</w:t>
       </w:r>
     </w:p>
     <w:p>
@@ -34666,6 +34730,7 @@
   <w:style w:type="character" w:default="1" w:styleId="VarsaylanParagrafYazTipi">
     <w:name w:val="Default Paragraph Font"/>
     <w:uiPriority w:val="1"/>
+    <w:semiHidden/>
     <w:unhideWhenUsed/>
   </w:style>
   <w:style w:type="table" w:default="1" w:styleId="NormalTablo">

</xml_diff>

<commit_message>
August 16 v3 21:46
</commit_message>
<xml_diff>
--- a/tez.docx
+++ b/tez.docx
@@ -4130,6 +4130,7 @@
           <w:szCs w:val="24"/>
         </w:rPr>
       </w:pPr>
+      <w:proofErr w:type="spellStart"/>
       <w:r>
         <w:rPr>
           <w:rFonts w:ascii="Times New Roman" w:hAnsi="Times New Roman"/>
@@ -4137,8 +4138,49 @@
           <w:sz w:val="24"/>
           <w:szCs w:val="24"/>
         </w:rPr>
-        <w:t>Social Security Expertise Thesis</w:t>
-      </w:r>
+        <w:t>Social</w:t>
+      </w:r>
+      <w:proofErr w:type="spellEnd"/>
+      <w:r>
+        <w:rPr>
+          <w:rFonts w:ascii="Times New Roman" w:hAnsi="Times New Roman"/>
+          <w:b/>
+          <w:sz w:val="24"/>
+          <w:szCs w:val="24"/>
+        </w:rPr>
+        <w:t xml:space="preserve"> Security </w:t>
+      </w:r>
+      <w:proofErr w:type="spellStart"/>
+      <w:r>
+        <w:rPr>
+          <w:rFonts w:ascii="Times New Roman" w:hAnsi="Times New Roman"/>
+          <w:b/>
+          <w:sz w:val="24"/>
+          <w:szCs w:val="24"/>
+        </w:rPr>
+        <w:t>Expertise</w:t>
+      </w:r>
+      <w:proofErr w:type="spellEnd"/>
+      <w:r>
+        <w:rPr>
+          <w:rFonts w:ascii="Times New Roman" w:hAnsi="Times New Roman"/>
+          <w:b/>
+          <w:sz w:val="24"/>
+          <w:szCs w:val="24"/>
+        </w:rPr>
+        <w:t xml:space="preserve"> </w:t>
+      </w:r>
+      <w:proofErr w:type="spellStart"/>
+      <w:r>
+        <w:rPr>
+          <w:rFonts w:ascii="Times New Roman" w:hAnsi="Times New Roman"/>
+          <w:b/>
+          <w:sz w:val="24"/>
+          <w:szCs w:val="24"/>
+        </w:rPr>
+        <w:t>Thesis</w:t>
+      </w:r>
+      <w:proofErr w:type="spellEnd"/>
     </w:p>
     <w:p>
       <w:pPr>
@@ -14366,8 +14408,20 @@
       </w:r>
       <w:r>
         <w:tab/>
-        <w:t>Create, Read, Update, Delete</w:t>
-      </w:r>
+      </w:r>
+      <w:proofErr w:type="spellStart"/>
+      <w:r>
+        <w:t>Create</w:t>
+      </w:r>
+      <w:proofErr w:type="spellEnd"/>
+      <w:r>
+        <w:t xml:space="preserve">, Read, Update, </w:t>
+      </w:r>
+      <w:proofErr w:type="spellStart"/>
+      <w:r>
+        <w:t>Delete</w:t>
+      </w:r>
+      <w:proofErr w:type="spellEnd"/>
     </w:p>
     <w:p>
       <w:pPr>
@@ -16447,7 +16501,7 @@
           <w14:ligatures w14:val="standardContextual"/>
         </w:rPr>
         <w:drawing>
-          <wp:inline distT="0" distB="0" distL="0" distR="0" wp14:anchorId="76C494E8" wp14:editId="2E78CE7F">
+          <wp:inline distT="0" distB="0" distL="0" distR="0" wp14:anchorId="76C494E8" wp14:editId="55E55066">
             <wp:extent cx="5219700" cy="2232660"/>
             <wp:effectExtent l="0" t="0" r="0" b="0"/>
             <wp:docPr id="1585877269" name="Resim 1"/>
@@ -23800,7 +23854,15 @@
         <w:pStyle w:val="TezMetni"/>
       </w:pPr>
       <w:r>
-        <w:t>SGK’nin yeni mevzuat veya politika değişikliklerine yanıt olarak yazılımlarını hızlı bir şekilde güncellemesi gerekir. Mikroservis mimarisi, yazılım sistemini bölümlendirerek sistemin belirli bölümlerinin bağımsız olarak güncellenmesine olanak tanır. Sık değişen mevzuatın ve buna paralel olarak geliştirilen yazılım uygulamalarının kesintisiz ve hızlı entegrasyonunu sağlar. Yazılım sisteminin tümünün güncellemeden bölüm bölüm güncellenebilmesi sık değişen bir mevzuatı olan bir kurum için önemlidir.</w:t>
+        <w:t xml:space="preserve">SGK’nin yeni mevzuat veya politika değişikliklerine yanıt olarak yazılımlarını hızlı bir şekilde güncellemesi gerekir. Mikroservis mimarisi, yazılım sistemini bölümlendirerek sistemin belirli bölümlerinin bağımsız olarak güncellenmesine olanak tanır. Sık değişen mevzuatın ve buna paralel olarak geliştirilen yazılım uygulamalarının kesintisiz ve hızlı entegrasyonunu sağlar. Yazılım sisteminin tümünün güncellemeden bölüm </w:t>
+      </w:r>
+      <w:proofErr w:type="spellStart"/>
+      <w:r>
+        <w:t>bölüm</w:t>
+      </w:r>
+      <w:proofErr w:type="spellEnd"/>
+      <w:r>
+        <w:t xml:space="preserve"> güncellenebilmesi sık değişen bir mevzuatı olan bir kurum için önemlidir.</w:t>
       </w:r>
     </w:p>
     <w:p>
@@ -29422,6 +29484,7 @@
         </w:rPr>
         <w:t>-</w:t>
       </w:r>
+      <w:proofErr w:type="spellStart"/>
       <w:r>
         <w:rPr>
           <w:rFonts w:ascii="Corbel Light" w:hAnsi="Corbel Light"/>
@@ -29435,7 +29498,11 @@
         <w:t>’</w:t>
       </w:r>
       <w:r>
-        <w:t xml:space="preserve">nden sonra servis keşfi mekanizması gerçekleştirilmiştir. </w:t>
+        <w:t>nden</w:t>
+      </w:r>
+      <w:proofErr w:type="spellEnd"/>
+      <w:r>
+        <w:t xml:space="preserve"> sonra servis keşfi mekanizması gerçekleştirilmiştir. </w:t>
       </w:r>
       <w:r>
         <w:t xml:space="preserve">Servis keşfinin mekanizmasını gerçekleştirmek için Spring Cloud’un sunduğu Eureka Server kullanılmıştır. </w:t>
@@ -30255,7 +30322,15 @@
         <w:pStyle w:val="TezMetni"/>
       </w:pPr>
       <w:r>
-        <w:t>Bu dosyadaki konfigürasyonda önemli noktalar şu şekilde özetlenebilir. services bölümünde uygulamayı oluşturan mikroservisler tanımlanmaktadır.</w:t>
+        <w:t xml:space="preserve">Bu dosyadaki konfigürasyonda önemli noktalar şu şekilde özetlenebilir. </w:t>
+      </w:r>
+      <w:proofErr w:type="spellStart"/>
+      <w:r>
+        <w:t>services</w:t>
+      </w:r>
+      <w:proofErr w:type="spellEnd"/>
+      <w:r>
+        <w:t xml:space="preserve"> bölümünde uygulamayı oluşturan mikroservisler tanımlanmaktadır.</w:t>
       </w:r>
       <w:r>
         <w:t xml:space="preserve"> Bu dosyada 3 hizmet vardır. Bunlar; </w:t>
@@ -30314,21 +30389,55 @@
       <w:r>
         <w:t xml:space="preserve"> </w:t>
       </w:r>
+      <w:proofErr w:type="spellStart"/>
       <w:r>
         <w:t>i</w:t>
       </w:r>
       <w:r>
-        <w:t xml:space="preserve">mage </w:t>
+        <w:t>mage</w:t>
+      </w:r>
+      <w:proofErr w:type="spellEnd"/>
+      <w:r>
+        <w:t xml:space="preserve"> </w:t>
       </w:r>
       <w:r>
         <w:t xml:space="preserve">anahtarı barındırıldığı kayıt yerini göstermektedir. </w:t>
       </w:r>
-      <w:r>
-        <w:t xml:space="preserve">mem_limit, konteyner bellek </w:t>
+      <w:proofErr w:type="spellStart"/>
+      <w:r>
+        <w:t>mem_limit</w:t>
+      </w:r>
+      <w:proofErr w:type="spellEnd"/>
+      <w:r>
+        <w:t xml:space="preserve">, konteyner bellek </w:t>
       </w:r>
       <w:r>
         <w:lastRenderedPageBreak/>
-        <w:t xml:space="preserve">sınırlarını; ports server ve konteyner tarafında kullanılacak portları; networks, mikroservisin kullanacağı ağı belirtmektedir.  depends_on </w:t>
+        <w:t xml:space="preserve">sınırlarını; </w:t>
+      </w:r>
+      <w:proofErr w:type="spellStart"/>
+      <w:r>
+        <w:t>ports</w:t>
+      </w:r>
+      <w:proofErr w:type="spellEnd"/>
+      <w:r>
+        <w:t xml:space="preserve"> server ve konteyner tarafında kullanılacak portları; </w:t>
+      </w:r>
+      <w:proofErr w:type="spellStart"/>
+      <w:r>
+        <w:t>networks</w:t>
+      </w:r>
+      <w:proofErr w:type="spellEnd"/>
+      <w:r>
+        <w:t xml:space="preserve">, mikroservisin kullanacağı ağı belirtmektedir.  </w:t>
+      </w:r>
+      <w:proofErr w:type="spellStart"/>
+      <w:r>
+        <w:t>depends_on</w:t>
+      </w:r>
+      <w:proofErr w:type="spellEnd"/>
+      <w:r>
+        <w:t xml:space="preserve"> </w:t>
       </w:r>
       <w:r>
         <w:t xml:space="preserve">mikroservisin bağımlı olduğu diğer mikroservisleri gösterir. </w:t>
@@ -30603,19 +30712,40 @@
         <w:pStyle w:val="TezMetni"/>
       </w:pPr>
       <w:r>
-        <w:t xml:space="preserve">Mikroservis mimarisi, SGK’nin erişilebilirlik ve </w:t>
-      </w:r>
-      <w:r>
-        <w:t xml:space="preserve">hızlı yazılım </w:t>
-      </w:r>
-      <w:r>
-        <w:t>güncelleme</w:t>
+        <w:t>Mikroservis mimarisi, SGK’nin</w:t>
+      </w:r>
+      <w:r>
+        <w:t xml:space="preserve"> yazılım hizmetlerinin</w:t>
+      </w:r>
+      <w:r>
+        <w:t xml:space="preserve"> erişilebilirli</w:t>
+      </w:r>
+      <w:r>
+        <w:t>ğine</w:t>
+      </w:r>
+      <w:r>
+        <w:t xml:space="preserve"> ve </w:t>
+      </w:r>
+      <w:r>
+        <w:t>hızlı</w:t>
       </w:r>
       <w:r>
         <w:t xml:space="preserve"> </w:t>
       </w:r>
       <w:r>
-        <w:t xml:space="preserve">hedeflerine büyük katkı sağlayabilecek </w:t>
+        <w:t>güncelle</w:t>
+      </w:r>
+      <w:r>
+        <w:t>n</w:t>
+      </w:r>
+      <w:r>
+        <w:t>me</w:t>
+      </w:r>
+      <w:r>
+        <w:t>sine</w:t>
+      </w:r>
+      <w:r>
+        <w:t xml:space="preserve"> büyük katkı sağlayabilecek </w:t>
       </w:r>
       <w:r>
         <w:t xml:space="preserve">bir </w:t>
@@ -30645,7 +30775,22 @@
         <w:t>ı</w:t>
       </w:r>
       <w:r>
-        <w:t xml:space="preserve"> güncellenerek yeni mevzuat ve politika değişikliklerine çabuk yanıt verilebilir.</w:t>
+        <w:t xml:space="preserve"> güncellenerek</w:t>
+      </w:r>
+      <w:r>
+        <w:t xml:space="preserve"> yazılım değişikliği gerektiren</w:t>
+      </w:r>
+      <w:r>
+        <w:t xml:space="preserve"> </w:t>
+      </w:r>
+      <w:r>
+        <w:t xml:space="preserve">mevzuat değişikliklerine </w:t>
+      </w:r>
+      <w:r>
+        <w:t xml:space="preserve">daha </w:t>
+      </w:r>
+      <w:r>
+        <w:t>çabuk yanıt verilebilir.</w:t>
       </w:r>
     </w:p>
     <w:p>
@@ -30661,7 +30806,13 @@
         <w:t>Kurumun</w:t>
       </w:r>
       <w:r>
-        <w:t xml:space="preserve"> hazırlık durumunu değerlendirmek için hem teknolojik altyapıyı hem de personel kaynaklarını değerlendiren bir anket </w:t>
+        <w:t xml:space="preserve"> </w:t>
+      </w:r>
+      <w:r>
+        <w:t xml:space="preserve">mikroservis mimarisine </w:t>
+      </w:r>
+      <w:r>
+        <w:t xml:space="preserve">hazırlık durumunu değerlendirmek için hem teknolojik altyapıyı hem de personel kaynaklarını değerlendiren bir anket </w:t>
       </w:r>
       <w:r>
         <w:t>yapılmıştır</w:t>
@@ -31164,7 +31315,15 @@
         <w:pStyle w:val="TezMetni"/>
       </w:pPr>
       <w:r>
-        <w:t>Kurumda sadece devops test ortamında var dolayısıyla bunun düzeltilmesi gerekiyor.</w:t>
+        <w:t xml:space="preserve">Kurumda sadece </w:t>
+      </w:r>
+      <w:proofErr w:type="spellStart"/>
+      <w:r>
+        <w:t>devops</w:t>
+      </w:r>
+      <w:proofErr w:type="spellEnd"/>
+      <w:r>
+        <w:t xml:space="preserve"> test ortamında var dolayısıyla bunun düzeltilmesi gerekiyor.</w:t>
       </w:r>
     </w:p>
     <w:p>
@@ -31199,17 +31358,54 @@
         <w:pStyle w:val="TezMetni"/>
       </w:pPr>
       <w:r>
-        <w:t xml:space="preserve">DevOps bölümünü yaz. 1.Bölümdeki mikroservis mimarisinde az da olsa bir şeyler yaz. Stratejik uygunluk ve fizibilite bölümündeki Tavsiye bölümünü zaten tezin sonunda vereceğim için oraya taşıyorum. Gerek olursa yeniden oraya alırım. Resimlerin yazılarını ayarlamayı unutma resim bir sayfada açıklaması diğer sayfada olmasın. Sayfa sayısı artması için SAGA dahil edilebilir. Mikroservisler arası iletişim yöntemleri yazılabilir. GEÇİŞ Senaryosu anlatırken Javayı söyledin ama Spring boot framework’ünü belirtmedin. Konuyu genişletmek için kullanabilirsin. İlk başta </w:t>
-      </w:r>
+        <w:t xml:space="preserve">DevOps bölümünü yaz. 1.Bölümdeki mikroservis mimarisinde az da olsa bir şeyler yaz. Stratejik uygunluk ve fizibilite bölümündeki Tavsiye bölümünü zaten tezin sonunda vereceğim için oraya taşıyorum. Gerek olursa yeniden oraya alırım. Resimlerin yazılarını ayarlamayı unutma resim bir sayfada açıklaması diğer sayfada olmasın. Sayfa sayısı artması için SAGA dahil edilebilir. Mikroservisler arası iletişim yöntemleri yazılabilir. GEÇİŞ Senaryosu anlatırken Javayı söyledin ama Spring </w:t>
+      </w:r>
+      <w:proofErr w:type="spellStart"/>
+      <w:r>
+        <w:t>boot</w:t>
+      </w:r>
+      <w:proofErr w:type="spellEnd"/>
+      <w:r>
+        <w:t xml:space="preserve"> </w:t>
+      </w:r>
+      <w:proofErr w:type="spellStart"/>
+      <w:r>
+        <w:t>framework’ünü</w:t>
+      </w:r>
+      <w:proofErr w:type="spellEnd"/>
+      <w:r>
+        <w:t xml:space="preserve"> belirtmedin. Konuyu genişletmek için kullanabilirsin. İlk başta </w:t>
+      </w:r>
+      <w:proofErr w:type="spellStart"/>
       <w:r>
         <w:lastRenderedPageBreak/>
-        <w:t>chatgpt ye kontrol ettir anlatımda bir yanlışlık var mı? Rest API. Çete sor cümleler düzgünmü diye</w:t>
+        <w:t>chatgpt</w:t>
+      </w:r>
+      <w:proofErr w:type="spellEnd"/>
+      <w:r>
+        <w:t xml:space="preserve"> ye kontrol ettir anlatımda bir yanlışlık var mı? Rest API. Çete sor cümleler </w:t>
+      </w:r>
+      <w:proofErr w:type="spellStart"/>
+      <w:r>
+        <w:t>düzgünmü</w:t>
+      </w:r>
+      <w:proofErr w:type="spellEnd"/>
+      <w:r>
+        <w:t xml:space="preserve"> diye</w:t>
       </w:r>
       <w:r>
         <w:t>(bütün tezi gözden geçirsin)</w:t>
       </w:r>
       <w:r>
-        <w:t xml:space="preserve">. Agile. Apache Maven. Kodları koymak gerekirmi Ek olarak sor danışmanına. Teknik fizibilite çalışması 2.parağraf murat binaya sor. </w:t>
+        <w:t xml:space="preserve">. Agile. Apache Maven. Kodları koymak </w:t>
+      </w:r>
+      <w:proofErr w:type="spellStart"/>
+      <w:r>
+        <w:t>gerekirmi</w:t>
+      </w:r>
+      <w:proofErr w:type="spellEnd"/>
+      <w:r>
+        <w:t xml:space="preserve"> Ek olarak sor danışmanına. Teknik fizibilite çalışması 2.parağraf murat binaya sor. </w:t>
       </w:r>
       <w:r>
         <w:t>DEVOPS GEÇEN YERLERE bak.</w:t>
@@ -31244,7 +31440,15 @@
         <w:t xml:space="preserve">, </w:t>
       </w:r>
       <w:r>
-        <w:t xml:space="preserve">Spring boot framework, </w:t>
+        <w:t xml:space="preserve">Spring </w:t>
+      </w:r>
+      <w:proofErr w:type="spellStart"/>
+      <w:r>
+        <w:t>boot</w:t>
+      </w:r>
+      <w:proofErr w:type="spellEnd"/>
+      <w:r>
+        <w:t xml:space="preserve"> framework, </w:t>
       </w:r>
     </w:p>
     <w:p>

</xml_diff>

<commit_message>
August 16 v4 23:03
</commit_message>
<xml_diff>
--- a/tez.docx
+++ b/tez.docx
@@ -2678,6 +2678,7 @@
           <w:lang w:eastAsia="tr-TR"/>
         </w:rPr>
       </w:pPr>
+      <w:proofErr w:type="gramStart"/>
       <w:r>
         <w:rPr>
           <w:rFonts w:ascii="Times New Roman" w:hAnsi="Times New Roman"/>
@@ -2685,7 +2686,17 @@
           <w:szCs w:val="24"/>
           <w:lang w:eastAsia="tr-TR"/>
         </w:rPr>
-        <w:t>Tarih: …./…./………</w:t>
+        <w:t>Tarih: ….</w:t>
+      </w:r>
+      <w:proofErr w:type="gramEnd"/>
+      <w:r>
+        <w:rPr>
+          <w:rFonts w:ascii="Times New Roman" w:hAnsi="Times New Roman"/>
+          <w:sz w:val="24"/>
+          <w:szCs w:val="24"/>
+          <w:lang w:eastAsia="tr-TR"/>
+        </w:rPr>
+        <w:t>/…./………</w:t>
       </w:r>
     </w:p>
     <w:p>
@@ -14269,7 +14280,15 @@
       </w:r>
       <w:r>
         <w:tab/>
-        <w:t>5510 sayılı Kanunun 4 üncü maddesinin 1 inci fıkrasının (b) bendi</w:t>
+        <w:t xml:space="preserve">5510 sayılı Kanunun </w:t>
+      </w:r>
+      <w:proofErr w:type="gramStart"/>
+      <w:r>
+        <w:t>4 üncü</w:t>
+      </w:r>
+      <w:proofErr w:type="gramEnd"/>
+      <w:r>
+        <w:t xml:space="preserve"> maddesinin 1 inci fıkrasının (b) bendi</w:t>
       </w:r>
     </w:p>
     <w:p>
@@ -16501,7 +16520,7 @@
           <w14:ligatures w14:val="standardContextual"/>
         </w:rPr>
         <w:drawing>
-          <wp:inline distT="0" distB="0" distL="0" distR="0" wp14:anchorId="76C494E8" wp14:editId="55E55066">
+          <wp:inline distT="0" distB="0" distL="0" distR="0" wp14:anchorId="76C494E8" wp14:editId="1FB0DEAF">
             <wp:extent cx="5219700" cy="2232660"/>
             <wp:effectExtent l="0" t="0" r="0" b="0"/>
             <wp:docPr id="1585877269" name="Resim 1"/>
@@ -16721,7 +16740,15 @@
         <w:t xml:space="preserve"> 2014 yılında</w:t>
       </w:r>
       <w:r>
-        <w:t xml:space="preserve"> Martin Fowler ve ThoughtWorks’teki meslektaşlarının bu kavramı sağlam ve ölçeklenebilir sistemler oluşturmanın bir yolu olarak tartışmasıyla önem kazan</w:t>
+        <w:t xml:space="preserve"> </w:t>
+      </w:r>
+      <w:proofErr w:type="gramStart"/>
+      <w:r>
+        <w:t>Martin</w:t>
+      </w:r>
+      <w:proofErr w:type="gramEnd"/>
+      <w:r>
+        <w:t xml:space="preserve"> Fowler ve ThoughtWorks’teki meslektaşlarının bu kavramı sağlam ve ölçeklenebilir sistemler oluşturmanın bir yolu olarak tartışmasıyla önem kazan</w:t>
       </w:r>
       <w:r>
         <w:t>mıştır</w:t>
@@ -18156,7 +18183,15 @@
         <w:t xml:space="preserve"> arasında ortak bir kelime dağarcığı olan </w:t>
       </w:r>
       <w:r>
-        <w:t>her yerde bulunan dil(Ubiquitous Language) oluştur</w:t>
+        <w:t xml:space="preserve">her yerde bulunan </w:t>
+      </w:r>
+      <w:proofErr w:type="gramStart"/>
+      <w:r>
+        <w:t>dil(</w:t>
+      </w:r>
+      <w:proofErr w:type="gramEnd"/>
+      <w:r>
+        <w:t>Ubiquitous Language) oluştur</w:t>
       </w:r>
       <w:r>
         <w:t>ulmasını</w:t>
@@ -24759,7 +24794,15 @@
         <w:t xml:space="preserve"> Bu sayı </w:t>
       </w:r>
       <w:r>
-        <w:t>bu kadrolarda çalışan personel sayısının %19’una tekabül etmektedir.</w:t>
+        <w:t xml:space="preserve">bu kadrolarda çalışan personel sayısının </w:t>
+      </w:r>
+      <w:proofErr w:type="gramStart"/>
+      <w:r>
+        <w:t>%19</w:t>
+      </w:r>
+      <w:proofErr w:type="gramEnd"/>
+      <w:r>
+        <w:t>’una tekabül etmektedir.</w:t>
       </w:r>
       <w:r>
         <w:t xml:space="preserve"> </w:t>
@@ -25240,11 +25283,16 @@
         <w:t xml:space="preserve"> bilişim alanında</w:t>
       </w:r>
       <w:r>
-        <w:t xml:space="preserve"> %67</w:t>
+        <w:t xml:space="preserve"> </w:t>
+      </w:r>
+      <w:proofErr w:type="gramStart"/>
+      <w:r>
+        <w:t>%67</w:t>
       </w:r>
       <w:r>
         <w:t>,74</w:t>
       </w:r>
+      <w:proofErr w:type="gramEnd"/>
       <w:r>
         <w:t xml:space="preserve"> oranında yeterli derecede tecrübeli olduğu görülmektedir.</w:t>
       </w:r>
@@ -25428,12 +25476,14 @@
       <w:r>
         <w:t xml:space="preserve"> </w:t>
       </w:r>
+      <w:proofErr w:type="gramStart"/>
       <w:r>
         <w:t>%14</w:t>
       </w:r>
       <w:r>
         <w:t>,52</w:t>
       </w:r>
+      <w:proofErr w:type="gramEnd"/>
       <w:r>
         <w:t>’ü</w:t>
       </w:r>
@@ -25595,7 +25645,15 @@
         <w:t xml:space="preserve">ersonelin </w:t>
       </w:r>
       <w:r>
-        <w:t xml:space="preserve">sadece %17,74’ü en az bir projede yer aldığını belirtmiştir. Tecrübe yılının bu kadar fazla olmasına rağmen mikroservis mimarisi ile geliştirilmiş bir projede </w:t>
+        <w:t xml:space="preserve">sadece </w:t>
+      </w:r>
+      <w:proofErr w:type="gramStart"/>
+      <w:r>
+        <w:t>%17,74</w:t>
+      </w:r>
+      <w:proofErr w:type="gramEnd"/>
+      <w:r>
+        <w:t xml:space="preserve">’ü en az bir projede yer aldığını belirtmiştir. Tecrübe yılının bu kadar fazla olmasına rağmen mikroservis mimarisi ile geliştirilmiş bir projede </w:t>
       </w:r>
       <w:r>
         <w:t xml:space="preserve">çoğu kişinin </w:t>
@@ -26063,7 +26121,15 @@
         <w:t>ın</w:t>
       </w:r>
       <w:r>
-        <w:t xml:space="preserve"> %79,03 olması</w:t>
+        <w:t xml:space="preserve"> </w:t>
+      </w:r>
+      <w:proofErr w:type="gramStart"/>
+      <w:r>
+        <w:t>%79,03</w:t>
+      </w:r>
+      <w:proofErr w:type="gramEnd"/>
+      <w:r>
+        <w:t xml:space="preserve"> olması</w:t>
       </w:r>
       <w:r>
         <w:t xml:space="preserve"> </w:t>
@@ -26215,7 +26281,15 @@
         <w:t>’de a</w:t>
       </w:r>
       <w:r>
-        <w:t xml:space="preserve">nkete katılanların %53,23’ü mikroservis mimarisini öğrenecek ve uygulayacak zamana sahip olmadığını belirtirken geriye kalan %46,77’lik kısım </w:t>
+        <w:t xml:space="preserve">nkete katılanların </w:t>
+      </w:r>
+      <w:proofErr w:type="gramStart"/>
+      <w:r>
+        <w:t>%53,23</w:t>
+      </w:r>
+      <w:proofErr w:type="gramEnd"/>
+      <w:r>
+        <w:t xml:space="preserve">’ü mikroservis mimarisini öğrenecek ve uygulayacak zamana sahip olmadığını belirtirken geriye kalan %46,77’lik kısım </w:t>
       </w:r>
       <w:r>
         <w:t xml:space="preserve">gerekli </w:t>
@@ -26415,7 +26489,15 @@
         <w:t>personellerin</w:t>
       </w:r>
       <w:r>
-        <w:t xml:space="preserve"> %40,32'sinin böyle bir geçişin faydalı olacağına inandığını, %19,35'inin katılmadığını ve %40,32'sinin emin olmadığını veya bir fikri olmadığını göstermektedir. Bu dağılım, katılımcıların benzersiz gereksinimlere ve zorluklara sahip farklı uygulamalar üzerinde çalışıyor </w:t>
+        <w:t xml:space="preserve"> </w:t>
+      </w:r>
+      <w:proofErr w:type="gramStart"/>
+      <w:r>
+        <w:t>%40,32</w:t>
+      </w:r>
+      <w:proofErr w:type="gramEnd"/>
+      <w:r>
+        <w:t xml:space="preserve">'sinin böyle bir geçişin faydalı olacağına inandığını, %19,35'inin katılmadığını ve %40,32'sinin emin olmadığını veya bir fikri olmadığını göstermektedir. Bu dağılım, katılımcıların benzersiz gereksinimlere ve zorluklara sahip farklı uygulamalar üzerinde çalışıyor </w:t>
       </w:r>
       <w:r>
         <w:t>olduğu</w:t>
@@ -26444,9 +26526,11 @@
       <w:r>
         <w:t xml:space="preserve"> büyük, karmaşık ve sık güncelleme gerektiren uygulamalar için avantajlar sunmaktadır. Bunun aksine küçük ölçekli ve az bileşenli uygulamalar için uygulanması dezavantaj getirmektedir. </w:t>
       </w:r>
+      <w:proofErr w:type="gramStart"/>
       <w:r>
         <w:t>%40,32</w:t>
       </w:r>
+      <w:proofErr w:type="gramEnd"/>
       <w:r>
         <w:t xml:space="preserve"> oranında geçişin avantaj getireceğini düşünen </w:t>
       </w:r>
@@ -26772,7 +26856,15 @@
         <w:t>’</w:t>
       </w:r>
       <w:r>
-        <w:t>da katılımcıların %32,26'sı kurumun gerekli altyapıya sahip olduğuna inanırken,</w:t>
+        <w:t xml:space="preserve">da katılımcıların </w:t>
+      </w:r>
+      <w:proofErr w:type="gramStart"/>
+      <w:r>
+        <w:t>%32,26</w:t>
+      </w:r>
+      <w:proofErr w:type="gramEnd"/>
+      <w:r>
+        <w:t>'sı kurumun gerekli altyapıya sahip olduğuna inanırken,</w:t>
       </w:r>
       <w:r>
         <w:t xml:space="preserve"> </w:t>
@@ -26798,7 +26890,15 @@
         <w:t xml:space="preserve"> </w:t>
       </w:r>
       <w:r>
-        <w:t xml:space="preserve">%22,58’i yeterli ve orta derecede hazır olduğunu belirtmiştir. %9,68’lik sapma </w:t>
+        <w:t xml:space="preserve">%22,58’i yeterli ve orta derecede hazır olduğunu belirtmiştir. </w:t>
+      </w:r>
+      <w:proofErr w:type="gramStart"/>
+      <w:r>
+        <w:t>%9,68</w:t>
+      </w:r>
+      <w:proofErr w:type="gramEnd"/>
+      <w:r>
+        <w:t xml:space="preserve">’lik sapma </w:t>
       </w:r>
       <w:r>
         <w:rPr>
@@ -29315,12 +29415,14 @@
       <w:r>
         <w:t xml:space="preserve"> </w:t>
       </w:r>
+      <w:proofErr w:type="gramStart"/>
       <w:r>
         <w:rPr>
           <w:rFonts w:ascii="Corbel Light" w:hAnsi="Corbel Light"/>
         </w:rPr>
         <w:t>application.properties</w:t>
       </w:r>
+      <w:proofErr w:type="gramEnd"/>
       <w:r>
         <w:t xml:space="preserve"> talep uygulamasına özel veritabanı </w:t>
       </w:r>
@@ -29466,6 +29568,7 @@
       <w:pPr>
         <w:pStyle w:val="TezMetni"/>
       </w:pPr>
+      <w:proofErr w:type="gramStart"/>
       <w:r>
         <w:rPr>
           <w:rFonts w:ascii="Corbel Light" w:hAnsi="Corbel Light"/>
@@ -29478,6 +29581,7 @@
         </w:rPr>
         <w:t>alep</w:t>
       </w:r>
+      <w:proofErr w:type="gramEnd"/>
       <w:r>
         <w:rPr>
           <w:rFonts w:ascii="Corbel Light" w:hAnsi="Corbel Light"/>
@@ -29525,11 +29629,19 @@
       <w:r>
         <w:t xml:space="preserve"> </w:t>
       </w:r>
+      <w:proofErr w:type="gramStart"/>
       <w:r>
         <w:rPr>
           <w:rFonts w:ascii="Corbel Light" w:hAnsi="Corbel Light"/>
         </w:rPr>
-        <w:t>naming-server</w:t>
+        <w:t>naming</w:t>
+      </w:r>
+      <w:proofErr w:type="gramEnd"/>
+      <w:r>
+        <w:rPr>
+          <w:rFonts w:ascii="Corbel Light" w:hAnsi="Corbel Light"/>
+        </w:rPr>
+        <w:t>-server</w:t>
       </w:r>
       <w:r>
         <w:t xml:space="preserve"> </w:t>
@@ -29549,12 +29661,14 @@
       <w:r>
         <w:t xml:space="preserve">uştur. </w:t>
       </w:r>
+      <w:proofErr w:type="gramStart"/>
       <w:r>
         <w:rPr>
           <w:rFonts w:ascii="Corbel Light" w:hAnsi="Corbel Light"/>
         </w:rPr>
         <w:t>application.properties</w:t>
       </w:r>
+      <w:proofErr w:type="gramEnd"/>
       <w:r>
         <w:t xml:space="preserve"> dosyasındaki yapılandırma</w:t>
       </w:r>
@@ -29567,11 +29681,19 @@
       <w:r>
         <w:t xml:space="preserve">lmektedir. </w:t>
       </w:r>
+      <w:proofErr w:type="gramStart"/>
       <w:r>
         <w:rPr>
           <w:rFonts w:ascii="Corbel Light" w:hAnsi="Corbel Light"/>
         </w:rPr>
-        <w:t>naming-server</w:t>
+        <w:t>naming</w:t>
+      </w:r>
+      <w:proofErr w:type="gramEnd"/>
+      <w:r>
+        <w:rPr>
+          <w:rFonts w:ascii="Corbel Light" w:hAnsi="Corbel Light"/>
+        </w:rPr>
+        <w:t>-server</w:t>
       </w:r>
       <w:r>
         <w:t xml:space="preserve">’ın </w:t>
@@ -29603,12 +29725,14 @@
       <w:r>
         <w:t xml:space="preserve">Bu, </w:t>
       </w:r>
+      <w:proofErr w:type="gramStart"/>
       <w:r>
         <w:rPr>
           <w:rFonts w:ascii="Corbel Light" w:hAnsi="Corbel Light"/>
         </w:rPr>
         <w:t>application.properties</w:t>
       </w:r>
+      <w:proofErr w:type="gramEnd"/>
       <w:r>
         <w:t xml:space="preserve"> </w:t>
       </w:r>
@@ -29686,12 +29810,14 @@
       <w:r>
         <w:t xml:space="preserve"> adında Spring Boot projesi gerekli bağımlılıklar eklenerek oluşturulur. </w:t>
       </w:r>
+      <w:proofErr w:type="gramStart"/>
       <w:r>
         <w:rPr>
           <w:rFonts w:ascii="Corbel Light" w:hAnsi="Corbel Light"/>
         </w:rPr>
         <w:t>application.properties</w:t>
       </w:r>
+      <w:proofErr w:type="gramEnd"/>
       <w:r>
         <w:t xml:space="preserve"> içinde </w:t>
       </w:r>
@@ -29704,10 +29830,54 @@
       <w:r>
         <w:t xml:space="preserve"> görmesi sağlanır. </w:t>
       </w:r>
+      <w:proofErr w:type="gramStart"/>
       <w:r>
         <w:rPr>
           <w:rFonts w:ascii="Corbel Light" w:hAnsi="Corbel Light"/>
         </w:rPr>
+        <w:t>api</w:t>
+      </w:r>
+      <w:proofErr w:type="gramEnd"/>
+      <w:r>
+        <w:rPr>
+          <w:rFonts w:ascii="Corbel Light" w:hAnsi="Corbel Light"/>
+        </w:rPr>
+        <w:t>-gateway</w:t>
+      </w:r>
+      <w:r>
+        <w:rPr>
+          <w:rFonts w:ascii="Corbel Light" w:hAnsi="Corbel Light"/>
+        </w:rPr>
+        <w:t xml:space="preserve"> </w:t>
+      </w:r>
+      <w:r>
+        <w:t xml:space="preserve">içerisinde rota tanımları yapılır. Her rota ek filtreler </w:t>
+      </w:r>
+      <w:r>
+        <w:t>içerebilen bir URI belirtir.</w:t>
+      </w:r>
+      <w:r>
+        <w:t xml:space="preserve"> </w:t>
+      </w:r>
+      <w:r>
+        <w:t>Rotalar, Eureka’nın servis keşfi yeteneklerinden yararlan</w:t>
+      </w:r>
+      <w:r>
+        <w:t>abilir.</w:t>
+      </w:r>
+      <w:r>
+        <w:t xml:space="preserve"> </w:t>
+      </w:r>
+      <w:r>
+        <w:t>Son olarak</w:t>
+      </w:r>
+      <w:r>
+        <w:t xml:space="preserve"> </w:t>
+      </w:r>
+      <w:r>
+        <w:rPr>
+          <w:rFonts w:ascii="Corbel Light" w:hAnsi="Corbel Light"/>
+        </w:rPr>
         <w:t>api-gateway</w:t>
       </w:r>
       <w:r>
@@ -29717,121 +29887,87 @@
         <w:t xml:space="preserve"> </w:t>
       </w:r>
       <w:r>
-        <w:t xml:space="preserve">içerisinde rota tanımları yapılır. Her rota ek filtreler </w:t>
-      </w:r>
-      <w:r>
-        <w:t>içerebilen bir URI belirtir.</w:t>
+        <w:t>içerisinde loglama işlemi gerçekleştiril</w:t>
+      </w:r>
+      <w:r>
+        <w:t>ir</w:t>
+      </w:r>
+      <w:r>
+        <w:t>.</w:t>
+      </w:r>
+    </w:p>
+    <w:p>
+      <w:pPr>
+        <w:pStyle w:val="TezMetni"/>
+        <w:ind w:firstLine="0"/>
+      </w:pPr>
+    </w:p>
+    <w:p>
+      <w:pPr>
+        <w:pStyle w:val="TezMetni"/>
+      </w:pPr>
+      <w:r>
+        <w:t>Özetle</w:t>
+      </w:r>
+      <w:r>
+        <w:t xml:space="preserve"> sistem</w:t>
+      </w:r>
+      <w:r>
+        <w:t>, monolitik Emektar4B uygulaması ve ondan ayırarak yeni bir mikroservis olarak geliştirilen ve kendi</w:t>
+      </w:r>
+      <w:r>
+        <w:t>ne ait</w:t>
+      </w:r>
+      <w:r>
+        <w:t xml:space="preserve"> veritabanı olan </w:t>
+      </w:r>
+      <w:r>
+        <w:rPr>
+          <w:rFonts w:ascii="Corbel Light" w:hAnsi="Corbel Light"/>
+        </w:rPr>
+        <w:t>t</w:t>
+      </w:r>
+      <w:r>
+        <w:rPr>
+          <w:rFonts w:ascii="Corbel Light" w:hAnsi="Corbel Light"/>
+        </w:rPr>
+        <w:t>alep</w:t>
+      </w:r>
+      <w:r>
+        <w:rPr>
+          <w:rFonts w:ascii="Corbel Light" w:hAnsi="Corbel Light"/>
+        </w:rPr>
+        <w:t>-</w:t>
+      </w:r>
+      <w:r>
+        <w:rPr>
+          <w:rFonts w:ascii="Corbel Light" w:hAnsi="Corbel Light"/>
+        </w:rPr>
+        <w:t>mikroservisi</w:t>
+      </w:r>
+      <w:r>
+        <w:t>, bir API Gateway, bir Servis Keşfi olmak üzere 4 bileşenden meydana gelir. API</w:t>
+      </w:r>
+      <w:r>
+        <w:t xml:space="preserve"> Gateway merkezi giriş noktası olarak hareket eder. Kimlik doğrulama, yetkilendirme ve loglama işlemlerini yapar. Servis keşfi ise diğer uygulamaların adreslerinin tutulduğu bir kayıt defteri görevi görür. Dinamik olarak servis keşfi yapar. Eğer gerekli konfigürasyon yapılırsa yük dengeleme işlevi görebilir. Yani bir mikroservise aşırı istek gelmesi halinde mikroservisin örnekleri arasında isteklerin eşit şekilde dağıtılmasını sağlayabilir.</w:t>
       </w:r>
       <w:r>
         <w:t xml:space="preserve"> </w:t>
       </w:r>
-      <w:r>
-        <w:t>Rotalar, Eureka’nın servis keşfi yeteneklerinden yararlan</w:t>
-      </w:r>
-      <w:r>
-        <w:t>abilir.</w:t>
-      </w:r>
-      <w:r>
-        <w:t xml:space="preserve"> </w:t>
-      </w:r>
-      <w:r>
-        <w:t>Son olarak</w:t>
-      </w:r>
-      <w:r>
-        <w:t xml:space="preserve"> </w:t>
-      </w:r>
+      <w:proofErr w:type="gramStart"/>
       <w:r>
         <w:rPr>
           <w:rFonts w:ascii="Corbel Light" w:hAnsi="Corbel Light"/>
         </w:rPr>
-        <w:t>api-gateway</w:t>
+        <w:t>t</w:t>
       </w:r>
       <w:r>
         <w:rPr>
           <w:rFonts w:ascii="Corbel Light" w:hAnsi="Corbel Light"/>
         </w:rPr>
-        <w:t xml:space="preserve"> </w:t>
-      </w:r>
-      <w:r>
-        <w:t>içerisinde loglama işlemi gerçekleştiril</w:t>
-      </w:r>
-      <w:r>
-        <w:t>ir</w:t>
-      </w:r>
-      <w:r>
-        <w:t>.</w:t>
-      </w:r>
-    </w:p>
-    <w:p>
-      <w:pPr>
-        <w:pStyle w:val="TezMetni"/>
-        <w:ind w:firstLine="0"/>
-      </w:pPr>
-    </w:p>
-    <w:p>
-      <w:pPr>
-        <w:pStyle w:val="TezMetni"/>
-      </w:pPr>
-      <w:r>
-        <w:t>Özetle</w:t>
-      </w:r>
-      <w:r>
-        <w:t xml:space="preserve"> sistem</w:t>
-      </w:r>
-      <w:r>
-        <w:t>, monolitik Emektar4B uygulaması ve ondan ayırarak yeni bir mikroservis olarak geliştirilen ve kendi</w:t>
-      </w:r>
-      <w:r>
-        <w:t>ne ait</w:t>
-      </w:r>
-      <w:r>
-        <w:t xml:space="preserve"> veritabanı olan </w:t>
-      </w:r>
-      <w:r>
-        <w:rPr>
-          <w:rFonts w:ascii="Corbel Light" w:hAnsi="Corbel Light"/>
-        </w:rPr>
-        <w:t>t</w:t>
-      </w:r>
-      <w:r>
-        <w:rPr>
-          <w:rFonts w:ascii="Corbel Light" w:hAnsi="Corbel Light"/>
-        </w:rPr>
         <w:t>alep</w:t>
       </w:r>
-      <w:r>
-        <w:rPr>
-          <w:rFonts w:ascii="Corbel Light" w:hAnsi="Corbel Light"/>
-        </w:rPr>
-        <w:t>-</w:t>
-      </w:r>
-      <w:r>
-        <w:rPr>
-          <w:rFonts w:ascii="Corbel Light" w:hAnsi="Corbel Light"/>
-        </w:rPr>
-        <w:t>mikroservisi</w:t>
-      </w:r>
-      <w:r>
-        <w:t>, bir API Gateway, bir Servis Keşfi olmak üzere 4 bileşenden meydana gelir. API</w:t>
-      </w:r>
-      <w:r>
-        <w:t xml:space="preserve"> Gateway merkezi giriş noktası olarak hareket eder. Kimlik doğrulama, yetkilendirme ve loglama işlemlerini yapar. Servis keşfi ise diğer uygulamaların adreslerinin tutulduğu bir kayıt defteri görevi görür. Dinamik olarak servis keşfi yapar. Eğer gerekli konfigürasyon yapılırsa yük dengeleme işlevi görebilir. Yani bir mikroservise aşırı istek gelmesi halinde mikroservisin örnekleri arasında isteklerin eşit şekilde dağıtılmasını sağlayabilir.</w:t>
-      </w:r>
-      <w:r>
-        <w:t xml:space="preserve"> </w:t>
-      </w:r>
-      <w:r>
-        <w:rPr>
-          <w:rFonts w:ascii="Corbel Light" w:hAnsi="Corbel Light"/>
-        </w:rPr>
-        <w:t>t</w:t>
-      </w:r>
-      <w:r>
-        <w:rPr>
-          <w:rFonts w:ascii="Corbel Light" w:hAnsi="Corbel Light"/>
-        </w:rPr>
-        <w:t>alep</w:t>
-      </w:r>
+      <w:proofErr w:type="gramEnd"/>
       <w:r>
         <w:rPr>
           <w:rFonts w:ascii="Corbel Light" w:hAnsi="Corbel Light"/>
@@ -30056,6 +30192,7 @@
       <w:r>
         <w:t xml:space="preserve">kısım </w:t>
       </w:r>
+      <w:proofErr w:type="gramStart"/>
       <w:r>
         <w:t>mikroservisleri</w:t>
       </w:r>
@@ -30065,6 +30202,7 @@
       <w:r>
         <w:t>(</w:t>
       </w:r>
+      <w:proofErr w:type="gramEnd"/>
       <w:r>
         <w:rPr>
           <w:rFonts w:ascii="Corbel Light" w:hAnsi="Corbel Light"/>
@@ -30175,8 +30313,16 @@
         <w:rPr>
           <w:rFonts w:ascii="Corbel Light" w:hAnsi="Corbel Light"/>
         </w:rPr>
-        <w:t>Docker-compose.yaml</w:t>
-      </w:r>
+        <w:t>Docker-</w:t>
+      </w:r>
+      <w:proofErr w:type="gramStart"/>
+      <w:r>
+        <w:rPr>
+          <w:rFonts w:ascii="Corbel Light" w:hAnsi="Corbel Light"/>
+        </w:rPr>
+        <w:t>compose.yaml</w:t>
+      </w:r>
+      <w:proofErr w:type="gramEnd"/>
       <w:r>
         <w:t xml:space="preserve"> </w:t>
       </w:r>
@@ -30325,10 +30471,12 @@
         <w:t xml:space="preserve">Bu dosyadaki konfigürasyonda önemli noktalar şu şekilde özetlenebilir. </w:t>
       </w:r>
       <w:proofErr w:type="spellStart"/>
+      <w:proofErr w:type="gramStart"/>
       <w:r>
         <w:t>services</w:t>
       </w:r>
       <w:proofErr w:type="spellEnd"/>
+      <w:proofErr w:type="gramEnd"/>
       <w:r>
         <w:t xml:space="preserve"> bölümünde uygulamayı oluşturan mikroservisler tanımlanmaktadır.</w:t>
       </w:r>
@@ -30390,6 +30538,7 @@
         <w:t xml:space="preserve"> </w:t>
       </w:r>
       <w:proofErr w:type="spellStart"/>
+      <w:proofErr w:type="gramStart"/>
       <w:r>
         <w:t>i</w:t>
       </w:r>
@@ -30397,6 +30546,7 @@
         <w:t>mage</w:t>
       </w:r>
       <w:proofErr w:type="spellEnd"/>
+      <w:proofErr w:type="gramEnd"/>
       <w:r>
         <w:t xml:space="preserve"> </w:t>
       </w:r>
@@ -30404,8 +30554,13 @@
         <w:t xml:space="preserve">anahtarı barındırıldığı kayıt yerini göstermektedir. </w:t>
       </w:r>
       <w:proofErr w:type="spellStart"/>
-      <w:r>
-        <w:t>mem_limit</w:t>
+      <w:proofErr w:type="gramStart"/>
+      <w:r>
+        <w:t>mem</w:t>
+      </w:r>
+      <w:proofErr w:type="gramEnd"/>
+      <w:r>
+        <w:t>_limit</w:t>
       </w:r>
       <w:proofErr w:type="spellEnd"/>
       <w:r>
@@ -30432,8 +30587,13 @@
         <w:t xml:space="preserve">, mikroservisin kullanacağı ağı belirtmektedir.  </w:t>
       </w:r>
       <w:proofErr w:type="spellStart"/>
-      <w:r>
-        <w:t>depends_on</w:t>
+      <w:proofErr w:type="gramStart"/>
+      <w:r>
+        <w:t>depends</w:t>
+      </w:r>
+      <w:proofErr w:type="gramEnd"/>
+      <w:r>
+        <w:t>_on</w:t>
       </w:r>
       <w:proofErr w:type="spellEnd"/>
       <w:r>
@@ -30442,6 +30602,7 @@
       <w:r>
         <w:t xml:space="preserve">mikroservisin bağımlı olduğu diğer mikroservisleri gösterir. </w:t>
       </w:r>
+      <w:proofErr w:type="gramStart"/>
       <w:r>
         <w:rPr>
           <w:rFonts w:ascii="Corbel Light" w:hAnsi="Corbel Light"/>
@@ -30454,6 +30615,7 @@
         </w:rPr>
         <w:t>alep</w:t>
       </w:r>
+      <w:proofErr w:type="gramEnd"/>
       <w:r>
         <w:rPr>
           <w:rFonts w:ascii="Corbel Light" w:hAnsi="Corbel Light"/>
@@ -30540,8 +30702,16 @@
         <w:rPr>
           <w:rFonts w:ascii="Corbel Light" w:hAnsi="Corbel Light"/>
         </w:rPr>
-        <w:t>Docker-compose.yaml</w:t>
-      </w:r>
+        <w:t>Docker-</w:t>
+      </w:r>
+      <w:proofErr w:type="gramStart"/>
+      <w:r>
+        <w:rPr>
+          <w:rFonts w:ascii="Corbel Light" w:hAnsi="Corbel Light"/>
+        </w:rPr>
+        <w:t>compose.yaml</w:t>
+      </w:r>
+      <w:proofErr w:type="gramEnd"/>
       <w:r>
         <w:t xml:space="preserve"> dosyasının ve mikroservislerin bulunduğu dizine gelindikten sonra</w:t>
       </w:r>
@@ -30803,13 +30973,332 @@
         <w:pStyle w:val="TezMetni"/>
       </w:pPr>
       <w:r>
+        <w:t xml:space="preserve">SGK'nin mevcut altyapısı, mikroservis mimarisine geçiş için gerekli donanım, işlemci gücü ve ağ kapasitesine sahiptir. Ancak bu geçişin uygulanabilmesi için, gerekli personel temin edilmeli </w:t>
+      </w:r>
+      <w:r>
+        <w:t>ve/</w:t>
+      </w:r>
+      <w:r>
+        <w:t>veya mevcut personele mikroservis mimarisi hakkında eğitim verilmelidir. Ayrıca, mikroservis mimarisi ile geliştirilmiş bir uygulamanın verimli şekilde çalışabilmesi için DevOps yaklaşımı zorunludur. Şu anda, DevOps teknolojileri sadece test ortamında kullanılmaktadır. DevOps yaklaşımının bütün ortamlarda etkin bir şekilde kullanılması gerekmektedir, böylece süreçler arası entegrasyon ve otomasyon sağlanarak operasyonel verimlilik artırılabilir.</w:t>
+      </w:r>
+      <w:r>
+        <w:t xml:space="preserve"> </w:t>
+      </w:r>
+    </w:p>
+    <w:p>
+      <w:pPr>
+        <w:pStyle w:val="TezMetni"/>
+      </w:pPr>
+    </w:p>
+    <w:p>
+      <w:pPr>
+        <w:pStyle w:val="TezMetni"/>
+      </w:pPr>
+      <w:r>
+        <w:t>M</w:t>
+      </w:r>
+      <w:r>
+        <w:t xml:space="preserve">onolitik bir uygulamanın bir </w:t>
+      </w:r>
+      <w:r>
+        <w:t>bileşeninin</w:t>
+      </w:r>
+      <w:r>
+        <w:t xml:space="preserve"> mikro</w:t>
+      </w:r>
+      <w:r>
+        <w:t>servis</w:t>
+      </w:r>
+      <w:r>
+        <w:t xml:space="preserve"> mimarisine dönüştürüldüğü bir vaka çalışması gerçekleştirilmiştir. </w:t>
+      </w:r>
+      <w:r>
+        <w:t>B</w:t>
+      </w:r>
+      <w:r>
+        <w:t xml:space="preserve">elirli </w:t>
+      </w:r>
+      <w:r>
+        <w:t xml:space="preserve">bir </w:t>
+      </w:r>
+      <w:r>
+        <w:t>bileşen</w:t>
+      </w:r>
+      <w:r>
+        <w:t xml:space="preserve"> seçilerek</w:t>
+      </w:r>
+      <w:r>
+        <w:t xml:space="preserve"> mikro</w:t>
+      </w:r>
+      <w:r>
+        <w:t>servis</w:t>
+      </w:r>
+      <w:r>
+        <w:t xml:space="preserve"> olarak yeniden</w:t>
+      </w:r>
+      <w:r>
+        <w:t xml:space="preserve"> </w:t>
+      </w:r>
+      <w:r>
+        <w:t>yazıl</w:t>
+      </w:r>
+      <w:r>
+        <w:t>mıştır</w:t>
+      </w:r>
+      <w:r>
+        <w:t xml:space="preserve"> </w:t>
+      </w:r>
+      <w:r>
+        <w:t xml:space="preserve">ve tüm sistemi bozmadan artımlı </w:t>
+      </w:r>
+      <w:r>
+        <w:t>bir dönüşüme</w:t>
+      </w:r>
+      <w:r>
+        <w:t xml:space="preserve"> izin veren hibrit bir yapı </w:t>
+      </w:r>
+      <w:r>
+        <w:t>oluşturularak geçilmesinin daha uygun olduğu görülmüştür</w:t>
+      </w:r>
+      <w:r>
+        <w:t>. Vaka çalışmasında, eski sistemin parçalarını kademeli olarak mikro</w:t>
+      </w:r>
+      <w:r>
+        <w:t>servislerle</w:t>
+      </w:r>
+      <w:r>
+        <w:t xml:space="preserve"> değiştiren bir </w:t>
+      </w:r>
+      <w:r>
+        <w:t>yaklaşım</w:t>
+      </w:r>
+      <w:r>
+        <w:t xml:space="preserve"> olan Strangler yaklaşımı uygulan</w:t>
+      </w:r>
+      <w:r>
+        <w:t>mıştır.</w:t>
+      </w:r>
+    </w:p>
+    <w:p>
+      <w:pPr>
+        <w:pStyle w:val="TezMetni"/>
+      </w:pPr>
+    </w:p>
+    <w:p>
+      <w:pPr>
+        <w:pStyle w:val="TezMetni"/>
+      </w:pPr>
+      <w:r>
+        <w:t xml:space="preserve">Çalışmada birkaç temel çözüm ve sonuç </w:t>
+      </w:r>
+      <w:r>
+        <w:t>elde</w:t>
+      </w:r>
+      <w:r>
+        <w:t xml:space="preserve"> edilmiştir.</w:t>
+      </w:r>
+      <w:r>
+        <w:t xml:space="preserve"> </w:t>
+      </w:r>
+      <w:r>
+        <w:t>İlk olarak, SGK</w:t>
+      </w:r>
+      <w:r>
+        <w:t xml:space="preserve"> yazılım uygulamalarının</w:t>
+      </w:r>
+      <w:r>
+        <w:t xml:space="preserve"> eski teknolojilere olan bağımlılığının, yeni teknolojilerin </w:t>
+      </w:r>
+      <w:r>
+        <w:lastRenderedPageBreak/>
+        <w:t>entegrasyonunu kolaylaştıran bir</w:t>
+      </w:r>
+      <w:r>
+        <w:t xml:space="preserve"> model olan mikroservis mimarisi </w:t>
+      </w:r>
+      <w:r>
+        <w:t>kullanılarak</w:t>
+      </w:r>
+      <w:r>
+        <w:t xml:space="preserve"> azaltılabileceği gözlemlenmiştir. Anket sonuçları, teknolojik altyapıyı geliştirmenin önemini, özellikle de DevOps </w:t>
+      </w:r>
+      <w:r>
+        <w:t>yaklaşımını destekleyen yazılım araçlarının</w:t>
+      </w:r>
+      <w:r>
+        <w:t xml:space="preserve"> </w:t>
+      </w:r>
+      <w:r>
+        <w:t>kullanılmasının</w:t>
+      </w:r>
+      <w:r>
+        <w:t xml:space="preserve"> SGK’de</w:t>
+      </w:r>
+      <w:r>
+        <w:t xml:space="preserve"> mikroservis mimarisi ile uygulamalar</w:t>
+      </w:r>
+      <w:r>
+        <w:t xml:space="preserve"> oluşturabilmek</w:t>
+      </w:r>
+      <w:r>
+        <w:t xml:space="preserve"> için zorunluluk olduğunu göstermiştir.</w:t>
+      </w:r>
+    </w:p>
+    <w:p>
+      <w:pPr>
+        <w:pStyle w:val="TezMetni"/>
+      </w:pPr>
+    </w:p>
+    <w:p>
+      <w:pPr>
+        <w:pStyle w:val="TezMetni"/>
+      </w:pPr>
+      <w:r>
+        <w:t xml:space="preserve">Dikkate değer bir bulgu, SGK </w:t>
+      </w:r>
+      <w:r>
+        <w:t>yazılım uygulamalarında</w:t>
+      </w:r>
+      <w:r>
+        <w:t xml:space="preserve"> Java kullanımının yaygınlığı</w:t>
+      </w:r>
+      <w:r>
+        <w:t>dır</w:t>
+      </w:r>
+      <w:r>
+        <w:t>; bu da Spring Cloud gibi bir</w:t>
+      </w:r>
+      <w:r>
+        <w:t xml:space="preserve"> kütüphanenin</w:t>
+      </w:r>
+      <w:r>
+        <w:t xml:space="preserve"> </w:t>
+      </w:r>
+      <w:r>
+        <w:t>varlığının</w:t>
+      </w:r>
+      <w:r>
+        <w:t xml:space="preserve"> mikro</w:t>
+      </w:r>
+      <w:r>
+        <w:t>servislere</w:t>
+      </w:r>
+      <w:r>
+        <w:t xml:space="preserve"> geçişte önemli bir avantaj sağlayabileceğini </w:t>
+      </w:r>
+      <w:r>
+        <w:t>göstermektedir</w:t>
+      </w:r>
+      <w:r>
+        <w:t xml:space="preserve">. Bu, BT personelinin mevcut </w:t>
+      </w:r>
+      <w:r>
+        <w:t xml:space="preserve">bilgisi ile </w:t>
+      </w:r>
+      <w:r>
+        <w:t>uyum</w:t>
+      </w:r>
+      <w:r>
+        <w:t>ludur</w:t>
+      </w:r>
+      <w:r>
+        <w:t xml:space="preserve"> </w:t>
+      </w:r>
+      <w:r>
+        <w:t xml:space="preserve">ve sorunsuz bir </w:t>
+      </w:r>
+      <w:r>
+        <w:t xml:space="preserve">geçişi </w:t>
+      </w:r>
+      <w:r>
+        <w:t>mümkün kılmaktadır</w:t>
+      </w:r>
+      <w:r>
+        <w:t>.</w:t>
+      </w:r>
+    </w:p>
+    <w:p>
+      <w:pPr>
+        <w:pStyle w:val="TezMetni"/>
+      </w:pPr>
+    </w:p>
+    <w:p>
+      <w:pPr>
+        <w:pStyle w:val="TezMetni"/>
+      </w:pPr>
+      <w:r>
+        <w:t>Çalışma ayrıca, mikro</w:t>
+      </w:r>
+      <w:r>
+        <w:t>servis</w:t>
+      </w:r>
+      <w:r>
+        <w:t xml:space="preserve">lere kademeli ve kontrollü geçişe olanak tanıyarak büyük ölçekli sistem değişiklikleriyle ilişkili riskleri en aza indiren Strangler yaklaşımının avantajlarını </w:t>
+      </w:r>
+      <w:r>
+        <w:t>gözlemlemiştir</w:t>
+      </w:r>
+      <w:r>
+        <w:t>. Yazılım uygulamalarının düzenli olarak güncellenmesini gerektiren mevzuattaki sık değişiklikler, mikro</w:t>
+      </w:r>
+      <w:r>
+        <w:t>servis</w:t>
+      </w:r>
+      <w:r>
+        <w:t>lerin SGK için uygunluğunu daha da güçlendirmektedir. Mikro hizmetlerle, tüm uygulama yerine yalnızca etkilenen bileşenlerin güncellenmesi gerekir, bu da kesinti süresini azaltır ve mevzuat değişikliklerine yanıt vermede çevikliği artırır.</w:t>
+      </w:r>
+    </w:p>
+    <w:p>
+      <w:pPr>
+        <w:pStyle w:val="TezMetni"/>
+      </w:pPr>
+    </w:p>
+    <w:p>
+      <w:pPr>
+        <w:pStyle w:val="TezMetni"/>
+      </w:pPr>
+      <w:r>
+        <w:t>Bulgulara dayanarak tez, SGK'nın mikro</w:t>
+      </w:r>
+      <w:r>
+        <w:t>servis</w:t>
+      </w:r>
+      <w:r>
+        <w:t xml:space="preserve"> mimarisinin gerektirdiği sürekli entegrasyon ve dağıtımı desteklemek için DevOps yeteneklerini sadece test değil tüm ortamlarda genişletmeye yatırım yapmasını önermektedir. Ayrıca, Spring Cloud gibi çerçeveler aracılığıyla mevcut Java uzmanlığından yararlanmak geçişi kolaylaştırabilir ve mikro</w:t>
+      </w:r>
+      <w:r>
+        <w:t>servis</w:t>
+      </w:r>
+      <w:r>
+        <w:t xml:space="preserve"> uygulamasının genel etkinliğini artırabilir.</w:t>
+      </w:r>
+      <w:r>
+        <w:t xml:space="preserve"> </w:t>
+      </w:r>
+      <w:r>
+        <w:t>SGK</w:t>
+      </w:r>
+      <w:r>
+        <w:t>, Strangler yaklaşımını benimseyerek sorunsuz ve yönetilebilir bir geçiş sağlayabilir ve kuruluşun operasyonel istikrarı korurken yazılım altyapısını modernize etmesine olanak tanıyabilir.</w:t>
+      </w:r>
+    </w:p>
+    <w:p>
+      <w:pPr>
+        <w:pStyle w:val="TezMetni"/>
+      </w:pPr>
+    </w:p>
+    <w:p>
+      <w:pPr>
+        <w:pStyle w:val="TezMetni"/>
+      </w:pPr>
+      <w:r>
         <w:t>Kurumun</w:t>
       </w:r>
       <w:r>
         <w:t xml:space="preserve"> </w:t>
       </w:r>
       <w:r>
-        <w:t xml:space="preserve">mikroservis mimarisine </w:t>
+        <w:t xml:space="preserve">altyapısının mikroservis mimarisine </w:t>
       </w:r>
       <w:r>
         <w:t xml:space="preserve">hazırlık durumunu değerlendirmek için hem teknolojik altyapıyı hem de personel kaynaklarını değerlendiren bir anket </w:t>
@@ -30829,572 +31318,182 @@
       <w:r>
         <w:t>tır.</w:t>
       </w:r>
+    </w:p>
+    <w:p>
+      <w:pPr>
+        <w:pStyle w:val="TezMetni"/>
+      </w:pPr>
+    </w:p>
+    <w:p>
+      <w:pPr>
+        <w:pStyle w:val="TezMetni"/>
+        <w:ind w:firstLine="0"/>
+      </w:pPr>
+    </w:p>
+    <w:p>
+      <w:pPr>
+        <w:pStyle w:val="TezMetni"/>
+        <w:ind w:firstLine="0"/>
+      </w:pPr>
+      <w:r>
+        <w:lastRenderedPageBreak/>
+        <w:t>Tezden çıkarılan sonuçta gelecek çalışmalar için neler yapılabilir bahset.</w:t>
+      </w:r>
+    </w:p>
+    <w:p>
+      <w:pPr>
+        <w:pStyle w:val="TezMetni"/>
+      </w:pPr>
+      <w:r>
+        <w:t xml:space="preserve">Tezin yöntemi </w:t>
+      </w:r>
+    </w:p>
+    <w:p>
+      <w:pPr>
+        <w:pStyle w:val="TezMetni"/>
+      </w:pPr>
+      <w:r>
+        <w:t>Teorik olarak geçiş adımlarının planlanması ve anlatılmıştır.</w:t>
+      </w:r>
+    </w:p>
+    <w:p>
+      <w:pPr>
+        <w:pStyle w:val="TezMetni"/>
+      </w:pPr>
+      <w:r>
+        <w:t>Anket yapılarak teknolojik altyapı ve personel kaynağı değerlendirilmiştir.</w:t>
+      </w:r>
+    </w:p>
+    <w:p>
+      <w:pPr>
+        <w:pStyle w:val="TezMetni"/>
+      </w:pPr>
+      <w:r>
+        <w:t>Örnek uygulama yapılarak uygulanabilirliği gösterilmiştir. Uygulamada monolitik mimarinin bir parçası mikroservis mimarisine dönüştürülerek hibrit bir yapı oluşturulmuştur.</w:t>
+      </w:r>
+    </w:p>
+    <w:p>
+      <w:pPr>
+        <w:pStyle w:val="TezMetni"/>
+        <w:ind w:firstLine="0"/>
+      </w:pPr>
+    </w:p>
+    <w:p>
+      <w:pPr>
+        <w:pStyle w:val="TezMetni"/>
+      </w:pPr>
+      <w:r>
+        <w:t>Ulaşılan çözüm yolları</w:t>
+      </w:r>
+    </w:p>
+    <w:p>
+      <w:pPr>
+        <w:pStyle w:val="TezMetni"/>
+      </w:pPr>
+      <w:r>
+        <w:t>SGK’de eski teknolojiler kullanılıyor mikroservis uygulanması yeni teknolojilere geçişte bir kolaylık sağladığı görülmüştür.</w:t>
+      </w:r>
+    </w:p>
+    <w:p>
+      <w:pPr>
+        <w:pStyle w:val="TezMetni"/>
+      </w:pPr>
+      <w:r>
+        <w:t>Yapılan anket üzerinden sonuç ve öneriler.</w:t>
+      </w:r>
+    </w:p>
+    <w:p>
+      <w:pPr>
+        <w:pStyle w:val="TezMetni"/>
+      </w:pPr>
+      <w:r>
+        <w:t xml:space="preserve">Kurumda sadece </w:t>
+      </w:r>
+      <w:proofErr w:type="spellStart"/>
+      <w:r>
+        <w:t>devops</w:t>
+      </w:r>
+      <w:proofErr w:type="spellEnd"/>
+      <w:r>
+        <w:t xml:space="preserve"> test ortamında var dolayısıyla bunun düzeltilmesi gerekiyor.</w:t>
+      </w:r>
+    </w:p>
+    <w:p>
+      <w:pPr>
+        <w:pStyle w:val="TezMetni"/>
+      </w:pPr>
+      <w:r>
+        <w:t>Mesela ankette çıkan sonuçlardan biri kurumda Java kullanımı çok fazla dolayısıyla Spring Cloud gibi bir deste</w:t>
+      </w:r>
+      <w:r>
+        <w:t>ğin olması geçişte avantaj sağlayacağı görülmüştür.</w:t>
+      </w:r>
+    </w:p>
+    <w:p>
+      <w:pPr>
+        <w:pStyle w:val="TezMetni"/>
+      </w:pPr>
+      <w:r>
+        <w:t>Strangler yaklaşımının yine geçişte avantajlı olduğu görülmüştür.</w:t>
+      </w:r>
+    </w:p>
+    <w:p>
+      <w:pPr>
+        <w:pStyle w:val="TezMetni"/>
+      </w:pPr>
+      <w:r>
+        <w:t>Sık değişen bir mevzuat var dolayısıyla yazılım uygulamaları da sık değişiyor. Mikroservis uygulaması bütün bir uygulama yerine sadece belli bir kısmı güncellediği için avantaj getireceği görülmüştür.</w:t>
+      </w:r>
+    </w:p>
+    <w:p>
+      <w:pPr>
+        <w:pStyle w:val="TezMetni"/>
+      </w:pPr>
+      <w:r>
+        <w:t xml:space="preserve">DevOps bölümünü yaz. 1.Bölümdeki mikroservis mimarisinde az da olsa bir şeyler yaz. Stratejik uygunluk ve fizibilite bölümündeki Tavsiye bölümünü zaten tezin sonunda vereceğim için oraya taşıyorum. Gerek olursa yeniden oraya alırım. Resimlerin yazılarını ayarlamayı unutma resim bir sayfada açıklaması diğer sayfada olmasın. Sayfa sayısı artması için SAGA dahil edilebilir. Mikroservisler arası iletişim yöntemleri yazılabilir. GEÇİŞ Senaryosu anlatırken Javayı söyledin ama Spring </w:t>
+      </w:r>
+      <w:proofErr w:type="spellStart"/>
+      <w:r>
+        <w:t>boot</w:t>
+      </w:r>
+      <w:proofErr w:type="spellEnd"/>
       <w:r>
         <w:t xml:space="preserve"> </w:t>
       </w:r>
-      <w:r>
-        <w:t>Bu</w:t>
-      </w:r>
-      <w:r>
-        <w:t xml:space="preserve"> bilgiler,</w:t>
-      </w:r>
+      <w:proofErr w:type="spellStart"/>
+      <w:r>
+        <w:t>framework’ünü</w:t>
+      </w:r>
+      <w:proofErr w:type="spellEnd"/>
+      <w:r>
+        <w:t xml:space="preserve"> belirtmedin. Konuyu genişletmek için kullanabilirsin. İlk başta </w:t>
+      </w:r>
+      <w:proofErr w:type="spellStart"/>
+      <w:r>
+        <w:t>chatgpt</w:t>
+      </w:r>
+      <w:proofErr w:type="spellEnd"/>
+      <w:r>
+        <w:t xml:space="preserve"> ye kontrol ettir anlatımda bir yanlışlık var mı? Rest API. Çete sor cümleler </w:t>
+      </w:r>
+      <w:proofErr w:type="spellStart"/>
+      <w:r>
+        <w:t>düzgünmü</w:t>
+      </w:r>
+      <w:proofErr w:type="spellEnd"/>
       <w:r>
         <w:t xml:space="preserve"> </w:t>
       </w:r>
-      <w:r>
-        <w:t xml:space="preserve">mikroservis mimarisinin uygulanabilmesi için </w:t>
-      </w:r>
-      <w:r>
-        <w:t xml:space="preserve">bir eksikliğe işaret etmektedir. </w:t>
-      </w:r>
-      <w:r>
-        <w:t xml:space="preserve">DevOps </w:t>
-      </w:r>
-      <w:r>
-        <w:t xml:space="preserve">yaklaşımının kapsamlı bir şekilde </w:t>
-      </w:r>
-      <w:r>
-        <w:t>uygulanmaması mikroservis mimarisinin kullanımının</w:t>
-      </w:r>
-      <w:r>
-        <w:t xml:space="preserve"> </w:t>
-      </w:r>
-      <w:r>
-        <w:t>önündeki önemli bir engeldir.</w:t>
-      </w:r>
-    </w:p>
-    <w:p>
-      <w:pPr>
-        <w:pStyle w:val="TezMetni"/>
-      </w:pPr>
-    </w:p>
-    <w:p>
-      <w:pPr>
-        <w:pStyle w:val="TezMetni"/>
-      </w:pPr>
-      <w:r>
-        <w:t>M</w:t>
-      </w:r>
-      <w:r>
-        <w:t xml:space="preserve">onolitik bir uygulamanın bir </w:t>
-      </w:r>
-      <w:r>
-        <w:t>bileşeninin</w:t>
-      </w:r>
-      <w:r>
-        <w:t xml:space="preserve"> mikro</w:t>
-      </w:r>
-      <w:r>
-        <w:t>servis</w:t>
-      </w:r>
-      <w:r>
-        <w:t xml:space="preserve"> mimarisine dönüştürüldüğü bir vaka çalışması gerçekleştirilmiştir. </w:t>
-      </w:r>
-      <w:r>
-        <w:t>B</w:t>
-      </w:r>
-      <w:r>
-        <w:t xml:space="preserve">elirli </w:t>
-      </w:r>
-      <w:r>
-        <w:t xml:space="preserve">bir </w:t>
-      </w:r>
-      <w:r>
-        <w:t>bileşen</w:t>
-      </w:r>
-      <w:r>
-        <w:t xml:space="preserve"> seçilerek</w:t>
-      </w:r>
-      <w:r>
-        <w:t xml:space="preserve"> mikro</w:t>
-      </w:r>
-      <w:r>
-        <w:t>servis</w:t>
-      </w:r>
-      <w:r>
-        <w:t xml:space="preserve"> olarak yeniden</w:t>
-      </w:r>
-      <w:r>
-        <w:t xml:space="preserve"> </w:t>
-      </w:r>
-      <w:r>
-        <w:t>yazıl</w:t>
-      </w:r>
-      <w:r>
-        <w:t>mıştır</w:t>
-      </w:r>
-      <w:r>
-        <w:t xml:space="preserve"> </w:t>
-      </w:r>
-      <w:r>
-        <w:t xml:space="preserve">ve tüm sistemi bozmadan artımlı </w:t>
-      </w:r>
-      <w:r>
-        <w:t>bir dönüşüme</w:t>
-      </w:r>
-      <w:r>
-        <w:t xml:space="preserve"> izin veren hibrit bir yapı </w:t>
-      </w:r>
-      <w:r>
-        <w:t>oluşturularak geçilmesinin daha uygun olduğu görülmüştür</w:t>
-      </w:r>
-      <w:r>
-        <w:t>. Vaka çalışmasında, eski sistemin parçalarını kademeli olarak mikro</w:t>
-      </w:r>
-      <w:r>
-        <w:t>servislerle</w:t>
-      </w:r>
-      <w:r>
-        <w:t xml:space="preserve"> değiştiren bir </w:t>
-      </w:r>
-      <w:r>
-        <w:t>yaklaşım</w:t>
-      </w:r>
-      <w:r>
-        <w:t xml:space="preserve"> olan Strangler yaklaşımı uygulan</w:t>
-      </w:r>
-      <w:r>
-        <w:t>mıştır.</w:t>
-      </w:r>
-    </w:p>
-    <w:p>
-      <w:pPr>
-        <w:pStyle w:val="TezMetni"/>
-      </w:pPr>
-    </w:p>
-    <w:p>
-      <w:pPr>
-        <w:pStyle w:val="TezMetni"/>
-      </w:pPr>
-      <w:r>
-        <w:t xml:space="preserve">Çalışmada birkaç temel çözüm ve sonuç </w:t>
-      </w:r>
-      <w:r>
-        <w:t>elde</w:t>
-      </w:r>
-      <w:r>
-        <w:t xml:space="preserve"> edilmiştir.</w:t>
-      </w:r>
-      <w:r>
-        <w:t xml:space="preserve"> </w:t>
-      </w:r>
-      <w:r>
-        <w:t>İlk olarak, SGK</w:t>
-      </w:r>
-      <w:r>
-        <w:t xml:space="preserve"> yazılım uygulamalarının</w:t>
-      </w:r>
-      <w:r>
-        <w:t xml:space="preserve"> eski teknolojilere olan bağımlılığının, yeni teknolojilerin entegrasyonunu kolaylaştıran bir</w:t>
-      </w:r>
-      <w:r>
-        <w:t xml:space="preserve"> model olan mikroservis mimarisi </w:t>
-      </w:r>
-      <w:r>
-        <w:t>kullanılarak</w:t>
-      </w:r>
-      <w:r>
-        <w:t xml:space="preserve"> azaltılabileceği gözlemlenmiştir. Anket sonuçları, teknolojik altyapıyı geliştirmenin </w:t>
-      </w:r>
-      <w:r>
-        <w:lastRenderedPageBreak/>
-        <w:t xml:space="preserve">önemini, özellikle de DevOps </w:t>
-      </w:r>
-      <w:r>
-        <w:t>yaklaşımını destekleyen yazılım araçlarının</w:t>
-      </w:r>
-      <w:r>
-        <w:t xml:space="preserve"> </w:t>
-      </w:r>
-      <w:r>
-        <w:t>kullanılmasının</w:t>
-      </w:r>
-      <w:r>
-        <w:t xml:space="preserve"> SGK’de</w:t>
-      </w:r>
-      <w:r>
-        <w:t xml:space="preserve"> mikroservis mimarisi ile uygulamalar</w:t>
-      </w:r>
-      <w:r>
-        <w:t xml:space="preserve"> oluşturabilmek</w:t>
-      </w:r>
-      <w:r>
-        <w:t xml:space="preserve"> için zorunluluk olduğunu göstermiştir.</w:t>
-      </w:r>
-    </w:p>
-    <w:p>
-      <w:pPr>
-        <w:pStyle w:val="TezMetni"/>
-      </w:pPr>
-    </w:p>
-    <w:p>
-      <w:pPr>
-        <w:pStyle w:val="TezMetni"/>
-      </w:pPr>
-      <w:r>
-        <w:t xml:space="preserve">Dikkate değer bir bulgu, SGK </w:t>
-      </w:r>
-      <w:r>
-        <w:t>yazılım uygulamalarında</w:t>
-      </w:r>
-      <w:r>
-        <w:t xml:space="preserve"> Java kullanımının yaygınlığı</w:t>
-      </w:r>
-      <w:r>
-        <w:t>dır</w:t>
-      </w:r>
-      <w:r>
-        <w:t>; bu da Spring Cloud gibi bir</w:t>
-      </w:r>
-      <w:r>
-        <w:t xml:space="preserve"> kütüphanenin</w:t>
-      </w:r>
-      <w:r>
-        <w:t xml:space="preserve"> </w:t>
-      </w:r>
-      <w:r>
-        <w:t>varlığının</w:t>
-      </w:r>
-      <w:r>
-        <w:t xml:space="preserve"> mikro</w:t>
-      </w:r>
-      <w:r>
-        <w:t>servislere</w:t>
-      </w:r>
-      <w:r>
-        <w:t xml:space="preserve"> geçişte önemli bir avantaj sağlayabileceğini </w:t>
-      </w:r>
-      <w:r>
-        <w:t>göstermektedir</w:t>
-      </w:r>
-      <w:r>
-        <w:t xml:space="preserve">. Bu, BT personelinin mevcut </w:t>
-      </w:r>
-      <w:r>
-        <w:t xml:space="preserve">bilgisi ile </w:t>
-      </w:r>
-      <w:r>
-        <w:t>uyum</w:t>
-      </w:r>
-      <w:r>
-        <w:t>ludur</w:t>
-      </w:r>
-      <w:r>
-        <w:t xml:space="preserve"> </w:t>
-      </w:r>
-      <w:r>
-        <w:t xml:space="preserve">ve sorunsuz bir </w:t>
-      </w:r>
-      <w:r>
-        <w:t xml:space="preserve">geçişi </w:t>
-      </w:r>
-      <w:r>
-        <w:t>mümkün kılmaktadır</w:t>
-      </w:r>
-      <w:r>
-        <w:t>.</w:t>
-      </w:r>
-    </w:p>
-    <w:p>
-      <w:pPr>
-        <w:pStyle w:val="TezMetni"/>
-      </w:pPr>
-    </w:p>
-    <w:p>
-      <w:pPr>
-        <w:pStyle w:val="TezMetni"/>
-      </w:pPr>
-      <w:r>
-        <w:t>Çalışma ayrıca, mikro</w:t>
-      </w:r>
-      <w:r>
-        <w:t>servis</w:t>
-      </w:r>
-      <w:r>
-        <w:t xml:space="preserve">lere kademeli ve kontrollü geçişe olanak tanıyarak büyük ölçekli sistem değişiklikleriyle ilişkili riskleri en aza indiren Strangler yaklaşımının avantajlarını </w:t>
-      </w:r>
-      <w:r>
-        <w:t>gözlemlemiştir</w:t>
-      </w:r>
-      <w:r>
-        <w:t>. Yazılım uygulamalarının düzenli olarak güncellenmesini gerektiren mevzuattaki sık değişiklikler, mikro</w:t>
-      </w:r>
-      <w:r>
-        <w:t>servis</w:t>
-      </w:r>
-      <w:r>
-        <w:t>lerin SGK için uygunluğunu daha da güçlendirmektedir. Mikro hizmetlerle, tüm uygulama yerine yalnızca etkilenen bileşenlerin güncellenmesi gerekir, bu da kesinti süresini azaltır ve mevzuat değişikliklerine yanıt vermede çevikliği artırır.</w:t>
-      </w:r>
-    </w:p>
-    <w:p>
-      <w:pPr>
-        <w:pStyle w:val="TezMetni"/>
-      </w:pPr>
-    </w:p>
-    <w:p>
-      <w:pPr>
-        <w:pStyle w:val="TezMetni"/>
-      </w:pPr>
-      <w:r>
-        <w:t>Bulgulara dayanarak tez, SGK'nın mikro</w:t>
-      </w:r>
-      <w:r>
-        <w:t>servis</w:t>
-      </w:r>
-      <w:r>
-        <w:t xml:space="preserve"> mimarisinin gerektirdiği sürekli entegrasyon ve dağıtımı desteklemek için DevOps yeteneklerini sadece test değil tüm ortamlarda genişletmeye yatırım yapmasını önermektedir. Ayrıca, Spring Cloud gibi çerçeveler aracılığıyla mevcut Java uzmanlığından yararlanmak geçişi kolaylaştırabilir ve mikro</w:t>
-      </w:r>
-      <w:r>
-        <w:t>servis</w:t>
-      </w:r>
-      <w:r>
-        <w:t xml:space="preserve"> uygulamasının genel etkinliğini artırabilir.</w:t>
-      </w:r>
-      <w:r>
-        <w:t xml:space="preserve"> </w:t>
-      </w:r>
-      <w:r>
-        <w:t>SGK</w:t>
-      </w:r>
-      <w:r>
-        <w:t>, Strangler yaklaşımını benimseyerek sorunsuz ve yönetilebilir bir geçiş sağlayabilir ve kuruluşun operasyonel istikrarı korurken yazılım altyapısını modernize etmesine olanak tanıyabilir.</w:t>
-      </w:r>
-    </w:p>
-    <w:p>
-      <w:pPr>
-        <w:pStyle w:val="TezMetni"/>
-      </w:pPr>
-    </w:p>
-    <w:p>
-      <w:pPr>
-        <w:pStyle w:val="TezMetni"/>
-      </w:pPr>
-    </w:p>
-    <w:p>
-      <w:pPr>
-        <w:pStyle w:val="TezMetni"/>
-      </w:pPr>
-    </w:p>
-    <w:p>
-      <w:pPr>
-        <w:pStyle w:val="TezMetni"/>
-      </w:pPr>
-    </w:p>
-    <w:p>
-      <w:pPr>
-        <w:pStyle w:val="TezMetni"/>
-      </w:pPr>
-    </w:p>
-    <w:p>
-      <w:pPr>
-        <w:pStyle w:val="TezMetni"/>
-      </w:pPr>
-    </w:p>
-    <w:p>
-      <w:pPr>
-        <w:pStyle w:val="TezMetni"/>
-      </w:pPr>
-    </w:p>
-    <w:p>
-      <w:pPr>
-        <w:pStyle w:val="TezMetni"/>
-      </w:pPr>
-    </w:p>
-    <w:p>
-      <w:pPr>
-        <w:pStyle w:val="TezMetni"/>
-      </w:pPr>
-    </w:p>
-    <w:p>
-      <w:pPr>
-        <w:pStyle w:val="TezMetni"/>
-      </w:pPr>
-    </w:p>
-    <w:p>
-      <w:pPr>
-        <w:pStyle w:val="TezMetni"/>
-      </w:pPr>
-    </w:p>
-    <w:p>
-      <w:pPr>
-        <w:pStyle w:val="TezMetni"/>
-      </w:pPr>
-    </w:p>
-    <w:p>
-      <w:pPr>
-        <w:pStyle w:val="TezMetni"/>
-      </w:pPr>
-    </w:p>
-    <w:p>
-      <w:pPr>
-        <w:pStyle w:val="TezMetni"/>
-      </w:pPr>
-    </w:p>
-    <w:p>
-      <w:pPr>
-        <w:pStyle w:val="TezMetni"/>
-      </w:pPr>
-    </w:p>
-    <w:p>
-      <w:pPr>
-        <w:pStyle w:val="TezMetni"/>
-      </w:pPr>
-      <w:r>
-        <w:t>Tezden çıkarılan sonuçta gelecek çalışmalar için neler yapılabilir bahset.</w:t>
-      </w:r>
-    </w:p>
-    <w:p>
-      <w:pPr>
-        <w:pStyle w:val="TezMetni"/>
-      </w:pPr>
-      <w:r>
-        <w:t xml:space="preserve">Tezin yöntemi </w:t>
-      </w:r>
-    </w:p>
-    <w:p>
-      <w:pPr>
-        <w:pStyle w:val="TezMetni"/>
-      </w:pPr>
-      <w:r>
-        <w:t>Teorik olarak geçiş adımlarının planlanması ve anlatılmıştır.</w:t>
-      </w:r>
-    </w:p>
-    <w:p>
-      <w:pPr>
-        <w:pStyle w:val="TezMetni"/>
-      </w:pPr>
-      <w:r>
-        <w:t>Anket yapılarak teknolojik altyapı ve personel kaynağı değerlendirilmiştir.</w:t>
-      </w:r>
-    </w:p>
-    <w:p>
-      <w:pPr>
-        <w:pStyle w:val="TezMetni"/>
-      </w:pPr>
-      <w:r>
-        <w:t>Örnek uygulama yapılarak uygulanabilirliği gösterilmiştir. Uygulamada monolitik mimarinin bir parçası mikroservis mimarisine dönüştürülerek hibrit bir yapı oluşturulmuştur.</w:t>
-      </w:r>
-    </w:p>
-    <w:p>
-      <w:pPr>
-        <w:pStyle w:val="TezMetni"/>
-      </w:pPr>
-    </w:p>
-    <w:p>
-      <w:pPr>
-        <w:pStyle w:val="TezMetni"/>
-        <w:ind w:firstLine="0"/>
-      </w:pPr>
-    </w:p>
-    <w:p>
-      <w:pPr>
-        <w:pStyle w:val="TezMetni"/>
-      </w:pPr>
-      <w:r>
-        <w:t>Ulaşılan çözüm yolları</w:t>
-      </w:r>
-    </w:p>
-    <w:p>
-      <w:pPr>
-        <w:pStyle w:val="TezMetni"/>
-      </w:pPr>
-      <w:r>
-        <w:t>SGK’de eski teknolojiler kullanılıyor mikroservis uygulanması yeni teknolojilere geçişte bir kolaylık sağladığı görülmüştür.</w:t>
-      </w:r>
-    </w:p>
-    <w:p>
-      <w:pPr>
-        <w:pStyle w:val="TezMetni"/>
-      </w:pPr>
-      <w:r>
-        <w:t>Yapılan anket üzerinden sonuç ve öneriler.</w:t>
-      </w:r>
-    </w:p>
-    <w:p>
-      <w:pPr>
-        <w:pStyle w:val="TezMetni"/>
-      </w:pPr>
-      <w:r>
-        <w:t xml:space="preserve">Kurumda sadece </w:t>
-      </w:r>
-      <w:proofErr w:type="spellStart"/>
-      <w:r>
-        <w:t>devops</w:t>
-      </w:r>
-      <w:proofErr w:type="spellEnd"/>
-      <w:r>
-        <w:t xml:space="preserve"> test ortamında var dolayısıyla bunun düzeltilmesi gerekiyor.</w:t>
-      </w:r>
-    </w:p>
-    <w:p>
-      <w:pPr>
-        <w:pStyle w:val="TezMetni"/>
-      </w:pPr>
-      <w:r>
-        <w:t>Mesela ankette çıkan sonuçlardan biri kurumda Java kullanımı çok fazla dolayısıyla Spring Cloud gibi bir deste</w:t>
-      </w:r>
-      <w:r>
-        <w:t>ğin olması geçişte avantaj sağlayacağı görülmüştür.</w:t>
-      </w:r>
-    </w:p>
-    <w:p>
-      <w:pPr>
-        <w:pStyle w:val="TezMetni"/>
-      </w:pPr>
-      <w:r>
-        <w:t>Strangler yaklaşımının yine geçişte avantajlı olduğu görülmüştür.</w:t>
-      </w:r>
-    </w:p>
-    <w:p>
-      <w:pPr>
-        <w:pStyle w:val="TezMetni"/>
-      </w:pPr>
-      <w:r>
-        <w:t>Sık değişen bir mevzuat var dolayısıyla yazılım uygulamaları da sık değişiyor. Mikroservis uygulaması bütün bir uygulama yerine sadece belli bir kısmı güncellediği için avantaj getireceği görülmüştür.</w:t>
-      </w:r>
-    </w:p>
-    <w:p>
-      <w:pPr>
-        <w:pStyle w:val="TezMetni"/>
-      </w:pPr>
-      <w:r>
-        <w:t xml:space="preserve">DevOps bölümünü yaz. 1.Bölümdeki mikroservis mimarisinde az da olsa bir şeyler yaz. Stratejik uygunluk ve fizibilite bölümündeki Tavsiye bölümünü zaten tezin sonunda vereceğim için oraya taşıyorum. Gerek olursa yeniden oraya alırım. Resimlerin yazılarını ayarlamayı unutma resim bir sayfada açıklaması diğer sayfada olmasın. Sayfa sayısı artması için SAGA dahil edilebilir. Mikroservisler arası iletişim yöntemleri yazılabilir. GEÇİŞ Senaryosu anlatırken Javayı söyledin ama Spring </w:t>
-      </w:r>
-      <w:proofErr w:type="spellStart"/>
-      <w:r>
-        <w:t>boot</w:t>
-      </w:r>
-      <w:proofErr w:type="spellEnd"/>
-      <w:r>
-        <w:t xml:space="preserve"> </w:t>
-      </w:r>
-      <w:proofErr w:type="spellStart"/>
-      <w:r>
-        <w:t>framework’ünü</w:t>
-      </w:r>
-      <w:proofErr w:type="spellEnd"/>
-      <w:r>
-        <w:t xml:space="preserve"> belirtmedin. Konuyu genişletmek için kullanabilirsin. İlk başta </w:t>
-      </w:r>
-      <w:proofErr w:type="spellStart"/>
-      <w:r>
-        <w:lastRenderedPageBreak/>
-        <w:t>chatgpt</w:t>
-      </w:r>
-      <w:proofErr w:type="spellEnd"/>
-      <w:r>
-        <w:t xml:space="preserve"> ye kontrol ettir anlatımda bir yanlışlık var mı? Rest API. Çete sor cümleler </w:t>
-      </w:r>
-      <w:proofErr w:type="spellStart"/>
-      <w:r>
-        <w:t>düzgünmü</w:t>
-      </w:r>
-      <w:proofErr w:type="spellEnd"/>
-      <w:r>
-        <w:t xml:space="preserve"> diye</w:t>
-      </w:r>
-      <w:r>
-        <w:t>(bütün tezi gözden geçirsin)</w:t>
+      <w:proofErr w:type="gramStart"/>
+      <w:r>
+        <w:t>diye</w:t>
+      </w:r>
+      <w:r>
+        <w:t>(</w:t>
+      </w:r>
+      <w:proofErr w:type="gramEnd"/>
+      <w:r>
+        <w:t>bütün tezi gözden geçirsin)</w:t>
       </w:r>
       <w:r>
         <w:t xml:space="preserve">. Agile. Apache Maven. Kodları koymak </w:t>
@@ -31457,6 +31556,7 @@
         <w:ind w:firstLine="0"/>
       </w:pPr>
       <w:r>
+        <w:lastRenderedPageBreak/>
         <w:t>Eğer sorarlarsa sunumda neden pratik olarak sonuçları gösteremediğini iyi bir şekilde anlat.</w:t>
       </w:r>
     </w:p>
@@ -34934,7 +35034,6 @@
   <w:style w:type="character" w:default="1" w:styleId="VarsaylanParagrafYazTipi">
     <w:name w:val="Default Paragraph Font"/>
     <w:uiPriority w:val="1"/>
-    <w:semiHidden/>
     <w:unhideWhenUsed/>
   </w:style>
   <w:style w:type="table" w:default="1" w:styleId="NormalTablo">

</xml_diff>

<commit_message>
August 17 v1 21:23
</commit_message>
<xml_diff>
--- a/tez.docx
+++ b/tez.docx
@@ -16520,7 +16520,7 @@
           <w14:ligatures w14:val="standardContextual"/>
         </w:rPr>
         <w:drawing>
-          <wp:inline distT="0" distB="0" distL="0" distR="0" wp14:anchorId="76C494E8" wp14:editId="1FB0DEAF">
+          <wp:inline distT="0" distB="0" distL="0" distR="0" wp14:anchorId="76C494E8" wp14:editId="50D0D60A">
             <wp:extent cx="5219700" cy="2232660"/>
             <wp:effectExtent l="0" t="0" r="0" b="0"/>
             <wp:docPr id="1585877269" name="Resim 1"/>
@@ -30871,6 +30871,12 @@
       <w:r>
         <w:t xml:space="preserve"> mimarisine geçiş için gereken adımların pratik bir taslağını sunmayı amaçlamaktadır. </w:t>
       </w:r>
+      <w:r>
+        <w:t xml:space="preserve">Bunun için mikroservis mimarisi incelenmiş, SGK açısından uygulanabilirliği değerlendirilmiş ve örnek bir uygulama yapılarak </w:t>
+      </w:r>
+      <w:r>
+        <w:t>süreç pratik yönden ele alınmıştır.</w:t>
+      </w:r>
     </w:p>
     <w:p>
       <w:pPr>
@@ -30960,7 +30966,13 @@
         <w:t xml:space="preserve">daha </w:t>
       </w:r>
       <w:r>
-        <w:t>çabuk yanıt verilebilir.</w:t>
+        <w:t>çabuk yanıt ver</w:t>
+      </w:r>
+      <w:r>
+        <w:t>e</w:t>
+      </w:r>
+      <w:r>
+        <w:t>bilir.</w:t>
       </w:r>
     </w:p>
     <w:p>
@@ -30979,7 +30991,23 @@
         <w:t>ve/</w:t>
       </w:r>
       <w:r>
-        <w:t>veya mevcut personele mikroservis mimarisi hakkında eğitim verilmelidir. Ayrıca, mikroservis mimarisi ile geliştirilmiş bir uygulamanın verimli şekilde çalışabilmesi için DevOps yaklaşımı zorunludur. Şu anda, DevOps teknolojileri sadece test ortamında kullanılmaktadır. DevOps yaklaşımının bütün ortamlarda etkin bir şekilde kullanılması gerekmektedir, böylece süreçler arası entegrasyon ve otomasyon sağlanarak operasyonel verimlilik artırılabilir.</w:t>
+        <w:t>veya mevcut personele mikroservis mimarisi hakkında eğitim verilmelidir.</w:t>
+      </w:r>
+    </w:p>
+    <w:p>
+      <w:pPr>
+        <w:pStyle w:val="TezMetni"/>
+      </w:pPr>
+    </w:p>
+    <w:p>
+      <w:pPr>
+        <w:pStyle w:val="TezMetni"/>
+      </w:pPr>
+      <w:r>
+        <w:t>M</w:t>
+      </w:r>
+      <w:r>
+        <w:t>ikroservis mimarisi ile geliştirilmiş bir uygulamanın verimli şekilde çalışabilmesi için DevOps yaklaşımı zorunludur. Şu anda, DevOps teknolojileri sadece test ortamında kullanılmaktadır. DevOps yaklaşımının bütün ortamlarda etkin bir şekilde kullanılması gerekmektedir, böylece süreçler arası entegrasyon ve otomasyon sağlanarak operasyonel verimlilik artırılabilir.</w:t>
       </w:r>
       <w:r>
         <w:t xml:space="preserve"> </w:t>
@@ -31013,6 +31041,27 @@
         <w:t xml:space="preserve"> mimarisine dönüştürüldüğü bir vaka çalışması gerçekleştirilmiştir. </w:t>
       </w:r>
       <w:r>
+        <w:t>Vaka çalışmasında, eski sistemin parçalarını kademeli olarak mikro</w:t>
+      </w:r>
+      <w:r>
+        <w:t>servislerle</w:t>
+      </w:r>
+      <w:r>
+        <w:t xml:space="preserve"> değiştiren bir </w:t>
+      </w:r>
+      <w:r>
+        <w:t>yaklaşım</w:t>
+      </w:r>
+      <w:r>
+        <w:t xml:space="preserve"> olan Strangler yaklaşımı uygulan</w:t>
+      </w:r>
+      <w:r>
+        <w:t>mıştır.</w:t>
+      </w:r>
+      <w:r>
+        <w:t xml:space="preserve"> </w:t>
+      </w:r>
+      <w:r>
         <w:t>B</w:t>
       </w:r>
       <w:r>
@@ -31061,151 +31110,90 @@
         <w:t>oluşturularak geçilmesinin daha uygun olduğu görülmüştür</w:t>
       </w:r>
       <w:r>
-        <w:t>. Vaka çalışmasında, eski sistemin parçalarını kademeli olarak mikro</w:t>
-      </w:r>
-      <w:r>
-        <w:t>servislerle</w:t>
-      </w:r>
-      <w:r>
-        <w:t xml:space="preserve"> değiştiren bir </w:t>
-      </w:r>
-      <w:r>
-        <w:t>yaklaşım</w:t>
-      </w:r>
-      <w:r>
-        <w:t xml:space="preserve"> olan Strangler yaklaşımı uygulan</w:t>
-      </w:r>
-      <w:r>
-        <w:t>mıştır.</w:t>
-      </w:r>
-    </w:p>
-    <w:p>
-      <w:pPr>
-        <w:pStyle w:val="TezMetni"/>
-      </w:pPr>
-    </w:p>
-    <w:p>
-      <w:pPr>
-        <w:pStyle w:val="TezMetni"/>
-      </w:pPr>
-      <w:r>
-        <w:t xml:space="preserve">Çalışmada birkaç temel çözüm ve sonuç </w:t>
-      </w:r>
-      <w:r>
-        <w:t>elde</w:t>
-      </w:r>
-      <w:r>
-        <w:t xml:space="preserve"> edilmiştir.</w:t>
+        <w:t xml:space="preserve">. </w:t>
+      </w:r>
+    </w:p>
+    <w:p>
+      <w:pPr>
+        <w:pStyle w:val="TezMetni"/>
+      </w:pPr>
+    </w:p>
+    <w:p>
+      <w:pPr>
+        <w:pStyle w:val="TezMetni"/>
+      </w:pPr>
+      <w:r>
+        <w:t>Ayrıca v</w:t>
+      </w:r>
+      <w:r>
+        <w:t>aka ç</w:t>
+      </w:r>
+      <w:r>
+        <w:t>alışma</w:t>
+      </w:r>
+      <w:r>
+        <w:t>sın</w:t>
+      </w:r>
+      <w:r>
+        <w:t>da SGK</w:t>
+      </w:r>
+      <w:r>
+        <w:t xml:space="preserve"> yazılım uygulamalarının</w:t>
+      </w:r>
+      <w:r>
+        <w:t xml:space="preserve"> eski teknolojilere olan bağımlılığının, yeni teknolojilerin entegrasyonunu kolaylaştıran bir</w:t>
+      </w:r>
+      <w:r>
+        <w:t xml:space="preserve"> model olan mikroservis mimarisi </w:t>
+      </w:r>
+      <w:r>
+        <w:t>kullanılarak</w:t>
+      </w:r>
+      <w:r>
+        <w:t xml:space="preserve"> azaltılabileceği gözlemlenmiştir.</w:t>
+      </w:r>
+    </w:p>
+    <w:p>
+      <w:pPr>
+        <w:pStyle w:val="TezMetni"/>
+      </w:pPr>
+    </w:p>
+    <w:p>
+      <w:pPr>
+        <w:pStyle w:val="TezMetni"/>
+      </w:pPr>
+      <w:r>
+        <w:t xml:space="preserve">Anket çalışması, </w:t>
+      </w:r>
+      <w:r>
+        <w:t xml:space="preserve">SGK </w:t>
+      </w:r>
+      <w:r>
+        <w:t>yazılım uygulamalarında</w:t>
+      </w:r>
+      <w:r>
+        <w:t xml:space="preserve"> Java kullanımı</w:t>
+      </w:r>
+      <w:r>
+        <w:t>nın</w:t>
       </w:r>
       <w:r>
         <w:t xml:space="preserve"> </w:t>
       </w:r>
       <w:r>
-        <w:t>İlk olarak, SGK</w:t>
-      </w:r>
-      <w:r>
-        <w:t xml:space="preserve"> yazılım uygulamalarının</w:t>
-      </w:r>
-      <w:r>
-        <w:t xml:space="preserve"> eski teknolojilere olan bağımlılığının, yeni teknolojilerin </w:t>
-      </w:r>
-      <w:r>
-        <w:lastRenderedPageBreak/>
-        <w:t>entegrasyonunu kolaylaştıran bir</w:t>
-      </w:r>
-      <w:r>
-        <w:t xml:space="preserve"> model olan mikroservis mimarisi </w:t>
-      </w:r>
-      <w:r>
-        <w:t>kullanılarak</w:t>
-      </w:r>
-      <w:r>
-        <w:t xml:space="preserve"> azaltılabileceği gözlemlenmiştir. Anket sonuçları, teknolojik altyapıyı geliştirmenin önemini, özellikle de DevOps </w:t>
-      </w:r>
-      <w:r>
-        <w:t>yaklaşımını destekleyen yazılım araçlarının</w:t>
+        <w:t>çokluğunu göstermiştir. Java, Spring gibi mikroservis mimarisini destekleyen modern bir çerçeveye sahiptir. Bu da mikroservis mimarisine geçişte Java kullanımının yaygın olmasının avantaj olduğunu göstermektedir</w:t>
       </w:r>
       <w:r>
         <w:t xml:space="preserve"> </w:t>
       </w:r>
       <w:r>
-        <w:t>kullanılmasının</w:t>
-      </w:r>
-      <w:r>
-        <w:t xml:space="preserve"> SGK’de</w:t>
-      </w:r>
-      <w:r>
-        <w:t xml:space="preserve"> mikroservis mimarisi ile uygulamalar</w:t>
-      </w:r>
-      <w:r>
-        <w:t xml:space="preserve"> oluşturabilmek</w:t>
-      </w:r>
-      <w:r>
-        <w:t xml:space="preserve"> için zorunluluk olduğunu göstermiştir.</w:t>
-      </w:r>
-    </w:p>
-    <w:p>
-      <w:pPr>
-        <w:pStyle w:val="TezMetni"/>
-      </w:pPr>
-    </w:p>
-    <w:p>
-      <w:pPr>
-        <w:pStyle w:val="TezMetni"/>
-      </w:pPr>
-      <w:r>
-        <w:t xml:space="preserve">Dikkate değer bir bulgu, SGK </w:t>
-      </w:r>
-      <w:r>
-        <w:t>yazılım uygulamalarında</w:t>
-      </w:r>
-      <w:r>
-        <w:t xml:space="preserve"> Java kullanımının yaygınlığı</w:t>
-      </w:r>
-      <w:r>
-        <w:t>dır</w:t>
-      </w:r>
-      <w:r>
-        <w:t>; bu da Spring Cloud gibi bir</w:t>
-      </w:r>
-      <w:r>
-        <w:t xml:space="preserve"> kütüphanenin</w:t>
-      </w:r>
-      <w:r>
-        <w:t xml:space="preserve"> </w:t>
-      </w:r>
-      <w:r>
-        <w:t>varlığının</w:t>
-      </w:r>
-      <w:r>
-        <w:t xml:space="preserve"> mikro</w:t>
-      </w:r>
-      <w:r>
-        <w:t>servislere</w:t>
-      </w:r>
-      <w:r>
-        <w:t xml:space="preserve"> geçişte önemli bir avantaj sağlayabileceğini </w:t>
-      </w:r>
-      <w:r>
-        <w:t>göstermektedir</w:t>
-      </w:r>
-      <w:r>
-        <w:t xml:space="preserve">. Bu, BT personelinin mevcut </w:t>
-      </w:r>
-      <w:r>
-        <w:t xml:space="preserve">bilgisi ile </w:t>
-      </w:r>
-      <w:r>
-        <w:t>uyum</w:t>
-      </w:r>
-      <w:r>
-        <w:t>ludur</w:t>
-      </w:r>
-      <w:r>
-        <w:t xml:space="preserve"> </w:t>
-      </w:r>
-      <w:r>
-        <w:t xml:space="preserve">ve sorunsuz bir </w:t>
+        <w:t xml:space="preserve">ve </w:t>
+      </w:r>
+      <w:r>
+        <w:t>daha kolay</w:t>
+      </w:r>
+      <w:r>
+        <w:t xml:space="preserve"> bir </w:t>
       </w:r>
       <w:r>
         <w:t xml:space="preserve">geçişi </w:t>
@@ -31226,224 +31214,6 @@
       <w:pPr>
         <w:pStyle w:val="TezMetni"/>
       </w:pPr>
-      <w:r>
-        <w:t>Çalışma ayrıca, mikro</w:t>
-      </w:r>
-      <w:r>
-        <w:t>servis</w:t>
-      </w:r>
-      <w:r>
-        <w:t xml:space="preserve">lere kademeli ve kontrollü geçişe olanak tanıyarak büyük ölçekli sistem değişiklikleriyle ilişkili riskleri en aza indiren Strangler yaklaşımının avantajlarını </w:t>
-      </w:r>
-      <w:r>
-        <w:t>gözlemlemiştir</w:t>
-      </w:r>
-      <w:r>
-        <w:t>. Yazılım uygulamalarının düzenli olarak güncellenmesini gerektiren mevzuattaki sık değişiklikler, mikro</w:t>
-      </w:r>
-      <w:r>
-        <w:t>servis</w:t>
-      </w:r>
-      <w:r>
-        <w:t>lerin SGK için uygunluğunu daha da güçlendirmektedir. Mikro hizmetlerle, tüm uygulama yerine yalnızca etkilenen bileşenlerin güncellenmesi gerekir, bu da kesinti süresini azaltır ve mevzuat değişikliklerine yanıt vermede çevikliği artırır.</w:t>
-      </w:r>
-    </w:p>
-    <w:p>
-      <w:pPr>
-        <w:pStyle w:val="TezMetni"/>
-      </w:pPr>
-    </w:p>
-    <w:p>
-      <w:pPr>
-        <w:pStyle w:val="TezMetni"/>
-      </w:pPr>
-      <w:r>
-        <w:t>Bulgulara dayanarak tez, SGK'nın mikro</w:t>
-      </w:r>
-      <w:r>
-        <w:t>servis</w:t>
-      </w:r>
-      <w:r>
-        <w:t xml:space="preserve"> mimarisinin gerektirdiği sürekli entegrasyon ve dağıtımı desteklemek için DevOps yeteneklerini sadece test değil tüm ortamlarda genişletmeye yatırım yapmasını önermektedir. Ayrıca, Spring Cloud gibi çerçeveler aracılığıyla mevcut Java uzmanlığından yararlanmak geçişi kolaylaştırabilir ve mikro</w:t>
-      </w:r>
-      <w:r>
-        <w:t>servis</w:t>
-      </w:r>
-      <w:r>
-        <w:t xml:space="preserve"> uygulamasının genel etkinliğini artırabilir.</w:t>
-      </w:r>
-      <w:r>
-        <w:t xml:space="preserve"> </w:t>
-      </w:r>
-      <w:r>
-        <w:t>SGK</w:t>
-      </w:r>
-      <w:r>
-        <w:t>, Strangler yaklaşımını benimseyerek sorunsuz ve yönetilebilir bir geçiş sağlayabilir ve kuruluşun operasyonel istikrarı korurken yazılım altyapısını modernize etmesine olanak tanıyabilir.</w:t>
-      </w:r>
-    </w:p>
-    <w:p>
-      <w:pPr>
-        <w:pStyle w:val="TezMetni"/>
-      </w:pPr>
-    </w:p>
-    <w:p>
-      <w:pPr>
-        <w:pStyle w:val="TezMetni"/>
-      </w:pPr>
-      <w:r>
-        <w:t>Kurumun</w:t>
-      </w:r>
-      <w:r>
-        <w:t xml:space="preserve"> </w:t>
-      </w:r>
-      <w:r>
-        <w:t xml:space="preserve">altyapısının mikroservis mimarisine </w:t>
-      </w:r>
-      <w:r>
-        <w:t xml:space="preserve">hazırlık durumunu değerlendirmek için hem teknolojik altyapıyı hem de personel kaynaklarını değerlendiren bir anket </w:t>
-      </w:r>
-      <w:r>
-        <w:t>yapılmıştır</w:t>
-      </w:r>
-      <w:r>
-        <w:t>. Anket, eski teknolojilerin yaygın kullanımı da dahil olmak üzere SGK'd</w:t>
-      </w:r>
-      <w:r>
-        <w:t>e</w:t>
-      </w:r>
-      <w:r>
-        <w:t>ki teknoloji kullanımının mevcut durumuna ilişkin bilgiler sağlamış</w:t>
-      </w:r>
-      <w:r>
-        <w:t>tır.</w:t>
-      </w:r>
-    </w:p>
-    <w:p>
-      <w:pPr>
-        <w:pStyle w:val="TezMetni"/>
-      </w:pPr>
-    </w:p>
-    <w:p>
-      <w:pPr>
-        <w:pStyle w:val="TezMetni"/>
-        <w:ind w:firstLine="0"/>
-      </w:pPr>
-    </w:p>
-    <w:p>
-      <w:pPr>
-        <w:pStyle w:val="TezMetni"/>
-        <w:ind w:firstLine="0"/>
-      </w:pPr>
-      <w:r>
-        <w:lastRenderedPageBreak/>
-        <w:t>Tezden çıkarılan sonuçta gelecek çalışmalar için neler yapılabilir bahset.</w:t>
-      </w:r>
-    </w:p>
-    <w:p>
-      <w:pPr>
-        <w:pStyle w:val="TezMetni"/>
-      </w:pPr>
-      <w:r>
-        <w:t xml:space="preserve">Tezin yöntemi </w:t>
-      </w:r>
-    </w:p>
-    <w:p>
-      <w:pPr>
-        <w:pStyle w:val="TezMetni"/>
-      </w:pPr>
-      <w:r>
-        <w:t>Teorik olarak geçiş adımlarının planlanması ve anlatılmıştır.</w:t>
-      </w:r>
-    </w:p>
-    <w:p>
-      <w:pPr>
-        <w:pStyle w:val="TezMetni"/>
-      </w:pPr>
-      <w:r>
-        <w:t>Anket yapılarak teknolojik altyapı ve personel kaynağı değerlendirilmiştir.</w:t>
-      </w:r>
-    </w:p>
-    <w:p>
-      <w:pPr>
-        <w:pStyle w:val="TezMetni"/>
-      </w:pPr>
-      <w:r>
-        <w:t>Örnek uygulama yapılarak uygulanabilirliği gösterilmiştir. Uygulamada monolitik mimarinin bir parçası mikroservis mimarisine dönüştürülerek hibrit bir yapı oluşturulmuştur.</w:t>
-      </w:r>
-    </w:p>
-    <w:p>
-      <w:pPr>
-        <w:pStyle w:val="TezMetni"/>
-        <w:ind w:firstLine="0"/>
-      </w:pPr>
-    </w:p>
-    <w:p>
-      <w:pPr>
-        <w:pStyle w:val="TezMetni"/>
-      </w:pPr>
-      <w:r>
-        <w:t>Ulaşılan çözüm yolları</w:t>
-      </w:r>
-    </w:p>
-    <w:p>
-      <w:pPr>
-        <w:pStyle w:val="TezMetni"/>
-      </w:pPr>
-      <w:r>
-        <w:t>SGK’de eski teknolojiler kullanılıyor mikroservis uygulanması yeni teknolojilere geçişte bir kolaylık sağladığı görülmüştür.</w:t>
-      </w:r>
-    </w:p>
-    <w:p>
-      <w:pPr>
-        <w:pStyle w:val="TezMetni"/>
-      </w:pPr>
-      <w:r>
-        <w:t>Yapılan anket üzerinden sonuç ve öneriler.</w:t>
-      </w:r>
-    </w:p>
-    <w:p>
-      <w:pPr>
-        <w:pStyle w:val="TezMetni"/>
-      </w:pPr>
-      <w:r>
-        <w:t xml:space="preserve">Kurumda sadece </w:t>
-      </w:r>
-      <w:proofErr w:type="spellStart"/>
-      <w:r>
-        <w:t>devops</w:t>
-      </w:r>
-      <w:proofErr w:type="spellEnd"/>
-      <w:r>
-        <w:t xml:space="preserve"> test ortamında var dolayısıyla bunun düzeltilmesi gerekiyor.</w:t>
-      </w:r>
-    </w:p>
-    <w:p>
-      <w:pPr>
-        <w:pStyle w:val="TezMetni"/>
-      </w:pPr>
-      <w:r>
-        <w:t>Mesela ankette çıkan sonuçlardan biri kurumda Java kullanımı çok fazla dolayısıyla Spring Cloud gibi bir deste</w:t>
-      </w:r>
-      <w:r>
-        <w:t>ğin olması geçişte avantaj sağlayacağı görülmüştür.</w:t>
-      </w:r>
-    </w:p>
-    <w:p>
-      <w:pPr>
-        <w:pStyle w:val="TezMetni"/>
-      </w:pPr>
-      <w:r>
-        <w:t>Strangler yaklaşımının yine geçişte avantajlı olduğu görülmüştür.</w:t>
-      </w:r>
-    </w:p>
-    <w:p>
-      <w:pPr>
-        <w:pStyle w:val="TezMetni"/>
-      </w:pPr>
-      <w:r>
-        <w:t>Sık değişen bir mevzuat var dolayısıyla yazılım uygulamaları da sık değişiyor. Mikroservis uygulaması bütün bir uygulama yerine sadece belli bir kısmı güncellediği için avantaj getireceği görülmüştür.</w:t>
-      </w:r>
     </w:p>
     <w:p>
       <w:pPr>
@@ -31556,25 +31326,13 @@
         <w:ind w:firstLine="0"/>
       </w:pPr>
       <w:r>
-        <w:lastRenderedPageBreak/>
         <w:t>Eğer sorarlarsa sunumda neden pratik olarak sonuçları gösteremediğini iyi bir şekilde anlat.</w:t>
       </w:r>
     </w:p>
     <w:p>
       <w:pPr>
-        <w:pStyle w:val="TezMetni"/>
-        <w:ind w:firstLine="0"/>
-      </w:pPr>
-    </w:p>
-    <w:p>
-      <w:pPr>
-        <w:pStyle w:val="TezMetni"/>
-        <w:ind w:firstLine="0"/>
-      </w:pPr>
-    </w:p>
-    <w:p>
-      <w:pPr>
         <w:pStyle w:val="Balk1"/>
+        <w:jc w:val="left"/>
         <w:sectPr>
           <w:pgSz w:w="11906" w:h="16838" w:code="9"/>
           <w:pgMar w:top="1418" w:right="1418" w:bottom="1418" w:left="2268" w:header="709" w:footer="709" w:gutter="0"/>
@@ -35034,6 +34792,7 @@
   <w:style w:type="character" w:default="1" w:styleId="VarsaylanParagrafYazTipi">
     <w:name w:val="Default Paragraph Font"/>
     <w:uiPriority w:val="1"/>
+    <w:semiHidden/>
     <w:unhideWhenUsed/>
   </w:style>
   <w:style w:type="table" w:default="1" w:styleId="NormalTablo">

</xml_diff>

<commit_message>
August 18 v1 18:09
</commit_message>
<xml_diff>
--- a/tez.docx
+++ b/tez.docx
@@ -4130,7 +4130,6 @@
           <w:szCs w:val="24"/>
         </w:rPr>
       </w:pPr>
-      <w:proofErr w:type="spellStart"/>
       <w:r>
         <w:rPr>
           <w:rFonts w:ascii="Times New Roman" w:hAnsi="Times New Roman"/>
@@ -4138,49 +4137,8 @@
           <w:sz w:val="24"/>
           <w:szCs w:val="24"/>
         </w:rPr>
-        <w:t>Social</w:t>
-      </w:r>
-      <w:proofErr w:type="spellEnd"/>
-      <w:r>
-        <w:rPr>
-          <w:rFonts w:ascii="Times New Roman" w:hAnsi="Times New Roman"/>
-          <w:b/>
-          <w:sz w:val="24"/>
-          <w:szCs w:val="24"/>
-        </w:rPr>
-        <w:t xml:space="preserve"> Security </w:t>
-      </w:r>
-      <w:proofErr w:type="spellStart"/>
-      <w:r>
-        <w:rPr>
-          <w:rFonts w:ascii="Times New Roman" w:hAnsi="Times New Roman"/>
-          <w:b/>
-          <w:sz w:val="24"/>
-          <w:szCs w:val="24"/>
-        </w:rPr>
-        <w:t>Expertise</w:t>
-      </w:r>
-      <w:proofErr w:type="spellEnd"/>
-      <w:r>
-        <w:rPr>
-          <w:rFonts w:ascii="Times New Roman" w:hAnsi="Times New Roman"/>
-          <w:b/>
-          <w:sz w:val="24"/>
-          <w:szCs w:val="24"/>
-        </w:rPr>
-        <w:t xml:space="preserve"> </w:t>
-      </w:r>
-      <w:proofErr w:type="spellStart"/>
-      <w:r>
-        <w:rPr>
-          <w:rFonts w:ascii="Times New Roman" w:hAnsi="Times New Roman"/>
-          <w:b/>
-          <w:sz w:val="24"/>
-          <w:szCs w:val="24"/>
-        </w:rPr>
-        <w:t>Thesis</w:t>
-      </w:r>
-      <w:proofErr w:type="spellEnd"/>
+        <w:t>Social Security Expertise Thesis</w:t>
+      </w:r>
     </w:p>
     <w:p>
       <w:pPr>
@@ -14408,20 +14366,8 @@
       </w:r>
       <w:r>
         <w:tab/>
-      </w:r>
-      <w:proofErr w:type="spellStart"/>
-      <w:r>
-        <w:t>Create</w:t>
-      </w:r>
-      <w:proofErr w:type="spellEnd"/>
-      <w:r>
-        <w:t xml:space="preserve">, Read, Update, </w:t>
-      </w:r>
-      <w:proofErr w:type="spellStart"/>
-      <w:r>
-        <w:t>Delete</w:t>
-      </w:r>
-      <w:proofErr w:type="spellEnd"/>
+        <w:t>Create, Read, Update, Delete</w:t>
+      </w:r>
     </w:p>
     <w:p>
       <w:pPr>
@@ -16501,7 +16447,7 @@
           <w14:ligatures w14:val="standardContextual"/>
         </w:rPr>
         <w:drawing>
-          <wp:inline distT="0" distB="0" distL="0" distR="0" wp14:anchorId="76C494E8" wp14:editId="23200F52">
+          <wp:inline distT="0" distB="0" distL="0" distR="0" wp14:anchorId="76C494E8" wp14:editId="6239A52D">
             <wp:extent cx="5219700" cy="2232660"/>
             <wp:effectExtent l="0" t="0" r="0" b="0"/>
             <wp:docPr id="1585877269" name="Resim 1"/>
@@ -18251,6 +18197,7 @@
       </w:pPr>
       <w:bookmarkStart w:id="124" w:name="_Toc174611363"/>
       <w:r>
+        <w:lastRenderedPageBreak/>
         <w:t>DevOps</w:t>
       </w:r>
       <w:bookmarkEnd w:id="124"/>
@@ -18259,6 +18206,336 @@
       <w:pPr>
         <w:pStyle w:val="TezMetni"/>
       </w:pPr>
+      <w:r>
+        <w:t>DevOps, geliştirme ve operasyon dünyalarını otomatik geliştirme, dağıtım ve altyapı izleme ile bütünleştiren bir yazılım pratiğidir</w:t>
+      </w:r>
+      <w:sdt>
+        <w:sdtPr>
+          <w:id w:val="1043489194"/>
+          <w:citation/>
+        </w:sdtPr>
+        <w:sdtContent>
+          <w:r>
+            <w:fldChar w:fldCharType="begin"/>
+          </w:r>
+          <w:r>
+            <w:instrText xml:space="preserve"> CITATION Ebe16 \l 1055 </w:instrText>
+          </w:r>
+          <w:r>
+            <w:fldChar w:fldCharType="separate"/>
+          </w:r>
+          <w:r>
+            <w:rPr>
+              <w:noProof/>
+            </w:rPr>
+            <w:t xml:space="preserve"> </w:t>
+          </w:r>
+          <w:r>
+            <w:rPr>
+              <w:noProof/>
+            </w:rPr>
+            <w:t>(Ebert, et al., 2016)</w:t>
+          </w:r>
+          <w:r>
+            <w:fldChar w:fldCharType="end"/>
+          </w:r>
+        </w:sdtContent>
+      </w:sdt>
+      <w:r>
+        <w:t>.</w:t>
+      </w:r>
+      <w:r>
+        <w:t xml:space="preserve"> </w:t>
+      </w:r>
+      <w:r>
+        <w:t xml:space="preserve">Geleneksel yazılım geliştirme süreçlerinde, geliştirici ekipler ve operasyon ekipleri genellikle ayrı çalışır ve bu durum, yazılımın geliştirilmesi ile üretim ortamına aktarılması arasında gecikmelere ve uyumsuzluklara </w:t>
+      </w:r>
+      <w:r>
+        <w:t>neden olabil</w:t>
+      </w:r>
+      <w:r>
+        <w:t>ir</w:t>
+      </w:r>
+      <w:r>
+        <w:t>. DevOps, bu iki dünyayı bir araya getirerek, geliştirme ve operasyon ekiplerinin daha sıkı bir iş</w:t>
+      </w:r>
+      <w:r>
+        <w:t xml:space="preserve"> </w:t>
+      </w:r>
+      <w:r>
+        <w:t xml:space="preserve">birliği içinde çalışmasını sağlar. Bu </w:t>
+      </w:r>
+      <w:r>
+        <w:t>sayede</w:t>
+      </w:r>
+      <w:r>
+        <w:t xml:space="preserve">, yazılım projelerinin daha hızlı, daha güvenilir ve daha sürdürülebilir bir şekilde tamamlanmasını mümkün kılar. DevOps’un en önemli özelliklerinden biri, sürekli entegrasyon (CI) ve sürekli teslimat (CD) süreçlerini kullanarak, yazılım değişikliklerinin anında test edilip üretim ortamına </w:t>
+      </w:r>
+      <w:r>
+        <w:t xml:space="preserve">aktarılmasını </w:t>
+      </w:r>
+      <w:r>
+        <w:t>sağlamasıdır</w:t>
+      </w:r>
+      <w:r>
+        <w:t xml:space="preserve">. </w:t>
+      </w:r>
+      <w:r>
+        <w:t>DevOps</w:t>
+      </w:r>
+      <w:r>
+        <w:t xml:space="preserve"> saye</w:t>
+      </w:r>
+      <w:r>
+        <w:t>sin</w:t>
+      </w:r>
+      <w:r>
+        <w:t>de, yeni özellikler ve iyileştirmeler hızla devreye alın</w:t>
+      </w:r>
+      <w:r>
+        <w:t>ır</w:t>
+      </w:r>
+      <w:r>
+        <w:t>.</w:t>
+      </w:r>
+    </w:p>
+    <w:p>
+      <w:pPr>
+        <w:pStyle w:val="TezMetni"/>
+      </w:pPr>
+    </w:p>
+    <w:p>
+      <w:pPr>
+        <w:pStyle w:val="TezMetni"/>
+      </w:pPr>
+      <w:r>
+        <w:t xml:space="preserve">Mikroservis mimarisinin etkin bir şekilde uygulanabilmesi için DevOps pratiğinin kullanılması </w:t>
+      </w:r>
+      <w:r>
+        <w:t>çok</w:t>
+      </w:r>
+      <w:r>
+        <w:t xml:space="preserve"> önemlidir.</w:t>
+      </w:r>
+      <w:r>
+        <w:t xml:space="preserve"> M</w:t>
+      </w:r>
+      <w:r>
+        <w:t>ikroservis mimarisi ile DevOps'un entegrasyonunun gerekliliği üzerine bazı temel nedenler</w:t>
+      </w:r>
+      <w:r>
+        <w:t xml:space="preserve"> şu şekildedir:</w:t>
+      </w:r>
+    </w:p>
+    <w:p>
+      <w:pPr>
+        <w:pStyle w:val="TezMetni"/>
+        <w:ind w:firstLine="0"/>
+      </w:pPr>
+    </w:p>
+    <w:p>
+      <w:pPr>
+        <w:pStyle w:val="TezMetni"/>
+        <w:ind w:firstLine="0"/>
+      </w:pPr>
+      <w:r>
+        <w:rPr>
+          <w:b/>
+          <w:bCs/>
+        </w:rPr>
+        <w:t>CI/CD</w:t>
+      </w:r>
+      <w:r>
+        <w:rPr>
+          <w:b/>
+          <w:bCs/>
+        </w:rPr>
+        <w:t>:</w:t>
+      </w:r>
+      <w:r>
+        <w:t xml:space="preserve"> </w:t>
+      </w:r>
+      <w:r>
+        <w:t>Mikroservis mimarisi, hizmetlerin bağımsız olarak geliştirilmesine, test edilmesine ve dağıtılmasına olanak tanır. DevOps, CI ve CD araçlarıyla bu süreçleri otomatize ederek, kod değişikliklerinin hızlı ve güvenli bir şekilde üretime aktarılmasını sağlar. CI/CD, mikroservislerin sorunsuz güncellemelerini destekle</w:t>
+      </w:r>
+      <w:r>
+        <w:t>r.</w:t>
+      </w:r>
+      <w:r>
+        <w:t xml:space="preserve"> </w:t>
+      </w:r>
+      <w:r>
+        <w:t>Bu sayede</w:t>
+      </w:r>
+      <w:r>
+        <w:t xml:space="preserve"> ekipler arası bağımlılıkları azaltır ve dağıtım süreçlerini hızlandırır.</w:t>
+      </w:r>
+    </w:p>
+    <w:p>
+      <w:pPr>
+        <w:pStyle w:val="TezMetni"/>
+      </w:pPr>
+    </w:p>
+    <w:p>
+      <w:pPr>
+        <w:pStyle w:val="TezMetni"/>
+        <w:ind w:firstLine="0"/>
+      </w:pPr>
+      <w:r>
+        <w:rPr>
+          <w:b/>
+          <w:bCs/>
+        </w:rPr>
+        <w:t>Otomasyon ve Orkestrasyon:</w:t>
+      </w:r>
+      <w:r>
+        <w:t xml:space="preserve"> </w:t>
+      </w:r>
+      <w:r>
+        <w:t>Mikroservisler genellikle konteynerler içinde paketlenir ve çalıştırılır. DevOps, Docker</w:t>
+      </w:r>
+      <w:r>
+        <w:t xml:space="preserve"> ve</w:t>
+      </w:r>
+      <w:r>
+        <w:t xml:space="preserve"> Kubernetes gibi araçlar ile entegre çalışarak, mikroservislerin ölçeklenmesi, yönetimi ve izlenmesi işlemlerini otomatize eder. Bu araçlar, mikroservislerin dağıtımını, ölçeklenmesini ve hata yönetimini basitleştirir ve otomatikleştirir.</w:t>
+      </w:r>
+    </w:p>
+    <w:p>
+      <w:pPr>
+        <w:pStyle w:val="TezMetni"/>
+      </w:pPr>
+    </w:p>
+    <w:p>
+      <w:pPr>
+        <w:pStyle w:val="TezMetni"/>
+        <w:ind w:firstLine="0"/>
+      </w:pPr>
+      <w:r>
+        <w:rPr>
+          <w:b/>
+          <w:bCs/>
+        </w:rPr>
+        <w:t>Hız ve Esneklik:</w:t>
+      </w:r>
+      <w:r>
+        <w:t xml:space="preserve"> </w:t>
+      </w:r>
+      <w:r>
+        <w:t xml:space="preserve">DevOps </w:t>
+      </w:r>
+      <w:r>
+        <w:t>yaklaşımı</w:t>
+      </w:r>
+      <w:r>
+        <w:t xml:space="preserve">, hızlı geliştirme ve esneklik prensipleri üzerine kuruludur. Mikroservis mimarisi de benzer şekilde, hızlı </w:t>
+      </w:r>
+      <w:r>
+        <w:t xml:space="preserve">ve dinamik </w:t>
+      </w:r>
+      <w:r>
+        <w:t>değişikliklere uyum sağlama yeteneği sunar. DevOps'un sürekli test ve geribildirim döngüleri, mikroservislerin hızlı bir şekilde geliştirilmesini ve potansiyel sorunların erken aşamada tespit edilip çözülmesini sağlar.</w:t>
+      </w:r>
+    </w:p>
+    <w:p>
+      <w:pPr>
+        <w:pStyle w:val="TezMetni"/>
+      </w:pPr>
+    </w:p>
+    <w:p>
+      <w:pPr>
+        <w:pStyle w:val="TezMetni"/>
+        <w:ind w:firstLine="0"/>
+      </w:pPr>
+      <w:r>
+        <w:rPr>
+          <w:b/>
+          <w:bCs/>
+        </w:rPr>
+        <w:t>İzleme ve Güvenlik:</w:t>
+      </w:r>
+      <w:r>
+        <w:t xml:space="preserve"> </w:t>
+      </w:r>
+      <w:r>
+        <w:t>Mikroservis mimarisi, çok sayıda bağımsız hizmetin bir arada çalıştığı karmaşık sistemler oluşturur. DevOps, loglama, izleme ve güvenlik uygulamaları ile bu hizmetlerin performansını sürekli izler ve güvenlik tehditlerine karşı korur. Bu, sistem genelindeki hataların, performans sorunlarının ve güvenlik açıklarının yönetilmesini sağlar.</w:t>
+      </w:r>
+    </w:p>
+    <w:p>
+      <w:pPr>
+        <w:pStyle w:val="TezMetni"/>
+      </w:pPr>
+    </w:p>
+    <w:p>
+      <w:pPr>
+        <w:pStyle w:val="TezMetni"/>
+        <w:ind w:firstLine="0"/>
+      </w:pPr>
+      <w:r>
+        <w:rPr>
+          <w:b/>
+          <w:bCs/>
+        </w:rPr>
+        <w:t>Kültürel Uyum:</w:t>
+      </w:r>
+      <w:r>
+        <w:t xml:space="preserve"> </w:t>
+      </w:r>
+      <w:r>
+        <w:t>DevOps, iş</w:t>
+      </w:r>
+      <w:r>
+        <w:t xml:space="preserve"> </w:t>
+      </w:r>
+      <w:r>
+        <w:t>birliği ve iletişim üzerine kurulu bir kültürü teşvik eder. Mikroservis mimarisi, farklı ekipler tarafından bağımsız olarak geliştirilen hizmetleri içerdiğinden, ekipler arası koordinasyon ve iş</w:t>
+      </w:r>
+      <w:r>
+        <w:t xml:space="preserve"> </w:t>
+      </w:r>
+      <w:r>
+        <w:t>birliği için güçlü bir kültürel yapı gereklidir. DevOps, bu kültürü destekleyerek, ekiplerin daha uyumlu ve etkili bir şekilde çalışmasını sağlar.</w:t>
+      </w:r>
+    </w:p>
+    <w:p>
+      <w:pPr>
+        <w:pStyle w:val="TezMetni"/>
+      </w:pPr>
+    </w:p>
+    <w:p>
+      <w:pPr>
+        <w:pStyle w:val="TezMetni"/>
+      </w:pPr>
+      <w:r>
+        <w:t>M</w:t>
+      </w:r>
+      <w:r>
+        <w:t>ikroservis mimarisi, DevOps pratiği olmadan teorik olarak uygulanabilir olsa</w:t>
+      </w:r>
+      <w:r>
+        <w:t xml:space="preserve"> </w:t>
+      </w:r>
+      <w:r>
+        <w:t>da</w:t>
+      </w:r>
+      <w:r>
+        <w:t xml:space="preserve"> </w:t>
+      </w:r>
+      <w:r>
+        <w:t>DevOps'un sunduğu süreçler, araçlar ve kültürel yaklaşımlar, bu mimarinin etkin, verimli ve başarılı bir şekilde uygulanabilmesi</w:t>
+      </w:r>
+      <w:r>
+        <w:t>ni sağlar</w:t>
+      </w:r>
+      <w:r>
+        <w:t>. DevOps, mikroservislerin potansiyelini tam olarak ortaya çıkarmada ve modern yazılım geliştirme hedeflerine ulaşmada önemli</w:t>
+      </w:r>
+      <w:r>
+        <w:t xml:space="preserve"> bir yaklaşımdır</w:t>
+      </w:r>
+      <w:r>
+        <w:t>.</w:t>
+      </w:r>
     </w:p>
     <w:p>
       <w:pPr>
@@ -18271,7 +18548,6 @@
       </w:pPr>
       <w:bookmarkStart w:id="125" w:name="_Toc174611364"/>
       <w:r>
-        <w:lastRenderedPageBreak/>
         <w:t>Bulut Bilişim (Cloud Computing)</w:t>
       </w:r>
       <w:bookmarkEnd w:id="125"/>
@@ -18369,7 +18645,11 @@
         <w:t>larak Altyapı (IaaS),</w:t>
       </w:r>
       <w:r>
-        <w:t xml:space="preserve"> Hizmet Olarak Platform (PaaS) ve Hizmet Olarak Yazılım (SaaS). Her model farklı bir soyutlama seviyesini temsil eder ve çeşitli bilgi işlem senaryolarında farklı kullanıcı ihtiyaçlarını karşılar.</w:t>
+        <w:t xml:space="preserve"> Hizmet Olarak Platform (PaaS) ve Hizmet Olarak Yazılım (SaaS). Her model farklı bir soyutlama </w:t>
+      </w:r>
+      <w:r>
+        <w:lastRenderedPageBreak/>
+        <w:t>seviyesini temsil eder ve çeşitli bilgi işlem senaryolarında farklı kullanıcı ihtiyaçlarını karşılar.</w:t>
       </w:r>
     </w:p>
     <w:p>
@@ -18620,102 +18900,102 @@
         <w:t>kurumların</w:t>
       </w:r>
       <w:r>
+        <w:t xml:space="preserve"> pahalı donanımlara yatırım yapmak yerine kaynakları talep üzerine ve ihtiyaç duyulduğunda satın almasına olanak tanır.</w:t>
+      </w:r>
+      <w:r>
         <w:t xml:space="preserve"> </w:t>
       </w:r>
       <w:r>
+        <w:t>Kurumların t</w:t>
+      </w:r>
+      <w:r>
+        <w:t>alebe göre kaynakları hızlı bir şekilde ölçeklendirmelerine veya azaltmalarına olanak tanır.</w:t>
+      </w:r>
+      <w:r>
+        <w:t xml:space="preserve"> </w:t>
+      </w:r>
+      <w:r>
+        <w:t xml:space="preserve">IaaS aynı zamanda fiziksel sunucuları ve diğer veri merkezi bileşenlerini yönetmenin karmaşıklığından ve maliyetinden kaçınmak isteyen </w:t>
+      </w:r>
+      <w:r>
+        <w:t>kurumlar</w:t>
+      </w:r>
+      <w:r>
+        <w:t xml:space="preserve"> için de çok önemli bir teknolojidir.</w:t>
+      </w:r>
+    </w:p>
+    <w:p>
+      <w:pPr>
+        <w:pStyle w:val="TezMetni"/>
+      </w:pPr>
+    </w:p>
+    <w:p>
+      <w:pPr>
+        <w:pStyle w:val="TezMetni"/>
+      </w:pPr>
+      <w:r>
+        <w:t xml:space="preserve">PaaS kurumların </w:t>
+      </w:r>
+      <w:r>
+        <w:t>süreçle ilişkili altyapıyı oluşturma ve sürdürme karmaşıklığı olmadan uygulamaları geliştirmelerine, çalıştırmalarına ve yönetmelerine olanak tanıyan bir platform sağlayan bulut hizmeti modelidir.</w:t>
+      </w:r>
+      <w:r>
+        <w:t xml:space="preserve"> </w:t>
+      </w:r>
+      <w:r>
+        <w:t>PaaS, işletim sistemleri, geliştirme araçları, veritabanı yönetim sistemleri ve daha fazlasını içerir ve web uygulaması yaşam döngüsünün tamamını</w:t>
+      </w:r>
+      <w:r>
+        <w:t xml:space="preserve"> (</w:t>
+      </w:r>
+      <w:r>
+        <w:t>oluşturma, test etme, dağıtma, yönetme ve güncelleme</w:t>
+      </w:r>
+      <w:r>
+        <w:t>)</w:t>
+      </w:r>
+      <w:r>
+        <w:t xml:space="preserve"> destekler. PaaS, temel altyapıyı yönetmek zorunda kalmadan uygulama </w:t>
+      </w:r>
+      <w:r>
         <w:lastRenderedPageBreak/>
-        <w:t>pahalı donanımlara yatırım yapmak yerine kaynakları talep üzerine ve ihtiyaç duyulduğunda satın almasına olanak tanır.</w:t>
+        <w:t>geliştirmenin yaratıcı yönüne odaklanmak isteyen geliştiriciler için özellikle faydalıdır.</w:t>
+      </w:r>
+    </w:p>
+    <w:p>
+      <w:pPr>
+        <w:pStyle w:val="TezMetni"/>
+      </w:pPr>
+    </w:p>
+    <w:p>
+      <w:pPr>
+        <w:pStyle w:val="TezMetni"/>
+      </w:pPr>
+      <w:r>
+        <w:t>SaaS, b</w:t>
+      </w:r>
+      <w:r>
+        <w:t>ulut bilişimin en yaygın olarak bilinen şekli</w:t>
+      </w:r>
+      <w:r>
+        <w:t>dir. Saa</w:t>
+      </w:r>
+      <w:r>
+        <w:t>S</w:t>
+      </w:r>
+      <w:r>
+        <w:t xml:space="preserve">, yazılım uygulamalarını abonelik temelinde İnternet üzerinden sunar. SaaS sağlayıcıları altyapıyı, platformları ve hatta verileri yönetir; bu da kullanıcıların uygulamaları tek tek bilgisayarlara yüklemelerine veya çalıştırmalarına gerek olmadığı anlamına gelir. Bu sadece yazılım edinme masraflarını azaltmakla kalmaz, aynı zamanda bakım ve desteği de basitleştirir. </w:t>
+      </w:r>
+      <w:r>
+        <w:t>Y</w:t>
+      </w:r>
+      <w:r>
+        <w:t>aygın örnekleri arasında e-posta, müşteri ilişkileri yönetimi sistemleri ve iş</w:t>
       </w:r>
       <w:r>
         <w:t xml:space="preserve"> </w:t>
       </w:r>
       <w:r>
-        <w:t>Kurumların t</w:t>
-      </w:r>
-      <w:r>
-        <w:t>alebe göre kaynakları hızlı bir şekilde ölçeklendirmelerine veya azaltmalarına olanak tanır.</w:t>
-      </w:r>
-      <w:r>
-        <w:t xml:space="preserve"> </w:t>
-      </w:r>
-      <w:r>
-        <w:t xml:space="preserve">IaaS aynı zamanda fiziksel sunucuları ve diğer veri merkezi bileşenlerini yönetmenin karmaşıklığından ve maliyetinden kaçınmak isteyen </w:t>
-      </w:r>
-      <w:r>
-        <w:t>kurumlar</w:t>
-      </w:r>
-      <w:r>
-        <w:t xml:space="preserve"> için de çok önemli bir teknolojidir.</w:t>
-      </w:r>
-    </w:p>
-    <w:p>
-      <w:pPr>
-        <w:pStyle w:val="TezMetni"/>
-      </w:pPr>
-    </w:p>
-    <w:p>
-      <w:pPr>
-        <w:pStyle w:val="TezMetni"/>
-      </w:pPr>
-      <w:r>
-        <w:t xml:space="preserve">PaaS kurumların </w:t>
-      </w:r>
-      <w:r>
-        <w:t>süreçle ilişkili altyapıyı oluşturma ve sürdürme karmaşıklığı olmadan uygulamaları geliştirmelerine, çalıştırmalarına ve yönetmelerine olanak tanıyan bir platform sağlayan bulut hizmeti modelidir.</w:t>
-      </w:r>
-      <w:r>
-        <w:t xml:space="preserve"> </w:t>
-      </w:r>
-      <w:r>
-        <w:t>PaaS, işletim sistemleri, geliştirme araçları, veritabanı yönetim sistemleri ve daha fazlasını içerir ve web uygulaması yaşam döngüsünün tamamını</w:t>
-      </w:r>
-      <w:r>
-        <w:t xml:space="preserve"> (</w:t>
-      </w:r>
-      <w:r>
-        <w:t>oluşturma, test etme, dağıtma, yönetme ve güncelleme</w:t>
-      </w:r>
-      <w:r>
-        <w:t>)</w:t>
-      </w:r>
-      <w:r>
-        <w:t xml:space="preserve"> destekler. PaaS, temel altyapıyı yönetmek zorunda kalmadan uygulama geliştirmenin yaratıcı yönüne odaklanmak isteyen geliştiriciler için özellikle faydalıdır.</w:t>
-      </w:r>
-    </w:p>
-    <w:p>
-      <w:pPr>
-        <w:pStyle w:val="TezMetni"/>
-      </w:pPr>
-    </w:p>
-    <w:p>
-      <w:pPr>
-        <w:pStyle w:val="TezMetni"/>
-      </w:pPr>
-      <w:r>
-        <w:t>SaaS, b</w:t>
-      </w:r>
-      <w:r>
-        <w:t>ulut bilişimin en yaygın olarak bilinen şekli</w:t>
-      </w:r>
-      <w:r>
-        <w:t>dir. Saa</w:t>
-      </w:r>
-      <w:r>
-        <w:t>S</w:t>
-      </w:r>
-      <w:r>
-        <w:t xml:space="preserve">, yazılım uygulamalarını abonelik temelinde İnternet üzerinden sunar. SaaS sağlayıcıları altyapıyı, platformları ve hatta verileri yönetir; bu da kullanıcıların uygulamaları tek tek bilgisayarlara yüklemelerine veya çalıştırmalarına gerek olmadığı anlamına gelir. Bu sadece yazılım edinme masraflarını azaltmakla kalmaz, aynı zamanda bakım ve desteği de basitleştirir. </w:t>
-      </w:r>
-      <w:r>
-        <w:t>Y</w:t>
-      </w:r>
-      <w:r>
-        <w:t>aygın örnekleri arasında e-posta, müşteri ilişkileri yönetimi sistemleri ve iş</w:t>
-      </w:r>
-      <w:r>
-        <w:t xml:space="preserve"> </w:t>
-      </w:r>
-      <w:r>
         <w:t>birliğine dayalı araçlar yer almaktadır. Bu model, hızlı kurulum ve dağıtım, maliyet etkinliği ve ölçeklenebilirlik açısından avantajlıdır ve İnternet bağlantısı ve tarayıcısı olan herhangi bir cihazdan erişilebilen çözümler sunar.</w:t>
       </w:r>
     </w:p>
@@ -18742,7 +19022,6 @@
         <w:pStyle w:val="TezMetni"/>
       </w:pPr>
       <w:r>
-        <w:lastRenderedPageBreak/>
         <w:t>Bulut ortamları, ölçeklenebilirlikleri, esneklikleri ve dağıtılmış yapıları ile mikro</w:t>
       </w:r>
       <w:r>
@@ -18957,7 +19236,6 @@
           <w:b/>
           <w:bCs/>
         </w:rPr>
-        <w:lastRenderedPageBreak/>
         <w:t>Docker Engine</w:t>
       </w:r>
       <w:r>
@@ -19160,6 +19438,7 @@
           <w:b/>
           <w:bCs/>
         </w:rPr>
+        <w:lastRenderedPageBreak/>
         <w:t>Docker Registr</w:t>
       </w:r>
       <w:r>
@@ -19292,7 +19571,6 @@
           <w:sz w:val="22"/>
           <w:szCs w:val="22"/>
         </w:rPr>
-        <w:lastRenderedPageBreak/>
         <w:t>Kaynak</w:t>
       </w:r>
       <w:r>
@@ -19470,6 +19748,7 @@
           <w:noProof/>
           <w14:ligatures w14:val="standardContextual"/>
         </w:rPr>
+        <w:lastRenderedPageBreak/>
         <w:drawing>
           <wp:inline distT="0" distB="0" distL="0" distR="0" wp14:anchorId="35E1CD82" wp14:editId="3B59F3D5">
             <wp:extent cx="5219700" cy="2465705"/>
@@ -19732,11 +20011,7 @@
         <w:t xml:space="preserve"> oluşturmaz</w:t>
       </w:r>
       <w:r>
-        <w:t xml:space="preserve">; bunun yerine, tek bir paylaşılan işletim sistemi çekirdeği üzerinde çalışan uygulamayı ve bağımlılıklarını içerir. Bu mimari fark, Docker'ın önyükleme süresini ve kaynak ek </w:t>
-      </w:r>
-      <w:r>
-        <w:lastRenderedPageBreak/>
-        <w:t xml:space="preserve">yükünü önemli ölçüde azaltan, aynı fiziksel sunucuda birden fazla uygulamayı veya </w:t>
+        <w:t xml:space="preserve">; bunun yerine, tek bir paylaşılan işletim sistemi çekirdeği üzerinde çalışan uygulamayı ve bağımlılıklarını içerir. Bu mimari fark, Docker'ın önyükleme süresini ve kaynak ek yükünü önemli ölçüde azaltan, aynı fiziksel sunucuda birden fazla uygulamayı veya </w:t>
       </w:r>
       <w:r>
         <w:t>mikroservisi</w:t>
@@ -19780,7 +20055,11 @@
         <w:pStyle w:val="TezMetni"/>
       </w:pPr>
       <w:r>
-        <w:t>Sanal makinelerde kaynak tahsisi nispeten statiktir, her sanal makine sabit miktarda kaynak ayırır, bu da yetersiz kullanım veya kaynak kıtlığına yol açabilir. Docker ise daha dinamik bir kaynak tahsis modeli benimseyerek konteynerlerin kaynakları talep üzerine kullanmasına olanak tanır. Bu esneklik, değişken iş yüklerine sahip uygulamalar için çok önemlidir, genel sistem verimliliğini artırır ve israfı azaltır</w:t>
+        <w:t xml:space="preserve">Sanal makinelerde kaynak tahsisi nispeten statiktir, her sanal makine sabit miktarda kaynak ayırır, bu da yetersiz kullanım veya kaynak kıtlığına yol açabilir. Docker ise daha dinamik bir kaynak tahsis modeli benimseyerek konteynerlerin </w:t>
+      </w:r>
+      <w:r>
+        <w:lastRenderedPageBreak/>
+        <w:t>kaynakları talep üzerine kullanmasına olanak tanır. Bu esneklik, değişken iş yüklerine sahip uygulamalar için çok önemlidir, genel sistem verimliliğini artırır ve israfı azaltır</w:t>
       </w:r>
       <w:r>
         <w:t>.</w:t>
@@ -19987,11 +20266,7 @@
         <w:t xml:space="preserve"> geliştirilmesi</w:t>
       </w:r>
       <w:r>
-        <w:t xml:space="preserve"> </w:t>
-      </w:r>
-      <w:r>
-        <w:lastRenderedPageBreak/>
-        <w:t>sürdürülen Kubernetes</w:t>
+        <w:t xml:space="preserve"> sürdürülen Kubernetes</w:t>
       </w:r>
       <w:r>
         <w:t>,</w:t>
@@ -20051,7 +20326,11 @@
         </w:sdtContent>
       </w:sdt>
       <w:r>
-        <w:t>. Kubernetes, Borg’un bazı sınırlamalarının üstesinden gelmeyi ve yeteneklerini daha geniş bir kullanıcı tabanına yaymayı amaçlayan Borg’un açık kaynaklı bir sürümü olarak tasarlanmıştır.</w:t>
+        <w:t xml:space="preserve">. Kubernetes, Borg’un bazı sınırlamalarının üstesinden gelmeyi ve yeteneklerini daha geniş bir kullanıcı tabanına yaymayı amaçlayan Borg’un açık </w:t>
+      </w:r>
+      <w:r>
+        <w:lastRenderedPageBreak/>
+        <w:t>kaynaklı bir sürümü olarak tasarlanmıştır.</w:t>
       </w:r>
       <w:r>
         <w:t xml:space="preserve"> </w:t>
@@ -20275,11 +20554,7 @@
         <w:t>yeteneğine sahiptir</w:t>
       </w:r>
       <w:r>
-        <w:t xml:space="preserve">. Bu veriler performans ayarlama, kapasite planlama ve anomali tespiti için hayati önem taşır ve </w:t>
-      </w:r>
-      <w:r>
-        <w:lastRenderedPageBreak/>
-        <w:t>yöneticilerin ve geliştiricilerin yüksek hizmet kalitesi ve kullanılabilirlik düzeylerini korumalarını sağlar.</w:t>
+        <w:t>. Bu veriler performans ayarlama, kapasite planlama ve anomali tespiti için hayati önem taşır ve yöneticilerin ve geliştiricilerin yüksek hizmet kalitesi ve kullanılabilirlik düzeylerini korumalarını sağlar.</w:t>
       </w:r>
     </w:p>
     <w:p>
@@ -20344,6 +20619,7 @@
       <w:bookmarkStart w:id="153" w:name="_Toc167711434"/>
       <w:bookmarkStart w:id="154" w:name="_Toc174611373"/>
       <w:r>
+        <w:lastRenderedPageBreak/>
         <w:t>Kubernetes’in Temel Bileşenleri</w:t>
       </w:r>
       <w:bookmarkEnd w:id="152"/>
@@ -20717,7 +20993,11 @@
         <w:t>cluster</w:t>
       </w:r>
       <w:r>
-        <w:t xml:space="preserve"> içinde benzersiz IP adresi tahsis edilir, bu da diğer </w:t>
+        <w:t xml:space="preserve"> içinde benzersiz IP </w:t>
+      </w:r>
+      <w:r>
+        <w:lastRenderedPageBreak/>
+        <w:t xml:space="preserve">adresi tahsis edilir, bu da diğer </w:t>
       </w:r>
       <w:r>
         <w:t>P</w:t>
@@ -21127,7 +21407,6 @@
           <w:b/>
           <w:bCs/>
         </w:rPr>
-        <w:lastRenderedPageBreak/>
         <w:t>Controller</w:t>
       </w:r>
       <w:r>
@@ -21204,7 +21483,11 @@
         <w:t>’</w:t>
       </w:r>
       <w:r>
-        <w:t xml:space="preserve">lar biçimindeki işleri çalışan düğümlere atamaktan sorumludur. Mevcut iş yükünü ve kaynak gereksinimlerini göz önünde bulundurarak bir </w:t>
+        <w:t xml:space="preserve">lar biçimindeki işleri çalışan düğümlere atamaktan sorumludur. Mevcut iş </w:t>
+      </w:r>
+      <w:r>
+        <w:lastRenderedPageBreak/>
+        <w:t xml:space="preserve">yükünü ve kaynak gereksinimlerini göz önünde bulundurarak bir </w:t>
       </w:r>
       <w:r>
         <w:t>P</w:t>
@@ -23854,15 +24137,7 @@
         <w:pStyle w:val="TezMetni"/>
       </w:pPr>
       <w:r>
-        <w:t xml:space="preserve">SGK’nin yeni mevzuat veya politika değişikliklerine yanıt olarak yazılımlarını hızlı bir şekilde güncellemesi gerekir. Mikroservis mimarisi, yazılım sistemini bölümlendirerek sistemin belirli bölümlerinin bağımsız olarak güncellenmesine olanak tanır. Sık değişen mevzuatın ve buna paralel olarak geliştirilen yazılım uygulamalarının kesintisiz ve hızlı entegrasyonunu sağlar. Yazılım sisteminin tümünün güncellemeden bölüm </w:t>
-      </w:r>
-      <w:proofErr w:type="spellStart"/>
-      <w:r>
-        <w:t>bölüm</w:t>
-      </w:r>
-      <w:proofErr w:type="spellEnd"/>
-      <w:r>
-        <w:t xml:space="preserve"> güncellenebilmesi sık değişen bir mevzuatı olan bir kurum için önemlidir.</w:t>
+        <w:t>SGK’nin yeni mevzuat veya politika değişikliklerine yanıt olarak yazılımlarını hızlı bir şekilde güncellemesi gerekir. Mikroservis mimarisi, yazılım sistemini bölümlendirerek sistemin belirli bölümlerinin bağımsız olarak güncellenmesine olanak tanır. Sık değişen mevzuatın ve buna paralel olarak geliştirilen yazılım uygulamalarının kesintisiz ve hızlı entegrasyonunu sağlar. Yazılım sisteminin tümünün güncellemeden bölüm bölüm güncellenebilmesi sık değişen bir mevzuatı olan bir kurum için önemlidir.</w:t>
       </w:r>
     </w:p>
     <w:p>
@@ -29484,7 +29759,6 @@
         </w:rPr>
         <w:t>-</w:t>
       </w:r>
-      <w:proofErr w:type="spellStart"/>
       <w:r>
         <w:rPr>
           <w:rFonts w:ascii="Corbel Light" w:hAnsi="Corbel Light"/>
@@ -29498,11 +29772,7 @@
         <w:t>’</w:t>
       </w:r>
       <w:r>
-        <w:t>nden</w:t>
-      </w:r>
-      <w:proofErr w:type="spellEnd"/>
-      <w:r>
-        <w:t xml:space="preserve"> sonra servis keşfi mekanizması gerçekleştirilmiştir. </w:t>
+        <w:t xml:space="preserve">nden sonra servis keşfi mekanizması gerçekleştirilmiştir. </w:t>
       </w:r>
       <w:r>
         <w:t xml:space="preserve">Servis keşfinin mekanizmasını gerçekleştirmek için Spring Cloud’un sunduğu Eureka Server kullanılmıştır. </w:t>
@@ -30322,15 +30592,7 @@
         <w:pStyle w:val="TezMetni"/>
       </w:pPr>
       <w:r>
-        <w:t xml:space="preserve">Bu dosyadaki konfigürasyonda önemli noktalar şu şekilde özetlenebilir. </w:t>
-      </w:r>
-      <w:proofErr w:type="spellStart"/>
-      <w:r>
-        <w:t>services</w:t>
-      </w:r>
-      <w:proofErr w:type="spellEnd"/>
-      <w:r>
-        <w:t xml:space="preserve"> bölümünde uygulamayı oluşturan mikroservisler tanımlanmaktadır.</w:t>
+        <w:t>Bu dosyadaki konfigürasyonda önemli noktalar şu şekilde özetlenebilir. services bölümünde uygulamayı oluşturan mikroservisler tanımlanmaktadır.</w:t>
       </w:r>
       <w:r>
         <w:t xml:space="preserve"> Bu dosyada 3 hizmet vardır. Bunlar; </w:t>
@@ -30389,55 +30651,21 @@
       <w:r>
         <w:t xml:space="preserve"> </w:t>
       </w:r>
-      <w:proofErr w:type="spellStart"/>
       <w:r>
         <w:t>i</w:t>
       </w:r>
       <w:r>
-        <w:t>mage</w:t>
-      </w:r>
-      <w:proofErr w:type="spellEnd"/>
-      <w:r>
-        <w:t xml:space="preserve"> </w:t>
+        <w:t xml:space="preserve">mage </w:t>
       </w:r>
       <w:r>
         <w:t xml:space="preserve">anahtarı barındırıldığı kayıt yerini göstermektedir. </w:t>
       </w:r>
-      <w:proofErr w:type="spellStart"/>
-      <w:r>
-        <w:t>mem_limit</w:t>
-      </w:r>
-      <w:proofErr w:type="spellEnd"/>
-      <w:r>
-        <w:t xml:space="preserve">, konteyner bellek </w:t>
+      <w:r>
+        <w:t xml:space="preserve">mem_limit, konteyner bellek </w:t>
       </w:r>
       <w:r>
         <w:lastRenderedPageBreak/>
-        <w:t xml:space="preserve">sınırlarını; </w:t>
-      </w:r>
-      <w:proofErr w:type="spellStart"/>
-      <w:r>
-        <w:t>ports</w:t>
-      </w:r>
-      <w:proofErr w:type="spellEnd"/>
-      <w:r>
-        <w:t xml:space="preserve"> server ve konteyner tarafında kullanılacak portları; </w:t>
-      </w:r>
-      <w:proofErr w:type="spellStart"/>
-      <w:r>
-        <w:t>networks</w:t>
-      </w:r>
-      <w:proofErr w:type="spellEnd"/>
-      <w:r>
-        <w:t xml:space="preserve">, mikroservisin kullanacağı ağı belirtmektedir.  </w:t>
-      </w:r>
-      <w:proofErr w:type="spellStart"/>
-      <w:r>
-        <w:t>depends_on</w:t>
-      </w:r>
-      <w:proofErr w:type="spellEnd"/>
-      <w:r>
-        <w:t xml:space="preserve"> </w:t>
+        <w:t xml:space="preserve">sınırlarını; ports server ve konteyner tarafında kullanılacak portları; networks, mikroservisin kullanacağı ağı belirtmektedir.  depends_on </w:t>
       </w:r>
       <w:r>
         <w:t xml:space="preserve">mikroservisin bağımlı olduğu diğer mikroservisleri gösterir. </w:t>
@@ -30852,7 +31080,13 @@
         <w:t xml:space="preserve"> bir</w:t>
       </w:r>
       <w:r>
-        <w:t xml:space="preserve"> şekilde çalışabilmesi için DevOps yaklaşımı zorunludur. Şu anda, DevOps teknolojileri sadece test ortamında kullanılmaktadır. DevOps yaklaşımının </w:t>
+        <w:t xml:space="preserve"> şekilde çalışabilmesi için DevOps yaklaşımı zorunludur. </w:t>
+      </w:r>
+      <w:r>
+        <w:t>Mevcut durumda</w:t>
+      </w:r>
+      <w:r>
+        <w:t xml:space="preserve">, DevOps teknolojileri sadece test ortamında kullanılmaktadır. DevOps yaklaşımının </w:t>
       </w:r>
       <w:r>
         <w:t>tüm</w:t>
@@ -31083,27 +31317,6 @@
     <w:p>
       <w:pPr>
         <w:pStyle w:val="TezMetni"/>
-      </w:pPr>
-      <w:r>
-        <w:t>Bu çalışmada, örnek bir yazılım uygulaması seçilerek SGK'de mikroservis mimarisine geçiş süreci kapsamlı bir şekilde ele alınmış ve bu dönüşümün gerektirdiği adımlar detaylandırılmıştır.</w:t>
-      </w:r>
-      <w:r>
-        <w:t xml:space="preserve"> </w:t>
-      </w:r>
-      <w:r>
-        <w:t>Mikroservis</w:t>
-      </w:r>
-      <w:r>
-        <w:t xml:space="preserve"> </w:t>
-      </w:r>
-      <w:r>
-        <w:t>mimarisi, SGK için hem teknik hem de operasyonel açıdan büyük avantajlar sunma potansiyeline sahiptir. Ancak bu geçişin başarılı olabilmesi için, kurumun hem teknolojik altyapısını hem de insan kaynaklarını bu değişime uygun hale getirmesi gerekmektedir. Vaka çalışmasında ortaya konduğu üzere, kademeli bir geçiş süreci, SGK'nın mevcut sistemlerini modernize ederken operasyonel riskleri en aza indirme olanağı sağlamaktadır. Bu bağlamda, mikroservis mimarisine geçiş, SGK'nın yazılım hizmetlerini geleceğe taşımak için kritik bir adım olarak değerlendirilmektedir.</w:t>
-      </w:r>
-    </w:p>
-    <w:p>
-      <w:pPr>
-        <w:pStyle w:val="Balk1"/>
-        <w:jc w:val="left"/>
         <w:sectPr>
           <w:pgSz w:w="11906" w:h="16838" w:code="9"/>
           <w:pgMar w:top="1418" w:right="1418" w:bottom="1418" w:left="2268" w:header="709" w:footer="709" w:gutter="0"/>
@@ -31111,6 +31324,24 @@
           <w:docGrid w:linePitch="360"/>
         </w:sectPr>
       </w:pPr>
+      <w:r>
+        <w:t>Bu çalışmada, örnek bir yazılım uygulaması seçilerek SGK'de mikroservis mimarisine geçiş süreci kapsamlı bir şekilde ele alınmış ve bu dönüşümün gerektirdiği adımlar detaylandırılmıştır.</w:t>
+      </w:r>
+      <w:r>
+        <w:t xml:space="preserve"> </w:t>
+      </w:r>
+      <w:r>
+        <w:t>Mikroservis</w:t>
+      </w:r>
+      <w:r>
+        <w:t xml:space="preserve"> </w:t>
+      </w:r>
+      <w:r>
+        <w:t>mimarisi, SGK için hem teknik hem de operasyonel açıdan büyük avantajlar sunma potansiyeline sahiptir. Ancak bu geçişin başarılı olabilmesi için, kurumun hem teknolojik altyapısını hem de insan kaynaklarını bu değişime uygun hale getirmesi gerekmektedir. Vaka çalışmasında ortaya konduğu üzere, kademeli bir geçiş süreci, SGK'nın mevcut sistemlerini modernize ederken operasyonel riskleri en aza indirme olanağı sağlamaktadır. Bu bağlamda, mikroservis mimarisine geçiş, SGK'nın yazılım hizmetlerini geleceğe taşımak için kritik bir adım olarak değerlendirilm</w:t>
+      </w:r>
+      <w:r>
+        <w:t>iştir.</w:t>
+      </w:r>
     </w:p>
     <w:p>
       <w:pPr>
@@ -33285,6 +33516,119 @@
     </w:lvl>
   </w:abstractNum>
   <w:abstractNum w:abstractNumId="18" w15:restartNumberingAfterBreak="0">
+    <w:nsid w:val="6AC145A4"/>
+    <w:multiLevelType w:val="hybridMultilevel"/>
+    <w:tmpl w:val="AAC6F29C"/>
+    <w:lvl w:ilvl="0" w:tplc="041F000D">
+      <w:start w:val="1"/>
+      <w:numFmt w:val="bullet"/>
+      <w:lvlText w:val=""/>
+      <w:lvlJc w:val="left"/>
+      <w:pPr>
+        <w:ind w:left="1429" w:hanging="360"/>
+      </w:pPr>
+      <w:rPr>
+        <w:rFonts w:ascii="Wingdings" w:hAnsi="Wingdings" w:hint="default"/>
+      </w:rPr>
+    </w:lvl>
+    <w:lvl w:ilvl="1" w:tplc="041F0003" w:tentative="1">
+      <w:start w:val="1"/>
+      <w:numFmt w:val="bullet"/>
+      <w:lvlText w:val="o"/>
+      <w:lvlJc w:val="left"/>
+      <w:pPr>
+        <w:ind w:left="2149" w:hanging="360"/>
+      </w:pPr>
+      <w:rPr>
+        <w:rFonts w:ascii="Courier New" w:hAnsi="Courier New" w:cs="Courier New" w:hint="default"/>
+      </w:rPr>
+    </w:lvl>
+    <w:lvl w:ilvl="2" w:tplc="041F0005" w:tentative="1">
+      <w:start w:val="1"/>
+      <w:numFmt w:val="bullet"/>
+      <w:lvlText w:val=""/>
+      <w:lvlJc w:val="left"/>
+      <w:pPr>
+        <w:ind w:left="2869" w:hanging="360"/>
+      </w:pPr>
+      <w:rPr>
+        <w:rFonts w:ascii="Wingdings" w:hAnsi="Wingdings" w:hint="default"/>
+      </w:rPr>
+    </w:lvl>
+    <w:lvl w:ilvl="3" w:tplc="041F0001" w:tentative="1">
+      <w:start w:val="1"/>
+      <w:numFmt w:val="bullet"/>
+      <w:lvlText w:val=""/>
+      <w:lvlJc w:val="left"/>
+      <w:pPr>
+        <w:ind w:left="3589" w:hanging="360"/>
+      </w:pPr>
+      <w:rPr>
+        <w:rFonts w:ascii="Symbol" w:hAnsi="Symbol" w:hint="default"/>
+      </w:rPr>
+    </w:lvl>
+    <w:lvl w:ilvl="4" w:tplc="041F0003" w:tentative="1">
+      <w:start w:val="1"/>
+      <w:numFmt w:val="bullet"/>
+      <w:lvlText w:val="o"/>
+      <w:lvlJc w:val="left"/>
+      <w:pPr>
+        <w:ind w:left="4309" w:hanging="360"/>
+      </w:pPr>
+      <w:rPr>
+        <w:rFonts w:ascii="Courier New" w:hAnsi="Courier New" w:cs="Courier New" w:hint="default"/>
+      </w:rPr>
+    </w:lvl>
+    <w:lvl w:ilvl="5" w:tplc="041F0005" w:tentative="1">
+      <w:start w:val="1"/>
+      <w:numFmt w:val="bullet"/>
+      <w:lvlText w:val=""/>
+      <w:lvlJc w:val="left"/>
+      <w:pPr>
+        <w:ind w:left="5029" w:hanging="360"/>
+      </w:pPr>
+      <w:rPr>
+        <w:rFonts w:ascii="Wingdings" w:hAnsi="Wingdings" w:hint="default"/>
+      </w:rPr>
+    </w:lvl>
+    <w:lvl w:ilvl="6" w:tplc="041F0001" w:tentative="1">
+      <w:start w:val="1"/>
+      <w:numFmt w:val="bullet"/>
+      <w:lvlText w:val=""/>
+      <w:lvlJc w:val="left"/>
+      <w:pPr>
+        <w:ind w:left="5749" w:hanging="360"/>
+      </w:pPr>
+      <w:rPr>
+        <w:rFonts w:ascii="Symbol" w:hAnsi="Symbol" w:hint="default"/>
+      </w:rPr>
+    </w:lvl>
+    <w:lvl w:ilvl="7" w:tplc="041F0003" w:tentative="1">
+      <w:start w:val="1"/>
+      <w:numFmt w:val="bullet"/>
+      <w:lvlText w:val="o"/>
+      <w:lvlJc w:val="left"/>
+      <w:pPr>
+        <w:ind w:left="6469" w:hanging="360"/>
+      </w:pPr>
+      <w:rPr>
+        <w:rFonts w:ascii="Courier New" w:hAnsi="Courier New" w:cs="Courier New" w:hint="default"/>
+      </w:rPr>
+    </w:lvl>
+    <w:lvl w:ilvl="8" w:tplc="041F0005" w:tentative="1">
+      <w:start w:val="1"/>
+      <w:numFmt w:val="bullet"/>
+      <w:lvlText w:val=""/>
+      <w:lvlJc w:val="left"/>
+      <w:pPr>
+        <w:ind w:left="7189" w:hanging="360"/>
+      </w:pPr>
+      <w:rPr>
+        <w:rFonts w:ascii="Wingdings" w:hAnsi="Wingdings" w:hint="default"/>
+      </w:rPr>
+    </w:lvl>
+  </w:abstractNum>
+  <w:abstractNum w:abstractNumId="19" w15:restartNumberingAfterBreak="0">
     <w:nsid w:val="6CAF4829"/>
     <w:multiLevelType w:val="multilevel"/>
     <w:tmpl w:val="1EFC2594"/>
@@ -33405,7 +33749,7 @@
       </w:rPr>
     </w:lvl>
   </w:abstractNum>
-  <w:abstractNum w:abstractNumId="19" w15:restartNumberingAfterBreak="0">
+  <w:abstractNum w:abstractNumId="20" w15:restartNumberingAfterBreak="0">
     <w:nsid w:val="6D0B18F5"/>
     <w:multiLevelType w:val="hybridMultilevel"/>
     <w:tmpl w:val="B6568CB0"/>
@@ -33518,7 +33862,7 @@
       </w:rPr>
     </w:lvl>
   </w:abstractNum>
-  <w:abstractNum w:abstractNumId="20" w15:restartNumberingAfterBreak="0">
+  <w:abstractNum w:abstractNumId="21" w15:restartNumberingAfterBreak="0">
     <w:nsid w:val="6FB42D72"/>
     <w:multiLevelType w:val="hybridMultilevel"/>
     <w:tmpl w:val="44B647B0"/>
@@ -33631,7 +33975,7 @@
       </w:rPr>
     </w:lvl>
   </w:abstractNum>
-  <w:abstractNum w:abstractNumId="21" w15:restartNumberingAfterBreak="0">
+  <w:abstractNum w:abstractNumId="22" w15:restartNumberingAfterBreak="0">
     <w:nsid w:val="76AE430D"/>
     <w:multiLevelType w:val="multilevel"/>
     <w:tmpl w:val="E760D8A6"/>
@@ -33752,7 +34096,7 @@
       </w:rPr>
     </w:lvl>
   </w:abstractNum>
-  <w:abstractNum w:abstractNumId="22" w15:restartNumberingAfterBreak="0">
+  <w:abstractNum w:abstractNumId="23" w15:restartNumberingAfterBreak="0">
     <w:nsid w:val="78BA4B98"/>
     <w:multiLevelType w:val="multilevel"/>
     <w:tmpl w:val="1EFC2594"/>
@@ -33873,7 +34217,7 @@
       </w:rPr>
     </w:lvl>
   </w:abstractNum>
-  <w:abstractNum w:abstractNumId="23" w15:restartNumberingAfterBreak="0">
+  <w:abstractNum w:abstractNumId="24" w15:restartNumberingAfterBreak="0">
     <w:nsid w:val="78CB5DF4"/>
     <w:multiLevelType w:val="hybridMultilevel"/>
     <w:tmpl w:val="09487EBC"/>
@@ -33999,16 +34343,16 @@
     <w:abstractNumId w:val="3"/>
   </w:num>
   <w:num w:numId="5" w16cid:durableId="1985814566">
-    <w:abstractNumId w:val="22"/>
+    <w:abstractNumId w:val="23"/>
   </w:num>
   <w:num w:numId="6" w16cid:durableId="2083719728">
-    <w:abstractNumId w:val="23"/>
+    <w:abstractNumId w:val="24"/>
   </w:num>
   <w:num w:numId="7" w16cid:durableId="525556793">
     <w:abstractNumId w:val="12"/>
   </w:num>
   <w:num w:numId="8" w16cid:durableId="392505782">
-    <w:abstractNumId w:val="19"/>
+    <w:abstractNumId w:val="20"/>
   </w:num>
   <w:num w:numId="9" w16cid:durableId="1135484370">
     <w:abstractNumId w:val="8"/>
@@ -34041,22 +34385,25 @@
     <w:abstractNumId w:val="15"/>
   </w:num>
   <w:num w:numId="19" w16cid:durableId="57167495">
-    <w:abstractNumId w:val="21"/>
+    <w:abstractNumId w:val="22"/>
   </w:num>
   <w:num w:numId="20" w16cid:durableId="1982923845">
     <w:abstractNumId w:val="17"/>
   </w:num>
   <w:num w:numId="21" w16cid:durableId="149374129">
-    <w:abstractNumId w:val="20"/>
+    <w:abstractNumId w:val="21"/>
   </w:num>
   <w:num w:numId="22" w16cid:durableId="1839035996">
     <w:abstractNumId w:val="2"/>
   </w:num>
   <w:num w:numId="23" w16cid:durableId="72968600">
-    <w:abstractNumId w:val="18"/>
+    <w:abstractNumId w:val="19"/>
   </w:num>
   <w:num w:numId="24" w16cid:durableId="1999379782">
     <w:abstractNumId w:val="10"/>
+  </w:num>
+  <w:num w:numId="25" w16cid:durableId="1899396033">
+    <w:abstractNumId w:val="18"/>
   </w:num>
 </w:numbering>
 </file>
@@ -35405,7 +35752,7 @@
       </b:Author>
     </b:Author>
     <b:LCID>tr-TR</b:LCID>
-    <b:RefOrder>28</b:RefOrder>
+    <b:RefOrder>29</b:RefOrder>
   </b:Source>
   <b:Source>
     <b:Tag>Ceb20</b:Tag>
@@ -35739,7 +36086,7 @@
         </b:NameList>
       </b:Author>
     </b:Author>
-    <b:RefOrder>29</b:RefOrder>
+    <b:RefOrder>30</b:RefOrder>
   </b:Source>
   <b:Source>
     <b:Tag>Wik24</b:Tag>
@@ -35795,7 +36142,7 @@
         </b:NameList>
       </b:Author>
     </b:Author>
-    <b:RefOrder>30</b:RefOrder>
+    <b:RefOrder>31</b:RefOrder>
   </b:Source>
   <b:Source>
     <b:Tag>Mel17</b:Tag>
@@ -35835,7 +36182,7 @@
       </b:Editor>
     </b:Author>
     <b:BookTitle>Application Performance Management (APM) in the Digital Enterprise</b:BookTitle>
-    <b:RefOrder>16</b:RefOrder>
+    <b:RefOrder>17</b:RefOrder>
   </b:Source>
   <b:Source>
     <b:Tag>Red22</b:Tag>
@@ -35852,7 +36199,7 @@
         <b:Corporate>Red Hat</b:Corporate>
       </b:Author>
     </b:Author>
-    <b:RefOrder>17</b:RefOrder>
+    <b:RefOrder>18</b:RefOrder>
   </b:Source>
   <b:Source>
     <b:Tag>Clo23</b:Tag>
@@ -35869,7 +36216,7 @@
     <b:MonthAccessed>Mayıs</b:MonthAccessed>
     <b:DayAccessed>17</b:DayAccessed>
     <b:URL>https://cloudacademy.com/blog/docker-vs-virtual-machines-differences-you-should-know/</b:URL>
-    <b:RefOrder>20</b:RefOrder>
+    <b:RefOrder>21</b:RefOrder>
   </b:Source>
   <b:Source>
     <b:Tag>doc24</b:Tag>
@@ -35886,7 +36233,7 @@
     <b:MonthAccessed>Mayıs</b:MonthAccessed>
     <b:DayAccessed>21</b:DayAccessed>
     <b:URL>https://docs.docker.com/get-started/overview/</b:URL>
-    <b:RefOrder>18</b:RefOrder>
+    <b:RefOrder>19</b:RefOrder>
   </b:Source>
   <b:Source>
     <b:Tag>Bas22</b:Tag>
@@ -35908,7 +36255,7 @@
         </b:NameList>
       </b:Author>
     </b:Author>
-    <b:RefOrder>19</b:RefOrder>
+    <b:RefOrder>20</b:RefOrder>
   </b:Source>
   <b:Source>
     <b:Tag>Phe21</b:Tag>
@@ -35930,7 +36277,7 @@
         </b:NameList>
       </b:Author>
     </b:Author>
-    <b:RefOrder>21</b:RefOrder>
+    <b:RefOrder>22</b:RefOrder>
   </b:Source>
   <b:Source>
     <b:Tag>kub15</b:Tag>
@@ -35947,7 +36294,7 @@
     <b:MonthAccessed>Mayıs</b:MonthAccessed>
     <b:DayAccessed>22</b:DayAccessed>
     <b:URL>https://kubernetes.io/blog/2015/04/borg-predecessor-to-kubernetes/</b:URL>
-    <b:RefOrder>22</b:RefOrder>
+    <b:RefOrder>23</b:RefOrder>
   </b:Source>
   <b:Source>
     <b:Tag>Pan22</b:Tag>
@@ -35969,7 +36316,7 @@
         </b:NameList>
       </b:Author>
     </b:Author>
-    <b:RefOrder>23</b:RefOrder>
+    <b:RefOrder>24</b:RefOrder>
   </b:Source>
   <b:Source>
     <b:Tag>ARM24</b:Tag>
@@ -35986,7 +36333,7 @@
     <b:MonthAccessed>Mayıs</b:MonthAccessed>
     <b:DayAccessed>24</b:DayAccessed>
     <b:URL>https://www.armosec.io/glossary/etcd-kubernetes/</b:URL>
-    <b:RefOrder>24</b:RefOrder>
+    <b:RefOrder>25</b:RefOrder>
   </b:Source>
   <b:Source>
     <b:Tag>Ada23</b:Tag>
@@ -36008,7 +36355,7 @@
         </b:NameList>
       </b:Author>
     </b:Author>
-    <b:RefOrder>25</b:RefOrder>
+    <b:RefOrder>26</b:RefOrder>
   </b:Source>
   <b:Source>
     <b:Tag>Sos24</b:Tag>
@@ -36025,7 +36372,7 @@
     <b:MonthAccessed>Haziran</b:MonthAccessed>
     <b:DayAccessed>7</b:DayAccessed>
     <b:URL>https://uygyonetim.sgk.intra/UygYonetimV2/faces/Pages/DisPaydaslarlaVeriPaylasanUygulamalar.xhtml</b:URL>
-    <b:RefOrder>27</b:RefOrder>
+    <b:RefOrder>28</b:RefOrder>
   </b:Source>
   <b:Source>
     <b:Tag>Çil23</b:Tag>
@@ -36047,13 +36394,47 @@
         </b:NameList>
       </b:Author>
     </b:Author>
-    <b:RefOrder>26</b:RefOrder>
+    <b:RefOrder>27</b:RefOrder>
+  </b:Source>
+  <b:Source>
+    <b:Tag>Ebe16</b:Tag>
+    <b:SourceType>JournalArticle</b:SourceType>
+    <b:Guid>{CC629DD7-1E07-417A-BA4F-D298CDCB90C2}</b:Guid>
+    <b:Title>DevOps</b:Title>
+    <b:Year>2016</b:Year>
+    <b:JournalName> IEEE Software</b:JournalName>
+    <b:Pages>94-100</b:Pages>
+    <b:Volume>33</b:Volume>
+    <b:Issue>3</b:Issue>
+    <b:Author>
+      <b:Author>
+        <b:NameList>
+          <b:Person>
+            <b:Last>Ebert</b:Last>
+            <b:First>C</b:First>
+          </b:Person>
+          <b:Person>
+            <b:Last>Gallardo</b:Last>
+            <b:First>G</b:First>
+          </b:Person>
+          <b:Person>
+            <b:Last>Hernantes</b:Last>
+            <b:First>J</b:First>
+          </b:Person>
+          <b:Person>
+            <b:Last>Serrano</b:Last>
+            <b:First>N</b:First>
+          </b:Person>
+        </b:NameList>
+      </b:Author>
+    </b:Author>
+    <b:RefOrder>16</b:RefOrder>
   </b:Source>
 </b:Sources>
 </file>
 
 <file path=customXml/itemProps1.xml><?xml version="1.0" encoding="utf-8"?>
-<ds:datastoreItem xmlns:ds="http://schemas.openxmlformats.org/officeDocument/2006/customXml" ds:itemID="{88AC2CB9-04BA-49B9-AD92-C0C2F2590010}">
+<ds:datastoreItem xmlns:ds="http://schemas.openxmlformats.org/officeDocument/2006/customXml" ds:itemID="{EF22B4C6-7A32-484C-82BE-597B110FF2AF}">
   <ds:schemaRefs>
     <ds:schemaRef ds:uri="http://schemas.openxmlformats.org/officeDocument/2006/bibliography"/>
   </ds:schemaRefs>

</xml_diff>

<commit_message>
August 18 v2 19:04
</commit_message>
<xml_diff>
--- a/tez.docx
+++ b/tez.docx
@@ -4130,6 +4130,7 @@
           <w:szCs w:val="24"/>
         </w:rPr>
       </w:pPr>
+      <w:proofErr w:type="spellStart"/>
       <w:r>
         <w:rPr>
           <w:rFonts w:ascii="Times New Roman" w:hAnsi="Times New Roman"/>
@@ -4137,8 +4138,49 @@
           <w:sz w:val="24"/>
           <w:szCs w:val="24"/>
         </w:rPr>
-        <w:t>Social Security Expertise Thesis</w:t>
-      </w:r>
+        <w:t>Social</w:t>
+      </w:r>
+      <w:proofErr w:type="spellEnd"/>
+      <w:r>
+        <w:rPr>
+          <w:rFonts w:ascii="Times New Roman" w:hAnsi="Times New Roman"/>
+          <w:b/>
+          <w:sz w:val="24"/>
+          <w:szCs w:val="24"/>
+        </w:rPr>
+        <w:t xml:space="preserve"> Security </w:t>
+      </w:r>
+      <w:proofErr w:type="spellStart"/>
+      <w:r>
+        <w:rPr>
+          <w:rFonts w:ascii="Times New Roman" w:hAnsi="Times New Roman"/>
+          <w:b/>
+          <w:sz w:val="24"/>
+          <w:szCs w:val="24"/>
+        </w:rPr>
+        <w:t>Expertise</w:t>
+      </w:r>
+      <w:proofErr w:type="spellEnd"/>
+      <w:r>
+        <w:rPr>
+          <w:rFonts w:ascii="Times New Roman" w:hAnsi="Times New Roman"/>
+          <w:b/>
+          <w:sz w:val="24"/>
+          <w:szCs w:val="24"/>
+        </w:rPr>
+        <w:t xml:space="preserve"> </w:t>
+      </w:r>
+      <w:proofErr w:type="spellStart"/>
+      <w:r>
+        <w:rPr>
+          <w:rFonts w:ascii="Times New Roman" w:hAnsi="Times New Roman"/>
+          <w:b/>
+          <w:sz w:val="24"/>
+          <w:szCs w:val="24"/>
+        </w:rPr>
+        <w:t>Thesis</w:t>
+      </w:r>
+      <w:proofErr w:type="spellEnd"/>
     </w:p>
     <w:p>
       <w:pPr>
@@ -14366,8 +14408,20 @@
       </w:r>
       <w:r>
         <w:tab/>
-        <w:t>Create, Read, Update, Delete</w:t>
-      </w:r>
+      </w:r>
+      <w:proofErr w:type="spellStart"/>
+      <w:r>
+        <w:t>Create</w:t>
+      </w:r>
+      <w:proofErr w:type="spellEnd"/>
+      <w:r>
+        <w:t xml:space="preserve">, Read, Update, </w:t>
+      </w:r>
+      <w:proofErr w:type="spellStart"/>
+      <w:r>
+        <w:t>Delete</w:t>
+      </w:r>
+      <w:proofErr w:type="spellEnd"/>
     </w:p>
     <w:p>
       <w:pPr>
@@ -14871,25 +14925,6 @@
       <w:r>
         <w:tab/>
       </w:r>
-    </w:p>
-    <w:p>
-      <w:pPr>
-        <w:spacing w:after="0" w:line="360" w:lineRule="auto"/>
-        <w:jc w:val="center"/>
-        <w:rPr>
-          <w:rFonts w:ascii="Times New Roman" w:hAnsi="Times New Roman"/>
-          <w:b/>
-          <w:bCs/>
-          <w:sz w:val="24"/>
-        </w:rPr>
-        <w:sectPr>
-          <w:pgSz w:w="11906" w:h="16838" w:code="9"/>
-          <w:pgMar w:top="1418" w:right="1418" w:bottom="1418" w:left="2268" w:header="709" w:footer="709" w:gutter="0"/>
-          <w:pgNumType w:fmt="lowerRoman"/>
-          <w:cols w:space="708"/>
-          <w:docGrid w:linePitch="360"/>
-        </w:sectPr>
-      </w:pPr>
     </w:p>
     <w:p>
       <w:pPr>
@@ -16254,24 +16289,6 @@
     </w:p>
     <w:p>
       <w:pPr>
-        <w:pStyle w:val="TezMetni"/>
-        <w:ind w:left="1429" w:firstLine="0"/>
-      </w:pPr>
-    </w:p>
-    <w:p>
-      <w:pPr>
-        <w:pStyle w:val="TezMetni"/>
-        <w:ind w:left="1429" w:firstLine="0"/>
-      </w:pPr>
-    </w:p>
-    <w:p>
-      <w:pPr>
-        <w:pStyle w:val="TezMetni"/>
-        <w:ind w:left="1429" w:firstLine="0"/>
-      </w:pPr>
-    </w:p>
-    <w:p>
-      <w:pPr>
         <w:pStyle w:val="Balk3"/>
         <w:numPr>
           <w:ilvl w:val="1"/>
@@ -16284,7 +16301,6 @@
       <w:bookmarkStart w:id="88" w:name="_Toc167711415"/>
       <w:bookmarkStart w:id="89" w:name="_Toc174611353"/>
       <w:r>
-        <w:lastRenderedPageBreak/>
         <w:t>Mikroservis Mimarisi</w:t>
       </w:r>
       <w:bookmarkEnd w:id="86"/>
@@ -16295,10 +16311,67 @@
     <w:p>
       <w:pPr>
         <w:pStyle w:val="TezMetni"/>
-        <w:ind w:left="720" w:firstLine="0"/>
-      </w:pPr>
-      <w:r>
-        <w:t>Tezin ana konusu olduğu için bir sonraki ana başlık altında incelenmiştir.</w:t>
+      </w:pPr>
+      <w:r>
+        <w:t xml:space="preserve">Mikroservis mimarisi, yazılım geliştirme dünyasında modern ve esnek bir </w:t>
+      </w:r>
+      <w:r>
+        <w:t xml:space="preserve">mimari </w:t>
+      </w:r>
+      <w:r>
+        <w:t xml:space="preserve">olarak öne </w:t>
+      </w:r>
+      <w:r>
+        <w:t>çıkmıştır</w:t>
+      </w:r>
+      <w:r>
+        <w:t>. Bu mimaride, büyük ve karmaşık yazılım uygulamaları, birbirinden bağımsız olarak çalışabilen küçük, otonom hizmetler</w:t>
+      </w:r>
+      <w:r>
+        <w:t>e</w:t>
+      </w:r>
+      <w:r>
+        <w:t xml:space="preserve"> bölünür. Her </w:t>
+      </w:r>
+      <w:r>
+        <w:lastRenderedPageBreak/>
+        <w:t xml:space="preserve">mikroservis, belirli bir işlevi yerine getirir ve diğer mikroservislerle iletişim </w:t>
+      </w:r>
+      <w:r>
+        <w:t>halindedir.</w:t>
+      </w:r>
+      <w:r>
+        <w:t xml:space="preserve"> </w:t>
+      </w:r>
+      <w:r>
+        <w:t xml:space="preserve">Bütün mikroservisler </w:t>
+      </w:r>
+      <w:r>
+        <w:t xml:space="preserve">genel sistemin </w:t>
+      </w:r>
+      <w:r>
+        <w:t xml:space="preserve">bir </w:t>
+      </w:r>
+      <w:r>
+        <w:t>parçası</w:t>
+      </w:r>
+      <w:r>
+        <w:t>dır</w:t>
+      </w:r>
+      <w:r>
+        <w:t>. Bu yaklaşım, büyük monolitik yapılara göre daha esnek</w:t>
+      </w:r>
+      <w:r>
+        <w:t xml:space="preserve"> ve</w:t>
+      </w:r>
+      <w:r>
+        <w:t xml:space="preserve"> ölçeklenebilir</w:t>
+      </w:r>
+      <w:r>
+        <w:t>dir</w:t>
+      </w:r>
+      <w:r>
+        <w:t>.</w:t>
       </w:r>
     </w:p>
     <w:p>
@@ -16447,7 +16520,7 @@
           <w14:ligatures w14:val="standardContextual"/>
         </w:rPr>
         <w:drawing>
-          <wp:inline distT="0" distB="0" distL="0" distR="0" wp14:anchorId="76C494E8" wp14:editId="6239A52D">
+          <wp:inline distT="0" distB="0" distL="0" distR="0" wp14:anchorId="76C494E8" wp14:editId="681B78F9">
             <wp:extent cx="5219700" cy="2232660"/>
             <wp:effectExtent l="0" t="0" r="0" b="0"/>
             <wp:docPr id="1585877269" name="Resim 1"/>
@@ -16559,6 +16632,55 @@
           </w:r>
         </w:sdtContent>
       </w:sdt>
+    </w:p>
+    <w:p>
+      <w:pPr>
+        <w:pStyle w:val="TezMetni"/>
+        <w:ind w:firstLine="0"/>
+        <w:rPr>
+          <w:sz w:val="22"/>
+          <w:szCs w:val="22"/>
+        </w:rPr>
+      </w:pPr>
+    </w:p>
+    <w:p>
+      <w:pPr>
+        <w:pStyle w:val="TezMetni"/>
+      </w:pPr>
+      <w:r>
+        <w:t xml:space="preserve">Mikroservislerin en büyük avantajlarından biri, bağımsız olarak geliştirilip dağıtılabilmeleridir. Her mikroservis, </w:t>
+      </w:r>
+      <w:r>
+        <w:t xml:space="preserve">farklı </w:t>
+      </w:r>
+      <w:r>
+        <w:t xml:space="preserve">teknoloji </w:t>
+      </w:r>
+      <w:r>
+        <w:t>ile geliştirilebilir ve</w:t>
+      </w:r>
+      <w:r>
+        <w:t xml:space="preserve"> birbirinden bağımsız olarak güncellenip ölçeklenebilir. Bu, özellikle büyük ekiplerin paralel çalışmasını ve yazılım geliştirme süreçlerinin hızlanmasını sağlar. Ayrıca, bir mikroservisin başarısız olması durumunda, bu sadece o hizmeti etkiler ve tüm sistemin çökmesini engeller, bu da sistem güvenilirliğini artırır.</w:t>
+      </w:r>
+    </w:p>
+    <w:p>
+      <w:pPr>
+        <w:pStyle w:val="TezMetni"/>
+      </w:pPr>
+    </w:p>
+    <w:p>
+      <w:pPr>
+        <w:pStyle w:val="TezMetni"/>
+      </w:pPr>
+      <w:r>
+        <w:t xml:space="preserve">Mikroservis mimarisi tezin ana konusu olduğundan bir sonraki bölümde </w:t>
+      </w:r>
+      <w:r>
+        <w:t xml:space="preserve">daha </w:t>
+      </w:r>
+      <w:r>
+        <w:t>detaylı bir şekilde anlatılmıştır.</w:t>
+      </w:r>
     </w:p>
     <w:p>
       <w:pPr>
@@ -18343,20 +18465,10 @@
           <w:b/>
           <w:bCs/>
         </w:rPr>
-        <w:t>CI/CD</w:t>
-      </w:r>
-      <w:r>
-        <w:rPr>
-          <w:b/>
-          <w:bCs/>
-        </w:rPr>
-        <w:t>:</w:t>
-      </w:r>
-      <w:r>
-        <w:t xml:space="preserve"> </w:t>
-      </w:r>
-      <w:r>
-        <w:t>Mikroservis mimarisi, hizmetlerin bağımsız olarak geliştirilmesine, test edilmesine ve dağıtılmasına olanak tanır. DevOps, CI ve CD araçlarıyla bu süreçleri otomatize ederek, kod değişikliklerinin hızlı ve güvenli bir şekilde üretime aktarılmasını sağlar. CI/CD, mikroservislerin sorunsuz güncellemelerini destekle</w:t>
+        <w:t>CI/CD:</w:t>
+      </w:r>
+      <w:r>
+        <w:t xml:space="preserve"> Mikroservis mimarisi, hizmetlerin bağımsız olarak geliştirilmesine, test edilmesine ve dağıtılmasına olanak tanır. DevOps, CI ve CD araçlarıyla bu süreçleri otomatize ederek, kod değişikliklerinin hızlı ve güvenli bir şekilde üretime aktarılmasını sağlar. CI/CD, mikroservislerin sorunsuz güncellemelerini destekle</w:t>
       </w:r>
       <w:r>
         <w:t>r.</w:t>
@@ -24137,7 +24249,15 @@
         <w:pStyle w:val="TezMetni"/>
       </w:pPr>
       <w:r>
-        <w:t>SGK’nin yeni mevzuat veya politika değişikliklerine yanıt olarak yazılımlarını hızlı bir şekilde güncellemesi gerekir. Mikroservis mimarisi, yazılım sistemini bölümlendirerek sistemin belirli bölümlerinin bağımsız olarak güncellenmesine olanak tanır. Sık değişen mevzuatın ve buna paralel olarak geliştirilen yazılım uygulamalarının kesintisiz ve hızlı entegrasyonunu sağlar. Yazılım sisteminin tümünün güncellemeden bölüm bölüm güncellenebilmesi sık değişen bir mevzuatı olan bir kurum için önemlidir.</w:t>
+        <w:t xml:space="preserve">SGK’nin yeni mevzuat veya politika değişikliklerine yanıt olarak yazılımlarını hızlı bir şekilde güncellemesi gerekir. Mikroservis mimarisi, yazılım sistemini bölümlendirerek sistemin belirli bölümlerinin bağımsız olarak güncellenmesine olanak tanır. Sık değişen mevzuatın ve buna paralel olarak geliştirilen yazılım uygulamalarının kesintisiz ve hızlı entegrasyonunu sağlar. Yazılım sisteminin tümünün güncellemeden bölüm </w:t>
+      </w:r>
+      <w:proofErr w:type="spellStart"/>
+      <w:r>
+        <w:t>bölüm</w:t>
+      </w:r>
+      <w:proofErr w:type="spellEnd"/>
+      <w:r>
+        <w:t xml:space="preserve"> güncellenebilmesi sık değişen bir mevzuatı olan bir kurum için önemlidir.</w:t>
       </w:r>
     </w:p>
     <w:p>
@@ -29759,6 +29879,7 @@
         </w:rPr>
         <w:t>-</w:t>
       </w:r>
+      <w:proofErr w:type="spellStart"/>
       <w:r>
         <w:rPr>
           <w:rFonts w:ascii="Corbel Light" w:hAnsi="Corbel Light"/>
@@ -29772,7 +29893,11 @@
         <w:t>’</w:t>
       </w:r>
       <w:r>
-        <w:t xml:space="preserve">nden sonra servis keşfi mekanizması gerçekleştirilmiştir. </w:t>
+        <w:t>nden</w:t>
+      </w:r>
+      <w:proofErr w:type="spellEnd"/>
+      <w:r>
+        <w:t xml:space="preserve"> sonra servis keşfi mekanizması gerçekleştirilmiştir. </w:t>
       </w:r>
       <w:r>
         <w:t xml:space="preserve">Servis keşfinin mekanizmasını gerçekleştirmek için Spring Cloud’un sunduğu Eureka Server kullanılmıştır. </w:t>
@@ -30592,7 +30717,15 @@
         <w:pStyle w:val="TezMetni"/>
       </w:pPr>
       <w:r>
-        <w:t>Bu dosyadaki konfigürasyonda önemli noktalar şu şekilde özetlenebilir. services bölümünde uygulamayı oluşturan mikroservisler tanımlanmaktadır.</w:t>
+        <w:t xml:space="preserve">Bu dosyadaki konfigürasyonda önemli noktalar şu şekilde özetlenebilir. </w:t>
+      </w:r>
+      <w:proofErr w:type="spellStart"/>
+      <w:r>
+        <w:t>services</w:t>
+      </w:r>
+      <w:proofErr w:type="spellEnd"/>
+      <w:r>
+        <w:t xml:space="preserve"> bölümünde uygulamayı oluşturan mikroservisler tanımlanmaktadır.</w:t>
       </w:r>
       <w:r>
         <w:t xml:space="preserve"> Bu dosyada 3 hizmet vardır. Bunlar; </w:t>
@@ -30651,21 +30784,55 @@
       <w:r>
         <w:t xml:space="preserve"> </w:t>
       </w:r>
+      <w:proofErr w:type="spellStart"/>
       <w:r>
         <w:t>i</w:t>
       </w:r>
       <w:r>
-        <w:t xml:space="preserve">mage </w:t>
+        <w:t>mage</w:t>
+      </w:r>
+      <w:proofErr w:type="spellEnd"/>
+      <w:r>
+        <w:t xml:space="preserve"> </w:t>
       </w:r>
       <w:r>
         <w:t xml:space="preserve">anahtarı barındırıldığı kayıt yerini göstermektedir. </w:t>
       </w:r>
-      <w:r>
-        <w:t xml:space="preserve">mem_limit, konteyner bellek </w:t>
+      <w:proofErr w:type="spellStart"/>
+      <w:r>
+        <w:t>mem_limit</w:t>
+      </w:r>
+      <w:proofErr w:type="spellEnd"/>
+      <w:r>
+        <w:t xml:space="preserve">, konteyner bellek </w:t>
       </w:r>
       <w:r>
         <w:lastRenderedPageBreak/>
-        <w:t xml:space="preserve">sınırlarını; ports server ve konteyner tarafında kullanılacak portları; networks, mikroservisin kullanacağı ağı belirtmektedir.  depends_on </w:t>
+        <w:t xml:space="preserve">sınırlarını; </w:t>
+      </w:r>
+      <w:proofErr w:type="spellStart"/>
+      <w:r>
+        <w:t>ports</w:t>
+      </w:r>
+      <w:proofErr w:type="spellEnd"/>
+      <w:r>
+        <w:t xml:space="preserve"> server ve konteyner tarafında kullanılacak portları; </w:t>
+      </w:r>
+      <w:proofErr w:type="spellStart"/>
+      <w:r>
+        <w:t>networks</w:t>
+      </w:r>
+      <w:proofErr w:type="spellEnd"/>
+      <w:r>
+        <w:t xml:space="preserve">, mikroservisin kullanacağı ağı belirtmektedir.  </w:t>
+      </w:r>
+      <w:proofErr w:type="spellStart"/>
+      <w:r>
+        <w:t>depends_on</w:t>
+      </w:r>
+      <w:proofErr w:type="spellEnd"/>
+      <w:r>
+        <w:t xml:space="preserve"> </w:t>
       </w:r>
       <w:r>
         <w:t xml:space="preserve">mikroservisin bağımlı olduğu diğer mikroservisleri gösterir. </w:t>

</xml_diff>

<commit_message>
18 August v3 20:57
</commit_message>
<xml_diff>
--- a/tez.docx
+++ b/tez.docx
@@ -2678,6 +2678,7 @@
           <w:lang w:eastAsia="tr-TR"/>
         </w:rPr>
       </w:pPr>
+      <w:proofErr w:type="gramStart"/>
       <w:r>
         <w:rPr>
           <w:rFonts w:ascii="Times New Roman" w:hAnsi="Times New Roman"/>
@@ -2685,7 +2686,17 @@
           <w:szCs w:val="24"/>
           <w:lang w:eastAsia="tr-TR"/>
         </w:rPr>
-        <w:t>Tarih: …./…./………</w:t>
+        <w:t>Tarih: ….</w:t>
+      </w:r>
+      <w:proofErr w:type="gramEnd"/>
+      <w:r>
+        <w:rPr>
+          <w:rFonts w:ascii="Times New Roman" w:hAnsi="Times New Roman"/>
+          <w:sz w:val="24"/>
+          <w:szCs w:val="24"/>
+          <w:lang w:eastAsia="tr-TR"/>
+        </w:rPr>
+        <w:t>/…./………</w:t>
       </w:r>
     </w:p>
     <w:p>
@@ -14269,7 +14280,15 @@
       </w:r>
       <w:r>
         <w:tab/>
-        <w:t>5510 sayılı Kanunun 4 üncü maddesinin 1 inci fıkrasının (b) bendi</w:t>
+        <w:t xml:space="preserve">5510 sayılı Kanunun </w:t>
+      </w:r>
+      <w:proofErr w:type="gramStart"/>
+      <w:r>
+        <w:t>4 üncü</w:t>
+      </w:r>
+      <w:proofErr w:type="gramEnd"/>
+      <w:r>
+        <w:t xml:space="preserve"> maddesinin 1 inci fıkrasının (b) bendi</w:t>
       </w:r>
     </w:p>
     <w:p>
@@ -16384,7 +16403,6 @@
       <w:pPr>
         <w:pStyle w:val="ResimYazs"/>
         <w:keepNext/>
-        <w:jc w:val="center"/>
         <w:rPr>
           <w:rFonts w:ascii="Times New Roman" w:hAnsi="Times New Roman"/>
           <w:b/>
@@ -16478,6 +16496,8 @@
       <w:r>
         <w:rPr>
           <w:rFonts w:ascii="Times New Roman" w:hAnsi="Times New Roman"/>
+          <w:b/>
+          <w:bCs/>
           <w:i w:val="0"/>
           <w:iCs w:val="0"/>
           <w:color w:val="auto"/>
@@ -16489,6 +16509,8 @@
       <w:r>
         <w:rPr>
           <w:rFonts w:ascii="Times New Roman" w:hAnsi="Times New Roman"/>
+          <w:b/>
+          <w:bCs/>
           <w:i w:val="0"/>
           <w:iCs w:val="0"/>
           <w:color w:val="auto"/>
@@ -16500,6 +16522,8 @@
       <w:r>
         <w:rPr>
           <w:rFonts w:ascii="Times New Roman" w:hAnsi="Times New Roman"/>
+          <w:b/>
+          <w:bCs/>
           <w:i w:val="0"/>
           <w:iCs w:val="0"/>
           <w:color w:val="auto"/>
@@ -16520,7 +16544,7 @@
           <w14:ligatures w14:val="standardContextual"/>
         </w:rPr>
         <w:drawing>
-          <wp:inline distT="0" distB="0" distL="0" distR="0" wp14:anchorId="76C494E8" wp14:editId="681B78F9">
+          <wp:inline distT="0" distB="0" distL="0" distR="0" wp14:anchorId="76C494E8" wp14:editId="4AE202B8">
             <wp:extent cx="5219700" cy="2232660"/>
             <wp:effectExtent l="0" t="0" r="0" b="0"/>
             <wp:docPr id="1585877269" name="Resim 1"/>
@@ -16789,7 +16813,15 @@
         <w:t xml:space="preserve"> 2014 yılında</w:t>
       </w:r>
       <w:r>
-        <w:t xml:space="preserve"> Martin Fowler ve ThoughtWorks’teki meslektaşlarının bu kavramı sağlam ve ölçeklenebilir sistemler oluşturmanın bir yolu olarak tartışmasıyla önem kazan</w:t>
+        <w:t xml:space="preserve"> </w:t>
+      </w:r>
+      <w:proofErr w:type="gramStart"/>
+      <w:r>
+        <w:t>Martin</w:t>
+      </w:r>
+      <w:proofErr w:type="gramEnd"/>
+      <w:r>
+        <w:t xml:space="preserve"> Fowler ve ThoughtWorks’teki meslektaşlarının bu kavramı sağlam ve ölçeklenebilir sistemler oluşturmanın bir yolu olarak tartışmasıyla önem kazan</w:t>
       </w:r>
       <w:r>
         <w:t>mıştır</w:t>
@@ -16842,22 +16874,32 @@
     <w:p>
       <w:pPr>
         <w:pStyle w:val="TezMetni"/>
-        <w:jc w:val="center"/>
-      </w:pPr>
-      <w:r>
+        <w:ind w:firstLine="0"/>
+        <w:jc w:val="left"/>
         <w:rPr>
           <w:b/>
           <w:bCs/>
         </w:rPr>
-        <w:t>Şekil 2</w:t>
-      </w:r>
-      <w:r>
-        <w:t>:</w:t>
-      </w:r>
-      <w:r>
+      </w:pPr>
+      <w:r>
+        <w:rPr>
+          <w:b/>
+          <w:bCs/>
+        </w:rPr>
+        <w:t>Şekil 2:</w:t>
+      </w:r>
+      <w:r>
+        <w:rPr>
+          <w:b/>
+          <w:bCs/>
+        </w:rPr>
         <w:t xml:space="preserve"> </w:t>
       </w:r>
       <w:r>
+        <w:rPr>
+          <w:b/>
+          <w:bCs/>
+        </w:rPr>
         <w:t>Mikroservis Mimarisinin Gelişimini Etkileyen Dönüm Noktaları</w:t>
       </w:r>
     </w:p>
@@ -18224,7 +18266,15 @@
         <w:t xml:space="preserve"> arasında ortak bir kelime dağarcığı olan </w:t>
       </w:r>
       <w:r>
-        <w:t>her yerde bulunan dil(Ubiquitous Language) oluştur</w:t>
+        <w:t xml:space="preserve">her yerde bulunan </w:t>
+      </w:r>
+      <w:proofErr w:type="gramStart"/>
+      <w:r>
+        <w:t>dil(</w:t>
+      </w:r>
+      <w:proofErr w:type="gramEnd"/>
+      <w:r>
+        <w:t>Ubiquitous Language) oluştur</w:t>
       </w:r>
       <w:r>
         <w:t>ulmasını</w:t>
@@ -18774,24 +18824,18 @@
       <w:pPr>
         <w:pStyle w:val="TezMetni"/>
         <w:ind w:firstLine="0"/>
-        <w:jc w:val="center"/>
-      </w:pPr>
-      <w:r>
+        <w:jc w:val="left"/>
         <w:rPr>
           <w:b/>
           <w:bCs/>
         </w:rPr>
-        <w:t xml:space="preserve">Şekil </w:t>
-      </w:r>
+      </w:pPr>
       <w:r>
         <w:rPr>
           <w:b/>
           <w:bCs/>
         </w:rPr>
-        <w:t>3</w:t>
-      </w:r>
-      <w:r>
-        <w:t>: Bulut Bilişim Hizmet Modelleri</w:t>
+        <w:t>Şekil 3: Bulut Bilişim Hizmet Modelleri</w:t>
       </w:r>
     </w:p>
     <w:p>
@@ -19596,24 +19640,18 @@
       <w:pPr>
         <w:pStyle w:val="TezMetni"/>
         <w:ind w:firstLine="0"/>
-        <w:jc w:val="center"/>
-      </w:pPr>
-      <w:r>
+        <w:jc w:val="left"/>
         <w:rPr>
           <w:b/>
           <w:bCs/>
         </w:rPr>
-        <w:t xml:space="preserve">Şekil </w:t>
-      </w:r>
+      </w:pPr>
       <w:r>
         <w:rPr>
           <w:b/>
           <w:bCs/>
         </w:rPr>
-        <w:t>4</w:t>
-      </w:r>
-      <w:r>
-        <w:t>: Docker Bileşenleri</w:t>
+        <w:t>Şekil 4: Docker Bileşenleri</w:t>
       </w:r>
     </w:p>
     <w:p>
@@ -19826,13 +19864,17 @@
       <w:pPr>
         <w:pStyle w:val="TezMetni"/>
         <w:ind w:firstLine="0"/>
-        <w:jc w:val="center"/>
-      </w:pPr>
-      <w:r>
+        <w:jc w:val="left"/>
         <w:rPr>
           <w:b/>
           <w:bCs/>
         </w:rPr>
+      </w:pPr>
+      <w:r>
+        <w:rPr>
+          <w:b/>
+          <w:bCs/>
+        </w:rPr>
         <w:t xml:space="preserve">Şekil </w:t>
       </w:r>
       <w:r>
@@ -19843,9 +19885,17 @@
         <w:t>5</w:t>
       </w:r>
       <w:r>
+        <w:rPr>
+          <w:b/>
+          <w:bCs/>
+        </w:rPr>
         <w:t xml:space="preserve">: </w:t>
       </w:r>
       <w:r>
+        <w:rPr>
+          <w:b/>
+          <w:bCs/>
+        </w:rPr>
         <w:t>Docker ve Sanal Makine Mimarileri</w:t>
       </w:r>
     </w:p>
@@ -20767,13 +20817,17 @@
       <w:pPr>
         <w:pStyle w:val="TezMetni"/>
         <w:ind w:firstLine="0"/>
-        <w:jc w:val="center"/>
-      </w:pPr>
-      <w:r>
+        <w:jc w:val="left"/>
         <w:rPr>
           <w:b/>
           <w:bCs/>
         </w:rPr>
+      </w:pPr>
+      <w:r>
+        <w:rPr>
+          <w:b/>
+          <w:bCs/>
+        </w:rPr>
         <w:t xml:space="preserve">Şekil </w:t>
       </w:r>
       <w:r>
@@ -20784,6 +20838,10 @@
         <w:t>6</w:t>
       </w:r>
       <w:r>
+        <w:rPr>
+          <w:b/>
+          <w:bCs/>
+        </w:rPr>
         <w:t>: Kubernetes Bileşenleri</w:t>
       </w:r>
     </w:p>
@@ -22315,17 +22373,19 @@
     <w:p>
       <w:pPr>
         <w:pStyle w:val="TezMetni"/>
-        <w:jc w:val="center"/>
-      </w:pPr>
-      <w:r>
+        <w:ind w:firstLine="0"/>
+        <w:jc w:val="left"/>
         <w:rPr>
           <w:b/>
           <w:bCs/>
         </w:rPr>
-        <w:t>Şekil 7:</w:t>
-      </w:r>
-      <w:r>
-        <w:t xml:space="preserve"> Strangler Yaklaşımı</w:t>
+      </w:pPr>
+      <w:r>
+        <w:rPr>
+          <w:b/>
+          <w:bCs/>
+        </w:rPr>
+        <w:t>Şekil 7: Strangler Yaklaşımı</w:t>
       </w:r>
     </w:p>
     <w:p>
@@ -25154,7 +25214,15 @@
         <w:t xml:space="preserve"> Bu sayı </w:t>
       </w:r>
       <w:r>
-        <w:t>bu kadrolarda çalışan personel sayısının %19’una tekabül etmektedir.</w:t>
+        <w:t xml:space="preserve">bu kadrolarda çalışan personel sayısının </w:t>
+      </w:r>
+      <w:proofErr w:type="gramStart"/>
+      <w:r>
+        <w:t>%19</w:t>
+      </w:r>
+      <w:proofErr w:type="gramEnd"/>
+      <w:r>
+        <w:t>’una tekabül etmektedir.</w:t>
       </w:r>
       <w:r>
         <w:t xml:space="preserve"> </w:t>
@@ -25402,13 +25470,17 @@
       <w:pPr>
         <w:pStyle w:val="TezMetni"/>
         <w:ind w:firstLine="0"/>
-        <w:jc w:val="center"/>
-      </w:pPr>
-      <w:r>
+        <w:jc w:val="left"/>
         <w:rPr>
           <w:b/>
           <w:bCs/>
         </w:rPr>
+      </w:pPr>
+      <w:r>
+        <w:rPr>
+          <w:b/>
+          <w:bCs/>
+        </w:rPr>
         <w:t>Grafik 1</w:t>
       </w:r>
       <w:r>
@@ -25419,6 +25491,10 @@
         <w:t>:</w:t>
       </w:r>
       <w:r>
+        <w:rPr>
+          <w:b/>
+          <w:bCs/>
+        </w:rPr>
         <w:t xml:space="preserve"> Katılan Personellerin Unvanlara Göre Dağılımı</w:t>
       </w:r>
     </w:p>
@@ -25515,7 +25591,7 @@
       <w:pPr>
         <w:pStyle w:val="TezMetni"/>
         <w:ind w:firstLine="0"/>
-        <w:jc w:val="center"/>
+        <w:jc w:val="left"/>
       </w:pPr>
       <w:r>
         <w:rPr>
@@ -25523,25 +25599,27 @@
           <w:bCs/>
         </w:rPr>
         <w:lastRenderedPageBreak/>
-        <w:t xml:space="preserve">Grafik </w:t>
+        <w:t>Grafik 2: Personel</w:t>
       </w:r>
       <w:r>
         <w:rPr>
           <w:b/>
           <w:bCs/>
         </w:rPr>
-        <w:t>2:</w:t>
-      </w:r>
-      <w:r>
-        <w:t xml:space="preserve"> Personel</w:t>
-      </w:r>
-      <w:r>
         <w:t>in Deneyim</w:t>
       </w:r>
       <w:r>
+        <w:rPr>
+          <w:b/>
+          <w:bCs/>
+        </w:rPr>
         <w:t xml:space="preserve"> Yılı</w:t>
       </w:r>
       <w:r>
+        <w:rPr>
+          <w:b/>
+          <w:bCs/>
+        </w:rPr>
         <w:t xml:space="preserve"> Dağılımı</w:t>
       </w:r>
       <w:r>
@@ -25635,11 +25713,16 @@
         <w:t xml:space="preserve"> bilişim alanında</w:t>
       </w:r>
       <w:r>
-        <w:t xml:space="preserve"> %67</w:t>
+        <w:t xml:space="preserve"> </w:t>
+      </w:r>
+      <w:proofErr w:type="gramStart"/>
+      <w:r>
+        <w:t>%67</w:t>
       </w:r>
       <w:r>
         <w:t>,74</w:t>
       </w:r>
+      <w:proofErr w:type="gramEnd"/>
       <w:r>
         <w:t xml:space="preserve"> oranında yeterli derecede tecrübeli olduğu görülmektedir.</w:t>
       </w:r>
@@ -25658,29 +25741,32 @@
     <w:p>
       <w:pPr>
         <w:pStyle w:val="TezMetni"/>
-        <w:jc w:val="center"/>
-      </w:pPr>
-      <w:r>
+        <w:ind w:firstLine="0"/>
+        <w:jc w:val="left"/>
         <w:rPr>
           <w:b/>
           <w:bCs/>
         </w:rPr>
-        <w:t xml:space="preserve">Grafik </w:t>
-      </w:r>
+      </w:pPr>
       <w:r>
         <w:rPr>
           <w:b/>
           <w:bCs/>
         </w:rPr>
-        <w:t>3:</w:t>
-      </w:r>
-      <w:r>
-        <w:t xml:space="preserve"> </w:t>
-      </w:r>
-      <w:r>
+        <w:t xml:space="preserve">Grafik 3: </w:t>
+      </w:r>
+      <w:r>
+        <w:rPr>
+          <w:b/>
+          <w:bCs/>
+        </w:rPr>
         <w:t>P</w:t>
       </w:r>
       <w:r>
+        <w:rPr>
+          <w:b/>
+          <w:bCs/>
+        </w:rPr>
         <w:t>ersonelin Deneyimi Olan Roller</w:t>
       </w:r>
     </w:p>
@@ -25823,12 +25909,14 @@
       <w:r>
         <w:t xml:space="preserve"> </w:t>
       </w:r>
+      <w:proofErr w:type="gramStart"/>
       <w:r>
         <w:t>%14</w:t>
       </w:r>
       <w:r>
         <w:t>,52</w:t>
       </w:r>
+      <w:proofErr w:type="gramEnd"/>
       <w:r>
         <w:t>’ü</w:t>
       </w:r>
@@ -25850,13 +25938,18 @@
     <w:p>
       <w:pPr>
         <w:pStyle w:val="TezMetni"/>
-        <w:jc w:val="center"/>
-      </w:pPr>
-      <w:r>
+        <w:ind w:firstLine="0"/>
+        <w:jc w:val="left"/>
         <w:rPr>
           <w:b/>
           <w:bCs/>
         </w:rPr>
+      </w:pPr>
+      <w:r>
+        <w:rPr>
+          <w:b/>
+          <w:bCs/>
+        </w:rPr>
         <w:t xml:space="preserve">Grafik </w:t>
       </w:r>
       <w:r>
@@ -25871,15 +25964,20 @@
           <w:b/>
           <w:bCs/>
         </w:rPr>
-        <w:t>:</w:t>
-      </w:r>
-      <w:r>
-        <w:t xml:space="preserve"> Personelin </w:t>
-      </w:r>
-      <w:r>
+        <w:t xml:space="preserve">: Personelin </w:t>
+      </w:r>
+      <w:r>
+        <w:rPr>
+          <w:b/>
+          <w:bCs/>
+        </w:rPr>
         <w:t xml:space="preserve">Mikroservis Mimarisi </w:t>
       </w:r>
       <w:r>
+        <w:rPr>
+          <w:b/>
+          <w:bCs/>
+        </w:rPr>
         <w:t>Bilgisi</w:t>
       </w:r>
     </w:p>
@@ -25990,7 +26088,15 @@
         <w:t xml:space="preserve">ersonelin </w:t>
       </w:r>
       <w:r>
-        <w:t xml:space="preserve">sadece %17,74’ü en az bir projede yer aldığını belirtmiştir. Tecrübe yılının bu kadar fazla olmasına rağmen mikroservis mimarisi ile geliştirilmiş bir projede </w:t>
+        <w:t xml:space="preserve">sadece </w:t>
+      </w:r>
+      <w:proofErr w:type="gramStart"/>
+      <w:r>
+        <w:t>%17,74</w:t>
+      </w:r>
+      <w:proofErr w:type="gramEnd"/>
+      <w:r>
+        <w:t xml:space="preserve">’ü en az bir projede yer aldığını belirtmiştir. Tecrübe yılının bu kadar fazla olmasına rağmen mikroservis mimarisi ile geliştirilmiş bir projede </w:t>
       </w:r>
       <w:r>
         <w:t xml:space="preserve">çoğu kişinin </w:t>
@@ -26011,26 +26117,25 @@
     <w:p>
       <w:pPr>
         <w:pStyle w:val="TezMetni"/>
-        <w:jc w:val="center"/>
-      </w:pPr>
-      <w:r>
+        <w:ind w:firstLine="0"/>
+        <w:jc w:val="left"/>
         <w:rPr>
           <w:b/>
           <w:bCs/>
         </w:rPr>
-        <w:t xml:space="preserve">Grafik </w:t>
-      </w:r>
+      </w:pPr>
       <w:r>
         <w:rPr>
           <w:b/>
           <w:bCs/>
         </w:rPr>
-        <w:t>5:</w:t>
-      </w:r>
-      <w:r>
-        <w:t xml:space="preserve"> Personelin </w:t>
-      </w:r>
-      <w:r>
+        <w:t xml:space="preserve">Grafik 5: Personelin </w:t>
+      </w:r>
+      <w:r>
+        <w:rPr>
+          <w:b/>
+          <w:bCs/>
+        </w:rPr>
         <w:t>Mikroservis Mimarisi Proje Tecrübesi</w:t>
       </w:r>
     </w:p>
@@ -26283,24 +26388,19 @@
     <w:p>
       <w:pPr>
         <w:pStyle w:val="TezMetni"/>
-        <w:jc w:val="center"/>
-      </w:pPr>
-      <w:r>
+        <w:ind w:firstLine="0"/>
+        <w:jc w:val="left"/>
         <w:rPr>
           <w:b/>
           <w:bCs/>
         </w:rPr>
-        <w:t xml:space="preserve">Grafik </w:t>
-      </w:r>
+      </w:pPr>
       <w:r>
         <w:rPr>
           <w:b/>
           <w:bCs/>
         </w:rPr>
-        <w:t>6:</w:t>
-      </w:r>
-      <w:r>
-        <w:t xml:space="preserve"> Personelin Kullandığı Teknolojiler</w:t>
+        <w:t>Grafik 6: Personelin Kullandığı Teknolojiler</w:t>
       </w:r>
     </w:p>
     <w:p>
@@ -26458,7 +26558,15 @@
         <w:t>ın</w:t>
       </w:r>
       <w:r>
-        <w:t xml:space="preserve"> %79,03 olması</w:t>
+        <w:t xml:space="preserve"> </w:t>
+      </w:r>
+      <w:proofErr w:type="gramStart"/>
+      <w:r>
+        <w:t>%79,03</w:t>
+      </w:r>
+      <w:proofErr w:type="gramEnd"/>
+      <w:r>
+        <w:t xml:space="preserve"> olması</w:t>
       </w:r>
       <w:r>
         <w:t xml:space="preserve"> </w:t>
@@ -26491,27 +26599,19 @@
     <w:p>
       <w:pPr>
         <w:pStyle w:val="TezMetni"/>
-        <w:jc w:val="center"/>
-      </w:pPr>
-      <w:r>
+        <w:ind w:firstLine="0"/>
+        <w:jc w:val="left"/>
         <w:rPr>
           <w:b/>
           <w:bCs/>
         </w:rPr>
-        <w:t xml:space="preserve">Grafik </w:t>
-      </w:r>
+      </w:pPr>
       <w:r>
         <w:rPr>
           <w:b/>
           <w:bCs/>
         </w:rPr>
-        <w:t>7:</w:t>
-      </w:r>
-      <w:r>
-        <w:t xml:space="preserve"> </w:t>
-      </w:r>
-      <w:r>
-        <w:t>Mikroservislerin Öğrenimi ve Uygulanması için Zaman ve Kaynak Kullanılabilirliği</w:t>
+        <w:t>Grafik 7: Mikroservislerin Öğrenimi ve Uygulanması için Zaman ve Kaynak Kullanılabilirliği</w:t>
       </w:r>
     </w:p>
     <w:p>
@@ -26610,7 +26710,15 @@
         <w:t>’de a</w:t>
       </w:r>
       <w:r>
-        <w:t xml:space="preserve">nkete katılanların %53,23’ü mikroservis mimarisini öğrenecek ve uygulayacak zamana sahip olmadığını belirtirken geriye kalan %46,77’lik kısım </w:t>
+        <w:t xml:space="preserve">nkete katılanların </w:t>
+      </w:r>
+      <w:proofErr w:type="gramStart"/>
+      <w:r>
+        <w:t>%53,23</w:t>
+      </w:r>
+      <w:proofErr w:type="gramEnd"/>
+      <w:r>
+        <w:t xml:space="preserve">’ü mikroservis mimarisini öğrenecek ve uygulayacak zamana sahip olmadığını belirtirken geriye kalan %46,77’lik kısım </w:t>
       </w:r>
       <w:r>
         <w:t xml:space="preserve">gerekli </w:t>
@@ -26685,33 +26793,26 @@
     <w:p>
       <w:pPr>
         <w:pStyle w:val="TezMetni"/>
-        <w:jc w:val="center"/>
-      </w:pPr>
-      <w:r>
+        <w:ind w:firstLine="0"/>
+        <w:jc w:val="left"/>
         <w:rPr>
           <w:b/>
           <w:bCs/>
         </w:rPr>
-        <w:t xml:space="preserve">Grafik </w:t>
-      </w:r>
+      </w:pPr>
       <w:r>
         <w:rPr>
           <w:b/>
           <w:bCs/>
         </w:rPr>
-        <w:t>8:</w:t>
-      </w:r>
-      <w:r>
-        <w:t xml:space="preserve"> </w:t>
-      </w:r>
-      <w:r>
-        <w:t>Mevcut Uygulamalar İçin Mikro</w:t>
-      </w:r>
-      <w:r>
-        <w:t xml:space="preserve">servis Mimarisinin </w:t>
-      </w:r>
-      <w:r>
-        <w:t>Benimsenmesinin Faydalarına İlişkin Perspektifler</w:t>
+        <w:t xml:space="preserve">Grafik 8: </w:t>
+      </w:r>
+      <w:r>
+        <w:rPr>
+          <w:b/>
+          <w:bCs/>
+        </w:rPr>
+        <w:t>Mevcut Uygulamalar İçin Mikroservis Mimarisinin Benimsenmesinin Faydalarına İlişkin Perspektifler</w:t>
       </w:r>
     </w:p>
     <w:p>
@@ -26810,7 +26911,15 @@
         <w:t>personellerin</w:t>
       </w:r>
       <w:r>
-        <w:t xml:space="preserve"> %40,32'sinin böyle bir geçişin faydalı olacağına inandığını, %19,35'inin katılmadığını ve %40,32'sinin emin olmadığını veya bir fikri olmadığını göstermektedir. Bu dağılım, katılımcıların benzersiz gereksinimlere ve zorluklara sahip farklı uygulamalar üzerinde çalışıyor </w:t>
+        <w:t xml:space="preserve"> </w:t>
+      </w:r>
+      <w:proofErr w:type="gramStart"/>
+      <w:r>
+        <w:t>%40,32</w:t>
+      </w:r>
+      <w:proofErr w:type="gramEnd"/>
+      <w:r>
+        <w:t xml:space="preserve">'sinin böyle bir geçişin faydalı olacağına inandığını, %19,35'inin katılmadığını ve %40,32'sinin emin olmadığını veya bir fikri olmadığını göstermektedir. Bu dağılım, katılımcıların benzersiz gereksinimlere ve zorluklara sahip farklı uygulamalar üzerinde çalışıyor </w:t>
       </w:r>
       <w:r>
         <w:t>olduğu</w:t>
@@ -26839,9 +26948,11 @@
       <w:r>
         <w:t xml:space="preserve"> büyük, karmaşık ve sık güncelleme gerektiren uygulamalar için avantajlar sunmaktadır. Bunun aksine küçük ölçekli ve az bileşenli uygulamalar için uygulanması dezavantaj getirmektedir. </w:t>
       </w:r>
+      <w:proofErr w:type="gramStart"/>
       <w:r>
         <w:t>%40,32</w:t>
       </w:r>
+      <w:proofErr w:type="gramEnd"/>
       <w:r>
         <w:t xml:space="preserve"> oranında geçişin avantaj getireceğini düşünen </w:t>
       </w:r>
@@ -26862,48 +26973,39 @@
       <w:pPr>
         <w:pStyle w:val="TezMetni"/>
         <w:ind w:firstLine="0"/>
-        <w:jc w:val="center"/>
-      </w:pPr>
-      <w:r>
+        <w:jc w:val="left"/>
         <w:rPr>
           <w:b/>
           <w:bCs/>
         </w:rPr>
-        <w:t xml:space="preserve">Grafik </w:t>
-      </w:r>
+      </w:pPr>
       <w:r>
         <w:rPr>
           <w:b/>
           <w:bCs/>
         </w:rPr>
-        <w:t>9:</w:t>
-      </w:r>
-      <w:r>
-        <w:t xml:space="preserve"> </w:t>
-      </w:r>
-      <w:r>
-        <w:t>Mikroservi</w:t>
-      </w:r>
-      <w:r>
-        <w:t>s Mimarisi</w:t>
-      </w:r>
-      <w:r>
-        <w:t xml:space="preserve"> </w:t>
-      </w:r>
-      <w:r>
-        <w:t>İ</w:t>
-      </w:r>
-      <w:r>
-        <w:t>çin Altyapı</w:t>
-      </w:r>
-      <w:r>
+        <w:t xml:space="preserve">Grafik 9: </w:t>
+      </w:r>
+      <w:r>
+        <w:rPr>
+          <w:b/>
+          <w:bCs/>
+        </w:rPr>
+        <w:t>Mikroservis Mimarisi İçin Altyapı</w:t>
+      </w:r>
+      <w:r>
+        <w:rPr>
+          <w:b/>
+          <w:bCs/>
+        </w:rPr>
         <w:t xml:space="preserve">nın </w:t>
       </w:r>
       <w:r>
-        <w:t xml:space="preserve">Algılanan </w:t>
-      </w:r>
-      <w:r>
-        <w:t>Yeterliliği</w:t>
+        <w:rPr>
+          <w:b/>
+          <w:bCs/>
+        </w:rPr>
+        <w:t>Algılanan Yeterliliği</w:t>
       </w:r>
     </w:p>
     <w:p>
@@ -26995,13 +27097,17 @@
       <w:pPr>
         <w:pStyle w:val="TezMetni"/>
         <w:ind w:firstLine="0"/>
-        <w:jc w:val="center"/>
-      </w:pPr>
-      <w:r>
+        <w:jc w:val="left"/>
         <w:rPr>
           <w:b/>
           <w:bCs/>
         </w:rPr>
+      </w:pPr>
+      <w:r>
+        <w:rPr>
+          <w:b/>
+          <w:bCs/>
+        </w:rPr>
         <w:t xml:space="preserve">Grafik </w:t>
       </w:r>
       <w:r>
@@ -27016,30 +27122,48 @@
           <w:b/>
           <w:bCs/>
         </w:rPr>
-        <w:t>:</w:t>
-      </w:r>
-      <w:r>
+        <w:t xml:space="preserve">: </w:t>
+      </w:r>
+      <w:r>
+        <w:rPr>
+          <w:b/>
+          <w:bCs/>
+        </w:rPr>
+        <w:t>Mikroservi</w:t>
+      </w:r>
+      <w:r>
+        <w:rPr>
+          <w:b/>
+          <w:bCs/>
+        </w:rPr>
+        <w:t>s Mimarisi</w:t>
+      </w:r>
+      <w:r>
+        <w:rPr>
+          <w:b/>
+          <w:bCs/>
+        </w:rPr>
         <w:t xml:space="preserve"> </w:t>
       </w:r>
       <w:r>
-        <w:t>Mikroservi</w:t>
-      </w:r>
-      <w:r>
-        <w:t>s Mimarisi</w:t>
-      </w:r>
-      <w:r>
-        <w:t xml:space="preserve"> </w:t>
-      </w:r>
-      <w:r>
+        <w:rPr>
+          <w:b/>
+          <w:bCs/>
+        </w:rPr>
         <w:t>İ</w:t>
       </w:r>
       <w:r>
-        <w:t xml:space="preserve">çin Teknolojik Altyapı ve İnsan Kaynaklarının Algılanan </w:t>
-      </w:r>
-      <w:r>
-        <w:t>Yeterlili</w:t>
-      </w:r>
-      <w:r>
+        <w:rPr>
+          <w:b/>
+          <w:bCs/>
+        </w:rPr>
+        <w:t>çin Teknolojik Altyapı ve İnsan Kaynaklarının Algılanan Yeterlili</w:t>
+      </w:r>
+      <w:r>
+        <w:rPr>
+          <w:b/>
+          <w:bCs/>
+        </w:rPr>
         <w:t>k Derecesi</w:t>
       </w:r>
     </w:p>
@@ -27167,7 +27291,15 @@
         <w:t>’</w:t>
       </w:r>
       <w:r>
-        <w:t>da katılımcıların %32,26'sı kurumun gerekli altyapıya sahip olduğuna inanırken,</w:t>
+        <w:t xml:space="preserve">da katılımcıların </w:t>
+      </w:r>
+      <w:proofErr w:type="gramStart"/>
+      <w:r>
+        <w:t>%32,26</w:t>
+      </w:r>
+      <w:proofErr w:type="gramEnd"/>
+      <w:r>
+        <w:t>'sı kurumun gerekli altyapıya sahip olduğuna inanırken,</w:t>
       </w:r>
       <w:r>
         <w:t xml:space="preserve"> </w:t>
@@ -27193,7 +27325,15 @@
         <w:t xml:space="preserve"> </w:t>
       </w:r>
       <w:r>
-        <w:t xml:space="preserve">%22,58’i yeterli ve orta derecede hazır olduğunu belirtmiştir. %9,68’lik sapma </w:t>
+        <w:t xml:space="preserve">%22,58’i yeterli ve orta derecede hazır olduğunu belirtmiştir. </w:t>
+      </w:r>
+      <w:proofErr w:type="gramStart"/>
+      <w:r>
+        <w:t>%9,68</w:t>
+      </w:r>
+      <w:proofErr w:type="gramEnd"/>
+      <w:r>
+        <w:t xml:space="preserve">’lik sapma </w:t>
       </w:r>
       <w:r>
         <w:rPr>
@@ -28842,13 +28982,20 @@
           <w:b/>
           <w:bCs/>
         </w:rPr>
-        <w:t xml:space="preserve">   Tablo</w:t>
+        <w:t xml:space="preserve">   </w:t>
       </w:r>
       <w:r>
         <w:rPr>
           <w:b/>
           <w:bCs/>
         </w:rPr>
+        <w:t>Tablo</w:t>
+      </w:r>
+      <w:r>
+        <w:rPr>
+          <w:b/>
+          <w:bCs/>
+        </w:rPr>
         <w:t xml:space="preserve"> </w:t>
       </w:r>
       <w:r>
@@ -28870,12 +29017,13 @@
           <w:b/>
           <w:bCs/>
         </w:rPr>
-        <w:t xml:space="preserve"> </w:t>
-      </w:r>
-      <w:r>
-        <w:t>Talep Bileşeninin Alanları</w:t>
-      </w:r>
-      <w:r>
+        <w:t xml:space="preserve"> Talep Bileşeninin Alanları</w:t>
+      </w:r>
+      <w:r>
+        <w:rPr>
+          <w:b/>
+          <w:bCs/>
+        </w:rPr>
         <w:t xml:space="preserve"> ve Bağımlılıkları</w:t>
       </w:r>
     </w:p>
@@ -29710,12 +29858,14 @@
       <w:r>
         <w:t xml:space="preserve"> </w:t>
       </w:r>
+      <w:proofErr w:type="gramStart"/>
       <w:r>
         <w:rPr>
           <w:rFonts w:ascii="Corbel Light" w:hAnsi="Corbel Light"/>
         </w:rPr>
         <w:t>application.properties</w:t>
       </w:r>
+      <w:proofErr w:type="gramEnd"/>
       <w:r>
         <w:t xml:space="preserve"> talep uygulamasına özel veritabanı </w:t>
       </w:r>
@@ -29744,13 +29894,18 @@
     <w:p>
       <w:pPr>
         <w:pStyle w:val="TezMetni"/>
-        <w:jc w:val="center"/>
-      </w:pPr>
-      <w:r>
+        <w:ind w:firstLine="0"/>
+        <w:jc w:val="left"/>
         <w:rPr>
           <w:b/>
           <w:bCs/>
         </w:rPr>
+      </w:pPr>
+      <w:r>
+        <w:rPr>
+          <w:b/>
+          <w:bCs/>
+        </w:rPr>
         <w:t xml:space="preserve">Şekil </w:t>
       </w:r>
       <w:r>
@@ -29765,10 +29920,7 @@
           <w:b/>
           <w:bCs/>
         </w:rPr>
-        <w:t>:</w:t>
-      </w:r>
-      <w:r>
-        <w:t xml:space="preserve"> Talep Mikroservisi Proje Yapısı</w:t>
+        <w:t>: Talep Mikroservisi Proje Yapısı</w:t>
       </w:r>
     </w:p>
     <w:p>
@@ -29861,6 +30013,7 @@
       <w:pPr>
         <w:pStyle w:val="TezMetni"/>
       </w:pPr>
+      <w:proofErr w:type="gramStart"/>
       <w:r>
         <w:rPr>
           <w:rFonts w:ascii="Corbel Light" w:hAnsi="Corbel Light"/>
@@ -29873,6 +30026,7 @@
         </w:rPr>
         <w:t>alep</w:t>
       </w:r>
+      <w:proofErr w:type="gramEnd"/>
       <w:r>
         <w:rPr>
           <w:rFonts w:ascii="Corbel Light" w:hAnsi="Corbel Light"/>
@@ -29920,11 +30074,19 @@
       <w:r>
         <w:t xml:space="preserve"> </w:t>
       </w:r>
+      <w:proofErr w:type="gramStart"/>
       <w:r>
         <w:rPr>
           <w:rFonts w:ascii="Corbel Light" w:hAnsi="Corbel Light"/>
         </w:rPr>
-        <w:t>naming-server</w:t>
+        <w:t>naming</w:t>
+      </w:r>
+      <w:proofErr w:type="gramEnd"/>
+      <w:r>
+        <w:rPr>
+          <w:rFonts w:ascii="Corbel Light" w:hAnsi="Corbel Light"/>
+        </w:rPr>
+        <w:t>-server</w:t>
       </w:r>
       <w:r>
         <w:t xml:space="preserve"> </w:t>
@@ -29944,12 +30106,14 @@
       <w:r>
         <w:t xml:space="preserve">uştur. </w:t>
       </w:r>
+      <w:proofErr w:type="gramStart"/>
       <w:r>
         <w:rPr>
           <w:rFonts w:ascii="Corbel Light" w:hAnsi="Corbel Light"/>
         </w:rPr>
         <w:t>application.properties</w:t>
       </w:r>
+      <w:proofErr w:type="gramEnd"/>
       <w:r>
         <w:t xml:space="preserve"> dosyasındaki yapılandırma</w:t>
       </w:r>
@@ -29962,11 +30126,19 @@
       <w:r>
         <w:t xml:space="preserve">lmektedir. </w:t>
       </w:r>
+      <w:proofErr w:type="gramStart"/>
       <w:r>
         <w:rPr>
           <w:rFonts w:ascii="Corbel Light" w:hAnsi="Corbel Light"/>
         </w:rPr>
-        <w:t>naming-server</w:t>
+        <w:t>naming</w:t>
+      </w:r>
+      <w:proofErr w:type="gramEnd"/>
+      <w:r>
+        <w:rPr>
+          <w:rFonts w:ascii="Corbel Light" w:hAnsi="Corbel Light"/>
+        </w:rPr>
+        <w:t>-server</w:t>
       </w:r>
       <w:r>
         <w:t xml:space="preserve">’ın </w:t>
@@ -29998,12 +30170,14 @@
       <w:r>
         <w:t xml:space="preserve">Bu, </w:t>
       </w:r>
+      <w:proofErr w:type="gramStart"/>
       <w:r>
         <w:rPr>
           <w:rFonts w:ascii="Corbel Light" w:hAnsi="Corbel Light"/>
         </w:rPr>
         <w:t>application.properties</w:t>
       </w:r>
+      <w:proofErr w:type="gramEnd"/>
       <w:r>
         <w:t xml:space="preserve"> </w:t>
       </w:r>
@@ -30081,12 +30255,14 @@
       <w:r>
         <w:t xml:space="preserve"> adında Spring Boot projesi gerekli bağımlılıklar eklenerek oluşturulur. </w:t>
       </w:r>
+      <w:proofErr w:type="gramStart"/>
       <w:r>
         <w:rPr>
           <w:rFonts w:ascii="Corbel Light" w:hAnsi="Corbel Light"/>
         </w:rPr>
         <w:t>application.properties</w:t>
       </w:r>
+      <w:proofErr w:type="gramEnd"/>
       <w:r>
         <w:t xml:space="preserve"> içinde </w:t>
       </w:r>
@@ -30099,10 +30275,54 @@
       <w:r>
         <w:t xml:space="preserve"> görmesi sağlanır. </w:t>
       </w:r>
+      <w:proofErr w:type="gramStart"/>
       <w:r>
         <w:rPr>
           <w:rFonts w:ascii="Corbel Light" w:hAnsi="Corbel Light"/>
         </w:rPr>
+        <w:t>api</w:t>
+      </w:r>
+      <w:proofErr w:type="gramEnd"/>
+      <w:r>
+        <w:rPr>
+          <w:rFonts w:ascii="Corbel Light" w:hAnsi="Corbel Light"/>
+        </w:rPr>
+        <w:t>-gateway</w:t>
+      </w:r>
+      <w:r>
+        <w:rPr>
+          <w:rFonts w:ascii="Corbel Light" w:hAnsi="Corbel Light"/>
+        </w:rPr>
+        <w:t xml:space="preserve"> </w:t>
+      </w:r>
+      <w:r>
+        <w:t xml:space="preserve">içerisinde rota tanımları yapılır. Her rota ek filtreler </w:t>
+      </w:r>
+      <w:r>
+        <w:t>içerebilen bir URI belirtir.</w:t>
+      </w:r>
+      <w:r>
+        <w:t xml:space="preserve"> </w:t>
+      </w:r>
+      <w:r>
+        <w:t>Rotalar, Eureka’nın servis keşfi yeteneklerinden yararlan</w:t>
+      </w:r>
+      <w:r>
+        <w:t>abilir.</w:t>
+      </w:r>
+      <w:r>
+        <w:t xml:space="preserve"> </w:t>
+      </w:r>
+      <w:r>
+        <w:t>Son olarak</w:t>
+      </w:r>
+      <w:r>
+        <w:t xml:space="preserve"> </w:t>
+      </w:r>
+      <w:r>
+        <w:rPr>
+          <w:rFonts w:ascii="Corbel Light" w:hAnsi="Corbel Light"/>
+        </w:rPr>
         <w:t>api-gateway</w:t>
       </w:r>
       <w:r>
@@ -30112,153 +30332,123 @@
         <w:t xml:space="preserve"> </w:t>
       </w:r>
       <w:r>
-        <w:t xml:space="preserve">içerisinde rota tanımları yapılır. Her rota ek filtreler </w:t>
-      </w:r>
-      <w:r>
-        <w:t>içerebilen bir URI belirtir.</w:t>
+        <w:t>içerisinde loglama işlemi gerçekleştiril</w:t>
+      </w:r>
+      <w:r>
+        <w:t>ir</w:t>
+      </w:r>
+      <w:r>
+        <w:t>.</w:t>
+      </w:r>
+    </w:p>
+    <w:p>
+      <w:pPr>
+        <w:pStyle w:val="TezMetni"/>
+        <w:ind w:firstLine="0"/>
+      </w:pPr>
+    </w:p>
+    <w:p>
+      <w:pPr>
+        <w:pStyle w:val="TezMetni"/>
+      </w:pPr>
+      <w:r>
+        <w:t>Özetle</w:t>
+      </w:r>
+      <w:r>
+        <w:t xml:space="preserve"> sistem</w:t>
+      </w:r>
+      <w:r>
+        <w:t>, monolitik Emektar4B uygulaması ve ondan ayırarak yeni bir mikroservis olarak geliştirilen ve kendi</w:t>
+      </w:r>
+      <w:r>
+        <w:t>ne ait</w:t>
+      </w:r>
+      <w:r>
+        <w:t xml:space="preserve"> veritabanı olan </w:t>
+      </w:r>
+      <w:r>
+        <w:rPr>
+          <w:rFonts w:ascii="Corbel Light" w:hAnsi="Corbel Light"/>
+        </w:rPr>
+        <w:t>t</w:t>
+      </w:r>
+      <w:r>
+        <w:rPr>
+          <w:rFonts w:ascii="Corbel Light" w:hAnsi="Corbel Light"/>
+        </w:rPr>
+        <w:t>alep</w:t>
+      </w:r>
+      <w:r>
+        <w:rPr>
+          <w:rFonts w:ascii="Corbel Light" w:hAnsi="Corbel Light"/>
+        </w:rPr>
+        <w:t>-</w:t>
+      </w:r>
+      <w:r>
+        <w:rPr>
+          <w:rFonts w:ascii="Corbel Light" w:hAnsi="Corbel Light"/>
+        </w:rPr>
+        <w:t>mikroservisi</w:t>
+      </w:r>
+      <w:r>
+        <w:t>, bir API Gateway, bir Servis Keşfi olmak üzere 4 bileşenden meydana gelir. API</w:t>
+      </w:r>
+      <w:r>
+        <w:t xml:space="preserve"> Gateway merkezi giriş noktası olarak hareket eder. Kimlik doğrulama, yetkilendirme ve loglama işlemlerini yapar. Servis keşfi ise diğer uygulamaların adreslerinin tutulduğu bir kayıt defteri görevi görür. Dinamik olarak servis keşfi yapar. Eğer gerekli konfigürasyon yapılırsa yük dengeleme işlevi görebilir. Yani bir mikroservise aşırı istek gelmesi halinde mikroservisin örnekleri arasında isteklerin eşit şekilde dağıtılmasını sağlayabilir.</w:t>
       </w:r>
       <w:r>
         <w:t xml:space="preserve"> </w:t>
       </w:r>
-      <w:r>
-        <w:t>Rotalar, Eureka’nın servis keşfi yeteneklerinden yararlan</w:t>
-      </w:r>
-      <w:r>
-        <w:t>abilir.</w:t>
-      </w:r>
-      <w:r>
-        <w:t xml:space="preserve"> </w:t>
-      </w:r>
-      <w:r>
-        <w:t>Son olarak</w:t>
-      </w:r>
-      <w:r>
-        <w:t xml:space="preserve"> </w:t>
-      </w:r>
+      <w:proofErr w:type="gramStart"/>
       <w:r>
         <w:rPr>
           <w:rFonts w:ascii="Corbel Light" w:hAnsi="Corbel Light"/>
         </w:rPr>
-        <w:t>api-gateway</w:t>
+        <w:t>t</w:t>
       </w:r>
       <w:r>
         <w:rPr>
           <w:rFonts w:ascii="Corbel Light" w:hAnsi="Corbel Light"/>
         </w:rPr>
-        <w:t xml:space="preserve"> </w:t>
-      </w:r>
-      <w:r>
-        <w:t>içerisinde loglama işlemi gerçekleştiril</w:t>
-      </w:r>
-      <w:r>
-        <w:t>ir</w:t>
-      </w:r>
-      <w:r>
-        <w:t>.</w:t>
-      </w:r>
+        <w:t>alep</w:t>
+      </w:r>
+      <w:proofErr w:type="gramEnd"/>
+      <w:r>
+        <w:rPr>
+          <w:rFonts w:ascii="Corbel Light" w:hAnsi="Corbel Light"/>
+        </w:rPr>
+        <w:t>-</w:t>
+      </w:r>
+      <w:r>
+        <w:rPr>
+          <w:rFonts w:ascii="Corbel Light" w:hAnsi="Corbel Light"/>
+        </w:rPr>
+        <w:t>mikroservisi</w:t>
+      </w:r>
+      <w:r>
+        <w:t xml:space="preserve"> talep verilerinin manipülasyonundan sorumludur. Sistemin genel işleyişi bu şekildedir. </w:t>
+      </w:r>
+    </w:p>
+    <w:p>
+      <w:pPr>
+        <w:pStyle w:val="TezMetni"/>
+      </w:pPr>
     </w:p>
     <w:p>
       <w:pPr>
         <w:pStyle w:val="TezMetni"/>
         <w:ind w:firstLine="0"/>
-      </w:pPr>
-    </w:p>
-    <w:p>
-      <w:pPr>
-        <w:pStyle w:val="TezMetni"/>
-      </w:pPr>
-      <w:r>
-        <w:t>Özetle</w:t>
-      </w:r>
-      <w:r>
-        <w:t xml:space="preserve"> sistem</w:t>
-      </w:r>
-      <w:r>
-        <w:t>, monolitik Emektar4B uygulaması ve ondan ayırarak yeni bir mikroservis olarak geliştirilen ve kendi</w:t>
-      </w:r>
-      <w:r>
-        <w:t>ne ait</w:t>
-      </w:r>
-      <w:r>
-        <w:t xml:space="preserve"> veritabanı olan </w:t>
-      </w:r>
-      <w:r>
-        <w:rPr>
-          <w:rFonts w:ascii="Corbel Light" w:hAnsi="Corbel Light"/>
-        </w:rPr>
-        <w:t>t</w:t>
-      </w:r>
-      <w:r>
-        <w:rPr>
-          <w:rFonts w:ascii="Corbel Light" w:hAnsi="Corbel Light"/>
-        </w:rPr>
-        <w:t>alep</w:t>
-      </w:r>
-      <w:r>
-        <w:rPr>
-          <w:rFonts w:ascii="Corbel Light" w:hAnsi="Corbel Light"/>
-        </w:rPr>
-        <w:t>-</w:t>
-      </w:r>
-      <w:r>
-        <w:rPr>
-          <w:rFonts w:ascii="Corbel Light" w:hAnsi="Corbel Light"/>
-        </w:rPr>
-        <w:t>mikroservisi</w:t>
-      </w:r>
-      <w:r>
-        <w:t>, bir API Gateway, bir Servis Keşfi olmak üzere 4 bileşenden meydana gelir. API</w:t>
-      </w:r>
-      <w:r>
-        <w:t xml:space="preserve"> Gateway merkezi giriş noktası olarak hareket eder. Kimlik doğrulama, yetkilendirme ve loglama işlemlerini yapar. Servis keşfi ise diğer uygulamaların adreslerinin tutulduğu bir kayıt defteri görevi görür. Dinamik olarak servis keşfi yapar. Eğer gerekli konfigürasyon yapılırsa yük dengeleme işlevi görebilir. Yani bir mikroservise aşırı istek gelmesi halinde mikroservisin örnekleri arasında isteklerin eşit şekilde dağıtılmasını sağlayabilir.</w:t>
-      </w:r>
-      <w:r>
-        <w:t xml:space="preserve"> </w:t>
-      </w:r>
-      <w:r>
-        <w:rPr>
-          <w:rFonts w:ascii="Corbel Light" w:hAnsi="Corbel Light"/>
-        </w:rPr>
-        <w:t>t</w:t>
-      </w:r>
-      <w:r>
-        <w:rPr>
-          <w:rFonts w:ascii="Corbel Light" w:hAnsi="Corbel Light"/>
-        </w:rPr>
-        <w:t>alep</w:t>
-      </w:r>
-      <w:r>
-        <w:rPr>
-          <w:rFonts w:ascii="Corbel Light" w:hAnsi="Corbel Light"/>
-        </w:rPr>
-        <w:t>-</w:t>
-      </w:r>
-      <w:r>
-        <w:rPr>
-          <w:rFonts w:ascii="Corbel Light" w:hAnsi="Corbel Light"/>
-        </w:rPr>
-        <w:t>mikroservisi</w:t>
-      </w:r>
-      <w:r>
-        <w:t xml:space="preserve"> talep verilerinin manipülasyonundan sorumludur. Sistemin genel işleyişi bu şekildedir. </w:t>
-      </w:r>
-    </w:p>
-    <w:p>
-      <w:pPr>
-        <w:pStyle w:val="TezMetni"/>
-      </w:pPr>
-    </w:p>
-    <w:p>
-      <w:pPr>
-        <w:pStyle w:val="TezMetni"/>
-        <w:ind w:firstLine="0"/>
-        <w:jc w:val="center"/>
-      </w:pPr>
-      <w:r>
+        <w:jc w:val="left"/>
         <w:rPr>
           <w:b/>
           <w:bCs/>
         </w:rPr>
+      </w:pPr>
+      <w:r>
+        <w:rPr>
+          <w:b/>
+          <w:bCs/>
+        </w:rPr>
         <w:t xml:space="preserve">Şekil </w:t>
       </w:r>
       <w:r>
@@ -30273,10 +30463,7 @@
           <w:b/>
           <w:bCs/>
         </w:rPr>
-        <w:t>:</w:t>
-      </w:r>
-      <w:r>
-        <w:t xml:space="preserve"> Sistem İşleyişi</w:t>
+        <w:t>: Sistem İşleyişi</w:t>
       </w:r>
     </w:p>
     <w:p>
@@ -30451,6 +30638,7 @@
       <w:r>
         <w:t xml:space="preserve">kısım </w:t>
       </w:r>
+      <w:proofErr w:type="gramStart"/>
       <w:r>
         <w:t>mikroservisleri</w:t>
       </w:r>
@@ -30460,6 +30648,7 @@
       <w:r>
         <w:t>(</w:t>
       </w:r>
+      <w:proofErr w:type="gramEnd"/>
       <w:r>
         <w:rPr>
           <w:rFonts w:ascii="Corbel Light" w:hAnsi="Corbel Light"/>
@@ -30570,8 +30759,16 @@
         <w:rPr>
           <w:rFonts w:ascii="Corbel Light" w:hAnsi="Corbel Light"/>
         </w:rPr>
-        <w:t>Docker-compose.yaml</w:t>
-      </w:r>
+        <w:t>Docker-</w:t>
+      </w:r>
+      <w:proofErr w:type="gramStart"/>
+      <w:r>
+        <w:rPr>
+          <w:rFonts w:ascii="Corbel Light" w:hAnsi="Corbel Light"/>
+        </w:rPr>
+        <w:t>compose.yaml</w:t>
+      </w:r>
+      <w:proofErr w:type="gramEnd"/>
       <w:r>
         <w:t xml:space="preserve"> </w:t>
       </w:r>
@@ -30588,42 +30785,45 @@
       <w:pPr>
         <w:pStyle w:val="TezMetni"/>
         <w:ind w:firstLine="0"/>
-        <w:jc w:val="center"/>
-      </w:pPr>
-      <w:r>
+        <w:jc w:val="left"/>
         <w:rPr>
           <w:b/>
           <w:bCs/>
         </w:rPr>
-        <w:t xml:space="preserve">Şekil </w:t>
-      </w:r>
+      </w:pPr>
       <w:r>
         <w:rPr>
           <w:b/>
           <w:bCs/>
         </w:rPr>
-        <w:t>11</w:t>
+        <w:t xml:space="preserve">Şekil 11: </w:t>
       </w:r>
       <w:r>
         <w:rPr>
           <w:b/>
           <w:bCs/>
         </w:rPr>
-        <w:t>:</w:t>
-      </w:r>
-      <w:r>
+        <w:t>Docker-compose</w:t>
+      </w:r>
+      <w:r>
+        <w:rPr>
+          <w:b/>
+          <w:bCs/>
+        </w:rPr>
         <w:t xml:space="preserve"> </w:t>
       </w:r>
       <w:r>
-        <w:t>Docker-compose</w:t>
-      </w:r>
-      <w:r>
-        <w:t xml:space="preserve"> </w:t>
-      </w:r>
-      <w:r>
+        <w:rPr>
+          <w:b/>
+          <w:bCs/>
+        </w:rPr>
         <w:t>yaml</w:t>
       </w:r>
       <w:r>
+        <w:rPr>
+          <w:b/>
+          <w:bCs/>
+        </w:rPr>
         <w:t xml:space="preserve"> dosyası</w:t>
       </w:r>
     </w:p>
@@ -30720,10 +30920,12 @@
         <w:t xml:space="preserve">Bu dosyadaki konfigürasyonda önemli noktalar şu şekilde özetlenebilir. </w:t>
       </w:r>
       <w:proofErr w:type="spellStart"/>
+      <w:proofErr w:type="gramStart"/>
       <w:r>
         <w:t>services</w:t>
       </w:r>
       <w:proofErr w:type="spellEnd"/>
+      <w:proofErr w:type="gramEnd"/>
       <w:r>
         <w:t xml:space="preserve"> bölümünde uygulamayı oluşturan mikroservisler tanımlanmaktadır.</w:t>
       </w:r>
@@ -30785,6 +30987,7 @@
         <w:t xml:space="preserve"> </w:t>
       </w:r>
       <w:proofErr w:type="spellStart"/>
+      <w:proofErr w:type="gramStart"/>
       <w:r>
         <w:t>i</w:t>
       </w:r>
@@ -30792,6 +30995,7 @@
         <w:t>mage</w:t>
       </w:r>
       <w:proofErr w:type="spellEnd"/>
+      <w:proofErr w:type="gramEnd"/>
       <w:r>
         <w:t xml:space="preserve"> </w:t>
       </w:r>
@@ -30799,8 +31003,13 @@
         <w:t xml:space="preserve">anahtarı barındırıldığı kayıt yerini göstermektedir. </w:t>
       </w:r>
       <w:proofErr w:type="spellStart"/>
-      <w:r>
-        <w:t>mem_limit</w:t>
+      <w:proofErr w:type="gramStart"/>
+      <w:r>
+        <w:t>mem</w:t>
+      </w:r>
+      <w:proofErr w:type="gramEnd"/>
+      <w:r>
+        <w:t>_limit</w:t>
       </w:r>
       <w:proofErr w:type="spellEnd"/>
       <w:r>
@@ -30827,8 +31036,13 @@
         <w:t xml:space="preserve">, mikroservisin kullanacağı ağı belirtmektedir.  </w:t>
       </w:r>
       <w:proofErr w:type="spellStart"/>
-      <w:r>
-        <w:t>depends_on</w:t>
+      <w:proofErr w:type="gramStart"/>
+      <w:r>
+        <w:t>depends</w:t>
+      </w:r>
+      <w:proofErr w:type="gramEnd"/>
+      <w:r>
+        <w:t>_on</w:t>
       </w:r>
       <w:proofErr w:type="spellEnd"/>
       <w:r>
@@ -30837,6 +31051,7 @@
       <w:r>
         <w:t xml:space="preserve">mikroservisin bağımlı olduğu diğer mikroservisleri gösterir. </w:t>
       </w:r>
+      <w:proofErr w:type="gramStart"/>
       <w:r>
         <w:rPr>
           <w:rFonts w:ascii="Corbel Light" w:hAnsi="Corbel Light"/>
@@ -30849,6 +31064,7 @@
         </w:rPr>
         <w:t>alep</w:t>
       </w:r>
+      <w:proofErr w:type="gramEnd"/>
       <w:r>
         <w:rPr>
           <w:rFonts w:ascii="Corbel Light" w:hAnsi="Corbel Light"/>
@@ -30935,8 +31151,16 @@
         <w:rPr>
           <w:rFonts w:ascii="Corbel Light" w:hAnsi="Corbel Light"/>
         </w:rPr>
-        <w:t>Docker-compose.yaml</w:t>
-      </w:r>
+        <w:t>Docker-</w:t>
+      </w:r>
+      <w:proofErr w:type="gramStart"/>
+      <w:r>
+        <w:rPr>
+          <w:rFonts w:ascii="Corbel Light" w:hAnsi="Corbel Light"/>
+        </w:rPr>
+        <w:t>compose.yaml</w:t>
+      </w:r>
+      <w:proofErr w:type="gramEnd"/>
       <w:r>
         <w:t xml:space="preserve"> dosyasının ve mikroservislerin bulunduğu dizine gelindikten sonra</w:t>
       </w:r>
@@ -35077,6 +35301,7 @@
   <w:style w:type="character" w:default="1" w:styleId="VarsaylanParagrafYazTipi">
     <w:name w:val="Default Paragraph Font"/>
     <w:uiPriority w:val="1"/>
+    <w:semiHidden/>
     <w:unhideWhenUsed/>
   </w:style>
   <w:style w:type="table" w:default="1" w:styleId="NormalTablo">

</xml_diff>

<commit_message>
20 08 2024 22:49 SONNNN
</commit_message>
<xml_diff>
--- a/tez.docx
+++ b/tez.docx
@@ -17390,7 +17390,7 @@
           <w14:ligatures w14:val="standardContextual"/>
         </w:rPr>
         <w:drawing>
-          <wp:inline distT="0" distB="0" distL="0" distR="0" wp14:anchorId="76C494E8" wp14:editId="2D84A43F">
+          <wp:inline distT="0" distB="0" distL="0" distR="0" wp14:anchorId="76C494E8" wp14:editId="339A1DB8">
             <wp:extent cx="5219700" cy="2232660"/>
             <wp:effectExtent l="0" t="0" r="0" b="0"/>
             <wp:docPr id="1585877269" name="Resim 1"/>
@@ -32875,12 +32875,18 @@
       <w:proofErr w:type="spellStart"/>
       <w:proofErr w:type="gramStart"/>
       <w:r>
-        <w:t>etcd</w:t>
+        <w:t>e</w:t>
+      </w:r>
+      <w:r>
+        <w:t>tcd</w:t>
       </w:r>
       <w:proofErr w:type="spellEnd"/>
       <w:proofErr w:type="gramEnd"/>
       <w:r>
-        <w:t xml:space="preserve"> Kubernetes. </w:t>
+        <w:t xml:space="preserve"> in </w:t>
+      </w:r>
+      <w:r>
+        <w:t xml:space="preserve">Kubernetes. </w:t>
       </w:r>
       <w:proofErr w:type="spellStart"/>
       <w:r>
@@ -32909,14 +32915,382 @@
         <w:t xml:space="preserve"> Mimarisi Arasındaki Farklar. </w:t>
       </w:r>
       <w:proofErr w:type="spellStart"/>
+      <w:r>
+        <w:t>M</w:t>
+      </w:r>
+      <w:r>
+        <w:t>edium</w:t>
+      </w:r>
+      <w:proofErr w:type="spellEnd"/>
+      <w:r>
+        <w:t>. https://gokhana.medium.com/monolitik-mimari-ve-microservice-mimarisi-aras%C4%B1ndaki-farklar-bd89ac5b094a adresinden alındı.</w:t>
+      </w:r>
+    </w:p>
+    <w:p>
+      <w:pPr>
+        <w:pStyle w:val="TezMetni"/>
+        <w:spacing w:after="240" w:line="240" w:lineRule="auto"/>
+        <w:ind w:right="0" w:firstLine="0"/>
+      </w:pPr>
+      <w:proofErr w:type="spellStart"/>
+      <w:r>
+        <w:t>Bass</w:t>
+      </w:r>
+      <w:proofErr w:type="spellEnd"/>
+      <w:r>
+        <w:t xml:space="preserve">, L., </w:t>
+      </w:r>
+      <w:proofErr w:type="spellStart"/>
+      <w:r>
+        <w:t>Clements</w:t>
+      </w:r>
+      <w:proofErr w:type="spellEnd"/>
+      <w:r>
+        <w:t xml:space="preserve">, P., &amp; Kazman, R. (2012). Software Architecture in </w:t>
+      </w:r>
+      <w:proofErr w:type="spellStart"/>
+      <w:r>
+        <w:t>Practice</w:t>
+      </w:r>
+      <w:proofErr w:type="spellEnd"/>
+      <w:r>
+        <w:t xml:space="preserve"> (3. b.). Boston: </w:t>
+      </w:r>
+      <w:proofErr w:type="spellStart"/>
+      <w:r>
+        <w:t>Addison</w:t>
+      </w:r>
+      <w:proofErr w:type="spellEnd"/>
+      <w:r>
+        <w:t>-Wesley.</w:t>
+      </w:r>
+    </w:p>
+    <w:p>
+      <w:pPr>
+        <w:pStyle w:val="TezMetni"/>
+        <w:spacing w:after="240" w:line="240" w:lineRule="auto"/>
+        <w:ind w:right="0" w:firstLine="0"/>
+      </w:pPr>
+      <w:proofErr w:type="spellStart"/>
+      <w:r>
+        <w:t>Basumallick</w:t>
+      </w:r>
+      <w:proofErr w:type="spellEnd"/>
+      <w:r>
+        <w:t xml:space="preserve">, C. (2022). </w:t>
+      </w:r>
+      <w:proofErr w:type="spellStart"/>
+      <w:r>
+        <w:t>What</w:t>
+      </w:r>
+      <w:proofErr w:type="spellEnd"/>
+      <w:r>
+        <w:t xml:space="preserve"> is </w:t>
+      </w:r>
       <w:proofErr w:type="gramStart"/>
       <w:r>
-        <w:t>medium</w:t>
+        <w:t>Docker?.</w:t>
+      </w:r>
+      <w:proofErr w:type="gramEnd"/>
+      <w:r>
+        <w:t xml:space="preserve"> </w:t>
+      </w:r>
+      <w:proofErr w:type="spellStart"/>
+      <w:r>
+        <w:t>S</w:t>
+      </w:r>
+      <w:r>
+        <w:t>piceworks</w:t>
+      </w:r>
+      <w:proofErr w:type="spellEnd"/>
+      <w:r>
+        <w:t>. https://www.spiceworks.com/tech/big-data/articles/what-is-docker/ adresinden alındı.</w:t>
+      </w:r>
+    </w:p>
+    <w:p>
+      <w:pPr>
+        <w:pStyle w:val="TezMetni"/>
+        <w:spacing w:after="240" w:line="240" w:lineRule="auto"/>
+        <w:ind w:right="0" w:firstLine="0"/>
+      </w:pPr>
+      <w:r>
+        <w:t xml:space="preserve">Cebeci, K., &amp; </w:t>
+      </w:r>
+      <w:proofErr w:type="spellStart"/>
+      <w:r>
+        <w:t>Korçak</w:t>
+      </w:r>
+      <w:proofErr w:type="spellEnd"/>
+      <w:r>
+        <w:t xml:space="preserve">, Ö. (2020). Design of an Enterprise Level Architecture </w:t>
+      </w:r>
+      <w:proofErr w:type="spellStart"/>
+      <w:r>
+        <w:t>Based</w:t>
+      </w:r>
+      <w:proofErr w:type="spellEnd"/>
+      <w:r>
+        <w:t xml:space="preserve"> on Microservices. Bilişim Teknolojileri Dergisi, 13(4), 357-371.</w:t>
+      </w:r>
+    </w:p>
+    <w:p>
+      <w:pPr>
+        <w:pStyle w:val="TezMetni"/>
+        <w:spacing w:after="240" w:line="240" w:lineRule="auto"/>
+        <w:ind w:right="0" w:firstLine="0"/>
+      </w:pPr>
+      <w:r>
+        <w:t xml:space="preserve">Chen, R., </w:t>
+      </w:r>
+      <w:proofErr w:type="spellStart"/>
+      <w:r>
+        <w:t>Li</w:t>
+      </w:r>
+      <w:proofErr w:type="spellEnd"/>
+      <w:r>
+        <w:t xml:space="preserve">, S., &amp; </w:t>
+      </w:r>
+      <w:proofErr w:type="spellStart"/>
+      <w:r>
+        <w:t>Li</w:t>
+      </w:r>
+      <w:proofErr w:type="spellEnd"/>
+      <w:r>
+        <w:t xml:space="preserve">, Z. (2017). </w:t>
+      </w:r>
+      <w:proofErr w:type="spellStart"/>
+      <w:r>
+        <w:t>From</w:t>
+      </w:r>
+      <w:proofErr w:type="spellEnd"/>
+      <w:r>
+        <w:t xml:space="preserve"> </w:t>
+      </w:r>
+      <w:proofErr w:type="spellStart"/>
+      <w:r>
+        <w:t>Monolith</w:t>
+      </w:r>
+      <w:proofErr w:type="spellEnd"/>
+      <w:r>
+        <w:t xml:space="preserve"> </w:t>
+      </w:r>
+      <w:proofErr w:type="spellStart"/>
+      <w:r>
+        <w:t>to</w:t>
+      </w:r>
+      <w:proofErr w:type="spellEnd"/>
+      <w:r>
+        <w:t xml:space="preserve"> Microservices: A </w:t>
+      </w:r>
+      <w:proofErr w:type="spellStart"/>
+      <w:r>
+        <w:t>Dataflow</w:t>
+      </w:r>
+      <w:proofErr w:type="spellEnd"/>
+      <w:r>
+        <w:t xml:space="preserve">-Driven </w:t>
+      </w:r>
+      <w:proofErr w:type="spellStart"/>
+      <w:r>
+        <w:t>Approach</w:t>
+      </w:r>
+      <w:proofErr w:type="spellEnd"/>
+      <w:r>
+        <w:t xml:space="preserve">. </w:t>
+      </w:r>
+      <w:proofErr w:type="spellStart"/>
+      <w:r>
+        <w:t>Asia</w:t>
+      </w:r>
+      <w:proofErr w:type="spellEnd"/>
+      <w:r>
+        <w:t xml:space="preserve">-Pacific Software </w:t>
+      </w:r>
+      <w:proofErr w:type="spellStart"/>
+      <w:r>
+        <w:t>Engineering</w:t>
+      </w:r>
+      <w:proofErr w:type="spellEnd"/>
+      <w:r>
+        <w:t xml:space="preserve"> Conference (APSEC)</w:t>
+      </w:r>
+      <w:r>
+        <w:rPr>
+          <w:rFonts w:ascii="Arial" w:hAnsi="Arial" w:cs="Arial"/>
+          <w:color w:val="222222"/>
+          <w:sz w:val="20"/>
+          <w:szCs w:val="20"/>
+          <w:shd w:val="clear" w:color="auto" w:fill="FFFFFF"/>
+        </w:rPr>
+        <w:t xml:space="preserve"> </w:t>
+      </w:r>
+      <w:r>
+        <w:t>(</w:t>
+      </w:r>
+      <w:r>
+        <w:t>s</w:t>
+      </w:r>
+      <w:r>
+        <w:t>. 466-475). IEEE.</w:t>
+      </w:r>
+    </w:p>
+    <w:p>
+      <w:pPr>
+        <w:pStyle w:val="TezMetni"/>
+        <w:spacing w:after="240" w:line="240" w:lineRule="auto"/>
+        <w:ind w:right="0" w:firstLine="0"/>
+      </w:pPr>
+      <w:r>
+        <w:t xml:space="preserve">Cloud Academy Team. (2023). Docker </w:t>
+      </w:r>
+      <w:proofErr w:type="spellStart"/>
+      <w:r>
+        <w:t>vs</w:t>
+      </w:r>
+      <w:proofErr w:type="spellEnd"/>
+      <w:r>
+        <w:t xml:space="preserve"> Virtual Machines: </w:t>
+      </w:r>
+      <w:proofErr w:type="spellStart"/>
+      <w:r>
+        <w:t>Differences</w:t>
+      </w:r>
+      <w:proofErr w:type="spellEnd"/>
+      <w:r>
+        <w:t xml:space="preserve"> </w:t>
+      </w:r>
+      <w:proofErr w:type="spellStart"/>
+      <w:r>
+        <w:t>You</w:t>
+      </w:r>
+      <w:proofErr w:type="spellEnd"/>
+      <w:r>
+        <w:t xml:space="preserve"> </w:t>
+      </w:r>
+      <w:proofErr w:type="spellStart"/>
+      <w:r>
+        <w:t>Should</w:t>
+      </w:r>
+      <w:proofErr w:type="spellEnd"/>
+      <w:r>
+        <w:t xml:space="preserve"> </w:t>
+      </w:r>
+      <w:proofErr w:type="spellStart"/>
+      <w:r>
+        <w:t>Know</w:t>
+      </w:r>
+      <w:proofErr w:type="spellEnd"/>
+      <w:r>
+        <w:t>. Cloud Academy. https://cloudacademy.com/blog/docker-vs-virtual-machines-differences-you-should-know/ adresinden alındı.</w:t>
+      </w:r>
+    </w:p>
+    <w:p>
+      <w:pPr>
+        <w:pStyle w:val="TezMetni"/>
+        <w:spacing w:after="240" w:line="240" w:lineRule="auto"/>
+        <w:ind w:right="0" w:firstLine="0"/>
+      </w:pPr>
+      <w:r>
+        <w:t xml:space="preserve">Çilingir, S. (2023). How </w:t>
+      </w:r>
+      <w:proofErr w:type="spellStart"/>
+      <w:r>
+        <w:t>to</w:t>
+      </w:r>
+      <w:proofErr w:type="spellEnd"/>
+      <w:r>
+        <w:t xml:space="preserve"> </w:t>
+      </w:r>
+      <w:proofErr w:type="spellStart"/>
+      <w:r>
+        <w:t>Convert</w:t>
+      </w:r>
+      <w:proofErr w:type="spellEnd"/>
+      <w:r>
+        <w:t xml:space="preserve"> </w:t>
+      </w:r>
+      <w:proofErr w:type="spellStart"/>
+      <w:r>
+        <w:t>Monolithic</w:t>
+      </w:r>
+      <w:proofErr w:type="spellEnd"/>
+      <w:r>
+        <w:t xml:space="preserve"> Architecture </w:t>
+      </w:r>
+      <w:proofErr w:type="spellStart"/>
+      <w:r>
+        <w:t>to</w:t>
+      </w:r>
+      <w:proofErr w:type="spellEnd"/>
+      <w:r>
+        <w:t xml:space="preserve"> Microservices Architecture: Strangler </w:t>
+      </w:r>
+      <w:proofErr w:type="spellStart"/>
+      <w:r>
+        <w:t>Pattern</w:t>
+      </w:r>
+      <w:proofErr w:type="spellEnd"/>
+      <w:r>
+        <w:t xml:space="preserve">. </w:t>
+      </w:r>
+      <w:proofErr w:type="spellStart"/>
+      <w:r>
+        <w:t>Fimple</w:t>
+      </w:r>
+      <w:proofErr w:type="spellEnd"/>
+      <w:r>
+        <w:t>. https://fimple.co.uk/how-to-convert-monolithic-architecture-to-microservices-architecture-strangler-pattern/ adresinden alındı.</w:t>
+      </w:r>
+    </w:p>
+    <w:p>
+      <w:pPr>
+        <w:pStyle w:val="TezMetni"/>
+        <w:spacing w:after="240" w:line="240" w:lineRule="auto"/>
+        <w:ind w:right="0" w:firstLine="0"/>
+      </w:pPr>
+      <w:proofErr w:type="spellStart"/>
+      <w:proofErr w:type="gramStart"/>
+      <w:r>
+        <w:t>docker.docs</w:t>
       </w:r>
       <w:proofErr w:type="spellEnd"/>
       <w:proofErr w:type="gramEnd"/>
       <w:r>
-        <w:t>. https://gokhana.medium.com/monolitik-mimari-ve-microservice-mimarisi-aras%C4%B1ndaki-farklar-bd89ac5b094a adresinden alındı.</w:t>
+        <w:t xml:space="preserve">. (2024). </w:t>
+      </w:r>
+      <w:proofErr w:type="spellStart"/>
+      <w:r>
+        <w:t>Get</w:t>
+      </w:r>
+      <w:proofErr w:type="spellEnd"/>
+      <w:r>
+        <w:t xml:space="preserve"> </w:t>
+      </w:r>
+      <w:proofErr w:type="spellStart"/>
+      <w:r>
+        <w:t>Started</w:t>
+      </w:r>
+      <w:proofErr w:type="spellEnd"/>
+      <w:r>
+        <w:t xml:space="preserve"> </w:t>
+      </w:r>
+      <w:proofErr w:type="spellStart"/>
+      <w:r>
+        <w:t>with</w:t>
+      </w:r>
+      <w:proofErr w:type="spellEnd"/>
+      <w:r>
+        <w:t xml:space="preserve"> Docker. </w:t>
+      </w:r>
+      <w:proofErr w:type="spellStart"/>
+      <w:proofErr w:type="gramStart"/>
+      <w:r>
+        <w:t>docker.docs</w:t>
+      </w:r>
+      <w:proofErr w:type="spellEnd"/>
+      <w:proofErr w:type="gramEnd"/>
+      <w:r>
+        <w:t>. https://docs.docker.com/get-started/overview/ adresinden alındı.</w:t>
       </w:r>
     </w:p>
     <w:p>
@@ -32925,37 +33299,32 @@
         <w:spacing w:after="240" w:line="240" w:lineRule="auto"/>
         <w:ind w:right="0" w:firstLine="0"/>
       </w:pPr>
+      <w:r>
+        <w:t xml:space="preserve">Ebert, C., </w:t>
+      </w:r>
       <w:proofErr w:type="spellStart"/>
       <w:r>
-        <w:t>Bass</w:t>
+        <w:t>Gallardo</w:t>
       </w:r>
       <w:proofErr w:type="spellEnd"/>
       <w:r>
-        <w:t xml:space="preserve">, L., </w:t>
+        <w:t xml:space="preserve">, G., </w:t>
       </w:r>
       <w:proofErr w:type="spellStart"/>
       <w:r>
-        <w:t>Clements</w:t>
+        <w:t>Hernantes</w:t>
       </w:r>
       <w:proofErr w:type="spellEnd"/>
       <w:r>
-        <w:t xml:space="preserve">, P., &amp; Kazman, R. (2012). Software Architecture in </w:t>
+        <w:t xml:space="preserve">, J., &amp; </w:t>
       </w:r>
       <w:proofErr w:type="spellStart"/>
       <w:r>
-        <w:t>Practice</w:t>
+        <w:t>Serrano</w:t>
       </w:r>
       <w:proofErr w:type="spellEnd"/>
       <w:r>
-        <w:t xml:space="preserve"> (3. b.). Boston: </w:t>
-      </w:r>
-      <w:proofErr w:type="spellStart"/>
-      <w:r>
-        <w:t>Addison</w:t>
-      </w:r>
-      <w:proofErr w:type="spellEnd"/>
-      <w:r>
-        <w:t>-Wesley.</w:t>
+        <w:t>, N. (2016). DevOps. IEEE Software, 33(3), 94-100.</w:t>
       </w:r>
     </w:p>
     <w:p>
@@ -32964,39 +33333,243 @@
         <w:spacing w:after="240" w:line="240" w:lineRule="auto"/>
         <w:ind w:right="0" w:firstLine="0"/>
       </w:pPr>
+      <w:r>
+        <w:t>Fowler, M. (2020). Domain-Driven Design. martinFowler.com. https://martinfowler.com/bliki/DomainDrivenDesign.html adresinden alındı.</w:t>
+      </w:r>
+    </w:p>
+    <w:p>
+      <w:pPr>
+        <w:pStyle w:val="TezMetni"/>
+        <w:spacing w:after="240" w:line="240" w:lineRule="auto"/>
+        <w:ind w:right="0" w:firstLine="0"/>
+      </w:pPr>
+      <w:r>
+        <w:t>Fowler, M., &amp; Lewis, J. (2014). Microservices. martinFowler.com. https://martinfowler.com/articles/microservices.html adresinden alındı.</w:t>
+      </w:r>
+    </w:p>
+    <w:p>
+      <w:pPr>
+        <w:pStyle w:val="TezMetni"/>
+        <w:spacing w:after="240" w:line="240" w:lineRule="auto"/>
+        <w:ind w:right="0" w:firstLine="0"/>
+      </w:pPr>
       <w:proofErr w:type="spellStart"/>
       <w:r>
-        <w:t>Basumallick</w:t>
+        <w:t>Growth</w:t>
       </w:r>
       <w:proofErr w:type="spellEnd"/>
       <w:r>
-        <w:t xml:space="preserve">, C. (2022). </w:t>
+        <w:t xml:space="preserve"> Acceleration </w:t>
       </w:r>
       <w:proofErr w:type="spellStart"/>
       <w:r>
-        <w:t>What</w:t>
+        <w:t>Partners</w:t>
       </w:r>
       <w:proofErr w:type="spellEnd"/>
       <w:r>
-        <w:t xml:space="preserve"> is </w:t>
-      </w:r>
-      <w:proofErr w:type="gramStart"/>
-      <w:r>
-        <w:t>Docker?.</w:t>
-      </w:r>
-      <w:proofErr w:type="gramEnd"/>
+        <w:t xml:space="preserve">. (2024). A </w:t>
+      </w:r>
+      <w:proofErr w:type="spellStart"/>
+      <w:r>
+        <w:t>Brief</w:t>
+      </w:r>
+      <w:proofErr w:type="spellEnd"/>
       <w:r>
         <w:t xml:space="preserve"> </w:t>
       </w:r>
+      <w:proofErr w:type="spellStart"/>
+      <w:r>
+        <w:t>History</w:t>
+      </w:r>
+      <w:proofErr w:type="spellEnd"/>
+      <w:r>
+        <w:t xml:space="preserve"> of Microservices: </w:t>
+      </w:r>
+      <w:proofErr w:type="spellStart"/>
+      <w:r>
+        <w:t>Part</w:t>
+      </w:r>
+      <w:proofErr w:type="spellEnd"/>
+      <w:r>
+        <w:t xml:space="preserve"> I. </w:t>
+      </w:r>
+      <w:proofErr w:type="spellStart"/>
+      <w:r>
+        <w:t>M</w:t>
+      </w:r>
+      <w:r>
+        <w:t>edium</w:t>
+      </w:r>
+      <w:proofErr w:type="spellEnd"/>
+      <w:r>
+        <w:t>. https://medium.com/@wearegap/a-brief-history-of-microservices-part-i-958c41a1555e adresinden alındı.</w:t>
+      </w:r>
+    </w:p>
+    <w:p>
+      <w:pPr>
+        <w:pStyle w:val="TezMetni"/>
+        <w:spacing w:after="240" w:line="240" w:lineRule="auto"/>
+        <w:ind w:right="0" w:firstLine="0"/>
+      </w:pPr>
+      <w:proofErr w:type="spellStart"/>
+      <w:r>
+        <w:lastRenderedPageBreak/>
+        <w:t>Ilyukha</w:t>
+      </w:r>
+      <w:proofErr w:type="spellEnd"/>
+      <w:r>
+        <w:t xml:space="preserve">, V. (2024). </w:t>
+      </w:r>
+      <w:proofErr w:type="spellStart"/>
+      <w:r>
+        <w:t>Monolith</w:t>
+      </w:r>
+      <w:proofErr w:type="spellEnd"/>
+      <w:r>
+        <w:t xml:space="preserve"> </w:t>
+      </w:r>
+      <w:proofErr w:type="spellStart"/>
+      <w:r>
+        <w:t>vs</w:t>
+      </w:r>
+      <w:proofErr w:type="spellEnd"/>
+      <w:r>
+        <w:t xml:space="preserve"> Microservices Architecture. </w:t>
+      </w:r>
+      <w:proofErr w:type="spellStart"/>
+      <w:r>
+        <w:t>Jelvix</w:t>
+      </w:r>
+      <w:proofErr w:type="spellEnd"/>
+      <w:r>
+        <w:t>. https://jelvix.com/blog/monolith-vs-microservices-architecture adresinden alındı.</w:t>
+      </w:r>
+    </w:p>
+    <w:p>
+      <w:pPr>
+        <w:pStyle w:val="TezMetni"/>
+        <w:spacing w:after="240" w:line="240" w:lineRule="auto"/>
+        <w:ind w:right="0" w:firstLine="0"/>
+      </w:pPr>
+      <w:proofErr w:type="spellStart"/>
+      <w:r>
+        <w:t>Jayasooriya</w:t>
+      </w:r>
+      <w:proofErr w:type="spellEnd"/>
+      <w:r>
+        <w:t xml:space="preserve">, P. (2024). </w:t>
+      </w:r>
+      <w:proofErr w:type="spellStart"/>
+      <w:r>
+        <w:t>Monolithic</w:t>
+      </w:r>
+      <w:proofErr w:type="spellEnd"/>
+      <w:r>
+        <w:t xml:space="preserve"> </w:t>
+      </w:r>
+      <w:proofErr w:type="spellStart"/>
+      <w:r>
+        <w:t>vs</w:t>
+      </w:r>
+      <w:proofErr w:type="spellEnd"/>
+      <w:r>
+        <w:t xml:space="preserve"> SOA </w:t>
+      </w:r>
+      <w:proofErr w:type="spellStart"/>
+      <w:r>
+        <w:t>vs</w:t>
+      </w:r>
+      <w:proofErr w:type="spellEnd"/>
+      <w:r>
+        <w:t xml:space="preserve"> Microservices Architecture: A Java </w:t>
+      </w:r>
+      <w:proofErr w:type="spellStart"/>
+      <w:r>
+        <w:t>Perspective</w:t>
+      </w:r>
+      <w:proofErr w:type="spellEnd"/>
+      <w:r>
+        <w:t xml:space="preserve">. </w:t>
+      </w:r>
+      <w:proofErr w:type="spellStart"/>
+      <w:r>
+        <w:t>M</w:t>
+      </w:r>
+      <w:r>
+        <w:t>edium</w:t>
+      </w:r>
+      <w:proofErr w:type="spellEnd"/>
+      <w:r>
+        <w:t>. https://medium.com/@lpramithamj/monolithic-vs-soa-vs-microservices-architecture-a-java-perspective-6d3d9fb26ac7 adresinden alındı.</w:t>
+      </w:r>
+    </w:p>
+    <w:p>
+      <w:pPr>
+        <w:pStyle w:val="TezMetni"/>
+        <w:spacing w:after="240" w:line="240" w:lineRule="auto"/>
+        <w:ind w:right="0" w:firstLine="0"/>
+      </w:pPr>
+      <w:proofErr w:type="spellStart"/>
+      <w:r>
+        <w:t>Kızılpınar</w:t>
+      </w:r>
+      <w:proofErr w:type="spellEnd"/>
+      <w:r>
+        <w:t xml:space="preserve">, D. (2021). Data Consistency in Microservices Architecture. </w:t>
+      </w:r>
+      <w:proofErr w:type="spellStart"/>
+      <w:r>
+        <w:t>M</w:t>
+      </w:r>
+      <w:r>
+        <w:t>edium</w:t>
+      </w:r>
+      <w:proofErr w:type="spellEnd"/>
+      <w:r>
+        <w:t>. https://dilfuruz.medium.com/data-consistency-in-microservices-architecture-5c67e0f65256 adresinden alındı.</w:t>
+      </w:r>
+    </w:p>
+    <w:p>
+      <w:pPr>
+        <w:pStyle w:val="TezMetni"/>
+        <w:spacing w:after="240" w:line="240" w:lineRule="auto"/>
+        <w:ind w:right="0" w:firstLine="0"/>
+      </w:pPr>
       <w:proofErr w:type="spellStart"/>
       <w:proofErr w:type="gramStart"/>
       <w:r>
-        <w:t>spiceworks</w:t>
+        <w:t>kubernetes</w:t>
       </w:r>
       <w:proofErr w:type="spellEnd"/>
       <w:proofErr w:type="gramEnd"/>
       <w:r>
-        <w:t>. https://www.spiceworks.com/tech/big-data/articles/what-is-docker/ adresinden alındı.</w:t>
+        <w:t xml:space="preserve">. (2015). Borg: </w:t>
+      </w:r>
+      <w:proofErr w:type="spellStart"/>
+      <w:r>
+        <w:t>Predecessor</w:t>
+      </w:r>
+      <w:proofErr w:type="spellEnd"/>
+      <w:r>
+        <w:t xml:space="preserve"> </w:t>
+      </w:r>
+      <w:proofErr w:type="spellStart"/>
+      <w:r>
+        <w:t>to</w:t>
+      </w:r>
+      <w:proofErr w:type="spellEnd"/>
+      <w:r>
+        <w:t xml:space="preserve"> Kubernetes. </w:t>
+      </w:r>
+      <w:proofErr w:type="spellStart"/>
+      <w:proofErr w:type="gramStart"/>
+      <w:r>
+        <w:t>kubernetes</w:t>
+      </w:r>
+      <w:proofErr w:type="spellEnd"/>
+      <w:proofErr w:type="gramEnd"/>
+      <w:r>
+        <w:t>. https://kubernetes.io/blog/2015/04/borg-predecessor-to-kubernetes/ adresinden alındı.</w:t>
       </w:r>
     </w:p>
     <w:p>
@@ -33005,24 +33578,21 @@
         <w:spacing w:after="240" w:line="240" w:lineRule="auto"/>
         <w:ind w:right="0" w:firstLine="0"/>
       </w:pPr>
-      <w:r>
-        <w:t xml:space="preserve">Cebeci, K., &amp; </w:t>
-      </w:r>
       <w:proofErr w:type="spellStart"/>
       <w:r>
-        <w:t>Korçak</w:t>
+        <w:t>Lotfy</w:t>
       </w:r>
       <w:proofErr w:type="spellEnd"/>
       <w:r>
-        <w:t xml:space="preserve">, Ö. (2020). Design of an Enterprise Level Architecture </w:t>
+        <w:t xml:space="preserve">, R. (2023). Domain-Driven Design (DDD). </w:t>
       </w:r>
       <w:proofErr w:type="spellStart"/>
       <w:r>
-        <w:t>Based</w:t>
+        <w:t>Linkedin</w:t>
       </w:r>
       <w:proofErr w:type="spellEnd"/>
       <w:r>
-        <w:t xml:space="preserve"> on Microservices. Bilişim Teknolojileri Dergisi, 13(4), 357-371.</w:t>
+        <w:t>. https://www.linkedin.com/pulse/domain-driven-design-ddd-ramadan-lotfy adresinden alındı.</w:t>
       </w:r>
     </w:p>
     <w:p>
@@ -33031,80 +33601,93 @@
         <w:spacing w:after="240" w:line="240" w:lineRule="auto"/>
         <w:ind w:right="0" w:firstLine="0"/>
       </w:pPr>
-      <w:r>
-        <w:t xml:space="preserve">Chen, R., </w:t>
-      </w:r>
       <w:proofErr w:type="spellStart"/>
       <w:r>
-        <w:t>Li</w:t>
+        <w:t>Mell</w:t>
       </w:r>
       <w:proofErr w:type="spellEnd"/>
       <w:r>
-        <w:t xml:space="preserve">, S., &amp; </w:t>
+        <w:t xml:space="preserve">, P., &amp; </w:t>
       </w:r>
       <w:proofErr w:type="spellStart"/>
       <w:r>
-        <w:t>Li</w:t>
+        <w:t>Grance</w:t>
       </w:r>
       <w:proofErr w:type="spellEnd"/>
       <w:r>
-        <w:t xml:space="preserve">, Z. (2017). </w:t>
+        <w:t xml:space="preserve">, T. (2011). </w:t>
       </w:r>
       <w:proofErr w:type="spellStart"/>
       <w:r>
-        <w:t>From</w:t>
+        <w:t>The</w:t>
       </w:r>
       <w:proofErr w:type="spellEnd"/>
       <w:r>
+        <w:t xml:space="preserve"> NIST Definition of Cloud Computing. </w:t>
+      </w:r>
+      <w:proofErr w:type="spellStart"/>
+      <w:r>
+        <w:t>In</w:t>
+      </w:r>
+      <w:proofErr w:type="spellEnd"/>
+      <w:r>
+        <w:t xml:space="preserve"> R. </w:t>
+      </w:r>
+      <w:proofErr w:type="spellStart"/>
+      <w:r>
+        <w:t>Sturm</w:t>
+      </w:r>
+      <w:proofErr w:type="spellEnd"/>
+      <w:r>
+        <w:t xml:space="preserve">, C. </w:t>
+      </w:r>
+      <w:proofErr w:type="spellStart"/>
+      <w:r>
+        <w:t>Pollard</w:t>
+      </w:r>
+      <w:proofErr w:type="spellEnd"/>
+      <w:r>
+        <w:t xml:space="preserve"> &amp; J. </w:t>
+      </w:r>
+      <w:proofErr w:type="spellStart"/>
+      <w:r>
+        <w:t>Craig</w:t>
+      </w:r>
+      <w:proofErr w:type="spellEnd"/>
+      <w:r>
+        <w:t xml:space="preserve"> (</w:t>
+      </w:r>
+      <w:proofErr w:type="spellStart"/>
+      <w:r>
+        <w:t>Eds</w:t>
+      </w:r>
+      <w:proofErr w:type="spellEnd"/>
+      <w:r>
+        <w:t xml:space="preserve">.), Application </w:t>
+      </w:r>
+      <w:proofErr w:type="spellStart"/>
+      <w:r>
+        <w:t>Performance</w:t>
+      </w:r>
+      <w:proofErr w:type="spellEnd"/>
+      <w:r>
+        <w:t xml:space="preserve"> Management (APM) in </w:t>
+      </w:r>
+      <w:proofErr w:type="spellStart"/>
+      <w:r>
+        <w:t>the</w:t>
+      </w:r>
+      <w:proofErr w:type="spellEnd"/>
+      <w:r>
         <w:t xml:space="preserve"> </w:t>
       </w:r>
       <w:proofErr w:type="spellStart"/>
       <w:r>
-        <w:t>Monolith</w:t>
+        <w:t>Digital</w:t>
       </w:r>
       <w:proofErr w:type="spellEnd"/>
       <w:r>
-        <w:t xml:space="preserve"> </w:t>
-      </w:r>
-      <w:proofErr w:type="spellStart"/>
-      <w:r>
-        <w:t>to</w:t>
-      </w:r>
-      <w:proofErr w:type="spellEnd"/>
-      <w:r>
-        <w:t xml:space="preserve"> Microservices: A </w:t>
-      </w:r>
-      <w:proofErr w:type="spellStart"/>
-      <w:r>
-        <w:t>Dataflow</w:t>
-      </w:r>
-      <w:proofErr w:type="spellEnd"/>
-      <w:r>
-        <w:t xml:space="preserve">-Driven </w:t>
-      </w:r>
-      <w:proofErr w:type="spellStart"/>
-      <w:r>
-        <w:t>Approach</w:t>
-      </w:r>
-      <w:proofErr w:type="spellEnd"/>
-      <w:r>
-        <w:t xml:space="preserve">. </w:t>
-      </w:r>
-      <w:proofErr w:type="spellStart"/>
-      <w:r>
-        <w:t>Asia</w:t>
-      </w:r>
-      <w:proofErr w:type="spellEnd"/>
-      <w:r>
-        <w:t xml:space="preserve">-Pacific Software </w:t>
-      </w:r>
-      <w:proofErr w:type="spellStart"/>
-      <w:r>
-        <w:t>Engineering</w:t>
-      </w:r>
-      <w:proofErr w:type="spellEnd"/>
-      <w:r>
-        <w:t xml:space="preserve"> Conference (APSEC).</w:t>
+        <w:t xml:space="preserve"> Enterprise (s. 267-269).</w:t>
       </w:r>
     </w:p>
     <w:p>
@@ -33113,48 +33696,29 @@
         <w:spacing w:after="240" w:line="240" w:lineRule="auto"/>
         <w:ind w:right="0" w:firstLine="0"/>
       </w:pPr>
-      <w:r>
-        <w:t xml:space="preserve">Cloud Academy Team. (2023). Docker </w:t>
-      </w:r>
       <w:proofErr w:type="spellStart"/>
       <w:r>
-        <w:t>vs</w:t>
+        <w:t>Newman</w:t>
       </w:r>
       <w:proofErr w:type="spellEnd"/>
       <w:r>
-        <w:t xml:space="preserve"> Virtual Machines: </w:t>
+        <w:t xml:space="preserve">, S. (2015). </w:t>
       </w:r>
       <w:proofErr w:type="spellStart"/>
       <w:r>
-        <w:t>Differences</w:t>
+        <w:t>Building</w:t>
       </w:r>
       <w:proofErr w:type="spellEnd"/>
       <w:r>
-        <w:t xml:space="preserve"> </w:t>
+        <w:t xml:space="preserve"> Microservices. O'Reilly Media, </w:t>
       </w:r>
       <w:proofErr w:type="spellStart"/>
       <w:r>
-        <w:t>You</w:t>
+        <w:t>Inc</w:t>
       </w:r>
       <w:proofErr w:type="spellEnd"/>
       <w:r>
-        <w:t xml:space="preserve"> </w:t>
-      </w:r>
-      <w:proofErr w:type="spellStart"/>
-      <w:r>
-        <w:t>Should</w:t>
-      </w:r>
-      <w:proofErr w:type="spellEnd"/>
-      <w:r>
-        <w:t xml:space="preserve"> </w:t>
-      </w:r>
-      <w:proofErr w:type="spellStart"/>
-      <w:r>
-        <w:t>Know</w:t>
-      </w:r>
-      <w:proofErr w:type="spellEnd"/>
-      <w:r>
-        <w:t>. Cloud Academy. https://cloudacademy.com/blog/docker-vs-virtual-machines-differences-you-should-know/ adresinden alındı.</w:t>
+        <w:t>.</w:t>
       </w:r>
     </w:p>
     <w:p>
@@ -33163,8 +33727,29 @@
         <w:spacing w:after="240" w:line="240" w:lineRule="auto"/>
         <w:ind w:right="0" w:firstLine="0"/>
       </w:pPr>
-      <w:r>
-        <w:t>Çetiner, E. (1989). Konaklama Yönetim Muhasebesi. Ankara: Güney Grafik.</w:t>
+      <w:proofErr w:type="spellStart"/>
+      <w:r>
+        <w:t>Pachghare</w:t>
+      </w:r>
+      <w:proofErr w:type="spellEnd"/>
+      <w:r>
+        <w:t xml:space="preserve">, V. K. (2016). Microservices Architecture </w:t>
+      </w:r>
+      <w:proofErr w:type="spellStart"/>
+      <w:r>
+        <w:t>For</w:t>
+      </w:r>
+      <w:proofErr w:type="spellEnd"/>
+      <w:r>
+        <w:t xml:space="preserve"> Cloud Computing. Mat </w:t>
+      </w:r>
+      <w:proofErr w:type="spellStart"/>
+      <w:r>
+        <w:t>Journals</w:t>
+      </w:r>
+      <w:proofErr w:type="spellEnd"/>
+      <w:r>
+        <w:t>, 2(1), 1-13.</w:t>
       </w:r>
     </w:p>
     <w:p>
@@ -33173,56 +33758,29 @@
         <w:spacing w:after="240" w:line="240" w:lineRule="auto"/>
         <w:ind w:right="0" w:firstLine="0"/>
       </w:pPr>
-      <w:r>
-        <w:t xml:space="preserve">Çilingir, S. (2023). How </w:t>
-      </w:r>
       <w:proofErr w:type="spellStart"/>
       <w:r>
-        <w:t>to</w:t>
+        <w:t>Pantic</w:t>
       </w:r>
       <w:proofErr w:type="spellEnd"/>
       <w:r>
-        <w:t xml:space="preserve"> </w:t>
+        <w:t xml:space="preserve">, N. (2022). Kubernetes Architecture </w:t>
       </w:r>
       <w:proofErr w:type="spellStart"/>
       <w:r>
-        <w:t>Convert</w:t>
+        <w:t>Diagram</w:t>
       </w:r>
       <w:proofErr w:type="spellEnd"/>
       <w:r>
-        <w:t xml:space="preserve"> </w:t>
+        <w:t xml:space="preserve">. </w:t>
       </w:r>
       <w:proofErr w:type="spellStart"/>
       <w:r>
-        <w:t>Monolithic</w:t>
+        <w:t>ClickIT</w:t>
       </w:r>
       <w:proofErr w:type="spellEnd"/>
       <w:r>
-        <w:t xml:space="preserve"> Architecture </w:t>
-      </w:r>
-      <w:proofErr w:type="spellStart"/>
-      <w:r>
-        <w:t>to</w:t>
-      </w:r>
-      <w:proofErr w:type="spellEnd"/>
-      <w:r>
-        <w:t xml:space="preserve"> Microservices Architecture: Strangler </w:t>
-      </w:r>
-      <w:proofErr w:type="spellStart"/>
-      <w:r>
-        <w:t>Pattern</w:t>
-      </w:r>
-      <w:proofErr w:type="spellEnd"/>
-      <w:r>
-        <w:t xml:space="preserve">. </w:t>
-      </w:r>
-      <w:proofErr w:type="spellStart"/>
-      <w:r>
-        <w:t>Fimple</w:t>
-      </w:r>
-      <w:proofErr w:type="spellEnd"/>
-      <w:r>
-        <w:t>. https://fimple.co.uk/how-to-convert-monolithic-architecture-to-microservices-architecture-strangler-pattern/ adresinden alındı.</w:t>
+        <w:t>. https://www.clickittech.com/devops/kubernetes-architecture-diagram/ adresinden alındı.</w:t>
       </w:r>
     </w:p>
     <w:p>
@@ -33231,19 +33789,20 @@
         <w:spacing w:after="240" w:line="240" w:lineRule="auto"/>
         <w:ind w:right="0" w:firstLine="0"/>
       </w:pPr>
+      <w:r>
+        <w:t xml:space="preserve">Perry, D. E., &amp; </w:t>
+      </w:r>
       <w:proofErr w:type="spellStart"/>
-      <w:proofErr w:type="gramStart"/>
-      <w:r>
-        <w:t>docker.docs</w:t>
+      <w:r>
+        <w:t>Wolf</w:t>
       </w:r>
       <w:proofErr w:type="spellEnd"/>
-      <w:proofErr w:type="gramEnd"/>
-      <w:r>
-        <w:t xml:space="preserve">. (2024). </w:t>
+      <w:r>
+        <w:t xml:space="preserve">, A. L. (1992). </w:t>
       </w:r>
       <w:proofErr w:type="spellStart"/>
       <w:r>
-        <w:t>Get</w:t>
+        <w:t>Foundations</w:t>
       </w:r>
       <w:proofErr w:type="spellEnd"/>
       <w:r>
@@ -33251,7 +33810,7 @@
       </w:r>
       <w:proofErr w:type="spellStart"/>
       <w:r>
-        <w:t>Started</w:t>
+        <w:t>for</w:t>
       </w:r>
       <w:proofErr w:type="spellEnd"/>
       <w:r>
@@ -33259,21 +33818,35 @@
       </w:r>
       <w:proofErr w:type="spellStart"/>
       <w:r>
-        <w:t>with</w:t>
+        <w:t>the</w:t>
       </w:r>
       <w:proofErr w:type="spellEnd"/>
       <w:r>
-        <w:t xml:space="preserve"> Docker. </w:t>
+        <w:t xml:space="preserve"> </w:t>
       </w:r>
       <w:proofErr w:type="spellStart"/>
-      <w:proofErr w:type="gramStart"/>
-      <w:r>
-        <w:t>docker.docs</w:t>
+      <w:r>
+        <w:t>Study</w:t>
       </w:r>
       <w:proofErr w:type="spellEnd"/>
-      <w:proofErr w:type="gramEnd"/>
-      <w:r>
-        <w:t>. https://docs.docker.com/get-started/overview/ adresinden alındı.</w:t>
+      <w:r>
+        <w:t xml:space="preserve"> of Software Architecture. Software </w:t>
+      </w:r>
+      <w:proofErr w:type="spellStart"/>
+      <w:r>
+        <w:t>Engineering</w:t>
+      </w:r>
+      <w:proofErr w:type="spellEnd"/>
+      <w:r>
+        <w:t xml:space="preserve"> </w:t>
+      </w:r>
+      <w:proofErr w:type="spellStart"/>
+      <w:r>
+        <w:t>Notes</w:t>
+      </w:r>
+      <w:proofErr w:type="spellEnd"/>
+      <w:r>
+        <w:t>, 17(4), 41.</w:t>
       </w:r>
     </w:p>
     <w:p>
@@ -33282,32 +33855,69 @@
         <w:spacing w:after="240" w:line="240" w:lineRule="auto"/>
         <w:ind w:right="0" w:firstLine="0"/>
       </w:pPr>
-      <w:r>
-        <w:t xml:space="preserve">Ebert, C., </w:t>
-      </w:r>
       <w:proofErr w:type="spellStart"/>
       <w:r>
-        <w:t>Gallardo</w:t>
+        <w:t>Phelan</w:t>
       </w:r>
       <w:proofErr w:type="spellEnd"/>
       <w:r>
-        <w:t xml:space="preserve">, G., </w:t>
+        <w:t xml:space="preserve">, T. (2021). </w:t>
       </w:r>
       <w:proofErr w:type="spellStart"/>
       <w:r>
-        <w:t>Hernantes</w:t>
+        <w:t>Why</w:t>
       </w:r>
       <w:proofErr w:type="spellEnd"/>
       <w:r>
-        <w:t xml:space="preserve">, J., &amp; </w:t>
+        <w:t xml:space="preserve"> </w:t>
       </w:r>
       <w:proofErr w:type="spellStart"/>
       <w:r>
-        <w:t>Serrano</w:t>
+        <w:t>CEOs</w:t>
       </w:r>
       <w:proofErr w:type="spellEnd"/>
       <w:r>
-        <w:t>, N. (2016). DevOps. IEEE Software, 33(3), 94-100.</w:t>
+        <w:t xml:space="preserve"> </w:t>
+      </w:r>
+      <w:proofErr w:type="spellStart"/>
+      <w:r>
+        <w:t>Should</w:t>
+      </w:r>
+      <w:proofErr w:type="spellEnd"/>
+      <w:r>
+        <w:t xml:space="preserve"> </w:t>
+      </w:r>
+      <w:proofErr w:type="spellStart"/>
+      <w:r>
+        <w:t>Learn</w:t>
+      </w:r>
+      <w:proofErr w:type="spellEnd"/>
+      <w:r>
+        <w:t xml:space="preserve"> </w:t>
+      </w:r>
+      <w:proofErr w:type="spellStart"/>
+      <w:r>
+        <w:t>the</w:t>
+      </w:r>
+      <w:proofErr w:type="spellEnd"/>
+      <w:r>
+        <w:t xml:space="preserve"> Kubernetes </w:t>
+      </w:r>
+      <w:proofErr w:type="spellStart"/>
+      <w:r>
+        <w:t>Way</w:t>
+      </w:r>
+      <w:proofErr w:type="spellEnd"/>
+      <w:r>
+        <w:t xml:space="preserve"> of </w:t>
+      </w:r>
+      <w:proofErr w:type="spellStart"/>
+      <w:r>
+        <w:t>Thinking</w:t>
+      </w:r>
+      <w:proofErr w:type="spellEnd"/>
+      <w:r>
+        <w:t>. CIO. https://www.cio.com/article/189372/why-ceos-should-learn-the-kubernetes-way-of-thinking.html adresinden alındı.</w:t>
       </w:r>
     </w:p>
     <w:p>
@@ -33316,8 +33926,37 @@
         <w:spacing w:after="240" w:line="240" w:lineRule="auto"/>
         <w:ind w:right="0" w:firstLine="0"/>
       </w:pPr>
-      <w:r>
-        <w:t>Fowler, M. (2020). Domain-Driven Design. martinFowler.com. https://martinfowler.com/bliki/DomainDrivenDesign.html adresinden alındı.</w:t>
+      <w:proofErr w:type="spellStart"/>
+      <w:r>
+        <w:t>Red</w:t>
+      </w:r>
+      <w:proofErr w:type="spellEnd"/>
+      <w:r>
+        <w:t xml:space="preserve"> Hat. (2022). IaaS </w:t>
+      </w:r>
+      <w:proofErr w:type="spellStart"/>
+      <w:r>
+        <w:t>vs</w:t>
+      </w:r>
+      <w:proofErr w:type="spellEnd"/>
+      <w:r>
+        <w:t xml:space="preserve"> PaaS </w:t>
+      </w:r>
+      <w:proofErr w:type="spellStart"/>
+      <w:r>
+        <w:t>vs</w:t>
+      </w:r>
+      <w:proofErr w:type="spellEnd"/>
+      <w:r>
+        <w:t xml:space="preserve"> SaaS. </w:t>
+      </w:r>
+      <w:proofErr w:type="spellStart"/>
+      <w:r>
+        <w:t>Red</w:t>
+      </w:r>
+      <w:proofErr w:type="spellEnd"/>
+      <w:r>
+        <w:t xml:space="preserve"> Hat. https://www.redhat.com/en/topics/cloud-computing/iaas-vs-paas-vs-saas adresinden alındı.</w:t>
       </w:r>
     </w:p>
     <w:p>
@@ -33327,7 +33966,42 @@
         <w:ind w:right="0" w:firstLine="0"/>
       </w:pPr>
       <w:r>
-        <w:t>Fowler, M., &amp; Lewis, J. (2014). Microservices. martinFowler.com. https://martinfowler.com/articles/microservices.html adresinden alındı.</w:t>
+        <w:t xml:space="preserve">Sanchez, J. (2024). A </w:t>
+      </w:r>
+      <w:proofErr w:type="spellStart"/>
+      <w:r>
+        <w:t>Brief</w:t>
+      </w:r>
+      <w:proofErr w:type="spellEnd"/>
+      <w:r>
+        <w:t xml:space="preserve"> </w:t>
+      </w:r>
+      <w:proofErr w:type="spellStart"/>
+      <w:r>
+        <w:t>History</w:t>
+      </w:r>
+      <w:proofErr w:type="spellEnd"/>
+      <w:r>
+        <w:t xml:space="preserve"> of Microservices: </w:t>
+      </w:r>
+      <w:proofErr w:type="spellStart"/>
+      <w:r>
+        <w:t>Part</w:t>
+      </w:r>
+      <w:proofErr w:type="spellEnd"/>
+      <w:r>
+        <w:t xml:space="preserve"> I. </w:t>
+      </w:r>
+      <w:proofErr w:type="spellStart"/>
+      <w:r>
+        <w:t>M</w:t>
+      </w:r>
+      <w:r>
+        <w:t>edium</w:t>
+      </w:r>
+      <w:proofErr w:type="spellEnd"/>
+      <w:r>
+        <w:t>. https://medium.com/@wearegap/a-brief-history-of-microservices-part-i-958c41a1555e adresinden alındı.</w:t>
       </w:r>
     </w:p>
     <w:p>
@@ -33338,23 +34012,23 @@
       </w:pPr>
       <w:proofErr w:type="spellStart"/>
       <w:r>
-        <w:t>Growth</w:t>
+        <w:t>Sommerville</w:t>
       </w:r>
       <w:proofErr w:type="spellEnd"/>
       <w:r>
-        <w:t xml:space="preserve"> Acceleration </w:t>
+        <w:t xml:space="preserve">, I. (2010). Software </w:t>
       </w:r>
       <w:proofErr w:type="spellStart"/>
       <w:r>
-        <w:t>Partners</w:t>
+        <w:t>Engineering</w:t>
       </w:r>
       <w:proofErr w:type="spellEnd"/>
       <w:r>
-        <w:t xml:space="preserve">. (2024). A </w:t>
+        <w:t xml:space="preserve"> (9. b.). </w:t>
       </w:r>
       <w:proofErr w:type="spellStart"/>
       <w:r>
-        <w:t>Brief</w:t>
+        <w:t>Pearson</w:t>
       </w:r>
       <w:proofErr w:type="spellEnd"/>
       <w:r>
@@ -33362,27 +34036,11 @@
       </w:r>
       <w:proofErr w:type="spellStart"/>
       <w:r>
-        <w:t>History</w:t>
+        <w:t>Education</w:t>
       </w:r>
       <w:proofErr w:type="spellEnd"/>
       <w:r>
-        <w:t xml:space="preserve"> of Microservices: </w:t>
-      </w:r>
-      <w:proofErr w:type="spellStart"/>
-      <w:r>
-        <w:t>Part</w:t>
-      </w:r>
-      <w:proofErr w:type="spellEnd"/>
-      <w:r>
-        <w:t xml:space="preserve"> I. </w:t>
-      </w:r>
-      <w:proofErr w:type="spellStart"/>
-      <w:r>
-        <w:t>medium</w:t>
-      </w:r>
-      <w:proofErr w:type="spellEnd"/>
-      <w:r>
-        <w:t>. https://medium.com/@wearegap/a-brief-history-of-microservices-part-i-958c41a1555e adresinden alındı.</w:t>
+        <w:t xml:space="preserve"> Limited.</w:t>
       </w:r>
     </w:p>
     <w:p>
@@ -33391,38 +34049,8 @@
         <w:spacing w:after="240" w:line="240" w:lineRule="auto"/>
         <w:ind w:right="0" w:firstLine="0"/>
       </w:pPr>
-      <w:proofErr w:type="spellStart"/>
-      <w:r>
-        <w:lastRenderedPageBreak/>
-        <w:t>Ilyukha</w:t>
-      </w:r>
-      <w:proofErr w:type="spellEnd"/>
-      <w:r>
-        <w:t xml:space="preserve">, V. (2024). </w:t>
-      </w:r>
-      <w:proofErr w:type="spellStart"/>
-      <w:r>
-        <w:t>Monolith</w:t>
-      </w:r>
-      <w:proofErr w:type="spellEnd"/>
-      <w:r>
-        <w:t xml:space="preserve"> </w:t>
-      </w:r>
-      <w:proofErr w:type="spellStart"/>
-      <w:r>
-        <w:t>vs</w:t>
-      </w:r>
-      <w:proofErr w:type="spellEnd"/>
-      <w:r>
-        <w:t xml:space="preserve"> Microservices Architecture. </w:t>
-      </w:r>
-      <w:proofErr w:type="spellStart"/>
-      <w:r>
-        <w:t>Jelvix</w:t>
-      </w:r>
-      <w:proofErr w:type="spellEnd"/>
-      <w:r>
-        <w:t>. https://jelvix.com/blog/monolith-vs-microservices-architecture adresinden alındı.</w:t>
+      <w:r>
+        <w:t>Sosyal Güvenlik Kurumu. (2024). Bilişim Yönetim Sistemi. https://uygyonetim.sgk.intra/UygYonetimV2/faces/Pages/DisPaydaslarlaVeriPaylasanUygulamalar.xhtml adresinden alındı.</w:t>
       </w:r>
     </w:p>
     <w:p>
@@ -33431,617 +34059,6 @@
         <w:spacing w:after="240" w:line="240" w:lineRule="auto"/>
         <w:ind w:right="0" w:firstLine="0"/>
       </w:pPr>
-      <w:proofErr w:type="spellStart"/>
-      <w:r>
-        <w:t>Jayasooriya</w:t>
-      </w:r>
-      <w:proofErr w:type="spellEnd"/>
-      <w:r>
-        <w:t xml:space="preserve">, P. (2024). </w:t>
-      </w:r>
-      <w:proofErr w:type="spellStart"/>
-      <w:r>
-        <w:t>Monolithic</w:t>
-      </w:r>
-      <w:proofErr w:type="spellEnd"/>
-      <w:r>
-        <w:t xml:space="preserve"> </w:t>
-      </w:r>
-      <w:proofErr w:type="spellStart"/>
-      <w:r>
-        <w:t>vs</w:t>
-      </w:r>
-      <w:proofErr w:type="spellEnd"/>
-      <w:r>
-        <w:t xml:space="preserve"> SOA </w:t>
-      </w:r>
-      <w:proofErr w:type="spellStart"/>
-      <w:r>
-        <w:t>vs</w:t>
-      </w:r>
-      <w:proofErr w:type="spellEnd"/>
-      <w:r>
-        <w:t xml:space="preserve"> Microservices Architecture: A Java </w:t>
-      </w:r>
-      <w:proofErr w:type="spellStart"/>
-      <w:r>
-        <w:t>Perspective</w:t>
-      </w:r>
-      <w:proofErr w:type="spellEnd"/>
-      <w:r>
-        <w:t xml:space="preserve">. </w:t>
-      </w:r>
-      <w:proofErr w:type="spellStart"/>
-      <w:proofErr w:type="gramStart"/>
-      <w:r>
-        <w:t>medium</w:t>
-      </w:r>
-      <w:proofErr w:type="spellEnd"/>
-      <w:proofErr w:type="gramEnd"/>
-      <w:r>
-        <w:t>. https://medium.com/@lpramithamj/monolithic-vs-soa-vs-microservices-architecture-a-java-perspective-6d3d9fb26ac7 adresinden alındı.</w:t>
-      </w:r>
-    </w:p>
-    <w:p>
-      <w:pPr>
-        <w:pStyle w:val="TezMetni"/>
-        <w:spacing w:after="240" w:line="240" w:lineRule="auto"/>
-        <w:ind w:right="0" w:firstLine="0"/>
-      </w:pPr>
-      <w:proofErr w:type="spellStart"/>
-      <w:r>
-        <w:t>Kızılpınar</w:t>
-      </w:r>
-      <w:proofErr w:type="spellEnd"/>
-      <w:r>
-        <w:t xml:space="preserve">, D. (2021). Data Consistency in Microservices Architecture. </w:t>
-      </w:r>
-      <w:proofErr w:type="spellStart"/>
-      <w:proofErr w:type="gramStart"/>
-      <w:r>
-        <w:t>medium</w:t>
-      </w:r>
-      <w:proofErr w:type="spellEnd"/>
-      <w:proofErr w:type="gramEnd"/>
-      <w:r>
-        <w:t>. https://dilfuruz.medium.com/data-consistency-in-microservices-architecture-5c67e0f65256 adresinden alındı.</w:t>
-      </w:r>
-    </w:p>
-    <w:p>
-      <w:pPr>
-        <w:pStyle w:val="TezMetni"/>
-        <w:spacing w:after="240" w:line="240" w:lineRule="auto"/>
-        <w:ind w:right="0" w:firstLine="0"/>
-      </w:pPr>
-      <w:proofErr w:type="spellStart"/>
-      <w:proofErr w:type="gramStart"/>
-      <w:r>
-        <w:t>kubernetes</w:t>
-      </w:r>
-      <w:proofErr w:type="spellEnd"/>
-      <w:proofErr w:type="gramEnd"/>
-      <w:r>
-        <w:t xml:space="preserve">. (2015). Borg: </w:t>
-      </w:r>
-      <w:proofErr w:type="spellStart"/>
-      <w:r>
-        <w:t>Predecessor</w:t>
-      </w:r>
-      <w:proofErr w:type="spellEnd"/>
-      <w:r>
-        <w:t xml:space="preserve"> </w:t>
-      </w:r>
-      <w:proofErr w:type="spellStart"/>
-      <w:r>
-        <w:t>to</w:t>
-      </w:r>
-      <w:proofErr w:type="spellEnd"/>
-      <w:r>
-        <w:t xml:space="preserve"> Kubernetes. </w:t>
-      </w:r>
-      <w:proofErr w:type="spellStart"/>
-      <w:proofErr w:type="gramStart"/>
-      <w:r>
-        <w:t>kubernetes</w:t>
-      </w:r>
-      <w:proofErr w:type="spellEnd"/>
-      <w:proofErr w:type="gramEnd"/>
-      <w:r>
-        <w:t>. https://kubernetes.io/blog/2015/04/borg-predecessor-to-kubernetes/ adresinden alındı.</w:t>
-      </w:r>
-    </w:p>
-    <w:p>
-      <w:pPr>
-        <w:pStyle w:val="TezMetni"/>
-        <w:spacing w:after="240" w:line="240" w:lineRule="auto"/>
-        <w:ind w:right="0" w:firstLine="0"/>
-      </w:pPr>
-      <w:proofErr w:type="spellStart"/>
-      <w:r>
-        <w:t>Lotfy</w:t>
-      </w:r>
-      <w:proofErr w:type="spellEnd"/>
-      <w:r>
-        <w:t xml:space="preserve">, R. (2023). Domain-Driven Design (DDD). </w:t>
-      </w:r>
-      <w:proofErr w:type="spellStart"/>
-      <w:r>
-        <w:t>Linkedin</w:t>
-      </w:r>
-      <w:proofErr w:type="spellEnd"/>
-      <w:r>
-        <w:t>. https://www.linkedin.com/pulse/domain-driven-design-ddd-ramadan-lotfy adresinden alındı.</w:t>
-      </w:r>
-    </w:p>
-    <w:p>
-      <w:pPr>
-        <w:pStyle w:val="TezMetni"/>
-        <w:spacing w:after="240" w:line="240" w:lineRule="auto"/>
-        <w:ind w:right="0" w:firstLine="0"/>
-      </w:pPr>
-      <w:proofErr w:type="spellStart"/>
-      <w:r>
-        <w:t>Mell</w:t>
-      </w:r>
-      <w:proofErr w:type="spellEnd"/>
-      <w:r>
-        <w:t xml:space="preserve">, P., &amp; </w:t>
-      </w:r>
-      <w:proofErr w:type="spellStart"/>
-      <w:r>
-        <w:t>Grance</w:t>
-      </w:r>
-      <w:proofErr w:type="spellEnd"/>
-      <w:r>
-        <w:t xml:space="preserve">, T. (2011). </w:t>
-      </w:r>
-      <w:proofErr w:type="spellStart"/>
-      <w:r>
-        <w:t>The</w:t>
-      </w:r>
-      <w:proofErr w:type="spellEnd"/>
-      <w:r>
-        <w:t xml:space="preserve"> NIST Definition of Cloud Computing. </w:t>
-      </w:r>
-      <w:proofErr w:type="spellStart"/>
-      <w:r>
-        <w:t>In</w:t>
-      </w:r>
-      <w:proofErr w:type="spellEnd"/>
-      <w:r>
-        <w:t xml:space="preserve"> R. </w:t>
-      </w:r>
-      <w:proofErr w:type="spellStart"/>
-      <w:r>
-        <w:t>Sturm</w:t>
-      </w:r>
-      <w:proofErr w:type="spellEnd"/>
-      <w:r>
-        <w:t xml:space="preserve">, C. </w:t>
-      </w:r>
-      <w:proofErr w:type="spellStart"/>
-      <w:r>
-        <w:t>Pollard</w:t>
-      </w:r>
-      <w:proofErr w:type="spellEnd"/>
-      <w:r>
-        <w:t xml:space="preserve"> &amp; J. </w:t>
-      </w:r>
-      <w:proofErr w:type="spellStart"/>
-      <w:r>
-        <w:t>Craig</w:t>
-      </w:r>
-      <w:proofErr w:type="spellEnd"/>
-      <w:r>
-        <w:t xml:space="preserve"> (</w:t>
-      </w:r>
-      <w:proofErr w:type="spellStart"/>
-      <w:r>
-        <w:t>Eds</w:t>
-      </w:r>
-      <w:proofErr w:type="spellEnd"/>
-      <w:r>
-        <w:t xml:space="preserve">.), Application </w:t>
-      </w:r>
-      <w:proofErr w:type="spellStart"/>
-      <w:r>
-        <w:t>Performance</w:t>
-      </w:r>
-      <w:proofErr w:type="spellEnd"/>
-      <w:r>
-        <w:t xml:space="preserve"> Management (APM) in </w:t>
-      </w:r>
-      <w:proofErr w:type="spellStart"/>
-      <w:r>
-        <w:t>the</w:t>
-      </w:r>
-      <w:proofErr w:type="spellEnd"/>
-      <w:r>
-        <w:t xml:space="preserve"> </w:t>
-      </w:r>
-      <w:proofErr w:type="spellStart"/>
-      <w:r>
-        <w:t>Digital</w:t>
-      </w:r>
-      <w:proofErr w:type="spellEnd"/>
-      <w:r>
-        <w:t xml:space="preserve"> Enterprise (</w:t>
-      </w:r>
-      <w:proofErr w:type="spellStart"/>
-      <w:r>
-        <w:t>ss</w:t>
-      </w:r>
-      <w:proofErr w:type="spellEnd"/>
-      <w:r>
-        <w:t>. 267-269).</w:t>
-      </w:r>
-    </w:p>
-    <w:p>
-      <w:pPr>
-        <w:pStyle w:val="TezMetni"/>
-        <w:spacing w:after="240" w:line="240" w:lineRule="auto"/>
-        <w:ind w:right="0" w:firstLine="0"/>
-      </w:pPr>
-      <w:proofErr w:type="spellStart"/>
-      <w:r>
-        <w:t>Newman</w:t>
-      </w:r>
-      <w:proofErr w:type="spellEnd"/>
-      <w:r>
-        <w:t xml:space="preserve">, S. (2015). </w:t>
-      </w:r>
-      <w:proofErr w:type="spellStart"/>
-      <w:r>
-        <w:t>Building</w:t>
-      </w:r>
-      <w:proofErr w:type="spellEnd"/>
-      <w:r>
-        <w:t xml:space="preserve"> Microservices. O'Reilly Media, </w:t>
-      </w:r>
-      <w:proofErr w:type="spellStart"/>
-      <w:r>
-        <w:t>Inc</w:t>
-      </w:r>
-      <w:proofErr w:type="spellEnd"/>
-      <w:r>
-        <w:t>.</w:t>
-      </w:r>
-    </w:p>
-    <w:p>
-      <w:pPr>
-        <w:pStyle w:val="TezMetni"/>
-        <w:spacing w:after="240" w:line="240" w:lineRule="auto"/>
-        <w:ind w:right="0" w:firstLine="0"/>
-      </w:pPr>
-      <w:proofErr w:type="spellStart"/>
-      <w:r>
-        <w:t>Pachghare</w:t>
-      </w:r>
-      <w:proofErr w:type="spellEnd"/>
-      <w:r>
-        <w:t xml:space="preserve">, V. K. (2016). Microservices Architecture </w:t>
-      </w:r>
-      <w:proofErr w:type="spellStart"/>
-      <w:r>
-        <w:t>For</w:t>
-      </w:r>
-      <w:proofErr w:type="spellEnd"/>
-      <w:r>
-        <w:t xml:space="preserve"> Cloud Computing. Mat </w:t>
-      </w:r>
-      <w:proofErr w:type="spellStart"/>
-      <w:r>
-        <w:t>Journals</w:t>
-      </w:r>
-      <w:proofErr w:type="spellEnd"/>
-      <w:r>
-        <w:t>, 2(1), 1-13.</w:t>
-      </w:r>
-    </w:p>
-    <w:p>
-      <w:pPr>
-        <w:pStyle w:val="TezMetni"/>
-        <w:spacing w:after="240" w:line="240" w:lineRule="auto"/>
-        <w:ind w:right="0" w:firstLine="0"/>
-      </w:pPr>
-      <w:proofErr w:type="spellStart"/>
-      <w:r>
-        <w:t>Pantic</w:t>
-      </w:r>
-      <w:proofErr w:type="spellEnd"/>
-      <w:r>
-        <w:t xml:space="preserve">, N. (2022). Kubernetes Architecture </w:t>
-      </w:r>
-      <w:proofErr w:type="spellStart"/>
-      <w:r>
-        <w:t>Diagram</w:t>
-      </w:r>
-      <w:proofErr w:type="spellEnd"/>
-      <w:r>
-        <w:t xml:space="preserve">. </w:t>
-      </w:r>
-      <w:proofErr w:type="spellStart"/>
-      <w:r>
-        <w:t>ClickIT</w:t>
-      </w:r>
-      <w:proofErr w:type="spellEnd"/>
-      <w:r>
-        <w:t>. https://www.clickittech.com/devops/kubernetes-architecture-diagram/ adresinden alındı.</w:t>
-      </w:r>
-    </w:p>
-    <w:p>
-      <w:pPr>
-        <w:pStyle w:val="TezMetni"/>
-        <w:spacing w:after="240" w:line="240" w:lineRule="auto"/>
-        <w:ind w:right="0" w:firstLine="0"/>
-      </w:pPr>
-      <w:r>
-        <w:t xml:space="preserve">Perry, D. E., &amp; </w:t>
-      </w:r>
-      <w:proofErr w:type="spellStart"/>
-      <w:r>
-        <w:t>Wolf</w:t>
-      </w:r>
-      <w:proofErr w:type="spellEnd"/>
-      <w:r>
-        <w:t xml:space="preserve">, A. L. (1992). </w:t>
-      </w:r>
-      <w:proofErr w:type="spellStart"/>
-      <w:r>
-        <w:t>Foundations</w:t>
-      </w:r>
-      <w:proofErr w:type="spellEnd"/>
-      <w:r>
-        <w:t xml:space="preserve"> </w:t>
-      </w:r>
-      <w:proofErr w:type="spellStart"/>
-      <w:r>
-        <w:t>for</w:t>
-      </w:r>
-      <w:proofErr w:type="spellEnd"/>
-      <w:r>
-        <w:t xml:space="preserve"> </w:t>
-      </w:r>
-      <w:proofErr w:type="spellStart"/>
-      <w:r>
-        <w:t>the</w:t>
-      </w:r>
-      <w:proofErr w:type="spellEnd"/>
-      <w:r>
-        <w:t xml:space="preserve"> </w:t>
-      </w:r>
-      <w:proofErr w:type="spellStart"/>
-      <w:r>
-        <w:t>Study</w:t>
-      </w:r>
-      <w:proofErr w:type="spellEnd"/>
-      <w:r>
-        <w:t xml:space="preserve"> of Software Architecture. Software </w:t>
-      </w:r>
-      <w:proofErr w:type="spellStart"/>
-      <w:r>
-        <w:t>Engineering</w:t>
-      </w:r>
-      <w:proofErr w:type="spellEnd"/>
-      <w:r>
-        <w:t xml:space="preserve"> </w:t>
-      </w:r>
-      <w:proofErr w:type="spellStart"/>
-      <w:r>
-        <w:t>Notes</w:t>
-      </w:r>
-      <w:proofErr w:type="spellEnd"/>
-      <w:r>
-        <w:t>, 17(4), 41.</w:t>
-      </w:r>
-    </w:p>
-    <w:p>
-      <w:pPr>
-        <w:pStyle w:val="TezMetni"/>
-        <w:spacing w:after="240" w:line="240" w:lineRule="auto"/>
-        <w:ind w:right="0" w:firstLine="0"/>
-      </w:pPr>
-      <w:proofErr w:type="spellStart"/>
-      <w:r>
-        <w:t>Phelan</w:t>
-      </w:r>
-      <w:proofErr w:type="spellEnd"/>
-      <w:r>
-        <w:t xml:space="preserve">, T. (2021). </w:t>
-      </w:r>
-      <w:proofErr w:type="spellStart"/>
-      <w:r>
-        <w:t>Why</w:t>
-      </w:r>
-      <w:proofErr w:type="spellEnd"/>
-      <w:r>
-        <w:t xml:space="preserve"> </w:t>
-      </w:r>
-      <w:proofErr w:type="spellStart"/>
-      <w:r>
-        <w:t>CEOs</w:t>
-      </w:r>
-      <w:proofErr w:type="spellEnd"/>
-      <w:r>
-        <w:t xml:space="preserve"> </w:t>
-      </w:r>
-      <w:proofErr w:type="spellStart"/>
-      <w:r>
-        <w:t>Should</w:t>
-      </w:r>
-      <w:proofErr w:type="spellEnd"/>
-      <w:r>
-        <w:t xml:space="preserve"> </w:t>
-      </w:r>
-      <w:proofErr w:type="spellStart"/>
-      <w:r>
-        <w:t>Learn</w:t>
-      </w:r>
-      <w:proofErr w:type="spellEnd"/>
-      <w:r>
-        <w:t xml:space="preserve"> </w:t>
-      </w:r>
-      <w:proofErr w:type="spellStart"/>
-      <w:r>
-        <w:t>the</w:t>
-      </w:r>
-      <w:proofErr w:type="spellEnd"/>
-      <w:r>
-        <w:t xml:space="preserve"> Kubernetes </w:t>
-      </w:r>
-      <w:proofErr w:type="spellStart"/>
-      <w:r>
-        <w:t>Way</w:t>
-      </w:r>
-      <w:proofErr w:type="spellEnd"/>
-      <w:r>
-        <w:t xml:space="preserve"> of </w:t>
-      </w:r>
-      <w:proofErr w:type="spellStart"/>
-      <w:r>
-        <w:t>Thinking</w:t>
-      </w:r>
-      <w:proofErr w:type="spellEnd"/>
-      <w:r>
-        <w:t>. CIO. https://www.cio.com/article/189372/why-ceos-should-learn-the-kubernetes-way-of-thinking.html adresinden alındı.</w:t>
-      </w:r>
-    </w:p>
-    <w:p>
-      <w:pPr>
-        <w:pStyle w:val="TezMetni"/>
-        <w:spacing w:after="240" w:line="240" w:lineRule="auto"/>
-        <w:ind w:right="0" w:firstLine="0"/>
-      </w:pPr>
-      <w:proofErr w:type="spellStart"/>
-      <w:r>
-        <w:t>Red</w:t>
-      </w:r>
-      <w:proofErr w:type="spellEnd"/>
-      <w:r>
-        <w:t xml:space="preserve"> Hat. (2022). IaaS </w:t>
-      </w:r>
-      <w:proofErr w:type="spellStart"/>
-      <w:r>
-        <w:t>vs</w:t>
-      </w:r>
-      <w:proofErr w:type="spellEnd"/>
-      <w:r>
-        <w:t xml:space="preserve"> PaaS </w:t>
-      </w:r>
-      <w:proofErr w:type="spellStart"/>
-      <w:r>
-        <w:t>vs</w:t>
-      </w:r>
-      <w:proofErr w:type="spellEnd"/>
-      <w:r>
-        <w:t xml:space="preserve"> SaaS. </w:t>
-      </w:r>
-      <w:proofErr w:type="spellStart"/>
-      <w:r>
-        <w:t>Red</w:t>
-      </w:r>
-      <w:proofErr w:type="spellEnd"/>
-      <w:r>
-        <w:t xml:space="preserve"> Hat. https://www.redhat.com/en/topics/cloud-computing/iaas-vs-paas-vs-saas adresinden alındı.</w:t>
-      </w:r>
-    </w:p>
-    <w:p>
-      <w:pPr>
-        <w:pStyle w:val="TezMetni"/>
-        <w:spacing w:after="240" w:line="240" w:lineRule="auto"/>
-        <w:ind w:right="0" w:firstLine="0"/>
-      </w:pPr>
-      <w:r>
-        <w:t xml:space="preserve">Sanchez, J. (2024). A </w:t>
-      </w:r>
-      <w:proofErr w:type="spellStart"/>
-      <w:r>
-        <w:t>Brief</w:t>
-      </w:r>
-      <w:proofErr w:type="spellEnd"/>
-      <w:r>
-        <w:t xml:space="preserve"> </w:t>
-      </w:r>
-      <w:proofErr w:type="spellStart"/>
-      <w:r>
-        <w:t>History</w:t>
-      </w:r>
-      <w:proofErr w:type="spellEnd"/>
-      <w:r>
-        <w:t xml:space="preserve"> of Microservices: </w:t>
-      </w:r>
-      <w:proofErr w:type="spellStart"/>
-      <w:r>
-        <w:t>Part</w:t>
-      </w:r>
-      <w:proofErr w:type="spellEnd"/>
-      <w:r>
-        <w:t xml:space="preserve"> I. </w:t>
-      </w:r>
-      <w:proofErr w:type="spellStart"/>
-      <w:r>
-        <w:t>medium</w:t>
-      </w:r>
-      <w:proofErr w:type="spellEnd"/>
-      <w:r>
-        <w:t>. https://medium.com/@wearegap/a-brief-history-of-microservices-part-i-958c41a1555e adresinden alındı.</w:t>
-      </w:r>
-    </w:p>
-    <w:p>
-      <w:pPr>
-        <w:pStyle w:val="TezMetni"/>
-        <w:spacing w:after="240" w:line="240" w:lineRule="auto"/>
-        <w:ind w:right="0" w:firstLine="0"/>
-      </w:pPr>
-      <w:proofErr w:type="spellStart"/>
-      <w:r>
-        <w:t>Sommerville</w:t>
-      </w:r>
-      <w:proofErr w:type="spellEnd"/>
-      <w:r>
-        <w:t xml:space="preserve">, I. (2010). Software </w:t>
-      </w:r>
-      <w:proofErr w:type="spellStart"/>
-      <w:r>
-        <w:t>Engineering</w:t>
-      </w:r>
-      <w:proofErr w:type="spellEnd"/>
-      <w:r>
-        <w:t xml:space="preserve"> (9. b.). </w:t>
-      </w:r>
-      <w:proofErr w:type="spellStart"/>
-      <w:r>
-        <w:t>Pearson</w:t>
-      </w:r>
-      <w:proofErr w:type="spellEnd"/>
-      <w:r>
-        <w:t xml:space="preserve"> </w:t>
-      </w:r>
-      <w:proofErr w:type="spellStart"/>
-      <w:r>
-        <w:t>Education</w:t>
-      </w:r>
-      <w:proofErr w:type="spellEnd"/>
-      <w:r>
-        <w:t xml:space="preserve"> Limited.</w:t>
-      </w:r>
-    </w:p>
-    <w:p>
-      <w:pPr>
-        <w:pStyle w:val="TezMetni"/>
-        <w:spacing w:after="240" w:line="240" w:lineRule="auto"/>
-        <w:ind w:right="0" w:firstLine="0"/>
-      </w:pPr>
-      <w:r>
-        <w:t>Sosyal Güvenlik Kurumu. (2024). Bilişim Yönetim Sistemi. https://uygyonetim.sgk.intra/UygYonetimV2/faces/Pages/DisPaydaslarlaVeriPaylasanUygulamalar.xhtml adresinden alındı.</w:t>
-      </w:r>
-    </w:p>
-    <w:p>
-      <w:pPr>
-        <w:pStyle w:val="TezMetni"/>
-        <w:spacing w:after="240" w:line="240" w:lineRule="auto"/>
-        <w:ind w:right="0" w:firstLine="0"/>
-      </w:pPr>
       <w:r>
         <w:lastRenderedPageBreak/>
         <w:t xml:space="preserve">Yasar, K. (2023). Cloud Computing. </w:t>
@@ -34057,8 +34074,7 @@
     </w:p>
     <w:p>
       <w:pPr>
-        <w:pStyle w:val="Balk1"/>
-        <w:jc w:val="left"/>
+        <w:pStyle w:val="TezMetni"/>
       </w:pPr>
     </w:p>
     <w:sectPr>
@@ -37596,7 +37612,6 @@
   <w:style w:type="character" w:default="1" w:styleId="VarsaylanParagrafYazTipi">
     <w:name w:val="Default Paragraph Font"/>
     <w:uiPriority w:val="1"/>
-    <w:semiHidden/>
     <w:unhideWhenUsed/>
   </w:style>
   <w:style w:type="table" w:default="1" w:styleId="NormalTablo">

</xml_diff>